<commit_message>
Nastavak rada na uvodu, malo sredjena struktura rada
</commit_message>
<xml_diff>
--- a/Master rad.docx
+++ b/Master rad.docx
@@ -580,7 +580,103 @@
           <w:sz w:val="24"/>
           <w:szCs w:val="24"/>
         </w:rPr>
-        <w:t>vrlo brzo</w:t>
+        <w:t>veoma</w:t>
+      </w:r>
+      <w:r>
+        <w:rPr>
+          <w:rFonts w:ascii="Arial" w:hAnsi="Arial" w:cs="Arial"/>
+          <w:sz w:val="24"/>
+          <w:szCs w:val="24"/>
+        </w:rPr>
+        <w:t xml:space="preserve"> brzo</w:t>
+      </w:r>
+      <w:r>
+        <w:rPr>
+          <w:rFonts w:ascii="Arial" w:hAnsi="Arial" w:cs="Arial"/>
+          <w:sz w:val="24"/>
+          <w:szCs w:val="24"/>
+        </w:rPr>
+        <w:t>. Programeri su “u hodu” otkrivali kako najbolje da primene postoje</w:t>
+      </w:r>
+      <w:r>
+        <w:rPr>
+          <w:rFonts w:ascii="Arial" w:hAnsi="Arial" w:cs="Arial"/>
+          <w:sz w:val="24"/>
+          <w:szCs w:val="24"/>
+          <w:lang w:val="sr-Latn-RS"/>
+        </w:rPr>
+        <w:t xml:space="preserve">će šablone u programiranju na novi kontekst i uporedo sa tim su se razvijali alati i biblioteke koji pojednostavljuju i ubrzavaju programiranje Android aplikacija. Vremenom </w:t>
+      </w:r>
+      <w:r>
+        <w:rPr>
+          <w:rFonts w:ascii="Arial" w:hAnsi="Arial" w:cs="Arial"/>
+          <w:sz w:val="24"/>
+          <w:szCs w:val="24"/>
+          <w:lang w:val="sr-Latn-RS"/>
+        </w:rPr>
+        <w:t xml:space="preserve">je pređen </w:t>
+      </w:r>
+      <w:r>
+        <w:rPr>
+          <w:rFonts w:ascii="Arial" w:hAnsi="Arial" w:cs="Arial"/>
+          <w:sz w:val="24"/>
+          <w:szCs w:val="24"/>
+          <w:lang w:val="sr-Latn-RS"/>
+        </w:rPr>
+        <w:t>put od aplikacija čija je sva logika sadržana u aktivnostima aplikacije (eng. Activity) preko korišćenja Model-pogled-kontroler šablona (eng. Model-View-Controller MVC) sve do danas aktuelnih šablona Model-kontroler-prezenter (eng. Model-View-Presenter MVP)  i Model-Pogled-Pogled-Model (eng. Model-View-View-Model MVVM).</w:t>
+      </w:r>
+      <w:r>
+        <w:rPr>
+          <w:rFonts w:ascii="Arial" w:hAnsi="Arial" w:cs="Arial"/>
+          <w:sz w:val="24"/>
+          <w:szCs w:val="24"/>
+          <w:lang w:val="sr-Latn-RS"/>
+        </w:rPr>
+        <w:t xml:space="preserve"> Takođe zbog sve složenijih projekata a prateći SOLID</w:t>
+      </w:r>
+      <w:r>
+        <w:rPr>
+          <w:rFonts w:ascii="Arial" w:hAnsi="Arial" w:cs="Arial"/>
+          <w:sz w:val="24"/>
+          <w:szCs w:val="24"/>
+        </w:rPr>
+        <w:t xml:space="preserve"> princip inverzije kontrole zapo</w:t>
+      </w:r>
+      <w:r>
+        <w:rPr>
+          <w:rFonts w:ascii="Arial" w:hAnsi="Arial" w:cs="Arial"/>
+          <w:sz w:val="24"/>
+          <w:szCs w:val="24"/>
+          <w:lang w:val="sr-Latn-RS"/>
+        </w:rPr>
+        <w:t xml:space="preserve">četo je korišćenje bilblioteka koje omogućavaju </w:t>
+      </w:r>
+      <w:r>
+        <w:rPr>
+          <w:rFonts w:ascii="Arial" w:hAnsi="Arial" w:cs="Arial"/>
+          <w:sz w:val="24"/>
+          <w:szCs w:val="24"/>
+          <w:lang w:val="sr-Latn-RS"/>
+        </w:rPr>
+        <w:t>umetanje zavisnosti</w:t>
+      </w:r>
+      <w:r>
+        <w:rPr>
+          <w:rFonts w:ascii="Arial" w:hAnsi="Arial" w:cs="Arial"/>
+          <w:sz w:val="24"/>
+          <w:szCs w:val="24"/>
+          <w:lang w:val="sr-Latn-RS"/>
+        </w:rPr>
+        <w:t xml:space="preserve"> </w:t>
+      </w:r>
+      <w:r>
+        <w:rPr>
+          <w:rFonts w:ascii="Arial" w:hAnsi="Arial" w:cs="Arial"/>
+          <w:sz w:val="24"/>
+          <w:szCs w:val="24"/>
+          <w:lang w:val="sr-Latn-RS"/>
+        </w:rPr>
+        <w:t xml:space="preserve">kao što su RoboGuice i Dagger. </w:t>
       </w:r>
       <w:bookmarkStart w:id="0" w:name="_GoBack"/>
       <w:bookmarkEnd w:id="0"/>

</xml_diff>

<commit_message>
Zapocet teorijski deo o MVP patternu
</commit_message>
<xml_diff>
--- a/Master rad.docx
+++ b/Master rad.docx
@@ -624,7 +624,61 @@
           <w:szCs w:val="24"/>
           <w:lang w:val="sr-Latn-RS"/>
         </w:rPr>
-        <w:t>put od aplikacija čija je sva logika sadržana u aktivnostima aplikacije (eng. Activity) preko korišćenja Model-pogled-kontroler šablona (eng. Model-View-Controller MVC) sve do danas aktuelnih šablona Model-kontroler-prezenter (eng. Model-View-Presenter MVP)  i Model-Pogled-Pogled-Model (eng. Model-View-View-Model MVVM).</w:t>
+        <w:t>put od aplikacija čija je sva logika sadržana u aktivnostima aplikacije (eng. Activity) preko korišćenja Model-pogled-kontroler šablona (eng. Model-View-Controller</w:t>
+      </w:r>
+      <w:r>
+        <w:rPr>
+          <w:rFonts w:ascii="Arial" w:hAnsi="Arial" w:cs="Arial"/>
+          <w:sz w:val="24"/>
+          <w:szCs w:val="24"/>
+          <w:lang w:val="sr-Latn-RS"/>
+        </w:rPr>
+        <w:t>, u daljem tekstu</w:t>
+      </w:r>
+      <w:r>
+        <w:rPr>
+          <w:rFonts w:ascii="Arial" w:hAnsi="Arial" w:cs="Arial"/>
+          <w:sz w:val="24"/>
+          <w:szCs w:val="24"/>
+          <w:lang w:val="sr-Latn-RS"/>
+        </w:rPr>
+        <w:t xml:space="preserve"> MVC) sve do danas aktuelnih šablona Model-kontroler-prezenter (eng. Model-View-Presenter</w:t>
+      </w:r>
+      <w:r>
+        <w:rPr>
+          <w:rFonts w:ascii="Arial" w:hAnsi="Arial" w:cs="Arial"/>
+          <w:sz w:val="24"/>
+          <w:szCs w:val="24"/>
+          <w:lang w:val="sr-Latn-RS"/>
+        </w:rPr>
+        <w:t>, u daljem tekstu</w:t>
+      </w:r>
+      <w:r>
+        <w:rPr>
+          <w:rFonts w:ascii="Arial" w:hAnsi="Arial" w:cs="Arial"/>
+          <w:sz w:val="24"/>
+          <w:szCs w:val="24"/>
+          <w:lang w:val="sr-Latn-RS"/>
+        </w:rPr>
+        <w:t xml:space="preserve"> MVP)  i Model-Pogled-Pogled-Model (eng. Model-View-View-Model</w:t>
+      </w:r>
+      <w:r>
+        <w:rPr>
+          <w:rFonts w:ascii="Arial" w:hAnsi="Arial" w:cs="Arial"/>
+          <w:sz w:val="24"/>
+          <w:szCs w:val="24"/>
+          <w:lang w:val="sr-Latn-RS"/>
+        </w:rPr>
+        <w:t>, u daljem tekstu</w:t>
+      </w:r>
+      <w:r>
+        <w:rPr>
+          <w:rFonts w:ascii="Arial" w:hAnsi="Arial" w:cs="Arial"/>
+          <w:sz w:val="24"/>
+          <w:szCs w:val="24"/>
+          <w:lang w:val="sr-Latn-RS"/>
+        </w:rPr>
+        <w:t xml:space="preserve"> MVVM).</w:t>
       </w:r>
       <w:r>
         <w:rPr>
@@ -944,6 +998,7 @@
           <w:rFonts w:ascii="Arial" w:hAnsi="Arial" w:cs="Arial"/>
           <w:sz w:val="24"/>
           <w:szCs w:val="24"/>
+          <w:lang w:val="sr-Latn-RS"/>
         </w:rPr>
       </w:pPr>
       <w:r>
@@ -980,19 +1035,237 @@
           <w:szCs w:val="24"/>
           <w:lang w:val="sr-Latn-RS"/>
         </w:rPr>
-        <w:t>Shodno tome rad će predstavljati svojevrsno istraživanje najkorišćenijih</w:t>
+        <w:t>Shodno tome rad će predstavljati svojevrsno istraživanje najkorišćenijih modernih tehnologija u razvoju Android aplikacija.</w:t>
+      </w:r>
+    </w:p>
+    <w:p>
+      <w:pPr>
+        <w:rPr>
+          <w:rFonts w:ascii="Arial" w:hAnsi="Arial" w:cs="Arial"/>
+          <w:sz w:val="24"/>
+          <w:szCs w:val="24"/>
+          <w:lang w:val="sr-Latn-RS"/>
+        </w:rPr>
+      </w:pPr>
+    </w:p>
+    <w:p>
+      <w:pPr>
+        <w:rPr>
+          <w:rFonts w:ascii="Arial" w:hAnsi="Arial" w:cs="Arial"/>
+          <w:sz w:val="24"/>
+          <w:szCs w:val="24"/>
+          <w:lang w:val="sr-Latn-RS"/>
+        </w:rPr>
+      </w:pPr>
+    </w:p>
+    <w:p>
+      <w:pPr>
+        <w:jc w:val="center"/>
+        <w:rPr>
+          <w:rFonts w:ascii="Arial" w:hAnsi="Arial" w:cs="Arial"/>
+          <w:b/>
+          <w:sz w:val="32"/>
+          <w:szCs w:val="32"/>
+        </w:rPr>
+      </w:pPr>
+      <w:r>
+        <w:rPr>
+          <w:rFonts w:ascii="Arial" w:hAnsi="Arial" w:cs="Arial"/>
+          <w:b/>
+          <w:sz w:val="32"/>
+          <w:szCs w:val="32"/>
+        </w:rPr>
+        <w:lastRenderedPageBreak/>
+        <w:t xml:space="preserve">Model-Pogled-Prezenter </w:t>
+      </w:r>
+    </w:p>
+    <w:p>
+      <w:pPr>
+        <w:rPr>
+          <w:rFonts w:ascii="Arial" w:hAnsi="Arial" w:cs="Arial"/>
+          <w:sz w:val="24"/>
+          <w:szCs w:val="24"/>
+        </w:rPr>
+      </w:pPr>
+    </w:p>
+    <w:p>
+      <w:pPr>
+        <w:rPr>
+          <w:rFonts w:ascii="Arial" w:hAnsi="Arial" w:cs="Arial"/>
+          <w:sz w:val="24"/>
+          <w:szCs w:val="24"/>
+          <w:lang w:val="sr-Latn-RS"/>
+        </w:rPr>
+      </w:pPr>
+      <w:r>
+        <w:rPr>
+          <w:rFonts w:ascii="Arial" w:hAnsi="Arial" w:cs="Arial"/>
+          <w:sz w:val="24"/>
+          <w:szCs w:val="24"/>
+        </w:rPr>
+        <w:t xml:space="preserve">  </w:t>
+      </w:r>
+      <w:r>
+        <w:rPr>
+          <w:rFonts w:ascii="Arial" w:hAnsi="Arial" w:cs="Arial"/>
+          <w:sz w:val="24"/>
+          <w:szCs w:val="24"/>
+        </w:rPr>
+        <w:t>Model-Pogled-Prezenter</w:t>
+      </w:r>
+      <w:r>
+        <w:rPr>
+          <w:rFonts w:ascii="Arial" w:hAnsi="Arial" w:cs="Arial"/>
+          <w:sz w:val="24"/>
+          <w:szCs w:val="24"/>
+        </w:rPr>
+        <w:t xml:space="preserve"> </w:t>
+      </w:r>
+      <w:r>
+        <w:rPr>
+          <w:rFonts w:ascii="Arial" w:hAnsi="Arial" w:cs="Arial"/>
+          <w:sz w:val="24"/>
+          <w:szCs w:val="24"/>
+        </w:rPr>
+        <w:t xml:space="preserve"> je arhitekturalni </w:t>
+      </w:r>
+      <w:r>
+        <w:rPr>
+          <w:rFonts w:ascii="Arial" w:hAnsi="Arial" w:cs="Arial"/>
+          <w:sz w:val="24"/>
+          <w:szCs w:val="24"/>
+          <w:lang w:val="sr-Latn-RS"/>
+        </w:rPr>
+        <w:t>šablon</w:t>
+      </w:r>
+      <w:r>
+        <w:rPr>
+          <w:rFonts w:ascii="Arial" w:hAnsi="Arial" w:cs="Arial"/>
+          <w:sz w:val="24"/>
+          <w:szCs w:val="24"/>
+          <w:lang w:val="sr-Latn-RS"/>
+        </w:rPr>
+        <w:t>,</w:t>
+      </w:r>
+      <w:r>
+        <w:rPr>
+          <w:rFonts w:ascii="Arial" w:hAnsi="Arial" w:cs="Arial"/>
+          <w:sz w:val="24"/>
+          <w:szCs w:val="24"/>
+          <w:lang w:val="sr-Latn-RS"/>
+        </w:rPr>
+        <w:t xml:space="preserve"> nastao iz </w:t>
+      </w:r>
+      <w:r>
+        <w:rPr>
+          <w:rFonts w:ascii="Arial" w:hAnsi="Arial" w:cs="Arial"/>
+          <w:sz w:val="24"/>
+          <w:szCs w:val="24"/>
+          <w:lang w:val="sr-Latn-RS"/>
+        </w:rPr>
+        <w:t xml:space="preserve">Model-Pogled-Kontroler šablona, koji se najviše koristi za kreiranje korisničkog interfejsa. </w:t>
+      </w:r>
+      <w:r>
+        <w:rPr>
+          <w:rFonts w:ascii="Arial" w:hAnsi="Arial" w:cs="Arial"/>
+          <w:sz w:val="24"/>
+          <w:szCs w:val="24"/>
+          <w:lang w:val="sr-Latn-RS"/>
+        </w:rPr>
+        <w:t xml:space="preserve">MVP šablon se pojavljuje prvi put početkom 90-ih godina u kompaniji Taligent kao osnova za razvoj aplikacija u </w:t>
+      </w:r>
+      <w:r>
+        <w:rPr>
+          <w:rFonts w:ascii="Arial" w:hAnsi="Arial" w:cs="Arial"/>
+          <w:sz w:val="24"/>
+          <w:szCs w:val="24"/>
+          <w:lang w:val="sr-Latn-RS"/>
+        </w:rPr>
+        <w:t xml:space="preserve">njihovom objektno orijentisanom CommonPoint razvojnom okruženju. Kasnije je ovaj šablon upotrebljen za kreiranje osnove za Dolphin Smalltak korisnički interfejs dok je 2006. Microsoft uveo MVP u dokumentaciju i primere za programiranje korisničkih interfejsa u .NET  </w:t>
+      </w:r>
+      <w:r>
+        <w:rPr>
+          <w:rFonts w:ascii="Arial" w:hAnsi="Arial" w:cs="Arial"/>
+          <w:sz w:val="24"/>
+          <w:szCs w:val="24"/>
+          <w:lang w:val="sr-Latn-RS"/>
+        </w:rPr>
+        <w:t xml:space="preserve">razvojnom okviru. </w:t>
+      </w:r>
+    </w:p>
+    <w:p>
+      <w:pPr>
+        <w:rPr>
+          <w:rFonts w:ascii="Arial" w:hAnsi="Arial" w:cs="Arial"/>
+          <w:sz w:val="24"/>
+          <w:szCs w:val="24"/>
+          <w:lang w:val="sr-Latn-RS"/>
+        </w:rPr>
+      </w:pPr>
+      <w:r>
+        <w:rPr>
+          <w:rFonts w:ascii="Arial" w:hAnsi="Arial" w:cs="Arial"/>
+          <w:sz w:val="24"/>
+          <w:szCs w:val="24"/>
+          <w:lang w:val="sr-Latn-RS"/>
+        </w:rPr>
+        <w:t xml:space="preserve">  Glavne motivacije za uvođenje MVP šablona je podela odgovornosti u prezentacionoj logici, viši stepen modularnosti koda i mogućnost automatskog testiranja koda. Sa početkom razvoja Android operativnog sistema</w:t>
+      </w:r>
+      <w:r>
+        <w:rPr>
+          <w:rFonts w:ascii="Arial" w:hAnsi="Arial" w:cs="Arial"/>
+          <w:sz w:val="24"/>
+          <w:szCs w:val="24"/>
+          <w:lang w:val="sr-Latn-RS"/>
+        </w:rPr>
+        <w:t xml:space="preserve"> većina programera je gotovo celu logiku aplikacije p</w:t>
+      </w:r>
+      <w:r>
+        <w:rPr>
+          <w:rFonts w:ascii="Arial" w:hAnsi="Arial" w:cs="Arial"/>
+          <w:sz w:val="24"/>
+          <w:szCs w:val="24"/>
+          <w:lang w:val="sr-Latn-RS"/>
+        </w:rPr>
+        <w:t xml:space="preserve">isala u aktivnostima aplikacije. </w:t>
+      </w:r>
+      <w:r>
+        <w:rPr>
+          <w:rFonts w:ascii="Arial" w:hAnsi="Arial" w:cs="Arial"/>
+          <w:sz w:val="24"/>
+          <w:szCs w:val="24"/>
+        </w:rPr>
+        <w:t>Pokazalo se da su takve aplikacije jako te</w:t>
+      </w:r>
+      <w:r>
+        <w:rPr>
+          <w:rFonts w:ascii="Arial" w:hAnsi="Arial" w:cs="Arial"/>
+          <w:sz w:val="24"/>
+          <w:szCs w:val="24"/>
+          <w:lang w:val="sr-Latn-RS"/>
+        </w:rPr>
+        <w:t xml:space="preserve">ške za održavanje jer je prezentaciona logika usko povezana sa biznis logikom i modelom, pored toga </w:t>
+      </w:r>
+      <w:r>
+        <w:rPr>
+          <w:rFonts w:ascii="Arial" w:hAnsi="Arial" w:cs="Arial"/>
+          <w:sz w:val="24"/>
+          <w:szCs w:val="24"/>
+          <w:lang w:val="sr-Latn-RS"/>
+        </w:rPr>
+        <w:t xml:space="preserve">automatsko testiranje aplikacija je gotovo nemoguće. Nakon toga </w:t>
+      </w:r>
+      <w:r>
+        <w:rPr>
+          <w:rFonts w:ascii="Arial" w:hAnsi="Arial" w:cs="Arial"/>
+          <w:sz w:val="24"/>
+          <w:szCs w:val="24"/>
+          <w:lang w:val="sr-Latn-RS"/>
+        </w:rPr>
+        <w:t xml:space="preserve">je popularnost stekao MVC šablon </w:t>
       </w:r>
       <w:bookmarkStart w:id="0" w:name="_GoBack"/>
       <w:bookmarkEnd w:id="0"/>
-      <w:r>
-        <w:rPr>
-          <w:rFonts w:ascii="Arial" w:hAnsi="Arial" w:cs="Arial"/>
-          <w:sz w:val="24"/>
-          <w:szCs w:val="24"/>
-          <w:lang w:val="sr-Latn-RS"/>
-        </w:rPr>
-        <w:t xml:space="preserve"> modernih tehnologija u razvoju Android aplikacija.</w:t>
-      </w:r>
     </w:p>
     <w:sectPr>
       <w:footerReference w:type="default" r:id="rId7"/>
@@ -1916,7 +2189,7 @@
 </file>
 
 <file path=customXml/itemProps1.xml><?xml version="1.0" encoding="utf-8"?>
-<ds:datastoreItem xmlns:ds="http://schemas.openxmlformats.org/officeDocument/2006/customXml" ds:itemID="{2EE82D98-ABA3-4288-85CE-93CC0583753A}">
+<ds:datastoreItem xmlns:ds="http://schemas.openxmlformats.org/officeDocument/2006/customXml" ds:itemID="{8CE0D7DF-B57C-4310-AC3B-5CC478071A92}">
   <ds:schemaRefs>
     <ds:schemaRef ds:uri="http://schemas.openxmlformats.org/officeDocument/2006/bibliography"/>
   </ds:schemaRefs>

</xml_diff>

<commit_message>
Nastavak rada na MVP patternu
</commit_message>
<xml_diff>
--- a/Master rad.docx
+++ b/Master rad.docx
@@ -1262,13 +1262,307 @@
           <w:szCs w:val="24"/>
           <w:lang w:val="sr-Latn-RS"/>
         </w:rPr>
-        <w:t xml:space="preserve">je popularnost stekao MVC šablon </w:t>
+        <w:t>je popularnost stekao</w:t>
+      </w:r>
+      <w:r>
+        <w:rPr>
+          <w:rFonts w:ascii="Arial" w:hAnsi="Arial" w:cs="Arial"/>
+          <w:sz w:val="24"/>
+          <w:szCs w:val="24"/>
+          <w:lang w:val="sr-Latn-RS"/>
+        </w:rPr>
+        <w:t xml:space="preserve"> Model-Pogled-Kontroler</w:t>
+      </w:r>
+      <w:r>
+        <w:rPr>
+          <w:rFonts w:ascii="Arial" w:hAnsi="Arial" w:cs="Arial"/>
+          <w:sz w:val="24"/>
+          <w:szCs w:val="24"/>
+          <w:lang w:val="sr-Latn-RS"/>
+        </w:rPr>
+        <w:t xml:space="preserve"> </w:t>
+      </w:r>
+      <w:r>
+        <w:rPr>
+          <w:rFonts w:ascii="Arial" w:hAnsi="Arial" w:cs="Arial"/>
+          <w:sz w:val="24"/>
+          <w:szCs w:val="24"/>
+          <w:lang w:val="sr-Latn-RS"/>
+        </w:rPr>
+        <w:t>(</w:t>
+      </w:r>
+      <w:r>
+        <w:rPr>
+          <w:rFonts w:ascii="Arial" w:hAnsi="Arial" w:cs="Arial"/>
+          <w:sz w:val="24"/>
+          <w:szCs w:val="24"/>
+          <w:lang w:val="sr-Latn-RS"/>
+        </w:rPr>
+        <w:t>MVC</w:t>
+      </w:r>
+      <w:r>
+        <w:rPr>
+          <w:rFonts w:ascii="Arial" w:hAnsi="Arial" w:cs="Arial"/>
+          <w:sz w:val="24"/>
+          <w:szCs w:val="24"/>
+          <w:lang w:val="sr-Latn-RS"/>
+        </w:rPr>
+        <w:t>)</w:t>
+      </w:r>
+      <w:r>
+        <w:rPr>
+          <w:rFonts w:ascii="Arial" w:hAnsi="Arial" w:cs="Arial"/>
+          <w:sz w:val="24"/>
+          <w:szCs w:val="24"/>
+          <w:lang w:val="sr-Latn-RS"/>
+        </w:rPr>
+        <w:t xml:space="preserve"> šablon</w:t>
+      </w:r>
+      <w:r>
+        <w:rPr>
+          <w:rFonts w:ascii="Arial" w:hAnsi="Arial" w:cs="Arial"/>
+          <w:sz w:val="24"/>
+          <w:szCs w:val="24"/>
+          <w:lang w:val="sr-Latn-RS"/>
+        </w:rPr>
+        <w:t>. Kod MVC šablona imamo statičan pogled koji u sebi nema nikakvu logiku i koji ne čuva stanje,</w:t>
+      </w:r>
+      <w:r>
+        <w:rPr>
+          <w:rFonts w:ascii="Arial" w:hAnsi="Arial" w:cs="Arial"/>
+          <w:sz w:val="24"/>
+          <w:szCs w:val="24"/>
+          <w:lang w:val="sr-Latn-RS"/>
+        </w:rPr>
+        <w:t xml:space="preserve"> pogled je u Androidu uglavnom implementiran u okviru statičnih resursnih xml datoteka. Zatim model koji je zadužen za dohvatanje i čuvanje podataka, u konkretnoj implementaciji u modelu može biti komunikacija sa bazom ili pozivanje eksternog servisa, takođe u modelu je implementirana i biznis logika aplikacije. K</w:t>
+      </w:r>
+      <w:r>
+        <w:rPr>
+          <w:rFonts w:ascii="Arial" w:hAnsi="Arial" w:cs="Arial"/>
+          <w:sz w:val="24"/>
+          <w:szCs w:val="24"/>
+          <w:lang w:val="sr-Latn-RS"/>
+        </w:rPr>
+        <w:t>ontroler</w:t>
+      </w:r>
+      <w:r>
+        <w:rPr>
+          <w:rFonts w:ascii="Arial" w:hAnsi="Arial" w:cs="Arial"/>
+          <w:sz w:val="24"/>
+          <w:szCs w:val="24"/>
+          <w:lang w:val="sr-Latn-RS"/>
+        </w:rPr>
+        <w:t xml:space="preserve"> </w:t>
+      </w:r>
+      <w:r>
+        <w:rPr>
+          <w:rFonts w:ascii="Arial" w:hAnsi="Arial" w:cs="Arial"/>
+          <w:sz w:val="24"/>
+          <w:szCs w:val="24"/>
+          <w:lang w:val="sr-Latn-RS"/>
+        </w:rPr>
+        <w:t>implementira neophodne tra</w:t>
+      </w:r>
+      <w:r>
+        <w:rPr>
+          <w:rFonts w:ascii="Arial" w:hAnsi="Arial" w:cs="Arial"/>
+          <w:sz w:val="24"/>
+          <w:szCs w:val="24"/>
+          <w:lang w:val="sr-Latn-RS"/>
+        </w:rPr>
+        <w:t>nsformacije podataka za prikaz, pored toga kontroler može biti deljen između više pogleda i</w:t>
+      </w:r>
+      <w:r>
+        <w:rPr>
+          <w:rFonts w:ascii="Arial" w:hAnsi="Arial" w:cs="Arial"/>
+          <w:sz w:val="24"/>
+          <w:szCs w:val="24"/>
+          <w:lang w:val="sr-Latn-RS"/>
+        </w:rPr>
+        <w:t xml:space="preserve"> kontroliše koji će pogled biti prikazan.</w:t>
+      </w:r>
+      <w:r>
+        <w:rPr>
+          <w:rFonts w:ascii="Arial" w:hAnsi="Arial" w:cs="Arial"/>
+          <w:sz w:val="24"/>
+          <w:szCs w:val="24"/>
+          <w:lang w:val="sr-Latn-RS"/>
+        </w:rPr>
+        <w:t xml:space="preserve"> U Androidu kontroler je uglavnom implementiran u okviru aktivnosti. Iako je ovaj šablon doneo izvesnu modularnost i podelu odgovornosti </w:t>
+      </w:r>
+      <w:r>
+        <w:rPr>
+          <w:rFonts w:ascii="Arial" w:hAnsi="Arial" w:cs="Arial"/>
+          <w:sz w:val="24"/>
+          <w:szCs w:val="24"/>
+          <w:lang w:val="sr-Latn-RS"/>
+        </w:rPr>
+        <w:t>i dalje je u određenoj meri postojala spregnutost između prikaza i modela i biznis logike što se odražavalo na otežano pisanje automatskih testova.</w:t>
+      </w:r>
+    </w:p>
+    <w:p>
+      <w:pPr>
+        <w:rPr>
+          <w:rFonts w:ascii="Arial" w:hAnsi="Arial" w:cs="Arial"/>
+          <w:sz w:val="24"/>
+          <w:szCs w:val="24"/>
+        </w:rPr>
+      </w:pPr>
+      <w:r>
+        <w:rPr>
+          <w:rFonts w:ascii="Arial" w:hAnsi="Arial" w:cs="Arial"/>
+          <w:sz w:val="24"/>
+          <w:szCs w:val="24"/>
+        </w:rPr>
+        <w:t xml:space="preserve">  Kod Model-Pogled-Prezenter </w:t>
+      </w:r>
+      <w:r>
+        <w:rPr>
+          <w:rFonts w:ascii="Arial" w:hAnsi="Arial" w:cs="Arial"/>
+          <w:sz w:val="24"/>
+          <w:szCs w:val="24"/>
+          <w:lang w:val="sr-Latn-RS"/>
+        </w:rPr>
+        <w:t>šablona slično kao kod MVC šablona imamo tri komponente</w:t>
+      </w:r>
+      <w:r>
+        <w:rPr>
+          <w:rFonts w:ascii="Arial" w:hAnsi="Arial" w:cs="Arial"/>
+          <w:sz w:val="24"/>
+          <w:szCs w:val="24"/>
+        </w:rPr>
+        <w:t>:</w:t>
+      </w:r>
+    </w:p>
+    <w:p>
+      <w:pPr>
+        <w:pStyle w:val="ListParagraph"/>
+        <w:numPr>
+          <w:ilvl w:val="0"/>
+          <w:numId w:val="1"/>
+        </w:numPr>
+        <w:rPr>
+          <w:rFonts w:ascii="Arial" w:hAnsi="Arial" w:cs="Arial"/>
+          <w:sz w:val="24"/>
+          <w:szCs w:val="24"/>
+        </w:rPr>
+      </w:pPr>
+      <w:r>
+        <w:rPr>
+          <w:rFonts w:ascii="Arial" w:hAnsi="Arial" w:cs="Arial"/>
+          <w:sz w:val="24"/>
+          <w:szCs w:val="24"/>
+        </w:rPr>
+        <w:t xml:space="preserve">Model – model ima potpuno istu ulogu i implementaciju kao kod MVC </w:t>
+      </w:r>
+      <w:r>
+        <w:rPr>
+          <w:rFonts w:ascii="Arial" w:hAnsi="Arial" w:cs="Arial"/>
+          <w:sz w:val="24"/>
+          <w:szCs w:val="24"/>
+          <w:lang w:val="sr-Latn-RS"/>
+        </w:rPr>
+        <w:t>šablona. On služi za dohvatanje podataka i biznis logiku aplikacije, za razliku od MVC šablona, model je potpuno nezavisan od prikaza.</w:t>
+      </w:r>
+    </w:p>
+    <w:p>
+      <w:pPr>
+        <w:pStyle w:val="ListParagraph"/>
+        <w:numPr>
+          <w:ilvl w:val="0"/>
+          <w:numId w:val="1"/>
+        </w:numPr>
+        <w:rPr>
+          <w:rFonts w:ascii="Arial" w:hAnsi="Arial" w:cs="Arial"/>
+          <w:sz w:val="24"/>
+          <w:szCs w:val="24"/>
+        </w:rPr>
+      </w:pPr>
+      <w:r>
+        <w:rPr>
+          <w:rFonts w:ascii="Arial" w:hAnsi="Arial" w:cs="Arial"/>
+          <w:sz w:val="24"/>
+          <w:szCs w:val="24"/>
+          <w:lang w:val="sr-Latn-RS"/>
+        </w:rPr>
+        <w:t>Pogled – pogled je odgovoran za predstavljanje podataka i za prihvatanje interakcije korisnika. Poželjno je da pogled služi samo za jednostavan prikaz podataka koje dobije od prezentera kao i prosleđivanju korisničkih interakcija prezenteru</w:t>
+      </w:r>
+      <w:r>
+        <w:rPr>
+          <w:rFonts w:ascii="Arial" w:hAnsi="Arial" w:cs="Arial"/>
+          <w:sz w:val="24"/>
+          <w:szCs w:val="24"/>
+          <w:lang w:val="sr-Latn-RS"/>
+        </w:rPr>
+        <w:t xml:space="preserve"> i da u sebi sadrži što manje logike. Pogled najčešće implementiraju aktivnosti i fragmenti aplikacije.</w:t>
+      </w:r>
+    </w:p>
+    <w:p>
+      <w:pPr>
+        <w:pStyle w:val="ListParagraph"/>
+        <w:numPr>
+          <w:ilvl w:val="0"/>
+          <w:numId w:val="1"/>
+        </w:numPr>
+        <w:rPr>
+          <w:rFonts w:ascii="Arial" w:hAnsi="Arial" w:cs="Arial"/>
+          <w:sz w:val="24"/>
+          <w:szCs w:val="24"/>
+        </w:rPr>
+      </w:pPr>
+      <w:r>
+        <w:rPr>
+          <w:rFonts w:ascii="Arial" w:hAnsi="Arial" w:cs="Arial"/>
+          <w:sz w:val="24"/>
+          <w:szCs w:val="24"/>
+          <w:lang w:val="sr-Latn-RS"/>
+        </w:rPr>
+        <w:t xml:space="preserve">Prezenter – prezenter zahteva podatke od modela, vrši transformacije nad podacima tako da budu pogodni za prikaz, kontroliše prikaz i reaguje na korisničku interakciju. </w:t>
+      </w:r>
+      <w:r>
+        <w:rPr>
+          <w:rFonts w:ascii="Arial" w:hAnsi="Arial" w:cs="Arial"/>
+          <w:sz w:val="24"/>
+          <w:szCs w:val="24"/>
+          <w:lang w:val="sr-Latn-RS"/>
+        </w:rPr>
+        <w:t>Za svaki pogled postoji poseban prezenter.</w:t>
+      </w:r>
+    </w:p>
+    <w:p>
+      <w:pPr>
+        <w:pStyle w:val="ListParagraph"/>
+        <w:rPr>
+          <w:rFonts w:ascii="Arial" w:hAnsi="Arial" w:cs="Arial"/>
+          <w:sz w:val="24"/>
+          <w:szCs w:val="24"/>
+          <w:lang w:val="sr-Latn-RS"/>
+        </w:rPr>
+      </w:pPr>
+    </w:p>
+    <w:p>
+      <w:pPr>
+        <w:rPr>
+          <w:rFonts w:ascii="Arial" w:hAnsi="Arial" w:cs="Arial"/>
+          <w:sz w:val="24"/>
+          <w:szCs w:val="24"/>
+        </w:rPr>
+      </w:pPr>
+      <w:r>
+        <w:rPr>
+          <w:rFonts w:ascii="Arial" w:hAnsi="Arial" w:cs="Arial"/>
+          <w:sz w:val="24"/>
+          <w:szCs w:val="24"/>
+          <w:lang w:val="sr-Latn-RS"/>
+        </w:rPr>
+        <w:lastRenderedPageBreak/>
+        <w:t xml:space="preserve">  </w:t>
       </w:r>
       <w:bookmarkStart w:id="0" w:name="_GoBack"/>
       <w:bookmarkEnd w:id="0"/>
     </w:p>
     <w:sectPr>
-      <w:footerReference w:type="default" r:id="rId7"/>
+      <w:footerReference w:type="default" r:id="rId8"/>
       <w:pgSz w:w="12240" w:h="15840"/>
       <w:pgMar w:top="1440" w:right="1440" w:bottom="1440" w:left="1440" w:header="720" w:footer="720" w:gutter="0"/>
       <w:cols w:space="720"/>
@@ -1338,7 +1632,7 @@
           <w:rPr>
             <w:noProof/>
           </w:rPr>
-          <w:t>2</w:t>
+          <w:t>4</w:t>
         </w:r>
         <w:r>
           <w:rPr>
@@ -1380,6 +1674,127 @@
     </w:p>
   </w:footnote>
 </w:footnotes>
+</file>
+
+<file path=word/numbering.xml><?xml version="1.0" encoding="utf-8"?>
+<w:numbering xmlns:wpc="http://schemas.microsoft.com/office/word/2010/wordprocessingCanvas" xmlns:mc="http://schemas.openxmlformats.org/markup-compatibility/2006" xmlns:o="urn:schemas-microsoft-com:office:office" xmlns:r="http://schemas.openxmlformats.org/officeDocument/2006/relationships" xmlns:m="http://schemas.openxmlformats.org/officeDocument/2006/math" xmlns:v="urn:schemas-microsoft-com:vml" xmlns:wp14="http://schemas.microsoft.com/office/word/2010/wordprocessingDrawing" xmlns:wp="http://schemas.openxmlformats.org/drawingml/2006/wordprocessingDrawing" xmlns:w10="urn:schemas-microsoft-com:office:word" xmlns:w="http://schemas.openxmlformats.org/wordprocessingml/2006/main" xmlns:w14="http://schemas.microsoft.com/office/word/2010/wordml" xmlns:w15="http://schemas.microsoft.com/office/word/2012/wordml" xmlns:wpg="http://schemas.microsoft.com/office/word/2010/wordprocessingGroup" xmlns:wpi="http://schemas.microsoft.com/office/word/2010/wordprocessingInk" xmlns:wne="http://schemas.microsoft.com/office/word/2006/wordml" xmlns:wps="http://schemas.microsoft.com/office/word/2010/wordprocessingShape" mc:Ignorable="w14 w15 wp14">
+  <w:abstractNum w:abstractNumId="0" w15:restartNumberingAfterBreak="0">
+    <w:nsid w:val="65E019B0"/>
+    <w:multiLevelType w:val="hybridMultilevel"/>
+    <w:tmpl w:val="415E1D90"/>
+    <w:lvl w:ilvl="0" w:tplc="04090001">
+      <w:start w:val="1"/>
+      <w:numFmt w:val="bullet"/>
+      <w:lvlText w:val=""/>
+      <w:lvlJc w:val="left"/>
+      <w:pPr>
+        <w:ind w:left="720" w:hanging="360"/>
+      </w:pPr>
+      <w:rPr>
+        <w:rFonts w:ascii="Symbol" w:hAnsi="Symbol" w:hint="default"/>
+      </w:rPr>
+    </w:lvl>
+    <w:lvl w:ilvl="1" w:tplc="04090003" w:tentative="1">
+      <w:start w:val="1"/>
+      <w:numFmt w:val="bullet"/>
+      <w:lvlText w:val="o"/>
+      <w:lvlJc w:val="left"/>
+      <w:pPr>
+        <w:ind w:left="1440" w:hanging="360"/>
+      </w:pPr>
+      <w:rPr>
+        <w:rFonts w:ascii="Courier New" w:hAnsi="Courier New" w:cs="Courier New" w:hint="default"/>
+      </w:rPr>
+    </w:lvl>
+    <w:lvl w:ilvl="2" w:tplc="04090005" w:tentative="1">
+      <w:start w:val="1"/>
+      <w:numFmt w:val="bullet"/>
+      <w:lvlText w:val=""/>
+      <w:lvlJc w:val="left"/>
+      <w:pPr>
+        <w:ind w:left="2160" w:hanging="360"/>
+      </w:pPr>
+      <w:rPr>
+        <w:rFonts w:ascii="Wingdings" w:hAnsi="Wingdings" w:hint="default"/>
+      </w:rPr>
+    </w:lvl>
+    <w:lvl w:ilvl="3" w:tplc="04090001" w:tentative="1">
+      <w:start w:val="1"/>
+      <w:numFmt w:val="bullet"/>
+      <w:lvlText w:val=""/>
+      <w:lvlJc w:val="left"/>
+      <w:pPr>
+        <w:ind w:left="2880" w:hanging="360"/>
+      </w:pPr>
+      <w:rPr>
+        <w:rFonts w:ascii="Symbol" w:hAnsi="Symbol" w:hint="default"/>
+      </w:rPr>
+    </w:lvl>
+    <w:lvl w:ilvl="4" w:tplc="04090003" w:tentative="1">
+      <w:start w:val="1"/>
+      <w:numFmt w:val="bullet"/>
+      <w:lvlText w:val="o"/>
+      <w:lvlJc w:val="left"/>
+      <w:pPr>
+        <w:ind w:left="3600" w:hanging="360"/>
+      </w:pPr>
+      <w:rPr>
+        <w:rFonts w:ascii="Courier New" w:hAnsi="Courier New" w:cs="Courier New" w:hint="default"/>
+      </w:rPr>
+    </w:lvl>
+    <w:lvl w:ilvl="5" w:tplc="04090005" w:tentative="1">
+      <w:start w:val="1"/>
+      <w:numFmt w:val="bullet"/>
+      <w:lvlText w:val=""/>
+      <w:lvlJc w:val="left"/>
+      <w:pPr>
+        <w:ind w:left="4320" w:hanging="360"/>
+      </w:pPr>
+      <w:rPr>
+        <w:rFonts w:ascii="Wingdings" w:hAnsi="Wingdings" w:hint="default"/>
+      </w:rPr>
+    </w:lvl>
+    <w:lvl w:ilvl="6" w:tplc="04090001" w:tentative="1">
+      <w:start w:val="1"/>
+      <w:numFmt w:val="bullet"/>
+      <w:lvlText w:val=""/>
+      <w:lvlJc w:val="left"/>
+      <w:pPr>
+        <w:ind w:left="5040" w:hanging="360"/>
+      </w:pPr>
+      <w:rPr>
+        <w:rFonts w:ascii="Symbol" w:hAnsi="Symbol" w:hint="default"/>
+      </w:rPr>
+    </w:lvl>
+    <w:lvl w:ilvl="7" w:tplc="04090003" w:tentative="1">
+      <w:start w:val="1"/>
+      <w:numFmt w:val="bullet"/>
+      <w:lvlText w:val="o"/>
+      <w:lvlJc w:val="left"/>
+      <w:pPr>
+        <w:ind w:left="5760" w:hanging="360"/>
+      </w:pPr>
+      <w:rPr>
+        <w:rFonts w:ascii="Courier New" w:hAnsi="Courier New" w:cs="Courier New" w:hint="default"/>
+      </w:rPr>
+    </w:lvl>
+    <w:lvl w:ilvl="8" w:tplc="04090005" w:tentative="1">
+      <w:start w:val="1"/>
+      <w:numFmt w:val="bullet"/>
+      <w:lvlText w:val=""/>
+      <w:lvlJc w:val="left"/>
+      <w:pPr>
+        <w:ind w:left="6480" w:hanging="360"/>
+      </w:pPr>
+      <w:rPr>
+        <w:rFonts w:ascii="Wingdings" w:hAnsi="Wingdings" w:hint="default"/>
+      </w:rPr>
+    </w:lvl>
+  </w:abstractNum>
+  <w:num w:numId="1">
+    <w:abstractNumId w:val="0"/>
+  </w:num>
+</w:numbering>
 </file>
 
 <file path=word/styles.xml><?xml version="1.0" encoding="utf-8"?>
@@ -1920,6 +2335,17 @@
       <w:vertAlign w:val="superscript"/>
     </w:rPr>
   </w:style>
+  <w:style w:type="paragraph" w:styleId="ListParagraph">
+    <w:name w:val="List Paragraph"/>
+    <w:basedOn w:val="Normal"/>
+    <w:uiPriority w:val="34"/>
+    <w:qFormat/>
+    <w:rsid w:val="002009B3"/>
+    <w:pPr>
+      <w:ind w:left="720"/>
+      <w:contextualSpacing/>
+    </w:pPr>
+  </w:style>
 </w:styles>
 </file>
 
@@ -2189,7 +2615,7 @@
 </file>
 
 <file path=customXml/itemProps1.xml><?xml version="1.0" encoding="utf-8"?>
-<ds:datastoreItem xmlns:ds="http://schemas.openxmlformats.org/officeDocument/2006/customXml" ds:itemID="{8CE0D7DF-B57C-4310-AC3B-5CC478071A92}">
+<ds:datastoreItem xmlns:ds="http://schemas.openxmlformats.org/officeDocument/2006/customXml" ds:itemID="{1F392B9D-16AE-453E-9868-EDBF1650AD86}">
   <ds:schemaRefs>
     <ds:schemaRef ds:uri="http://schemas.openxmlformats.org/officeDocument/2006/bibliography"/>
   </ds:schemaRefs>

</xml_diff>

<commit_message>
Zapocet opis implementacije MVP patterna
</commit_message>
<xml_diff>
--- a/Master rad.docx
+++ b/Master rad.docx
@@ -1199,7 +1199,6 @@
           <w:rFonts w:ascii="Arial" w:hAnsi="Arial" w:cs="Arial"/>
           <w:sz w:val="24"/>
           <w:szCs w:val="24"/>
-          <w:lang w:val="sr-Latn-RS"/>
         </w:rPr>
       </w:pPr>
       <w:r>
@@ -1325,16 +1324,195 @@
           <w:szCs w:val="24"/>
           <w:lang w:val="sr-Latn-RS"/>
         </w:rPr>
-        <w:t>. Kod MVC šablona imamo statičan pogled koji u sebi nema nikakvu logiku i koji ne čuva stanje,</w:t>
-      </w:r>
-      <w:r>
-        <w:rPr>
-          <w:rFonts w:ascii="Arial" w:hAnsi="Arial" w:cs="Arial"/>
-          <w:sz w:val="24"/>
-          <w:szCs w:val="24"/>
-          <w:lang w:val="sr-Latn-RS"/>
-        </w:rPr>
-        <w:t xml:space="preserve"> pogled je u Androidu uglavnom implementiran u okviru statičnih resursnih xml datoteka. Zatim model koji je zadužen za dohvatanje i čuvanje podataka, u konkretnoj implementaciji u modelu može biti komunikacija sa bazom ili pozivanje eksternog servisa, takođe u modelu je implementirana i biznis logika aplikacije. K</w:t>
+        <w:t xml:space="preserve">. Kod MVC šablona imamo </w:t>
+      </w:r>
+      <w:r>
+        <w:rPr>
+          <w:rFonts w:ascii="Arial" w:hAnsi="Arial" w:cs="Arial"/>
+          <w:sz w:val="24"/>
+          <w:szCs w:val="24"/>
+          <w:lang w:val="sr-Latn-RS"/>
+        </w:rPr>
+        <w:t>tri komponente</w:t>
+      </w:r>
+      <w:r>
+        <w:rPr>
+          <w:rFonts w:ascii="Arial" w:hAnsi="Arial" w:cs="Arial"/>
+          <w:sz w:val="24"/>
+          <w:szCs w:val="24"/>
+        </w:rPr>
+        <w:t xml:space="preserve">: </w:t>
+      </w:r>
+    </w:p>
+    <w:p>
+      <w:pPr>
+        <w:pStyle w:val="ListParagraph"/>
+        <w:numPr>
+          <w:ilvl w:val="0"/>
+          <w:numId w:val="2"/>
+        </w:numPr>
+        <w:rPr>
+          <w:rFonts w:ascii="Arial" w:hAnsi="Arial" w:cs="Arial"/>
+          <w:sz w:val="24"/>
+          <w:szCs w:val="24"/>
+          <w:lang w:val="sr-Latn-RS"/>
+        </w:rPr>
+      </w:pPr>
+      <w:r>
+        <w:rPr>
+          <w:rFonts w:ascii="Arial" w:hAnsi="Arial" w:cs="Arial"/>
+          <w:sz w:val="24"/>
+          <w:szCs w:val="24"/>
+          <w:lang w:val="sr-Latn-RS"/>
+        </w:rPr>
+        <w:t>S</w:t>
+      </w:r>
+      <w:r>
+        <w:rPr>
+          <w:rFonts w:ascii="Arial" w:hAnsi="Arial" w:cs="Arial"/>
+          <w:sz w:val="24"/>
+          <w:szCs w:val="24"/>
+          <w:lang w:val="sr-Latn-RS"/>
+        </w:rPr>
+        <w:t>tatičan pogled koji u sebi nema nikak</w:t>
+      </w:r>
+      <w:r>
+        <w:rPr>
+          <w:rFonts w:ascii="Arial" w:hAnsi="Arial" w:cs="Arial"/>
+          <w:sz w:val="24"/>
+          <w:szCs w:val="24"/>
+          <w:lang w:val="sr-Latn-RS"/>
+        </w:rPr>
+        <w:t>vu logiku i koji ne čuva stanje.</w:t>
+      </w:r>
+      <w:r>
+        <w:rPr>
+          <w:rFonts w:ascii="Arial" w:hAnsi="Arial" w:cs="Arial"/>
+          <w:sz w:val="24"/>
+          <w:szCs w:val="24"/>
+          <w:lang w:val="sr-Latn-RS"/>
+        </w:rPr>
+        <w:t xml:space="preserve"> </w:t>
+      </w:r>
+      <w:r>
+        <w:rPr>
+          <w:rFonts w:ascii="Arial" w:hAnsi="Arial" w:cs="Arial"/>
+          <w:sz w:val="24"/>
+          <w:szCs w:val="24"/>
+          <w:lang w:val="sr-Latn-RS"/>
+        </w:rPr>
+        <w:t>P</w:t>
+      </w:r>
+      <w:r>
+        <w:rPr>
+          <w:rFonts w:ascii="Arial" w:hAnsi="Arial" w:cs="Arial"/>
+          <w:sz w:val="24"/>
+          <w:szCs w:val="24"/>
+          <w:lang w:val="sr-Latn-RS"/>
+        </w:rPr>
+        <w:t>ogled je u Androidu uglavnom implementiran u okviru statični</w:t>
+      </w:r>
+      <w:r>
+        <w:rPr>
+          <w:rFonts w:ascii="Arial" w:hAnsi="Arial" w:cs="Arial"/>
+          <w:sz w:val="24"/>
+          <w:szCs w:val="24"/>
+          <w:lang w:val="sr-Latn-RS"/>
+        </w:rPr>
+        <w:t>h resursnih xml datoteka.</w:t>
+      </w:r>
+    </w:p>
+    <w:p>
+      <w:pPr>
+        <w:pStyle w:val="ListParagraph"/>
+        <w:numPr>
+          <w:ilvl w:val="0"/>
+          <w:numId w:val="2"/>
+        </w:numPr>
+        <w:rPr>
+          <w:rFonts w:ascii="Arial" w:hAnsi="Arial" w:cs="Arial"/>
+          <w:sz w:val="24"/>
+          <w:szCs w:val="24"/>
+          <w:lang w:val="sr-Latn-RS"/>
+        </w:rPr>
+      </w:pPr>
+      <w:r>
+        <w:rPr>
+          <w:rFonts w:ascii="Arial" w:hAnsi="Arial" w:cs="Arial"/>
+          <w:sz w:val="24"/>
+          <w:szCs w:val="24"/>
+          <w:lang w:val="sr-Latn-RS"/>
+        </w:rPr>
+        <w:t>M</w:t>
+      </w:r>
+      <w:r>
+        <w:rPr>
+          <w:rFonts w:ascii="Arial" w:hAnsi="Arial" w:cs="Arial"/>
+          <w:sz w:val="24"/>
+          <w:szCs w:val="24"/>
+          <w:lang w:val="sr-Latn-RS"/>
+        </w:rPr>
+        <w:t>odel koji je zadužen z</w:t>
+      </w:r>
+      <w:r>
+        <w:rPr>
+          <w:rFonts w:ascii="Arial" w:hAnsi="Arial" w:cs="Arial"/>
+          <w:sz w:val="24"/>
+          <w:szCs w:val="24"/>
+          <w:lang w:val="sr-Latn-RS"/>
+        </w:rPr>
+        <w:t>a dohvatanje i čuvanje podataka.</w:t>
+      </w:r>
+      <w:r>
+        <w:rPr>
+          <w:rFonts w:ascii="Arial" w:hAnsi="Arial" w:cs="Arial"/>
+          <w:sz w:val="24"/>
+          <w:szCs w:val="24"/>
+          <w:lang w:val="sr-Latn-RS"/>
+        </w:rPr>
+        <w:t xml:space="preserve"> </w:t>
+      </w:r>
+      <w:r>
+        <w:rPr>
+          <w:rFonts w:ascii="Arial" w:hAnsi="Arial" w:cs="Arial"/>
+          <w:sz w:val="24"/>
+          <w:szCs w:val="24"/>
+          <w:lang w:val="sr-Latn-RS"/>
+        </w:rPr>
+        <w:t>U</w:t>
+      </w:r>
+      <w:r>
+        <w:rPr>
+          <w:rFonts w:ascii="Arial" w:hAnsi="Arial" w:cs="Arial"/>
+          <w:sz w:val="24"/>
+          <w:szCs w:val="24"/>
+          <w:lang w:val="sr-Latn-RS"/>
+        </w:rPr>
+        <w:t xml:space="preserve"> konkretnoj implementaciji u modelu može biti komunikacija sa bazom ili pozivanje eksternog servisa, takođe u modelu je implementirana i biznis logika aplikacije. </w:t>
+      </w:r>
+    </w:p>
+    <w:p>
+      <w:pPr>
+        <w:pStyle w:val="ListParagraph"/>
+        <w:numPr>
+          <w:ilvl w:val="0"/>
+          <w:numId w:val="2"/>
+        </w:numPr>
+        <w:rPr>
+          <w:rFonts w:ascii="Arial" w:hAnsi="Arial" w:cs="Arial"/>
+          <w:sz w:val="24"/>
+          <w:szCs w:val="24"/>
+          <w:lang w:val="sr-Latn-RS"/>
+        </w:rPr>
+      </w:pPr>
+      <w:r>
+        <w:rPr>
+          <w:rFonts w:ascii="Arial" w:hAnsi="Arial" w:cs="Arial"/>
+          <w:sz w:val="24"/>
+          <w:szCs w:val="24"/>
+          <w:lang w:val="sr-Latn-RS"/>
+        </w:rPr>
+        <w:t>K</w:t>
       </w:r>
       <w:r>
         <w:rPr>
@@ -1388,16 +1566,80 @@
           <w:szCs w:val="24"/>
           <w:lang w:val="sr-Latn-RS"/>
         </w:rPr>
-        <w:t xml:space="preserve"> U Androidu kontroler je uglavnom implementiran u okviru aktivnosti. Iako je ovaj šablon doneo izvesnu modularnost i podelu odgovornosti </w:t>
-      </w:r>
-      <w:r>
-        <w:rPr>
-          <w:rFonts w:ascii="Arial" w:hAnsi="Arial" w:cs="Arial"/>
-          <w:sz w:val="24"/>
-          <w:szCs w:val="24"/>
-          <w:lang w:val="sr-Latn-RS"/>
-        </w:rPr>
-        <w:t>i dalje je u određenoj meri postojala spregnutost između prikaza i modela i biznis logike što se odražavalo na otežano pisanje automatskih testova.</w:t>
+        <w:t xml:space="preserve"> U Androidu kontroler je uglavnom imp</w:t>
+      </w:r>
+      <w:r>
+        <w:rPr>
+          <w:rFonts w:ascii="Arial" w:hAnsi="Arial" w:cs="Arial"/>
+          <w:sz w:val="24"/>
+          <w:szCs w:val="24"/>
+          <w:lang w:val="sr-Latn-RS"/>
+        </w:rPr>
+        <w:t xml:space="preserve">lementiran u okviru aktivnosti. </w:t>
+      </w:r>
+    </w:p>
+    <w:p>
+      <w:pPr>
+        <w:rPr>
+          <w:rFonts w:ascii="Arial" w:hAnsi="Arial" w:cs="Arial"/>
+          <w:sz w:val="24"/>
+          <w:szCs w:val="24"/>
+          <w:lang w:val="sr-Latn-RS"/>
+        </w:rPr>
+      </w:pPr>
+      <w:r>
+        <w:rPr>
+          <w:rFonts w:ascii="Arial" w:hAnsi="Arial" w:cs="Arial"/>
+          <w:sz w:val="24"/>
+          <w:szCs w:val="24"/>
+          <w:lang w:val="sr-Latn-RS"/>
+        </w:rPr>
+        <w:t xml:space="preserve">Iako je ovaj šablon doneo izvesnu modularnost i podelu odgovornosti </w:t>
+      </w:r>
+      <w:r>
+        <w:rPr>
+          <w:rFonts w:ascii="Arial" w:hAnsi="Arial" w:cs="Arial"/>
+          <w:sz w:val="24"/>
+          <w:szCs w:val="24"/>
+          <w:lang w:val="sr-Latn-RS"/>
+        </w:rPr>
+        <w:t xml:space="preserve">i dalje </w:t>
+      </w:r>
+      <w:r>
+        <w:rPr>
+          <w:rFonts w:ascii="Arial" w:hAnsi="Arial" w:cs="Arial"/>
+          <w:sz w:val="24"/>
+          <w:szCs w:val="24"/>
+          <w:lang w:val="sr-Latn-RS"/>
+        </w:rPr>
+        <w:t xml:space="preserve">je u </w:t>
+      </w:r>
+      <w:r>
+        <w:rPr>
+          <w:rFonts w:ascii="Arial" w:hAnsi="Arial" w:cs="Arial"/>
+          <w:sz w:val="24"/>
+          <w:szCs w:val="24"/>
+          <w:lang w:val="sr-Latn-RS"/>
+        </w:rPr>
+        <w:t xml:space="preserve">određenoj meri postojala spregnutost između prikaza </w:t>
+      </w:r>
+      <w:r>
+        <w:rPr>
+          <w:rFonts w:ascii="Arial" w:hAnsi="Arial" w:cs="Arial"/>
+          <w:sz w:val="24"/>
+          <w:szCs w:val="24"/>
+          <w:lang w:val="sr-Latn-RS"/>
+        </w:rPr>
+        <w:t xml:space="preserve">i modela i biznis logike što se </w:t>
+      </w:r>
+      <w:r>
+        <w:rPr>
+          <w:rFonts w:ascii="Arial" w:hAnsi="Arial" w:cs="Arial"/>
+          <w:sz w:val="24"/>
+          <w:szCs w:val="24"/>
+          <w:lang w:val="sr-Latn-RS"/>
+        </w:rPr>
+        <w:t>odražavalo na otežano pisanje automatskih testova.</w:t>
       </w:r>
     </w:p>
     <w:p>
@@ -1517,6 +1759,7 @@
           <w:szCs w:val="24"/>
           <w:lang w:val="sr-Latn-RS"/>
         </w:rPr>
+        <w:lastRenderedPageBreak/>
         <w:t xml:space="preserve">Prezenter – prezenter zahteva podatke od modela, vrši transformacije nad podacima tako da budu pogodni za prikaz, kontroliše prikaz i reaguje na korisničku interakciju. </w:t>
       </w:r>
       <w:r>
@@ -1556,7 +1799,6 @@
           <w:szCs w:val="24"/>
           <w:lang w:val="sr-Latn-RS"/>
         </w:rPr>
-        <w:lastRenderedPageBreak/>
         <w:t xml:space="preserve">  </w:t>
       </w:r>
       <w:r>
@@ -1629,37 +1871,332 @@
         <w:pStyle w:val="Caption"/>
         <w:jc w:val="center"/>
         <w:rPr>
+          <w:rFonts w:ascii="Arial" w:hAnsi="Arial" w:cs="Arial"/>
+          <w:b/>
+          <w:i w:val="0"/>
+          <w:iCs w:val="0"/>
+          <w:color w:val="auto"/>
+          <w:sz w:val="32"/>
+          <w:szCs w:val="32"/>
+        </w:rPr>
+      </w:pPr>
+      <w:r>
+        <w:rPr>
           <w:sz w:val="22"/>
           <w:szCs w:val="22"/>
         </w:rPr>
-      </w:pPr>
-      <w:r>
-        <w:rPr>
-          <w:sz w:val="22"/>
-          <w:szCs w:val="22"/>
-        </w:rPr>
         <w:t xml:space="preserve">Model-Pogled-Prezenter shema </w:t>
       </w:r>
     </w:p>
     <w:p>
       <w:pPr>
-        <w:rPr>
-          <w:rFonts w:ascii="Arial" w:hAnsi="Arial" w:cs="Arial"/>
-          <w:sz w:val="24"/>
-          <w:szCs w:val="24"/>
-        </w:rPr>
-      </w:pPr>
-      <w:r>
-        <w:rPr>
-          <w:rFonts w:ascii="Arial" w:hAnsi="Arial" w:cs="Arial"/>
-          <w:sz w:val="24"/>
-          <w:szCs w:val="24"/>
-          <w:lang w:val="sr-Latn-RS"/>
+        <w:pStyle w:val="Caption"/>
+        <w:jc w:val="center"/>
+        <w:rPr>
+          <w:rFonts w:ascii="Arial" w:hAnsi="Arial" w:cs="Arial"/>
+          <w:b/>
+          <w:i w:val="0"/>
+          <w:iCs w:val="0"/>
+          <w:color w:val="auto"/>
+          <w:sz w:val="32"/>
+          <w:szCs w:val="32"/>
+        </w:rPr>
+      </w:pPr>
+    </w:p>
+    <w:p>
+      <w:pPr>
+        <w:pStyle w:val="Caption"/>
+        <w:jc w:val="center"/>
+        <w:rPr>
+          <w:rFonts w:ascii="Arial" w:hAnsi="Arial" w:cs="Arial"/>
+          <w:b/>
+          <w:sz w:val="32"/>
+          <w:szCs w:val="32"/>
+        </w:rPr>
+      </w:pPr>
+      <w:r>
+        <w:rPr>
+          <w:rFonts w:ascii="Arial" w:hAnsi="Arial" w:cs="Arial"/>
+          <w:b/>
+          <w:i w:val="0"/>
+          <w:iCs w:val="0"/>
+          <w:color w:val="auto"/>
+          <w:sz w:val="32"/>
+          <w:szCs w:val="32"/>
+        </w:rPr>
+        <w:t>Implementacija</w:t>
+      </w:r>
+      <w:r>
+        <w:rPr>
+          <w:rFonts w:ascii="Arial" w:hAnsi="Arial" w:cs="Arial"/>
+          <w:b/>
+          <w:sz w:val="32"/>
+          <w:szCs w:val="32"/>
         </w:rPr>
         <w:t xml:space="preserve"> </w:t>
+      </w:r>
+    </w:p>
+    <w:p>
+      <w:pPr>
+        <w:rPr>
+          <w:rFonts w:ascii="Arial" w:hAnsi="Arial" w:cs="Arial"/>
+          <w:sz w:val="24"/>
+          <w:szCs w:val="24"/>
+        </w:rPr>
+      </w:pPr>
+    </w:p>
+    <w:p>
+      <w:pPr>
+        <w:rPr>
+          <w:rFonts w:ascii="Arial" w:hAnsi="Arial" w:cs="Arial"/>
+          <w:sz w:val="24"/>
+          <w:szCs w:val="24"/>
+          <w:lang w:val="sr-Latn-RS"/>
+        </w:rPr>
+      </w:pPr>
+      <w:r>
+        <w:rPr>
+          <w:rFonts w:ascii="Arial" w:hAnsi="Arial" w:cs="Arial"/>
+          <w:sz w:val="24"/>
+          <w:szCs w:val="24"/>
+        </w:rPr>
+        <w:t xml:space="preserve">  Postoji vi</w:t>
+      </w:r>
+      <w:r>
+        <w:rPr>
+          <w:rFonts w:ascii="Arial" w:hAnsi="Arial" w:cs="Arial"/>
+          <w:sz w:val="24"/>
+          <w:szCs w:val="24"/>
+          <w:lang w:val="sr-Latn-RS"/>
+        </w:rPr>
+        <w:t xml:space="preserve">še načina za implentaciju MVP šablona, </w:t>
+      </w:r>
+      <w:r>
+        <w:rPr>
+          <w:rFonts w:ascii="Arial" w:hAnsi="Arial" w:cs="Arial"/>
+          <w:sz w:val="24"/>
+          <w:szCs w:val="24"/>
+          <w:lang w:val="sr-Latn-RS"/>
+        </w:rPr>
+        <w:t>iako je ideja u osnovi i</w:t>
+      </w:r>
+      <w:r>
+        <w:rPr>
+          <w:rFonts w:ascii="Arial" w:hAnsi="Arial" w:cs="Arial"/>
+          <w:sz w:val="24"/>
+          <w:szCs w:val="24"/>
+          <w:lang w:val="sr-Latn-RS"/>
+        </w:rPr>
+        <w:t>dentična,</w:t>
+      </w:r>
+      <w:r>
+        <w:rPr>
+          <w:rFonts w:ascii="Arial" w:hAnsi="Arial" w:cs="Arial"/>
+          <w:sz w:val="24"/>
+          <w:szCs w:val="24"/>
+          <w:lang w:val="sr-Latn-RS"/>
+        </w:rPr>
+        <w:t xml:space="preserve"> za određene slučajeve je bolje koristiti implementaciju ovog šablona sa izvesnim manjim izmenama. Implementacija koja će biti predstavljena je zasnovana na preporukama kompanije Google </w:t>
+      </w:r>
+      <w:r>
+        <w:rPr>
+          <w:rFonts w:ascii="Arial" w:hAnsi="Arial" w:cs="Arial"/>
+          <w:sz w:val="24"/>
+          <w:szCs w:val="24"/>
+          <w:lang w:val="sr-Latn-RS"/>
+        </w:rPr>
+        <w:t>i prilagođena potrebama aplikacije.</w:t>
+      </w:r>
+    </w:p>
+    <w:p>
+      <w:pPr>
+        <w:rPr>
+          <w:rFonts w:ascii="Arial" w:hAnsi="Arial" w:cs="Arial"/>
+          <w:sz w:val="24"/>
+          <w:szCs w:val="24"/>
+          <w:lang w:val="sr-Latn-RS"/>
+        </w:rPr>
+      </w:pPr>
+      <w:r>
+        <w:rPr>
+          <w:rFonts w:ascii="Arial" w:hAnsi="Arial" w:cs="Arial"/>
+          <w:sz w:val="24"/>
+          <w:szCs w:val="24"/>
+          <w:lang w:val="sr-Latn-RS"/>
+        </w:rPr>
+        <w:t xml:space="preserve">  </w:t>
+      </w:r>
+      <w:r>
+        <w:rPr>
+          <w:rFonts w:ascii="Arial" w:hAnsi="Arial" w:cs="Arial"/>
+          <w:sz w:val="24"/>
+          <w:szCs w:val="24"/>
+          <w:lang w:val="sr-Latn-RS"/>
+        </w:rPr>
+        <w:t xml:space="preserve">Uzmimo sledeći scenario za primer na kome će biti pokazana implementacija MVP šablona. </w:t>
+      </w:r>
+      <w:r>
+        <w:rPr>
+          <w:rFonts w:ascii="Arial" w:hAnsi="Arial" w:cs="Arial"/>
+          <w:sz w:val="24"/>
+          <w:szCs w:val="24"/>
+          <w:lang w:val="sr-Latn-RS"/>
+        </w:rPr>
+        <w:t>U aplikaciji koju razvijamo potrebno je</w:t>
+      </w:r>
+      <w:r>
+        <w:rPr>
+          <w:rFonts w:ascii="Arial" w:hAnsi="Arial" w:cs="Arial"/>
+          <w:sz w:val="24"/>
+          <w:szCs w:val="24"/>
+          <w:lang w:val="sr-Latn-RS"/>
+        </w:rPr>
+        <w:t xml:space="preserve"> dohvatiti podatke preko mreže sa REST servisa i prikazati podatke u listi na android uređaju. Na osnovu te liste korisnik će kasnije moći da pregleda detalje o filmovima, da favorizuje određene filmove, pretraži listu itd. Međutim za početak želimo samo da predstavimo listu gde će za svaki film biti prikazan naslov, godina premijere, ocena i poster. U skladu sa realističnim produkcionim scenariom </w:t>
+      </w:r>
+      <w:r>
+        <w:rPr>
+          <w:rFonts w:ascii="Arial" w:hAnsi="Arial" w:cs="Arial"/>
+          <w:sz w:val="24"/>
+          <w:szCs w:val="24"/>
+          <w:lang w:val="sr-Latn-RS"/>
+        </w:rPr>
+        <w:t>potrebno je i da se omogući relativno jednostavno i brzo menjanje servisa za podatke kao i celokupnog prikaza liste. Takođe</w:t>
+      </w:r>
+      <w:r>
+        <w:rPr>
+          <w:rFonts w:ascii="Arial" w:hAnsi="Arial" w:cs="Arial"/>
+          <w:sz w:val="24"/>
+          <w:szCs w:val="24"/>
+          <w:lang w:val="sr-Latn-RS"/>
+        </w:rPr>
+        <w:t xml:space="preserve"> je potrebno da arhitektura aplikacije omogućava automatsko testiranje.</w:t>
+      </w:r>
+    </w:p>
+    <w:p>
+      <w:pPr>
+        <w:rPr>
+          <w:rFonts w:ascii="Arial" w:hAnsi="Arial" w:cs="Arial"/>
+          <w:sz w:val="24"/>
+          <w:szCs w:val="24"/>
+        </w:rPr>
+      </w:pPr>
+      <w:r>
+        <w:rPr>
+          <w:rFonts w:ascii="Arial" w:hAnsi="Arial" w:cs="Arial"/>
+          <w:sz w:val="24"/>
+          <w:szCs w:val="24"/>
+          <w:lang w:val="sr-Latn-RS"/>
+        </w:rPr>
+        <w:lastRenderedPageBreak/>
+        <w:t xml:space="preserve">  Za potrebe aplikacije </w:t>
+      </w:r>
+      <w:r>
+        <w:rPr>
+          <w:rFonts w:ascii="Arial" w:hAnsi="Arial" w:cs="Arial"/>
+          <w:sz w:val="24"/>
+          <w:szCs w:val="24"/>
+          <w:lang w:val="sr-Latn-RS"/>
+        </w:rPr>
+        <w:t>razvijen</w:t>
+      </w:r>
+      <w:r>
+        <w:rPr>
+          <w:rFonts w:ascii="Arial" w:hAnsi="Arial" w:cs="Arial"/>
+          <w:sz w:val="24"/>
+          <w:szCs w:val="24"/>
+          <w:lang w:val="sr-Latn-RS"/>
+        </w:rPr>
+        <w:t xml:space="preserve"> je</w:t>
+      </w:r>
+      <w:r>
+        <w:rPr>
+          <w:rFonts w:ascii="Arial" w:hAnsi="Arial" w:cs="Arial"/>
+          <w:sz w:val="24"/>
+          <w:szCs w:val="24"/>
+          <w:lang w:val="sr-Latn-RS"/>
+        </w:rPr>
+        <w:t xml:space="preserve"> REST server u NodeJS</w:t>
+      </w:r>
+      <w:r>
+        <w:rPr>
+          <w:rFonts w:ascii="Arial" w:hAnsi="Arial" w:cs="Arial"/>
+          <w:sz w:val="24"/>
+          <w:szCs w:val="24"/>
+        </w:rPr>
+        <w:t xml:space="preserve">-u radi nezavisnosti od spoljnih servisa kao i zbog veće kontrole nad resursima i boljeg predstavljanja bitnih koncepta. NodeJS je izabran </w:t>
+      </w:r>
+      <w:r>
+        <w:rPr>
+          <w:rFonts w:ascii="Arial" w:hAnsi="Arial" w:cs="Arial"/>
+          <w:sz w:val="24"/>
+          <w:szCs w:val="24"/>
+        </w:rPr>
+        <w:t xml:space="preserve">kao jezik servera prevashodno zbog brzine i lakoće razvijanja jednostavnih servisa. </w:t>
+      </w:r>
+      <w:r>
+        <w:rPr>
+          <w:rFonts w:ascii="Arial" w:hAnsi="Arial" w:cs="Arial"/>
+          <w:sz w:val="24"/>
+          <w:szCs w:val="24"/>
+        </w:rPr>
+        <w:t xml:space="preserve">Kada klijent uputi GET zahtev servisu na putanji /all servis </w:t>
+      </w:r>
+      <w:r>
+        <w:rPr>
+          <w:rFonts w:ascii="Arial" w:hAnsi="Arial" w:cs="Arial"/>
+          <w:sz w:val="24"/>
+          <w:szCs w:val="24"/>
+          <w:lang w:val="sr-Latn-RS"/>
+        </w:rPr>
+        <w:t>će vratiti listu JSON objekata u sledećem formatu</w:t>
+      </w:r>
+      <w:r>
+        <w:rPr>
+          <w:rFonts w:ascii="Arial" w:hAnsi="Arial" w:cs="Arial"/>
+          <w:sz w:val="24"/>
+          <w:szCs w:val="24"/>
+        </w:rPr>
+        <w:t>:</w:t>
       </w:r>
       <w:bookmarkStart w:id="0" w:name="_GoBack"/>
       <w:bookmarkEnd w:id="0"/>
+    </w:p>
+    <w:p>
+      <w:pPr>
+        <w:rPr>
+          <w:rFonts w:ascii="Arial" w:hAnsi="Arial" w:cs="Arial"/>
+          <w:sz w:val="24"/>
+          <w:szCs w:val="24"/>
+        </w:rPr>
+      </w:pPr>
+    </w:p>
+    <w:p>
+      <w:pPr>
+        <w:rPr>
+          <w:rFonts w:ascii="Arial" w:hAnsi="Arial" w:cs="Arial"/>
+          <w:sz w:val="24"/>
+          <w:szCs w:val="24"/>
+          <w:lang w:val="sr-Latn-RS"/>
+        </w:rPr>
+      </w:pPr>
+      <w:r>
+        <w:rPr>
+          <w:rFonts w:ascii="Arial" w:hAnsi="Arial" w:cs="Arial"/>
+          <w:sz w:val="24"/>
+          <w:szCs w:val="24"/>
+          <w:lang w:val="sr-Latn-RS"/>
+        </w:rPr>
+        <w:t xml:space="preserve">   </w:t>
+      </w:r>
+      <w:r>
+        <w:rPr>
+          <w:rFonts w:ascii="Arial" w:hAnsi="Arial" w:cs="Arial"/>
+          <w:sz w:val="24"/>
+          <w:szCs w:val="24"/>
+          <w:lang w:val="sr-Latn-RS"/>
+        </w:rPr>
+        <w:t xml:space="preserve"> </w:t>
+      </w:r>
     </w:p>
     <w:sectPr>
       <w:footerReference w:type="default" r:id="rId9"/>
@@ -1732,7 +2269,7 @@
           <w:rPr>
             <w:noProof/>
           </w:rPr>
-          <w:t>3</w:t>
+          <w:t>4</w:t>
         </w:r>
         <w:r>
           <w:rPr>
@@ -1779,9 +2316,9 @@
 <file path=word/numbering.xml><?xml version="1.0" encoding="utf-8"?>
 <w:numbering xmlns:wpc="http://schemas.microsoft.com/office/word/2010/wordprocessingCanvas" xmlns:mc="http://schemas.openxmlformats.org/markup-compatibility/2006" xmlns:o="urn:schemas-microsoft-com:office:office" xmlns:r="http://schemas.openxmlformats.org/officeDocument/2006/relationships" xmlns:m="http://schemas.openxmlformats.org/officeDocument/2006/math" xmlns:v="urn:schemas-microsoft-com:vml" xmlns:wp14="http://schemas.microsoft.com/office/word/2010/wordprocessingDrawing" xmlns:wp="http://schemas.openxmlformats.org/drawingml/2006/wordprocessingDrawing" xmlns:w10="urn:schemas-microsoft-com:office:word" xmlns:w="http://schemas.openxmlformats.org/wordprocessingml/2006/main" xmlns:w14="http://schemas.microsoft.com/office/word/2010/wordml" xmlns:w15="http://schemas.microsoft.com/office/word/2012/wordml" xmlns:wpg="http://schemas.microsoft.com/office/word/2010/wordprocessingGroup" xmlns:wpi="http://schemas.microsoft.com/office/word/2010/wordprocessingInk" xmlns:wne="http://schemas.microsoft.com/office/word/2006/wordml" xmlns:wps="http://schemas.microsoft.com/office/word/2010/wordprocessingShape" mc:Ignorable="w14 w15 wp14">
   <w:abstractNum w:abstractNumId="0" w15:restartNumberingAfterBreak="0">
-    <w:nsid w:val="65E019B0"/>
+    <w:nsid w:val="3CA126C6"/>
     <w:multiLevelType w:val="hybridMultilevel"/>
-    <w:tmpl w:val="415E1D90"/>
+    <w:tmpl w:val="4D7847E2"/>
     <w:lvl w:ilvl="0" w:tplc="04090001">
       <w:start w:val="1"/>
       <w:numFmt w:val="bullet"/>
@@ -1891,7 +2428,123 @@
       </w:rPr>
     </w:lvl>
   </w:abstractNum>
+  <w:abstractNum w:abstractNumId="1" w15:restartNumberingAfterBreak="0">
+    <w:nsid w:val="65E019B0"/>
+    <w:multiLevelType w:val="hybridMultilevel"/>
+    <w:tmpl w:val="415E1D90"/>
+    <w:lvl w:ilvl="0" w:tplc="04090001">
+      <w:start w:val="1"/>
+      <w:numFmt w:val="bullet"/>
+      <w:lvlText w:val=""/>
+      <w:lvlJc w:val="left"/>
+      <w:pPr>
+        <w:ind w:left="720" w:hanging="360"/>
+      </w:pPr>
+      <w:rPr>
+        <w:rFonts w:ascii="Symbol" w:hAnsi="Symbol" w:hint="default"/>
+      </w:rPr>
+    </w:lvl>
+    <w:lvl w:ilvl="1" w:tplc="04090003" w:tentative="1">
+      <w:start w:val="1"/>
+      <w:numFmt w:val="bullet"/>
+      <w:lvlText w:val="o"/>
+      <w:lvlJc w:val="left"/>
+      <w:pPr>
+        <w:ind w:left="1440" w:hanging="360"/>
+      </w:pPr>
+      <w:rPr>
+        <w:rFonts w:ascii="Courier New" w:hAnsi="Courier New" w:cs="Courier New" w:hint="default"/>
+      </w:rPr>
+    </w:lvl>
+    <w:lvl w:ilvl="2" w:tplc="04090005" w:tentative="1">
+      <w:start w:val="1"/>
+      <w:numFmt w:val="bullet"/>
+      <w:lvlText w:val=""/>
+      <w:lvlJc w:val="left"/>
+      <w:pPr>
+        <w:ind w:left="2160" w:hanging="360"/>
+      </w:pPr>
+      <w:rPr>
+        <w:rFonts w:ascii="Wingdings" w:hAnsi="Wingdings" w:hint="default"/>
+      </w:rPr>
+    </w:lvl>
+    <w:lvl w:ilvl="3" w:tplc="04090001" w:tentative="1">
+      <w:start w:val="1"/>
+      <w:numFmt w:val="bullet"/>
+      <w:lvlText w:val=""/>
+      <w:lvlJc w:val="left"/>
+      <w:pPr>
+        <w:ind w:left="2880" w:hanging="360"/>
+      </w:pPr>
+      <w:rPr>
+        <w:rFonts w:ascii="Symbol" w:hAnsi="Symbol" w:hint="default"/>
+      </w:rPr>
+    </w:lvl>
+    <w:lvl w:ilvl="4" w:tplc="04090003" w:tentative="1">
+      <w:start w:val="1"/>
+      <w:numFmt w:val="bullet"/>
+      <w:lvlText w:val="o"/>
+      <w:lvlJc w:val="left"/>
+      <w:pPr>
+        <w:ind w:left="3600" w:hanging="360"/>
+      </w:pPr>
+      <w:rPr>
+        <w:rFonts w:ascii="Courier New" w:hAnsi="Courier New" w:cs="Courier New" w:hint="default"/>
+      </w:rPr>
+    </w:lvl>
+    <w:lvl w:ilvl="5" w:tplc="04090005" w:tentative="1">
+      <w:start w:val="1"/>
+      <w:numFmt w:val="bullet"/>
+      <w:lvlText w:val=""/>
+      <w:lvlJc w:val="left"/>
+      <w:pPr>
+        <w:ind w:left="4320" w:hanging="360"/>
+      </w:pPr>
+      <w:rPr>
+        <w:rFonts w:ascii="Wingdings" w:hAnsi="Wingdings" w:hint="default"/>
+      </w:rPr>
+    </w:lvl>
+    <w:lvl w:ilvl="6" w:tplc="04090001" w:tentative="1">
+      <w:start w:val="1"/>
+      <w:numFmt w:val="bullet"/>
+      <w:lvlText w:val=""/>
+      <w:lvlJc w:val="left"/>
+      <w:pPr>
+        <w:ind w:left="5040" w:hanging="360"/>
+      </w:pPr>
+      <w:rPr>
+        <w:rFonts w:ascii="Symbol" w:hAnsi="Symbol" w:hint="default"/>
+      </w:rPr>
+    </w:lvl>
+    <w:lvl w:ilvl="7" w:tplc="04090003" w:tentative="1">
+      <w:start w:val="1"/>
+      <w:numFmt w:val="bullet"/>
+      <w:lvlText w:val="o"/>
+      <w:lvlJc w:val="left"/>
+      <w:pPr>
+        <w:ind w:left="5760" w:hanging="360"/>
+      </w:pPr>
+      <w:rPr>
+        <w:rFonts w:ascii="Courier New" w:hAnsi="Courier New" w:cs="Courier New" w:hint="default"/>
+      </w:rPr>
+    </w:lvl>
+    <w:lvl w:ilvl="8" w:tplc="04090005" w:tentative="1">
+      <w:start w:val="1"/>
+      <w:numFmt w:val="bullet"/>
+      <w:lvlText w:val=""/>
+      <w:lvlJc w:val="left"/>
+      <w:pPr>
+        <w:ind w:left="6480" w:hanging="360"/>
+      </w:pPr>
+      <w:rPr>
+        <w:rFonts w:ascii="Wingdings" w:hAnsi="Wingdings" w:hint="default"/>
+      </w:rPr>
+    </w:lvl>
+  </w:abstractNum>
   <w:num w:numId="1">
+    <w:abstractNumId w:val="1"/>
+  </w:num>
+  <w:num w:numId="2">
     <w:abstractNumId w:val="0"/>
   </w:num>
 </w:numbering>
@@ -2290,6 +2943,7 @@
   <w:style w:type="paragraph" w:default="1" w:styleId="Normal">
     <w:name w:val="Normal"/>
     <w:qFormat/>
+    <w:rsid w:val="00C9251A"/>
   </w:style>
   <w:style w:type="paragraph" w:styleId="Heading1">
     <w:name w:val="heading 1"/>
@@ -2451,7 +3105,6 @@
     <w:basedOn w:val="Normal"/>
     <w:next w:val="Normal"/>
     <w:uiPriority w:val="35"/>
-    <w:semiHidden/>
     <w:unhideWhenUsed/>
     <w:qFormat/>
     <w:rsid w:val="005545F7"/>
@@ -2735,7 +3388,7 @@
 </file>
 
 <file path=customXml/itemProps1.xml><?xml version="1.0" encoding="utf-8"?>
-<ds:datastoreItem xmlns:ds="http://schemas.openxmlformats.org/officeDocument/2006/customXml" ds:itemID="{7D5BF0A0-911D-4A6F-BABB-58F8A5DAB4A5}">
+<ds:datastoreItem xmlns:ds="http://schemas.openxmlformats.org/officeDocument/2006/customXml" ds:itemID="{D3D16FD4-2D9E-4125-9419-82F94F19AA77}">
   <ds:schemaRefs>
     <ds:schemaRef ds:uri="http://schemas.openxmlformats.org/officeDocument/2006/bibliography"/>
   </ds:schemaRefs>

</xml_diff>

<commit_message>
U kodu je dodat spiner, uradjen manji refaktor U radu je opisan Model i contract, zapoceto sa opisivanjem prezentera i pogleda
</commit_message>
<xml_diff>
--- a/Master rad.docx
+++ b/Master rad.docx
@@ -1860,7 +1860,7 @@
             <v:path o:extrusionok="f" gradientshapeok="t" o:connecttype="rect"/>
             <o:lock v:ext="edit" aspectratio="t"/>
           </v:shapetype>
-          <v:shape id="_x0000_i1025" type="#_x0000_t75" style="width:468pt;height:169.3pt">
+          <v:shape id="_x0000_i1025" type="#_x0000_t75" style="width:467.6pt;height:169.3pt">
             <v:imagedata r:id="rId8" o:title="MVP shema srb"/>
           </v:shape>
         </w:pict>
@@ -2158,15 +2158,2032 @@
         </w:rPr>
         <w:t>:</w:t>
       </w:r>
+    </w:p>
+    <w:p>
+      <w:pPr>
+        <w:widowControl w:val="0"/>
+        <w:autoSpaceDE w:val="0"/>
+        <w:autoSpaceDN w:val="0"/>
+        <w:adjustRightInd w:val="0"/>
+        <w:spacing w:after="0" w:line="240" w:lineRule="auto"/>
+        <w:ind w:left="2160"/>
+        <w:rPr>
+          <w:rFonts w:ascii="Courier New" w:hAnsi="Courier New" w:cs="Courier New"/>
+          <w:color w:val="000000"/>
+          <w:sz w:val="20"/>
+          <w:szCs w:val="20"/>
+          <w:highlight w:val="white"/>
+        </w:rPr>
+      </w:pPr>
+      <w:r>
+        <w:rPr>
+          <w:rFonts w:ascii="Courier New" w:hAnsi="Courier New" w:cs="Courier New"/>
+          <w:color w:val="000000"/>
+          <w:sz w:val="20"/>
+          <w:szCs w:val="20"/>
+          <w:highlight w:val="white"/>
+        </w:rPr>
+        <w:t xml:space="preserve">  </w:t>
+      </w:r>
+      <w:r>
+        <w:rPr>
+          <w:rFonts w:ascii="Courier New" w:hAnsi="Courier New" w:cs="Courier New"/>
+          <w:b/>
+          <w:bCs/>
+          <w:color w:val="8000FF"/>
+          <w:sz w:val="20"/>
+          <w:szCs w:val="20"/>
+          <w:highlight w:val="white"/>
+        </w:rPr>
+        <w:t>{</w:t>
+      </w:r>
+    </w:p>
+    <w:p>
+      <w:pPr>
+        <w:widowControl w:val="0"/>
+        <w:autoSpaceDE w:val="0"/>
+        <w:autoSpaceDN w:val="0"/>
+        <w:adjustRightInd w:val="0"/>
+        <w:spacing w:after="0" w:line="240" w:lineRule="auto"/>
+        <w:ind w:left="2160"/>
+        <w:rPr>
+          <w:rFonts w:ascii="Courier New" w:hAnsi="Courier New" w:cs="Courier New"/>
+          <w:color w:val="000000"/>
+          <w:sz w:val="20"/>
+          <w:szCs w:val="20"/>
+          <w:highlight w:val="white"/>
+        </w:rPr>
+      </w:pPr>
+      <w:r>
+        <w:rPr>
+          <w:rFonts w:ascii="Courier New" w:hAnsi="Courier New" w:cs="Courier New"/>
+          <w:color w:val="000000"/>
+          <w:sz w:val="20"/>
+          <w:szCs w:val="20"/>
+          <w:highlight w:val="white"/>
+        </w:rPr>
+        <w:t xml:space="preserve">    </w:t>
+      </w:r>
+      <w:r>
+        <w:rPr>
+          <w:rFonts w:ascii="Courier New" w:hAnsi="Courier New" w:cs="Courier New"/>
+          <w:color w:val="800000"/>
+          <w:sz w:val="20"/>
+          <w:szCs w:val="20"/>
+          <w:highlight w:val="white"/>
+        </w:rPr>
+        <w:t>"id"</w:t>
+      </w:r>
+      <w:r>
+        <w:rPr>
+          <w:rFonts w:ascii="Courier New" w:hAnsi="Courier New" w:cs="Courier New"/>
+          <w:b/>
+          <w:bCs/>
+          <w:color w:val="8000FF"/>
+          <w:sz w:val="20"/>
+          <w:szCs w:val="20"/>
+          <w:highlight w:val="white"/>
+        </w:rPr>
+        <w:t>:</w:t>
+      </w:r>
+      <w:r>
+        <w:rPr>
+          <w:rFonts w:ascii="Courier New" w:hAnsi="Courier New" w:cs="Courier New"/>
+          <w:color w:val="000000"/>
+          <w:sz w:val="20"/>
+          <w:szCs w:val="20"/>
+          <w:highlight w:val="white"/>
+        </w:rPr>
+        <w:t xml:space="preserve"> </w:t>
+      </w:r>
+      <w:r>
+        <w:rPr>
+          <w:rFonts w:ascii="Courier New" w:hAnsi="Courier New" w:cs="Courier New"/>
+          <w:color w:val="800000"/>
+          <w:sz w:val="20"/>
+          <w:szCs w:val="20"/>
+          <w:highlight w:val="white"/>
+        </w:rPr>
+        <w:t>"1"</w:t>
+      </w:r>
+      <w:r>
+        <w:rPr>
+          <w:rFonts w:ascii="Courier New" w:hAnsi="Courier New" w:cs="Courier New"/>
+          <w:b/>
+          <w:bCs/>
+          <w:color w:val="8000FF"/>
+          <w:sz w:val="20"/>
+          <w:szCs w:val="20"/>
+          <w:highlight w:val="white"/>
+        </w:rPr>
+        <w:t>,</w:t>
+      </w:r>
+    </w:p>
+    <w:p>
+      <w:pPr>
+        <w:widowControl w:val="0"/>
+        <w:autoSpaceDE w:val="0"/>
+        <w:autoSpaceDN w:val="0"/>
+        <w:adjustRightInd w:val="0"/>
+        <w:spacing w:after="0" w:line="240" w:lineRule="auto"/>
+        <w:ind w:left="2160"/>
+        <w:rPr>
+          <w:rFonts w:ascii="Courier New" w:hAnsi="Courier New" w:cs="Courier New"/>
+          <w:color w:val="000000"/>
+          <w:sz w:val="20"/>
+          <w:szCs w:val="20"/>
+          <w:highlight w:val="white"/>
+        </w:rPr>
+      </w:pPr>
+      <w:r>
+        <w:rPr>
+          <w:rFonts w:ascii="Courier New" w:hAnsi="Courier New" w:cs="Courier New"/>
+          <w:color w:val="000000"/>
+          <w:sz w:val="20"/>
+          <w:szCs w:val="20"/>
+          <w:highlight w:val="white"/>
+        </w:rPr>
+        <w:t xml:space="preserve">    </w:t>
+      </w:r>
+      <w:r>
+        <w:rPr>
+          <w:rFonts w:ascii="Courier New" w:hAnsi="Courier New" w:cs="Courier New"/>
+          <w:color w:val="800000"/>
+          <w:sz w:val="20"/>
+          <w:szCs w:val="20"/>
+          <w:highlight w:val="white"/>
+        </w:rPr>
+        <w:t>"name"</w:t>
+      </w:r>
+      <w:r>
+        <w:rPr>
+          <w:rFonts w:ascii="Courier New" w:hAnsi="Courier New" w:cs="Courier New"/>
+          <w:b/>
+          <w:bCs/>
+          <w:color w:val="8000FF"/>
+          <w:sz w:val="20"/>
+          <w:szCs w:val="20"/>
+          <w:highlight w:val="white"/>
+        </w:rPr>
+        <w:t>:</w:t>
+      </w:r>
+      <w:r>
+        <w:rPr>
+          <w:rFonts w:ascii="Courier New" w:hAnsi="Courier New" w:cs="Courier New"/>
+          <w:color w:val="000000"/>
+          <w:sz w:val="20"/>
+          <w:szCs w:val="20"/>
+          <w:highlight w:val="white"/>
+        </w:rPr>
+        <w:t xml:space="preserve"> </w:t>
+      </w:r>
+      <w:r>
+        <w:rPr>
+          <w:rFonts w:ascii="Courier New" w:hAnsi="Courier New" w:cs="Courier New"/>
+          <w:color w:val="800000"/>
+          <w:sz w:val="20"/>
+          <w:szCs w:val="20"/>
+          <w:highlight w:val="white"/>
+        </w:rPr>
+        <w:t>"The Shawshank Redemption"</w:t>
+      </w:r>
+      <w:r>
+        <w:rPr>
+          <w:rFonts w:ascii="Courier New" w:hAnsi="Courier New" w:cs="Courier New"/>
+          <w:b/>
+          <w:bCs/>
+          <w:color w:val="8000FF"/>
+          <w:sz w:val="20"/>
+          <w:szCs w:val="20"/>
+          <w:highlight w:val="white"/>
+        </w:rPr>
+        <w:t>,</w:t>
+      </w:r>
+    </w:p>
+    <w:p>
+      <w:pPr>
+        <w:widowControl w:val="0"/>
+        <w:autoSpaceDE w:val="0"/>
+        <w:autoSpaceDN w:val="0"/>
+        <w:adjustRightInd w:val="0"/>
+        <w:spacing w:after="0" w:line="240" w:lineRule="auto"/>
+        <w:ind w:left="2160"/>
+        <w:rPr>
+          <w:rFonts w:ascii="Courier New" w:hAnsi="Courier New" w:cs="Courier New"/>
+          <w:color w:val="000000"/>
+          <w:sz w:val="20"/>
+          <w:szCs w:val="20"/>
+          <w:highlight w:val="white"/>
+        </w:rPr>
+      </w:pPr>
+      <w:r>
+        <w:rPr>
+          <w:rFonts w:ascii="Courier New" w:hAnsi="Courier New" w:cs="Courier New"/>
+          <w:color w:val="000000"/>
+          <w:sz w:val="20"/>
+          <w:szCs w:val="20"/>
+          <w:highlight w:val="white"/>
+        </w:rPr>
+        <w:t xml:space="preserve">    </w:t>
+      </w:r>
+      <w:r>
+        <w:rPr>
+          <w:rFonts w:ascii="Courier New" w:hAnsi="Courier New" w:cs="Courier New"/>
+          <w:color w:val="800000"/>
+          <w:sz w:val="20"/>
+          <w:szCs w:val="20"/>
+          <w:highlight w:val="white"/>
+        </w:rPr>
+        <w:t>"year"</w:t>
+      </w:r>
+      <w:r>
+        <w:rPr>
+          <w:rFonts w:ascii="Courier New" w:hAnsi="Courier New" w:cs="Courier New"/>
+          <w:b/>
+          <w:bCs/>
+          <w:color w:val="8000FF"/>
+          <w:sz w:val="20"/>
+          <w:szCs w:val="20"/>
+          <w:highlight w:val="white"/>
+        </w:rPr>
+        <w:t>:</w:t>
+      </w:r>
+      <w:r>
+        <w:rPr>
+          <w:rFonts w:ascii="Courier New" w:hAnsi="Courier New" w:cs="Courier New"/>
+          <w:color w:val="000000"/>
+          <w:sz w:val="20"/>
+          <w:szCs w:val="20"/>
+          <w:highlight w:val="white"/>
+        </w:rPr>
+        <w:t xml:space="preserve"> </w:t>
+      </w:r>
+      <w:r>
+        <w:rPr>
+          <w:rFonts w:ascii="Courier New" w:hAnsi="Courier New" w:cs="Courier New"/>
+          <w:color w:val="FF8000"/>
+          <w:sz w:val="20"/>
+          <w:szCs w:val="20"/>
+          <w:highlight w:val="white"/>
+        </w:rPr>
+        <w:t>1994</w:t>
+      </w:r>
+      <w:r>
+        <w:rPr>
+          <w:rFonts w:ascii="Courier New" w:hAnsi="Courier New" w:cs="Courier New"/>
+          <w:b/>
+          <w:bCs/>
+          <w:color w:val="8000FF"/>
+          <w:sz w:val="20"/>
+          <w:szCs w:val="20"/>
+          <w:highlight w:val="white"/>
+        </w:rPr>
+        <w:t>,</w:t>
+      </w:r>
+    </w:p>
+    <w:p>
+      <w:pPr>
+        <w:widowControl w:val="0"/>
+        <w:autoSpaceDE w:val="0"/>
+        <w:autoSpaceDN w:val="0"/>
+        <w:adjustRightInd w:val="0"/>
+        <w:spacing w:after="0" w:line="240" w:lineRule="auto"/>
+        <w:ind w:left="2160"/>
+        <w:rPr>
+          <w:rFonts w:ascii="Courier New" w:hAnsi="Courier New" w:cs="Courier New"/>
+          <w:color w:val="000000"/>
+          <w:sz w:val="20"/>
+          <w:szCs w:val="20"/>
+          <w:highlight w:val="white"/>
+        </w:rPr>
+      </w:pPr>
+      <w:r>
+        <w:rPr>
+          <w:rFonts w:ascii="Courier New" w:hAnsi="Courier New" w:cs="Courier New"/>
+          <w:color w:val="000000"/>
+          <w:sz w:val="20"/>
+          <w:szCs w:val="20"/>
+          <w:highlight w:val="white"/>
+        </w:rPr>
+        <w:t xml:space="preserve">    </w:t>
+      </w:r>
+      <w:r>
+        <w:rPr>
+          <w:rFonts w:ascii="Courier New" w:hAnsi="Courier New" w:cs="Courier New"/>
+          <w:color w:val="800000"/>
+          <w:sz w:val="20"/>
+          <w:szCs w:val="20"/>
+          <w:highlight w:val="white"/>
+        </w:rPr>
+        <w:t>"rating"</w:t>
+      </w:r>
+      <w:r>
+        <w:rPr>
+          <w:rFonts w:ascii="Courier New" w:hAnsi="Courier New" w:cs="Courier New"/>
+          <w:b/>
+          <w:bCs/>
+          <w:color w:val="8000FF"/>
+          <w:sz w:val="20"/>
+          <w:szCs w:val="20"/>
+          <w:highlight w:val="white"/>
+        </w:rPr>
+        <w:t>:</w:t>
+      </w:r>
+      <w:r>
+        <w:rPr>
+          <w:rFonts w:ascii="Courier New" w:hAnsi="Courier New" w:cs="Courier New"/>
+          <w:color w:val="000000"/>
+          <w:sz w:val="20"/>
+          <w:szCs w:val="20"/>
+          <w:highlight w:val="white"/>
+        </w:rPr>
+        <w:t xml:space="preserve"> </w:t>
+      </w:r>
+      <w:r>
+        <w:rPr>
+          <w:rFonts w:ascii="Courier New" w:hAnsi="Courier New" w:cs="Courier New"/>
+          <w:color w:val="FF8000"/>
+          <w:sz w:val="20"/>
+          <w:szCs w:val="20"/>
+          <w:highlight w:val="white"/>
+        </w:rPr>
+        <w:t>9.2</w:t>
+      </w:r>
+      <w:r>
+        <w:rPr>
+          <w:rFonts w:ascii="Courier New" w:hAnsi="Courier New" w:cs="Courier New"/>
+          <w:b/>
+          <w:bCs/>
+          <w:color w:val="8000FF"/>
+          <w:sz w:val="20"/>
+          <w:szCs w:val="20"/>
+          <w:highlight w:val="white"/>
+        </w:rPr>
+        <w:t>,</w:t>
+      </w:r>
+    </w:p>
+    <w:p>
+      <w:pPr>
+        <w:widowControl w:val="0"/>
+        <w:autoSpaceDE w:val="0"/>
+        <w:autoSpaceDN w:val="0"/>
+        <w:adjustRightInd w:val="0"/>
+        <w:spacing w:after="0" w:line="240" w:lineRule="auto"/>
+        <w:ind w:left="2160"/>
+        <w:rPr>
+          <w:rFonts w:ascii="Courier New" w:hAnsi="Courier New" w:cs="Courier New"/>
+          <w:color w:val="000000"/>
+          <w:sz w:val="20"/>
+          <w:szCs w:val="20"/>
+          <w:highlight w:val="white"/>
+        </w:rPr>
+      </w:pPr>
+      <w:r>
+        <w:rPr>
+          <w:rFonts w:ascii="Courier New" w:hAnsi="Courier New" w:cs="Courier New"/>
+          <w:color w:val="000000"/>
+          <w:sz w:val="20"/>
+          <w:szCs w:val="20"/>
+          <w:highlight w:val="white"/>
+        </w:rPr>
+        <w:t xml:space="preserve">    </w:t>
+      </w:r>
+      <w:r>
+        <w:rPr>
+          <w:rFonts w:ascii="Courier New" w:hAnsi="Courier New" w:cs="Courier New"/>
+          <w:color w:val="800000"/>
+          <w:sz w:val="20"/>
+          <w:szCs w:val="20"/>
+          <w:highlight w:val="white"/>
+        </w:rPr>
+        <w:t>"poster"</w:t>
+      </w:r>
+      <w:r>
+        <w:rPr>
+          <w:rFonts w:ascii="Courier New" w:hAnsi="Courier New" w:cs="Courier New"/>
+          <w:b/>
+          <w:bCs/>
+          <w:color w:val="8000FF"/>
+          <w:sz w:val="20"/>
+          <w:szCs w:val="20"/>
+          <w:highlight w:val="white"/>
+        </w:rPr>
+        <w:t>:</w:t>
+      </w:r>
+      <w:r>
+        <w:rPr>
+          <w:rFonts w:ascii="Courier New" w:hAnsi="Courier New" w:cs="Courier New"/>
+          <w:color w:val="800000"/>
+          <w:sz w:val="20"/>
+          <w:szCs w:val="20"/>
+          <w:highlight w:val="white"/>
+        </w:rPr>
+        <w:t>"/posters/1.jpg"</w:t>
+      </w:r>
+    </w:p>
+    <w:p>
+      <w:pPr>
+        <w:ind w:left="2160"/>
+        <w:rPr>
+          <w:rFonts w:ascii="Arial" w:hAnsi="Arial" w:cs="Arial"/>
+          <w:sz w:val="24"/>
+          <w:szCs w:val="24"/>
+        </w:rPr>
+      </w:pPr>
+      <w:r>
+        <w:rPr>
+          <w:rFonts w:ascii="Courier New" w:hAnsi="Courier New" w:cs="Courier New"/>
+          <w:color w:val="000000"/>
+          <w:sz w:val="20"/>
+          <w:szCs w:val="20"/>
+          <w:highlight w:val="white"/>
+        </w:rPr>
+        <w:t xml:space="preserve">  </w:t>
+      </w:r>
+      <w:r>
+        <w:rPr>
+          <w:rFonts w:ascii="Courier New" w:hAnsi="Courier New" w:cs="Courier New"/>
+          <w:b/>
+          <w:bCs/>
+          <w:color w:val="8000FF"/>
+          <w:sz w:val="20"/>
+          <w:szCs w:val="20"/>
+          <w:highlight w:val="white"/>
+        </w:rPr>
+        <w:t>}</w:t>
+      </w:r>
+      <w:r>
+        <w:rPr>
+          <w:rFonts w:ascii="Arial" w:hAnsi="Arial" w:cs="Arial"/>
+          <w:sz w:val="24"/>
+          <w:szCs w:val="24"/>
+        </w:rPr>
+        <w:t xml:space="preserve"> </w:t>
+      </w:r>
+    </w:p>
+    <w:p>
+      <w:pPr>
+        <w:rPr>
+          <w:rFonts w:ascii="Arial" w:hAnsi="Arial" w:cs="Arial"/>
+          <w:sz w:val="24"/>
+          <w:szCs w:val="24"/>
+        </w:rPr>
+      </w:pPr>
+      <w:r>
+        <w:rPr>
+          <w:rFonts w:ascii="Arial" w:hAnsi="Arial" w:cs="Arial"/>
+          <w:sz w:val="24"/>
+          <w:szCs w:val="24"/>
+        </w:rPr>
+        <w:t xml:space="preserve">Gde je polje </w:t>
+      </w:r>
+      <w:r>
+        <w:rPr>
+          <w:rFonts w:ascii="Courier New" w:hAnsi="Courier New" w:cs="Courier New"/>
+          <w:color w:val="800000"/>
+          <w:sz w:val="20"/>
+          <w:szCs w:val="20"/>
+          <w:highlight w:val="white"/>
+        </w:rPr>
+        <w:t>"poster"</w:t>
+      </w:r>
+      <w:r>
+        <w:rPr>
+          <w:rFonts w:ascii="Arial" w:hAnsi="Arial" w:cs="Arial"/>
+          <w:sz w:val="24"/>
+          <w:szCs w:val="24"/>
+        </w:rPr>
+        <w:t xml:space="preserve"> zapravo statička relativna putanja do resursa u vidu </w:t>
+      </w:r>
+      <w:r>
+        <w:rPr>
+          <w:rFonts w:ascii="Arial" w:hAnsi="Arial" w:cs="Arial"/>
+          <w:sz w:val="24"/>
+          <w:szCs w:val="24"/>
+        </w:rPr>
+        <w:t xml:space="preserve">slike. Na klijentu će se koristiti biblioteke Dagger 2 za umetanje zavisnosti kao i OkHttp, Retrofit i Jackson za dovlačenje i parsiranje podataka i ReactiveX za reaktivnu obradu podataka. </w:t>
+      </w:r>
+      <w:r>
+        <w:rPr>
+          <w:rFonts w:ascii="Arial" w:hAnsi="Arial" w:cs="Arial"/>
+          <w:sz w:val="24"/>
+          <w:szCs w:val="24"/>
+        </w:rPr>
+        <w:t>U daljem radu će biti objašnjena funkcija svake od ovih biblioteka i o</w:t>
+      </w:r>
+      <w:r>
+        <w:rPr>
+          <w:rFonts w:ascii="Arial" w:hAnsi="Arial" w:cs="Arial"/>
+          <w:sz w:val="24"/>
+          <w:szCs w:val="24"/>
+        </w:rPr>
+        <w:t>brazloženo njihovo korišćenje, m</w:t>
+      </w:r>
+      <w:r>
+        <w:rPr>
+          <w:rFonts w:ascii="Arial" w:hAnsi="Arial" w:cs="Arial"/>
+          <w:sz w:val="24"/>
+          <w:szCs w:val="24"/>
+        </w:rPr>
+        <w:t xml:space="preserve">eđutim za razumevanje MVP šablona </w:t>
+      </w:r>
+      <w:r>
+        <w:rPr>
+          <w:rFonts w:ascii="Arial" w:hAnsi="Arial" w:cs="Arial"/>
+          <w:sz w:val="24"/>
+          <w:szCs w:val="24"/>
+        </w:rPr>
+        <w:t xml:space="preserve">nije neophodno detaljno poznavanje ovih biblioteka </w:t>
+      </w:r>
+      <w:r>
+        <w:rPr>
+          <w:rFonts w:ascii="Arial" w:hAnsi="Arial" w:cs="Arial"/>
+          <w:sz w:val="24"/>
+          <w:szCs w:val="24"/>
+        </w:rPr>
+        <w:t>tako da</w:t>
+      </w:r>
+      <w:r>
+        <w:rPr>
+          <w:rFonts w:ascii="Arial" w:hAnsi="Arial" w:cs="Arial"/>
+          <w:sz w:val="24"/>
+          <w:szCs w:val="24"/>
+        </w:rPr>
+        <w:t xml:space="preserve"> će se preći na implementaciju.</w:t>
+      </w:r>
+    </w:p>
+    <w:p>
+      <w:pPr>
+        <w:shd w:val="clear" w:color="auto" w:fill="FFFFFF"/>
+        <w:rPr>
+          <w:rFonts w:ascii="Arial" w:hAnsi="Arial" w:cs="Arial"/>
+          <w:sz w:val="24"/>
+          <w:szCs w:val="24"/>
+        </w:rPr>
+      </w:pPr>
+      <w:r>
+        <w:rPr>
+          <w:rFonts w:ascii="Arial" w:hAnsi="Arial" w:cs="Arial"/>
+          <w:sz w:val="24"/>
+          <w:szCs w:val="24"/>
+        </w:rPr>
+        <w:t xml:space="preserve">  </w:t>
+      </w:r>
+      <w:r>
+        <w:rPr>
+          <w:rFonts w:ascii="Arial" w:hAnsi="Arial" w:cs="Arial"/>
+          <w:sz w:val="24"/>
+          <w:szCs w:val="24"/>
+        </w:rPr>
+        <w:t xml:space="preserve">Klasa </w:t>
+      </w:r>
+      <w:r>
+        <w:rPr>
+          <w:rStyle w:val="sc11"/>
+        </w:rPr>
+        <w:t>MainMovieListModel</w:t>
+      </w:r>
+      <w:r>
+        <w:rPr>
+          <w:rStyle w:val="sc11"/>
+        </w:rPr>
+        <w:t xml:space="preserve"> </w:t>
+      </w:r>
+      <w:r>
+        <w:rPr>
+          <w:rFonts w:ascii="Arial" w:hAnsi="Arial" w:cs="Arial"/>
+          <w:sz w:val="24"/>
+          <w:szCs w:val="24"/>
+          <w:lang w:val="sr-Latn-RS"/>
+        </w:rPr>
+        <w:t xml:space="preserve">će poslužiti kao model za </w:t>
+      </w:r>
+      <w:r>
+        <w:rPr>
+          <w:rFonts w:ascii="Arial" w:hAnsi="Arial" w:cs="Arial"/>
+          <w:sz w:val="24"/>
+          <w:szCs w:val="24"/>
+          <w:lang w:val="sr-Latn-RS"/>
+        </w:rPr>
+        <w:t xml:space="preserve">listu filmova koju prikazujemo odnosno služiće za dohvatanje liste filmova sa servisa. Ova klasa je potpuno nezavisna od prezentera i pogleda. </w:t>
+      </w:r>
+      <w:r>
+        <w:rPr>
+          <w:rFonts w:ascii="Arial" w:hAnsi="Arial" w:cs="Arial"/>
+          <w:sz w:val="24"/>
+          <w:szCs w:val="24"/>
+        </w:rPr>
+        <w:t>Jedina</w:t>
+      </w:r>
+      <w:r>
+        <w:rPr>
+          <w:rFonts w:ascii="Arial" w:hAnsi="Arial" w:cs="Arial"/>
+          <w:sz w:val="24"/>
+          <w:szCs w:val="24"/>
+          <w:lang w:val="sr-Latn-RS"/>
+        </w:rPr>
+        <w:t xml:space="preserve"> metoda koju će pozivati prezenter iz ove klase ima potpis </w:t>
+      </w:r>
+      <w:r>
+        <w:rPr>
+          <w:rFonts w:ascii="Courier New" w:eastAsia="Times New Roman" w:hAnsi="Courier New" w:cs="Courier New"/>
+          <w:color w:val="8000FF"/>
+          <w:sz w:val="20"/>
+          <w:szCs w:val="20"/>
+        </w:rPr>
+        <w:t>public</w:t>
+      </w:r>
+      <w:r>
+        <w:rPr>
+          <w:rFonts w:ascii="Courier New" w:eastAsia="Times New Roman" w:hAnsi="Courier New" w:cs="Courier New"/>
+          <w:color w:val="000000"/>
+          <w:sz w:val="20"/>
+          <w:szCs w:val="20"/>
+        </w:rPr>
+        <w:t xml:space="preserve"> Observable</w:t>
+      </w:r>
+      <w:r>
+        <w:rPr>
+          <w:rFonts w:ascii="Courier New" w:eastAsia="Times New Roman" w:hAnsi="Courier New" w:cs="Courier New"/>
+          <w:b/>
+          <w:bCs/>
+          <w:color w:val="000080"/>
+          <w:sz w:val="20"/>
+          <w:szCs w:val="20"/>
+        </w:rPr>
+        <w:t>&lt;</w:t>
+      </w:r>
+      <w:r>
+        <w:rPr>
+          <w:rFonts w:ascii="Courier New" w:eastAsia="Times New Roman" w:hAnsi="Courier New" w:cs="Courier New"/>
+          <w:color w:val="000000"/>
+          <w:sz w:val="20"/>
+          <w:szCs w:val="20"/>
+        </w:rPr>
+        <w:t>List</w:t>
+      </w:r>
+      <w:r>
+        <w:rPr>
+          <w:rFonts w:ascii="Courier New" w:eastAsia="Times New Roman" w:hAnsi="Courier New" w:cs="Courier New"/>
+          <w:b/>
+          <w:bCs/>
+          <w:color w:val="000080"/>
+          <w:sz w:val="20"/>
+          <w:szCs w:val="20"/>
+        </w:rPr>
+        <w:t>&lt;</w:t>
+      </w:r>
+      <w:r>
+        <w:rPr>
+          <w:rFonts w:ascii="Courier New" w:eastAsia="Times New Roman" w:hAnsi="Courier New" w:cs="Courier New"/>
+          <w:color w:val="000000"/>
+          <w:sz w:val="20"/>
+          <w:szCs w:val="20"/>
+        </w:rPr>
+        <w:t>Movie</w:t>
+      </w:r>
+      <w:r>
+        <w:rPr>
+          <w:rFonts w:ascii="Courier New" w:eastAsia="Times New Roman" w:hAnsi="Courier New" w:cs="Courier New"/>
+          <w:b/>
+          <w:bCs/>
+          <w:color w:val="000080"/>
+          <w:sz w:val="20"/>
+          <w:szCs w:val="20"/>
+        </w:rPr>
+        <w:t>&gt;&gt;</w:t>
+      </w:r>
+      <w:r>
+        <w:rPr>
+          <w:rFonts w:ascii="Courier New" w:eastAsia="Times New Roman" w:hAnsi="Courier New" w:cs="Courier New"/>
+          <w:color w:val="000000"/>
+          <w:sz w:val="20"/>
+          <w:szCs w:val="20"/>
+        </w:rPr>
+        <w:t xml:space="preserve"> loadMovies</w:t>
+      </w:r>
+      <w:r>
+        <w:rPr>
+          <w:rFonts w:ascii="Courier New" w:eastAsia="Times New Roman" w:hAnsi="Courier New" w:cs="Courier New"/>
+          <w:b/>
+          <w:bCs/>
+          <w:color w:val="000080"/>
+          <w:sz w:val="20"/>
+          <w:szCs w:val="20"/>
+        </w:rPr>
+        <w:t>()</w:t>
+      </w:r>
+      <w:r>
+        <w:rPr>
+          <w:rFonts w:ascii="Arial" w:hAnsi="Arial" w:cs="Arial"/>
+          <w:sz w:val="24"/>
+          <w:szCs w:val="24"/>
+          <w:lang w:val="sr-Latn-RS"/>
+        </w:rPr>
+        <w:t>. Ova metoda je mogla vraćati i listu</w:t>
+      </w:r>
+      <w:r>
+        <w:rPr>
+          <w:rFonts w:ascii="Courier New" w:eastAsia="Times New Roman" w:hAnsi="Courier New" w:cs="Courier New"/>
+          <w:color w:val="000000"/>
+          <w:sz w:val="20"/>
+          <w:szCs w:val="20"/>
+        </w:rPr>
+        <w:t xml:space="preserve"> </w:t>
+      </w:r>
+      <w:r>
+        <w:rPr>
+          <w:rFonts w:ascii="Courier New" w:eastAsia="Times New Roman" w:hAnsi="Courier New" w:cs="Courier New"/>
+          <w:color w:val="000000"/>
+          <w:sz w:val="20"/>
+          <w:szCs w:val="20"/>
+        </w:rPr>
+        <w:t>Movie</w:t>
+      </w:r>
+      <w:r>
+        <w:rPr>
+          <w:rFonts w:ascii="Arial" w:hAnsi="Arial" w:cs="Arial"/>
+          <w:sz w:val="24"/>
+          <w:szCs w:val="24"/>
+          <w:lang w:val="sr-Latn-RS"/>
+        </w:rPr>
+        <w:t xml:space="preserve"> objekta ali zbog kasnijeg demonstriranja reaktivnog načina programiranja metoda će vraćati </w:t>
+      </w:r>
+      <w:r>
+        <w:rPr>
+          <w:rFonts w:ascii="Courier New" w:eastAsia="Times New Roman" w:hAnsi="Courier New" w:cs="Courier New"/>
+          <w:color w:val="000000"/>
+          <w:sz w:val="20"/>
+          <w:szCs w:val="20"/>
+        </w:rPr>
+        <w:t>Observable</w:t>
+      </w:r>
+      <w:r>
+        <w:rPr>
+          <w:rFonts w:ascii="Arial" w:hAnsi="Arial" w:cs="Arial"/>
+          <w:sz w:val="24"/>
+          <w:szCs w:val="24"/>
+          <w:lang w:val="sr-Latn-RS"/>
+        </w:rPr>
+        <w:t xml:space="preserve"> objekat</w:t>
+      </w:r>
+      <w:r>
+        <w:rPr>
+          <w:rFonts w:ascii="Arial" w:hAnsi="Arial" w:cs="Arial"/>
+          <w:sz w:val="24"/>
+          <w:szCs w:val="24"/>
+          <w:lang w:val="sr-Latn-RS"/>
+        </w:rPr>
+        <w:t xml:space="preserve"> nad listom filmova</w:t>
+      </w:r>
+      <w:r>
+        <w:rPr>
+          <w:rFonts w:ascii="Arial" w:hAnsi="Arial" w:cs="Arial"/>
+          <w:sz w:val="24"/>
+          <w:szCs w:val="24"/>
+          <w:lang w:val="sr-Latn-RS"/>
+        </w:rPr>
+        <w:t xml:space="preserve">. </w:t>
+      </w:r>
+      <w:r>
+        <w:rPr>
+          <w:rFonts w:ascii="Arial" w:hAnsi="Arial" w:cs="Arial"/>
+          <w:sz w:val="24"/>
+          <w:szCs w:val="24"/>
+          <w:lang w:val="sr-Latn-RS"/>
+        </w:rPr>
+        <w:t xml:space="preserve">Ukratko ovde je u okviru ReactiveX biblioteke implementiran posmatrač šablon (eng. Observer pattern), gde imamo objekat koji se posmatra (eng. Observable), koji je u ovom slučaju lista filmova, dok će metoda u prezenteru sa potpisom </w:t>
+      </w:r>
+      <w:r>
+        <w:rPr>
+          <w:rFonts w:ascii="Courier New" w:eastAsia="Times New Roman" w:hAnsi="Courier New" w:cs="Courier New"/>
+          <w:color w:val="8000FF"/>
+          <w:sz w:val="20"/>
+          <w:szCs w:val="20"/>
+        </w:rPr>
+        <w:t>public</w:t>
+      </w:r>
+      <w:r>
+        <w:rPr>
+          <w:rFonts w:ascii="Courier New" w:eastAsia="Times New Roman" w:hAnsi="Courier New" w:cs="Courier New"/>
+          <w:color w:val="000000"/>
+          <w:sz w:val="20"/>
+          <w:szCs w:val="20"/>
+        </w:rPr>
+        <w:t xml:space="preserve"> </w:t>
+      </w:r>
+      <w:r>
+        <w:rPr>
+          <w:rFonts w:ascii="Courier New" w:eastAsia="Times New Roman" w:hAnsi="Courier New" w:cs="Courier New"/>
+          <w:color w:val="8000FF"/>
+          <w:sz w:val="20"/>
+          <w:szCs w:val="20"/>
+        </w:rPr>
+        <w:t>void</w:t>
+      </w:r>
+      <w:r>
+        <w:rPr>
+          <w:rFonts w:ascii="Courier New" w:eastAsia="Times New Roman" w:hAnsi="Courier New" w:cs="Courier New"/>
+          <w:color w:val="000000"/>
+          <w:sz w:val="20"/>
+          <w:szCs w:val="20"/>
+        </w:rPr>
+        <w:t xml:space="preserve"> loadMovies</w:t>
+      </w:r>
+      <w:r>
+        <w:rPr>
+          <w:rFonts w:ascii="Courier New" w:eastAsia="Times New Roman" w:hAnsi="Courier New" w:cs="Courier New"/>
+          <w:b/>
+          <w:bCs/>
+          <w:color w:val="000080"/>
+          <w:sz w:val="20"/>
+          <w:szCs w:val="20"/>
+        </w:rPr>
+        <w:t>()</w:t>
+      </w:r>
+      <w:r>
+        <w:rPr>
+          <w:rFonts w:ascii="Arial" w:hAnsi="Arial" w:cs="Arial"/>
+          <w:sz w:val="24"/>
+          <w:szCs w:val="24"/>
+          <w:lang w:val="sr-Latn-RS"/>
+        </w:rPr>
+        <w:t xml:space="preserve"> pozivati istoimenu metodu iz modela i </w:t>
+      </w:r>
+      <w:r>
+        <w:rPr>
+          <w:rFonts w:ascii="Arial" w:hAnsi="Arial" w:cs="Arial"/>
+          <w:sz w:val="24"/>
+          <w:szCs w:val="24"/>
+        </w:rPr>
+        <w:t>“oslu</w:t>
+      </w:r>
+      <w:r>
+        <w:rPr>
+          <w:rFonts w:ascii="Arial" w:hAnsi="Arial" w:cs="Arial"/>
+          <w:sz w:val="24"/>
+          <w:szCs w:val="24"/>
+          <w:lang w:val="sr-Latn-RS"/>
+        </w:rPr>
+        <w:t>škivati</w:t>
+      </w:r>
+      <w:r>
+        <w:rPr>
+          <w:rFonts w:ascii="Arial" w:hAnsi="Arial" w:cs="Arial"/>
+          <w:sz w:val="24"/>
+          <w:szCs w:val="24"/>
+        </w:rPr>
+        <w:t xml:space="preserve">” i reagovati na </w:t>
+      </w:r>
+      <w:r>
+        <w:rPr>
+          <w:rFonts w:ascii="Arial" w:hAnsi="Arial" w:cs="Arial"/>
+          <w:sz w:val="24"/>
+          <w:szCs w:val="24"/>
+        </w:rPr>
+        <w:t>sve promene koje se dešavaju nad listom filmova.</w:t>
+      </w:r>
+    </w:p>
+    <w:p>
+      <w:pPr>
+        <w:shd w:val="clear" w:color="auto" w:fill="FFFFFF"/>
+        <w:rPr>
+          <w:rFonts w:ascii="Times New Roman" w:eastAsia="Times New Roman" w:hAnsi="Times New Roman" w:cs="Times New Roman"/>
+          <w:sz w:val="24"/>
+          <w:szCs w:val="24"/>
+        </w:rPr>
+      </w:pPr>
+      <w:r>
+        <w:rPr>
+          <w:rFonts w:ascii="Arial" w:hAnsi="Arial" w:cs="Arial"/>
+          <w:sz w:val="24"/>
+          <w:szCs w:val="24"/>
+        </w:rPr>
+        <w:t xml:space="preserve">  </w:t>
+      </w:r>
+      <w:r>
+        <w:rPr>
+          <w:rFonts w:ascii="Arial" w:hAnsi="Arial" w:cs="Arial"/>
+          <w:sz w:val="24"/>
+          <w:szCs w:val="24"/>
+        </w:rPr>
+        <w:t>P</w:t>
+      </w:r>
+      <w:r>
+        <w:rPr>
+          <w:rFonts w:ascii="Arial" w:hAnsi="Arial" w:cs="Arial"/>
+          <w:sz w:val="24"/>
+          <w:szCs w:val="24"/>
+        </w:rPr>
+        <w:t>ogled</w:t>
+      </w:r>
+      <w:r>
+        <w:rPr>
+          <w:rFonts w:ascii="Arial" w:hAnsi="Arial" w:cs="Arial"/>
+          <w:sz w:val="24"/>
+          <w:szCs w:val="24"/>
+        </w:rPr>
+        <w:t xml:space="preserve"> </w:t>
+      </w:r>
+      <w:r>
+        <w:rPr>
+          <w:rFonts w:ascii="Arial" w:hAnsi="Arial" w:cs="Arial"/>
+          <w:sz w:val="24"/>
+          <w:szCs w:val="24"/>
+          <w:lang w:val="sr-Latn-RS"/>
+        </w:rPr>
+        <w:t xml:space="preserve">će </w:t>
+      </w:r>
+      <w:r>
+        <w:rPr>
+          <w:rFonts w:ascii="Arial" w:hAnsi="Arial" w:cs="Arial"/>
+          <w:sz w:val="24"/>
+          <w:szCs w:val="24"/>
+          <w:lang w:val="sr-Latn-RS"/>
+        </w:rPr>
+        <w:t xml:space="preserve">biti implementiran u okviru aktivnosti </w:t>
+      </w:r>
+      <w:r>
+        <w:rPr>
+          <w:rFonts w:ascii="Courier New" w:eastAsia="Times New Roman" w:hAnsi="Courier New" w:cs="Courier New"/>
+          <w:color w:val="000000"/>
+          <w:sz w:val="20"/>
+          <w:szCs w:val="20"/>
+        </w:rPr>
+        <w:t>MainMovieListActivity</w:t>
+      </w:r>
+      <w:r>
+        <w:rPr>
+          <w:rFonts w:ascii="Arial" w:hAnsi="Arial" w:cs="Arial"/>
+          <w:sz w:val="24"/>
+          <w:szCs w:val="24"/>
+          <w:lang w:val="sr-Latn-RS"/>
+        </w:rPr>
+        <w:t xml:space="preserve">. Ono što je bitno za pogled je da je on samo pasivna komponenta čija je glavna uloga prikaz liste i ostalih komponenata, pored toga </w:t>
+      </w:r>
+      <w:r>
+        <w:rPr>
+          <w:rFonts w:ascii="Arial" w:hAnsi="Arial" w:cs="Arial"/>
+          <w:sz w:val="24"/>
+          <w:szCs w:val="24"/>
+          <w:lang w:val="sr-Latn-RS"/>
+        </w:rPr>
+        <w:t xml:space="preserve">u okviru pogleda će biti kontrolisan životni ciklus aktivnosti. Bilo kakva logika će biti smeštena u okviru prezentera koji će biti umetnut u pogled. Pogled će u </w:t>
+      </w:r>
+      <w:r>
+        <w:rPr>
+          <w:rFonts w:ascii="Courier New" w:eastAsia="Times New Roman" w:hAnsi="Courier New" w:cs="Courier New"/>
+          <w:color w:val="000000"/>
+          <w:sz w:val="20"/>
+          <w:szCs w:val="20"/>
+        </w:rPr>
+        <w:t>onResume</w:t>
+      </w:r>
+      <w:r>
+        <w:rPr>
+          <w:rFonts w:ascii="Courier New" w:eastAsia="Times New Roman" w:hAnsi="Courier New" w:cs="Courier New"/>
+          <w:color w:val="000000"/>
+          <w:sz w:val="20"/>
+          <w:szCs w:val="20"/>
+        </w:rPr>
+        <w:t xml:space="preserve"> </w:t>
+      </w:r>
+      <w:r>
+        <w:rPr>
+          <w:rFonts w:ascii="Arial" w:hAnsi="Arial" w:cs="Arial"/>
+          <w:sz w:val="24"/>
+          <w:szCs w:val="24"/>
+          <w:lang w:val="sr-Latn-RS"/>
+        </w:rPr>
+        <w:t>metodi</w:t>
+      </w:r>
+      <w:r>
+        <w:rPr>
+          <w:rFonts w:ascii="Arial" w:hAnsi="Arial" w:cs="Arial"/>
+          <w:sz w:val="24"/>
+          <w:szCs w:val="24"/>
+          <w:lang w:val="sr-Latn-RS"/>
+        </w:rPr>
+        <w:t xml:space="preserve"> postaviti referencu prezenteru ka sebi, zatim</w:t>
+      </w:r>
+      <w:r>
+        <w:rPr>
+          <w:rFonts w:ascii="Arial" w:hAnsi="Arial" w:cs="Arial"/>
+          <w:sz w:val="24"/>
+          <w:szCs w:val="24"/>
+          <w:lang w:val="sr-Latn-RS"/>
+        </w:rPr>
+        <w:t xml:space="preserve"> prikazati animaciju za učitavanje liste filmova</w:t>
+      </w:r>
+      <w:r>
+        <w:rPr>
+          <w:rFonts w:ascii="Arial" w:hAnsi="Arial" w:cs="Arial"/>
+          <w:sz w:val="24"/>
+          <w:szCs w:val="24"/>
+          <w:lang w:val="sr-Latn-RS"/>
+        </w:rPr>
+        <w:t xml:space="preserve"> i</w:t>
+      </w:r>
+      <w:r>
+        <w:rPr>
+          <w:rFonts w:ascii="Arial" w:hAnsi="Arial" w:cs="Arial"/>
+          <w:sz w:val="24"/>
+          <w:szCs w:val="24"/>
+          <w:lang w:val="sr-Latn-RS"/>
+        </w:rPr>
+        <w:t xml:space="preserve"> pozivati metodu </w:t>
+      </w:r>
+      <w:r>
+        <w:rPr>
+          <w:rFonts w:ascii="Courier New" w:eastAsia="Times New Roman" w:hAnsi="Courier New" w:cs="Courier New"/>
+          <w:color w:val="000000"/>
+          <w:sz w:val="20"/>
+          <w:szCs w:val="20"/>
+        </w:rPr>
+        <w:t>loadMovies</w:t>
+      </w:r>
+      <w:r>
+        <w:rPr>
+          <w:rFonts w:ascii="Courier New" w:eastAsia="Times New Roman" w:hAnsi="Courier New" w:cs="Courier New"/>
+          <w:color w:val="000000"/>
+          <w:sz w:val="20"/>
+          <w:szCs w:val="20"/>
+        </w:rPr>
+        <w:t xml:space="preserve"> </w:t>
+      </w:r>
+      <w:r>
+        <w:rPr>
+          <w:rFonts w:ascii="Arial" w:hAnsi="Arial" w:cs="Arial"/>
+          <w:sz w:val="24"/>
+          <w:szCs w:val="24"/>
+          <w:lang w:val="sr-Latn-RS"/>
+        </w:rPr>
+        <w:t>umetnutog prezentera</w:t>
+      </w:r>
+      <w:r>
+        <w:rPr>
+          <w:rFonts w:ascii="Arial" w:hAnsi="Arial" w:cs="Arial"/>
+          <w:sz w:val="24"/>
+          <w:szCs w:val="24"/>
+          <w:lang w:val="sr-Latn-RS"/>
+        </w:rPr>
+        <w:t xml:space="preserve">. Prezenter u sebi ima </w:t>
+      </w:r>
+      <w:r>
+        <w:rPr>
+          <w:rFonts w:ascii="Arial" w:hAnsi="Arial" w:cs="Arial"/>
+          <w:sz w:val="24"/>
+          <w:szCs w:val="24"/>
+          <w:lang w:val="sr-Latn-RS"/>
+        </w:rPr>
+        <w:t>//nastavi odavde</w:t>
+      </w:r>
       <w:bookmarkStart w:id="0" w:name="_GoBack"/>
       <w:bookmarkEnd w:id="0"/>
     </w:p>
     <w:p>
       <w:pPr>
-        <w:rPr>
-          <w:rFonts w:ascii="Arial" w:hAnsi="Arial" w:cs="Arial"/>
-          <w:sz w:val="24"/>
-          <w:szCs w:val="24"/>
+        <w:shd w:val="clear" w:color="auto" w:fill="FFFFFF"/>
+        <w:rPr>
+          <w:rFonts w:ascii="Arial" w:hAnsi="Arial" w:cs="Arial"/>
+          <w:sz w:val="24"/>
+          <w:szCs w:val="24"/>
+          <w:lang w:val="sr-Latn-RS"/>
+        </w:rPr>
+      </w:pPr>
+      <w:r>
+        <w:rPr>
+          <w:rFonts w:ascii="Courier New" w:eastAsia="Times New Roman" w:hAnsi="Courier New" w:cs="Courier New"/>
+          <w:color w:val="000000"/>
+          <w:sz w:val="20"/>
+          <w:szCs w:val="20"/>
+        </w:rPr>
+        <w:t xml:space="preserve">  </w:t>
+      </w:r>
+      <w:r>
+        <w:rPr>
+          <w:rFonts w:ascii="Arial" w:hAnsi="Arial" w:cs="Arial"/>
+          <w:sz w:val="24"/>
+          <w:szCs w:val="24"/>
+        </w:rPr>
+        <w:t xml:space="preserve">Pogled i prezenter će implementirati interfejse </w:t>
+      </w:r>
+      <w:r>
+        <w:rPr>
+          <w:rFonts w:ascii="Courier New" w:eastAsia="Times New Roman" w:hAnsi="Courier New" w:cs="Courier New"/>
+          <w:color w:val="000000"/>
+          <w:sz w:val="20"/>
+          <w:szCs w:val="20"/>
+        </w:rPr>
+        <w:t>MainMovieListContract</w:t>
+      </w:r>
+      <w:r>
+        <w:rPr>
+          <w:rFonts w:ascii="Courier New" w:eastAsia="Times New Roman" w:hAnsi="Courier New" w:cs="Courier New"/>
+          <w:b/>
+          <w:bCs/>
+          <w:color w:val="000080"/>
+          <w:sz w:val="20"/>
+          <w:szCs w:val="20"/>
+        </w:rPr>
+        <w:t>.</w:t>
+      </w:r>
+      <w:r>
+        <w:rPr>
+          <w:rFonts w:ascii="Courier New" w:eastAsia="Times New Roman" w:hAnsi="Courier New" w:cs="Courier New"/>
+          <w:color w:val="000000"/>
+          <w:sz w:val="20"/>
+          <w:szCs w:val="20"/>
+        </w:rPr>
+        <w:t>View</w:t>
+      </w:r>
+      <w:r>
+        <w:rPr>
+          <w:rFonts w:ascii="Times New Roman" w:eastAsia="Times New Roman" w:hAnsi="Times New Roman" w:cs="Times New Roman"/>
+          <w:sz w:val="24"/>
+          <w:szCs w:val="24"/>
+        </w:rPr>
+        <w:t xml:space="preserve"> </w:t>
+      </w:r>
+      <w:r>
+        <w:rPr>
+          <w:rFonts w:ascii="Arial" w:hAnsi="Arial" w:cs="Arial"/>
+          <w:sz w:val="24"/>
+          <w:szCs w:val="24"/>
+        </w:rPr>
+        <w:t xml:space="preserve">i </w:t>
+      </w:r>
+      <w:r>
+        <w:rPr>
+          <w:rFonts w:ascii="Courier New" w:eastAsia="Times New Roman" w:hAnsi="Courier New" w:cs="Courier New"/>
+          <w:color w:val="000000"/>
+          <w:sz w:val="20"/>
+          <w:szCs w:val="20"/>
+        </w:rPr>
+        <w:t>MainMovieListContract</w:t>
+      </w:r>
+      <w:r>
+        <w:rPr>
+          <w:rFonts w:ascii="Courier New" w:eastAsia="Times New Roman" w:hAnsi="Courier New" w:cs="Courier New"/>
+          <w:b/>
+          <w:bCs/>
+          <w:color w:val="000080"/>
+          <w:sz w:val="20"/>
+          <w:szCs w:val="20"/>
+        </w:rPr>
+        <w:t>.</w:t>
+      </w:r>
+      <w:r>
+        <w:rPr>
+          <w:rFonts w:ascii="Courier New" w:eastAsia="Times New Roman" w:hAnsi="Courier New" w:cs="Courier New"/>
+          <w:color w:val="000000"/>
+          <w:sz w:val="20"/>
+          <w:szCs w:val="20"/>
+        </w:rPr>
+        <w:t>Presenter</w:t>
+      </w:r>
+      <w:r>
+        <w:rPr>
+          <w:rFonts w:ascii="Arial" w:hAnsi="Arial" w:cs="Arial"/>
+          <w:sz w:val="24"/>
+          <w:szCs w:val="24"/>
+        </w:rPr>
+        <w:t xml:space="preserve">  gde je </w:t>
+      </w:r>
+      <w:r>
+        <w:rPr>
+          <w:rFonts w:ascii="Courier New" w:eastAsia="Times New Roman" w:hAnsi="Courier New" w:cs="Courier New"/>
+          <w:color w:val="000000"/>
+          <w:sz w:val="20"/>
+          <w:szCs w:val="20"/>
+        </w:rPr>
+        <w:t>MainMovieListContract</w:t>
+      </w:r>
+      <w:r>
+        <w:rPr>
+          <w:rFonts w:ascii="Courier New" w:eastAsia="Times New Roman" w:hAnsi="Courier New" w:cs="Courier New"/>
+          <w:color w:val="000000"/>
+          <w:sz w:val="20"/>
+          <w:szCs w:val="20"/>
+        </w:rPr>
+        <w:t xml:space="preserve"> </w:t>
+      </w:r>
+      <w:r>
+        <w:rPr>
+          <w:rFonts w:ascii="Arial" w:hAnsi="Arial" w:cs="Arial"/>
+          <w:sz w:val="24"/>
+          <w:szCs w:val="24"/>
+        </w:rPr>
+        <w:t>interfejs koji sadr</w:t>
+      </w:r>
+      <w:r>
+        <w:rPr>
+          <w:rFonts w:ascii="Arial" w:hAnsi="Arial" w:cs="Arial"/>
+          <w:sz w:val="24"/>
+          <w:szCs w:val="24"/>
+          <w:lang w:val="sr-Latn-RS"/>
+        </w:rPr>
+        <w:t xml:space="preserve">ži </w:t>
+      </w:r>
+      <w:r>
+        <w:rPr>
+          <w:rFonts w:ascii="Arial" w:hAnsi="Arial" w:cs="Arial"/>
+          <w:sz w:val="24"/>
+          <w:szCs w:val="24"/>
+        </w:rPr>
+        <w:t>“u</w:t>
+      </w:r>
+      <w:r>
+        <w:rPr>
+          <w:rFonts w:ascii="Arial" w:hAnsi="Arial" w:cs="Arial"/>
+          <w:sz w:val="24"/>
+          <w:szCs w:val="24"/>
+          <w:lang w:val="sr-Latn-RS"/>
+        </w:rPr>
+        <w:t>govor“ između prezentera i pogleda.</w:t>
+      </w:r>
+    </w:p>
+    <w:p>
+      <w:pPr>
+        <w:shd w:val="clear" w:color="auto" w:fill="FFFFFF"/>
+        <w:spacing w:after="0" w:line="240" w:lineRule="auto"/>
+        <w:ind w:left="1440"/>
+        <w:rPr>
+          <w:rFonts w:ascii="Courier New" w:eastAsia="Times New Roman" w:hAnsi="Courier New" w:cs="Courier New"/>
+          <w:color w:val="000000"/>
+          <w:sz w:val="20"/>
+          <w:szCs w:val="20"/>
+        </w:rPr>
+      </w:pPr>
+      <w:r>
+        <w:rPr>
+          <w:rFonts w:ascii="Courier New" w:eastAsia="Times New Roman" w:hAnsi="Courier New" w:cs="Courier New"/>
+          <w:color w:val="8000FF"/>
+          <w:sz w:val="20"/>
+          <w:szCs w:val="20"/>
+        </w:rPr>
+        <w:t>public</w:t>
+      </w:r>
+      <w:r>
+        <w:rPr>
+          <w:rFonts w:ascii="Courier New" w:eastAsia="Times New Roman" w:hAnsi="Courier New" w:cs="Courier New"/>
+          <w:color w:val="000000"/>
+          <w:sz w:val="20"/>
+          <w:szCs w:val="20"/>
+        </w:rPr>
+        <w:t xml:space="preserve"> </w:t>
+      </w:r>
+      <w:r>
+        <w:rPr>
+          <w:rFonts w:ascii="Courier New" w:eastAsia="Times New Roman" w:hAnsi="Courier New" w:cs="Courier New"/>
+          <w:color w:val="8000FF"/>
+          <w:sz w:val="20"/>
+          <w:szCs w:val="20"/>
+        </w:rPr>
+        <w:t>interface</w:t>
+      </w:r>
+      <w:r>
+        <w:rPr>
+          <w:rFonts w:ascii="Courier New" w:eastAsia="Times New Roman" w:hAnsi="Courier New" w:cs="Courier New"/>
+          <w:color w:val="000000"/>
+          <w:sz w:val="20"/>
+          <w:szCs w:val="20"/>
+        </w:rPr>
+        <w:t xml:space="preserve"> MainMovieListContract </w:t>
+      </w:r>
+      <w:r>
+        <w:rPr>
+          <w:rFonts w:ascii="Courier New" w:eastAsia="Times New Roman" w:hAnsi="Courier New" w:cs="Courier New"/>
+          <w:b/>
+          <w:bCs/>
+          <w:color w:val="000080"/>
+          <w:sz w:val="20"/>
+          <w:szCs w:val="20"/>
+        </w:rPr>
+        <w:t>{</w:t>
+      </w:r>
+    </w:p>
+    <w:p>
+      <w:pPr>
+        <w:shd w:val="clear" w:color="auto" w:fill="FFFFFF"/>
+        <w:spacing w:after="0" w:line="240" w:lineRule="auto"/>
+        <w:ind w:left="1440"/>
+        <w:rPr>
+          <w:rFonts w:ascii="Courier New" w:eastAsia="Times New Roman" w:hAnsi="Courier New" w:cs="Courier New"/>
+          <w:b/>
+          <w:bCs/>
+          <w:color w:val="000080"/>
+          <w:sz w:val="20"/>
+          <w:szCs w:val="20"/>
+        </w:rPr>
+      </w:pPr>
+      <w:r>
+        <w:rPr>
+          <w:rFonts w:ascii="Courier New" w:eastAsia="Times New Roman" w:hAnsi="Courier New" w:cs="Courier New"/>
+          <w:color w:val="000000"/>
+          <w:sz w:val="20"/>
+          <w:szCs w:val="20"/>
+        </w:rPr>
+        <w:t xml:space="preserve">    </w:t>
+      </w:r>
+      <w:r>
+        <w:rPr>
+          <w:rFonts w:ascii="Courier New" w:eastAsia="Times New Roman" w:hAnsi="Courier New" w:cs="Courier New"/>
+          <w:color w:val="8000FF"/>
+          <w:sz w:val="20"/>
+          <w:szCs w:val="20"/>
+        </w:rPr>
+        <w:t>interface</w:t>
+      </w:r>
+      <w:r>
+        <w:rPr>
+          <w:rFonts w:ascii="Courier New" w:eastAsia="Times New Roman" w:hAnsi="Courier New" w:cs="Courier New"/>
+          <w:color w:val="000000"/>
+          <w:sz w:val="20"/>
+          <w:szCs w:val="20"/>
+        </w:rPr>
+        <w:t xml:space="preserve"> Presenter </w:t>
+      </w:r>
+      <w:r>
+        <w:rPr>
+          <w:rFonts w:ascii="Courier New" w:eastAsia="Times New Roman" w:hAnsi="Courier New" w:cs="Courier New"/>
+          <w:b/>
+          <w:bCs/>
+          <w:color w:val="000080"/>
+          <w:sz w:val="20"/>
+          <w:szCs w:val="20"/>
+        </w:rPr>
+        <w:t>{</w:t>
+      </w:r>
+    </w:p>
+    <w:p>
+      <w:pPr>
+        <w:shd w:val="clear" w:color="auto" w:fill="FFFFFF"/>
+        <w:spacing w:after="0" w:line="240" w:lineRule="auto"/>
+        <w:rPr>
+          <w:rFonts w:ascii="Times New Roman" w:eastAsia="Times New Roman" w:hAnsi="Times New Roman" w:cs="Times New Roman"/>
+          <w:sz w:val="24"/>
+          <w:szCs w:val="24"/>
+        </w:rPr>
+      </w:pPr>
+      <w:r>
+        <w:rPr>
+          <w:rFonts w:ascii="Courier New" w:eastAsia="Times New Roman" w:hAnsi="Courier New" w:cs="Courier New"/>
+          <w:color w:val="8000FF"/>
+          <w:sz w:val="20"/>
+          <w:szCs w:val="20"/>
+        </w:rPr>
+        <w:t xml:space="preserve">                    </w:t>
+      </w:r>
+      <w:r>
+        <w:rPr>
+          <w:rFonts w:ascii="Courier New" w:eastAsia="Times New Roman" w:hAnsi="Courier New" w:cs="Courier New"/>
+          <w:color w:val="8000FF"/>
+          <w:sz w:val="20"/>
+          <w:szCs w:val="20"/>
+        </w:rPr>
+        <w:t>void</w:t>
+      </w:r>
+      <w:r>
+        <w:rPr>
+          <w:rFonts w:ascii="Courier New" w:eastAsia="Times New Roman" w:hAnsi="Courier New" w:cs="Courier New"/>
+          <w:color w:val="000000"/>
+          <w:sz w:val="20"/>
+          <w:szCs w:val="20"/>
+        </w:rPr>
+        <w:t xml:space="preserve"> setView</w:t>
+      </w:r>
+      <w:r>
+        <w:rPr>
+          <w:rFonts w:ascii="Courier New" w:eastAsia="Times New Roman" w:hAnsi="Courier New" w:cs="Courier New"/>
+          <w:b/>
+          <w:bCs/>
+          <w:color w:val="000080"/>
+          <w:sz w:val="20"/>
+          <w:szCs w:val="20"/>
+        </w:rPr>
+        <w:t>(</w:t>
+      </w:r>
+      <w:r>
+        <w:rPr>
+          <w:rFonts w:ascii="Courier New" w:eastAsia="Times New Roman" w:hAnsi="Courier New" w:cs="Courier New"/>
+          <w:color w:val="000000"/>
+          <w:sz w:val="20"/>
+          <w:szCs w:val="20"/>
+        </w:rPr>
+        <w:t>MainMovieListContract</w:t>
+      </w:r>
+      <w:r>
+        <w:rPr>
+          <w:rFonts w:ascii="Courier New" w:eastAsia="Times New Roman" w:hAnsi="Courier New" w:cs="Courier New"/>
+          <w:b/>
+          <w:bCs/>
+          <w:color w:val="000080"/>
+          <w:sz w:val="20"/>
+          <w:szCs w:val="20"/>
+        </w:rPr>
+        <w:t>.</w:t>
+      </w:r>
+      <w:r>
+        <w:rPr>
+          <w:rFonts w:ascii="Courier New" w:eastAsia="Times New Roman" w:hAnsi="Courier New" w:cs="Courier New"/>
+          <w:color w:val="000000"/>
+          <w:sz w:val="20"/>
+          <w:szCs w:val="20"/>
+        </w:rPr>
+        <w:t>View view</w:t>
+      </w:r>
+      <w:r>
+        <w:rPr>
+          <w:rFonts w:ascii="Courier New" w:eastAsia="Times New Roman" w:hAnsi="Courier New" w:cs="Courier New"/>
+          <w:b/>
+          <w:bCs/>
+          <w:color w:val="000080"/>
+          <w:sz w:val="20"/>
+          <w:szCs w:val="20"/>
+        </w:rPr>
+        <w:t>);</w:t>
+      </w:r>
+    </w:p>
+    <w:p>
+      <w:pPr>
+        <w:shd w:val="clear" w:color="auto" w:fill="FFFFFF"/>
+        <w:spacing w:after="0" w:line="240" w:lineRule="auto"/>
+        <w:ind w:left="1440"/>
+        <w:rPr>
+          <w:rFonts w:ascii="Courier New" w:eastAsia="Times New Roman" w:hAnsi="Courier New" w:cs="Courier New"/>
+          <w:color w:val="000000"/>
+          <w:sz w:val="20"/>
+          <w:szCs w:val="20"/>
+        </w:rPr>
+      </w:pPr>
+      <w:r>
+        <w:rPr>
+          <w:rFonts w:ascii="Courier New" w:eastAsia="Times New Roman" w:hAnsi="Courier New" w:cs="Courier New"/>
+          <w:color w:val="000000"/>
+          <w:sz w:val="20"/>
+          <w:szCs w:val="20"/>
+        </w:rPr>
+        <w:lastRenderedPageBreak/>
+        <w:t xml:space="preserve">        </w:t>
+      </w:r>
+      <w:r>
+        <w:rPr>
+          <w:rFonts w:ascii="Courier New" w:eastAsia="Times New Roman" w:hAnsi="Courier New" w:cs="Courier New"/>
+          <w:color w:val="8000FF"/>
+          <w:sz w:val="20"/>
+          <w:szCs w:val="20"/>
+        </w:rPr>
+        <w:t>void</w:t>
+      </w:r>
+      <w:r>
+        <w:rPr>
+          <w:rFonts w:ascii="Courier New" w:eastAsia="Times New Roman" w:hAnsi="Courier New" w:cs="Courier New"/>
+          <w:color w:val="000000"/>
+          <w:sz w:val="20"/>
+          <w:szCs w:val="20"/>
+        </w:rPr>
+        <w:t xml:space="preserve"> loadMovies</w:t>
+      </w:r>
+      <w:r>
+        <w:rPr>
+          <w:rFonts w:ascii="Courier New" w:eastAsia="Times New Roman" w:hAnsi="Courier New" w:cs="Courier New"/>
+          <w:b/>
+          <w:bCs/>
+          <w:color w:val="000080"/>
+          <w:sz w:val="20"/>
+          <w:szCs w:val="20"/>
+        </w:rPr>
+        <w:t>();</w:t>
+      </w:r>
+    </w:p>
+    <w:p>
+      <w:pPr>
+        <w:shd w:val="clear" w:color="auto" w:fill="FFFFFF"/>
+        <w:spacing w:after="0" w:line="240" w:lineRule="auto"/>
+        <w:ind w:left="1440"/>
+        <w:rPr>
+          <w:rFonts w:ascii="Courier New" w:eastAsia="Times New Roman" w:hAnsi="Courier New" w:cs="Courier New"/>
+          <w:color w:val="000000"/>
+          <w:sz w:val="20"/>
+          <w:szCs w:val="20"/>
+        </w:rPr>
+      </w:pPr>
+      <w:r>
+        <w:rPr>
+          <w:rFonts w:ascii="Courier New" w:eastAsia="Times New Roman" w:hAnsi="Courier New" w:cs="Courier New"/>
+          <w:color w:val="000000"/>
+          <w:sz w:val="20"/>
+          <w:szCs w:val="20"/>
+        </w:rPr>
+        <w:t xml:space="preserve">        </w:t>
+      </w:r>
+      <w:r>
+        <w:rPr>
+          <w:rFonts w:ascii="Courier New" w:eastAsia="Times New Roman" w:hAnsi="Courier New" w:cs="Courier New"/>
+          <w:color w:val="8000FF"/>
+          <w:sz w:val="20"/>
+          <w:szCs w:val="20"/>
+        </w:rPr>
+        <w:t>void</w:t>
+      </w:r>
+      <w:r>
+        <w:rPr>
+          <w:rFonts w:ascii="Courier New" w:eastAsia="Times New Roman" w:hAnsi="Courier New" w:cs="Courier New"/>
+          <w:color w:val="000000"/>
+          <w:sz w:val="20"/>
+          <w:szCs w:val="20"/>
+        </w:rPr>
+        <w:t xml:space="preserve"> resetView</w:t>
+      </w:r>
+      <w:r>
+        <w:rPr>
+          <w:rFonts w:ascii="Courier New" w:eastAsia="Times New Roman" w:hAnsi="Courier New" w:cs="Courier New"/>
+          <w:b/>
+          <w:bCs/>
+          <w:color w:val="000080"/>
+          <w:sz w:val="20"/>
+          <w:szCs w:val="20"/>
+        </w:rPr>
+        <w:t>();</w:t>
+      </w:r>
+    </w:p>
+    <w:p>
+      <w:pPr>
+        <w:shd w:val="clear" w:color="auto" w:fill="FFFFFF"/>
+        <w:spacing w:after="0" w:line="240" w:lineRule="auto"/>
+        <w:ind w:left="1440"/>
+        <w:rPr>
+          <w:rFonts w:ascii="Courier New" w:eastAsia="Times New Roman" w:hAnsi="Courier New" w:cs="Courier New"/>
+          <w:color w:val="000000"/>
+          <w:sz w:val="20"/>
+          <w:szCs w:val="20"/>
+        </w:rPr>
+      </w:pPr>
+      <w:r>
+        <w:rPr>
+          <w:rFonts w:ascii="Courier New" w:eastAsia="Times New Roman" w:hAnsi="Courier New" w:cs="Courier New"/>
+          <w:color w:val="000000"/>
+          <w:sz w:val="20"/>
+          <w:szCs w:val="20"/>
+        </w:rPr>
+        <w:t xml:space="preserve">    </w:t>
+      </w:r>
+      <w:r>
+        <w:rPr>
+          <w:rFonts w:ascii="Courier New" w:eastAsia="Times New Roman" w:hAnsi="Courier New" w:cs="Courier New"/>
+          <w:b/>
+          <w:bCs/>
+          <w:color w:val="000080"/>
+          <w:sz w:val="20"/>
+          <w:szCs w:val="20"/>
+        </w:rPr>
+        <w:t>}</w:t>
+      </w:r>
+    </w:p>
+    <w:p>
+      <w:pPr>
+        <w:shd w:val="clear" w:color="auto" w:fill="FFFFFF"/>
+        <w:spacing w:after="0" w:line="240" w:lineRule="auto"/>
+        <w:ind w:left="1440"/>
+        <w:rPr>
+          <w:rFonts w:ascii="Courier New" w:eastAsia="Times New Roman" w:hAnsi="Courier New" w:cs="Courier New"/>
+          <w:color w:val="000000"/>
+          <w:sz w:val="20"/>
+          <w:szCs w:val="20"/>
+        </w:rPr>
+      </w:pPr>
+    </w:p>
+    <w:p>
+      <w:pPr>
+        <w:shd w:val="clear" w:color="auto" w:fill="FFFFFF"/>
+        <w:spacing w:after="0" w:line="240" w:lineRule="auto"/>
+        <w:ind w:left="1440"/>
+        <w:rPr>
+          <w:rFonts w:ascii="Courier New" w:eastAsia="Times New Roman" w:hAnsi="Courier New" w:cs="Courier New"/>
+          <w:color w:val="000000"/>
+          <w:sz w:val="20"/>
+          <w:szCs w:val="20"/>
+        </w:rPr>
+      </w:pPr>
+      <w:r>
+        <w:rPr>
+          <w:rFonts w:ascii="Courier New" w:eastAsia="Times New Roman" w:hAnsi="Courier New" w:cs="Courier New"/>
+          <w:color w:val="000000"/>
+          <w:sz w:val="20"/>
+          <w:szCs w:val="20"/>
+        </w:rPr>
+        <w:t xml:space="preserve">    </w:t>
+      </w:r>
+      <w:r>
+        <w:rPr>
+          <w:rFonts w:ascii="Courier New" w:eastAsia="Times New Roman" w:hAnsi="Courier New" w:cs="Courier New"/>
+          <w:color w:val="8000FF"/>
+          <w:sz w:val="20"/>
+          <w:szCs w:val="20"/>
+        </w:rPr>
+        <w:t>interface</w:t>
+      </w:r>
+      <w:r>
+        <w:rPr>
+          <w:rFonts w:ascii="Courier New" w:eastAsia="Times New Roman" w:hAnsi="Courier New" w:cs="Courier New"/>
+          <w:color w:val="000000"/>
+          <w:sz w:val="20"/>
+          <w:szCs w:val="20"/>
+        </w:rPr>
+        <w:t xml:space="preserve"> View </w:t>
+      </w:r>
+      <w:r>
+        <w:rPr>
+          <w:rFonts w:ascii="Courier New" w:eastAsia="Times New Roman" w:hAnsi="Courier New" w:cs="Courier New"/>
+          <w:b/>
+          <w:bCs/>
+          <w:color w:val="000080"/>
+          <w:sz w:val="20"/>
+          <w:szCs w:val="20"/>
+        </w:rPr>
+        <w:t>{</w:t>
+      </w:r>
+    </w:p>
+    <w:p>
+      <w:pPr>
+        <w:shd w:val="clear" w:color="auto" w:fill="FFFFFF"/>
+        <w:spacing w:after="0" w:line="240" w:lineRule="auto"/>
+        <w:ind w:left="1440"/>
+        <w:rPr>
+          <w:rFonts w:ascii="Courier New" w:eastAsia="Times New Roman" w:hAnsi="Courier New" w:cs="Courier New"/>
+          <w:color w:val="000000"/>
+          <w:sz w:val="20"/>
+          <w:szCs w:val="20"/>
+        </w:rPr>
+      </w:pPr>
+      <w:r>
+        <w:rPr>
+          <w:rFonts w:ascii="Courier New" w:eastAsia="Times New Roman" w:hAnsi="Courier New" w:cs="Courier New"/>
+          <w:color w:val="000000"/>
+          <w:sz w:val="20"/>
+          <w:szCs w:val="20"/>
+        </w:rPr>
+        <w:t xml:space="preserve">        </w:t>
+      </w:r>
+      <w:r>
+        <w:rPr>
+          <w:rFonts w:ascii="Courier New" w:eastAsia="Times New Roman" w:hAnsi="Courier New" w:cs="Courier New"/>
+          <w:color w:val="8000FF"/>
+          <w:sz w:val="20"/>
+          <w:szCs w:val="20"/>
+        </w:rPr>
+        <w:t>void</w:t>
+      </w:r>
+      <w:r>
+        <w:rPr>
+          <w:rFonts w:ascii="Courier New" w:eastAsia="Times New Roman" w:hAnsi="Courier New" w:cs="Courier New"/>
+          <w:color w:val="000000"/>
+          <w:sz w:val="20"/>
+          <w:szCs w:val="20"/>
+        </w:rPr>
+        <w:t xml:space="preserve"> showMovies</w:t>
+      </w:r>
+      <w:r>
+        <w:rPr>
+          <w:rFonts w:ascii="Courier New" w:eastAsia="Times New Roman" w:hAnsi="Courier New" w:cs="Courier New"/>
+          <w:b/>
+          <w:bCs/>
+          <w:color w:val="000080"/>
+          <w:sz w:val="20"/>
+          <w:szCs w:val="20"/>
+        </w:rPr>
+        <w:t>(</w:t>
+      </w:r>
+      <w:r>
+        <w:rPr>
+          <w:rFonts w:ascii="Courier New" w:eastAsia="Times New Roman" w:hAnsi="Courier New" w:cs="Courier New"/>
+          <w:color w:val="000000"/>
+          <w:sz w:val="20"/>
+          <w:szCs w:val="20"/>
+        </w:rPr>
+        <w:t>ArrayList</w:t>
+      </w:r>
+      <w:r>
+        <w:rPr>
+          <w:rFonts w:ascii="Courier New" w:eastAsia="Times New Roman" w:hAnsi="Courier New" w:cs="Courier New"/>
+          <w:b/>
+          <w:bCs/>
+          <w:color w:val="000080"/>
+          <w:sz w:val="20"/>
+          <w:szCs w:val="20"/>
+        </w:rPr>
+        <w:t>&lt;</w:t>
+      </w:r>
+      <w:r>
+        <w:rPr>
+          <w:rFonts w:ascii="Courier New" w:eastAsia="Times New Roman" w:hAnsi="Courier New" w:cs="Courier New"/>
+          <w:color w:val="000000"/>
+          <w:sz w:val="20"/>
+          <w:szCs w:val="20"/>
+        </w:rPr>
+        <w:t>Movie</w:t>
+      </w:r>
+      <w:r>
+        <w:rPr>
+          <w:rFonts w:ascii="Courier New" w:eastAsia="Times New Roman" w:hAnsi="Courier New" w:cs="Courier New"/>
+          <w:b/>
+          <w:bCs/>
+          <w:color w:val="000080"/>
+          <w:sz w:val="20"/>
+          <w:szCs w:val="20"/>
+        </w:rPr>
+        <w:t>&gt;</w:t>
+      </w:r>
+      <w:r>
+        <w:rPr>
+          <w:rFonts w:ascii="Courier New" w:eastAsia="Times New Roman" w:hAnsi="Courier New" w:cs="Courier New"/>
+          <w:color w:val="000000"/>
+          <w:sz w:val="20"/>
+          <w:szCs w:val="20"/>
+        </w:rPr>
+        <w:t xml:space="preserve"> movies</w:t>
+      </w:r>
+      <w:r>
+        <w:rPr>
+          <w:rFonts w:ascii="Courier New" w:eastAsia="Times New Roman" w:hAnsi="Courier New" w:cs="Courier New"/>
+          <w:b/>
+          <w:bCs/>
+          <w:color w:val="000080"/>
+          <w:sz w:val="20"/>
+          <w:szCs w:val="20"/>
+        </w:rPr>
+        <w:t>);</w:t>
+      </w:r>
+    </w:p>
+    <w:p>
+      <w:pPr>
+        <w:shd w:val="clear" w:color="auto" w:fill="FFFFFF"/>
+        <w:spacing w:after="0" w:line="240" w:lineRule="auto"/>
+        <w:ind w:left="1440"/>
+        <w:rPr>
+          <w:rFonts w:ascii="Courier New" w:eastAsia="Times New Roman" w:hAnsi="Courier New" w:cs="Courier New"/>
+          <w:color w:val="000000"/>
+          <w:sz w:val="20"/>
+          <w:szCs w:val="20"/>
+        </w:rPr>
+      </w:pPr>
+      <w:r>
+        <w:rPr>
+          <w:rFonts w:ascii="Courier New" w:eastAsia="Times New Roman" w:hAnsi="Courier New" w:cs="Courier New"/>
+          <w:color w:val="000000"/>
+          <w:sz w:val="20"/>
+          <w:szCs w:val="20"/>
+        </w:rPr>
+        <w:t xml:space="preserve">        </w:t>
+      </w:r>
+      <w:r>
+        <w:rPr>
+          <w:rFonts w:ascii="Courier New" w:eastAsia="Times New Roman" w:hAnsi="Courier New" w:cs="Courier New"/>
+          <w:color w:val="8000FF"/>
+          <w:sz w:val="20"/>
+          <w:szCs w:val="20"/>
+        </w:rPr>
+        <w:t>void</w:t>
+      </w:r>
+      <w:r>
+        <w:rPr>
+          <w:rFonts w:ascii="Courier New" w:eastAsia="Times New Roman" w:hAnsi="Courier New" w:cs="Courier New"/>
+          <w:color w:val="000000"/>
+          <w:sz w:val="20"/>
+          <w:szCs w:val="20"/>
+        </w:rPr>
+        <w:t xml:space="preserve"> hideProgressBar</w:t>
+      </w:r>
+      <w:r>
+        <w:rPr>
+          <w:rFonts w:ascii="Courier New" w:eastAsia="Times New Roman" w:hAnsi="Courier New" w:cs="Courier New"/>
+          <w:b/>
+          <w:bCs/>
+          <w:color w:val="000080"/>
+          <w:sz w:val="20"/>
+          <w:szCs w:val="20"/>
+        </w:rPr>
+        <w:t>();</w:t>
+      </w:r>
+    </w:p>
+    <w:p>
+      <w:pPr>
+        <w:shd w:val="clear" w:color="auto" w:fill="FFFFFF"/>
+        <w:spacing w:after="0" w:line="240" w:lineRule="auto"/>
+        <w:ind w:left="1440"/>
+        <w:rPr>
+          <w:rFonts w:ascii="Courier New" w:eastAsia="Times New Roman" w:hAnsi="Courier New" w:cs="Courier New"/>
+          <w:color w:val="000000"/>
+          <w:sz w:val="20"/>
+          <w:szCs w:val="20"/>
+        </w:rPr>
+      </w:pPr>
+      <w:r>
+        <w:rPr>
+          <w:rFonts w:ascii="Courier New" w:eastAsia="Times New Roman" w:hAnsi="Courier New" w:cs="Courier New"/>
+          <w:color w:val="000000"/>
+          <w:sz w:val="20"/>
+          <w:szCs w:val="20"/>
+        </w:rPr>
+        <w:t xml:space="preserve">        MainMovieListContract</w:t>
+      </w:r>
+      <w:r>
+        <w:rPr>
+          <w:rFonts w:ascii="Courier New" w:eastAsia="Times New Roman" w:hAnsi="Courier New" w:cs="Courier New"/>
+          <w:b/>
+          <w:bCs/>
+          <w:color w:val="000080"/>
+          <w:sz w:val="20"/>
+          <w:szCs w:val="20"/>
+        </w:rPr>
+        <w:t>.</w:t>
+      </w:r>
+      <w:r>
+        <w:rPr>
+          <w:rFonts w:ascii="Courier New" w:eastAsia="Times New Roman" w:hAnsi="Courier New" w:cs="Courier New"/>
+          <w:color w:val="000000"/>
+          <w:sz w:val="20"/>
+          <w:szCs w:val="20"/>
+        </w:rPr>
+        <w:t>Presenter</w:t>
+      </w:r>
+      <w:r>
+        <w:rPr>
+          <w:rFonts w:ascii="Courier New" w:eastAsia="Times New Roman" w:hAnsi="Courier New" w:cs="Courier New"/>
+          <w:b/>
+          <w:bCs/>
+          <w:color w:val="000080"/>
+          <w:sz w:val="20"/>
+          <w:szCs w:val="20"/>
+        </w:rPr>
+        <w:t>;</w:t>
+      </w:r>
+    </w:p>
+    <w:p>
+      <w:pPr>
+        <w:shd w:val="clear" w:color="auto" w:fill="FFFFFF"/>
+        <w:spacing w:after="0" w:line="240" w:lineRule="auto"/>
+        <w:ind w:left="1440"/>
+        <w:rPr>
+          <w:rFonts w:ascii="Courier New" w:eastAsia="Times New Roman" w:hAnsi="Courier New" w:cs="Courier New"/>
+          <w:color w:val="000000"/>
+          <w:sz w:val="20"/>
+          <w:szCs w:val="20"/>
+        </w:rPr>
+      </w:pPr>
+      <w:r>
+        <w:rPr>
+          <w:rFonts w:ascii="Courier New" w:eastAsia="Times New Roman" w:hAnsi="Courier New" w:cs="Courier New"/>
+          <w:color w:val="000000"/>
+          <w:sz w:val="20"/>
+          <w:szCs w:val="20"/>
+        </w:rPr>
+        <w:t xml:space="preserve">    </w:t>
+      </w:r>
+      <w:r>
+        <w:rPr>
+          <w:rFonts w:ascii="Courier New" w:eastAsia="Times New Roman" w:hAnsi="Courier New" w:cs="Courier New"/>
+          <w:b/>
+          <w:bCs/>
+          <w:color w:val="000080"/>
+          <w:sz w:val="20"/>
+          <w:szCs w:val="20"/>
+        </w:rPr>
+        <w:t>}</w:t>
+      </w:r>
+    </w:p>
+    <w:p>
+      <w:pPr>
+        <w:shd w:val="clear" w:color="auto" w:fill="FFFFFF"/>
+        <w:spacing w:after="0" w:line="240" w:lineRule="auto"/>
+        <w:ind w:left="1440"/>
+        <w:rPr>
+          <w:rFonts w:ascii="Courier New" w:eastAsia="Times New Roman" w:hAnsi="Courier New" w:cs="Courier New"/>
+          <w:color w:val="000000"/>
+          <w:sz w:val="20"/>
+          <w:szCs w:val="20"/>
+        </w:rPr>
+      </w:pPr>
+      <w:r>
+        <w:rPr>
+          <w:rFonts w:ascii="Courier New" w:eastAsia="Times New Roman" w:hAnsi="Courier New" w:cs="Courier New"/>
+          <w:b/>
+          <w:bCs/>
+          <w:color w:val="000080"/>
+          <w:sz w:val="20"/>
+          <w:szCs w:val="20"/>
+        </w:rPr>
+        <w:t>}</w:t>
+      </w:r>
+    </w:p>
+    <w:p>
+      <w:pPr>
+        <w:shd w:val="clear" w:color="auto" w:fill="FFFFFF"/>
+        <w:rPr>
+          <w:rFonts w:ascii="Times New Roman" w:eastAsia="Times New Roman" w:hAnsi="Times New Roman" w:cs="Times New Roman"/>
+          <w:sz w:val="24"/>
+          <w:szCs w:val="24"/>
+          <w:lang w:val="sr-Latn-RS"/>
+        </w:rPr>
+      </w:pPr>
+    </w:p>
+    <w:p>
+      <w:pPr>
+        <w:shd w:val="clear" w:color="auto" w:fill="FFFFFF"/>
+        <w:rPr>
+          <w:rFonts w:ascii="Arial" w:hAnsi="Arial" w:cs="Arial"/>
+          <w:sz w:val="24"/>
+          <w:szCs w:val="24"/>
+        </w:rPr>
+      </w:pPr>
+      <w:r>
+        <w:rPr>
+          <w:rFonts w:ascii="Arial" w:eastAsia="Times New Roman" w:hAnsi="Arial" w:cs="Arial"/>
+          <w:sz w:val="24"/>
+          <w:szCs w:val="24"/>
+        </w:rPr>
+        <w:t xml:space="preserve">Iako ovaj interfejs nije neophodan ono </w:t>
+      </w:r>
+      <w:r>
+        <w:rPr>
+          <w:rFonts w:ascii="Arial" w:eastAsia="Times New Roman" w:hAnsi="Arial" w:cs="Arial"/>
+          <w:sz w:val="24"/>
+          <w:szCs w:val="24"/>
+          <w:lang w:val="sr-Latn-RS"/>
+        </w:rPr>
+        <w:t>što je njegova uloga je da precizno pokaže odnos između pogleda i prezentera i da omogući laku zamenu jedne od te dve</w:t>
+      </w:r>
+      <w:r>
+        <w:rPr>
+          <w:rFonts w:ascii="Arial" w:hAnsi="Arial" w:cs="Arial"/>
+          <w:sz w:val="24"/>
+          <w:szCs w:val="24"/>
+        </w:rPr>
+        <w:t xml:space="preserve"> komponente. Iz priloženog interfejsa možemo i bez analize implementacija zaključiti </w:t>
+      </w:r>
+      <w:r>
+        <w:rPr>
+          <w:rFonts w:ascii="Arial" w:hAnsi="Arial" w:cs="Arial"/>
+          <w:sz w:val="24"/>
+          <w:szCs w:val="24"/>
+        </w:rPr>
+        <w:t>da pogled može zatražiti od prezentera da učita filmove dok prezenter sa druge strane može očekivati od pogleda da te filmove prikaže i ukloni animaciju za učitavanje.</w:t>
+      </w:r>
+    </w:p>
+    <w:p>
+      <w:pPr>
+        <w:shd w:val="clear" w:color="auto" w:fill="FFFFFF"/>
+        <w:rPr>
+          <w:rFonts w:ascii="Arial" w:eastAsia="Times New Roman" w:hAnsi="Arial" w:cs="Arial"/>
+          <w:sz w:val="24"/>
+          <w:szCs w:val="24"/>
+          <w:lang w:val="sr-Latn-RS"/>
+        </w:rPr>
+      </w:pPr>
+      <w:r>
+        <w:rPr>
+          <w:rFonts w:ascii="Arial" w:hAnsi="Arial" w:cs="Arial"/>
+          <w:sz w:val="24"/>
+          <w:szCs w:val="24"/>
+        </w:rPr>
+        <w:t xml:space="preserve">  </w:t>
+      </w:r>
+    </w:p>
+    <w:p>
+      <w:pPr>
+        <w:shd w:val="clear" w:color="auto" w:fill="FFFFFF"/>
+        <w:rPr>
+          <w:rFonts w:ascii="Times New Roman" w:eastAsia="Times New Roman" w:hAnsi="Times New Roman" w:cs="Times New Roman"/>
+          <w:sz w:val="24"/>
+          <w:szCs w:val="24"/>
+        </w:rPr>
+      </w:pPr>
+    </w:p>
+    <w:p>
+      <w:pPr>
+        <w:shd w:val="clear" w:color="auto" w:fill="FFFFFF"/>
+      </w:pPr>
+    </w:p>
+    <w:p>
+      <w:pPr>
+        <w:pStyle w:val="HTMLPreformatted"/>
+        <w:shd w:val="clear" w:color="auto" w:fill="FFFFFF"/>
+        <w:rPr>
+          <w:color w:val="000000"/>
+          <w:sz w:val="18"/>
+          <w:szCs w:val="18"/>
+          <w:lang w:val="sr-Latn-RS"/>
+        </w:rPr>
+      </w:pPr>
+    </w:p>
+    <w:p>
+      <w:pPr>
+        <w:rPr>
+          <w:rFonts w:ascii="Arial" w:hAnsi="Arial" w:cs="Arial"/>
+          <w:sz w:val="24"/>
+          <w:szCs w:val="24"/>
+          <w:lang w:val="sr-Latn-RS"/>
         </w:rPr>
       </w:pPr>
     </w:p>
@@ -2269,7 +4286,7 @@
           <w:rPr>
             <w:noProof/>
           </w:rPr>
-          <w:t>4</w:t>
+          <w:t>6</w:t>
         </w:r>
         <w:r>
           <w:rPr>
@@ -3119,6 +5136,100 @@
       <w:szCs w:val="18"/>
     </w:rPr>
   </w:style>
+  <w:style w:type="paragraph" w:styleId="HTMLPreformatted">
+    <w:name w:val="HTML Preformatted"/>
+    <w:basedOn w:val="Normal"/>
+    <w:link w:val="HTMLPreformattedChar"/>
+    <w:uiPriority w:val="99"/>
+    <w:semiHidden/>
+    <w:unhideWhenUsed/>
+    <w:rsid w:val="00F264F3"/>
+    <w:pPr>
+      <w:tabs>
+        <w:tab w:val="left" w:pos="916"/>
+        <w:tab w:val="left" w:pos="1832"/>
+        <w:tab w:val="left" w:pos="2748"/>
+        <w:tab w:val="left" w:pos="3664"/>
+        <w:tab w:val="left" w:pos="4580"/>
+        <w:tab w:val="left" w:pos="5496"/>
+        <w:tab w:val="left" w:pos="6412"/>
+        <w:tab w:val="left" w:pos="7328"/>
+        <w:tab w:val="left" w:pos="8244"/>
+        <w:tab w:val="left" w:pos="9160"/>
+        <w:tab w:val="left" w:pos="10076"/>
+        <w:tab w:val="left" w:pos="10992"/>
+        <w:tab w:val="left" w:pos="11908"/>
+        <w:tab w:val="left" w:pos="12824"/>
+        <w:tab w:val="left" w:pos="13740"/>
+        <w:tab w:val="left" w:pos="14656"/>
+      </w:tabs>
+      <w:spacing w:after="0" w:line="240" w:lineRule="auto"/>
+    </w:pPr>
+    <w:rPr>
+      <w:rFonts w:ascii="Courier New" w:eastAsia="Times New Roman" w:hAnsi="Courier New" w:cs="Courier New"/>
+      <w:sz w:val="20"/>
+      <w:szCs w:val="20"/>
+    </w:rPr>
+  </w:style>
+  <w:style w:type="character" w:customStyle="1" w:styleId="HTMLPreformattedChar">
+    <w:name w:val="HTML Preformatted Char"/>
+    <w:basedOn w:val="DefaultParagraphFont"/>
+    <w:link w:val="HTMLPreformatted"/>
+    <w:uiPriority w:val="99"/>
+    <w:semiHidden/>
+    <w:rsid w:val="00F264F3"/>
+    <w:rPr>
+      <w:rFonts w:ascii="Courier New" w:eastAsia="Times New Roman" w:hAnsi="Courier New" w:cs="Courier New"/>
+      <w:sz w:val="20"/>
+      <w:szCs w:val="20"/>
+    </w:rPr>
+  </w:style>
+  <w:style w:type="character" w:customStyle="1" w:styleId="sc11">
+    <w:name w:val="sc11"/>
+    <w:basedOn w:val="DefaultParagraphFont"/>
+    <w:rsid w:val="00776F9F"/>
+    <w:rPr>
+      <w:rFonts w:ascii="Courier New" w:hAnsi="Courier New" w:cs="Courier New" w:hint="default"/>
+      <w:color w:val="000000"/>
+      <w:sz w:val="20"/>
+      <w:szCs w:val="20"/>
+    </w:rPr>
+  </w:style>
+  <w:style w:type="character" w:customStyle="1" w:styleId="sc161">
+    <w:name w:val="sc161"/>
+    <w:basedOn w:val="DefaultParagraphFont"/>
+    <w:rsid w:val="00776F9F"/>
+    <w:rPr>
+      <w:rFonts w:ascii="Courier New" w:hAnsi="Courier New" w:cs="Courier New" w:hint="default"/>
+      <w:color w:val="8000FF"/>
+      <w:sz w:val="20"/>
+      <w:szCs w:val="20"/>
+    </w:rPr>
+  </w:style>
+  <w:style w:type="character" w:customStyle="1" w:styleId="sc0">
+    <w:name w:val="sc0"/>
+    <w:basedOn w:val="DefaultParagraphFont"/>
+    <w:rsid w:val="00776F9F"/>
+    <w:rPr>
+      <w:rFonts w:ascii="Courier New" w:hAnsi="Courier New" w:cs="Courier New" w:hint="default"/>
+      <w:color w:val="000000"/>
+      <w:sz w:val="20"/>
+      <w:szCs w:val="20"/>
+    </w:rPr>
+  </w:style>
+  <w:style w:type="character" w:customStyle="1" w:styleId="sc101">
+    <w:name w:val="sc101"/>
+    <w:basedOn w:val="DefaultParagraphFont"/>
+    <w:rsid w:val="00776F9F"/>
+    <w:rPr>
+      <w:rFonts w:ascii="Courier New" w:hAnsi="Courier New" w:cs="Courier New" w:hint="default"/>
+      <w:b/>
+      <w:bCs/>
+      <w:color w:val="000080"/>
+      <w:sz w:val="20"/>
+      <w:szCs w:val="20"/>
+    </w:rPr>
+  </w:style>
 </w:styles>
 </file>
 
@@ -3388,7 +5499,7 @@
 </file>
 
 <file path=customXml/itemProps1.xml><?xml version="1.0" encoding="utf-8"?>
-<ds:datastoreItem xmlns:ds="http://schemas.openxmlformats.org/officeDocument/2006/customXml" ds:itemID="{D3D16FD4-2D9E-4125-9419-82F94F19AA77}">
+<ds:datastoreItem xmlns:ds="http://schemas.openxmlformats.org/officeDocument/2006/customXml" ds:itemID="{F83AFA40-884B-447C-960A-D45047B0241D}">
   <ds:schemaRefs>
     <ds:schemaRef ds:uri="http://schemas.openxmlformats.org/officeDocument/2006/bibliography"/>
   </ds:schemaRefs>

</xml_diff>

<commit_message>
Kesiranje podataka i opisivanje slojeva u implementaciji
</commit_message>
<xml_diff>
--- a/Master rad.docx
+++ b/Master rad.docx
@@ -2719,6 +2719,7 @@
           <w:rFonts w:ascii="Arial" w:hAnsi="Arial" w:cs="Arial"/>
           <w:sz w:val="24"/>
           <w:szCs w:val="24"/>
+          <w:lang w:val="sr-Latn-RS"/>
         </w:rPr>
       </w:pPr>
       <w:r>
@@ -2741,66 +2742,60 @@
         <w:rPr>
           <w:rStyle w:val="sc11"/>
         </w:rPr>
-        <w:t>MainMovieListModel</w:t>
-      </w:r>
-      <w:r>
-        <w:rPr>
-          <w:rStyle w:val="sc11"/>
+        <w:t xml:space="preserve">MainMovieListModel </w:t>
+      </w:r>
+      <w:r>
+        <w:rPr>
+          <w:rFonts w:ascii="Arial" w:hAnsi="Arial" w:cs="Arial"/>
+          <w:sz w:val="24"/>
+          <w:szCs w:val="24"/>
+          <w:lang w:val="sr-Latn-RS"/>
+        </w:rPr>
+        <w:t xml:space="preserve">će poslužiti kao model za </w:t>
+      </w:r>
+      <w:r>
+        <w:rPr>
+          <w:rFonts w:ascii="Arial" w:hAnsi="Arial" w:cs="Arial"/>
+          <w:sz w:val="24"/>
+          <w:szCs w:val="24"/>
+          <w:lang w:val="sr-Latn-RS"/>
+        </w:rPr>
+        <w:t xml:space="preserve">listu filmova koju prikazujemo odnosno služiće za dohvatanje liste filmova sa servisa. Ova klasa je potpuno nezavisna od prezentera i pogleda. </w:t>
+      </w:r>
+      <w:r>
+        <w:rPr>
+          <w:rFonts w:ascii="Arial" w:hAnsi="Arial" w:cs="Arial"/>
+          <w:sz w:val="24"/>
+          <w:szCs w:val="24"/>
+        </w:rPr>
+        <w:t>Jedina</w:t>
+      </w:r>
+      <w:r>
+        <w:rPr>
+          <w:rFonts w:ascii="Arial" w:hAnsi="Arial" w:cs="Arial"/>
+          <w:sz w:val="24"/>
+          <w:szCs w:val="24"/>
+          <w:lang w:val="sr-Latn-RS"/>
+        </w:rPr>
+        <w:t xml:space="preserve"> metoda koju će pozivati prezenter iz ove klase ima potpis </w:t>
+      </w:r>
+      <w:r>
+        <w:rPr>
+          <w:rFonts w:ascii="Courier New" w:eastAsia="Times New Roman" w:hAnsi="Courier New" w:cs="Courier New"/>
+          <w:color w:val="8000FF"/>
+          <w:sz w:val="20"/>
+          <w:szCs w:val="20"/>
         </w:rPr>
         <w:t xml:space="preserve"> </w:t>
       </w:r>
       <w:r>
         <w:rPr>
-          <w:rFonts w:ascii="Arial" w:hAnsi="Arial" w:cs="Arial"/>
-          <w:sz w:val="24"/>
-          <w:szCs w:val="24"/>
-          <w:lang w:val="sr-Latn-RS"/>
-        </w:rPr>
-        <w:t xml:space="preserve">će poslužiti kao model za </w:t>
-      </w:r>
-      <w:r>
-        <w:rPr>
-          <w:rFonts w:ascii="Arial" w:hAnsi="Arial" w:cs="Arial"/>
-          <w:sz w:val="24"/>
-          <w:szCs w:val="24"/>
-          <w:lang w:val="sr-Latn-RS"/>
-        </w:rPr>
-        <w:t xml:space="preserve">listu filmova koju prikazujemo odnosno služiće za dohvatanje liste filmova sa servisa. Ova klasa je potpuno nezavisna od prezentera i pogleda. </w:t>
-      </w:r>
-      <w:r>
-        <w:rPr>
-          <w:rFonts w:ascii="Arial" w:hAnsi="Arial" w:cs="Arial"/>
-          <w:sz w:val="24"/>
-          <w:szCs w:val="24"/>
-        </w:rPr>
-        <w:t>Jedina</w:t>
-      </w:r>
-      <w:r>
-        <w:rPr>
-          <w:rFonts w:ascii="Arial" w:hAnsi="Arial" w:cs="Arial"/>
-          <w:sz w:val="24"/>
-          <w:szCs w:val="24"/>
-          <w:lang w:val="sr-Latn-RS"/>
-        </w:rPr>
-        <w:t xml:space="preserve"> metoda koju će pozivati prezenter iz ove klase ima potpis </w:t>
-      </w:r>
-      <w:r>
-        <w:rPr>
-          <w:rFonts w:ascii="Courier New" w:eastAsia="Times New Roman" w:hAnsi="Courier New" w:cs="Courier New"/>
-          <w:color w:val="8000FF"/>
-          <w:sz w:val="20"/>
-          <w:szCs w:val="20"/>
-        </w:rPr>
-        <w:t>public</w:t>
-      </w:r>
-      <w:r>
-        <w:rPr>
-          <w:rFonts w:ascii="Courier New" w:eastAsia="Times New Roman" w:hAnsi="Courier New" w:cs="Courier New"/>
-          <w:color w:val="000000"/>
-          <w:sz w:val="20"/>
-          <w:szCs w:val="20"/>
-        </w:rPr>
-        <w:t xml:space="preserve"> Observable</w:t>
+          <w:rFonts w:ascii="Courier New" w:eastAsia="Times New Roman" w:hAnsi="Courier New" w:cs="Courier New"/>
+          <w:color w:val="000000"/>
+          <w:sz w:val="20"/>
+          <w:szCs w:val="20"/>
+        </w:rPr>
+        <w:t>Observable</w:t>
       </w:r>
       <w:r>
         <w:rPr>
@@ -2889,16 +2884,7 @@
           <w:sz w:val="20"/>
           <w:szCs w:val="20"/>
         </w:rPr>
-        <w:t xml:space="preserve"> </w:t>
-      </w:r>
-      <w:r>
-        <w:rPr>
-          <w:rFonts w:ascii="Courier New" w:eastAsia="Times New Roman" w:hAnsi="Courier New" w:cs="Courier New"/>
-          <w:color w:val="000000"/>
-          <w:sz w:val="20"/>
-          <w:szCs w:val="20"/>
-        </w:rPr>
-        <w:t>Movie</w:t>
+        <w:t xml:space="preserve"> Movie</w:t>
       </w:r>
       <w:r>
         <w:rPr>
@@ -2958,15 +2944,6 @@
         <w:rPr>
           <w:rFonts w:ascii="Courier New" w:eastAsia="Times New Roman" w:hAnsi="Courier New" w:cs="Courier New"/>
           <w:color w:val="8000FF"/>
-          <w:sz w:val="20"/>
-          <w:szCs w:val="20"/>
-        </w:rPr>
-        <w:t>public</w:t>
-      </w:r>
-      <w:r>
-        <w:rPr>
-          <w:rFonts w:ascii="Courier New" w:eastAsia="Times New Roman" w:hAnsi="Courier New" w:cs="Courier New"/>
-          <w:color w:val="000000"/>
           <w:sz w:val="20"/>
           <w:szCs w:val="20"/>
         </w:rPr>
@@ -3043,12 +3020,29 @@
         </w:rPr>
         <w:t>sve promene koje se dešavaju nad listom filmova.</w:t>
       </w:r>
+      <w:r>
+        <w:rPr>
+          <w:rFonts w:ascii="Arial" w:hAnsi="Arial" w:cs="Arial"/>
+          <w:sz w:val="24"/>
+          <w:szCs w:val="24"/>
+        </w:rPr>
+        <w:t xml:space="preserve"> Pored toga dobra je praksa da ni prezenter ni pogled ne </w:t>
+      </w:r>
+      <w:r>
+        <w:rPr>
+          <w:rFonts w:ascii="Arial" w:hAnsi="Arial" w:cs="Arial"/>
+          <w:sz w:val="24"/>
+          <w:szCs w:val="24"/>
+          <w:lang w:val="sr-Latn-RS"/>
+        </w:rPr>
+        <w:t>čuvaju stanja i da se na taj način životni ciklus aktivnosti pojednostavi, iz tog razloga će u okviru modela biti implementirano i keširanje podataka. Kada prezenter zahteva podatke on će ih uvek dobijati u istom obliku ali će se u okviru modela kontrolisati da li su to već učitani podaci ili je potrebno dovući podatke sa servera.</w:t>
+      </w:r>
     </w:p>
     <w:p>
       <w:pPr>
         <w:shd w:val="clear" w:color="auto" w:fill="FFFFFF"/>
         <w:rPr>
-          <w:rFonts w:ascii="Times New Roman" w:eastAsia="Times New Roman" w:hAnsi="Times New Roman" w:cs="Times New Roman"/>
+          <w:rFonts w:ascii="Arial" w:hAnsi="Arial" w:cs="Arial"/>
           <w:sz w:val="24"/>
           <w:szCs w:val="24"/>
         </w:rPr>
@@ -3164,163 +3158,44 @@
           <w:szCs w:val="24"/>
           <w:lang w:val="sr-Latn-RS"/>
         </w:rPr>
-        <w:t xml:space="preserve"> postaviti referencu prezenteru ka sebi, zatim</w:t>
-      </w:r>
-      <w:r>
-        <w:rPr>
-          <w:rFonts w:ascii="Arial" w:hAnsi="Arial" w:cs="Arial"/>
-          <w:sz w:val="24"/>
-          <w:szCs w:val="24"/>
-          <w:lang w:val="sr-Latn-RS"/>
-        </w:rPr>
-        <w:t xml:space="preserve"> prikazati animaciju za učitavanje liste filmova</w:t>
-      </w:r>
-      <w:r>
-        <w:rPr>
-          <w:rFonts w:ascii="Arial" w:hAnsi="Arial" w:cs="Arial"/>
-          <w:sz w:val="24"/>
-          <w:szCs w:val="24"/>
-          <w:lang w:val="sr-Latn-RS"/>
-        </w:rPr>
-        <w:t xml:space="preserve"> i</w:t>
-      </w:r>
-      <w:r>
-        <w:rPr>
-          <w:rFonts w:ascii="Arial" w:hAnsi="Arial" w:cs="Arial"/>
-          <w:sz w:val="24"/>
-          <w:szCs w:val="24"/>
-          <w:lang w:val="sr-Latn-RS"/>
-        </w:rPr>
-        <w:t xml:space="preserve"> pozivati metodu </w:t>
-      </w:r>
-      <w:r>
-        <w:rPr>
-          <w:rFonts w:ascii="Courier New" w:eastAsia="Times New Roman" w:hAnsi="Courier New" w:cs="Courier New"/>
-          <w:color w:val="000000"/>
-          <w:sz w:val="20"/>
-          <w:szCs w:val="20"/>
-        </w:rPr>
-        <w:t>loadMovies</w:t>
-      </w:r>
-      <w:r>
-        <w:rPr>
-          <w:rFonts w:ascii="Courier New" w:eastAsia="Times New Roman" w:hAnsi="Courier New" w:cs="Courier New"/>
-          <w:color w:val="000000"/>
-          <w:sz w:val="20"/>
-          <w:szCs w:val="20"/>
-        </w:rPr>
-        <w:t xml:space="preserve"> </w:t>
-      </w:r>
-      <w:r>
-        <w:rPr>
-          <w:rFonts w:ascii="Arial" w:hAnsi="Arial" w:cs="Arial"/>
-          <w:sz w:val="24"/>
-          <w:szCs w:val="24"/>
-          <w:lang w:val="sr-Latn-RS"/>
-        </w:rPr>
-        <w:t>umetnutog prezentera</w:t>
-      </w:r>
-      <w:r>
-        <w:rPr>
-          <w:rFonts w:ascii="Arial" w:hAnsi="Arial" w:cs="Arial"/>
-          <w:sz w:val="24"/>
-          <w:szCs w:val="24"/>
-          <w:lang w:val="sr-Latn-RS"/>
-        </w:rPr>
-        <w:t xml:space="preserve">. Prezenter u sebi ima </w:t>
-      </w:r>
-      <w:r>
-        <w:rPr>
-          <w:rFonts w:ascii="Arial" w:hAnsi="Arial" w:cs="Arial"/>
-          <w:sz w:val="24"/>
-          <w:szCs w:val="24"/>
-          <w:lang w:val="sr-Latn-RS"/>
-        </w:rPr>
-        <w:t>//nastavi odavde</w:t>
-      </w:r>
-      <w:bookmarkStart w:id="0" w:name="_GoBack"/>
-      <w:bookmarkEnd w:id="0"/>
-    </w:p>
-    <w:p>
-      <w:pPr>
-        <w:shd w:val="clear" w:color="auto" w:fill="FFFFFF"/>
-        <w:rPr>
-          <w:rFonts w:ascii="Arial" w:hAnsi="Arial" w:cs="Arial"/>
-          <w:sz w:val="24"/>
-          <w:szCs w:val="24"/>
-          <w:lang w:val="sr-Latn-RS"/>
-        </w:rPr>
-      </w:pPr>
-      <w:r>
-        <w:rPr>
-          <w:rFonts w:ascii="Courier New" w:eastAsia="Times New Roman" w:hAnsi="Courier New" w:cs="Courier New"/>
-          <w:color w:val="000000"/>
-          <w:sz w:val="20"/>
-          <w:szCs w:val="20"/>
-        </w:rPr>
-        <w:t xml:space="preserve">  </w:t>
-      </w:r>
-      <w:r>
-        <w:rPr>
-          <w:rFonts w:ascii="Arial" w:hAnsi="Arial" w:cs="Arial"/>
-          <w:sz w:val="24"/>
-          <w:szCs w:val="24"/>
-        </w:rPr>
-        <w:t xml:space="preserve">Pogled i prezenter će implementirati interfejse </w:t>
-      </w:r>
-      <w:r>
-        <w:rPr>
-          <w:rFonts w:ascii="Courier New" w:eastAsia="Times New Roman" w:hAnsi="Courier New" w:cs="Courier New"/>
-          <w:color w:val="000000"/>
-          <w:sz w:val="20"/>
-          <w:szCs w:val="20"/>
-        </w:rPr>
-        <w:t>MainMovieListContract</w:t>
-      </w:r>
-      <w:r>
-        <w:rPr>
-          <w:rFonts w:ascii="Courier New" w:eastAsia="Times New Roman" w:hAnsi="Courier New" w:cs="Courier New"/>
+        <w:t xml:space="preserve"> postaviti referencu prezenteru ka sebi</w:t>
+      </w:r>
+      <w:r>
+        <w:rPr>
+          <w:rFonts w:ascii="Arial" w:hAnsi="Arial" w:cs="Arial"/>
+          <w:sz w:val="24"/>
+          <w:szCs w:val="24"/>
+          <w:lang w:val="sr-Latn-RS"/>
+        </w:rPr>
+        <w:t xml:space="preserve"> pozivanjem metode prezentera</w:t>
+      </w:r>
+      <w:r>
+        <w:rPr>
           <w:b/>
           <w:bCs/>
           <w:color w:val="000080"/>
-          <w:sz w:val="20"/>
-          <w:szCs w:val="20"/>
-        </w:rPr>
-        <w:t>.</w:t>
-      </w:r>
-      <w:r>
-        <w:rPr>
-          <w:rFonts w:ascii="Courier New" w:eastAsia="Times New Roman" w:hAnsi="Courier New" w:cs="Courier New"/>
-          <w:color w:val="000000"/>
-          <w:sz w:val="20"/>
-          <w:szCs w:val="20"/>
-        </w:rPr>
-        <w:t>View</w:t>
-      </w:r>
-      <w:r>
-        <w:rPr>
-          <w:rFonts w:ascii="Times New Roman" w:eastAsia="Times New Roman" w:hAnsi="Times New Roman" w:cs="Times New Roman"/>
-          <w:sz w:val="24"/>
-          <w:szCs w:val="24"/>
-        </w:rPr>
-        <w:t xml:space="preserve"> </w:t>
-      </w:r>
-      <w:r>
-        <w:rPr>
-          <w:rFonts w:ascii="Arial" w:hAnsi="Arial" w:cs="Arial"/>
-          <w:sz w:val="24"/>
-          <w:szCs w:val="24"/>
-        </w:rPr>
-        <w:t xml:space="preserve">i </w:t>
-      </w:r>
-      <w:r>
-        <w:rPr>
-          <w:rFonts w:ascii="Courier New" w:eastAsia="Times New Roman" w:hAnsi="Courier New" w:cs="Courier New"/>
-          <w:color w:val="000000"/>
-          <w:sz w:val="20"/>
-          <w:szCs w:val="20"/>
-        </w:rPr>
-        <w:t>MainMovieListContract</w:t>
+          <w:sz w:val="18"/>
+          <w:szCs w:val="18"/>
+        </w:rPr>
+        <w:t xml:space="preserve">  </w:t>
+      </w:r>
+      <w:r>
+        <w:rPr>
+          <w:rFonts w:ascii="Courier New" w:eastAsia="Times New Roman" w:hAnsi="Courier New" w:cs="Courier New"/>
+          <w:color w:val="8000FF"/>
+          <w:sz w:val="20"/>
+          <w:szCs w:val="20"/>
+        </w:rPr>
+        <w:t>void</w:t>
+      </w:r>
+      <w:r>
+        <w:rPr>
+          <w:rFonts w:ascii="Courier New" w:eastAsia="Times New Roman" w:hAnsi="Courier New" w:cs="Courier New"/>
+          <w:color w:val="000000"/>
+          <w:sz w:val="20"/>
+          <w:szCs w:val="20"/>
+        </w:rPr>
+        <w:t xml:space="preserve"> setView</w:t>
       </w:r>
       <w:r>
         <w:rPr>
@@ -3331,6 +3206,26 @@
           <w:sz w:val="20"/>
           <w:szCs w:val="20"/>
         </w:rPr>
+        <w:t>(</w:t>
+      </w:r>
+      <w:r>
+        <w:rPr>
+          <w:rFonts w:ascii="Courier New" w:eastAsia="Times New Roman" w:hAnsi="Courier New" w:cs="Courier New"/>
+          <w:color w:val="000000"/>
+          <w:sz w:val="20"/>
+          <w:szCs w:val="20"/>
+        </w:rPr>
+        <w:t>MainMovieListContract</w:t>
+      </w:r>
+      <w:r>
+        <w:rPr>
+          <w:rFonts w:ascii="Courier New" w:eastAsia="Times New Roman" w:hAnsi="Courier New" w:cs="Courier New"/>
+          <w:b/>
+          <w:bCs/>
+          <w:color w:val="000080"/>
+          <w:sz w:val="20"/>
+          <w:szCs w:val="20"/>
+        </w:rPr>
         <w:t>.</w:t>
       </w:r>
       <w:r>
@@ -3340,6 +3235,693 @@
           <w:sz w:val="20"/>
           <w:szCs w:val="20"/>
         </w:rPr>
+        <w:t>View view</w:t>
+      </w:r>
+      <w:r>
+        <w:rPr>
+          <w:rFonts w:ascii="Courier New" w:eastAsia="Times New Roman" w:hAnsi="Courier New" w:cs="Courier New"/>
+          <w:b/>
+          <w:bCs/>
+          <w:color w:val="000080"/>
+          <w:sz w:val="20"/>
+          <w:szCs w:val="20"/>
+        </w:rPr>
+        <w:t>)</w:t>
+      </w:r>
+      <w:r>
+        <w:rPr>
+          <w:rFonts w:ascii="Arial" w:hAnsi="Arial" w:cs="Arial"/>
+          <w:sz w:val="24"/>
+          <w:szCs w:val="24"/>
+          <w:lang w:val="sr-Latn-RS"/>
+        </w:rPr>
+        <w:t>, zatim</w:t>
+      </w:r>
+      <w:r>
+        <w:rPr>
+          <w:rFonts w:ascii="Arial" w:hAnsi="Arial" w:cs="Arial"/>
+          <w:sz w:val="24"/>
+          <w:szCs w:val="24"/>
+          <w:lang w:val="sr-Latn-RS"/>
+        </w:rPr>
+        <w:t xml:space="preserve"> prikazati animaciju za učitavanje liste filmova</w:t>
+      </w:r>
+      <w:r>
+        <w:rPr>
+          <w:rFonts w:ascii="Arial" w:hAnsi="Arial" w:cs="Arial"/>
+          <w:sz w:val="24"/>
+          <w:szCs w:val="24"/>
+          <w:lang w:val="sr-Latn-RS"/>
+        </w:rPr>
+        <w:t xml:space="preserve"> i</w:t>
+      </w:r>
+      <w:r>
+        <w:rPr>
+          <w:rFonts w:ascii="Arial" w:hAnsi="Arial" w:cs="Arial"/>
+          <w:sz w:val="24"/>
+          <w:szCs w:val="24"/>
+          <w:lang w:val="sr-Latn-RS"/>
+        </w:rPr>
+        <w:t xml:space="preserve"> pozivati metodu </w:t>
+      </w:r>
+      <w:r>
+        <w:rPr>
+          <w:rFonts w:ascii="Courier New" w:eastAsia="Times New Roman" w:hAnsi="Courier New" w:cs="Courier New"/>
+          <w:color w:val="8000FF"/>
+          <w:sz w:val="20"/>
+          <w:szCs w:val="20"/>
+        </w:rPr>
+        <w:t>void</w:t>
+      </w:r>
+      <w:r>
+        <w:rPr>
+          <w:rFonts w:ascii="Courier New" w:eastAsia="Times New Roman" w:hAnsi="Courier New" w:cs="Courier New"/>
+          <w:color w:val="000000"/>
+          <w:sz w:val="20"/>
+          <w:szCs w:val="20"/>
+        </w:rPr>
+        <w:t xml:space="preserve"> </w:t>
+      </w:r>
+      <w:r>
+        <w:rPr>
+          <w:rFonts w:ascii="Courier New" w:eastAsia="Times New Roman" w:hAnsi="Courier New" w:cs="Courier New"/>
+          <w:color w:val="000000"/>
+          <w:sz w:val="20"/>
+          <w:szCs w:val="20"/>
+        </w:rPr>
+        <w:t>loadMovies</w:t>
+      </w:r>
+      <w:r>
+        <w:rPr>
+          <w:rFonts w:ascii="Courier New" w:eastAsia="Times New Roman" w:hAnsi="Courier New" w:cs="Courier New"/>
+          <w:b/>
+          <w:bCs/>
+          <w:color w:val="000080"/>
+          <w:sz w:val="20"/>
+          <w:szCs w:val="20"/>
+        </w:rPr>
+        <w:t>()</w:t>
+      </w:r>
+      <w:r>
+        <w:rPr>
+          <w:rFonts w:ascii="Arial" w:hAnsi="Arial" w:cs="Arial"/>
+          <w:sz w:val="24"/>
+          <w:szCs w:val="24"/>
+          <w:lang w:val="sr-Latn-RS"/>
+        </w:rPr>
+        <w:t xml:space="preserve"> umetnutog </w:t>
+      </w:r>
+      <w:r>
+        <w:rPr>
+          <w:rFonts w:ascii="Arial" w:hAnsi="Arial" w:cs="Arial"/>
+          <w:sz w:val="24"/>
+          <w:szCs w:val="24"/>
+          <w:lang w:val="sr-Latn-RS"/>
+        </w:rPr>
+        <w:t>prezentera</w:t>
+      </w:r>
+      <w:r>
+        <w:rPr>
+          <w:rFonts w:ascii="Arial" w:hAnsi="Arial" w:cs="Arial"/>
+          <w:sz w:val="24"/>
+          <w:szCs w:val="24"/>
+          <w:lang w:val="sr-Latn-RS"/>
+        </w:rPr>
+        <w:t xml:space="preserve">. </w:t>
+      </w:r>
+      <w:r>
+        <w:rPr>
+          <w:rFonts w:ascii="Arial" w:hAnsi="Arial" w:cs="Arial"/>
+          <w:sz w:val="24"/>
+          <w:szCs w:val="24"/>
+          <w:lang w:val="sr-Latn-RS"/>
+        </w:rPr>
+        <w:t xml:space="preserve">Nasuprot tome u metodi </w:t>
+      </w:r>
+      <w:r>
+        <w:rPr>
+          <w:rFonts w:ascii="Courier New" w:eastAsia="Times New Roman" w:hAnsi="Courier New" w:cs="Courier New"/>
+          <w:color w:val="000000"/>
+          <w:sz w:val="20"/>
+          <w:szCs w:val="20"/>
+        </w:rPr>
+        <w:t>onPause</w:t>
+      </w:r>
+      <w:r>
+        <w:rPr>
+          <w:rFonts w:ascii="Courier New" w:eastAsia="Times New Roman" w:hAnsi="Courier New" w:cs="Courier New"/>
+          <w:b/>
+          <w:bCs/>
+          <w:color w:val="000080"/>
+          <w:sz w:val="20"/>
+          <w:szCs w:val="20"/>
+        </w:rPr>
+        <w:t>()</w:t>
+      </w:r>
+      <w:r>
+        <w:rPr>
+          <w:rFonts w:ascii="Courier New" w:eastAsia="Times New Roman" w:hAnsi="Courier New" w:cs="Courier New"/>
+          <w:b/>
+          <w:bCs/>
+          <w:color w:val="000080"/>
+          <w:sz w:val="20"/>
+          <w:szCs w:val="20"/>
+        </w:rPr>
+        <w:t xml:space="preserve"> </w:t>
+      </w:r>
+      <w:r>
+        <w:rPr>
+          <w:rFonts w:ascii="Arial" w:hAnsi="Arial" w:cs="Arial"/>
+          <w:sz w:val="24"/>
+          <w:szCs w:val="24"/>
+          <w:lang w:val="sr-Latn-RS"/>
+        </w:rPr>
+        <w:t xml:space="preserve">životnog ciklusa aplikacije poziva se metoda </w:t>
+      </w:r>
+      <w:r>
+        <w:rPr>
+          <w:rFonts w:ascii="Courier New" w:eastAsia="Times New Roman" w:hAnsi="Courier New" w:cs="Courier New"/>
+          <w:color w:val="8000FF"/>
+          <w:sz w:val="20"/>
+          <w:szCs w:val="20"/>
+        </w:rPr>
+        <w:t>void</w:t>
+      </w:r>
+      <w:r>
+        <w:rPr>
+          <w:rFonts w:ascii="Courier New" w:eastAsia="Times New Roman" w:hAnsi="Courier New" w:cs="Courier New"/>
+          <w:color w:val="000000"/>
+          <w:sz w:val="20"/>
+          <w:szCs w:val="20"/>
+        </w:rPr>
+        <w:t xml:space="preserve"> resetView</w:t>
+      </w:r>
+      <w:r>
+        <w:rPr>
+          <w:rFonts w:ascii="Courier New" w:eastAsia="Times New Roman" w:hAnsi="Courier New" w:cs="Courier New"/>
+          <w:b/>
+          <w:bCs/>
+          <w:color w:val="000080"/>
+          <w:sz w:val="20"/>
+          <w:szCs w:val="20"/>
+        </w:rPr>
+        <w:t>()</w:t>
+      </w:r>
+      <w:r>
+        <w:rPr>
+          <w:rFonts w:ascii="Arial" w:hAnsi="Arial" w:cs="Arial"/>
+          <w:sz w:val="24"/>
+          <w:szCs w:val="24"/>
+          <w:lang w:val="sr-Latn-RS"/>
+        </w:rPr>
+        <w:t xml:space="preserve"> prezentera koja </w:t>
+      </w:r>
+      <w:r>
+        <w:rPr>
+          <w:rFonts w:ascii="Arial" w:hAnsi="Arial" w:cs="Arial"/>
+          <w:sz w:val="24"/>
+          <w:szCs w:val="24"/>
+          <w:lang w:val="sr-Latn-RS"/>
+        </w:rPr>
+        <w:t>uklanja pogled iz prezentera</w:t>
+      </w:r>
+      <w:r>
+        <w:rPr>
+          <w:rFonts w:ascii="Arial" w:hAnsi="Arial" w:cs="Arial"/>
+          <w:sz w:val="24"/>
+          <w:szCs w:val="24"/>
+          <w:lang w:val="sr-Latn-RS"/>
+        </w:rPr>
+        <w:t xml:space="preserve"> da bi se izbeglo </w:t>
+      </w:r>
+      <w:r>
+        <w:rPr>
+          <w:rFonts w:ascii="Arial" w:hAnsi="Arial" w:cs="Arial"/>
+          <w:sz w:val="24"/>
+          <w:szCs w:val="24"/>
+        </w:rPr>
+        <w:lastRenderedPageBreak/>
+        <w:t xml:space="preserve">“curenje” memorije (eng. memory leak) odnosno </w:t>
+      </w:r>
+      <w:r>
+        <w:rPr>
+          <w:rFonts w:ascii="Arial" w:hAnsi="Arial" w:cs="Arial"/>
+          <w:sz w:val="24"/>
+          <w:szCs w:val="24"/>
+        </w:rPr>
+        <w:t xml:space="preserve">objekat koji ne bi uklonio sakupljač smeća (eng. garbage collector). </w:t>
+      </w:r>
+    </w:p>
+    <w:p>
+      <w:pPr>
+        <w:shd w:val="clear" w:color="auto" w:fill="FFFFFF"/>
+        <w:rPr>
+          <w:rFonts w:ascii="Times New Roman" w:eastAsia="Times New Roman" w:hAnsi="Times New Roman" w:cs="Times New Roman"/>
+          <w:sz w:val="24"/>
+          <w:szCs w:val="24"/>
+          <w:lang w:val="sr-Latn-RS"/>
+        </w:rPr>
+      </w:pPr>
+      <w:r>
+        <w:rPr>
+          <w:rFonts w:ascii="Arial" w:hAnsi="Arial" w:cs="Arial"/>
+          <w:sz w:val="24"/>
+          <w:szCs w:val="24"/>
+          <w:lang w:val="sr-Latn-RS"/>
+        </w:rPr>
+        <w:t xml:space="preserve">  </w:t>
+      </w:r>
+      <w:r>
+        <w:rPr>
+          <w:rFonts w:ascii="Arial" w:hAnsi="Arial" w:cs="Arial"/>
+          <w:sz w:val="24"/>
+          <w:szCs w:val="24"/>
+          <w:lang w:val="sr-Latn-RS"/>
+        </w:rPr>
+        <w:t xml:space="preserve">Prezenter </w:t>
+      </w:r>
+      <w:r>
+        <w:rPr>
+          <w:rFonts w:ascii="Arial" w:hAnsi="Arial" w:cs="Arial"/>
+          <w:sz w:val="24"/>
+          <w:szCs w:val="24"/>
+          <w:lang w:val="sr-Latn-RS"/>
+        </w:rPr>
+        <w:t xml:space="preserve">će u metodi </w:t>
+      </w:r>
+      <w:r>
+        <w:rPr>
+          <w:rFonts w:ascii="Courier New" w:eastAsia="Times New Roman" w:hAnsi="Courier New" w:cs="Courier New"/>
+          <w:color w:val="000000"/>
+          <w:sz w:val="20"/>
+          <w:szCs w:val="20"/>
+        </w:rPr>
+        <w:t>loadMovies</w:t>
+      </w:r>
+      <w:r>
+        <w:rPr>
+          <w:rFonts w:ascii="Courier New" w:eastAsia="Times New Roman" w:hAnsi="Courier New" w:cs="Courier New"/>
+          <w:color w:val="000000"/>
+          <w:sz w:val="20"/>
+          <w:szCs w:val="20"/>
+        </w:rPr>
+        <w:t xml:space="preserve"> </w:t>
+      </w:r>
+      <w:r>
+        <w:rPr>
+          <w:rFonts w:ascii="Arial" w:hAnsi="Arial" w:cs="Arial"/>
+          <w:sz w:val="24"/>
+          <w:szCs w:val="24"/>
+          <w:lang w:val="sr-Latn-RS"/>
+        </w:rPr>
+        <w:t xml:space="preserve">pozivati metodu umetnutog modela sa potpisom </w:t>
+      </w:r>
+      <w:r>
+        <w:rPr>
+          <w:rFonts w:ascii="Courier New" w:eastAsia="Times New Roman" w:hAnsi="Courier New" w:cs="Courier New"/>
+          <w:color w:val="000000"/>
+          <w:sz w:val="20"/>
+          <w:szCs w:val="20"/>
+        </w:rPr>
+        <w:t>Observable</w:t>
+      </w:r>
+      <w:r>
+        <w:rPr>
+          <w:rFonts w:ascii="Courier New" w:eastAsia="Times New Roman" w:hAnsi="Courier New" w:cs="Courier New"/>
+          <w:b/>
+          <w:bCs/>
+          <w:color w:val="000080"/>
+          <w:sz w:val="20"/>
+          <w:szCs w:val="20"/>
+        </w:rPr>
+        <w:t>&lt;</w:t>
+      </w:r>
+      <w:r>
+        <w:rPr>
+          <w:rFonts w:ascii="Courier New" w:eastAsia="Times New Roman" w:hAnsi="Courier New" w:cs="Courier New"/>
+          <w:color w:val="000000"/>
+          <w:sz w:val="20"/>
+          <w:szCs w:val="20"/>
+        </w:rPr>
+        <w:t>List</w:t>
+      </w:r>
+      <w:r>
+        <w:rPr>
+          <w:rFonts w:ascii="Courier New" w:eastAsia="Times New Roman" w:hAnsi="Courier New" w:cs="Courier New"/>
+          <w:b/>
+          <w:bCs/>
+          <w:color w:val="000080"/>
+          <w:sz w:val="20"/>
+          <w:szCs w:val="20"/>
+        </w:rPr>
+        <w:t>&lt;</w:t>
+      </w:r>
+      <w:r>
+        <w:rPr>
+          <w:rFonts w:ascii="Courier New" w:eastAsia="Times New Roman" w:hAnsi="Courier New" w:cs="Courier New"/>
+          <w:color w:val="000000"/>
+          <w:sz w:val="20"/>
+          <w:szCs w:val="20"/>
+        </w:rPr>
+        <w:t>Movie</w:t>
+      </w:r>
+      <w:r>
+        <w:rPr>
+          <w:rFonts w:ascii="Courier New" w:eastAsia="Times New Roman" w:hAnsi="Courier New" w:cs="Courier New"/>
+          <w:b/>
+          <w:bCs/>
+          <w:color w:val="000080"/>
+          <w:sz w:val="20"/>
+          <w:szCs w:val="20"/>
+        </w:rPr>
+        <w:t>&gt;&gt;</w:t>
+      </w:r>
+      <w:r>
+        <w:rPr>
+          <w:rFonts w:ascii="Courier New" w:eastAsia="Times New Roman" w:hAnsi="Courier New" w:cs="Courier New"/>
+          <w:color w:val="000000"/>
+          <w:sz w:val="20"/>
+          <w:szCs w:val="20"/>
+        </w:rPr>
+        <w:t xml:space="preserve"> loadMovies</w:t>
+      </w:r>
+      <w:r>
+        <w:rPr>
+          <w:rFonts w:ascii="Courier New" w:eastAsia="Times New Roman" w:hAnsi="Courier New" w:cs="Courier New"/>
+          <w:b/>
+          <w:bCs/>
+          <w:color w:val="000080"/>
+          <w:sz w:val="20"/>
+          <w:szCs w:val="20"/>
+        </w:rPr>
+        <w:t>()</w:t>
+      </w:r>
+      <w:r>
+        <w:rPr>
+          <w:rFonts w:ascii="Courier New" w:eastAsia="Times New Roman" w:hAnsi="Courier New" w:cs="Courier New"/>
+          <w:b/>
+          <w:bCs/>
+          <w:color w:val="000080"/>
+          <w:sz w:val="20"/>
+          <w:szCs w:val="20"/>
+        </w:rPr>
+        <w:t xml:space="preserve"> </w:t>
+      </w:r>
+      <w:r>
+        <w:rPr>
+          <w:rFonts w:ascii="Arial" w:hAnsi="Arial" w:cs="Arial"/>
+          <w:sz w:val="24"/>
+          <w:szCs w:val="24"/>
+          <w:lang w:val="sr-Latn-RS"/>
+        </w:rPr>
+        <w:t xml:space="preserve">i kada se završi učitavanje liste filmova prezenter će reagovati na to tako što će ukloniti animaciju za učitavanje pozivanjem metode </w:t>
+      </w:r>
+      <w:r>
+        <w:rPr>
+          <w:rFonts w:ascii="Courier New" w:eastAsia="Times New Roman" w:hAnsi="Courier New" w:cs="Courier New"/>
+          <w:color w:val="8000FF"/>
+          <w:sz w:val="20"/>
+          <w:szCs w:val="20"/>
+        </w:rPr>
+        <w:t>void</w:t>
+      </w:r>
+      <w:r>
+        <w:rPr>
+          <w:rFonts w:ascii="Courier New" w:eastAsia="Times New Roman" w:hAnsi="Courier New" w:cs="Courier New"/>
+          <w:color w:val="000000"/>
+          <w:sz w:val="20"/>
+          <w:szCs w:val="20"/>
+        </w:rPr>
+        <w:t xml:space="preserve"> hideProgressBar</w:t>
+      </w:r>
+      <w:r>
+        <w:rPr>
+          <w:rFonts w:ascii="Courier New" w:eastAsia="Times New Roman" w:hAnsi="Courier New" w:cs="Courier New"/>
+          <w:b/>
+          <w:bCs/>
+          <w:color w:val="000080"/>
+          <w:sz w:val="20"/>
+          <w:szCs w:val="20"/>
+        </w:rPr>
+        <w:t>()</w:t>
+      </w:r>
+      <w:r>
+        <w:rPr>
+          <w:rFonts w:ascii="Courier New" w:eastAsia="Times New Roman" w:hAnsi="Courier New" w:cs="Courier New"/>
+          <w:b/>
+          <w:bCs/>
+          <w:color w:val="000080"/>
+          <w:sz w:val="20"/>
+          <w:szCs w:val="20"/>
+        </w:rPr>
+        <w:t xml:space="preserve"> </w:t>
+      </w:r>
+      <w:r>
+        <w:rPr>
+          <w:rFonts w:ascii="Arial" w:hAnsi="Arial" w:cs="Arial"/>
+          <w:sz w:val="24"/>
+          <w:szCs w:val="24"/>
+          <w:lang w:val="sr-Latn-RS"/>
+        </w:rPr>
+        <w:t>pogleda a zatim pozvati i metodu za prikaz</w:t>
+      </w:r>
+      <w:r>
+        <w:rPr>
+          <w:rFonts w:ascii="Arial" w:hAnsi="Arial" w:cs="Arial"/>
+          <w:sz w:val="24"/>
+          <w:szCs w:val="24"/>
+          <w:lang w:val="sr-Latn-RS"/>
+        </w:rPr>
+        <w:t xml:space="preserve"> liste</w:t>
+      </w:r>
+      <w:r>
+        <w:rPr>
+          <w:rFonts w:ascii="Arial" w:hAnsi="Arial" w:cs="Arial"/>
+          <w:sz w:val="24"/>
+          <w:szCs w:val="24"/>
+          <w:lang w:val="sr-Latn-RS"/>
+        </w:rPr>
+        <w:t xml:space="preserve"> učitanih filmova </w:t>
+      </w:r>
+      <w:r>
+        <w:rPr>
+          <w:rFonts w:ascii="Courier New" w:eastAsia="Times New Roman" w:hAnsi="Courier New" w:cs="Courier New"/>
+          <w:color w:val="8000FF"/>
+          <w:sz w:val="20"/>
+          <w:szCs w:val="20"/>
+        </w:rPr>
+        <w:t>void</w:t>
+      </w:r>
+      <w:r>
+        <w:rPr>
+          <w:rFonts w:ascii="Courier New" w:eastAsia="Times New Roman" w:hAnsi="Courier New" w:cs="Courier New"/>
+          <w:color w:val="000000"/>
+          <w:sz w:val="20"/>
+          <w:szCs w:val="20"/>
+        </w:rPr>
+        <w:t xml:space="preserve"> showMovies</w:t>
+      </w:r>
+      <w:r>
+        <w:rPr>
+          <w:rFonts w:ascii="Courier New" w:eastAsia="Times New Roman" w:hAnsi="Courier New" w:cs="Courier New"/>
+          <w:b/>
+          <w:bCs/>
+          <w:color w:val="000080"/>
+          <w:sz w:val="20"/>
+          <w:szCs w:val="20"/>
+        </w:rPr>
+        <w:t>(</w:t>
+      </w:r>
+      <w:r>
+        <w:rPr>
+          <w:rFonts w:ascii="Courier New" w:eastAsia="Times New Roman" w:hAnsi="Courier New" w:cs="Courier New"/>
+          <w:color w:val="000000"/>
+          <w:sz w:val="20"/>
+          <w:szCs w:val="20"/>
+        </w:rPr>
+        <w:t>ArrayList</w:t>
+      </w:r>
+      <w:r>
+        <w:rPr>
+          <w:rFonts w:ascii="Courier New" w:eastAsia="Times New Roman" w:hAnsi="Courier New" w:cs="Courier New"/>
+          <w:b/>
+          <w:bCs/>
+          <w:color w:val="000080"/>
+          <w:sz w:val="20"/>
+          <w:szCs w:val="20"/>
+        </w:rPr>
+        <w:t>&lt;</w:t>
+      </w:r>
+      <w:r>
+        <w:rPr>
+          <w:rFonts w:ascii="Courier New" w:eastAsia="Times New Roman" w:hAnsi="Courier New" w:cs="Courier New"/>
+          <w:color w:val="000000"/>
+          <w:sz w:val="20"/>
+          <w:szCs w:val="20"/>
+        </w:rPr>
+        <w:t>Movie</w:t>
+      </w:r>
+      <w:r>
+        <w:rPr>
+          <w:rFonts w:ascii="Courier New" w:eastAsia="Times New Roman" w:hAnsi="Courier New" w:cs="Courier New"/>
+          <w:b/>
+          <w:bCs/>
+          <w:color w:val="000080"/>
+          <w:sz w:val="20"/>
+          <w:szCs w:val="20"/>
+        </w:rPr>
+        <w:t>&gt;</w:t>
+      </w:r>
+      <w:r>
+        <w:rPr>
+          <w:rFonts w:ascii="Courier New" w:eastAsia="Times New Roman" w:hAnsi="Courier New" w:cs="Courier New"/>
+          <w:color w:val="000000"/>
+          <w:sz w:val="20"/>
+          <w:szCs w:val="20"/>
+        </w:rPr>
+        <w:t xml:space="preserve"> movies</w:t>
+      </w:r>
+      <w:r>
+        <w:rPr>
+          <w:rFonts w:ascii="Courier New" w:eastAsia="Times New Roman" w:hAnsi="Courier New" w:cs="Courier New"/>
+          <w:b/>
+          <w:bCs/>
+          <w:color w:val="000080"/>
+          <w:sz w:val="20"/>
+          <w:szCs w:val="20"/>
+        </w:rPr>
+        <w:t>)</w:t>
+      </w:r>
+      <w:r>
+        <w:rPr>
+          <w:rFonts w:ascii="Courier New" w:eastAsia="Times New Roman" w:hAnsi="Courier New" w:cs="Courier New"/>
+          <w:b/>
+          <w:bCs/>
+          <w:color w:val="000080"/>
+          <w:sz w:val="20"/>
+          <w:szCs w:val="20"/>
+        </w:rPr>
+        <w:t xml:space="preserve"> </w:t>
+      </w:r>
+      <w:r>
+        <w:rPr>
+          <w:rFonts w:ascii="Arial" w:hAnsi="Arial" w:cs="Arial"/>
+          <w:sz w:val="24"/>
+          <w:szCs w:val="24"/>
+          <w:lang w:val="sr-Latn-RS"/>
+        </w:rPr>
+        <w:t>koja se takođe nalazi u pogledu.</w:t>
+      </w:r>
+    </w:p>
+    <w:p>
+      <w:pPr>
+        <w:shd w:val="clear" w:color="auto" w:fill="FFFFFF"/>
+        <w:rPr>
+          <w:rFonts w:ascii="Times New Roman" w:eastAsia="Times New Roman" w:hAnsi="Times New Roman" w:cs="Times New Roman"/>
+          <w:sz w:val="24"/>
+          <w:szCs w:val="24"/>
+        </w:rPr>
+      </w:pPr>
+    </w:p>
+    <w:p>
+      <w:pPr>
+        <w:shd w:val="clear" w:color="auto" w:fill="FFFFFF"/>
+        <w:rPr>
+          <w:rFonts w:ascii="Arial" w:hAnsi="Arial" w:cs="Arial"/>
+          <w:sz w:val="24"/>
+          <w:szCs w:val="24"/>
+          <w:lang w:val="sr-Cyrl-RS"/>
+        </w:rPr>
+      </w:pPr>
+      <w:r>
+        <w:rPr>
+          <w:rFonts w:ascii="Courier New" w:eastAsia="Times New Roman" w:hAnsi="Courier New" w:cs="Courier New"/>
+          <w:color w:val="000000"/>
+          <w:sz w:val="20"/>
+          <w:szCs w:val="20"/>
+        </w:rPr>
+        <w:t xml:space="preserve">  </w:t>
+      </w:r>
+      <w:r>
+        <w:rPr>
+          <w:rFonts w:ascii="Arial" w:hAnsi="Arial" w:cs="Arial"/>
+          <w:sz w:val="24"/>
+          <w:szCs w:val="24"/>
+        </w:rPr>
+        <w:t xml:space="preserve">Pogled i prezenter će implementirati interfejse </w:t>
+      </w:r>
+      <w:r>
+        <w:rPr>
+          <w:rFonts w:ascii="Courier New" w:eastAsia="Times New Roman" w:hAnsi="Courier New" w:cs="Courier New"/>
+          <w:color w:val="000000"/>
+          <w:sz w:val="20"/>
+          <w:szCs w:val="20"/>
+        </w:rPr>
+        <w:t>MainMovieListContract</w:t>
+      </w:r>
+      <w:r>
+        <w:rPr>
+          <w:rFonts w:ascii="Courier New" w:eastAsia="Times New Roman" w:hAnsi="Courier New" w:cs="Courier New"/>
+          <w:b/>
+          <w:bCs/>
+          <w:color w:val="000080"/>
+          <w:sz w:val="20"/>
+          <w:szCs w:val="20"/>
+        </w:rPr>
+        <w:t>.</w:t>
+      </w:r>
+      <w:r>
+        <w:rPr>
+          <w:rFonts w:ascii="Courier New" w:eastAsia="Times New Roman" w:hAnsi="Courier New" w:cs="Courier New"/>
+          <w:color w:val="000000"/>
+          <w:sz w:val="20"/>
+          <w:szCs w:val="20"/>
+        </w:rPr>
+        <w:t>View</w:t>
+      </w:r>
+      <w:r>
+        <w:rPr>
+          <w:rFonts w:ascii="Times New Roman" w:eastAsia="Times New Roman" w:hAnsi="Times New Roman" w:cs="Times New Roman"/>
+          <w:sz w:val="24"/>
+          <w:szCs w:val="24"/>
+        </w:rPr>
+        <w:t xml:space="preserve"> </w:t>
+      </w:r>
+      <w:r>
+        <w:rPr>
+          <w:rFonts w:ascii="Arial" w:hAnsi="Arial" w:cs="Arial"/>
+          <w:sz w:val="24"/>
+          <w:szCs w:val="24"/>
+        </w:rPr>
+        <w:t xml:space="preserve">i </w:t>
+      </w:r>
+      <w:r>
+        <w:rPr>
+          <w:rFonts w:ascii="Courier New" w:eastAsia="Times New Roman" w:hAnsi="Courier New" w:cs="Courier New"/>
+          <w:color w:val="000000"/>
+          <w:sz w:val="20"/>
+          <w:szCs w:val="20"/>
+        </w:rPr>
+        <w:t>MainMovieListContract</w:t>
+      </w:r>
+      <w:r>
+        <w:rPr>
+          <w:rFonts w:ascii="Courier New" w:eastAsia="Times New Roman" w:hAnsi="Courier New" w:cs="Courier New"/>
+          <w:b/>
+          <w:bCs/>
+          <w:color w:val="000080"/>
+          <w:sz w:val="20"/>
+          <w:szCs w:val="20"/>
+        </w:rPr>
+        <w:t>.</w:t>
+      </w:r>
+      <w:r>
+        <w:rPr>
+          <w:rFonts w:ascii="Courier New" w:eastAsia="Times New Roman" w:hAnsi="Courier New" w:cs="Courier New"/>
+          <w:color w:val="000000"/>
+          <w:sz w:val="20"/>
+          <w:szCs w:val="20"/>
+        </w:rPr>
         <w:t>Presenter</w:t>
       </w:r>
       <w:r>
@@ -3400,7 +3982,16 @@
           <w:szCs w:val="24"/>
           <w:lang w:val="sr-Latn-RS"/>
         </w:rPr>
-        <w:t>govor“ između prezentera i pogleda.</w:t>
+        <w:t>gov</w:t>
+      </w:r>
+      <w:r>
+        <w:rPr>
+          <w:rFonts w:ascii="Arial" w:hAnsi="Arial" w:cs="Arial"/>
+          <w:sz w:val="24"/>
+          <w:szCs w:val="24"/>
+          <w:lang w:val="sr-Latn-RS"/>
+        </w:rPr>
+        <w:t>or“ između prezentera i pogleda i koji na jednostavan način opisuje njihov odnos.</w:t>
       </w:r>
     </w:p>
     <w:p>
@@ -3624,7 +4215,6 @@
           <w:sz w:val="20"/>
           <w:szCs w:val="20"/>
         </w:rPr>
-        <w:lastRenderedPageBreak/>
         <w:t xml:space="preserve">        </w:t>
       </w:r>
       <w:r>
@@ -3654,7 +4244,20 @@
           <w:sz w:val="20"/>
           <w:szCs w:val="20"/>
         </w:rPr>
-        <w:t>();</w:t>
+        <w:t>()</w:t>
+      </w:r>
+      <w:bookmarkStart w:id="0" w:name="_GoBack"/>
+      <w:bookmarkEnd w:id="0"/>
+      <w:r>
+        <w:rPr>
+          <w:rFonts w:ascii="Courier New" w:eastAsia="Times New Roman" w:hAnsi="Courier New" w:cs="Courier New"/>
+          <w:b/>
+          <w:bCs/>
+          <w:color w:val="000080"/>
+          <w:sz w:val="20"/>
+          <w:szCs w:val="20"/>
+        </w:rPr>
+        <w:t>;</w:t>
       </w:r>
     </w:p>
     <w:p>
@@ -4286,7 +4889,7 @@
           <w:rPr>
             <w:noProof/>
           </w:rPr>
-          <w:t>6</w:t>
+          <w:t>5</w:t>
         </w:r>
         <w:r>
           <w:rPr>
@@ -5141,7 +5744,6 @@
     <w:basedOn w:val="Normal"/>
     <w:link w:val="HTMLPreformattedChar"/>
     <w:uiPriority w:val="99"/>
-    <w:semiHidden/>
     <w:unhideWhenUsed/>
     <w:rsid w:val="00F264F3"/>
     <w:pPr>
@@ -5176,7 +5778,6 @@
     <w:basedOn w:val="DefaultParagraphFont"/>
     <w:link w:val="HTMLPreformatted"/>
     <w:uiPriority w:val="99"/>
-    <w:semiHidden/>
     <w:rsid w:val="00F264F3"/>
     <w:rPr>
       <w:rFonts w:ascii="Courier New" w:eastAsia="Times New Roman" w:hAnsi="Courier New" w:cs="Courier New"/>
@@ -5499,7 +6100,7 @@
 </file>
 
 <file path=customXml/itemProps1.xml><?xml version="1.0" encoding="utf-8"?>
-<ds:datastoreItem xmlns:ds="http://schemas.openxmlformats.org/officeDocument/2006/customXml" ds:itemID="{F83AFA40-884B-447C-960A-D45047B0241D}">
+<ds:datastoreItem xmlns:ds="http://schemas.openxmlformats.org/officeDocument/2006/customXml" ds:itemID="{374F5EBB-6E5E-4C2B-9B39-7ACD77C6187D}">
   <ds:schemaRefs>
     <ds:schemaRef ds:uri="http://schemas.openxmlformats.org/officeDocument/2006/bibliography"/>
   </ds:schemaRefs>

</xml_diff>

<commit_message>
Rad na RxAndroidu, teorijski deo
</commit_message>
<xml_diff>
--- a/Master rad.docx
+++ b/Master rad.docx
@@ -10567,35 +10567,1781 @@
           <w:szCs w:val="32"/>
         </w:rPr>
       </w:pPr>
+      <w:r>
+        <w:rPr>
+          <w:rFonts w:ascii="Arial" w:hAnsi="Arial" w:cs="Arial"/>
+          <w:b/>
+          <w:sz w:val="32"/>
+          <w:szCs w:val="32"/>
+        </w:rPr>
+        <w:t>RxAndroid</w:t>
+      </w:r>
+    </w:p>
+    <w:p>
+      <w:pPr>
+        <w:shd w:val="clear" w:color="auto" w:fill="FFFFFF"/>
+        <w:rPr>
+          <w:rFonts w:ascii="Arial" w:hAnsi="Arial" w:cs="Arial"/>
+          <w:sz w:val="24"/>
+          <w:szCs w:val="24"/>
+        </w:rPr>
+      </w:pPr>
+      <w:r>
+        <w:rPr>
+          <w:rFonts w:ascii="Arial" w:hAnsi="Arial" w:cs="Arial"/>
+          <w:sz w:val="24"/>
+          <w:szCs w:val="24"/>
+        </w:rPr>
+        <w:t xml:space="preserve">  </w:t>
+      </w:r>
+      <w:r>
+        <w:rPr>
+          <w:rFonts w:ascii="Arial" w:hAnsi="Arial" w:cs="Arial"/>
+          <w:sz w:val="24"/>
+          <w:szCs w:val="24"/>
+        </w:rPr>
+        <w:t xml:space="preserve">Osnovni gradivni elementi reaktivnog programiranja su </w:t>
+      </w:r>
+      <w:r>
+        <w:rPr>
+          <w:rFonts w:ascii="Arial" w:hAnsi="Arial" w:cs="Arial"/>
+          <w:sz w:val="24"/>
+          <w:szCs w:val="24"/>
+        </w:rPr>
+        <w:t>emiter</w:t>
+      </w:r>
+      <w:r>
+        <w:rPr>
+          <w:rStyle w:val="FootnoteReference"/>
+          <w:rFonts w:ascii="Arial" w:hAnsi="Arial" w:cs="Arial"/>
+          <w:sz w:val="24"/>
+          <w:szCs w:val="24"/>
+        </w:rPr>
+        <w:footnoteReference w:id="2"/>
+      </w:r>
+      <w:r>
+        <w:rPr>
+          <w:rFonts w:ascii="Arial" w:hAnsi="Arial" w:cs="Arial"/>
+          <w:sz w:val="24"/>
+          <w:szCs w:val="24"/>
+        </w:rPr>
+        <w:t xml:space="preserve"> (eng. Observable)</w:t>
+      </w:r>
+      <w:r>
+        <w:rPr>
+          <w:rFonts w:ascii="Arial" w:hAnsi="Arial" w:cs="Arial"/>
+          <w:sz w:val="24"/>
+          <w:szCs w:val="24"/>
+        </w:rPr>
+        <w:t xml:space="preserve"> i pretplatnik</w:t>
+      </w:r>
+      <w:r>
+        <w:rPr>
+          <w:rStyle w:val="FootnoteReference"/>
+          <w:rFonts w:ascii="Arial" w:hAnsi="Arial" w:cs="Arial"/>
+          <w:sz w:val="24"/>
+          <w:szCs w:val="24"/>
+        </w:rPr>
+        <w:footnoteReference w:id="3"/>
+      </w:r>
+      <w:r>
+        <w:rPr>
+          <w:rFonts w:ascii="Arial" w:hAnsi="Arial" w:cs="Arial"/>
+          <w:sz w:val="24"/>
+          <w:szCs w:val="24"/>
+        </w:rPr>
+        <w:t xml:space="preserve"> (eng. Subscriber). Glavna uloga emitera je da emituje podatke dok pretplatnik te podatke prima i reaguje na promene podataka.</w:t>
+      </w:r>
+      <w:r>
+        <w:rPr>
+          <w:rFonts w:ascii="Arial" w:hAnsi="Arial" w:cs="Arial"/>
+          <w:sz w:val="24"/>
+          <w:szCs w:val="24"/>
+        </w:rPr>
+        <w:t xml:space="preserve"> </w:t>
+      </w:r>
+      <w:r>
+        <w:rPr>
+          <w:rFonts w:ascii="Arial" w:hAnsi="Arial" w:cs="Arial"/>
+          <w:sz w:val="24"/>
+          <w:szCs w:val="24"/>
+          <w:lang w:val="sr-Latn-RS"/>
+        </w:rPr>
+        <w:t xml:space="preserve">Emiter emituje određeni broj objekata a zatim završava emitovanje uspešno ili usled neke greške koja se javila. Sa druge strane </w:t>
+      </w:r>
+      <w:r>
+        <w:rPr>
+          <w:rFonts w:ascii="Arial" w:hAnsi="Arial" w:cs="Arial"/>
+          <w:sz w:val="24"/>
+          <w:szCs w:val="24"/>
+          <w:lang w:val="sr-Latn-RS"/>
+        </w:rPr>
+        <w:t xml:space="preserve">za svakog pretplatnika kog ima emiter poziva njegovu metodu </w:t>
+      </w:r>
+      <w:r>
+        <w:rPr>
+          <w:rFonts w:ascii="Courier New" w:eastAsia="Times New Roman" w:hAnsi="Courier New" w:cs="Courier New"/>
+          <w:color w:val="000000"/>
+          <w:sz w:val="20"/>
+          <w:szCs w:val="20"/>
+        </w:rPr>
+        <w:t>Subscriber</w:t>
+      </w:r>
+      <w:r>
+        <w:rPr>
+          <w:rFonts w:ascii="Courier New" w:eastAsia="Times New Roman" w:hAnsi="Courier New" w:cs="Courier New"/>
+          <w:b/>
+          <w:bCs/>
+          <w:color w:val="000080"/>
+          <w:sz w:val="20"/>
+          <w:szCs w:val="20"/>
+        </w:rPr>
+        <w:t>.</w:t>
+      </w:r>
+      <w:r>
+        <w:rPr>
+          <w:rFonts w:ascii="Courier New" w:eastAsia="Times New Roman" w:hAnsi="Courier New" w:cs="Courier New"/>
+          <w:color w:val="000000"/>
+          <w:sz w:val="20"/>
+          <w:szCs w:val="20"/>
+        </w:rPr>
+        <w:t>onNext</w:t>
+      </w:r>
+      <w:r>
+        <w:rPr>
+          <w:rFonts w:ascii="Courier New" w:eastAsia="Times New Roman" w:hAnsi="Courier New" w:cs="Courier New"/>
+          <w:b/>
+          <w:bCs/>
+          <w:color w:val="000080"/>
+          <w:sz w:val="20"/>
+          <w:szCs w:val="20"/>
+        </w:rPr>
+        <w:t>()</w:t>
+      </w:r>
+      <w:r>
+        <w:rPr>
+          <w:rFonts w:ascii="Arial" w:hAnsi="Arial" w:cs="Arial"/>
+          <w:sz w:val="24"/>
+          <w:szCs w:val="24"/>
+          <w:lang w:val="sr-Latn-RS"/>
+        </w:rPr>
+        <w:t xml:space="preserve"> onoliko puta koliko ima objekata a nakon toga poziva se </w:t>
+      </w:r>
+      <w:r>
+        <w:rPr>
+          <w:rFonts w:ascii="Courier New" w:eastAsia="Times New Roman" w:hAnsi="Courier New" w:cs="Courier New"/>
+          <w:color w:val="000000"/>
+          <w:sz w:val="20"/>
+          <w:szCs w:val="20"/>
+        </w:rPr>
+        <w:t>Subscriber</w:t>
+      </w:r>
+      <w:r>
+        <w:rPr>
+          <w:rFonts w:ascii="Courier New" w:eastAsia="Times New Roman" w:hAnsi="Courier New" w:cs="Courier New"/>
+          <w:b/>
+          <w:bCs/>
+          <w:color w:val="000080"/>
+          <w:sz w:val="20"/>
+          <w:szCs w:val="20"/>
+        </w:rPr>
+        <w:t>.</w:t>
+      </w:r>
+      <w:r>
+        <w:rPr>
+          <w:rFonts w:ascii="Courier New" w:eastAsia="Times New Roman" w:hAnsi="Courier New" w:cs="Courier New"/>
+          <w:color w:val="000000"/>
+          <w:sz w:val="20"/>
+          <w:szCs w:val="20"/>
+        </w:rPr>
+        <w:t>onComplete</w:t>
+      </w:r>
+      <w:r>
+        <w:rPr>
+          <w:rFonts w:ascii="Courier New" w:eastAsia="Times New Roman" w:hAnsi="Courier New" w:cs="Courier New"/>
+          <w:b/>
+          <w:bCs/>
+          <w:color w:val="000080"/>
+          <w:sz w:val="20"/>
+          <w:szCs w:val="20"/>
+        </w:rPr>
+        <w:t>()</w:t>
+      </w:r>
+      <w:r>
+        <w:rPr>
+          <w:rFonts w:ascii="Arial" w:hAnsi="Arial" w:cs="Arial"/>
+          <w:sz w:val="24"/>
+          <w:szCs w:val="24"/>
+          <w:lang w:val="sr-Latn-RS"/>
+        </w:rPr>
+        <w:t xml:space="preserve"> ili </w:t>
+      </w:r>
+      <w:r>
+        <w:rPr>
+          <w:rFonts w:ascii="Courier New" w:eastAsia="Times New Roman" w:hAnsi="Courier New" w:cs="Courier New"/>
+          <w:color w:val="000000"/>
+          <w:sz w:val="20"/>
+          <w:szCs w:val="20"/>
+        </w:rPr>
+        <w:t>Subscriber</w:t>
+      </w:r>
+      <w:r>
+        <w:rPr>
+          <w:rFonts w:ascii="Courier New" w:eastAsia="Times New Roman" w:hAnsi="Courier New" w:cs="Courier New"/>
+          <w:b/>
+          <w:bCs/>
+          <w:color w:val="000080"/>
+          <w:sz w:val="20"/>
+          <w:szCs w:val="20"/>
+        </w:rPr>
+        <w:t>.</w:t>
+      </w:r>
+      <w:r>
+        <w:rPr>
+          <w:rFonts w:ascii="Courier New" w:eastAsia="Times New Roman" w:hAnsi="Courier New" w:cs="Courier New"/>
+          <w:color w:val="000000"/>
+          <w:sz w:val="20"/>
+          <w:szCs w:val="20"/>
+        </w:rPr>
+        <w:t>onError</w:t>
+      </w:r>
+      <w:r>
+        <w:rPr>
+          <w:rFonts w:ascii="Courier New" w:eastAsia="Times New Roman" w:hAnsi="Courier New" w:cs="Courier New"/>
+          <w:b/>
+          <w:bCs/>
+          <w:color w:val="000080"/>
+          <w:sz w:val="20"/>
+          <w:szCs w:val="20"/>
+        </w:rPr>
+        <w:t>()</w:t>
+      </w:r>
+      <w:r>
+        <w:rPr>
+          <w:rFonts w:ascii="Arial" w:hAnsi="Arial" w:cs="Arial"/>
+          <w:sz w:val="24"/>
+          <w:szCs w:val="24"/>
+          <w:lang w:val="sr-Latn-RS"/>
+        </w:rPr>
+        <w:t>.</w:t>
+      </w:r>
+    </w:p>
+    <w:p>
+      <w:pPr>
+        <w:shd w:val="clear" w:color="auto" w:fill="FFFFFF"/>
+        <w:rPr>
+          <w:rFonts w:ascii="Arial" w:hAnsi="Arial" w:cs="Arial"/>
+          <w:sz w:val="24"/>
+          <w:szCs w:val="24"/>
+        </w:rPr>
+      </w:pPr>
+      <w:r>
+        <w:rPr>
+          <w:rFonts w:ascii="Arial" w:hAnsi="Arial" w:cs="Arial"/>
+          <w:sz w:val="24"/>
+          <w:szCs w:val="24"/>
+          <w:lang w:val="sr-Latn-RS"/>
+        </w:rPr>
+        <w:t xml:space="preserve">  Postepeno i kroz primere pokazaćemo najbitnije koncepte i najkorišćenije operatore u RxAndroidu. Prvo kreirajmo emiter</w:t>
+      </w:r>
+      <w:r>
+        <w:rPr>
+          <w:rFonts w:ascii="Arial" w:hAnsi="Arial" w:cs="Arial"/>
+          <w:sz w:val="24"/>
+          <w:szCs w:val="24"/>
+        </w:rPr>
+        <w:t>:</w:t>
+      </w:r>
+    </w:p>
+    <w:p>
+      <w:pPr>
+        <w:shd w:val="clear" w:color="auto" w:fill="FFFFFF"/>
+        <w:rPr>
+          <w:rFonts w:ascii="Arial" w:hAnsi="Arial" w:cs="Arial"/>
+          <w:sz w:val="24"/>
+          <w:szCs w:val="24"/>
+        </w:rPr>
+      </w:pPr>
+    </w:p>
+    <w:p>
+      <w:pPr>
+        <w:shd w:val="clear" w:color="auto" w:fill="FFFFFF"/>
+        <w:rPr>
+          <w:rFonts w:ascii="Arial" w:hAnsi="Arial" w:cs="Arial"/>
+          <w:sz w:val="24"/>
+          <w:szCs w:val="24"/>
+        </w:rPr>
+      </w:pPr>
+    </w:p>
+    <w:p>
+      <w:pPr>
+        <w:shd w:val="clear" w:color="auto" w:fill="FFFFFF"/>
+        <w:spacing w:after="0" w:line="240" w:lineRule="auto"/>
+        <w:rPr>
+          <w:rFonts w:ascii="Courier New" w:eastAsia="Times New Roman" w:hAnsi="Courier New" w:cs="Courier New"/>
+          <w:color w:val="000000"/>
+          <w:sz w:val="20"/>
+          <w:szCs w:val="20"/>
+        </w:rPr>
+      </w:pPr>
+      <w:r>
+        <w:rPr>
+          <w:rFonts w:ascii="Courier New" w:eastAsia="Times New Roman" w:hAnsi="Courier New" w:cs="Courier New"/>
+          <w:color w:val="000000"/>
+          <w:sz w:val="20"/>
+          <w:szCs w:val="20"/>
+        </w:rPr>
+        <w:t xml:space="preserve">    </w:t>
+      </w:r>
+      <w:r>
+        <w:rPr>
+          <w:rFonts w:ascii="Courier New" w:eastAsia="Times New Roman" w:hAnsi="Courier New" w:cs="Courier New"/>
+          <w:b/>
+          <w:bCs/>
+          <w:color w:val="0000FF"/>
+          <w:sz w:val="20"/>
+          <w:szCs w:val="20"/>
+        </w:rPr>
+        <w:t>new</w:t>
+      </w:r>
+      <w:r>
+        <w:rPr>
+          <w:rFonts w:ascii="Courier New" w:eastAsia="Times New Roman" w:hAnsi="Courier New" w:cs="Courier New"/>
+          <w:color w:val="000000"/>
+          <w:sz w:val="20"/>
+          <w:szCs w:val="20"/>
+        </w:rPr>
+        <w:t xml:space="preserve"> Observable</w:t>
+      </w:r>
+      <w:r>
+        <w:rPr>
+          <w:rFonts w:ascii="Courier New" w:eastAsia="Times New Roman" w:hAnsi="Courier New" w:cs="Courier New"/>
+          <w:b/>
+          <w:bCs/>
+          <w:color w:val="000080"/>
+          <w:sz w:val="20"/>
+          <w:szCs w:val="20"/>
+        </w:rPr>
+        <w:t>.</w:t>
+      </w:r>
+      <w:r>
+        <w:rPr>
+          <w:rFonts w:ascii="Courier New" w:eastAsia="Times New Roman" w:hAnsi="Courier New" w:cs="Courier New"/>
+          <w:color w:val="000000"/>
+          <w:sz w:val="20"/>
+          <w:szCs w:val="20"/>
+        </w:rPr>
+        <w:t>OnSubscribe</w:t>
+      </w:r>
+      <w:r>
+        <w:rPr>
+          <w:rFonts w:ascii="Courier New" w:eastAsia="Times New Roman" w:hAnsi="Courier New" w:cs="Courier New"/>
+          <w:b/>
+          <w:bCs/>
+          <w:color w:val="000080"/>
+          <w:sz w:val="20"/>
+          <w:szCs w:val="20"/>
+        </w:rPr>
+        <w:t>&lt;</w:t>
+      </w:r>
+      <w:r>
+        <w:rPr>
+          <w:rFonts w:ascii="Courier New" w:eastAsia="Times New Roman" w:hAnsi="Courier New" w:cs="Courier New"/>
+          <w:color w:val="000000"/>
+          <w:sz w:val="20"/>
+          <w:szCs w:val="20"/>
+        </w:rPr>
+        <w:t>String</w:t>
+      </w:r>
+      <w:r>
+        <w:rPr>
+          <w:rFonts w:ascii="Courier New" w:eastAsia="Times New Roman" w:hAnsi="Courier New" w:cs="Courier New"/>
+          <w:b/>
+          <w:bCs/>
+          <w:color w:val="000080"/>
+          <w:sz w:val="20"/>
+          <w:szCs w:val="20"/>
+        </w:rPr>
+        <w:t>&gt;()</w:t>
+      </w:r>
+      <w:r>
+        <w:rPr>
+          <w:rFonts w:ascii="Courier New" w:eastAsia="Times New Roman" w:hAnsi="Courier New" w:cs="Courier New"/>
+          <w:color w:val="000000"/>
+          <w:sz w:val="20"/>
+          <w:szCs w:val="20"/>
+        </w:rPr>
+        <w:t xml:space="preserve"> </w:t>
+      </w:r>
+      <w:r>
+        <w:rPr>
+          <w:rFonts w:ascii="Courier New" w:eastAsia="Times New Roman" w:hAnsi="Courier New" w:cs="Courier New"/>
+          <w:b/>
+          <w:bCs/>
+          <w:color w:val="000080"/>
+          <w:sz w:val="20"/>
+          <w:szCs w:val="20"/>
+        </w:rPr>
+        <w:t>{</w:t>
+      </w:r>
+    </w:p>
+    <w:p>
+      <w:pPr>
+        <w:shd w:val="clear" w:color="auto" w:fill="FFFFFF"/>
+        <w:spacing w:after="0" w:line="240" w:lineRule="auto"/>
+        <w:rPr>
+          <w:rFonts w:ascii="Courier New" w:eastAsia="Times New Roman" w:hAnsi="Courier New" w:cs="Courier New"/>
+          <w:color w:val="000000"/>
+          <w:sz w:val="20"/>
+          <w:szCs w:val="20"/>
+        </w:rPr>
+      </w:pPr>
+      <w:r>
+        <w:rPr>
+          <w:rFonts w:ascii="Courier New" w:eastAsia="Times New Roman" w:hAnsi="Courier New" w:cs="Courier New"/>
+          <w:color w:val="000000"/>
+          <w:sz w:val="20"/>
+          <w:szCs w:val="20"/>
+        </w:rPr>
+        <w:t xml:space="preserve">        @Override</w:t>
+      </w:r>
+    </w:p>
+    <w:p>
+      <w:pPr>
+        <w:shd w:val="clear" w:color="auto" w:fill="FFFFFF"/>
+        <w:spacing w:after="0" w:line="240" w:lineRule="auto"/>
+        <w:rPr>
+          <w:rFonts w:ascii="Courier New" w:eastAsia="Times New Roman" w:hAnsi="Courier New" w:cs="Courier New"/>
+          <w:color w:val="000000"/>
+          <w:sz w:val="20"/>
+          <w:szCs w:val="20"/>
+        </w:rPr>
+      </w:pPr>
+      <w:r>
+        <w:rPr>
+          <w:rFonts w:ascii="Courier New" w:eastAsia="Times New Roman" w:hAnsi="Courier New" w:cs="Courier New"/>
+          <w:color w:val="000000"/>
+          <w:sz w:val="20"/>
+          <w:szCs w:val="20"/>
+        </w:rPr>
+        <w:t xml:space="preserve">        </w:t>
+      </w:r>
+      <w:r>
+        <w:rPr>
+          <w:rFonts w:ascii="Courier New" w:eastAsia="Times New Roman" w:hAnsi="Courier New" w:cs="Courier New"/>
+          <w:color w:val="8000FF"/>
+          <w:sz w:val="20"/>
+          <w:szCs w:val="20"/>
+        </w:rPr>
+        <w:t>public</w:t>
+      </w:r>
+      <w:r>
+        <w:rPr>
+          <w:rFonts w:ascii="Courier New" w:eastAsia="Times New Roman" w:hAnsi="Courier New" w:cs="Courier New"/>
+          <w:color w:val="000000"/>
+          <w:sz w:val="20"/>
+          <w:szCs w:val="20"/>
+        </w:rPr>
+        <w:t xml:space="preserve"> </w:t>
+      </w:r>
+      <w:r>
+        <w:rPr>
+          <w:rFonts w:ascii="Courier New" w:eastAsia="Times New Roman" w:hAnsi="Courier New" w:cs="Courier New"/>
+          <w:color w:val="8000FF"/>
+          <w:sz w:val="20"/>
+          <w:szCs w:val="20"/>
+        </w:rPr>
+        <w:t>void</w:t>
+      </w:r>
+      <w:r>
+        <w:rPr>
+          <w:rFonts w:ascii="Courier New" w:eastAsia="Times New Roman" w:hAnsi="Courier New" w:cs="Courier New"/>
+          <w:color w:val="000000"/>
+          <w:sz w:val="20"/>
+          <w:szCs w:val="20"/>
+        </w:rPr>
+        <w:t xml:space="preserve"> call</w:t>
+      </w:r>
+      <w:r>
+        <w:rPr>
+          <w:rFonts w:ascii="Courier New" w:eastAsia="Times New Roman" w:hAnsi="Courier New" w:cs="Courier New"/>
+          <w:b/>
+          <w:bCs/>
+          <w:color w:val="000080"/>
+          <w:sz w:val="20"/>
+          <w:szCs w:val="20"/>
+        </w:rPr>
+        <w:t>(</w:t>
+      </w:r>
+      <w:r>
+        <w:rPr>
+          <w:rFonts w:ascii="Courier New" w:eastAsia="Times New Roman" w:hAnsi="Courier New" w:cs="Courier New"/>
+          <w:color w:val="000000"/>
+          <w:sz w:val="20"/>
+          <w:szCs w:val="20"/>
+        </w:rPr>
+        <w:t>Subscriber</w:t>
+      </w:r>
+      <w:r>
+        <w:rPr>
+          <w:rFonts w:ascii="Courier New" w:eastAsia="Times New Roman" w:hAnsi="Courier New" w:cs="Courier New"/>
+          <w:b/>
+          <w:bCs/>
+          <w:color w:val="000080"/>
+          <w:sz w:val="20"/>
+          <w:szCs w:val="20"/>
+        </w:rPr>
+        <w:t>&lt;?</w:t>
+      </w:r>
+      <w:r>
+        <w:rPr>
+          <w:rFonts w:ascii="Courier New" w:eastAsia="Times New Roman" w:hAnsi="Courier New" w:cs="Courier New"/>
+          <w:color w:val="000000"/>
+          <w:sz w:val="20"/>
+          <w:szCs w:val="20"/>
+        </w:rPr>
+        <w:t xml:space="preserve"> </w:t>
+      </w:r>
+      <w:r>
+        <w:rPr>
+          <w:rFonts w:ascii="Courier New" w:eastAsia="Times New Roman" w:hAnsi="Courier New" w:cs="Courier New"/>
+          <w:b/>
+          <w:bCs/>
+          <w:color w:val="0000FF"/>
+          <w:sz w:val="20"/>
+          <w:szCs w:val="20"/>
+        </w:rPr>
+        <w:t>super</w:t>
+      </w:r>
+      <w:r>
+        <w:rPr>
+          <w:rFonts w:ascii="Courier New" w:eastAsia="Times New Roman" w:hAnsi="Courier New" w:cs="Courier New"/>
+          <w:color w:val="000000"/>
+          <w:sz w:val="20"/>
+          <w:szCs w:val="20"/>
+        </w:rPr>
+        <w:t xml:space="preserve"> String</w:t>
+      </w:r>
+      <w:r>
+        <w:rPr>
+          <w:rFonts w:ascii="Courier New" w:eastAsia="Times New Roman" w:hAnsi="Courier New" w:cs="Courier New"/>
+          <w:b/>
+          <w:bCs/>
+          <w:color w:val="000080"/>
+          <w:sz w:val="20"/>
+          <w:szCs w:val="20"/>
+        </w:rPr>
+        <w:t>&gt;</w:t>
+      </w:r>
+      <w:r>
+        <w:rPr>
+          <w:rFonts w:ascii="Courier New" w:eastAsia="Times New Roman" w:hAnsi="Courier New" w:cs="Courier New"/>
+          <w:color w:val="000000"/>
+          <w:sz w:val="20"/>
+          <w:szCs w:val="20"/>
+        </w:rPr>
+        <w:t xml:space="preserve"> sub</w:t>
+      </w:r>
+      <w:r>
+        <w:rPr>
+          <w:rFonts w:ascii="Courier New" w:eastAsia="Times New Roman" w:hAnsi="Courier New" w:cs="Courier New"/>
+          <w:b/>
+          <w:bCs/>
+          <w:color w:val="000080"/>
+          <w:sz w:val="20"/>
+          <w:szCs w:val="20"/>
+        </w:rPr>
+        <w:t>)</w:t>
+      </w:r>
+      <w:r>
+        <w:rPr>
+          <w:rFonts w:ascii="Courier New" w:eastAsia="Times New Roman" w:hAnsi="Courier New" w:cs="Courier New"/>
+          <w:color w:val="000000"/>
+          <w:sz w:val="20"/>
+          <w:szCs w:val="20"/>
+        </w:rPr>
+        <w:t xml:space="preserve"> </w:t>
+      </w:r>
+      <w:r>
+        <w:rPr>
+          <w:rFonts w:ascii="Courier New" w:eastAsia="Times New Roman" w:hAnsi="Courier New" w:cs="Courier New"/>
+          <w:b/>
+          <w:bCs/>
+          <w:color w:val="000080"/>
+          <w:sz w:val="20"/>
+          <w:szCs w:val="20"/>
+        </w:rPr>
+        <w:t>{</w:t>
+      </w:r>
+    </w:p>
+    <w:p>
+      <w:pPr>
+        <w:shd w:val="clear" w:color="auto" w:fill="FFFFFF"/>
+        <w:spacing w:after="0" w:line="240" w:lineRule="auto"/>
+        <w:rPr>
+          <w:rFonts w:ascii="Courier New" w:eastAsia="Times New Roman" w:hAnsi="Courier New" w:cs="Courier New"/>
+          <w:color w:val="000000"/>
+          <w:sz w:val="20"/>
+          <w:szCs w:val="20"/>
+        </w:rPr>
+      </w:pPr>
+      <w:r>
+        <w:rPr>
+          <w:rFonts w:ascii="Courier New" w:eastAsia="Times New Roman" w:hAnsi="Courier New" w:cs="Courier New"/>
+          <w:color w:val="000000"/>
+          <w:sz w:val="20"/>
+          <w:szCs w:val="20"/>
+        </w:rPr>
+        <w:t xml:space="preserve">            sub</w:t>
+      </w:r>
+      <w:r>
+        <w:rPr>
+          <w:rFonts w:ascii="Courier New" w:eastAsia="Times New Roman" w:hAnsi="Courier New" w:cs="Courier New"/>
+          <w:b/>
+          <w:bCs/>
+          <w:color w:val="000080"/>
+          <w:sz w:val="20"/>
+          <w:szCs w:val="20"/>
+        </w:rPr>
+        <w:t>.</w:t>
+      </w:r>
+      <w:r>
+        <w:rPr>
+          <w:rFonts w:ascii="Courier New" w:eastAsia="Times New Roman" w:hAnsi="Courier New" w:cs="Courier New"/>
+          <w:color w:val="000000"/>
+          <w:sz w:val="20"/>
+          <w:szCs w:val="20"/>
+        </w:rPr>
+        <w:t>onNext</w:t>
+      </w:r>
+      <w:r>
+        <w:rPr>
+          <w:rFonts w:ascii="Courier New" w:eastAsia="Times New Roman" w:hAnsi="Courier New" w:cs="Courier New"/>
+          <w:b/>
+          <w:bCs/>
+          <w:color w:val="000080"/>
+          <w:sz w:val="20"/>
+          <w:szCs w:val="20"/>
+        </w:rPr>
+        <w:t>(</w:t>
+      </w:r>
+      <w:r>
+        <w:rPr>
+          <w:rFonts w:ascii="Courier New" w:eastAsia="Times New Roman" w:hAnsi="Courier New" w:cs="Courier New"/>
+          <w:color w:val="808080"/>
+          <w:sz w:val="20"/>
+          <w:szCs w:val="20"/>
+        </w:rPr>
+        <w:t>"Hello, world!"</w:t>
+      </w:r>
+      <w:r>
+        <w:rPr>
+          <w:rFonts w:ascii="Courier New" w:eastAsia="Times New Roman" w:hAnsi="Courier New" w:cs="Courier New"/>
+          <w:b/>
+          <w:bCs/>
+          <w:color w:val="000080"/>
+          <w:sz w:val="20"/>
+          <w:szCs w:val="20"/>
+        </w:rPr>
+        <w:t>);</w:t>
+      </w:r>
+    </w:p>
+    <w:p>
+      <w:pPr>
+        <w:shd w:val="clear" w:color="auto" w:fill="FFFFFF"/>
+        <w:spacing w:after="0" w:line="240" w:lineRule="auto"/>
+        <w:rPr>
+          <w:rFonts w:ascii="Courier New" w:eastAsia="Times New Roman" w:hAnsi="Courier New" w:cs="Courier New"/>
+          <w:color w:val="000000"/>
+          <w:sz w:val="20"/>
+          <w:szCs w:val="20"/>
+        </w:rPr>
+      </w:pPr>
+      <w:r>
+        <w:rPr>
+          <w:rFonts w:ascii="Courier New" w:eastAsia="Times New Roman" w:hAnsi="Courier New" w:cs="Courier New"/>
+          <w:color w:val="000000"/>
+          <w:sz w:val="20"/>
+          <w:szCs w:val="20"/>
+        </w:rPr>
+        <w:t xml:space="preserve">            sub</w:t>
+      </w:r>
+      <w:r>
+        <w:rPr>
+          <w:rFonts w:ascii="Courier New" w:eastAsia="Times New Roman" w:hAnsi="Courier New" w:cs="Courier New"/>
+          <w:b/>
+          <w:bCs/>
+          <w:color w:val="000080"/>
+          <w:sz w:val="20"/>
+          <w:szCs w:val="20"/>
+        </w:rPr>
+        <w:t>.</w:t>
+      </w:r>
+      <w:r>
+        <w:rPr>
+          <w:rFonts w:ascii="Courier New" w:eastAsia="Times New Roman" w:hAnsi="Courier New" w:cs="Courier New"/>
+          <w:color w:val="000000"/>
+          <w:sz w:val="20"/>
+          <w:szCs w:val="20"/>
+        </w:rPr>
+        <w:t>onCompleted</w:t>
+      </w:r>
+      <w:r>
+        <w:rPr>
+          <w:rFonts w:ascii="Courier New" w:eastAsia="Times New Roman" w:hAnsi="Courier New" w:cs="Courier New"/>
+          <w:b/>
+          <w:bCs/>
+          <w:color w:val="000080"/>
+          <w:sz w:val="20"/>
+          <w:szCs w:val="20"/>
+        </w:rPr>
+        <w:t>();</w:t>
+      </w:r>
+    </w:p>
+    <w:p>
+      <w:pPr>
+        <w:shd w:val="clear" w:color="auto" w:fill="FFFFFF"/>
+        <w:spacing w:after="0" w:line="240" w:lineRule="auto"/>
+        <w:rPr>
+          <w:rFonts w:ascii="Courier New" w:eastAsia="Times New Roman" w:hAnsi="Courier New" w:cs="Courier New"/>
+          <w:color w:val="000000"/>
+          <w:sz w:val="20"/>
+          <w:szCs w:val="20"/>
+        </w:rPr>
+      </w:pPr>
+      <w:r>
+        <w:rPr>
+          <w:rFonts w:ascii="Courier New" w:eastAsia="Times New Roman" w:hAnsi="Courier New" w:cs="Courier New"/>
+          <w:color w:val="000000"/>
+          <w:sz w:val="20"/>
+          <w:szCs w:val="20"/>
+        </w:rPr>
+        <w:t xml:space="preserve">        </w:t>
+      </w:r>
+      <w:r>
+        <w:rPr>
+          <w:rFonts w:ascii="Courier New" w:eastAsia="Times New Roman" w:hAnsi="Courier New" w:cs="Courier New"/>
+          <w:color w:val="000000"/>
+          <w:sz w:val="20"/>
+          <w:szCs w:val="20"/>
+        </w:rPr>
+        <w:tab/>
+      </w:r>
+      <w:r>
+        <w:rPr>
+          <w:rFonts w:ascii="Courier New" w:eastAsia="Times New Roman" w:hAnsi="Courier New" w:cs="Courier New"/>
+          <w:b/>
+          <w:bCs/>
+          <w:color w:val="000080"/>
+          <w:sz w:val="20"/>
+          <w:szCs w:val="20"/>
+        </w:rPr>
+        <w:t>}</w:t>
+      </w:r>
+    </w:p>
+    <w:p>
+      <w:pPr>
+        <w:shd w:val="clear" w:color="auto" w:fill="FFFFFF"/>
+        <w:spacing w:after="0" w:line="240" w:lineRule="auto"/>
+        <w:rPr>
+          <w:rFonts w:ascii="Courier New" w:eastAsia="Times New Roman" w:hAnsi="Courier New" w:cs="Courier New"/>
+          <w:color w:val="000000"/>
+          <w:sz w:val="20"/>
+          <w:szCs w:val="20"/>
+        </w:rPr>
+      </w:pPr>
+      <w:r>
+        <w:rPr>
+          <w:rFonts w:ascii="Courier New" w:eastAsia="Times New Roman" w:hAnsi="Courier New" w:cs="Courier New"/>
+          <w:color w:val="000000"/>
+          <w:sz w:val="20"/>
+          <w:szCs w:val="20"/>
+        </w:rPr>
+        <w:t xml:space="preserve">    </w:t>
+      </w:r>
+      <w:r>
+        <w:rPr>
+          <w:rFonts w:ascii="Courier New" w:eastAsia="Times New Roman" w:hAnsi="Courier New" w:cs="Courier New"/>
+          <w:color w:val="000000"/>
+          <w:sz w:val="20"/>
+          <w:szCs w:val="20"/>
+        </w:rPr>
+        <w:tab/>
+        <w:t xml:space="preserve">    </w:t>
+      </w:r>
+      <w:r>
+        <w:rPr>
+          <w:rFonts w:ascii="Courier New" w:eastAsia="Times New Roman" w:hAnsi="Courier New" w:cs="Courier New"/>
+          <w:b/>
+          <w:bCs/>
+          <w:color w:val="000080"/>
+          <w:sz w:val="20"/>
+          <w:szCs w:val="20"/>
+        </w:rPr>
+        <w:t>}</w:t>
+      </w:r>
+    </w:p>
+    <w:p>
+      <w:pPr>
+        <w:shd w:val="clear" w:color="auto" w:fill="FFFFFF"/>
+        <w:spacing w:after="0" w:line="240" w:lineRule="auto"/>
+        <w:ind w:firstLine="720"/>
+        <w:rPr>
+          <w:rFonts w:ascii="Courier New" w:eastAsia="Times New Roman" w:hAnsi="Courier New" w:cs="Courier New"/>
+          <w:color w:val="000000"/>
+          <w:sz w:val="20"/>
+          <w:szCs w:val="20"/>
+        </w:rPr>
+      </w:pPr>
+      <w:r>
+        <w:rPr>
+          <w:rFonts w:ascii="Courier New" w:eastAsia="Times New Roman" w:hAnsi="Courier New" w:cs="Courier New"/>
+          <w:b/>
+          <w:bCs/>
+          <w:color w:val="000080"/>
+          <w:sz w:val="20"/>
+          <w:szCs w:val="20"/>
+        </w:rPr>
+        <w:t xml:space="preserve">  </w:t>
+      </w:r>
+      <w:r>
+        <w:rPr>
+          <w:rFonts w:ascii="Courier New" w:eastAsia="Times New Roman" w:hAnsi="Courier New" w:cs="Courier New"/>
+          <w:b/>
+          <w:bCs/>
+          <w:color w:val="000080"/>
+          <w:sz w:val="20"/>
+          <w:szCs w:val="20"/>
+        </w:rPr>
+        <w:t>);</w:t>
+      </w:r>
+    </w:p>
+    <w:p>
+      <w:pPr>
+        <w:shd w:val="clear" w:color="auto" w:fill="FFFFFF"/>
+        <w:rPr>
+          <w:rFonts w:ascii="Times New Roman" w:eastAsia="Times New Roman" w:hAnsi="Times New Roman" w:cs="Times New Roman"/>
+          <w:sz w:val="24"/>
+          <w:szCs w:val="24"/>
+          <w:lang w:val="sr-Latn-RS"/>
+        </w:rPr>
+      </w:pPr>
+    </w:p>
+    <w:p>
+      <w:pPr>
+        <w:shd w:val="clear" w:color="auto" w:fill="FFFFFF"/>
+        <w:rPr>
+          <w:rFonts w:ascii="Times New Roman" w:eastAsia="Times New Roman" w:hAnsi="Times New Roman" w:cs="Times New Roman"/>
+          <w:sz w:val="24"/>
+          <w:szCs w:val="24"/>
+        </w:rPr>
+      </w:pPr>
+      <w:r>
+        <w:rPr>
+          <w:rFonts w:ascii="Times New Roman" w:eastAsia="Times New Roman" w:hAnsi="Times New Roman" w:cs="Times New Roman"/>
+          <w:sz w:val="24"/>
+          <w:szCs w:val="24"/>
+          <w:lang w:val="sr-Latn-RS"/>
+        </w:rPr>
+        <w:t xml:space="preserve">Emiter emituje nisku </w:t>
+      </w:r>
+      <w:r>
+        <w:rPr>
+          <w:rFonts w:ascii="Courier New" w:eastAsia="Times New Roman" w:hAnsi="Courier New" w:cs="Courier New"/>
+          <w:color w:val="808080"/>
+          <w:sz w:val="20"/>
+          <w:szCs w:val="20"/>
+        </w:rPr>
+        <w:t>"Hello, world!"</w:t>
+      </w:r>
+      <w:r>
+        <w:rPr>
+          <w:rFonts w:ascii="Courier New" w:eastAsia="Times New Roman" w:hAnsi="Courier New" w:cs="Courier New"/>
+          <w:color w:val="808080"/>
+          <w:sz w:val="20"/>
+          <w:szCs w:val="20"/>
+        </w:rPr>
+        <w:t xml:space="preserve"> </w:t>
+      </w:r>
+      <w:r>
+        <w:rPr>
+          <w:rFonts w:ascii="Times New Roman" w:eastAsia="Times New Roman" w:hAnsi="Times New Roman" w:cs="Times New Roman"/>
+          <w:sz w:val="24"/>
+          <w:szCs w:val="24"/>
+          <w:lang w:val="sr-Latn-RS"/>
+        </w:rPr>
+        <w:t>a zatim završava emitovanje.  Kreirajmo sada i pretplatnika</w:t>
+      </w:r>
+      <w:r>
+        <w:rPr>
+          <w:rFonts w:ascii="Times New Roman" w:eastAsia="Times New Roman" w:hAnsi="Times New Roman" w:cs="Times New Roman"/>
+          <w:sz w:val="24"/>
+          <w:szCs w:val="24"/>
+        </w:rPr>
+        <w:t xml:space="preserve">: </w:t>
+      </w:r>
+    </w:p>
+    <w:p>
+      <w:pPr>
+        <w:shd w:val="clear" w:color="auto" w:fill="FFFFFF"/>
+        <w:spacing w:after="0" w:line="240" w:lineRule="auto"/>
+        <w:rPr>
+          <w:rFonts w:ascii="Courier New" w:eastAsia="Times New Roman" w:hAnsi="Courier New" w:cs="Courier New"/>
+          <w:color w:val="000000"/>
+          <w:sz w:val="20"/>
+          <w:szCs w:val="20"/>
+        </w:rPr>
+      </w:pPr>
+      <w:r>
+        <w:rPr>
+          <w:rFonts w:ascii="Courier New" w:eastAsia="Times New Roman" w:hAnsi="Courier New" w:cs="Courier New"/>
+          <w:color w:val="000000"/>
+          <w:sz w:val="20"/>
+          <w:szCs w:val="20"/>
+        </w:rPr>
+        <w:t>Subscriber</w:t>
+      </w:r>
+      <w:r>
+        <w:rPr>
+          <w:rFonts w:ascii="Courier New" w:eastAsia="Times New Roman" w:hAnsi="Courier New" w:cs="Courier New"/>
+          <w:b/>
+          <w:bCs/>
+          <w:color w:val="000080"/>
+          <w:sz w:val="20"/>
+          <w:szCs w:val="20"/>
+        </w:rPr>
+        <w:t>&lt;</w:t>
+      </w:r>
+      <w:r>
+        <w:rPr>
+          <w:rFonts w:ascii="Courier New" w:eastAsia="Times New Roman" w:hAnsi="Courier New" w:cs="Courier New"/>
+          <w:color w:val="000000"/>
+          <w:sz w:val="20"/>
+          <w:szCs w:val="20"/>
+        </w:rPr>
+        <w:t>String</w:t>
+      </w:r>
+      <w:r>
+        <w:rPr>
+          <w:rFonts w:ascii="Courier New" w:eastAsia="Times New Roman" w:hAnsi="Courier New" w:cs="Courier New"/>
+          <w:b/>
+          <w:bCs/>
+          <w:color w:val="000080"/>
+          <w:sz w:val="20"/>
+          <w:szCs w:val="20"/>
+        </w:rPr>
+        <w:t>&gt;</w:t>
+      </w:r>
+      <w:r>
+        <w:rPr>
+          <w:rFonts w:ascii="Courier New" w:eastAsia="Times New Roman" w:hAnsi="Courier New" w:cs="Courier New"/>
+          <w:color w:val="000000"/>
+          <w:sz w:val="20"/>
+          <w:szCs w:val="20"/>
+        </w:rPr>
+        <w:t xml:space="preserve"> mySubscriber </w:t>
+      </w:r>
+      <w:r>
+        <w:rPr>
+          <w:rFonts w:ascii="Courier New" w:eastAsia="Times New Roman" w:hAnsi="Courier New" w:cs="Courier New"/>
+          <w:b/>
+          <w:bCs/>
+          <w:color w:val="000080"/>
+          <w:sz w:val="20"/>
+          <w:szCs w:val="20"/>
+        </w:rPr>
+        <w:t>=</w:t>
+      </w:r>
+      <w:r>
+        <w:rPr>
+          <w:rFonts w:ascii="Courier New" w:eastAsia="Times New Roman" w:hAnsi="Courier New" w:cs="Courier New"/>
+          <w:color w:val="000000"/>
+          <w:sz w:val="20"/>
+          <w:szCs w:val="20"/>
+        </w:rPr>
+        <w:t xml:space="preserve"> </w:t>
+      </w:r>
+      <w:r>
+        <w:rPr>
+          <w:rFonts w:ascii="Courier New" w:eastAsia="Times New Roman" w:hAnsi="Courier New" w:cs="Courier New"/>
+          <w:b/>
+          <w:bCs/>
+          <w:color w:val="0000FF"/>
+          <w:sz w:val="20"/>
+          <w:szCs w:val="20"/>
+        </w:rPr>
+        <w:t>new</w:t>
+      </w:r>
+      <w:r>
+        <w:rPr>
+          <w:rFonts w:ascii="Courier New" w:eastAsia="Times New Roman" w:hAnsi="Courier New" w:cs="Courier New"/>
+          <w:color w:val="000000"/>
+          <w:sz w:val="20"/>
+          <w:szCs w:val="20"/>
+        </w:rPr>
+        <w:t xml:space="preserve"> Subscriber</w:t>
+      </w:r>
+      <w:r>
+        <w:rPr>
+          <w:rFonts w:ascii="Courier New" w:eastAsia="Times New Roman" w:hAnsi="Courier New" w:cs="Courier New"/>
+          <w:b/>
+          <w:bCs/>
+          <w:color w:val="000080"/>
+          <w:sz w:val="20"/>
+          <w:szCs w:val="20"/>
+        </w:rPr>
+        <w:t>&lt;</w:t>
+      </w:r>
+      <w:r>
+        <w:rPr>
+          <w:rFonts w:ascii="Courier New" w:eastAsia="Times New Roman" w:hAnsi="Courier New" w:cs="Courier New"/>
+          <w:color w:val="000000"/>
+          <w:sz w:val="20"/>
+          <w:szCs w:val="20"/>
+        </w:rPr>
+        <w:t>String</w:t>
+      </w:r>
+      <w:r>
+        <w:rPr>
+          <w:rFonts w:ascii="Courier New" w:eastAsia="Times New Roman" w:hAnsi="Courier New" w:cs="Courier New"/>
+          <w:b/>
+          <w:bCs/>
+          <w:color w:val="000080"/>
+          <w:sz w:val="20"/>
+          <w:szCs w:val="20"/>
+        </w:rPr>
+        <w:t>&gt;()</w:t>
+      </w:r>
+      <w:r>
+        <w:rPr>
+          <w:rFonts w:ascii="Courier New" w:eastAsia="Times New Roman" w:hAnsi="Courier New" w:cs="Courier New"/>
+          <w:color w:val="000000"/>
+          <w:sz w:val="20"/>
+          <w:szCs w:val="20"/>
+        </w:rPr>
+        <w:t xml:space="preserve"> </w:t>
+      </w:r>
+      <w:r>
+        <w:rPr>
+          <w:rFonts w:ascii="Courier New" w:eastAsia="Times New Roman" w:hAnsi="Courier New" w:cs="Courier New"/>
+          <w:b/>
+          <w:bCs/>
+          <w:color w:val="000080"/>
+          <w:sz w:val="20"/>
+          <w:szCs w:val="20"/>
+        </w:rPr>
+        <w:t>{</w:t>
+      </w:r>
+    </w:p>
+    <w:p>
+      <w:pPr>
+        <w:shd w:val="clear" w:color="auto" w:fill="FFFFFF"/>
+        <w:spacing w:after="0" w:line="240" w:lineRule="auto"/>
+        <w:rPr>
+          <w:rFonts w:ascii="Courier New" w:eastAsia="Times New Roman" w:hAnsi="Courier New" w:cs="Courier New"/>
+          <w:color w:val="000000"/>
+          <w:sz w:val="20"/>
+          <w:szCs w:val="20"/>
+        </w:rPr>
+      </w:pPr>
+      <w:r>
+        <w:rPr>
+          <w:rFonts w:ascii="Courier New" w:eastAsia="Times New Roman" w:hAnsi="Courier New" w:cs="Courier New"/>
+          <w:color w:val="000000"/>
+          <w:sz w:val="20"/>
+          <w:szCs w:val="20"/>
+        </w:rPr>
+        <w:t xml:space="preserve">    @Override</w:t>
+      </w:r>
+    </w:p>
+    <w:p>
+      <w:pPr>
+        <w:shd w:val="clear" w:color="auto" w:fill="FFFFFF"/>
+        <w:spacing w:after="0" w:line="240" w:lineRule="auto"/>
+        <w:rPr>
+          <w:rFonts w:ascii="Courier New" w:eastAsia="Times New Roman" w:hAnsi="Courier New" w:cs="Courier New"/>
+          <w:color w:val="000000"/>
+          <w:sz w:val="20"/>
+          <w:szCs w:val="20"/>
+        </w:rPr>
+      </w:pPr>
+      <w:r>
+        <w:rPr>
+          <w:rFonts w:ascii="Courier New" w:eastAsia="Times New Roman" w:hAnsi="Courier New" w:cs="Courier New"/>
+          <w:color w:val="000000"/>
+          <w:sz w:val="20"/>
+          <w:szCs w:val="20"/>
+        </w:rPr>
+        <w:t xml:space="preserve">    </w:t>
+      </w:r>
+      <w:r>
+        <w:rPr>
+          <w:rFonts w:ascii="Courier New" w:eastAsia="Times New Roman" w:hAnsi="Courier New" w:cs="Courier New"/>
+          <w:color w:val="8000FF"/>
+          <w:sz w:val="20"/>
+          <w:szCs w:val="20"/>
+        </w:rPr>
+        <w:t>public</w:t>
+      </w:r>
+      <w:r>
+        <w:rPr>
+          <w:rFonts w:ascii="Courier New" w:eastAsia="Times New Roman" w:hAnsi="Courier New" w:cs="Courier New"/>
+          <w:color w:val="000000"/>
+          <w:sz w:val="20"/>
+          <w:szCs w:val="20"/>
+        </w:rPr>
+        <w:t xml:space="preserve"> </w:t>
+      </w:r>
+      <w:r>
+        <w:rPr>
+          <w:rFonts w:ascii="Courier New" w:eastAsia="Times New Roman" w:hAnsi="Courier New" w:cs="Courier New"/>
+          <w:color w:val="8000FF"/>
+          <w:sz w:val="20"/>
+          <w:szCs w:val="20"/>
+        </w:rPr>
+        <w:t>void</w:t>
+      </w:r>
+      <w:r>
+        <w:rPr>
+          <w:rFonts w:ascii="Courier New" w:eastAsia="Times New Roman" w:hAnsi="Courier New" w:cs="Courier New"/>
+          <w:color w:val="000000"/>
+          <w:sz w:val="20"/>
+          <w:szCs w:val="20"/>
+        </w:rPr>
+        <w:t xml:space="preserve"> onNext</w:t>
+      </w:r>
+      <w:r>
+        <w:rPr>
+          <w:rFonts w:ascii="Courier New" w:eastAsia="Times New Roman" w:hAnsi="Courier New" w:cs="Courier New"/>
+          <w:b/>
+          <w:bCs/>
+          <w:color w:val="000080"/>
+          <w:sz w:val="20"/>
+          <w:szCs w:val="20"/>
+        </w:rPr>
+        <w:t>(</w:t>
+      </w:r>
+      <w:r>
+        <w:rPr>
+          <w:rFonts w:ascii="Courier New" w:eastAsia="Times New Roman" w:hAnsi="Courier New" w:cs="Courier New"/>
+          <w:color w:val="000000"/>
+          <w:sz w:val="20"/>
+          <w:szCs w:val="20"/>
+        </w:rPr>
+        <w:t>String s</w:t>
+      </w:r>
+      <w:r>
+        <w:rPr>
+          <w:rFonts w:ascii="Courier New" w:eastAsia="Times New Roman" w:hAnsi="Courier New" w:cs="Courier New"/>
+          <w:b/>
+          <w:bCs/>
+          <w:color w:val="000080"/>
+          <w:sz w:val="20"/>
+          <w:szCs w:val="20"/>
+        </w:rPr>
+        <w:t>)</w:t>
+      </w:r>
+      <w:r>
+        <w:rPr>
+          <w:rFonts w:ascii="Courier New" w:eastAsia="Times New Roman" w:hAnsi="Courier New" w:cs="Courier New"/>
+          <w:color w:val="000000"/>
+          <w:sz w:val="20"/>
+          <w:szCs w:val="20"/>
+        </w:rPr>
+        <w:t xml:space="preserve"> </w:t>
+      </w:r>
+      <w:r>
+        <w:rPr>
+          <w:rFonts w:ascii="Courier New" w:eastAsia="Times New Roman" w:hAnsi="Courier New" w:cs="Courier New"/>
+          <w:b/>
+          <w:bCs/>
+          <w:color w:val="000080"/>
+          <w:sz w:val="20"/>
+          <w:szCs w:val="20"/>
+        </w:rPr>
+        <w:t>{</w:t>
+      </w:r>
+      <w:r>
+        <w:rPr>
+          <w:rFonts w:ascii="Courier New" w:eastAsia="Times New Roman" w:hAnsi="Courier New" w:cs="Courier New"/>
+          <w:color w:val="000000"/>
+          <w:sz w:val="20"/>
+          <w:szCs w:val="20"/>
+        </w:rPr>
+        <w:t xml:space="preserve"> System</w:t>
+      </w:r>
+      <w:r>
+        <w:rPr>
+          <w:rFonts w:ascii="Courier New" w:eastAsia="Times New Roman" w:hAnsi="Courier New" w:cs="Courier New"/>
+          <w:b/>
+          <w:bCs/>
+          <w:color w:val="000080"/>
+          <w:sz w:val="20"/>
+          <w:szCs w:val="20"/>
+        </w:rPr>
+        <w:t>.</w:t>
+      </w:r>
+      <w:r>
+        <w:rPr>
+          <w:rFonts w:ascii="Courier New" w:eastAsia="Times New Roman" w:hAnsi="Courier New" w:cs="Courier New"/>
+          <w:color w:val="000000"/>
+          <w:sz w:val="20"/>
+          <w:szCs w:val="20"/>
+        </w:rPr>
+        <w:t>out</w:t>
+      </w:r>
+      <w:r>
+        <w:rPr>
+          <w:rFonts w:ascii="Courier New" w:eastAsia="Times New Roman" w:hAnsi="Courier New" w:cs="Courier New"/>
+          <w:b/>
+          <w:bCs/>
+          <w:color w:val="000080"/>
+          <w:sz w:val="20"/>
+          <w:szCs w:val="20"/>
+        </w:rPr>
+        <w:t>.</w:t>
+      </w:r>
+      <w:r>
+        <w:rPr>
+          <w:rFonts w:ascii="Courier New" w:eastAsia="Times New Roman" w:hAnsi="Courier New" w:cs="Courier New"/>
+          <w:color w:val="000000"/>
+          <w:sz w:val="20"/>
+          <w:szCs w:val="20"/>
+        </w:rPr>
+        <w:t>println</w:t>
+      </w:r>
+      <w:r>
+        <w:rPr>
+          <w:rFonts w:ascii="Courier New" w:eastAsia="Times New Roman" w:hAnsi="Courier New" w:cs="Courier New"/>
+          <w:b/>
+          <w:bCs/>
+          <w:color w:val="000080"/>
+          <w:sz w:val="20"/>
+          <w:szCs w:val="20"/>
+        </w:rPr>
+        <w:t>(</w:t>
+      </w:r>
+      <w:r>
+        <w:rPr>
+          <w:rFonts w:ascii="Courier New" w:eastAsia="Times New Roman" w:hAnsi="Courier New" w:cs="Courier New"/>
+          <w:color w:val="000000"/>
+          <w:sz w:val="20"/>
+          <w:szCs w:val="20"/>
+        </w:rPr>
+        <w:t>s</w:t>
+      </w:r>
+      <w:r>
+        <w:rPr>
+          <w:rFonts w:ascii="Courier New" w:eastAsia="Times New Roman" w:hAnsi="Courier New" w:cs="Courier New"/>
+          <w:b/>
+          <w:bCs/>
+          <w:color w:val="000080"/>
+          <w:sz w:val="20"/>
+          <w:szCs w:val="20"/>
+        </w:rPr>
+        <w:t>);</w:t>
+      </w:r>
+      <w:r>
+        <w:rPr>
+          <w:rFonts w:ascii="Courier New" w:eastAsia="Times New Roman" w:hAnsi="Courier New" w:cs="Courier New"/>
+          <w:color w:val="000000"/>
+          <w:sz w:val="20"/>
+          <w:szCs w:val="20"/>
+        </w:rPr>
+        <w:t xml:space="preserve"> </w:t>
+      </w:r>
+      <w:r>
+        <w:rPr>
+          <w:rFonts w:ascii="Courier New" w:eastAsia="Times New Roman" w:hAnsi="Courier New" w:cs="Courier New"/>
+          <w:b/>
+          <w:bCs/>
+          <w:color w:val="000080"/>
+          <w:sz w:val="20"/>
+          <w:szCs w:val="20"/>
+        </w:rPr>
+        <w:t>}</w:t>
+      </w:r>
+    </w:p>
+    <w:p>
+      <w:pPr>
+        <w:shd w:val="clear" w:color="auto" w:fill="FFFFFF"/>
+        <w:spacing w:after="0" w:line="240" w:lineRule="auto"/>
+        <w:rPr>
+          <w:rFonts w:ascii="Courier New" w:eastAsia="Times New Roman" w:hAnsi="Courier New" w:cs="Courier New"/>
+          <w:color w:val="000000"/>
+          <w:sz w:val="20"/>
+          <w:szCs w:val="20"/>
+        </w:rPr>
+      </w:pPr>
+    </w:p>
+    <w:p>
+      <w:pPr>
+        <w:shd w:val="clear" w:color="auto" w:fill="FFFFFF"/>
+        <w:spacing w:after="0" w:line="240" w:lineRule="auto"/>
+        <w:rPr>
+          <w:rFonts w:ascii="Courier New" w:eastAsia="Times New Roman" w:hAnsi="Courier New" w:cs="Courier New"/>
+          <w:color w:val="000000"/>
+          <w:sz w:val="20"/>
+          <w:szCs w:val="20"/>
+        </w:rPr>
+      </w:pPr>
+      <w:r>
+        <w:rPr>
+          <w:rFonts w:ascii="Courier New" w:eastAsia="Times New Roman" w:hAnsi="Courier New" w:cs="Courier New"/>
+          <w:color w:val="000000"/>
+          <w:sz w:val="20"/>
+          <w:szCs w:val="20"/>
+        </w:rPr>
+        <w:t xml:space="preserve">    @Override</w:t>
+      </w:r>
+    </w:p>
+    <w:p>
+      <w:pPr>
+        <w:shd w:val="clear" w:color="auto" w:fill="FFFFFF"/>
+        <w:spacing w:after="0" w:line="240" w:lineRule="auto"/>
+        <w:rPr>
+          <w:rFonts w:ascii="Courier New" w:eastAsia="Times New Roman" w:hAnsi="Courier New" w:cs="Courier New"/>
+          <w:color w:val="000000"/>
+          <w:sz w:val="20"/>
+          <w:szCs w:val="20"/>
+        </w:rPr>
+      </w:pPr>
+      <w:r>
+        <w:rPr>
+          <w:rFonts w:ascii="Courier New" w:eastAsia="Times New Roman" w:hAnsi="Courier New" w:cs="Courier New"/>
+          <w:color w:val="000000"/>
+          <w:sz w:val="20"/>
+          <w:szCs w:val="20"/>
+        </w:rPr>
+        <w:t xml:space="preserve">    </w:t>
+      </w:r>
+      <w:r>
+        <w:rPr>
+          <w:rFonts w:ascii="Courier New" w:eastAsia="Times New Roman" w:hAnsi="Courier New" w:cs="Courier New"/>
+          <w:color w:val="8000FF"/>
+          <w:sz w:val="20"/>
+          <w:szCs w:val="20"/>
+        </w:rPr>
+        <w:t>public</w:t>
+      </w:r>
+      <w:r>
+        <w:rPr>
+          <w:rFonts w:ascii="Courier New" w:eastAsia="Times New Roman" w:hAnsi="Courier New" w:cs="Courier New"/>
+          <w:color w:val="000000"/>
+          <w:sz w:val="20"/>
+          <w:szCs w:val="20"/>
+        </w:rPr>
+        <w:t xml:space="preserve"> </w:t>
+      </w:r>
+      <w:r>
+        <w:rPr>
+          <w:rFonts w:ascii="Courier New" w:eastAsia="Times New Roman" w:hAnsi="Courier New" w:cs="Courier New"/>
+          <w:color w:val="8000FF"/>
+          <w:sz w:val="20"/>
+          <w:szCs w:val="20"/>
+        </w:rPr>
+        <w:t>void</w:t>
+      </w:r>
+      <w:r>
+        <w:rPr>
+          <w:rFonts w:ascii="Courier New" w:eastAsia="Times New Roman" w:hAnsi="Courier New" w:cs="Courier New"/>
+          <w:color w:val="000000"/>
+          <w:sz w:val="20"/>
+          <w:szCs w:val="20"/>
+        </w:rPr>
+        <w:t xml:space="preserve"> onCompleted</w:t>
+      </w:r>
+      <w:r>
+        <w:rPr>
+          <w:rFonts w:ascii="Courier New" w:eastAsia="Times New Roman" w:hAnsi="Courier New" w:cs="Courier New"/>
+          <w:b/>
+          <w:bCs/>
+          <w:color w:val="000080"/>
+          <w:sz w:val="20"/>
+          <w:szCs w:val="20"/>
+        </w:rPr>
+        <w:t>()</w:t>
+      </w:r>
+      <w:r>
+        <w:rPr>
+          <w:rFonts w:ascii="Courier New" w:eastAsia="Times New Roman" w:hAnsi="Courier New" w:cs="Courier New"/>
+          <w:color w:val="000000"/>
+          <w:sz w:val="20"/>
+          <w:szCs w:val="20"/>
+        </w:rPr>
+        <w:t xml:space="preserve"> </w:t>
+      </w:r>
+      <w:r>
+        <w:rPr>
+          <w:rFonts w:ascii="Courier New" w:eastAsia="Times New Roman" w:hAnsi="Courier New" w:cs="Courier New"/>
+          <w:b/>
+          <w:bCs/>
+          <w:color w:val="000080"/>
+          <w:sz w:val="20"/>
+          <w:szCs w:val="20"/>
+        </w:rPr>
+        <w:t>{</w:t>
+      </w:r>
+      <w:r>
+        <w:rPr>
+          <w:rFonts w:ascii="Courier New" w:eastAsia="Times New Roman" w:hAnsi="Courier New" w:cs="Courier New"/>
+          <w:color w:val="000000"/>
+          <w:sz w:val="20"/>
+          <w:szCs w:val="20"/>
+        </w:rPr>
+        <w:t xml:space="preserve"> </w:t>
+      </w:r>
+      <w:r>
+        <w:rPr>
+          <w:rFonts w:ascii="Courier New" w:eastAsia="Times New Roman" w:hAnsi="Courier New" w:cs="Courier New"/>
+          <w:b/>
+          <w:bCs/>
+          <w:color w:val="000080"/>
+          <w:sz w:val="20"/>
+          <w:szCs w:val="20"/>
+        </w:rPr>
+        <w:t>}</w:t>
+      </w:r>
+    </w:p>
+    <w:p>
+      <w:pPr>
+        <w:shd w:val="clear" w:color="auto" w:fill="FFFFFF"/>
+        <w:spacing w:after="0" w:line="240" w:lineRule="auto"/>
+        <w:rPr>
+          <w:rFonts w:ascii="Courier New" w:eastAsia="Times New Roman" w:hAnsi="Courier New" w:cs="Courier New"/>
+          <w:color w:val="000000"/>
+          <w:sz w:val="20"/>
+          <w:szCs w:val="20"/>
+        </w:rPr>
+      </w:pPr>
       <w:bookmarkStart w:id="0" w:name="_GoBack"/>
       <w:bookmarkEnd w:id="0"/>
-      <w:r>
-        <w:rPr>
-          <w:rFonts w:ascii="Arial" w:hAnsi="Arial" w:cs="Arial"/>
-          <w:b/>
-          <w:sz w:val="32"/>
-          <w:szCs w:val="32"/>
-        </w:rPr>
-        <w:t>RxAndroid</w:t>
-      </w:r>
-    </w:p>
-    <w:p>
-      <w:pPr>
-        <w:shd w:val="clear" w:color="auto" w:fill="FFFFFF"/>
-        <w:rPr>
-          <w:rFonts w:ascii="Arial" w:hAnsi="Arial" w:cs="Arial"/>
-          <w:sz w:val="24"/>
-          <w:szCs w:val="24"/>
-          <w:lang w:val="sr-Latn-RS"/>
-        </w:rPr>
-      </w:pPr>
-      <w:r>
-        <w:rPr>
-          <w:rFonts w:ascii="Arial" w:hAnsi="Arial" w:cs="Arial"/>
-          <w:sz w:val="24"/>
-          <w:szCs w:val="24"/>
-        </w:rPr>
-        <w:t>id</w:t>
+    </w:p>
+    <w:p>
+      <w:pPr>
+        <w:shd w:val="clear" w:color="auto" w:fill="FFFFFF"/>
+        <w:spacing w:after="0" w:line="240" w:lineRule="auto"/>
+        <w:rPr>
+          <w:rFonts w:ascii="Courier New" w:eastAsia="Times New Roman" w:hAnsi="Courier New" w:cs="Courier New"/>
+          <w:color w:val="000000"/>
+          <w:sz w:val="20"/>
+          <w:szCs w:val="20"/>
+        </w:rPr>
+      </w:pPr>
+      <w:r>
+        <w:rPr>
+          <w:rFonts w:ascii="Courier New" w:eastAsia="Times New Roman" w:hAnsi="Courier New" w:cs="Courier New"/>
+          <w:color w:val="000000"/>
+          <w:sz w:val="20"/>
+          <w:szCs w:val="20"/>
+        </w:rPr>
+        <w:t xml:space="preserve">    @Override</w:t>
+      </w:r>
+    </w:p>
+    <w:p>
+      <w:pPr>
+        <w:shd w:val="clear" w:color="auto" w:fill="FFFFFF"/>
+        <w:spacing w:after="0" w:line="240" w:lineRule="auto"/>
+        <w:rPr>
+          <w:rFonts w:ascii="Courier New" w:eastAsia="Times New Roman" w:hAnsi="Courier New" w:cs="Courier New"/>
+          <w:color w:val="000000"/>
+          <w:sz w:val="20"/>
+          <w:szCs w:val="20"/>
+        </w:rPr>
+      </w:pPr>
+      <w:r>
+        <w:rPr>
+          <w:rFonts w:ascii="Courier New" w:eastAsia="Times New Roman" w:hAnsi="Courier New" w:cs="Courier New"/>
+          <w:color w:val="000000"/>
+          <w:sz w:val="20"/>
+          <w:szCs w:val="20"/>
+        </w:rPr>
+        <w:t xml:space="preserve">    </w:t>
+      </w:r>
+      <w:r>
+        <w:rPr>
+          <w:rFonts w:ascii="Courier New" w:eastAsia="Times New Roman" w:hAnsi="Courier New" w:cs="Courier New"/>
+          <w:color w:val="8000FF"/>
+          <w:sz w:val="20"/>
+          <w:szCs w:val="20"/>
+        </w:rPr>
+        <w:t>public</w:t>
+      </w:r>
+      <w:r>
+        <w:rPr>
+          <w:rFonts w:ascii="Courier New" w:eastAsia="Times New Roman" w:hAnsi="Courier New" w:cs="Courier New"/>
+          <w:color w:val="000000"/>
+          <w:sz w:val="20"/>
+          <w:szCs w:val="20"/>
+        </w:rPr>
+        <w:t xml:space="preserve"> </w:t>
+      </w:r>
+      <w:r>
+        <w:rPr>
+          <w:rFonts w:ascii="Courier New" w:eastAsia="Times New Roman" w:hAnsi="Courier New" w:cs="Courier New"/>
+          <w:color w:val="8000FF"/>
+          <w:sz w:val="20"/>
+          <w:szCs w:val="20"/>
+        </w:rPr>
+        <w:t>void</w:t>
+      </w:r>
+      <w:r>
+        <w:rPr>
+          <w:rFonts w:ascii="Courier New" w:eastAsia="Times New Roman" w:hAnsi="Courier New" w:cs="Courier New"/>
+          <w:color w:val="000000"/>
+          <w:sz w:val="20"/>
+          <w:szCs w:val="20"/>
+        </w:rPr>
+        <w:t xml:space="preserve"> onError</w:t>
+      </w:r>
+      <w:r>
+        <w:rPr>
+          <w:rFonts w:ascii="Courier New" w:eastAsia="Times New Roman" w:hAnsi="Courier New" w:cs="Courier New"/>
+          <w:b/>
+          <w:bCs/>
+          <w:color w:val="000080"/>
+          <w:sz w:val="20"/>
+          <w:szCs w:val="20"/>
+        </w:rPr>
+        <w:t>(</w:t>
+      </w:r>
+      <w:r>
+        <w:rPr>
+          <w:rFonts w:ascii="Courier New" w:eastAsia="Times New Roman" w:hAnsi="Courier New" w:cs="Courier New"/>
+          <w:color w:val="000000"/>
+          <w:sz w:val="20"/>
+          <w:szCs w:val="20"/>
+        </w:rPr>
+        <w:t>Throwable e</w:t>
+      </w:r>
+      <w:r>
+        <w:rPr>
+          <w:rFonts w:ascii="Courier New" w:eastAsia="Times New Roman" w:hAnsi="Courier New" w:cs="Courier New"/>
+          <w:b/>
+          <w:bCs/>
+          <w:color w:val="000080"/>
+          <w:sz w:val="20"/>
+          <w:szCs w:val="20"/>
+        </w:rPr>
+        <w:t>)</w:t>
+      </w:r>
+      <w:r>
+        <w:rPr>
+          <w:rFonts w:ascii="Courier New" w:eastAsia="Times New Roman" w:hAnsi="Courier New" w:cs="Courier New"/>
+          <w:color w:val="000000"/>
+          <w:sz w:val="20"/>
+          <w:szCs w:val="20"/>
+        </w:rPr>
+        <w:t xml:space="preserve"> </w:t>
+      </w:r>
+      <w:r>
+        <w:rPr>
+          <w:rFonts w:ascii="Courier New" w:eastAsia="Times New Roman" w:hAnsi="Courier New" w:cs="Courier New"/>
+          <w:b/>
+          <w:bCs/>
+          <w:color w:val="000080"/>
+          <w:sz w:val="20"/>
+          <w:szCs w:val="20"/>
+        </w:rPr>
+        <w:t>{</w:t>
+      </w:r>
+      <w:r>
+        <w:rPr>
+          <w:rFonts w:ascii="Courier New" w:eastAsia="Times New Roman" w:hAnsi="Courier New" w:cs="Courier New"/>
+          <w:color w:val="000000"/>
+          <w:sz w:val="20"/>
+          <w:szCs w:val="20"/>
+        </w:rPr>
+        <w:t xml:space="preserve"> </w:t>
+      </w:r>
+      <w:r>
+        <w:rPr>
+          <w:rFonts w:ascii="Courier New" w:eastAsia="Times New Roman" w:hAnsi="Courier New" w:cs="Courier New"/>
+          <w:b/>
+          <w:bCs/>
+          <w:color w:val="000080"/>
+          <w:sz w:val="20"/>
+          <w:szCs w:val="20"/>
+        </w:rPr>
+        <w:t>}</w:t>
+      </w:r>
+    </w:p>
+    <w:p>
+      <w:pPr>
+        <w:shd w:val="clear" w:color="auto" w:fill="FFFFFF"/>
+        <w:spacing w:after="0" w:line="240" w:lineRule="auto"/>
+        <w:rPr>
+          <w:rFonts w:ascii="Times New Roman" w:eastAsia="Times New Roman" w:hAnsi="Times New Roman" w:cs="Times New Roman"/>
+          <w:sz w:val="24"/>
+          <w:szCs w:val="24"/>
+        </w:rPr>
+      </w:pPr>
+      <w:r>
+        <w:rPr>
+          <w:rFonts w:ascii="Courier New" w:eastAsia="Times New Roman" w:hAnsi="Courier New" w:cs="Courier New"/>
+          <w:b/>
+          <w:bCs/>
+          <w:color w:val="000080"/>
+          <w:sz w:val="20"/>
+          <w:szCs w:val="20"/>
+        </w:rPr>
+        <w:t>};</w:t>
+      </w:r>
+    </w:p>
+    <w:p>
+      <w:pPr>
+        <w:shd w:val="clear" w:color="auto" w:fill="FFFFFF"/>
+        <w:rPr>
+          <w:rFonts w:ascii="Times New Roman" w:eastAsia="Times New Roman" w:hAnsi="Times New Roman" w:cs="Times New Roman"/>
+          <w:sz w:val="24"/>
+          <w:szCs w:val="24"/>
+        </w:rPr>
+      </w:pPr>
+    </w:p>
+    <w:p>
+      <w:pPr>
+        <w:shd w:val="clear" w:color="auto" w:fill="FFFFFF"/>
+        <w:rPr>
+          <w:rFonts w:ascii="Times New Roman" w:eastAsia="Times New Roman" w:hAnsi="Times New Roman" w:cs="Times New Roman"/>
+          <w:sz w:val="24"/>
+          <w:szCs w:val="24"/>
+        </w:rPr>
+      </w:pPr>
+      <w:r>
+        <w:rPr>
+          <w:rFonts w:ascii="Times New Roman" w:eastAsia="Times New Roman" w:hAnsi="Times New Roman" w:cs="Times New Roman"/>
+          <w:sz w:val="24"/>
+          <w:szCs w:val="24"/>
+        </w:rPr>
+        <w:t xml:space="preserve">Sada kada imamo pretplatnika i emitera ako ih spojimo dobićemo odštampano </w:t>
+      </w:r>
+      <w:r>
+        <w:rPr>
+          <w:rFonts w:ascii="Courier New" w:hAnsi="Courier New" w:cs="Courier New"/>
+          <w:color w:val="808080"/>
+          <w:sz w:val="20"/>
+          <w:szCs w:val="20"/>
+        </w:rPr>
+        <w:t>"Hello, world!"</w:t>
+      </w:r>
+      <w:r>
+        <w:rPr>
+          <w:rFonts w:ascii="Times New Roman" w:eastAsia="Times New Roman" w:hAnsi="Times New Roman" w:cs="Times New Roman"/>
+          <w:sz w:val="24"/>
+          <w:szCs w:val="24"/>
+        </w:rPr>
+        <w:t xml:space="preserve"> </w:t>
+      </w:r>
+      <w:r>
+        <w:rPr>
+          <w:rFonts w:ascii="Times New Roman" w:eastAsia="Times New Roman" w:hAnsi="Times New Roman" w:cs="Times New Roman"/>
+          <w:sz w:val="24"/>
+          <w:szCs w:val="24"/>
+        </w:rPr>
+        <w:t>.</w:t>
+      </w:r>
+    </w:p>
+    <w:p>
+      <w:pPr>
+        <w:shd w:val="clear" w:color="auto" w:fill="FFFFFF"/>
+        <w:spacing w:after="0" w:line="240" w:lineRule="auto"/>
+        <w:rPr>
+          <w:rFonts w:ascii="Courier New" w:eastAsia="Times New Roman" w:hAnsi="Courier New" w:cs="Courier New"/>
+          <w:color w:val="000000"/>
+          <w:sz w:val="20"/>
+          <w:szCs w:val="20"/>
+        </w:rPr>
+      </w:pPr>
+      <w:r>
+        <w:rPr>
+          <w:rFonts w:ascii="Courier New" w:eastAsia="Times New Roman" w:hAnsi="Courier New" w:cs="Courier New"/>
+          <w:color w:val="000000"/>
+          <w:sz w:val="20"/>
+          <w:szCs w:val="20"/>
+        </w:rPr>
+        <w:t>myObservable</w:t>
+      </w:r>
+      <w:r>
+        <w:rPr>
+          <w:rFonts w:ascii="Courier New" w:eastAsia="Times New Roman" w:hAnsi="Courier New" w:cs="Courier New"/>
+          <w:b/>
+          <w:bCs/>
+          <w:color w:val="000080"/>
+          <w:sz w:val="20"/>
+          <w:szCs w:val="20"/>
+        </w:rPr>
+        <w:t>.</w:t>
+      </w:r>
+      <w:r>
+        <w:rPr>
+          <w:rFonts w:ascii="Courier New" w:eastAsia="Times New Roman" w:hAnsi="Courier New" w:cs="Courier New"/>
+          <w:color w:val="000000"/>
+          <w:sz w:val="20"/>
+          <w:szCs w:val="20"/>
+        </w:rPr>
+        <w:t>subscribe</w:t>
+      </w:r>
+      <w:r>
+        <w:rPr>
+          <w:rFonts w:ascii="Courier New" w:eastAsia="Times New Roman" w:hAnsi="Courier New" w:cs="Courier New"/>
+          <w:b/>
+          <w:bCs/>
+          <w:color w:val="000080"/>
+          <w:sz w:val="20"/>
+          <w:szCs w:val="20"/>
+        </w:rPr>
+        <w:t>(</w:t>
+      </w:r>
+      <w:r>
+        <w:rPr>
+          <w:rFonts w:ascii="Courier New" w:eastAsia="Times New Roman" w:hAnsi="Courier New" w:cs="Courier New"/>
+          <w:color w:val="000000"/>
+          <w:sz w:val="20"/>
+          <w:szCs w:val="20"/>
+        </w:rPr>
+        <w:t>mySubscriber</w:t>
+      </w:r>
+      <w:r>
+        <w:rPr>
+          <w:rFonts w:ascii="Courier New" w:eastAsia="Times New Roman" w:hAnsi="Courier New" w:cs="Courier New"/>
+          <w:b/>
+          <w:bCs/>
+          <w:color w:val="000080"/>
+          <w:sz w:val="20"/>
+          <w:szCs w:val="20"/>
+        </w:rPr>
+        <w:t>);</w:t>
+      </w:r>
+    </w:p>
+    <w:p>
+      <w:pPr>
+        <w:shd w:val="clear" w:color="auto" w:fill="FFFFFF"/>
+        <w:rPr>
+          <w:rFonts w:ascii="Times New Roman" w:eastAsia="Times New Roman" w:hAnsi="Times New Roman" w:cs="Times New Roman"/>
+          <w:sz w:val="24"/>
+          <w:szCs w:val="24"/>
+          <w:lang w:val="sr-Latn-RS"/>
+        </w:rPr>
+      </w:pPr>
+    </w:p>
+    <w:p>
+      <w:pPr>
+        <w:shd w:val="clear" w:color="auto" w:fill="FFFFFF"/>
+        <w:rPr>
+          <w:rFonts w:ascii="Times New Roman" w:eastAsia="Times New Roman" w:hAnsi="Times New Roman" w:cs="Times New Roman"/>
+          <w:sz w:val="24"/>
+          <w:szCs w:val="24"/>
+          <w:lang w:val="sr-Latn-RS"/>
+        </w:rPr>
+      </w:pPr>
+      <w:r>
+        <w:rPr>
+          <w:rFonts w:ascii="Times New Roman" w:eastAsia="Times New Roman" w:hAnsi="Times New Roman" w:cs="Times New Roman"/>
+          <w:sz w:val="24"/>
+          <w:szCs w:val="24"/>
+          <w:lang w:val="sr-Latn-RS"/>
+        </w:rPr>
+        <w:t xml:space="preserve">Pokušaćemo da pojednostavimo kod, postoji operator </w:t>
       </w:r>
     </w:p>
     <w:sectPr>
@@ -10669,7 +12415,7 @@
           <w:rPr>
             <w:noProof/>
           </w:rPr>
-          <w:t>9</w:t>
+          <w:t>10</w:t>
         </w:r>
         <w:r>
           <w:rPr>
@@ -10732,6 +12478,74 @@
           <w:lang w:val="sr-Latn-RS"/>
         </w:rPr>
         <w:t>SOLID (Single responsibility, Open/closed, Liskov Substitution, Interface segregation, Dependancy Injection) je skraćenica za pet principa dizajna koji doprinose fleksibilnosti i lakšem održavanju softvera.</w:t>
+      </w:r>
+    </w:p>
+  </w:footnote>
+  <w:footnote w:id="2">
+    <w:p>
+      <w:pPr>
+        <w:pStyle w:val="FootnoteText"/>
+      </w:pPr>
+      <w:r>
+        <w:rPr>
+          <w:rStyle w:val="FootnoteReference"/>
+        </w:rPr>
+        <w:footnoteRef/>
+      </w:r>
+      <w:r>
+        <w:t xml:space="preserve"> </w:t>
+      </w:r>
+      <w:r>
+        <w:rPr>
+          <w:lang w:val="sr-Latn-RS"/>
+        </w:rPr>
+        <w:t xml:space="preserve">Grub prevod termina Observable je </w:t>
+      </w:r>
+      <w:r>
+        <w:t xml:space="preserve">“objekat koji </w:t>
+      </w:r>
+      <w:r>
+        <w:rPr>
+          <w:lang w:val="sr-Latn-RS"/>
+        </w:rPr>
+        <w:t>može biti posmatran</w:t>
+      </w:r>
+      <w:r>
+        <w:t>”, zbog nepostojanja literature na srpskom o ovoj temi i zato što je glavna uloga Observable-a da emituje podatke ovaj termin je preveden kao emiter</w:t>
+      </w:r>
+    </w:p>
+  </w:footnote>
+  <w:footnote w:id="3">
+    <w:p>
+      <w:pPr>
+        <w:pStyle w:val="FootnoteText"/>
+      </w:pPr>
+      <w:r>
+        <w:rPr>
+          <w:rStyle w:val="FootnoteReference"/>
+        </w:rPr>
+        <w:footnoteRef/>
+      </w:r>
+      <w:r>
+        <w:t xml:space="preserve"> </w:t>
+      </w:r>
+      <w:r>
+        <w:rPr>
+          <w:lang w:val="sr-Latn-RS"/>
+        </w:rPr>
+        <w:t xml:space="preserve">Subscriber se može prevesti i kao </w:t>
+      </w:r>
+      <w:r>
+        <w:t>“oslu</w:t>
+      </w:r>
+      <w:r>
+        <w:rPr>
+          <w:lang w:val="sr-Latn-RS"/>
+        </w:rPr>
+        <w:t>škivač</w:t>
+      </w:r>
+      <w:r>
+        <w:t>”</w:t>
       </w:r>
     </w:p>
   </w:footnote>
@@ -11929,7 +13743,7 @@
 </file>
 
 <file path=customXml/itemProps1.xml><?xml version="1.0" encoding="utf-8"?>
-<ds:datastoreItem xmlns:ds="http://schemas.openxmlformats.org/officeDocument/2006/customXml" ds:itemID="{46BCE944-D700-4A76-A6DF-AF817390BF1B}">
+<ds:datastoreItem xmlns:ds="http://schemas.openxmlformats.org/officeDocument/2006/customXml" ds:itemID="{4056C61F-9B84-4261-8AE6-E1896B2B0A9F}">
   <ds:schemaRefs>
     <ds:schemaRef ds:uri="http://schemas.openxmlformats.org/officeDocument/2006/bibliography"/>
   </ds:schemaRefs>

</xml_diff>

<commit_message>
Zavrsen teoretski deo o RxAndroidu
</commit_message>
<xml_diff>
--- a/Master rad.docx
+++ b/Master rad.docx
@@ -19862,477 +19862,739 @@
         </w:rPr>
         <w:t>Primer dohvatanja slike sa mreže na niti za ulaz/izlaz i prikazivanja na glavnoj niti</w:t>
       </w:r>
+      <w:r>
+        <w:rPr>
+          <w:rFonts w:ascii="Arial" w:hAnsi="Arial" w:cs="Arial"/>
+          <w:sz w:val="24"/>
+          <w:szCs w:val="24"/>
+        </w:rPr>
+        <w:t>:</w:t>
+      </w:r>
+    </w:p>
+    <w:p>
+      <w:pPr>
+        <w:shd w:val="clear" w:color="auto" w:fill="FFFFFF"/>
+        <w:spacing w:after="0" w:line="240" w:lineRule="auto"/>
+        <w:ind w:left="1440"/>
+        <w:rPr>
+          <w:rFonts w:ascii="Courier New" w:eastAsia="Times New Roman" w:hAnsi="Courier New" w:cs="Courier New"/>
+          <w:color w:val="000000"/>
+          <w:sz w:val="20"/>
+          <w:szCs w:val="20"/>
+        </w:rPr>
+      </w:pPr>
+      <w:r>
+        <w:rPr>
+          <w:rFonts w:ascii="Courier New" w:eastAsia="Times New Roman" w:hAnsi="Courier New" w:cs="Courier New"/>
+          <w:color w:val="000000"/>
+          <w:sz w:val="20"/>
+          <w:szCs w:val="20"/>
+        </w:rPr>
+        <w:t xml:space="preserve">    </w:t>
+      </w:r>
+      <w:r>
+        <w:rPr>
+          <w:rFonts w:ascii="Courier New" w:eastAsia="Times New Roman" w:hAnsi="Courier New" w:cs="Courier New"/>
+          <w:color w:val="000000"/>
+          <w:sz w:val="20"/>
+          <w:szCs w:val="20"/>
+        </w:rPr>
+        <w:t>s</w:t>
+      </w:r>
+      <w:r>
+        <w:rPr>
+          <w:rFonts w:ascii="Courier New" w:eastAsia="Times New Roman" w:hAnsi="Courier New" w:cs="Courier New"/>
+          <w:color w:val="000000"/>
+          <w:sz w:val="20"/>
+          <w:szCs w:val="20"/>
+        </w:rPr>
+        <w:t>ervice</w:t>
+      </w:r>
+      <w:r>
+        <w:rPr>
+          <w:rFonts w:ascii="Courier New" w:eastAsia="Times New Roman" w:hAnsi="Courier New" w:cs="Courier New"/>
+          <w:b/>
+          <w:bCs/>
+          <w:color w:val="000080"/>
+          <w:sz w:val="20"/>
+          <w:szCs w:val="20"/>
+        </w:rPr>
+        <w:t>.</w:t>
+      </w:r>
+      <w:r>
+        <w:rPr>
+          <w:rFonts w:ascii="Courier New" w:eastAsia="Times New Roman" w:hAnsi="Courier New" w:cs="Courier New"/>
+          <w:color w:val="000000"/>
+          <w:sz w:val="20"/>
+          <w:szCs w:val="20"/>
+        </w:rPr>
+        <w:t>getImage</w:t>
+      </w:r>
+      <w:r>
+        <w:rPr>
+          <w:rFonts w:ascii="Courier New" w:eastAsia="Times New Roman" w:hAnsi="Courier New" w:cs="Courier New"/>
+          <w:b/>
+          <w:bCs/>
+          <w:color w:val="000080"/>
+          <w:sz w:val="20"/>
+          <w:szCs w:val="20"/>
+        </w:rPr>
+        <w:t>(</w:t>
+      </w:r>
+      <w:r>
+        <w:rPr>
+          <w:rFonts w:ascii="Courier New" w:eastAsia="Times New Roman" w:hAnsi="Courier New" w:cs="Courier New"/>
+          <w:color w:val="000000"/>
+          <w:sz w:val="20"/>
+          <w:szCs w:val="20"/>
+        </w:rPr>
+        <w:t>url</w:t>
+      </w:r>
+      <w:r>
+        <w:rPr>
+          <w:rFonts w:ascii="Courier New" w:eastAsia="Times New Roman" w:hAnsi="Courier New" w:cs="Courier New"/>
+          <w:b/>
+          <w:bCs/>
+          <w:color w:val="000080"/>
+          <w:sz w:val="20"/>
+          <w:szCs w:val="20"/>
+        </w:rPr>
+        <w:t>)</w:t>
+      </w:r>
+    </w:p>
+    <w:p>
+      <w:pPr>
+        <w:shd w:val="clear" w:color="auto" w:fill="FFFFFF"/>
+        <w:spacing w:after="0" w:line="240" w:lineRule="auto"/>
+        <w:ind w:left="1440"/>
+        <w:rPr>
+          <w:rFonts w:ascii="Courier New" w:eastAsia="Times New Roman" w:hAnsi="Courier New" w:cs="Courier New"/>
+          <w:color w:val="000000"/>
+          <w:sz w:val="20"/>
+          <w:szCs w:val="20"/>
+        </w:rPr>
+      </w:pPr>
+      <w:r>
+        <w:rPr>
+          <w:rFonts w:ascii="Courier New" w:eastAsia="Times New Roman" w:hAnsi="Courier New" w:cs="Courier New"/>
+          <w:color w:val="000000"/>
+          <w:sz w:val="20"/>
+          <w:szCs w:val="20"/>
+        </w:rPr>
+        <w:t xml:space="preserve">    </w:t>
+      </w:r>
+      <w:r>
+        <w:rPr>
+          <w:rFonts w:ascii="Courier New" w:eastAsia="Times New Roman" w:hAnsi="Courier New" w:cs="Courier New"/>
+          <w:b/>
+          <w:bCs/>
+          <w:color w:val="000080"/>
+          <w:sz w:val="20"/>
+          <w:szCs w:val="20"/>
+        </w:rPr>
+        <w:t>.</w:t>
+      </w:r>
+      <w:r>
+        <w:rPr>
+          <w:rFonts w:ascii="Courier New" w:eastAsia="Times New Roman" w:hAnsi="Courier New" w:cs="Courier New"/>
+          <w:color w:val="000000"/>
+          <w:sz w:val="20"/>
+          <w:szCs w:val="20"/>
+        </w:rPr>
+        <w:t>subscribeOn</w:t>
+      </w:r>
+      <w:r>
+        <w:rPr>
+          <w:rFonts w:ascii="Courier New" w:eastAsia="Times New Roman" w:hAnsi="Courier New" w:cs="Courier New"/>
+          <w:b/>
+          <w:bCs/>
+          <w:color w:val="000080"/>
+          <w:sz w:val="20"/>
+          <w:szCs w:val="20"/>
+        </w:rPr>
+        <w:t>(</w:t>
+      </w:r>
+      <w:r>
+        <w:rPr>
+          <w:rFonts w:ascii="Courier New" w:eastAsia="Times New Roman" w:hAnsi="Courier New" w:cs="Courier New"/>
+          <w:color w:val="000000"/>
+          <w:sz w:val="20"/>
+          <w:szCs w:val="20"/>
+        </w:rPr>
+        <w:t>Schedulers</w:t>
+      </w:r>
+      <w:r>
+        <w:rPr>
+          <w:rFonts w:ascii="Courier New" w:eastAsia="Times New Roman" w:hAnsi="Courier New" w:cs="Courier New"/>
+          <w:b/>
+          <w:bCs/>
+          <w:color w:val="000080"/>
+          <w:sz w:val="20"/>
+          <w:szCs w:val="20"/>
+        </w:rPr>
+        <w:t>.</w:t>
+      </w:r>
+      <w:r>
+        <w:rPr>
+          <w:rFonts w:ascii="Courier New" w:eastAsia="Times New Roman" w:hAnsi="Courier New" w:cs="Courier New"/>
+          <w:color w:val="000000"/>
+          <w:sz w:val="20"/>
+          <w:szCs w:val="20"/>
+        </w:rPr>
+        <w:t>io</w:t>
+      </w:r>
+      <w:r>
+        <w:rPr>
+          <w:rFonts w:ascii="Courier New" w:eastAsia="Times New Roman" w:hAnsi="Courier New" w:cs="Courier New"/>
+          <w:b/>
+          <w:bCs/>
+          <w:color w:val="000080"/>
+          <w:sz w:val="20"/>
+          <w:szCs w:val="20"/>
+        </w:rPr>
+        <w:t>())</w:t>
+      </w:r>
+    </w:p>
+    <w:p>
+      <w:pPr>
+        <w:shd w:val="clear" w:color="auto" w:fill="FFFFFF"/>
+        <w:spacing w:after="0" w:line="240" w:lineRule="auto"/>
+        <w:ind w:left="1440"/>
+        <w:rPr>
+          <w:rFonts w:ascii="Courier New" w:eastAsia="Times New Roman" w:hAnsi="Courier New" w:cs="Courier New"/>
+          <w:color w:val="000000"/>
+          <w:sz w:val="20"/>
+          <w:szCs w:val="20"/>
+        </w:rPr>
+      </w:pPr>
+      <w:r>
+        <w:rPr>
+          <w:rFonts w:ascii="Courier New" w:eastAsia="Times New Roman" w:hAnsi="Courier New" w:cs="Courier New"/>
+          <w:color w:val="000000"/>
+          <w:sz w:val="20"/>
+          <w:szCs w:val="20"/>
+        </w:rPr>
+        <w:t xml:space="preserve">    </w:t>
+      </w:r>
+      <w:r>
+        <w:rPr>
+          <w:rFonts w:ascii="Courier New" w:eastAsia="Times New Roman" w:hAnsi="Courier New" w:cs="Courier New"/>
+          <w:b/>
+          <w:bCs/>
+          <w:color w:val="000080"/>
+          <w:sz w:val="20"/>
+          <w:szCs w:val="20"/>
+        </w:rPr>
+        <w:t>.</w:t>
+      </w:r>
+      <w:r>
+        <w:rPr>
+          <w:rFonts w:ascii="Courier New" w:eastAsia="Times New Roman" w:hAnsi="Courier New" w:cs="Courier New"/>
+          <w:color w:val="000000"/>
+          <w:sz w:val="20"/>
+          <w:szCs w:val="20"/>
+        </w:rPr>
+        <w:t>observeOn</w:t>
+      </w:r>
+      <w:r>
+        <w:rPr>
+          <w:rFonts w:ascii="Courier New" w:eastAsia="Times New Roman" w:hAnsi="Courier New" w:cs="Courier New"/>
+          <w:b/>
+          <w:bCs/>
+          <w:color w:val="000080"/>
+          <w:sz w:val="20"/>
+          <w:szCs w:val="20"/>
+        </w:rPr>
+        <w:t>(</w:t>
+      </w:r>
+      <w:r>
+        <w:rPr>
+          <w:rFonts w:ascii="Courier New" w:eastAsia="Times New Roman" w:hAnsi="Courier New" w:cs="Courier New"/>
+          <w:color w:val="000000"/>
+          <w:sz w:val="20"/>
+          <w:szCs w:val="20"/>
+        </w:rPr>
+        <w:t>AndroidSchedulers</w:t>
+      </w:r>
+      <w:r>
+        <w:rPr>
+          <w:rFonts w:ascii="Courier New" w:eastAsia="Times New Roman" w:hAnsi="Courier New" w:cs="Courier New"/>
+          <w:b/>
+          <w:bCs/>
+          <w:color w:val="000080"/>
+          <w:sz w:val="20"/>
+          <w:szCs w:val="20"/>
+        </w:rPr>
+        <w:t>.</w:t>
+      </w:r>
+      <w:r>
+        <w:rPr>
+          <w:rFonts w:ascii="Courier New" w:eastAsia="Times New Roman" w:hAnsi="Courier New" w:cs="Courier New"/>
+          <w:color w:val="000000"/>
+          <w:sz w:val="20"/>
+          <w:szCs w:val="20"/>
+        </w:rPr>
+        <w:t>mainThread</w:t>
+      </w:r>
+      <w:r>
+        <w:rPr>
+          <w:rFonts w:ascii="Courier New" w:eastAsia="Times New Roman" w:hAnsi="Courier New" w:cs="Courier New"/>
+          <w:b/>
+          <w:bCs/>
+          <w:color w:val="000080"/>
+          <w:sz w:val="20"/>
+          <w:szCs w:val="20"/>
+        </w:rPr>
+        <w:t>())</w:t>
+      </w:r>
+    </w:p>
+    <w:p>
+      <w:pPr>
+        <w:shd w:val="clear" w:color="auto" w:fill="FFFFFF"/>
+        <w:spacing w:after="0" w:line="240" w:lineRule="auto"/>
+        <w:ind w:left="1440"/>
+        <w:rPr>
+          <w:rFonts w:ascii="Courier New" w:eastAsia="Times New Roman" w:hAnsi="Courier New" w:cs="Courier New"/>
+          <w:color w:val="000000"/>
+          <w:sz w:val="20"/>
+          <w:szCs w:val="20"/>
+        </w:rPr>
+      </w:pPr>
+      <w:r>
+        <w:rPr>
+          <w:rFonts w:ascii="Courier New" w:eastAsia="Times New Roman" w:hAnsi="Courier New" w:cs="Courier New"/>
+          <w:color w:val="000000"/>
+          <w:sz w:val="20"/>
+          <w:szCs w:val="20"/>
+        </w:rPr>
+        <w:t xml:space="preserve">    </w:t>
+      </w:r>
+      <w:r>
+        <w:rPr>
+          <w:rFonts w:ascii="Courier New" w:eastAsia="Times New Roman" w:hAnsi="Courier New" w:cs="Courier New"/>
+          <w:b/>
+          <w:bCs/>
+          <w:color w:val="000080"/>
+          <w:sz w:val="20"/>
+          <w:szCs w:val="20"/>
+        </w:rPr>
+        <w:t>.</w:t>
+      </w:r>
+      <w:r>
+        <w:rPr>
+          <w:rFonts w:ascii="Courier New" w:eastAsia="Times New Roman" w:hAnsi="Courier New" w:cs="Courier New"/>
+          <w:color w:val="000000"/>
+          <w:sz w:val="20"/>
+          <w:szCs w:val="20"/>
+        </w:rPr>
+        <w:t>subscribe</w:t>
+      </w:r>
+      <w:r>
+        <w:rPr>
+          <w:rFonts w:ascii="Courier New" w:eastAsia="Times New Roman" w:hAnsi="Courier New" w:cs="Courier New"/>
+          <w:b/>
+          <w:bCs/>
+          <w:color w:val="000080"/>
+          <w:sz w:val="20"/>
+          <w:szCs w:val="20"/>
+        </w:rPr>
+        <w:t>(</w:t>
+      </w:r>
+      <w:r>
+        <w:rPr>
+          <w:rFonts w:ascii="Courier New" w:eastAsia="Times New Roman" w:hAnsi="Courier New" w:cs="Courier New"/>
+          <w:color w:val="000000"/>
+          <w:sz w:val="20"/>
+          <w:szCs w:val="20"/>
+        </w:rPr>
+        <w:t xml:space="preserve">bitmap </w:t>
+      </w:r>
+      <w:r>
+        <w:rPr>
+          <w:rFonts w:ascii="Courier New" w:eastAsia="Times New Roman" w:hAnsi="Courier New" w:cs="Courier New"/>
+          <w:b/>
+          <w:bCs/>
+          <w:color w:val="000080"/>
+          <w:sz w:val="20"/>
+          <w:szCs w:val="20"/>
+        </w:rPr>
+        <w:t>-&gt;</w:t>
+      </w:r>
+      <w:r>
+        <w:rPr>
+          <w:rFonts w:ascii="Courier New" w:eastAsia="Times New Roman" w:hAnsi="Courier New" w:cs="Courier New"/>
+          <w:color w:val="000000"/>
+          <w:sz w:val="20"/>
+          <w:szCs w:val="20"/>
+        </w:rPr>
+        <w:t xml:space="preserve"> myImageView</w:t>
+      </w:r>
+      <w:r>
+        <w:rPr>
+          <w:rFonts w:ascii="Courier New" w:eastAsia="Times New Roman" w:hAnsi="Courier New" w:cs="Courier New"/>
+          <w:b/>
+          <w:bCs/>
+          <w:color w:val="000080"/>
+          <w:sz w:val="20"/>
+          <w:szCs w:val="20"/>
+        </w:rPr>
+        <w:t>.</w:t>
+      </w:r>
+      <w:r>
+        <w:rPr>
+          <w:rFonts w:ascii="Courier New" w:eastAsia="Times New Roman" w:hAnsi="Courier New" w:cs="Courier New"/>
+          <w:color w:val="000000"/>
+          <w:sz w:val="20"/>
+          <w:szCs w:val="20"/>
+        </w:rPr>
+        <w:t>setImageBitmap</w:t>
+      </w:r>
+      <w:r>
+        <w:rPr>
+          <w:rFonts w:ascii="Courier New" w:eastAsia="Times New Roman" w:hAnsi="Courier New" w:cs="Courier New"/>
+          <w:b/>
+          <w:bCs/>
+          <w:color w:val="000080"/>
+          <w:sz w:val="20"/>
+          <w:szCs w:val="20"/>
+        </w:rPr>
+        <w:t>(</w:t>
+      </w:r>
+      <w:r>
+        <w:rPr>
+          <w:rFonts w:ascii="Courier New" w:eastAsia="Times New Roman" w:hAnsi="Courier New" w:cs="Courier New"/>
+          <w:color w:val="000000"/>
+          <w:sz w:val="20"/>
+          <w:szCs w:val="20"/>
+        </w:rPr>
+        <w:t>bitmap</w:t>
+      </w:r>
+      <w:r>
+        <w:rPr>
+          <w:rFonts w:ascii="Courier New" w:eastAsia="Times New Roman" w:hAnsi="Courier New" w:cs="Courier New"/>
+          <w:b/>
+          <w:bCs/>
+          <w:color w:val="000080"/>
+          <w:sz w:val="20"/>
+          <w:szCs w:val="20"/>
+        </w:rPr>
+        <w:t>));</w:t>
+      </w:r>
+    </w:p>
+    <w:p>
+      <w:pPr>
+        <w:shd w:val="clear" w:color="auto" w:fill="FFFFFF"/>
+        <w:rPr>
+          <w:rFonts w:ascii="Times New Roman" w:eastAsia="Times New Roman" w:hAnsi="Times New Roman" w:cs="Times New Roman"/>
+          <w:sz w:val="24"/>
+          <w:szCs w:val="24"/>
+        </w:rPr>
+      </w:pPr>
+    </w:p>
+    <w:p>
+      <w:pPr>
+        <w:shd w:val="clear" w:color="auto" w:fill="FFFFFF"/>
+        <w:rPr>
+          <w:rFonts w:ascii="Times New Roman" w:eastAsia="Times New Roman" w:hAnsi="Times New Roman" w:cs="Times New Roman"/>
+          <w:sz w:val="24"/>
+          <w:szCs w:val="24"/>
+        </w:rPr>
+      </w:pPr>
+      <w:r>
+        <w:rPr>
+          <w:rFonts w:ascii="Times New Roman" w:eastAsia="Times New Roman" w:hAnsi="Times New Roman" w:cs="Times New Roman"/>
+          <w:sz w:val="24"/>
+          <w:szCs w:val="24"/>
+        </w:rPr>
+        <w:t xml:space="preserve">  </w:t>
+      </w:r>
+      <w:r>
+        <w:rPr>
+          <w:rFonts w:ascii="Arial" w:eastAsia="Times New Roman" w:hAnsi="Arial" w:cs="Arial"/>
+          <w:sz w:val="24"/>
+          <w:szCs w:val="24"/>
+        </w:rPr>
+        <w:t xml:space="preserve">Pored pomenutih RxAndroid pruža još mnoštvo drugih operatora za najrazličitije operacije nad podacima ali naravno RxAndroid nije rešenje za sve probleme na koje se nailazi u razvoju Android aplikacija i ne treba da se koristi u svakoj situaciji. Neki od problema </w:t>
+      </w:r>
+      <w:r>
+        <w:rPr>
+          <w:rFonts w:ascii="Arial" w:eastAsia="Times New Roman" w:hAnsi="Arial" w:cs="Arial"/>
+          <w:sz w:val="24"/>
+          <w:szCs w:val="24"/>
+        </w:rPr>
+        <w:t xml:space="preserve">koja se </w:t>
+      </w:r>
+      <w:r>
+        <w:rPr>
+          <w:rFonts w:ascii="Arial" w:eastAsia="Times New Roman" w:hAnsi="Arial" w:cs="Arial"/>
+          <w:sz w:val="24"/>
+          <w:szCs w:val="24"/>
+          <w:lang w:val="sr-Latn-RS"/>
+        </w:rPr>
+        <w:t xml:space="preserve">najčešće javljaju u implementaciji su povezani sa životnim ciklusom aplikacije. </w:t>
+      </w:r>
+      <w:r>
+        <w:rPr>
+          <w:rFonts w:ascii="Arial" w:eastAsia="Times New Roman" w:hAnsi="Arial" w:cs="Arial"/>
+          <w:sz w:val="24"/>
+          <w:szCs w:val="24"/>
+          <w:lang w:val="sr-Latn-RS"/>
+        </w:rPr>
+        <w:t>Naime pri promeni orijentacije ekrana ili pri</w:t>
+      </w:r>
+      <w:r>
+        <w:rPr>
+          <w:rFonts w:ascii="Arial" w:eastAsia="Times New Roman" w:hAnsi="Arial" w:cs="Arial"/>
+          <w:sz w:val="24"/>
+          <w:szCs w:val="24"/>
+          <w:lang w:val="sr-Latn-RS"/>
+        </w:rPr>
+        <w:t xml:space="preserve"> prebacivanju aplikacije u pozadinu a zatim ponovnom vraćanju u fokus,</w:t>
+      </w:r>
+      <w:r>
+        <w:rPr>
+          <w:rFonts w:ascii="Arial" w:eastAsia="Times New Roman" w:hAnsi="Arial" w:cs="Arial"/>
+          <w:sz w:val="24"/>
+          <w:szCs w:val="24"/>
+          <w:lang w:val="sr-Latn-RS"/>
+        </w:rPr>
+        <w:t xml:space="preserve"> pretplatnik ponovo osluškuje</w:t>
+      </w:r>
+      <w:r>
+        <w:rPr>
+          <w:rFonts w:ascii="Arial" w:eastAsia="Times New Roman" w:hAnsi="Arial" w:cs="Arial"/>
+          <w:sz w:val="24"/>
+          <w:szCs w:val="24"/>
+          <w:lang w:val="sr-Latn-RS"/>
+        </w:rPr>
+        <w:t xml:space="preserve"> </w:t>
+      </w:r>
+      <w:r>
+        <w:rPr>
+          <w:rFonts w:ascii="Arial" w:eastAsia="Times New Roman" w:hAnsi="Arial" w:cs="Arial"/>
+          <w:sz w:val="24"/>
+          <w:szCs w:val="24"/>
+          <w:lang w:val="sr-Latn-RS"/>
+        </w:rPr>
+        <w:t xml:space="preserve">emitera što </w:t>
+      </w:r>
+      <w:r>
+        <w:rPr>
+          <w:rFonts w:ascii="Arial" w:eastAsia="Times New Roman" w:hAnsi="Arial" w:cs="Arial"/>
+          <w:sz w:val="24"/>
+          <w:szCs w:val="24"/>
+          <w:lang w:val="sr-Latn-RS"/>
+        </w:rPr>
+        <w:lastRenderedPageBreak/>
+        <w:t>dovodi do ponovnog izvršavanja koda emitera, što može biti skupa operacija dohvatanja podataka sa mreže ili iz baze. Rešenje za ovo je keširanje podataka, na taj način se mogu koristiti keširani podaci i izbeći skupi pozivi. Drugi problem u vezi životnog ciklusa koji se javlja je curenje memorije pri prebacivanju aplikacije u pozadinu</w:t>
+      </w:r>
+      <w:r>
+        <w:rPr>
+          <w:rFonts w:ascii="Arial" w:eastAsia="Times New Roman" w:hAnsi="Arial" w:cs="Arial"/>
+          <w:sz w:val="24"/>
+          <w:szCs w:val="24"/>
+          <w:lang w:val="sr-Latn-RS"/>
+        </w:rPr>
+        <w:t xml:space="preserve"> jer emiter zadržava </w:t>
+      </w:r>
+      <w:r>
+        <w:rPr>
+          <w:rFonts w:ascii="Courier New" w:eastAsia="Times New Roman" w:hAnsi="Courier New" w:cs="Courier New"/>
+          <w:color w:val="000000"/>
+          <w:sz w:val="20"/>
+          <w:szCs w:val="20"/>
+        </w:rPr>
+        <w:t>Context</w:t>
+      </w:r>
+      <w:r>
+        <w:rPr>
+          <w:rFonts w:ascii="Times New Roman" w:eastAsia="Times New Roman" w:hAnsi="Times New Roman" w:cs="Times New Roman"/>
+          <w:sz w:val="24"/>
+          <w:szCs w:val="24"/>
+          <w:lang w:val="sr-Cyrl-RS"/>
+        </w:rPr>
+        <w:t xml:space="preserve"> </w:t>
+      </w:r>
+      <w:r>
+        <w:rPr>
+          <w:rFonts w:ascii="Arial" w:eastAsia="Times New Roman" w:hAnsi="Arial" w:cs="Arial"/>
+          <w:sz w:val="24"/>
+          <w:szCs w:val="24"/>
+          <w:lang w:val="sr-Latn-RS"/>
+        </w:rPr>
+        <w:t xml:space="preserve">aplikacije. Iz tog razloga je potrebno da svi pretplatnici u </w:t>
+      </w:r>
+      <w:r>
+        <w:rPr>
+          <w:rFonts w:ascii="Courier New" w:eastAsia="Times New Roman" w:hAnsi="Courier New" w:cs="Courier New"/>
+          <w:color w:val="000000"/>
+          <w:sz w:val="20"/>
+          <w:szCs w:val="20"/>
+        </w:rPr>
+        <w:t>onDestroy</w:t>
+      </w:r>
+      <w:r>
+        <w:rPr>
+          <w:rFonts w:ascii="Courier New" w:eastAsia="Times New Roman" w:hAnsi="Courier New" w:cs="Courier New"/>
+          <w:b/>
+          <w:bCs/>
+          <w:color w:val="000080"/>
+          <w:sz w:val="20"/>
+          <w:szCs w:val="20"/>
+        </w:rPr>
+        <w:t>()</w:t>
+      </w:r>
+      <w:r>
+        <w:rPr>
+          <w:rFonts w:ascii="Arial" w:hAnsi="Arial" w:cs="Arial"/>
+          <w:sz w:val="24"/>
+          <w:szCs w:val="24"/>
+          <w:lang w:val="sr-Latn-RS"/>
+        </w:rPr>
+        <w:t xml:space="preserve"> metodi životnog ciklusa pozovu prestanu da prate emitera tako što se nad njima poziva metoda </w:t>
+      </w:r>
+      <w:r>
+        <w:rPr>
+          <w:rFonts w:ascii="Courier New" w:eastAsia="Times New Roman" w:hAnsi="Courier New" w:cs="Courier New"/>
+          <w:color w:val="000000"/>
+          <w:sz w:val="20"/>
+          <w:szCs w:val="20"/>
+        </w:rPr>
+        <w:t>unsubscribe</w:t>
+      </w:r>
+      <w:r>
+        <w:rPr>
+          <w:rFonts w:ascii="Courier New" w:eastAsia="Times New Roman" w:hAnsi="Courier New" w:cs="Courier New"/>
+          <w:b/>
+          <w:bCs/>
+          <w:color w:val="000080"/>
+          <w:sz w:val="20"/>
+          <w:szCs w:val="20"/>
+        </w:rPr>
+        <w:t>()</w:t>
+      </w:r>
+      <w:r>
+        <w:rPr>
+          <w:rFonts w:ascii="Courier New" w:eastAsia="Times New Roman" w:hAnsi="Courier New" w:cs="Courier New"/>
+          <w:b/>
+          <w:bCs/>
+          <w:color w:val="000080"/>
+          <w:sz w:val="20"/>
+          <w:szCs w:val="20"/>
+        </w:rPr>
+        <w:t>.</w:t>
+      </w:r>
+      <w:r>
+        <w:rPr>
+          <w:rFonts w:ascii="Arial" w:hAnsi="Arial" w:cs="Arial"/>
+          <w:sz w:val="24"/>
+          <w:szCs w:val="24"/>
+          <w:lang w:val="sr-Latn-RS"/>
+        </w:rPr>
+        <w:t xml:space="preserve"> Na taj način se oslobođa referenca ka emiteru da bi sakupljač smeća mogao da ukloni objekat iz memorije. Za razliku od problema sa životnim ciklusom, problem za koji ne postoji jednostavno rešenje je ukoliko emiter emituje podatke brže nego što ih pretplatnik</w:t>
+      </w:r>
+      <w:r>
+        <w:rPr>
+          <w:rFonts w:ascii="Arial" w:hAnsi="Arial" w:cs="Arial"/>
+          <w:sz w:val="24"/>
+          <w:szCs w:val="24"/>
+          <w:lang w:val="sr-Latn-RS"/>
+        </w:rPr>
+        <w:t xml:space="preserve"> ili operator obrađuju</w:t>
+      </w:r>
+      <w:r>
+        <w:rPr>
+          <w:rFonts w:ascii="Arial" w:hAnsi="Arial" w:cs="Arial"/>
+          <w:sz w:val="24"/>
+          <w:szCs w:val="24"/>
+          <w:lang w:val="sr-Latn-RS"/>
+        </w:rPr>
+        <w:t>. Takva situacija dovodi do nagomilavanja podataka na baferu i do iscrpljivanja sistemskih resursa.</w:t>
+      </w:r>
+      <w:r>
+        <w:rPr>
+          <w:rFonts w:ascii="Arial" w:hAnsi="Arial" w:cs="Arial"/>
+          <w:sz w:val="24"/>
+          <w:szCs w:val="24"/>
+          <w:lang w:val="sr-Latn-RS"/>
+        </w:rPr>
+        <w:t xml:space="preserve"> Postoje različite strategije za rešavanje ovog problema kao i operatori koji se koriste za to.</w:t>
+      </w:r>
+      <w:r>
+        <w:rPr>
+          <w:rFonts w:ascii="Arial" w:hAnsi="Arial" w:cs="Arial"/>
+          <w:sz w:val="24"/>
+          <w:szCs w:val="24"/>
+          <w:lang w:val="sr-Latn-RS"/>
+        </w:rPr>
+        <w:t xml:space="preserve"> Na svu sreću ovaj problem n</w:t>
+      </w:r>
+      <w:r>
+        <w:rPr>
+          <w:rFonts w:ascii="Arial" w:hAnsi="Arial" w:cs="Arial"/>
+          <w:sz w:val="24"/>
+          <w:szCs w:val="24"/>
+          <w:lang w:val="sr-Latn-RS"/>
+        </w:rPr>
+        <w:t>ije karakterističan za Android, najviše zbog toga što se u savremenom programiranju Android aplikacija teži tome da klijent bude što lakši dok se sva zahtevna logika premešta na server.</w:t>
+      </w:r>
+    </w:p>
+    <w:p>
+      <w:pPr>
+        <w:pStyle w:val="HTMLPreformatted"/>
+        <w:shd w:val="clear" w:color="auto" w:fill="FFFFFF"/>
+        <w:jc w:val="center"/>
+        <w:rPr>
+          <w:rFonts w:ascii="Arial" w:hAnsi="Arial" w:cs="Arial"/>
+          <w:b/>
+          <w:sz w:val="32"/>
+          <w:szCs w:val="32"/>
+        </w:rPr>
+      </w:pPr>
       <w:bookmarkStart w:id="0" w:name="_GoBack"/>
       <w:bookmarkEnd w:id="0"/>
       <w:r>
         <w:rPr>
           <w:rFonts w:ascii="Arial" w:hAnsi="Arial" w:cs="Arial"/>
-          <w:sz w:val="24"/>
-          <w:szCs w:val="24"/>
-        </w:rPr>
-        <w:t>:</w:t>
-      </w:r>
-    </w:p>
-    <w:p>
-      <w:pPr>
-        <w:shd w:val="clear" w:color="auto" w:fill="FFFFFF"/>
-        <w:spacing w:after="0" w:line="240" w:lineRule="auto"/>
-        <w:ind w:left="1440"/>
-        <w:rPr>
-          <w:rFonts w:ascii="Courier New" w:eastAsia="Times New Roman" w:hAnsi="Courier New" w:cs="Courier New"/>
-          <w:color w:val="000000"/>
-          <w:sz w:val="20"/>
-          <w:szCs w:val="20"/>
-        </w:rPr>
-      </w:pPr>
-      <w:r>
-        <w:rPr>
-          <w:rFonts w:ascii="Courier New" w:eastAsia="Times New Roman" w:hAnsi="Courier New" w:cs="Courier New"/>
-          <w:color w:val="000000"/>
-          <w:sz w:val="20"/>
-          <w:szCs w:val="20"/>
-        </w:rPr>
-        <w:t xml:space="preserve">    </w:t>
-      </w:r>
-      <w:r>
-        <w:rPr>
-          <w:rFonts w:ascii="Courier New" w:eastAsia="Times New Roman" w:hAnsi="Courier New" w:cs="Courier New"/>
-          <w:color w:val="000000"/>
-          <w:sz w:val="20"/>
-          <w:szCs w:val="20"/>
-        </w:rPr>
-        <w:t>s</w:t>
-      </w:r>
-      <w:r>
-        <w:rPr>
-          <w:rFonts w:ascii="Courier New" w:eastAsia="Times New Roman" w:hAnsi="Courier New" w:cs="Courier New"/>
-          <w:color w:val="000000"/>
-          <w:sz w:val="20"/>
-          <w:szCs w:val="20"/>
-        </w:rPr>
-        <w:t>ervice</w:t>
-      </w:r>
-      <w:r>
-        <w:rPr>
-          <w:rFonts w:ascii="Courier New" w:eastAsia="Times New Roman" w:hAnsi="Courier New" w:cs="Courier New"/>
-          <w:b/>
-          <w:bCs/>
-          <w:color w:val="000080"/>
-          <w:sz w:val="20"/>
-          <w:szCs w:val="20"/>
-        </w:rPr>
-        <w:t>.</w:t>
-      </w:r>
-      <w:r>
-        <w:rPr>
-          <w:rFonts w:ascii="Courier New" w:eastAsia="Times New Roman" w:hAnsi="Courier New" w:cs="Courier New"/>
-          <w:color w:val="000000"/>
-          <w:sz w:val="20"/>
-          <w:szCs w:val="20"/>
-        </w:rPr>
-        <w:t>getImage</w:t>
-      </w:r>
-      <w:r>
-        <w:rPr>
-          <w:rFonts w:ascii="Courier New" w:eastAsia="Times New Roman" w:hAnsi="Courier New" w:cs="Courier New"/>
-          <w:b/>
-          <w:bCs/>
-          <w:color w:val="000080"/>
-          <w:sz w:val="20"/>
-          <w:szCs w:val="20"/>
-        </w:rPr>
-        <w:t>(</w:t>
-      </w:r>
-      <w:r>
-        <w:rPr>
-          <w:rFonts w:ascii="Courier New" w:eastAsia="Times New Roman" w:hAnsi="Courier New" w:cs="Courier New"/>
-          <w:color w:val="000000"/>
-          <w:sz w:val="20"/>
-          <w:szCs w:val="20"/>
-        </w:rPr>
-        <w:t>url</w:t>
-      </w:r>
-      <w:r>
-        <w:rPr>
-          <w:rFonts w:ascii="Courier New" w:eastAsia="Times New Roman" w:hAnsi="Courier New" w:cs="Courier New"/>
-          <w:b/>
-          <w:bCs/>
-          <w:color w:val="000080"/>
-          <w:sz w:val="20"/>
-          <w:szCs w:val="20"/>
-        </w:rPr>
-        <w:t>)</w:t>
-      </w:r>
-    </w:p>
-    <w:p>
-      <w:pPr>
-        <w:shd w:val="clear" w:color="auto" w:fill="FFFFFF"/>
-        <w:spacing w:after="0" w:line="240" w:lineRule="auto"/>
-        <w:ind w:left="1440"/>
-        <w:rPr>
-          <w:rFonts w:ascii="Courier New" w:eastAsia="Times New Roman" w:hAnsi="Courier New" w:cs="Courier New"/>
-          <w:color w:val="000000"/>
-          <w:sz w:val="20"/>
-          <w:szCs w:val="20"/>
-        </w:rPr>
-      </w:pPr>
-      <w:r>
-        <w:rPr>
-          <w:rFonts w:ascii="Courier New" w:eastAsia="Times New Roman" w:hAnsi="Courier New" w:cs="Courier New"/>
-          <w:color w:val="000000"/>
-          <w:sz w:val="20"/>
-          <w:szCs w:val="20"/>
-        </w:rPr>
-        <w:t xml:space="preserve">    </w:t>
-      </w:r>
-      <w:r>
-        <w:rPr>
-          <w:rFonts w:ascii="Courier New" w:eastAsia="Times New Roman" w:hAnsi="Courier New" w:cs="Courier New"/>
-          <w:b/>
-          <w:bCs/>
-          <w:color w:val="000080"/>
-          <w:sz w:val="20"/>
-          <w:szCs w:val="20"/>
-        </w:rPr>
-        <w:t>.</w:t>
-      </w:r>
-      <w:r>
-        <w:rPr>
-          <w:rFonts w:ascii="Courier New" w:eastAsia="Times New Roman" w:hAnsi="Courier New" w:cs="Courier New"/>
-          <w:color w:val="000000"/>
-          <w:sz w:val="20"/>
-          <w:szCs w:val="20"/>
-        </w:rPr>
-        <w:t>subscribeOn</w:t>
-      </w:r>
-      <w:r>
-        <w:rPr>
-          <w:rFonts w:ascii="Courier New" w:eastAsia="Times New Roman" w:hAnsi="Courier New" w:cs="Courier New"/>
-          <w:b/>
-          <w:bCs/>
-          <w:color w:val="000080"/>
-          <w:sz w:val="20"/>
-          <w:szCs w:val="20"/>
-        </w:rPr>
-        <w:t>(</w:t>
-      </w:r>
-      <w:r>
-        <w:rPr>
-          <w:rFonts w:ascii="Courier New" w:eastAsia="Times New Roman" w:hAnsi="Courier New" w:cs="Courier New"/>
-          <w:color w:val="000000"/>
-          <w:sz w:val="20"/>
-          <w:szCs w:val="20"/>
-        </w:rPr>
-        <w:t>Schedulers</w:t>
-      </w:r>
-      <w:r>
-        <w:rPr>
-          <w:rFonts w:ascii="Courier New" w:eastAsia="Times New Roman" w:hAnsi="Courier New" w:cs="Courier New"/>
-          <w:b/>
-          <w:bCs/>
-          <w:color w:val="000080"/>
-          <w:sz w:val="20"/>
-          <w:szCs w:val="20"/>
-        </w:rPr>
-        <w:t>.</w:t>
-      </w:r>
-      <w:r>
-        <w:rPr>
-          <w:rFonts w:ascii="Courier New" w:eastAsia="Times New Roman" w:hAnsi="Courier New" w:cs="Courier New"/>
-          <w:color w:val="000000"/>
-          <w:sz w:val="20"/>
-          <w:szCs w:val="20"/>
-        </w:rPr>
-        <w:t>io</w:t>
-      </w:r>
-      <w:r>
-        <w:rPr>
-          <w:rFonts w:ascii="Courier New" w:eastAsia="Times New Roman" w:hAnsi="Courier New" w:cs="Courier New"/>
-          <w:b/>
-          <w:bCs/>
-          <w:color w:val="000080"/>
-          <w:sz w:val="20"/>
-          <w:szCs w:val="20"/>
-        </w:rPr>
-        <w:t>())</w:t>
-      </w:r>
-    </w:p>
-    <w:p>
-      <w:pPr>
-        <w:shd w:val="clear" w:color="auto" w:fill="FFFFFF"/>
-        <w:spacing w:after="0" w:line="240" w:lineRule="auto"/>
-        <w:ind w:left="1440"/>
-        <w:rPr>
-          <w:rFonts w:ascii="Courier New" w:eastAsia="Times New Roman" w:hAnsi="Courier New" w:cs="Courier New"/>
-          <w:color w:val="000000"/>
-          <w:sz w:val="20"/>
-          <w:szCs w:val="20"/>
-        </w:rPr>
-      </w:pPr>
-      <w:r>
-        <w:rPr>
-          <w:rFonts w:ascii="Courier New" w:eastAsia="Times New Roman" w:hAnsi="Courier New" w:cs="Courier New"/>
-          <w:color w:val="000000"/>
-          <w:sz w:val="20"/>
-          <w:szCs w:val="20"/>
-        </w:rPr>
-        <w:t xml:space="preserve">    </w:t>
-      </w:r>
-      <w:r>
-        <w:rPr>
-          <w:rFonts w:ascii="Courier New" w:eastAsia="Times New Roman" w:hAnsi="Courier New" w:cs="Courier New"/>
-          <w:b/>
-          <w:bCs/>
-          <w:color w:val="000080"/>
-          <w:sz w:val="20"/>
-          <w:szCs w:val="20"/>
-        </w:rPr>
-        <w:t>.</w:t>
-      </w:r>
-      <w:r>
-        <w:rPr>
-          <w:rFonts w:ascii="Courier New" w:eastAsia="Times New Roman" w:hAnsi="Courier New" w:cs="Courier New"/>
-          <w:color w:val="000000"/>
-          <w:sz w:val="20"/>
-          <w:szCs w:val="20"/>
-        </w:rPr>
-        <w:t>observeOn</w:t>
-      </w:r>
-      <w:r>
-        <w:rPr>
-          <w:rFonts w:ascii="Courier New" w:eastAsia="Times New Roman" w:hAnsi="Courier New" w:cs="Courier New"/>
-          <w:b/>
-          <w:bCs/>
-          <w:color w:val="000080"/>
-          <w:sz w:val="20"/>
-          <w:szCs w:val="20"/>
-        </w:rPr>
-        <w:t>(</w:t>
-      </w:r>
-      <w:r>
-        <w:rPr>
-          <w:rFonts w:ascii="Courier New" w:eastAsia="Times New Roman" w:hAnsi="Courier New" w:cs="Courier New"/>
-          <w:color w:val="000000"/>
-          <w:sz w:val="20"/>
-          <w:szCs w:val="20"/>
-        </w:rPr>
-        <w:t>AndroidSchedulers</w:t>
-      </w:r>
-      <w:r>
-        <w:rPr>
-          <w:rFonts w:ascii="Courier New" w:eastAsia="Times New Roman" w:hAnsi="Courier New" w:cs="Courier New"/>
-          <w:b/>
-          <w:bCs/>
-          <w:color w:val="000080"/>
-          <w:sz w:val="20"/>
-          <w:szCs w:val="20"/>
-        </w:rPr>
-        <w:t>.</w:t>
-      </w:r>
-      <w:r>
-        <w:rPr>
-          <w:rFonts w:ascii="Courier New" w:eastAsia="Times New Roman" w:hAnsi="Courier New" w:cs="Courier New"/>
-          <w:color w:val="000000"/>
-          <w:sz w:val="20"/>
-          <w:szCs w:val="20"/>
-        </w:rPr>
-        <w:t>mainThread</w:t>
-      </w:r>
-      <w:r>
-        <w:rPr>
-          <w:rFonts w:ascii="Courier New" w:eastAsia="Times New Roman" w:hAnsi="Courier New" w:cs="Courier New"/>
-          <w:b/>
-          <w:bCs/>
-          <w:color w:val="000080"/>
-          <w:sz w:val="20"/>
-          <w:szCs w:val="20"/>
-        </w:rPr>
-        <w:t>())</w:t>
-      </w:r>
-    </w:p>
-    <w:p>
-      <w:pPr>
-        <w:shd w:val="clear" w:color="auto" w:fill="FFFFFF"/>
-        <w:spacing w:after="0" w:line="240" w:lineRule="auto"/>
-        <w:ind w:left="1440"/>
-        <w:rPr>
-          <w:rFonts w:ascii="Courier New" w:eastAsia="Times New Roman" w:hAnsi="Courier New" w:cs="Courier New"/>
-          <w:color w:val="000000"/>
-          <w:sz w:val="20"/>
-          <w:szCs w:val="20"/>
-        </w:rPr>
-      </w:pPr>
-      <w:r>
-        <w:rPr>
-          <w:rFonts w:ascii="Courier New" w:eastAsia="Times New Roman" w:hAnsi="Courier New" w:cs="Courier New"/>
-          <w:color w:val="000000"/>
-          <w:sz w:val="20"/>
-          <w:szCs w:val="20"/>
-        </w:rPr>
-        <w:t xml:space="preserve">    </w:t>
-      </w:r>
-      <w:r>
-        <w:rPr>
-          <w:rFonts w:ascii="Courier New" w:eastAsia="Times New Roman" w:hAnsi="Courier New" w:cs="Courier New"/>
-          <w:b/>
-          <w:bCs/>
-          <w:color w:val="000080"/>
-          <w:sz w:val="20"/>
-          <w:szCs w:val="20"/>
-        </w:rPr>
-        <w:t>.</w:t>
-      </w:r>
-      <w:r>
-        <w:rPr>
-          <w:rFonts w:ascii="Courier New" w:eastAsia="Times New Roman" w:hAnsi="Courier New" w:cs="Courier New"/>
-          <w:color w:val="000000"/>
-          <w:sz w:val="20"/>
-          <w:szCs w:val="20"/>
-        </w:rPr>
-        <w:t>subscribe</w:t>
-      </w:r>
-      <w:r>
-        <w:rPr>
-          <w:rFonts w:ascii="Courier New" w:eastAsia="Times New Roman" w:hAnsi="Courier New" w:cs="Courier New"/>
-          <w:b/>
-          <w:bCs/>
-          <w:color w:val="000080"/>
-          <w:sz w:val="20"/>
-          <w:szCs w:val="20"/>
-        </w:rPr>
-        <w:t>(</w:t>
-      </w:r>
-      <w:r>
-        <w:rPr>
-          <w:rFonts w:ascii="Courier New" w:eastAsia="Times New Roman" w:hAnsi="Courier New" w:cs="Courier New"/>
-          <w:color w:val="000000"/>
-          <w:sz w:val="20"/>
-          <w:szCs w:val="20"/>
-        </w:rPr>
-        <w:t xml:space="preserve">bitmap </w:t>
-      </w:r>
-      <w:r>
-        <w:rPr>
-          <w:rFonts w:ascii="Courier New" w:eastAsia="Times New Roman" w:hAnsi="Courier New" w:cs="Courier New"/>
-          <w:b/>
-          <w:bCs/>
-          <w:color w:val="000080"/>
-          <w:sz w:val="20"/>
-          <w:szCs w:val="20"/>
-        </w:rPr>
-        <w:t>-&gt;</w:t>
-      </w:r>
-      <w:r>
-        <w:rPr>
-          <w:rFonts w:ascii="Courier New" w:eastAsia="Times New Roman" w:hAnsi="Courier New" w:cs="Courier New"/>
-          <w:color w:val="000000"/>
-          <w:sz w:val="20"/>
-          <w:szCs w:val="20"/>
-        </w:rPr>
-        <w:t xml:space="preserve"> myImageView</w:t>
-      </w:r>
-      <w:r>
-        <w:rPr>
-          <w:rFonts w:ascii="Courier New" w:eastAsia="Times New Roman" w:hAnsi="Courier New" w:cs="Courier New"/>
-          <w:b/>
-          <w:bCs/>
-          <w:color w:val="000080"/>
-          <w:sz w:val="20"/>
-          <w:szCs w:val="20"/>
-        </w:rPr>
-        <w:t>.</w:t>
-      </w:r>
-      <w:r>
-        <w:rPr>
-          <w:rFonts w:ascii="Courier New" w:eastAsia="Times New Roman" w:hAnsi="Courier New" w:cs="Courier New"/>
-          <w:color w:val="000000"/>
-          <w:sz w:val="20"/>
-          <w:szCs w:val="20"/>
-        </w:rPr>
-        <w:t>setImageBitmap</w:t>
-      </w:r>
-      <w:r>
-        <w:rPr>
-          <w:rFonts w:ascii="Courier New" w:eastAsia="Times New Roman" w:hAnsi="Courier New" w:cs="Courier New"/>
-          <w:b/>
-          <w:bCs/>
-          <w:color w:val="000080"/>
-          <w:sz w:val="20"/>
-          <w:szCs w:val="20"/>
-        </w:rPr>
-        <w:t>(</w:t>
-      </w:r>
-      <w:r>
-        <w:rPr>
-          <w:rFonts w:ascii="Courier New" w:eastAsia="Times New Roman" w:hAnsi="Courier New" w:cs="Courier New"/>
-          <w:color w:val="000000"/>
-          <w:sz w:val="20"/>
-          <w:szCs w:val="20"/>
-        </w:rPr>
-        <w:t>bitmap</w:t>
-      </w:r>
-      <w:r>
-        <w:rPr>
-          <w:rFonts w:ascii="Courier New" w:eastAsia="Times New Roman" w:hAnsi="Courier New" w:cs="Courier New"/>
-          <w:b/>
-          <w:bCs/>
-          <w:color w:val="000080"/>
-          <w:sz w:val="20"/>
-          <w:szCs w:val="20"/>
-        </w:rPr>
-        <w:t>));</w:t>
-      </w:r>
-    </w:p>
-    <w:p>
-      <w:pPr>
-        <w:shd w:val="clear" w:color="auto" w:fill="FFFFFF"/>
-        <w:rPr>
-          <w:rFonts w:ascii="Times New Roman" w:eastAsia="Times New Roman" w:hAnsi="Times New Roman" w:cs="Times New Roman"/>
-          <w:sz w:val="24"/>
-          <w:szCs w:val="24"/>
-        </w:rPr>
-      </w:pPr>
-    </w:p>
-    <w:p>
-      <w:pPr>
-        <w:shd w:val="clear" w:color="auto" w:fill="FFFFFF"/>
-        <w:tabs>
-          <w:tab w:val="left" w:pos="2785"/>
-        </w:tabs>
-        <w:rPr>
-          <w:rFonts w:ascii="Times New Roman" w:eastAsia="Times New Roman" w:hAnsi="Times New Roman" w:cs="Times New Roman"/>
-          <w:sz w:val="24"/>
-          <w:szCs w:val="24"/>
-        </w:rPr>
-      </w:pPr>
-      <w:r>
-        <w:rPr>
-          <w:rFonts w:ascii="Arial" w:hAnsi="Arial" w:cs="Arial"/>
-          <w:sz w:val="24"/>
-          <w:szCs w:val="24"/>
-          <w:lang w:val="sr-Latn-RS"/>
-        </w:rPr>
-        <w:t xml:space="preserve">  </w:t>
-      </w:r>
-      <w:r>
-        <w:rPr>
-          <w:rFonts w:ascii="Arial" w:hAnsi="Arial" w:cs="Arial"/>
-          <w:sz w:val="24"/>
-          <w:szCs w:val="24"/>
-          <w:lang w:val="sr-Latn-RS"/>
-        </w:rPr>
-        <w:tab/>
-      </w:r>
-    </w:p>
-    <w:p>
-      <w:pPr>
-        <w:shd w:val="clear" w:color="auto" w:fill="FFFFFF"/>
-        <w:rPr>
-          <w:rFonts w:ascii="Times New Roman" w:eastAsia="Times New Roman" w:hAnsi="Times New Roman" w:cs="Times New Roman"/>
-          <w:sz w:val="24"/>
-          <w:szCs w:val="24"/>
-        </w:rPr>
-      </w:pPr>
+          <w:b/>
+          <w:sz w:val="32"/>
+          <w:szCs w:val="32"/>
+        </w:rPr>
+        <w:t>Implementacija</w:t>
+      </w:r>
+    </w:p>
+    <w:p>
+      <w:pPr>
+        <w:pStyle w:val="HTMLPreformatted"/>
+        <w:shd w:val="clear" w:color="auto" w:fill="FFFFFF"/>
+        <w:rPr>
+          <w:rFonts w:ascii="Arial" w:hAnsi="Arial" w:cs="Arial"/>
+          <w:sz w:val="24"/>
+          <w:szCs w:val="24"/>
+          <w:lang w:val="sr-Latn-RS"/>
+        </w:rPr>
+      </w:pPr>
+    </w:p>
+    <w:p>
+      <w:pPr>
+        <w:pStyle w:val="HTMLPreformatted"/>
+        <w:shd w:val="clear" w:color="auto" w:fill="FFFFFF"/>
+        <w:rPr>
+          <w:color w:val="000000"/>
+          <w:sz w:val="18"/>
+          <w:szCs w:val="18"/>
+          <w:lang w:val="sr-Latn-RS"/>
+        </w:rPr>
+      </w:pPr>
+      <w:r>
+        <w:rPr>
+          <w:rFonts w:ascii="Arial" w:hAnsi="Arial" w:cs="Arial"/>
+          <w:sz w:val="24"/>
+          <w:szCs w:val="24"/>
+          <w:lang w:val="sr-Latn-RS"/>
+        </w:rPr>
+        <w:t xml:space="preserve">  U aplikaciji MovieMaster imamo zadatak da </w:t>
+      </w:r>
     </w:p>
     <w:p>
       <w:pPr>
@@ -20416,7 +20678,7 @@
           <w:rPr>
             <w:noProof/>
           </w:rPr>
-          <w:t>13</w:t>
+          <w:t>14</w:t>
         </w:r>
         <w:r>
           <w:rPr>
@@ -21755,7 +22017,7 @@
 </file>
 
 <file path=customXml/itemProps1.xml><?xml version="1.0" encoding="utf-8"?>
-<ds:datastoreItem xmlns:ds="http://schemas.openxmlformats.org/officeDocument/2006/customXml" ds:itemID="{6C603E6C-EF42-45ED-A983-73429CE82A04}">
+<ds:datastoreItem xmlns:ds="http://schemas.openxmlformats.org/officeDocument/2006/customXml" ds:itemID="{B37A1891-6752-4C94-8166-F419BD5D2748}">
   <ds:schemaRefs>
     <ds:schemaRef ds:uri="http://schemas.openxmlformats.org/officeDocument/2006/bibliography"/>
   </ds:schemaRefs>

</xml_diff>

<commit_message>
Android i Java 8 pocetak
</commit_message>
<xml_diff>
--- a/Master rad.docx
+++ b/Master rad.docx
@@ -10119,6 +10119,228 @@
     </w:p>
     <w:p>
       <w:pPr>
+        <w:pStyle w:val="Caption"/>
+        <w:jc w:val="center"/>
+        <w:rPr>
+          <w:rFonts w:ascii="Arial" w:hAnsi="Arial" w:cs="Arial"/>
+          <w:b/>
+          <w:sz w:val="32"/>
+          <w:szCs w:val="32"/>
+        </w:rPr>
+      </w:pPr>
+      <w:r>
+        <w:rPr>
+          <w:rFonts w:ascii="Arial" w:hAnsi="Arial" w:cs="Arial"/>
+          <w:b/>
+          <w:i w:val="0"/>
+          <w:iCs w:val="0"/>
+          <w:color w:val="auto"/>
+          <w:sz w:val="32"/>
+          <w:szCs w:val="32"/>
+        </w:rPr>
+        <w:lastRenderedPageBreak/>
+        <w:t>Android i Java 8</w:t>
+      </w:r>
+      <w:r>
+        <w:rPr>
+          <w:rFonts w:ascii="Arial" w:hAnsi="Arial" w:cs="Arial"/>
+          <w:b/>
+          <w:sz w:val="32"/>
+          <w:szCs w:val="32"/>
+        </w:rPr>
+        <w:t xml:space="preserve"> </w:t>
+      </w:r>
+    </w:p>
+    <w:p/>
+    <w:p>
+      <w:pPr>
+        <w:rPr>
+          <w:rFonts w:ascii="Arial" w:hAnsi="Arial" w:cs="Arial"/>
+          <w:sz w:val="24"/>
+          <w:szCs w:val="24"/>
+          <w:lang w:val="sr-Latn-RS"/>
+        </w:rPr>
+      </w:pPr>
+      <w:r>
+        <w:rPr>
+          <w:rFonts w:ascii="Arial" w:hAnsi="Arial" w:cs="Arial"/>
+          <w:sz w:val="24"/>
+          <w:szCs w:val="24"/>
+          <w:lang w:val="sr-Latn-RS"/>
+        </w:rPr>
+        <w:t xml:space="preserve">  Android koristi Java programski jezik za razvijanje aplikacija, međutim Android ima sopstveni Android SDK</w:t>
+      </w:r>
+      <w:r>
+        <w:rPr>
+          <w:rStyle w:val="FootnoteReference"/>
+          <w:rFonts w:ascii="Arial" w:hAnsi="Arial" w:cs="Arial"/>
+          <w:sz w:val="24"/>
+          <w:szCs w:val="24"/>
+          <w:lang w:val="sr-Latn-RS"/>
+        </w:rPr>
+        <w:footnoteReference w:id="2"/>
+      </w:r>
+      <w:r>
+        <w:rPr>
+          <w:rFonts w:ascii="Arial" w:hAnsi="Arial" w:cs="Arial"/>
+          <w:sz w:val="24"/>
+          <w:szCs w:val="24"/>
+          <w:lang w:val="sr-Latn-RS"/>
+        </w:rPr>
+        <w:t xml:space="preserve"> </w:t>
+      </w:r>
+      <w:r>
+        <w:rPr>
+          <w:rFonts w:ascii="Arial" w:hAnsi="Arial" w:cs="Arial"/>
+          <w:sz w:val="24"/>
+          <w:szCs w:val="24"/>
+          <w:lang w:val="sr-Latn-RS"/>
+        </w:rPr>
+        <w:t>gde Android koristi Java sin</w:t>
+      </w:r>
+      <w:r>
+        <w:rPr>
+          <w:rFonts w:ascii="Arial" w:hAnsi="Arial" w:cs="Arial"/>
+          <w:sz w:val="24"/>
+          <w:szCs w:val="24"/>
+          <w:lang w:val="sr-Latn-RS"/>
+        </w:rPr>
+        <w:t>taksu i semantiku ali ne prati Java SE</w:t>
+      </w:r>
+      <w:r>
+        <w:rPr>
+          <w:rStyle w:val="FootnoteReference"/>
+          <w:rFonts w:ascii="Arial" w:hAnsi="Arial" w:cs="Arial"/>
+          <w:sz w:val="24"/>
+          <w:szCs w:val="24"/>
+          <w:lang w:val="sr-Latn-RS"/>
+        </w:rPr>
+        <w:footnoteReference w:id="3"/>
+      </w:r>
+      <w:r>
+        <w:rPr>
+          <w:rFonts w:ascii="Arial" w:hAnsi="Arial" w:cs="Arial"/>
+          <w:sz w:val="24"/>
+          <w:szCs w:val="24"/>
+          <w:lang w:val="sr-Latn-RS"/>
+        </w:rPr>
+        <w:t xml:space="preserve"> ili ME</w:t>
+      </w:r>
+      <w:r>
+        <w:rPr>
+          <w:rStyle w:val="FootnoteReference"/>
+          <w:rFonts w:ascii="Arial" w:hAnsi="Arial" w:cs="Arial"/>
+          <w:sz w:val="24"/>
+          <w:szCs w:val="24"/>
+          <w:lang w:val="sr-Latn-RS"/>
+        </w:rPr>
+        <w:footnoteReference w:id="4"/>
+      </w:r>
+      <w:r>
+        <w:rPr>
+          <w:rFonts w:ascii="Arial" w:hAnsi="Arial" w:cs="Arial"/>
+          <w:sz w:val="24"/>
+          <w:szCs w:val="24"/>
+          <w:lang w:val="sr-Latn-RS"/>
+        </w:rPr>
+        <w:t xml:space="preserve"> standarde što rezultuje time da aplikacije napisane za te platforme i za Android platformu nisu kompatibilne.</w:t>
+      </w:r>
+      <w:r>
+        <w:rPr>
+          <w:rFonts w:ascii="Arial" w:hAnsi="Arial" w:cs="Arial"/>
+          <w:sz w:val="24"/>
+          <w:szCs w:val="24"/>
+          <w:lang w:val="sr-Latn-RS"/>
+        </w:rPr>
+        <w:t xml:space="preserve"> Pored toga Android nema sve klase i API-je koje su deo Jave SE ili ME dok poseduje dodatne API-je i klase potrebne za razvoj Android aplikacija.</w:t>
+      </w:r>
+      <w:r>
+        <w:rPr>
+          <w:rFonts w:ascii="Arial" w:hAnsi="Arial" w:cs="Arial"/>
+          <w:sz w:val="24"/>
+          <w:szCs w:val="24"/>
+          <w:lang w:val="sr-Latn-RS"/>
+        </w:rPr>
+        <w:t xml:space="preserve"> Takođe Android koristi i sopstvenu virtuelnu mašinu - ART</w:t>
+      </w:r>
+      <w:r>
+        <w:rPr>
+          <w:rStyle w:val="FootnoteReference"/>
+          <w:rFonts w:ascii="Arial" w:hAnsi="Arial" w:cs="Arial"/>
+          <w:sz w:val="24"/>
+          <w:szCs w:val="24"/>
+          <w:lang w:val="sr-Latn-RS"/>
+        </w:rPr>
+        <w:footnoteReference w:id="5"/>
+      </w:r>
+      <w:r>
+        <w:rPr>
+          <w:rFonts w:ascii="Arial" w:hAnsi="Arial" w:cs="Arial"/>
+          <w:sz w:val="24"/>
+          <w:szCs w:val="24"/>
+          <w:lang w:val="sr-Latn-RS"/>
+        </w:rPr>
+        <w:t xml:space="preserve"> ili, na starijim verzijama Androida, Dalvik virtuelnu mašinu.</w:t>
+      </w:r>
+      <w:r>
+        <w:rPr>
+          <w:rFonts w:ascii="Arial" w:hAnsi="Arial" w:cs="Arial"/>
+          <w:sz w:val="24"/>
+          <w:szCs w:val="24"/>
+          <w:lang w:val="sr-Latn-RS"/>
+        </w:rPr>
+        <w:t xml:space="preserve"> </w:t>
+      </w:r>
+      <w:r>
+        <w:rPr>
+          <w:rFonts w:ascii="Arial" w:hAnsi="Arial" w:cs="Arial"/>
+          <w:sz w:val="24"/>
+          <w:szCs w:val="24"/>
+          <w:lang w:val="sr-Latn-RS"/>
+        </w:rPr>
+        <w:t>Android SDK</w:t>
+      </w:r>
+      <w:r>
+        <w:rPr>
+          <w:rFonts w:ascii="Arial" w:hAnsi="Arial" w:cs="Arial"/>
+          <w:sz w:val="24"/>
+          <w:szCs w:val="24"/>
+          <w:lang w:val="sr-Latn-RS"/>
+        </w:rPr>
+        <w:t xml:space="preserve"> trenutno uključuje podršku za većinu Java 7 funkcionalnosti ali nema zvanične podrške za Java 8 funkcionalnosti.</w:t>
+      </w:r>
+    </w:p>
+    <w:p>
+      <w:pPr>
+        <w:rPr>
+          <w:rFonts w:ascii="Arial" w:hAnsi="Arial" w:cs="Arial"/>
+          <w:sz w:val="24"/>
+          <w:szCs w:val="24"/>
+        </w:rPr>
+      </w:pPr>
+      <w:r>
+        <w:rPr>
+          <w:rFonts w:ascii="Arial" w:hAnsi="Arial" w:cs="Arial"/>
+          <w:sz w:val="24"/>
+          <w:szCs w:val="24"/>
+          <w:lang w:val="sr-Latn-RS"/>
+        </w:rPr>
+        <w:t xml:space="preserve">  </w:t>
+      </w:r>
+      <w:r>
+        <w:rPr>
+          <w:rFonts w:ascii="Arial" w:hAnsi="Arial" w:cs="Arial"/>
+          <w:sz w:val="24"/>
+          <w:szCs w:val="24"/>
+          <w:lang w:val="sr-Latn-RS"/>
+        </w:rPr>
+        <w:t xml:space="preserve">   </w:t>
+      </w:r>
+      <w:bookmarkStart w:id="0" w:name="_GoBack"/>
+      <w:bookmarkEnd w:id="0"/>
+    </w:p>
+    <w:p>
+      <w:pPr>
         <w:pStyle w:val="HTMLPreformatted"/>
         <w:shd w:val="clear" w:color="auto" w:fill="FFFFFF"/>
         <w:rPr>
@@ -10133,7 +10355,6 @@
       <w:pPr>
         <w:pStyle w:val="HTMLPreformatted"/>
         <w:shd w:val="clear" w:color="auto" w:fill="FFFFFF"/>
-        <w:jc w:val="center"/>
         <w:rPr>
           <w:color w:val="000000"/>
           <w:sz w:val="18"/>
@@ -10141,6 +10362,511 @@
           <w:lang w:val="sr-Latn-RS"/>
         </w:rPr>
       </w:pPr>
+    </w:p>
+    <w:p>
+      <w:pPr>
+        <w:pStyle w:val="HTMLPreformatted"/>
+        <w:shd w:val="clear" w:color="auto" w:fill="FFFFFF"/>
+        <w:rPr>
+          <w:color w:val="000000"/>
+          <w:sz w:val="18"/>
+          <w:szCs w:val="18"/>
+          <w:lang w:val="sr-Latn-RS"/>
+        </w:rPr>
+      </w:pPr>
+    </w:p>
+    <w:p>
+      <w:pPr>
+        <w:pStyle w:val="HTMLPreformatted"/>
+        <w:shd w:val="clear" w:color="auto" w:fill="FFFFFF"/>
+        <w:rPr>
+          <w:color w:val="000000"/>
+          <w:sz w:val="18"/>
+          <w:szCs w:val="18"/>
+          <w:lang w:val="sr-Latn-RS"/>
+        </w:rPr>
+      </w:pPr>
+    </w:p>
+    <w:p>
+      <w:pPr>
+        <w:pStyle w:val="HTMLPreformatted"/>
+        <w:shd w:val="clear" w:color="auto" w:fill="FFFFFF"/>
+        <w:rPr>
+          <w:color w:val="000000"/>
+          <w:sz w:val="18"/>
+          <w:szCs w:val="18"/>
+          <w:lang w:val="sr-Latn-RS"/>
+        </w:rPr>
+      </w:pPr>
+    </w:p>
+    <w:p>
+      <w:pPr>
+        <w:pStyle w:val="HTMLPreformatted"/>
+        <w:shd w:val="clear" w:color="auto" w:fill="FFFFFF"/>
+        <w:rPr>
+          <w:color w:val="000000"/>
+          <w:sz w:val="18"/>
+          <w:szCs w:val="18"/>
+          <w:lang w:val="sr-Latn-RS"/>
+        </w:rPr>
+      </w:pPr>
+    </w:p>
+    <w:p>
+      <w:pPr>
+        <w:pStyle w:val="HTMLPreformatted"/>
+        <w:shd w:val="clear" w:color="auto" w:fill="FFFFFF"/>
+        <w:rPr>
+          <w:color w:val="000000"/>
+          <w:sz w:val="18"/>
+          <w:szCs w:val="18"/>
+          <w:lang w:val="sr-Latn-RS"/>
+        </w:rPr>
+      </w:pPr>
+    </w:p>
+    <w:p>
+      <w:pPr>
+        <w:pStyle w:val="HTMLPreformatted"/>
+        <w:shd w:val="clear" w:color="auto" w:fill="FFFFFF"/>
+        <w:rPr>
+          <w:color w:val="000000"/>
+          <w:sz w:val="18"/>
+          <w:szCs w:val="18"/>
+          <w:lang w:val="sr-Latn-RS"/>
+        </w:rPr>
+      </w:pPr>
+    </w:p>
+    <w:p>
+      <w:pPr>
+        <w:pStyle w:val="HTMLPreformatted"/>
+        <w:shd w:val="clear" w:color="auto" w:fill="FFFFFF"/>
+        <w:rPr>
+          <w:color w:val="000000"/>
+          <w:sz w:val="18"/>
+          <w:szCs w:val="18"/>
+          <w:lang w:val="sr-Latn-RS"/>
+        </w:rPr>
+      </w:pPr>
+    </w:p>
+    <w:p>
+      <w:pPr>
+        <w:pStyle w:val="HTMLPreformatted"/>
+        <w:shd w:val="clear" w:color="auto" w:fill="FFFFFF"/>
+        <w:rPr>
+          <w:color w:val="000000"/>
+          <w:sz w:val="18"/>
+          <w:szCs w:val="18"/>
+          <w:lang w:val="sr-Latn-RS"/>
+        </w:rPr>
+      </w:pPr>
+    </w:p>
+    <w:p>
+      <w:pPr>
+        <w:pStyle w:val="HTMLPreformatted"/>
+        <w:shd w:val="clear" w:color="auto" w:fill="FFFFFF"/>
+        <w:rPr>
+          <w:color w:val="000000"/>
+          <w:sz w:val="18"/>
+          <w:szCs w:val="18"/>
+          <w:lang w:val="sr-Latn-RS"/>
+        </w:rPr>
+      </w:pPr>
+    </w:p>
+    <w:p>
+      <w:pPr>
+        <w:pStyle w:val="HTMLPreformatted"/>
+        <w:shd w:val="clear" w:color="auto" w:fill="FFFFFF"/>
+        <w:rPr>
+          <w:color w:val="000000"/>
+          <w:sz w:val="18"/>
+          <w:szCs w:val="18"/>
+          <w:lang w:val="sr-Latn-RS"/>
+        </w:rPr>
+      </w:pPr>
+    </w:p>
+    <w:p>
+      <w:pPr>
+        <w:pStyle w:val="HTMLPreformatted"/>
+        <w:shd w:val="clear" w:color="auto" w:fill="FFFFFF"/>
+        <w:rPr>
+          <w:color w:val="000000"/>
+          <w:sz w:val="18"/>
+          <w:szCs w:val="18"/>
+          <w:lang w:val="sr-Latn-RS"/>
+        </w:rPr>
+      </w:pPr>
+    </w:p>
+    <w:p>
+      <w:pPr>
+        <w:pStyle w:val="HTMLPreformatted"/>
+        <w:shd w:val="clear" w:color="auto" w:fill="FFFFFF"/>
+        <w:rPr>
+          <w:color w:val="000000"/>
+          <w:sz w:val="18"/>
+          <w:szCs w:val="18"/>
+          <w:lang w:val="sr-Latn-RS"/>
+        </w:rPr>
+      </w:pPr>
+    </w:p>
+    <w:p>
+      <w:pPr>
+        <w:pStyle w:val="HTMLPreformatted"/>
+        <w:shd w:val="clear" w:color="auto" w:fill="FFFFFF"/>
+        <w:rPr>
+          <w:color w:val="000000"/>
+          <w:sz w:val="18"/>
+          <w:szCs w:val="18"/>
+          <w:lang w:val="sr-Latn-RS"/>
+        </w:rPr>
+      </w:pPr>
+    </w:p>
+    <w:p>
+      <w:pPr>
+        <w:pStyle w:val="HTMLPreformatted"/>
+        <w:shd w:val="clear" w:color="auto" w:fill="FFFFFF"/>
+        <w:rPr>
+          <w:color w:val="000000"/>
+          <w:sz w:val="18"/>
+          <w:szCs w:val="18"/>
+          <w:lang w:val="sr-Latn-RS"/>
+        </w:rPr>
+      </w:pPr>
+    </w:p>
+    <w:p>
+      <w:pPr>
+        <w:pStyle w:val="HTMLPreformatted"/>
+        <w:shd w:val="clear" w:color="auto" w:fill="FFFFFF"/>
+        <w:rPr>
+          <w:color w:val="000000"/>
+          <w:sz w:val="18"/>
+          <w:szCs w:val="18"/>
+          <w:lang w:val="sr-Latn-RS"/>
+        </w:rPr>
+      </w:pPr>
+    </w:p>
+    <w:p>
+      <w:pPr>
+        <w:pStyle w:val="HTMLPreformatted"/>
+        <w:shd w:val="clear" w:color="auto" w:fill="FFFFFF"/>
+        <w:rPr>
+          <w:color w:val="000000"/>
+          <w:sz w:val="18"/>
+          <w:szCs w:val="18"/>
+          <w:lang w:val="sr-Latn-RS"/>
+        </w:rPr>
+      </w:pPr>
+    </w:p>
+    <w:p>
+      <w:pPr>
+        <w:pStyle w:val="HTMLPreformatted"/>
+        <w:shd w:val="clear" w:color="auto" w:fill="FFFFFF"/>
+        <w:rPr>
+          <w:color w:val="000000"/>
+          <w:sz w:val="18"/>
+          <w:szCs w:val="18"/>
+          <w:lang w:val="sr-Latn-RS"/>
+        </w:rPr>
+      </w:pPr>
+    </w:p>
+    <w:p>
+      <w:pPr>
+        <w:pStyle w:val="HTMLPreformatted"/>
+        <w:shd w:val="clear" w:color="auto" w:fill="FFFFFF"/>
+        <w:rPr>
+          <w:color w:val="000000"/>
+          <w:sz w:val="18"/>
+          <w:szCs w:val="18"/>
+          <w:lang w:val="sr-Latn-RS"/>
+        </w:rPr>
+      </w:pPr>
+    </w:p>
+    <w:p>
+      <w:pPr>
+        <w:pStyle w:val="HTMLPreformatted"/>
+        <w:shd w:val="clear" w:color="auto" w:fill="FFFFFF"/>
+        <w:rPr>
+          <w:color w:val="000000"/>
+          <w:sz w:val="18"/>
+          <w:szCs w:val="18"/>
+          <w:lang w:val="sr-Latn-RS"/>
+        </w:rPr>
+      </w:pPr>
+    </w:p>
+    <w:p>
+      <w:pPr>
+        <w:pStyle w:val="HTMLPreformatted"/>
+        <w:shd w:val="clear" w:color="auto" w:fill="FFFFFF"/>
+        <w:rPr>
+          <w:color w:val="000000"/>
+          <w:sz w:val="18"/>
+          <w:szCs w:val="18"/>
+          <w:lang w:val="sr-Latn-RS"/>
+        </w:rPr>
+      </w:pPr>
+    </w:p>
+    <w:p>
+      <w:pPr>
+        <w:pStyle w:val="HTMLPreformatted"/>
+        <w:shd w:val="clear" w:color="auto" w:fill="FFFFFF"/>
+        <w:rPr>
+          <w:color w:val="000000"/>
+          <w:sz w:val="18"/>
+          <w:szCs w:val="18"/>
+          <w:lang w:val="sr-Latn-RS"/>
+        </w:rPr>
+      </w:pPr>
+    </w:p>
+    <w:p>
+      <w:pPr>
+        <w:pStyle w:val="HTMLPreformatted"/>
+        <w:shd w:val="clear" w:color="auto" w:fill="FFFFFF"/>
+        <w:rPr>
+          <w:color w:val="000000"/>
+          <w:sz w:val="18"/>
+          <w:szCs w:val="18"/>
+          <w:lang w:val="sr-Latn-RS"/>
+        </w:rPr>
+      </w:pPr>
+    </w:p>
+    <w:p>
+      <w:pPr>
+        <w:pStyle w:val="HTMLPreformatted"/>
+        <w:shd w:val="clear" w:color="auto" w:fill="FFFFFF"/>
+        <w:rPr>
+          <w:color w:val="000000"/>
+          <w:sz w:val="18"/>
+          <w:szCs w:val="18"/>
+          <w:lang w:val="sr-Latn-RS"/>
+        </w:rPr>
+      </w:pPr>
+    </w:p>
+    <w:p>
+      <w:pPr>
+        <w:pStyle w:val="HTMLPreformatted"/>
+        <w:shd w:val="clear" w:color="auto" w:fill="FFFFFF"/>
+        <w:rPr>
+          <w:color w:val="000000"/>
+          <w:sz w:val="18"/>
+          <w:szCs w:val="18"/>
+          <w:lang w:val="sr-Latn-RS"/>
+        </w:rPr>
+      </w:pPr>
+    </w:p>
+    <w:p>
+      <w:pPr>
+        <w:pStyle w:val="HTMLPreformatted"/>
+        <w:shd w:val="clear" w:color="auto" w:fill="FFFFFF"/>
+        <w:rPr>
+          <w:color w:val="000000"/>
+          <w:sz w:val="18"/>
+          <w:szCs w:val="18"/>
+          <w:lang w:val="sr-Latn-RS"/>
+        </w:rPr>
+      </w:pPr>
+    </w:p>
+    <w:p>
+      <w:pPr>
+        <w:pStyle w:val="HTMLPreformatted"/>
+        <w:shd w:val="clear" w:color="auto" w:fill="FFFFFF"/>
+        <w:rPr>
+          <w:color w:val="000000"/>
+          <w:sz w:val="18"/>
+          <w:szCs w:val="18"/>
+          <w:lang w:val="sr-Latn-RS"/>
+        </w:rPr>
+      </w:pPr>
+    </w:p>
+    <w:p>
+      <w:pPr>
+        <w:pStyle w:val="HTMLPreformatted"/>
+        <w:shd w:val="clear" w:color="auto" w:fill="FFFFFF"/>
+        <w:rPr>
+          <w:color w:val="000000"/>
+          <w:sz w:val="18"/>
+          <w:szCs w:val="18"/>
+          <w:lang w:val="sr-Latn-RS"/>
+        </w:rPr>
+      </w:pPr>
+    </w:p>
+    <w:p>
+      <w:pPr>
+        <w:pStyle w:val="HTMLPreformatted"/>
+        <w:shd w:val="clear" w:color="auto" w:fill="FFFFFF"/>
+        <w:rPr>
+          <w:color w:val="000000"/>
+          <w:sz w:val="18"/>
+          <w:szCs w:val="18"/>
+          <w:lang w:val="sr-Latn-RS"/>
+        </w:rPr>
+      </w:pPr>
+    </w:p>
+    <w:p>
+      <w:pPr>
+        <w:pStyle w:val="HTMLPreformatted"/>
+        <w:shd w:val="clear" w:color="auto" w:fill="FFFFFF"/>
+        <w:rPr>
+          <w:color w:val="000000"/>
+          <w:sz w:val="18"/>
+          <w:szCs w:val="18"/>
+          <w:lang w:val="sr-Latn-RS"/>
+        </w:rPr>
+      </w:pPr>
+    </w:p>
+    <w:p>
+      <w:pPr>
+        <w:pStyle w:val="HTMLPreformatted"/>
+        <w:shd w:val="clear" w:color="auto" w:fill="FFFFFF"/>
+        <w:rPr>
+          <w:color w:val="000000"/>
+          <w:sz w:val="18"/>
+          <w:szCs w:val="18"/>
+          <w:lang w:val="sr-Latn-RS"/>
+        </w:rPr>
+      </w:pPr>
+    </w:p>
+    <w:p>
+      <w:pPr>
+        <w:pStyle w:val="HTMLPreformatted"/>
+        <w:shd w:val="clear" w:color="auto" w:fill="FFFFFF"/>
+        <w:rPr>
+          <w:color w:val="000000"/>
+          <w:sz w:val="18"/>
+          <w:szCs w:val="18"/>
+          <w:lang w:val="sr-Latn-RS"/>
+        </w:rPr>
+      </w:pPr>
+    </w:p>
+    <w:p>
+      <w:pPr>
+        <w:pStyle w:val="HTMLPreformatted"/>
+        <w:shd w:val="clear" w:color="auto" w:fill="FFFFFF"/>
+        <w:rPr>
+          <w:color w:val="000000"/>
+          <w:sz w:val="18"/>
+          <w:szCs w:val="18"/>
+          <w:lang w:val="sr-Latn-RS"/>
+        </w:rPr>
+      </w:pPr>
+    </w:p>
+    <w:p>
+      <w:pPr>
+        <w:pStyle w:val="HTMLPreformatted"/>
+        <w:shd w:val="clear" w:color="auto" w:fill="FFFFFF"/>
+        <w:rPr>
+          <w:color w:val="000000"/>
+          <w:sz w:val="18"/>
+          <w:szCs w:val="18"/>
+          <w:lang w:val="sr-Latn-RS"/>
+        </w:rPr>
+      </w:pPr>
+    </w:p>
+    <w:p>
+      <w:pPr>
+        <w:pStyle w:val="HTMLPreformatted"/>
+        <w:shd w:val="clear" w:color="auto" w:fill="FFFFFF"/>
+        <w:rPr>
+          <w:color w:val="000000"/>
+          <w:sz w:val="18"/>
+          <w:szCs w:val="18"/>
+          <w:lang w:val="sr-Latn-RS"/>
+        </w:rPr>
+      </w:pPr>
+    </w:p>
+    <w:p>
+      <w:pPr>
+        <w:pStyle w:val="HTMLPreformatted"/>
+        <w:shd w:val="clear" w:color="auto" w:fill="FFFFFF"/>
+        <w:rPr>
+          <w:color w:val="000000"/>
+          <w:sz w:val="18"/>
+          <w:szCs w:val="18"/>
+          <w:lang w:val="sr-Latn-RS"/>
+        </w:rPr>
+      </w:pPr>
+    </w:p>
+    <w:p>
+      <w:pPr>
+        <w:pStyle w:val="HTMLPreformatted"/>
+        <w:shd w:val="clear" w:color="auto" w:fill="FFFFFF"/>
+        <w:rPr>
+          <w:color w:val="000000"/>
+          <w:sz w:val="18"/>
+          <w:szCs w:val="18"/>
+          <w:lang w:val="sr-Latn-RS"/>
+        </w:rPr>
+      </w:pPr>
+    </w:p>
+    <w:p>
+      <w:pPr>
+        <w:pStyle w:val="HTMLPreformatted"/>
+        <w:shd w:val="clear" w:color="auto" w:fill="FFFFFF"/>
+        <w:rPr>
+          <w:color w:val="000000"/>
+          <w:sz w:val="18"/>
+          <w:szCs w:val="18"/>
+          <w:lang w:val="sr-Latn-RS"/>
+        </w:rPr>
+      </w:pPr>
+    </w:p>
+    <w:p>
+      <w:pPr>
+        <w:pStyle w:val="HTMLPreformatted"/>
+        <w:shd w:val="clear" w:color="auto" w:fill="FFFFFF"/>
+        <w:rPr>
+          <w:color w:val="000000"/>
+          <w:sz w:val="18"/>
+          <w:szCs w:val="18"/>
+          <w:lang w:val="sr-Latn-RS"/>
+        </w:rPr>
+      </w:pPr>
+    </w:p>
+    <w:p>
+      <w:pPr>
+        <w:pStyle w:val="HTMLPreformatted"/>
+        <w:shd w:val="clear" w:color="auto" w:fill="FFFFFF"/>
+        <w:rPr>
+          <w:color w:val="000000"/>
+          <w:sz w:val="18"/>
+          <w:szCs w:val="18"/>
+          <w:lang w:val="sr-Latn-RS"/>
+        </w:rPr>
+      </w:pPr>
+    </w:p>
+    <w:p>
+      <w:pPr>
+        <w:pStyle w:val="HTMLPreformatted"/>
+        <w:shd w:val="clear" w:color="auto" w:fill="FFFFFF"/>
+        <w:rPr>
+          <w:color w:val="000000"/>
+          <w:sz w:val="18"/>
+          <w:szCs w:val="18"/>
+          <w:lang w:val="sr-Latn-RS"/>
+        </w:rPr>
+      </w:pPr>
+    </w:p>
+    <w:p>
+      <w:pPr>
+        <w:pStyle w:val="HTMLPreformatted"/>
+        <w:shd w:val="clear" w:color="auto" w:fill="FFFFFF"/>
+        <w:rPr>
+          <w:color w:val="000000"/>
+          <w:sz w:val="18"/>
+          <w:szCs w:val="18"/>
+          <w:lang w:val="sr-Latn-RS"/>
+        </w:rPr>
+      </w:pPr>
+    </w:p>
+    <w:p>
+      <w:pPr>
+        <w:pStyle w:val="HTMLPreformatted"/>
+        <w:shd w:val="clear" w:color="auto" w:fill="FFFFFF"/>
+        <w:jc w:val="center"/>
+        <w:rPr>
+          <w:color w:val="000000"/>
+          <w:sz w:val="18"/>
+          <w:szCs w:val="18"/>
+          <w:lang w:val="sr-Latn-RS"/>
+        </w:rPr>
+      </w:pPr>
       <w:r>
         <w:rPr>
           <w:rFonts w:ascii="Arial" w:hAnsi="Arial" w:cs="Arial"/>
@@ -10618,7 +11344,7 @@
           <w:sz w:val="24"/>
           <w:szCs w:val="24"/>
         </w:rPr>
-        <w:footnoteReference w:id="2"/>
+        <w:footnoteReference w:id="6"/>
       </w:r>
       <w:r>
         <w:rPr>
@@ -10643,7 +11369,7 @@
           <w:sz w:val="24"/>
           <w:szCs w:val="24"/>
         </w:rPr>
-        <w:footnoteReference w:id="3"/>
+        <w:footnoteReference w:id="7"/>
       </w:r>
       <w:r>
         <w:rPr>
@@ -10870,6 +11596,7 @@
           <w:szCs w:val="24"/>
           <w:lang w:val="sr-Latn-RS"/>
         </w:rPr>
+        <w:lastRenderedPageBreak/>
         <w:t xml:space="preserve">  Postepeno i kroz primere pokazaćemo najbitnije koncepte i najkorišćenije operatore u RxAndroidu. Prvo kreirajmo emiter</w:t>
       </w:r>
       <w:r>
@@ -13161,6 +13888,7 @@
           <w:szCs w:val="24"/>
           <w:lang w:val="sr-Latn-RS"/>
         </w:rPr>
+        <w:lastRenderedPageBreak/>
         <w:t xml:space="preserve">Metoda </w:t>
       </w:r>
       <w:r>
@@ -13438,7 +14166,6 @@
           <w:sz w:val="20"/>
           <w:szCs w:val="20"/>
         </w:rPr>
-        <w:lastRenderedPageBreak/>
         <w:t>myObservable</w:t>
       </w:r>
       <w:r>
@@ -15821,6 +16548,7 @@
           <w:sz w:val="20"/>
           <w:szCs w:val="20"/>
         </w:rPr>
+        <w:lastRenderedPageBreak/>
         <w:t xml:space="preserve">        </w:t>
       </w:r>
       <w:r>
@@ -16101,7 +16829,6 @@
           <w:sz w:val="24"/>
           <w:szCs w:val="24"/>
         </w:rPr>
-        <w:lastRenderedPageBreak/>
         <w:t>Me</w:t>
       </w:r>
       <w:r>
@@ -18218,6 +18945,7 @@
           <w:sz w:val="20"/>
           <w:szCs w:val="20"/>
         </w:rPr>
+        <w:lastRenderedPageBreak/>
         <w:t xml:space="preserve">    </w:t>
       </w:r>
       <w:r>
@@ -18539,7 +19267,6 @@
           <w:sz w:val="20"/>
           <w:szCs w:val="20"/>
         </w:rPr>
-        <w:lastRenderedPageBreak/>
         <w:t>query</w:t>
       </w:r>
       <w:r>
@@ -20306,6 +21033,7 @@
           <w:sz w:val="24"/>
           <w:szCs w:val="24"/>
         </w:rPr>
+        <w:lastRenderedPageBreak/>
         <w:t xml:space="preserve">  </w:t>
       </w:r>
       <w:r>
@@ -20376,17 +21104,7 @@
           <w:szCs w:val="24"/>
           <w:lang w:val="sr-Latn-RS"/>
         </w:rPr>
-        <w:t xml:space="preserve">emitera što </w:t>
-      </w:r>
-      <w:r>
-        <w:rPr>
-          <w:rFonts w:ascii="Arial" w:eastAsia="Times New Roman" w:hAnsi="Arial" w:cs="Arial"/>
-          <w:sz w:val="24"/>
-          <w:szCs w:val="24"/>
-          <w:lang w:val="sr-Latn-RS"/>
-        </w:rPr>
-        <w:lastRenderedPageBreak/>
-        <w:t>dovodi do ponovnog izvršavanja koda emitera, što može biti skupa operacija dohvatanja podataka sa mreže ili iz baze. Rešenje za ovo je keširanje podataka, na taj način se mogu koristiti keširani podaci i izbeći skupi pozivi. Drugi problem u vezi životnog ciklusa koji se javlja je curenje memorije pri prebacivanju aplikacije u pozadinu</w:t>
+        <w:t>emitera što dovodi do ponovnog izvršavanja koda emitera, što može biti skupa operacija dohvatanja podataka sa mreže ili iz baze. Rešenje za ovo je keširanje podataka, na taj način se mogu koristiti keširani podaci i izbeći skupi pozivi. Drugi problem u vezi životnog ciklusa koji se javlja je curenje memorije pri prebacivanju aplikacije u pozadinu</w:t>
       </w:r>
       <w:r>
         <w:rPr>
@@ -20924,6 +21642,7 @@
           <w:sz w:val="20"/>
           <w:szCs w:val="20"/>
         </w:rPr>
+        <w:lastRenderedPageBreak/>
         <w:t>doInBackground</w:t>
       </w:r>
       <w:r>
@@ -21234,7 +21953,6 @@
           <w:sz w:val="20"/>
           <w:szCs w:val="20"/>
         </w:rPr>
-        <w:lastRenderedPageBreak/>
         <w:t>onPostExecute</w:t>
       </w:r>
       <w:r>
@@ -23603,6 +24321,7 @@
           <w:sz w:val="20"/>
           <w:szCs w:val="20"/>
         </w:rPr>
+        <w:lastRenderedPageBreak/>
         <w:t xml:space="preserve">                </w:t>
       </w:r>
       <w:r>
@@ -24020,7 +24739,6 @@
           <w:sz w:val="20"/>
           <w:szCs w:val="20"/>
         </w:rPr>
-        <w:lastRenderedPageBreak/>
         <w:t xml:space="preserve">  </w:t>
       </w:r>
       <w:r>
@@ -26024,6 +26742,7 @@
           <w:sz w:val="20"/>
           <w:szCs w:val="20"/>
         </w:rPr>
+        <w:lastRenderedPageBreak/>
         <w:t xml:space="preserve">        </w:t>
       </w:r>
       <w:r>
@@ -26509,7 +27228,6 @@
           <w:szCs w:val="24"/>
           <w:lang w:val="sr-Latn-RS"/>
         </w:rPr>
-        <w:lastRenderedPageBreak/>
         <w:t xml:space="preserve">Pretplatnik će se nalaziti u klasi </w:t>
       </w:r>
       <w:r>
@@ -27924,8 +28642,6 @@
           <w:lang w:val="sr-Latn-RS"/>
         </w:rPr>
       </w:pPr>
-      <w:bookmarkStart w:id="0" w:name="_GoBack"/>
-      <w:bookmarkEnd w:id="0"/>
     </w:p>
     <w:sectPr>
       <w:footerReference w:type="default" r:id="rId9"/>
@@ -27998,7 +28714,7 @@
           <w:rPr>
             <w:noProof/>
           </w:rPr>
-          <w:t>17</w:t>
+          <w:t>10</w:t>
         </w:r>
         <w:r>
           <w:rPr>
@@ -28082,23 +28798,132 @@
         <w:rPr>
           <w:lang w:val="sr-Latn-RS"/>
         </w:rPr>
-        <w:t xml:space="preserve">Grub prevod termina Observable je </w:t>
-      </w:r>
-      <w:r>
-        <w:t xml:space="preserve">“objekat koji </w:t>
-      </w:r>
-      <w:r>
-        <w:rPr>
-          <w:lang w:val="sr-Latn-RS"/>
-        </w:rPr>
-        <w:t>može biti posmatran</w:t>
-      </w:r>
-      <w:r>
-        <w:t>”, zbog nepostojanja literature na srpskom o ovoj temi i zato što je glavna uloga Observable-a da emituje podatke ovaj termin je preveden kao emiter</w:t>
+        <w:t xml:space="preserve">Skraćenica za Software Development Kit </w:t>
+      </w:r>
+      <w:r>
+        <w:t>– skup ra</w:t>
+      </w:r>
+      <w:r>
+        <w:rPr>
+          <w:lang w:val="sr-Latn-RS"/>
+        </w:rPr>
+        <w:t>čunarskih</w:t>
+      </w:r>
+      <w:r>
+        <w:t xml:space="preserve"> alata koji se koriste za razvijanje softvera</w:t>
       </w:r>
     </w:p>
   </w:footnote>
   <w:footnote w:id="3">
+    <w:p>
+      <w:pPr>
+        <w:pStyle w:val="FootnoteText"/>
+        <w:rPr>
+          <w:lang w:val="sr-Latn-RS"/>
+        </w:rPr>
+      </w:pPr>
+      <w:r>
+        <w:rPr>
+          <w:rStyle w:val="FootnoteReference"/>
+        </w:rPr>
+        <w:footnoteRef/>
+      </w:r>
+      <w:r>
+        <w:t xml:space="preserve"> </w:t>
+      </w:r>
+      <w:r>
+        <w:rPr>
+          <w:lang w:val="sr-Latn-RS"/>
+        </w:rPr>
+        <w:t>Java Standard Edition</w:t>
+      </w:r>
+    </w:p>
+  </w:footnote>
+  <w:footnote w:id="4">
+    <w:p>
+      <w:pPr>
+        <w:pStyle w:val="FootnoteText"/>
+        <w:rPr>
+          <w:lang w:val="sr-Latn-RS"/>
+        </w:rPr>
+      </w:pPr>
+      <w:r>
+        <w:rPr>
+          <w:rStyle w:val="FootnoteReference"/>
+        </w:rPr>
+        <w:footnoteRef/>
+      </w:r>
+      <w:r>
+        <w:t xml:space="preserve"> </w:t>
+      </w:r>
+      <w:r>
+        <w:rPr>
+          <w:lang w:val="sr-Latn-RS"/>
+        </w:rPr>
+        <w:t>Java Micro Edition</w:t>
+      </w:r>
+    </w:p>
+  </w:footnote>
+  <w:footnote w:id="5">
+    <w:p>
+      <w:pPr>
+        <w:pStyle w:val="FootnoteText"/>
+        <w:rPr>
+          <w:lang w:val="sr-Latn-RS"/>
+        </w:rPr>
+      </w:pPr>
+      <w:r>
+        <w:rPr>
+          <w:rStyle w:val="FootnoteReference"/>
+        </w:rPr>
+        <w:footnoteRef/>
+      </w:r>
+      <w:r>
+        <w:t xml:space="preserve"> </w:t>
+      </w:r>
+      <w:r>
+        <w:rPr>
+          <w:lang w:val="sr-Latn-RS"/>
+        </w:rPr>
+        <w:t>Android Runtime</w:t>
+      </w:r>
+    </w:p>
+  </w:footnote>
+  <w:footnote w:id="6">
+    <w:p>
+      <w:pPr>
+        <w:pStyle w:val="FootnoteText"/>
+      </w:pPr>
+      <w:r>
+        <w:rPr>
+          <w:rStyle w:val="FootnoteReference"/>
+        </w:rPr>
+        <w:footnoteRef/>
+      </w:r>
+      <w:r>
+        <w:t xml:space="preserve"> </w:t>
+      </w:r>
+      <w:r>
+        <w:rPr>
+          <w:lang w:val="sr-Latn-RS"/>
+        </w:rPr>
+        <w:t xml:space="preserve">Grub prevod termina Observable je </w:t>
+      </w:r>
+      <w:r>
+        <w:t xml:space="preserve">“objekat koji </w:t>
+      </w:r>
+      <w:r>
+        <w:rPr>
+          <w:lang w:val="sr-Latn-RS"/>
+        </w:rPr>
+        <w:t>može biti posmatran</w:t>
+      </w:r>
+      <w:r>
+        <w:t>”, zbog nepostojanja literature na srpskom o ovoj temi i zato što je glavna uloga Observable-a da emituje podatke ovaj termin je preveden kao emiter</w:t>
+      </w:r>
+    </w:p>
+  </w:footnote>
+  <w:footnote w:id="7">
     <w:p>
       <w:pPr>
         <w:pStyle w:val="FootnoteText"/>
@@ -29564,12 +30389,30 @@
 </a:theme>
 </file>
 
+<file path=word/webextensions/taskpanes.xml><?xml version="1.0" encoding="utf-8"?>
+<wetp:taskpanes xmlns:wetp="http://schemas.microsoft.com/office/webextensions/taskpanes/2010/11">
+  <wetp:taskpane dockstate="right" visibility="0" width="350" row="0">
+    <wetp:webextensionref xmlns:r="http://schemas.openxmlformats.org/officeDocument/2006/relationships" r:id="rId1"/>
+  </wetp:taskpane>
+</wetp:taskpanes>
+</file>
+
+<file path=word/webextensions/webextension1.xml><?xml version="1.0" encoding="utf-8"?>
+<we:webextension xmlns:we="http://schemas.microsoft.com/office/webextensions/webextension/2010/11" id="{DEFF0D4C-6C22-4721-8EB9-072C472F8A1A}">
+  <we:reference id="wa104099688" version="1.3.0.0" store="en-US" storeType="OMEX"/>
+  <we:alternateReferences/>
+  <we:properties/>
+  <we:bindings/>
+  <we:snapshot xmlns:r="http://schemas.openxmlformats.org/officeDocument/2006/relationships"/>
+</we:webextension>
+</file>
+
 <file path=customXml/item1.xml><?xml version="1.0" encoding="utf-8"?>
 <b:Sources xmlns:b="http://schemas.openxmlformats.org/officeDocument/2006/bibliography" xmlns="http://schemas.openxmlformats.org/officeDocument/2006/bibliography" SelectedStyle="\APASixthEditionOfficeOnline.xsl" StyleName="APA" Version="6"/>
 </file>
 
 <file path=customXml/itemProps1.xml><?xml version="1.0" encoding="utf-8"?>
-<ds:datastoreItem xmlns:ds="http://schemas.openxmlformats.org/officeDocument/2006/customXml" ds:itemID="{E7ECE923-D28E-4C4F-B5C9-C5A5DF151670}">
+<ds:datastoreItem xmlns:ds="http://schemas.openxmlformats.org/officeDocument/2006/customXml" ds:itemID="{6D5D43AA-E612-4363-8B0B-0A2C3B220854}">
   <ds:schemaRefs>
     <ds:schemaRef ds:uri="http://schemas.openxmlformats.org/officeDocument/2006/bibliography"/>
   </ds:schemaRefs>

</xml_diff>

<commit_message>
Zavrsen deo o Javi 8 i Androidu
</commit_message>
<xml_diff>
--- a/Master rad.docx
+++ b/Master rad.docx
@@ -10196,16 +10196,7 @@
           <w:szCs w:val="24"/>
           <w:lang w:val="sr-Latn-RS"/>
         </w:rPr>
-        <w:t>gde Android koristi Java sin</w:t>
-      </w:r>
-      <w:r>
-        <w:rPr>
-          <w:rFonts w:ascii="Arial" w:hAnsi="Arial" w:cs="Arial"/>
-          <w:sz w:val="24"/>
-          <w:szCs w:val="24"/>
-          <w:lang w:val="sr-Latn-RS"/>
-        </w:rPr>
-        <w:t>taksu i semantiku ali ne prati Java SE</w:t>
+        <w:t>gde koristi Java sintaksu i semantiku ali ne prati Java SE</w:t>
       </w:r>
       <w:r>
         <w:rPr>
@@ -10261,7 +10252,7 @@
           <w:szCs w:val="24"/>
           <w:lang w:val="sr-Latn-RS"/>
         </w:rPr>
-        <w:t xml:space="preserve"> Takođe Android koristi i sopstvenu virtuelnu mašinu - ART</w:t>
+        <w:t xml:space="preserve"> Takođe koristi i sopstvenu virtuelnu mašinu - ART</w:t>
       </w:r>
       <w:r>
         <w:rPr>
@@ -10312,32 +10303,1176 @@
     </w:p>
     <w:p>
       <w:pPr>
-        <w:rPr>
-          <w:rFonts w:ascii="Arial" w:hAnsi="Arial" w:cs="Arial"/>
-          <w:sz w:val="24"/>
-          <w:szCs w:val="24"/>
-        </w:rPr>
-      </w:pPr>
-      <w:r>
-        <w:rPr>
-          <w:rFonts w:ascii="Arial" w:hAnsi="Arial" w:cs="Arial"/>
-          <w:sz w:val="24"/>
-          <w:szCs w:val="24"/>
-          <w:lang w:val="sr-Latn-RS"/>
-        </w:rPr>
-        <w:t xml:space="preserve">  </w:t>
-      </w:r>
-      <w:r>
-        <w:rPr>
-          <w:rFonts w:ascii="Arial" w:hAnsi="Arial" w:cs="Arial"/>
-          <w:sz w:val="24"/>
-          <w:szCs w:val="24"/>
-          <w:lang w:val="sr-Latn-RS"/>
-        </w:rPr>
-        <w:t xml:space="preserve">   </w:t>
-      </w:r>
-      <w:bookmarkStart w:id="0" w:name="_GoBack"/>
-      <w:bookmarkEnd w:id="0"/>
+        <w:shd w:val="clear" w:color="auto" w:fill="FFFFFF"/>
+        <w:rPr>
+          <w:rFonts w:ascii="Courier New" w:eastAsia="Times New Roman" w:hAnsi="Courier New" w:cs="Courier New"/>
+          <w:color w:val="000000"/>
+          <w:sz w:val="20"/>
+          <w:szCs w:val="20"/>
+        </w:rPr>
+      </w:pPr>
+      <w:r>
+        <w:rPr>
+          <w:rFonts w:ascii="Arial" w:hAnsi="Arial" w:cs="Arial"/>
+          <w:sz w:val="24"/>
+          <w:szCs w:val="24"/>
+          <w:lang w:val="sr-Latn-RS"/>
+        </w:rPr>
+        <w:t xml:space="preserve">  Do marta 2017. godine</w:t>
+      </w:r>
+      <w:r>
+        <w:rPr>
+          <w:rFonts w:ascii="Arial" w:hAnsi="Arial" w:cs="Arial"/>
+          <w:sz w:val="24"/>
+          <w:szCs w:val="24"/>
+          <w:lang w:val="sr-Latn-RS"/>
+        </w:rPr>
+        <w:t xml:space="preserve"> Google je omogućio programerima da koriste Jack kompilator i alate koji idu uz njega da bi kompilirao Java 8 kod u Android dex bajtkod. Bilo je lako uključiti Jack kompilator</w:t>
+      </w:r>
+      <w:r>
+        <w:rPr>
+          <w:rFonts w:ascii="Arial" w:hAnsi="Arial" w:cs="Arial"/>
+          <w:sz w:val="24"/>
+          <w:szCs w:val="24"/>
+          <w:lang w:val="sr-Latn-RS"/>
+        </w:rPr>
+        <w:t xml:space="preserve"> u projekat</w:t>
+      </w:r>
+      <w:r>
+        <w:rPr>
+          <w:rFonts w:ascii="Arial" w:hAnsi="Arial" w:cs="Arial"/>
+          <w:sz w:val="24"/>
+          <w:szCs w:val="24"/>
+          <w:lang w:val="sr-Latn-RS"/>
+        </w:rPr>
+        <w:t xml:space="preserve"> međutim vreme kompilacije je bilo jako dugo što se pokazalo nepraktično pri svakodnevnom radu. Google je najavio da će u okviru </w:t>
+      </w:r>
+      <w:r>
+        <w:rPr>
+          <w:rFonts w:ascii="Arial" w:hAnsi="Arial" w:cs="Arial"/>
+          <w:sz w:val="24"/>
+          <w:szCs w:val="24"/>
+          <w:lang w:val="sr-Latn-RS"/>
+        </w:rPr>
+        <w:t>Android Studija</w:t>
+      </w:r>
+      <w:r>
+        <w:rPr>
+          <w:rFonts w:ascii="Arial" w:hAnsi="Arial" w:cs="Arial"/>
+          <w:sz w:val="24"/>
+          <w:szCs w:val="24"/>
+          <w:lang w:val="sr-Latn-RS"/>
+        </w:rPr>
+        <w:t xml:space="preserve"> 3.0</w:t>
+      </w:r>
+      <w:r>
+        <w:rPr>
+          <w:rFonts w:ascii="Arial" w:hAnsi="Arial" w:cs="Arial"/>
+          <w:sz w:val="24"/>
+          <w:szCs w:val="24"/>
+          <w:lang w:val="sr-Latn-RS"/>
+        </w:rPr>
+        <w:t xml:space="preserve"> dodati podršku za kompilaciju Java 8 koda dok je Jack kompilator proglašen zastarelim. Najbitnije funkcionalnosti Jave 8 koje će biti podržane u</w:t>
+      </w:r>
+      <w:r>
+        <w:rPr>
+          <w:rFonts w:ascii="Arial" w:hAnsi="Arial" w:cs="Arial"/>
+          <w:sz w:val="24"/>
+          <w:szCs w:val="24"/>
+          <w:lang w:val="sr-Latn-RS"/>
+        </w:rPr>
+        <w:t xml:space="preserve"> okviru Android Studija 3.0 su l</w:t>
+      </w:r>
+      <w:r>
+        <w:rPr>
+          <w:rFonts w:ascii="Arial" w:hAnsi="Arial" w:cs="Arial"/>
+          <w:sz w:val="24"/>
+          <w:szCs w:val="24"/>
+          <w:lang w:val="sr-Latn-RS"/>
+        </w:rPr>
+        <w:t xml:space="preserve">ambda izrazi, reference na metode, anotacije tipova, anotacije koje se ponavljaju i predefinisane i statičke metode interfejsa koje će biti podržane počev od Android API nivoa 24. Pored toga Java API-ji koji će biti podržani počev od </w:t>
+      </w:r>
+      <w:r>
+        <w:rPr>
+          <w:rFonts w:ascii="Arial" w:hAnsi="Arial" w:cs="Arial"/>
+          <w:sz w:val="24"/>
+          <w:szCs w:val="24"/>
+          <w:lang w:val="sr-Latn-RS"/>
+        </w:rPr>
+        <w:t>Android API nivoa 24 su</w:t>
+      </w:r>
+      <w:r>
+        <w:rPr>
+          <w:rFonts w:ascii="Arial" w:hAnsi="Arial" w:cs="Arial"/>
+          <w:sz w:val="24"/>
+          <w:szCs w:val="24"/>
+        </w:rPr>
+        <w:t>:</w:t>
+      </w:r>
+      <w:r>
+        <w:rPr>
+          <w:rFonts w:ascii="Courier New" w:eastAsia="Times New Roman" w:hAnsi="Courier New" w:cs="Courier New"/>
+          <w:color w:val="000000"/>
+          <w:sz w:val="20"/>
+          <w:szCs w:val="20"/>
+        </w:rPr>
+        <w:t xml:space="preserve"> </w:t>
+      </w:r>
+      <w:r>
+        <w:rPr>
+          <w:rFonts w:ascii="Courier New" w:eastAsia="Times New Roman" w:hAnsi="Courier New" w:cs="Courier New"/>
+          <w:color w:val="000000"/>
+          <w:sz w:val="20"/>
+          <w:szCs w:val="20"/>
+        </w:rPr>
+        <w:t>java</w:t>
+      </w:r>
+      <w:r>
+        <w:rPr>
+          <w:rFonts w:ascii="Courier New" w:eastAsia="Times New Roman" w:hAnsi="Courier New" w:cs="Courier New"/>
+          <w:b/>
+          <w:bCs/>
+          <w:color w:val="000080"/>
+          <w:sz w:val="20"/>
+          <w:szCs w:val="20"/>
+        </w:rPr>
+        <w:t>.</w:t>
+      </w:r>
+      <w:r>
+        <w:rPr>
+          <w:rFonts w:ascii="Courier New" w:eastAsia="Times New Roman" w:hAnsi="Courier New" w:cs="Courier New"/>
+          <w:color w:val="000000"/>
+          <w:sz w:val="20"/>
+          <w:szCs w:val="20"/>
+        </w:rPr>
+        <w:t>util</w:t>
+      </w:r>
+      <w:r>
+        <w:rPr>
+          <w:rFonts w:ascii="Courier New" w:eastAsia="Times New Roman" w:hAnsi="Courier New" w:cs="Courier New"/>
+          <w:b/>
+          <w:bCs/>
+          <w:color w:val="000080"/>
+          <w:sz w:val="20"/>
+          <w:szCs w:val="20"/>
+        </w:rPr>
+        <w:t>.</w:t>
+      </w:r>
+      <w:r>
+        <w:rPr>
+          <w:rFonts w:ascii="Courier New" w:eastAsia="Times New Roman" w:hAnsi="Courier New" w:cs="Courier New"/>
+          <w:color w:val="000000"/>
+          <w:sz w:val="20"/>
+          <w:szCs w:val="20"/>
+        </w:rPr>
+        <w:t>stream</w:t>
+      </w:r>
+      <w:r>
+        <w:rPr>
+          <w:rFonts w:ascii="Courier New" w:eastAsia="Times New Roman" w:hAnsi="Courier New" w:cs="Courier New"/>
+          <w:b/>
+          <w:bCs/>
+          <w:color w:val="000080"/>
+          <w:sz w:val="20"/>
+          <w:szCs w:val="20"/>
+        </w:rPr>
+        <w:t>,</w:t>
+      </w:r>
+      <w:r>
+        <w:rPr>
+          <w:rFonts w:ascii="Courier New" w:eastAsia="Times New Roman" w:hAnsi="Courier New" w:cs="Courier New"/>
+          <w:color w:val="000000"/>
+          <w:sz w:val="20"/>
+          <w:szCs w:val="20"/>
+        </w:rPr>
+        <w:t xml:space="preserve"> java</w:t>
+      </w:r>
+      <w:r>
+        <w:rPr>
+          <w:rFonts w:ascii="Courier New" w:eastAsia="Times New Roman" w:hAnsi="Courier New" w:cs="Courier New"/>
+          <w:b/>
+          <w:bCs/>
+          <w:color w:val="000080"/>
+          <w:sz w:val="20"/>
+          <w:szCs w:val="20"/>
+        </w:rPr>
+        <w:t>.</w:t>
+      </w:r>
+      <w:r>
+        <w:rPr>
+          <w:rFonts w:ascii="Courier New" w:eastAsia="Times New Roman" w:hAnsi="Courier New" w:cs="Courier New"/>
+          <w:color w:val="000000"/>
+          <w:sz w:val="20"/>
+          <w:szCs w:val="20"/>
+        </w:rPr>
+        <w:t>util</w:t>
+      </w:r>
+      <w:r>
+        <w:rPr>
+          <w:rFonts w:ascii="Courier New" w:eastAsia="Times New Roman" w:hAnsi="Courier New" w:cs="Courier New"/>
+          <w:b/>
+          <w:bCs/>
+          <w:color w:val="000080"/>
+          <w:sz w:val="20"/>
+          <w:szCs w:val="20"/>
+        </w:rPr>
+        <w:t>.</w:t>
+      </w:r>
+      <w:r>
+        <w:rPr>
+          <w:rFonts w:ascii="Courier New" w:eastAsia="Times New Roman" w:hAnsi="Courier New" w:cs="Courier New"/>
+          <w:color w:val="000000"/>
+          <w:sz w:val="20"/>
+          <w:szCs w:val="20"/>
+        </w:rPr>
+        <w:t>function</w:t>
+      </w:r>
+      <w:r>
+        <w:rPr>
+          <w:rFonts w:ascii="Courier New" w:eastAsia="Times New Roman" w:hAnsi="Courier New" w:cs="Courier New"/>
+          <w:b/>
+          <w:bCs/>
+          <w:color w:val="000080"/>
+          <w:sz w:val="20"/>
+          <w:szCs w:val="20"/>
+        </w:rPr>
+        <w:t>,</w:t>
+      </w:r>
+      <w:r>
+        <w:rPr>
+          <w:rFonts w:ascii="Courier New" w:eastAsia="Times New Roman" w:hAnsi="Courier New" w:cs="Courier New"/>
+          <w:color w:val="000000"/>
+          <w:sz w:val="20"/>
+          <w:szCs w:val="20"/>
+        </w:rPr>
+        <w:t xml:space="preserve"> java</w:t>
+      </w:r>
+      <w:r>
+        <w:rPr>
+          <w:rFonts w:ascii="Courier New" w:eastAsia="Times New Roman" w:hAnsi="Courier New" w:cs="Courier New"/>
+          <w:b/>
+          <w:bCs/>
+          <w:color w:val="000080"/>
+          <w:sz w:val="20"/>
+          <w:szCs w:val="20"/>
+        </w:rPr>
+        <w:t>.</w:t>
+      </w:r>
+      <w:r>
+        <w:rPr>
+          <w:rFonts w:ascii="Courier New" w:eastAsia="Times New Roman" w:hAnsi="Courier New" w:cs="Courier New"/>
+          <w:color w:val="000000"/>
+          <w:sz w:val="20"/>
+          <w:szCs w:val="20"/>
+        </w:rPr>
+        <w:t>lang</w:t>
+      </w:r>
+      <w:r>
+        <w:rPr>
+          <w:rFonts w:ascii="Courier New" w:eastAsia="Times New Roman" w:hAnsi="Courier New" w:cs="Courier New"/>
+          <w:b/>
+          <w:bCs/>
+          <w:color w:val="000080"/>
+          <w:sz w:val="20"/>
+          <w:szCs w:val="20"/>
+        </w:rPr>
+        <w:t>.</w:t>
+      </w:r>
+      <w:r>
+        <w:rPr>
+          <w:rFonts w:ascii="Courier New" w:eastAsia="Times New Roman" w:hAnsi="Courier New" w:cs="Courier New"/>
+          <w:color w:val="000000"/>
+          <w:sz w:val="20"/>
+          <w:szCs w:val="20"/>
+        </w:rPr>
+        <w:t>FunctionalInterface</w:t>
+      </w:r>
+      <w:r>
+        <w:rPr>
+          <w:rFonts w:ascii="Courier New" w:eastAsia="Times New Roman" w:hAnsi="Courier New" w:cs="Courier New"/>
+          <w:b/>
+          <w:bCs/>
+          <w:color w:val="000080"/>
+          <w:sz w:val="20"/>
+          <w:szCs w:val="20"/>
+        </w:rPr>
+        <w:t>,</w:t>
+      </w:r>
+      <w:r>
+        <w:rPr>
+          <w:rFonts w:ascii="Courier New" w:eastAsia="Times New Roman" w:hAnsi="Courier New" w:cs="Courier New"/>
+          <w:color w:val="000000"/>
+          <w:sz w:val="20"/>
+          <w:szCs w:val="20"/>
+        </w:rPr>
+        <w:t xml:space="preserve"> java</w:t>
+      </w:r>
+      <w:r>
+        <w:rPr>
+          <w:rFonts w:ascii="Courier New" w:eastAsia="Times New Roman" w:hAnsi="Courier New" w:cs="Courier New"/>
+          <w:b/>
+          <w:bCs/>
+          <w:color w:val="000080"/>
+          <w:sz w:val="20"/>
+          <w:szCs w:val="20"/>
+        </w:rPr>
+        <w:t>.</w:t>
+      </w:r>
+      <w:r>
+        <w:rPr>
+          <w:rFonts w:ascii="Courier New" w:eastAsia="Times New Roman" w:hAnsi="Courier New" w:cs="Courier New"/>
+          <w:color w:val="000000"/>
+          <w:sz w:val="20"/>
+          <w:szCs w:val="20"/>
+        </w:rPr>
+        <w:t>lang</w:t>
+      </w:r>
+      <w:r>
+        <w:rPr>
+          <w:rFonts w:ascii="Courier New" w:eastAsia="Times New Roman" w:hAnsi="Courier New" w:cs="Courier New"/>
+          <w:b/>
+          <w:bCs/>
+          <w:color w:val="000080"/>
+          <w:sz w:val="20"/>
+          <w:szCs w:val="20"/>
+        </w:rPr>
+        <w:t>.</w:t>
+      </w:r>
+      <w:r>
+        <w:rPr>
+          <w:rFonts w:ascii="Courier New" w:eastAsia="Times New Roman" w:hAnsi="Courier New" w:cs="Courier New"/>
+          <w:color w:val="000000"/>
+          <w:sz w:val="20"/>
+          <w:szCs w:val="20"/>
+        </w:rPr>
+        <w:t>annotation</w:t>
+      </w:r>
+      <w:r>
+        <w:rPr>
+          <w:rFonts w:ascii="Courier New" w:eastAsia="Times New Roman" w:hAnsi="Courier New" w:cs="Courier New"/>
+          <w:b/>
+          <w:bCs/>
+          <w:color w:val="000080"/>
+          <w:sz w:val="20"/>
+          <w:szCs w:val="20"/>
+        </w:rPr>
+        <w:t>.</w:t>
+      </w:r>
+      <w:r>
+        <w:rPr>
+          <w:rFonts w:ascii="Courier New" w:eastAsia="Times New Roman" w:hAnsi="Courier New" w:cs="Courier New"/>
+          <w:color w:val="000000"/>
+          <w:sz w:val="20"/>
+          <w:szCs w:val="20"/>
+        </w:rPr>
+        <w:t>Repeatable</w:t>
+      </w:r>
+      <w:r>
+        <w:rPr>
+          <w:rFonts w:ascii="Courier New" w:eastAsia="Times New Roman" w:hAnsi="Courier New" w:cs="Courier New"/>
+          <w:b/>
+          <w:bCs/>
+          <w:color w:val="000080"/>
+          <w:sz w:val="20"/>
+          <w:szCs w:val="20"/>
+        </w:rPr>
+        <w:t>,</w:t>
+      </w:r>
+      <w:r>
+        <w:rPr>
+          <w:rFonts w:ascii="Courier New" w:eastAsia="Times New Roman" w:hAnsi="Courier New" w:cs="Courier New"/>
+          <w:color w:val="000000"/>
+          <w:sz w:val="20"/>
+          <w:szCs w:val="20"/>
+        </w:rPr>
+        <w:t xml:space="preserve"> java</w:t>
+      </w:r>
+      <w:r>
+        <w:rPr>
+          <w:rFonts w:ascii="Courier New" w:eastAsia="Times New Roman" w:hAnsi="Courier New" w:cs="Courier New"/>
+          <w:b/>
+          <w:bCs/>
+          <w:color w:val="000080"/>
+          <w:sz w:val="20"/>
+          <w:szCs w:val="20"/>
+        </w:rPr>
+        <w:t>.</w:t>
+      </w:r>
+      <w:r>
+        <w:rPr>
+          <w:rFonts w:ascii="Courier New" w:eastAsia="Times New Roman" w:hAnsi="Courier New" w:cs="Courier New"/>
+          <w:color w:val="000000"/>
+          <w:sz w:val="20"/>
+          <w:szCs w:val="20"/>
+        </w:rPr>
+        <w:t>lang</w:t>
+      </w:r>
+      <w:r>
+        <w:rPr>
+          <w:rFonts w:ascii="Courier New" w:eastAsia="Times New Roman" w:hAnsi="Courier New" w:cs="Courier New"/>
+          <w:b/>
+          <w:bCs/>
+          <w:color w:val="000080"/>
+          <w:sz w:val="20"/>
+          <w:szCs w:val="20"/>
+        </w:rPr>
+        <w:t>.</w:t>
+      </w:r>
+      <w:r>
+        <w:rPr>
+          <w:rFonts w:ascii="Courier New" w:eastAsia="Times New Roman" w:hAnsi="Courier New" w:cs="Courier New"/>
+          <w:color w:val="000000"/>
+          <w:sz w:val="20"/>
+          <w:szCs w:val="20"/>
+        </w:rPr>
+        <w:t>reflect</w:t>
+      </w:r>
+      <w:r>
+        <w:rPr>
+          <w:rFonts w:ascii="Courier New" w:eastAsia="Times New Roman" w:hAnsi="Courier New" w:cs="Courier New"/>
+          <w:b/>
+          <w:bCs/>
+          <w:color w:val="000080"/>
+          <w:sz w:val="20"/>
+          <w:szCs w:val="20"/>
+        </w:rPr>
+        <w:t>.</w:t>
+      </w:r>
+      <w:r>
+        <w:rPr>
+          <w:rFonts w:ascii="Courier New" w:eastAsia="Times New Roman" w:hAnsi="Courier New" w:cs="Courier New"/>
+          <w:color w:val="000000"/>
+          <w:sz w:val="20"/>
+          <w:szCs w:val="20"/>
+        </w:rPr>
+        <w:t>AnnotatedElement</w:t>
+      </w:r>
+      <w:r>
+        <w:rPr>
+          <w:rFonts w:ascii="Courier New" w:eastAsia="Times New Roman" w:hAnsi="Courier New" w:cs="Courier New"/>
+          <w:b/>
+          <w:bCs/>
+          <w:color w:val="000080"/>
+          <w:sz w:val="20"/>
+          <w:szCs w:val="20"/>
+        </w:rPr>
+        <w:t>.</w:t>
+      </w:r>
+      <w:r>
+        <w:rPr>
+          <w:rFonts w:ascii="Courier New" w:eastAsia="Times New Roman" w:hAnsi="Courier New" w:cs="Courier New"/>
+          <w:color w:val="000000"/>
+          <w:sz w:val="20"/>
+          <w:szCs w:val="20"/>
+        </w:rPr>
+        <w:t>getAnnotationsByType</w:t>
+      </w:r>
+      <w:r>
+        <w:rPr>
+          <w:rFonts w:ascii="Courier New" w:eastAsia="Times New Roman" w:hAnsi="Courier New" w:cs="Courier New"/>
+          <w:b/>
+          <w:bCs/>
+          <w:color w:val="000080"/>
+          <w:sz w:val="20"/>
+          <w:szCs w:val="20"/>
+        </w:rPr>
+        <w:t>(</w:t>
+      </w:r>
+      <w:r>
+        <w:rPr>
+          <w:rFonts w:ascii="Courier New" w:eastAsia="Times New Roman" w:hAnsi="Courier New" w:cs="Courier New"/>
+          <w:color w:val="000000"/>
+          <w:sz w:val="20"/>
+          <w:szCs w:val="20"/>
+        </w:rPr>
+        <w:t>Class</w:t>
+      </w:r>
+      <w:r>
+        <w:rPr>
+          <w:rFonts w:ascii="Courier New" w:eastAsia="Times New Roman" w:hAnsi="Courier New" w:cs="Courier New"/>
+          <w:b/>
+          <w:bCs/>
+          <w:color w:val="000080"/>
+          <w:sz w:val="20"/>
+          <w:szCs w:val="20"/>
+        </w:rPr>
+        <w:t>),</w:t>
+      </w:r>
+      <w:r>
+        <w:rPr>
+          <w:rFonts w:ascii="Courier New" w:eastAsia="Times New Roman" w:hAnsi="Courier New" w:cs="Courier New"/>
+          <w:color w:val="000000"/>
+          <w:sz w:val="20"/>
+          <w:szCs w:val="20"/>
+        </w:rPr>
+        <w:t xml:space="preserve"> java</w:t>
+      </w:r>
+      <w:r>
+        <w:rPr>
+          <w:rFonts w:ascii="Courier New" w:eastAsia="Times New Roman" w:hAnsi="Courier New" w:cs="Courier New"/>
+          <w:b/>
+          <w:bCs/>
+          <w:color w:val="000080"/>
+          <w:sz w:val="20"/>
+          <w:szCs w:val="20"/>
+        </w:rPr>
+        <w:t>.</w:t>
+      </w:r>
+      <w:r>
+        <w:rPr>
+          <w:rFonts w:ascii="Courier New" w:eastAsia="Times New Roman" w:hAnsi="Courier New" w:cs="Courier New"/>
+          <w:color w:val="000000"/>
+          <w:sz w:val="20"/>
+          <w:szCs w:val="20"/>
+        </w:rPr>
+        <w:t>lang</w:t>
+      </w:r>
+      <w:r>
+        <w:rPr>
+          <w:rFonts w:ascii="Courier New" w:eastAsia="Times New Roman" w:hAnsi="Courier New" w:cs="Courier New"/>
+          <w:b/>
+          <w:bCs/>
+          <w:color w:val="000080"/>
+          <w:sz w:val="20"/>
+          <w:szCs w:val="20"/>
+        </w:rPr>
+        <w:t>.</w:t>
+      </w:r>
+      <w:r>
+        <w:rPr>
+          <w:rFonts w:ascii="Courier New" w:eastAsia="Times New Roman" w:hAnsi="Courier New" w:cs="Courier New"/>
+          <w:color w:val="000000"/>
+          <w:sz w:val="20"/>
+          <w:szCs w:val="20"/>
+        </w:rPr>
+        <w:t>reflect</w:t>
+      </w:r>
+      <w:r>
+        <w:rPr>
+          <w:rFonts w:ascii="Courier New" w:eastAsia="Times New Roman" w:hAnsi="Courier New" w:cs="Courier New"/>
+          <w:b/>
+          <w:bCs/>
+          <w:color w:val="000080"/>
+          <w:sz w:val="20"/>
+          <w:szCs w:val="20"/>
+        </w:rPr>
+        <w:t>.</w:t>
+      </w:r>
+      <w:r>
+        <w:rPr>
+          <w:rFonts w:ascii="Courier New" w:eastAsia="Times New Roman" w:hAnsi="Courier New" w:cs="Courier New"/>
+          <w:color w:val="000000"/>
+          <w:sz w:val="20"/>
+          <w:szCs w:val="20"/>
+        </w:rPr>
+        <w:t>Method</w:t>
+      </w:r>
+      <w:r>
+        <w:rPr>
+          <w:rFonts w:ascii="Courier New" w:eastAsia="Times New Roman" w:hAnsi="Courier New" w:cs="Courier New"/>
+          <w:b/>
+          <w:bCs/>
+          <w:color w:val="000080"/>
+          <w:sz w:val="20"/>
+          <w:szCs w:val="20"/>
+        </w:rPr>
+        <w:t>.</w:t>
+      </w:r>
+      <w:r>
+        <w:rPr>
+          <w:rFonts w:ascii="Courier New" w:eastAsia="Times New Roman" w:hAnsi="Courier New" w:cs="Courier New"/>
+          <w:color w:val="000000"/>
+          <w:sz w:val="20"/>
+          <w:szCs w:val="20"/>
+        </w:rPr>
+        <w:t>isDefault</w:t>
+      </w:r>
+      <w:r>
+        <w:rPr>
+          <w:rFonts w:ascii="Courier New" w:eastAsia="Times New Roman" w:hAnsi="Courier New" w:cs="Courier New"/>
+          <w:b/>
+          <w:bCs/>
+          <w:color w:val="000080"/>
+          <w:sz w:val="20"/>
+          <w:szCs w:val="20"/>
+        </w:rPr>
+        <w:t>().</w:t>
+      </w:r>
+      <w:r>
+        <w:rPr>
+          <w:rFonts w:ascii="Courier New" w:eastAsia="Times New Roman" w:hAnsi="Courier New" w:cs="Courier New"/>
+          <w:color w:val="000000"/>
+          <w:sz w:val="20"/>
+          <w:szCs w:val="20"/>
+        </w:rPr>
+        <w:t xml:space="preserve"> </w:t>
+      </w:r>
+    </w:p>
+    <w:p>
+      <w:pPr>
+        <w:shd w:val="clear" w:color="auto" w:fill="FFFFFF"/>
+        <w:rPr>
+          <w:rFonts w:ascii="Arial" w:hAnsi="Arial" w:cs="Arial"/>
+          <w:sz w:val="24"/>
+          <w:szCs w:val="24"/>
+          <w:lang w:val="sr-Latn-RS"/>
+        </w:rPr>
+      </w:pPr>
+      <w:r>
+        <w:rPr>
+          <w:rFonts w:ascii="Arial" w:hAnsi="Arial" w:cs="Arial"/>
+          <w:sz w:val="24"/>
+          <w:szCs w:val="24"/>
+        </w:rPr>
+        <w:t xml:space="preserve">  Pošto u projektu koristimo RxAndroid</w:t>
+      </w:r>
+      <w:r>
+        <w:rPr>
+          <w:rFonts w:ascii="Arial" w:hAnsi="Arial" w:cs="Arial"/>
+          <w:sz w:val="24"/>
+          <w:szCs w:val="24"/>
+        </w:rPr>
+        <w:t>,</w:t>
+      </w:r>
+      <w:r>
+        <w:rPr>
+          <w:rFonts w:ascii="Arial" w:hAnsi="Arial" w:cs="Arial"/>
+          <w:sz w:val="24"/>
+          <w:szCs w:val="24"/>
+        </w:rPr>
+        <w:t xml:space="preserve"> </w:t>
+      </w:r>
+      <w:r>
+        <w:rPr>
+          <w:rFonts w:ascii="Arial" w:hAnsi="Arial" w:cs="Arial"/>
+          <w:sz w:val="24"/>
+          <w:szCs w:val="24"/>
+          <w:lang w:val="sr-Latn-RS"/>
+        </w:rPr>
+        <w:t>koji se oslanja na Java 8 lambda izraze radi čitljivijeg zapisa, potrebno nam je rešenje koje je trenutno trenutno podržano i omogućava korišćenje Java 8 lambda izraza. Biblioteka koja nam omogućava to</w:t>
+      </w:r>
+      <w:r>
+        <w:rPr>
+          <w:rFonts w:ascii="Arial" w:hAnsi="Arial" w:cs="Arial"/>
+          <w:sz w:val="24"/>
+          <w:szCs w:val="24"/>
+          <w:lang w:val="sr-Latn-RS"/>
+        </w:rPr>
+        <w:t xml:space="preserve"> i koju će biti </w:t>
+      </w:r>
+      <w:r>
+        <w:rPr>
+          <w:rFonts w:ascii="Arial" w:hAnsi="Arial" w:cs="Arial"/>
+          <w:sz w:val="24"/>
+          <w:szCs w:val="24"/>
+          <w:lang w:val="sr-Latn-RS"/>
+        </w:rPr>
+        <w:t>uključena u projekat</w:t>
+      </w:r>
+      <w:r>
+        <w:rPr>
+          <w:rFonts w:ascii="Arial" w:hAnsi="Arial" w:cs="Arial"/>
+          <w:sz w:val="24"/>
+          <w:szCs w:val="24"/>
+          <w:lang w:val="sr-Latn-RS"/>
+        </w:rPr>
+        <w:t xml:space="preserve"> </w:t>
+      </w:r>
+      <w:r>
+        <w:rPr>
+          <w:rFonts w:ascii="Arial" w:hAnsi="Arial" w:cs="Arial"/>
+          <w:sz w:val="24"/>
+          <w:szCs w:val="24"/>
+          <w:lang w:val="sr-Latn-RS"/>
+        </w:rPr>
+        <w:t xml:space="preserve">je Retrolambda. Da bismo je koristili potrebno je samo dodati sledeće linije u </w:t>
+      </w:r>
+      <w:r>
+        <w:rPr>
+          <w:rFonts w:ascii="Courier New" w:eastAsia="Times New Roman" w:hAnsi="Courier New" w:cs="Courier New"/>
+          <w:color w:val="000000"/>
+          <w:sz w:val="20"/>
+          <w:szCs w:val="20"/>
+        </w:rPr>
+        <w:t>gradle.build</w:t>
+      </w:r>
+      <w:r>
+        <w:rPr>
+          <w:rFonts w:ascii="Courier New" w:eastAsia="Times New Roman" w:hAnsi="Courier New" w:cs="Courier New"/>
+          <w:color w:val="000000"/>
+          <w:sz w:val="20"/>
+          <w:szCs w:val="20"/>
+        </w:rPr>
+        <w:t xml:space="preserve"> </w:t>
+      </w:r>
+      <w:r>
+        <w:rPr>
+          <w:rFonts w:ascii="Arial" w:hAnsi="Arial" w:cs="Arial"/>
+          <w:sz w:val="24"/>
+          <w:szCs w:val="24"/>
+          <w:lang w:val="sr-Latn-RS"/>
+        </w:rPr>
+        <w:t>fajl.</w:t>
+      </w:r>
+    </w:p>
+    <w:p>
+      <w:pPr>
+        <w:shd w:val="clear" w:color="auto" w:fill="FFFFFF"/>
+        <w:spacing w:after="0" w:line="240" w:lineRule="auto"/>
+        <w:ind w:left="1440"/>
+        <w:rPr>
+          <w:rFonts w:ascii="Courier New" w:eastAsia="Times New Roman" w:hAnsi="Courier New" w:cs="Courier New"/>
+          <w:color w:val="000000"/>
+          <w:sz w:val="20"/>
+          <w:szCs w:val="20"/>
+        </w:rPr>
+      </w:pPr>
+      <w:r>
+        <w:rPr>
+          <w:rFonts w:ascii="Courier New" w:eastAsia="Times New Roman" w:hAnsi="Courier New" w:cs="Courier New"/>
+          <w:color w:val="000000"/>
+          <w:sz w:val="20"/>
+          <w:szCs w:val="20"/>
+        </w:rPr>
+        <w:t>buildscript {</w:t>
+      </w:r>
+    </w:p>
+    <w:p>
+      <w:pPr>
+        <w:shd w:val="clear" w:color="auto" w:fill="FFFFFF"/>
+        <w:spacing w:after="0" w:line="240" w:lineRule="auto"/>
+        <w:ind w:left="1440"/>
+        <w:rPr>
+          <w:rFonts w:ascii="Courier New" w:eastAsia="Times New Roman" w:hAnsi="Courier New" w:cs="Courier New"/>
+          <w:color w:val="000000"/>
+          <w:sz w:val="20"/>
+          <w:szCs w:val="20"/>
+        </w:rPr>
+      </w:pPr>
+      <w:r>
+        <w:rPr>
+          <w:rFonts w:ascii="Courier New" w:eastAsia="Times New Roman" w:hAnsi="Courier New" w:cs="Courier New"/>
+          <w:color w:val="000000"/>
+          <w:sz w:val="20"/>
+          <w:szCs w:val="20"/>
+        </w:rPr>
+        <w:t xml:space="preserve">   repositories {</w:t>
+      </w:r>
+    </w:p>
+    <w:p>
+      <w:pPr>
+        <w:shd w:val="clear" w:color="auto" w:fill="FFFFFF"/>
+        <w:spacing w:after="0" w:line="240" w:lineRule="auto"/>
+        <w:ind w:left="1440"/>
+        <w:rPr>
+          <w:rFonts w:ascii="Courier New" w:eastAsia="Times New Roman" w:hAnsi="Courier New" w:cs="Courier New"/>
+          <w:color w:val="000000"/>
+          <w:sz w:val="20"/>
+          <w:szCs w:val="20"/>
+        </w:rPr>
+      </w:pPr>
+      <w:r>
+        <w:rPr>
+          <w:rFonts w:ascii="Courier New" w:eastAsia="Times New Roman" w:hAnsi="Courier New" w:cs="Courier New"/>
+          <w:color w:val="000000"/>
+          <w:sz w:val="20"/>
+          <w:szCs w:val="20"/>
+        </w:rPr>
+        <w:t xml:space="preserve">      mavenCentral()</w:t>
+      </w:r>
+    </w:p>
+    <w:p>
+      <w:pPr>
+        <w:shd w:val="clear" w:color="auto" w:fill="FFFFFF"/>
+        <w:spacing w:after="0" w:line="240" w:lineRule="auto"/>
+        <w:ind w:left="1440"/>
+        <w:rPr>
+          <w:rFonts w:ascii="Courier New" w:eastAsia="Times New Roman" w:hAnsi="Courier New" w:cs="Courier New"/>
+          <w:color w:val="000000"/>
+          <w:sz w:val="20"/>
+          <w:szCs w:val="20"/>
+        </w:rPr>
+      </w:pPr>
+      <w:r>
+        <w:rPr>
+          <w:rFonts w:ascii="Courier New" w:eastAsia="Times New Roman" w:hAnsi="Courier New" w:cs="Courier New"/>
+          <w:color w:val="000000"/>
+          <w:sz w:val="20"/>
+          <w:szCs w:val="20"/>
+        </w:rPr>
+        <w:t xml:space="preserve">   }</w:t>
+      </w:r>
+    </w:p>
+    <w:p>
+      <w:pPr>
+        <w:shd w:val="clear" w:color="auto" w:fill="FFFFFF"/>
+        <w:spacing w:after="0" w:line="240" w:lineRule="auto"/>
+        <w:ind w:left="1440"/>
+        <w:rPr>
+          <w:rFonts w:ascii="Courier New" w:eastAsia="Times New Roman" w:hAnsi="Courier New" w:cs="Courier New"/>
+          <w:color w:val="000000"/>
+          <w:sz w:val="20"/>
+          <w:szCs w:val="20"/>
+        </w:rPr>
+      </w:pPr>
+    </w:p>
+    <w:p>
+      <w:pPr>
+        <w:shd w:val="clear" w:color="auto" w:fill="FFFFFF"/>
+        <w:spacing w:after="0" w:line="240" w:lineRule="auto"/>
+        <w:ind w:left="1440"/>
+        <w:rPr>
+          <w:rFonts w:ascii="Courier New" w:eastAsia="Times New Roman" w:hAnsi="Courier New" w:cs="Courier New"/>
+          <w:color w:val="000000"/>
+          <w:sz w:val="20"/>
+          <w:szCs w:val="20"/>
+        </w:rPr>
+      </w:pPr>
+      <w:r>
+        <w:rPr>
+          <w:rFonts w:ascii="Courier New" w:eastAsia="Times New Roman" w:hAnsi="Courier New" w:cs="Courier New"/>
+          <w:color w:val="000000"/>
+          <w:sz w:val="20"/>
+          <w:szCs w:val="20"/>
+        </w:rPr>
+        <w:t>dependencies {</w:t>
+      </w:r>
+    </w:p>
+    <w:p>
+      <w:pPr>
+        <w:shd w:val="clear" w:color="auto" w:fill="FFFFFF"/>
+        <w:spacing w:after="0" w:line="240" w:lineRule="auto"/>
+        <w:ind w:left="1440"/>
+        <w:rPr>
+          <w:rFonts w:ascii="Courier New" w:eastAsia="Times New Roman" w:hAnsi="Courier New" w:cs="Courier New"/>
+          <w:color w:val="000000"/>
+          <w:sz w:val="20"/>
+          <w:szCs w:val="20"/>
+        </w:rPr>
+      </w:pPr>
+      <w:r>
+        <w:rPr>
+          <w:rFonts w:ascii="Courier New" w:eastAsia="Times New Roman" w:hAnsi="Courier New" w:cs="Courier New"/>
+          <w:color w:val="000000"/>
+          <w:sz w:val="20"/>
+          <w:szCs w:val="20"/>
+        </w:rPr>
+        <w:t xml:space="preserve">      classpath 'me.tatarka:gradle-retrolambda:3.6.1'</w:t>
+      </w:r>
+    </w:p>
+    <w:p>
+      <w:pPr>
+        <w:shd w:val="clear" w:color="auto" w:fill="FFFFFF"/>
+        <w:spacing w:after="0" w:line="240" w:lineRule="auto"/>
+        <w:ind w:left="1440"/>
+        <w:rPr>
+          <w:rFonts w:ascii="Courier New" w:eastAsia="Times New Roman" w:hAnsi="Courier New" w:cs="Courier New"/>
+          <w:color w:val="000000"/>
+          <w:sz w:val="20"/>
+          <w:szCs w:val="20"/>
+        </w:rPr>
+      </w:pPr>
+      <w:r>
+        <w:rPr>
+          <w:rFonts w:ascii="Courier New" w:eastAsia="Times New Roman" w:hAnsi="Courier New" w:cs="Courier New"/>
+          <w:color w:val="000000"/>
+          <w:sz w:val="20"/>
+          <w:szCs w:val="20"/>
+        </w:rPr>
+        <w:t xml:space="preserve">   }</w:t>
+      </w:r>
+    </w:p>
+    <w:p>
+      <w:pPr>
+        <w:shd w:val="clear" w:color="auto" w:fill="FFFFFF"/>
+        <w:spacing w:after="0" w:line="240" w:lineRule="auto"/>
+        <w:ind w:left="1440"/>
+        <w:rPr>
+          <w:rFonts w:ascii="Courier New" w:eastAsia="Times New Roman" w:hAnsi="Courier New" w:cs="Courier New"/>
+          <w:color w:val="000000"/>
+          <w:sz w:val="20"/>
+          <w:szCs w:val="20"/>
+        </w:rPr>
+      </w:pPr>
+      <w:r>
+        <w:rPr>
+          <w:rFonts w:ascii="Courier New" w:eastAsia="Times New Roman" w:hAnsi="Courier New" w:cs="Courier New"/>
+          <w:color w:val="000000"/>
+          <w:sz w:val="20"/>
+          <w:szCs w:val="20"/>
+        </w:rPr>
+        <w:t>}</w:t>
+      </w:r>
+    </w:p>
+    <w:p>
+      <w:pPr>
+        <w:shd w:val="clear" w:color="auto" w:fill="FFFFFF"/>
+        <w:spacing w:after="0" w:line="240" w:lineRule="auto"/>
+        <w:ind w:left="1440"/>
+        <w:rPr>
+          <w:rFonts w:ascii="Courier New" w:eastAsia="Times New Roman" w:hAnsi="Courier New" w:cs="Courier New"/>
+          <w:color w:val="000000"/>
+          <w:sz w:val="20"/>
+          <w:szCs w:val="20"/>
+        </w:rPr>
+      </w:pPr>
+    </w:p>
+    <w:p>
+      <w:pPr>
+        <w:shd w:val="clear" w:color="auto" w:fill="FFFFFF"/>
+        <w:spacing w:after="0" w:line="240" w:lineRule="auto"/>
+        <w:ind w:left="1440"/>
+        <w:rPr>
+          <w:rFonts w:ascii="Courier New" w:eastAsia="Times New Roman" w:hAnsi="Courier New" w:cs="Courier New"/>
+          <w:color w:val="000000"/>
+          <w:sz w:val="20"/>
+          <w:szCs w:val="20"/>
+        </w:rPr>
+      </w:pPr>
+    </w:p>
+    <w:p>
+      <w:pPr>
+        <w:shd w:val="clear" w:color="auto" w:fill="FFFFFF"/>
+        <w:spacing w:after="0" w:line="240" w:lineRule="auto"/>
+        <w:ind w:left="1440"/>
+        <w:rPr>
+          <w:rFonts w:ascii="Courier New" w:eastAsia="Times New Roman" w:hAnsi="Courier New" w:cs="Courier New"/>
+          <w:color w:val="000000"/>
+          <w:sz w:val="20"/>
+          <w:szCs w:val="20"/>
+        </w:rPr>
+      </w:pPr>
+      <w:r>
+        <w:rPr>
+          <w:rFonts w:ascii="Courier New" w:eastAsia="Times New Roman" w:hAnsi="Courier New" w:cs="Courier New"/>
+          <w:color w:val="000000"/>
+          <w:sz w:val="20"/>
+          <w:szCs w:val="20"/>
+        </w:rPr>
+        <w:lastRenderedPageBreak/>
+        <w:t>repositories {</w:t>
+      </w:r>
+    </w:p>
+    <w:p>
+      <w:pPr>
+        <w:shd w:val="clear" w:color="auto" w:fill="FFFFFF"/>
+        <w:spacing w:after="0" w:line="240" w:lineRule="auto"/>
+        <w:ind w:left="1440"/>
+        <w:rPr>
+          <w:rFonts w:ascii="Courier New" w:eastAsia="Times New Roman" w:hAnsi="Courier New" w:cs="Courier New"/>
+          <w:color w:val="000000"/>
+          <w:sz w:val="20"/>
+          <w:szCs w:val="20"/>
+        </w:rPr>
+      </w:pPr>
+      <w:r>
+        <w:rPr>
+          <w:rFonts w:ascii="Courier New" w:eastAsia="Times New Roman" w:hAnsi="Courier New" w:cs="Courier New"/>
+          <w:color w:val="000000"/>
+          <w:sz w:val="20"/>
+          <w:szCs w:val="20"/>
+        </w:rPr>
+        <w:t xml:space="preserve">   mavenCentral()</w:t>
+      </w:r>
+    </w:p>
+    <w:p>
+      <w:pPr>
+        <w:shd w:val="clear" w:color="auto" w:fill="FFFFFF"/>
+        <w:spacing w:after="0" w:line="240" w:lineRule="auto"/>
+        <w:ind w:left="1440"/>
+        <w:rPr>
+          <w:rFonts w:ascii="Courier New" w:eastAsia="Times New Roman" w:hAnsi="Courier New" w:cs="Courier New"/>
+          <w:color w:val="000000"/>
+          <w:sz w:val="20"/>
+          <w:szCs w:val="20"/>
+        </w:rPr>
+      </w:pPr>
+      <w:r>
+        <w:rPr>
+          <w:rFonts w:ascii="Courier New" w:eastAsia="Times New Roman" w:hAnsi="Courier New" w:cs="Courier New"/>
+          <w:color w:val="000000"/>
+          <w:sz w:val="20"/>
+          <w:szCs w:val="20"/>
+        </w:rPr>
+        <w:t>}</w:t>
+      </w:r>
+    </w:p>
+    <w:p>
+      <w:pPr>
+        <w:shd w:val="clear" w:color="auto" w:fill="FFFFFF"/>
+        <w:spacing w:after="0" w:line="240" w:lineRule="auto"/>
+        <w:ind w:left="1440"/>
+        <w:rPr>
+          <w:rFonts w:ascii="Courier New" w:eastAsia="Times New Roman" w:hAnsi="Courier New" w:cs="Courier New"/>
+          <w:color w:val="000000"/>
+          <w:sz w:val="20"/>
+          <w:szCs w:val="20"/>
+        </w:rPr>
+      </w:pPr>
+    </w:p>
+    <w:p>
+      <w:pPr>
+        <w:shd w:val="clear" w:color="auto" w:fill="FFFFFF"/>
+        <w:spacing w:after="0" w:line="240" w:lineRule="auto"/>
+        <w:ind w:left="1440"/>
+        <w:rPr>
+          <w:rFonts w:ascii="Courier New" w:eastAsia="Times New Roman" w:hAnsi="Courier New" w:cs="Courier New"/>
+          <w:color w:val="000000"/>
+          <w:sz w:val="20"/>
+          <w:szCs w:val="20"/>
+        </w:rPr>
+      </w:pPr>
+      <w:r>
+        <w:rPr>
+          <w:rFonts w:ascii="Courier New" w:eastAsia="Times New Roman" w:hAnsi="Courier New" w:cs="Courier New"/>
+          <w:color w:val="000000"/>
+          <w:sz w:val="20"/>
+          <w:szCs w:val="20"/>
+        </w:rPr>
+        <w:t>apply plugin: 'com.android.application'</w:t>
+      </w:r>
+    </w:p>
+    <w:p>
+      <w:pPr>
+        <w:shd w:val="clear" w:color="auto" w:fill="FFFFFF"/>
+        <w:spacing w:after="0" w:line="240" w:lineRule="auto"/>
+        <w:ind w:left="1440"/>
+        <w:rPr>
+          <w:rFonts w:ascii="Courier New" w:eastAsia="Times New Roman" w:hAnsi="Courier New" w:cs="Courier New"/>
+          <w:color w:val="000000"/>
+          <w:sz w:val="20"/>
+          <w:szCs w:val="20"/>
+        </w:rPr>
+      </w:pPr>
+      <w:r>
+        <w:rPr>
+          <w:rFonts w:ascii="Courier New" w:eastAsia="Times New Roman" w:hAnsi="Courier New" w:cs="Courier New"/>
+          <w:color w:val="000000"/>
+          <w:sz w:val="20"/>
+          <w:szCs w:val="20"/>
+        </w:rPr>
+        <w:t>apply plugin: 'me.tatarka.retrolambda'</w:t>
+      </w:r>
+    </w:p>
+    <w:p>
+      <w:pPr>
+        <w:shd w:val="clear" w:color="auto" w:fill="FFFFFF"/>
+        <w:spacing w:after="0" w:line="240" w:lineRule="auto"/>
+        <w:ind w:left="1440"/>
+        <w:rPr>
+          <w:rFonts w:ascii="Courier New" w:eastAsia="Times New Roman" w:hAnsi="Courier New" w:cs="Courier New"/>
+          <w:color w:val="000000"/>
+          <w:sz w:val="20"/>
+          <w:szCs w:val="20"/>
+        </w:rPr>
+      </w:pPr>
+    </w:p>
+    <w:p>
+      <w:pPr>
+        <w:shd w:val="clear" w:color="auto" w:fill="FFFFFF"/>
+        <w:spacing w:after="0" w:line="240" w:lineRule="auto"/>
+        <w:ind w:left="1440"/>
+        <w:rPr>
+          <w:rFonts w:ascii="Courier New" w:eastAsia="Times New Roman" w:hAnsi="Courier New" w:cs="Courier New"/>
+          <w:color w:val="000000"/>
+          <w:sz w:val="20"/>
+          <w:szCs w:val="20"/>
+        </w:rPr>
+      </w:pPr>
+      <w:r>
+        <w:rPr>
+          <w:rFonts w:ascii="Courier New" w:eastAsia="Times New Roman" w:hAnsi="Courier New" w:cs="Courier New"/>
+          <w:color w:val="000000"/>
+          <w:sz w:val="20"/>
+          <w:szCs w:val="20"/>
+        </w:rPr>
+        <w:t xml:space="preserve">    compileOptions {</w:t>
+      </w:r>
+    </w:p>
+    <w:p>
+      <w:pPr>
+        <w:shd w:val="clear" w:color="auto" w:fill="FFFFFF"/>
+        <w:spacing w:after="0" w:line="240" w:lineRule="auto"/>
+        <w:ind w:left="1440"/>
+        <w:rPr>
+          <w:rFonts w:ascii="Courier New" w:eastAsia="Times New Roman" w:hAnsi="Courier New" w:cs="Courier New"/>
+          <w:color w:val="000000"/>
+          <w:sz w:val="20"/>
+          <w:szCs w:val="20"/>
+        </w:rPr>
+      </w:pPr>
+      <w:r>
+        <w:rPr>
+          <w:rFonts w:ascii="Courier New" w:eastAsia="Times New Roman" w:hAnsi="Courier New" w:cs="Courier New"/>
+          <w:color w:val="000000"/>
+          <w:sz w:val="20"/>
+          <w:szCs w:val="20"/>
+        </w:rPr>
+        <w:t xml:space="preserve">        targetCompatibility 1.8</w:t>
+      </w:r>
+    </w:p>
+    <w:p>
+      <w:pPr>
+        <w:shd w:val="clear" w:color="auto" w:fill="FFFFFF"/>
+        <w:spacing w:after="0" w:line="240" w:lineRule="auto"/>
+        <w:ind w:left="1440"/>
+        <w:rPr>
+          <w:rFonts w:ascii="Courier New" w:eastAsia="Times New Roman" w:hAnsi="Courier New" w:cs="Courier New"/>
+          <w:color w:val="000000"/>
+          <w:sz w:val="20"/>
+          <w:szCs w:val="20"/>
+        </w:rPr>
+      </w:pPr>
+      <w:r>
+        <w:rPr>
+          <w:rFonts w:ascii="Courier New" w:eastAsia="Times New Roman" w:hAnsi="Courier New" w:cs="Courier New"/>
+          <w:color w:val="000000"/>
+          <w:sz w:val="20"/>
+          <w:szCs w:val="20"/>
+        </w:rPr>
+        <w:t xml:space="preserve">        sourceCompatibility 1.8</w:t>
+      </w:r>
+    </w:p>
+    <w:p>
+      <w:pPr>
+        <w:shd w:val="clear" w:color="auto" w:fill="FFFFFF"/>
+        <w:spacing w:after="0" w:line="240" w:lineRule="auto"/>
+        <w:ind w:left="1440"/>
+        <w:rPr>
+          <w:rFonts w:ascii="Courier New" w:eastAsia="Times New Roman" w:hAnsi="Courier New" w:cs="Courier New"/>
+          <w:color w:val="000000"/>
+          <w:sz w:val="20"/>
+          <w:szCs w:val="20"/>
+        </w:rPr>
+      </w:pPr>
+      <w:r>
+        <w:rPr>
+          <w:rFonts w:ascii="Courier New" w:eastAsia="Times New Roman" w:hAnsi="Courier New" w:cs="Courier New"/>
+          <w:color w:val="000000"/>
+          <w:sz w:val="20"/>
+          <w:szCs w:val="20"/>
+        </w:rPr>
+        <w:t xml:space="preserve">    }</w:t>
+      </w:r>
+    </w:p>
+    <w:p>
+      <w:pPr>
+        <w:shd w:val="clear" w:color="auto" w:fill="FFFFFF"/>
+        <w:rPr>
+          <w:rFonts w:ascii="Courier New" w:eastAsia="Times New Roman" w:hAnsi="Courier New" w:cs="Courier New"/>
+          <w:color w:val="000000"/>
+          <w:sz w:val="20"/>
+          <w:szCs w:val="20"/>
+          <w:lang w:val="sr-Latn-RS"/>
+        </w:rPr>
+      </w:pPr>
+    </w:p>
+    <w:p>
+      <w:pPr>
+        <w:tabs>
+          <w:tab w:val="left" w:pos="3560"/>
+        </w:tabs>
+      </w:pPr>
     </w:p>
     <w:p>
       <w:pPr>
@@ -10861,6 +11996,32 @@
         <w:shd w:val="clear" w:color="auto" w:fill="FFFFFF"/>
         <w:jc w:val="center"/>
         <w:rPr>
+          <w:rFonts w:ascii="Arial" w:hAnsi="Arial" w:cs="Arial"/>
+          <w:b/>
+          <w:sz w:val="32"/>
+          <w:szCs w:val="32"/>
+        </w:rPr>
+      </w:pPr>
+    </w:p>
+    <w:p>
+      <w:pPr>
+        <w:pStyle w:val="HTMLPreformatted"/>
+        <w:shd w:val="clear" w:color="auto" w:fill="FFFFFF"/>
+        <w:jc w:val="center"/>
+        <w:rPr>
+          <w:rFonts w:ascii="Arial" w:hAnsi="Arial" w:cs="Arial"/>
+          <w:b/>
+          <w:sz w:val="32"/>
+          <w:szCs w:val="32"/>
+        </w:rPr>
+      </w:pPr>
+    </w:p>
+    <w:p>
+      <w:pPr>
+        <w:pStyle w:val="HTMLPreformatted"/>
+        <w:shd w:val="clear" w:color="auto" w:fill="FFFFFF"/>
+        <w:jc w:val="center"/>
+        <w:rPr>
           <w:color w:val="000000"/>
           <w:sz w:val="18"/>
           <w:szCs w:val="18"/>
@@ -10874,6 +12035,7 @@
           <w:sz w:val="32"/>
           <w:szCs w:val="32"/>
         </w:rPr>
+        <w:lastRenderedPageBreak/>
         <w:t>Reaktivno programiranje u Androidu</w:t>
       </w:r>
     </w:p>
@@ -11596,8 +12758,25 @@
           <w:szCs w:val="24"/>
           <w:lang w:val="sr-Latn-RS"/>
         </w:rPr>
-        <w:lastRenderedPageBreak/>
-        <w:t xml:space="preserve">  Postepeno i kroz primere pokazaćemo najbitnije koncepte i najkorišćenije operatore u RxAndroidu. Prvo kreirajmo emiter</w:t>
+        <w:t xml:space="preserve">  Postepeno i kroz primere </w:t>
+      </w:r>
+      <w:r>
+        <w:rPr>
+          <w:rFonts w:ascii="Arial" w:hAnsi="Arial" w:cs="Arial"/>
+          <w:sz w:val="24"/>
+          <w:szCs w:val="24"/>
+          <w:lang w:val="sr-Latn-RS"/>
+        </w:rPr>
+        <w:t>biće prikazani najbitniji koncepti i najkorišćeniji operatori</w:t>
+      </w:r>
+      <w:r>
+        <w:rPr>
+          <w:rFonts w:ascii="Arial" w:hAnsi="Arial" w:cs="Arial"/>
+          <w:sz w:val="24"/>
+          <w:szCs w:val="24"/>
+          <w:lang w:val="sr-Latn-RS"/>
+        </w:rPr>
+        <w:t xml:space="preserve"> u RxAndroidu. Prvo kreirajmo emiter</w:t>
       </w:r>
       <w:r>
         <w:rPr>
@@ -13888,7 +15067,6 @@
           <w:szCs w:val="24"/>
           <w:lang w:val="sr-Latn-RS"/>
         </w:rPr>
-        <w:lastRenderedPageBreak/>
         <w:t xml:space="preserve">Metoda </w:t>
       </w:r>
       <w:r>
@@ -14069,7 +15247,7 @@
           <w:szCs w:val="24"/>
           <w:lang w:val="sr-Latn-RS"/>
         </w:rPr>
-        <w:t xml:space="preserve">sali takođe može primiti samo </w:t>
+        <w:t xml:space="preserve">ali takođe može primiti samo </w:t>
       </w:r>
       <w:r>
         <w:rPr>
@@ -15058,7 +16236,7 @@
           <w:szCs w:val="24"/>
           <w:lang w:val="sr-Latn-RS"/>
         </w:rPr>
-        <w:t>Pretpostavimo još</w:t>
+        <w:t xml:space="preserve">Pretpostavimo </w:t>
       </w:r>
       <w:r>
         <w:rPr>
@@ -15067,7 +16245,7 @@
           <w:szCs w:val="24"/>
           <w:lang w:val="sr-Latn-RS"/>
         </w:rPr>
-        <w:t xml:space="preserve"> da želimo da nadovežemo još jednu nisku na postojeću. To bismo mogli da učinimo na više načina, na primer mogli bismo da nadovežemo nisku u emiteru ili u pretplatniku. Ali umesto nadovezivanja niske mogli bismo da imamo bilo koju drugu složeniju </w:t>
+        <w:t xml:space="preserve">da želimo da nadovežemo još jednu nisku na postojeću. To bismo mogli da učinimo na više načina, na primer mogli bismo da nadovežemo nisku u emiteru ili u pretplatniku. Ali umesto nadovezivanja niske mogli bismo da imamo bilo koju drugu složeniju </w:t>
       </w:r>
       <w:r>
         <w:rPr>
@@ -16548,7 +17726,6 @@
           <w:sz w:val="20"/>
           <w:szCs w:val="20"/>
         </w:rPr>
-        <w:lastRenderedPageBreak/>
         <w:t xml:space="preserve">        </w:t>
       </w:r>
       <w:r>
@@ -16829,6 +18006,7 @@
           <w:sz w:val="24"/>
           <w:szCs w:val="24"/>
         </w:rPr>
+        <w:lastRenderedPageBreak/>
         <w:t>Me</w:t>
       </w:r>
       <w:r>
@@ -18945,7 +20123,6 @@
           <w:sz w:val="20"/>
           <w:szCs w:val="20"/>
         </w:rPr>
-        <w:lastRenderedPageBreak/>
         <w:t xml:space="preserve">    </w:t>
       </w:r>
       <w:r>
@@ -19267,6 +20444,7 @@
           <w:sz w:val="20"/>
           <w:szCs w:val="20"/>
         </w:rPr>
+        <w:lastRenderedPageBreak/>
         <w:t>query</w:t>
       </w:r>
       <w:r>
@@ -21033,78 +22211,87 @@
           <w:sz w:val="24"/>
           <w:szCs w:val="24"/>
         </w:rPr>
+        <w:t xml:space="preserve">  </w:t>
+      </w:r>
+      <w:r>
+        <w:rPr>
+          <w:rFonts w:ascii="Arial" w:eastAsia="Times New Roman" w:hAnsi="Arial" w:cs="Arial"/>
+          <w:sz w:val="24"/>
+          <w:szCs w:val="24"/>
+        </w:rPr>
+        <w:t xml:space="preserve">Pored pomenutih RxAndroid pruža još mnoštvo drugih operatora za najrazličitije operacije nad podacima ali naravno RxAndroid nije rešenje za sve probleme na koje se nailazi u razvoju Android aplikacija i ne treba da se koristi u svakoj situaciji. Neki od problema </w:t>
+      </w:r>
+      <w:r>
+        <w:rPr>
+          <w:rFonts w:ascii="Arial" w:eastAsia="Times New Roman" w:hAnsi="Arial" w:cs="Arial"/>
+          <w:sz w:val="24"/>
+          <w:szCs w:val="24"/>
+        </w:rPr>
+        <w:t xml:space="preserve">koja se </w:t>
+      </w:r>
+      <w:r>
+        <w:rPr>
+          <w:rFonts w:ascii="Arial" w:eastAsia="Times New Roman" w:hAnsi="Arial" w:cs="Arial"/>
+          <w:sz w:val="24"/>
+          <w:szCs w:val="24"/>
+          <w:lang w:val="sr-Latn-RS"/>
+        </w:rPr>
+        <w:t xml:space="preserve">najčešće javljaju u implementaciji su povezani sa životnim ciklusom aplikacije. </w:t>
+      </w:r>
+      <w:r>
+        <w:rPr>
+          <w:rFonts w:ascii="Arial" w:eastAsia="Times New Roman" w:hAnsi="Arial" w:cs="Arial"/>
+          <w:sz w:val="24"/>
+          <w:szCs w:val="24"/>
+          <w:lang w:val="sr-Latn-RS"/>
+        </w:rPr>
+        <w:t>Naime pri promeni orijentacije ekrana ili pri</w:t>
+      </w:r>
+      <w:r>
+        <w:rPr>
+          <w:rFonts w:ascii="Arial" w:eastAsia="Times New Roman" w:hAnsi="Arial" w:cs="Arial"/>
+          <w:sz w:val="24"/>
+          <w:szCs w:val="24"/>
+          <w:lang w:val="sr-Latn-RS"/>
+        </w:rPr>
+        <w:t xml:space="preserve"> prebacivanju aplikacije u pozadinu a zatim ponovnom vraćanju u fokus,</w:t>
+      </w:r>
+      <w:r>
+        <w:rPr>
+          <w:rFonts w:ascii="Arial" w:eastAsia="Times New Roman" w:hAnsi="Arial" w:cs="Arial"/>
+          <w:sz w:val="24"/>
+          <w:szCs w:val="24"/>
+          <w:lang w:val="sr-Latn-RS"/>
+        </w:rPr>
+        <w:t xml:space="preserve"> pretplatnik ponovo osluškuje</w:t>
+      </w:r>
+      <w:r>
+        <w:rPr>
+          <w:rFonts w:ascii="Arial" w:eastAsia="Times New Roman" w:hAnsi="Arial" w:cs="Arial"/>
+          <w:sz w:val="24"/>
+          <w:szCs w:val="24"/>
+          <w:lang w:val="sr-Latn-RS"/>
+        </w:rPr>
+        <w:t xml:space="preserve"> </w:t>
+      </w:r>
+      <w:r>
+        <w:rPr>
+          <w:rFonts w:ascii="Arial" w:eastAsia="Times New Roman" w:hAnsi="Arial" w:cs="Arial"/>
+          <w:sz w:val="24"/>
+          <w:szCs w:val="24"/>
+          <w:lang w:val="sr-Latn-RS"/>
+        </w:rPr>
+        <w:t xml:space="preserve">emitera što </w:t>
+      </w:r>
+      <w:r>
+        <w:rPr>
+          <w:rFonts w:ascii="Arial" w:eastAsia="Times New Roman" w:hAnsi="Arial" w:cs="Arial"/>
+          <w:sz w:val="24"/>
+          <w:szCs w:val="24"/>
+          <w:lang w:val="sr-Latn-RS"/>
+        </w:rPr>
         <w:lastRenderedPageBreak/>
-        <w:t xml:space="preserve">  </w:t>
-      </w:r>
-      <w:r>
-        <w:rPr>
-          <w:rFonts w:ascii="Arial" w:eastAsia="Times New Roman" w:hAnsi="Arial" w:cs="Arial"/>
-          <w:sz w:val="24"/>
-          <w:szCs w:val="24"/>
-        </w:rPr>
-        <w:t xml:space="preserve">Pored pomenutih RxAndroid pruža još mnoštvo drugih operatora za najrazličitije operacije nad podacima ali naravno RxAndroid nije rešenje za sve probleme na koje se nailazi u razvoju Android aplikacija i ne treba da se koristi u svakoj situaciji. Neki od problema </w:t>
-      </w:r>
-      <w:r>
-        <w:rPr>
-          <w:rFonts w:ascii="Arial" w:eastAsia="Times New Roman" w:hAnsi="Arial" w:cs="Arial"/>
-          <w:sz w:val="24"/>
-          <w:szCs w:val="24"/>
-        </w:rPr>
-        <w:t xml:space="preserve">koja se </w:t>
-      </w:r>
-      <w:r>
-        <w:rPr>
-          <w:rFonts w:ascii="Arial" w:eastAsia="Times New Roman" w:hAnsi="Arial" w:cs="Arial"/>
-          <w:sz w:val="24"/>
-          <w:szCs w:val="24"/>
-          <w:lang w:val="sr-Latn-RS"/>
-        </w:rPr>
-        <w:t xml:space="preserve">najčešće javljaju u implementaciji su povezani sa životnim ciklusom aplikacije. </w:t>
-      </w:r>
-      <w:r>
-        <w:rPr>
-          <w:rFonts w:ascii="Arial" w:eastAsia="Times New Roman" w:hAnsi="Arial" w:cs="Arial"/>
-          <w:sz w:val="24"/>
-          <w:szCs w:val="24"/>
-          <w:lang w:val="sr-Latn-RS"/>
-        </w:rPr>
-        <w:t>Naime pri promeni orijentacije ekrana ili pri</w:t>
-      </w:r>
-      <w:r>
-        <w:rPr>
-          <w:rFonts w:ascii="Arial" w:eastAsia="Times New Roman" w:hAnsi="Arial" w:cs="Arial"/>
-          <w:sz w:val="24"/>
-          <w:szCs w:val="24"/>
-          <w:lang w:val="sr-Latn-RS"/>
-        </w:rPr>
-        <w:t xml:space="preserve"> prebacivanju aplikacije u pozadinu a zatim ponovnom vraćanju u fokus,</w:t>
-      </w:r>
-      <w:r>
-        <w:rPr>
-          <w:rFonts w:ascii="Arial" w:eastAsia="Times New Roman" w:hAnsi="Arial" w:cs="Arial"/>
-          <w:sz w:val="24"/>
-          <w:szCs w:val="24"/>
-          <w:lang w:val="sr-Latn-RS"/>
-        </w:rPr>
-        <w:t xml:space="preserve"> pretplatnik ponovo osluškuje</w:t>
-      </w:r>
-      <w:r>
-        <w:rPr>
-          <w:rFonts w:ascii="Arial" w:eastAsia="Times New Roman" w:hAnsi="Arial" w:cs="Arial"/>
-          <w:sz w:val="24"/>
-          <w:szCs w:val="24"/>
-          <w:lang w:val="sr-Latn-RS"/>
-        </w:rPr>
-        <w:t xml:space="preserve"> </w:t>
-      </w:r>
-      <w:r>
-        <w:rPr>
-          <w:rFonts w:ascii="Arial" w:eastAsia="Times New Roman" w:hAnsi="Arial" w:cs="Arial"/>
-          <w:sz w:val="24"/>
-          <w:szCs w:val="24"/>
-          <w:lang w:val="sr-Latn-RS"/>
-        </w:rPr>
-        <w:t>emitera što dovodi do ponovnog izvršavanja koda emitera, što može biti skupa operacija dohvatanja podataka sa mreže ili iz baze. Rešenje za ovo je keširanje podataka, na taj način se mogu koristiti keširani podaci i izbeći skupi pozivi. Drugi problem u vezi životnog ciklusa koji se javlja je curenje memorije pri prebacivanju aplikacije u pozadinu</w:t>
+        <w:t>dovodi do ponovnog izvršavanja koda emitera, što može biti skupa operacija dohvatanja podataka sa mreže ili iz baze. Rešenje za ovo je keširanje podataka, na taj način se mogu koristiti keširani podaci i izbeći skupi pozivi. Drugi problem u vezi životnog ciklusa koji se javlja je curenje memorije pri prebacivanju aplikacije u pozadinu</w:t>
       </w:r>
       <w:r>
         <w:rPr>
@@ -21642,7 +22829,6 @@
           <w:sz w:val="20"/>
           <w:szCs w:val="20"/>
         </w:rPr>
-        <w:lastRenderedPageBreak/>
         <w:t>doInBackground</w:t>
       </w:r>
       <w:r>
@@ -21953,6 +23139,7 @@
           <w:sz w:val="20"/>
           <w:szCs w:val="20"/>
         </w:rPr>
+        <w:lastRenderedPageBreak/>
         <w:t>onPostExecute</w:t>
       </w:r>
       <w:r>
@@ -24321,424 +25508,424 @@
           <w:sz w:val="20"/>
           <w:szCs w:val="20"/>
         </w:rPr>
+        <w:t xml:space="preserve">                </w:t>
+      </w:r>
+      <w:r>
+        <w:rPr>
+          <w:rFonts w:ascii="Courier New" w:eastAsia="Times New Roman" w:hAnsi="Courier New" w:cs="Courier New"/>
+          <w:color w:val="8000FF"/>
+          <w:sz w:val="20"/>
+          <w:szCs w:val="20"/>
+        </w:rPr>
+        <w:t>public</w:t>
+      </w:r>
+      <w:r>
+        <w:rPr>
+          <w:rFonts w:ascii="Courier New" w:eastAsia="Times New Roman" w:hAnsi="Courier New" w:cs="Courier New"/>
+          <w:color w:val="000000"/>
+          <w:sz w:val="20"/>
+          <w:szCs w:val="20"/>
+        </w:rPr>
+        <w:t xml:space="preserve"> </w:t>
+      </w:r>
+      <w:r>
+        <w:rPr>
+          <w:rFonts w:ascii="Courier New" w:eastAsia="Times New Roman" w:hAnsi="Courier New" w:cs="Courier New"/>
+          <w:color w:val="8000FF"/>
+          <w:sz w:val="20"/>
+          <w:szCs w:val="20"/>
+        </w:rPr>
+        <w:t>void</w:t>
+      </w:r>
+      <w:r>
+        <w:rPr>
+          <w:rFonts w:ascii="Courier New" w:eastAsia="Times New Roman" w:hAnsi="Courier New" w:cs="Courier New"/>
+          <w:color w:val="000000"/>
+          <w:sz w:val="20"/>
+          <w:szCs w:val="20"/>
+        </w:rPr>
+        <w:t xml:space="preserve"> call</w:t>
+      </w:r>
+      <w:r>
+        <w:rPr>
+          <w:rFonts w:ascii="Courier New" w:eastAsia="Times New Roman" w:hAnsi="Courier New" w:cs="Courier New"/>
+          <w:b/>
+          <w:bCs/>
+          <w:color w:val="000080"/>
+          <w:sz w:val="20"/>
+          <w:szCs w:val="20"/>
+        </w:rPr>
+        <w:t>(</w:t>
+      </w:r>
+      <w:r>
+        <w:rPr>
+          <w:rFonts w:ascii="Courier New" w:eastAsia="Times New Roman" w:hAnsi="Courier New" w:cs="Courier New"/>
+          <w:color w:val="000000"/>
+          <w:sz w:val="20"/>
+          <w:szCs w:val="20"/>
+        </w:rPr>
+        <w:t>Subscriber</w:t>
+      </w:r>
+      <w:r>
+        <w:rPr>
+          <w:rFonts w:ascii="Courier New" w:eastAsia="Times New Roman" w:hAnsi="Courier New" w:cs="Courier New"/>
+          <w:b/>
+          <w:bCs/>
+          <w:color w:val="000080"/>
+          <w:sz w:val="20"/>
+          <w:szCs w:val="20"/>
+        </w:rPr>
+        <w:t>&lt;?</w:t>
+      </w:r>
+      <w:r>
+        <w:rPr>
+          <w:rFonts w:ascii="Courier New" w:eastAsia="Times New Roman" w:hAnsi="Courier New" w:cs="Courier New"/>
+          <w:color w:val="000000"/>
+          <w:sz w:val="20"/>
+          <w:szCs w:val="20"/>
+        </w:rPr>
+        <w:t xml:space="preserve"> </w:t>
+      </w:r>
+      <w:r>
+        <w:rPr>
+          <w:rFonts w:ascii="Courier New" w:eastAsia="Times New Roman" w:hAnsi="Courier New" w:cs="Courier New"/>
+          <w:b/>
+          <w:bCs/>
+          <w:color w:val="0000FF"/>
+          <w:sz w:val="20"/>
+          <w:szCs w:val="20"/>
+        </w:rPr>
+        <w:t>super</w:t>
+      </w:r>
+      <w:r>
+        <w:rPr>
+          <w:rFonts w:ascii="Courier New" w:eastAsia="Times New Roman" w:hAnsi="Courier New" w:cs="Courier New"/>
+          <w:color w:val="000000"/>
+          <w:sz w:val="20"/>
+          <w:szCs w:val="20"/>
+        </w:rPr>
+        <w:t xml:space="preserve"> List</w:t>
+      </w:r>
+      <w:r>
+        <w:rPr>
+          <w:rFonts w:ascii="Courier New" w:eastAsia="Times New Roman" w:hAnsi="Courier New" w:cs="Courier New"/>
+          <w:b/>
+          <w:bCs/>
+          <w:color w:val="000080"/>
+          <w:sz w:val="20"/>
+          <w:szCs w:val="20"/>
+        </w:rPr>
+        <w:t>&lt;</w:t>
+      </w:r>
+      <w:r>
+        <w:rPr>
+          <w:rFonts w:ascii="Courier New" w:eastAsia="Times New Roman" w:hAnsi="Courier New" w:cs="Courier New"/>
+          <w:color w:val="000000"/>
+          <w:sz w:val="20"/>
+          <w:szCs w:val="20"/>
+        </w:rPr>
+        <w:t>Movie</w:t>
+      </w:r>
+      <w:r>
+        <w:rPr>
+          <w:rFonts w:ascii="Courier New" w:eastAsia="Times New Roman" w:hAnsi="Courier New" w:cs="Courier New"/>
+          <w:b/>
+          <w:bCs/>
+          <w:color w:val="000080"/>
+          <w:sz w:val="20"/>
+          <w:szCs w:val="20"/>
+        </w:rPr>
+        <w:t>&gt;&gt;</w:t>
+      </w:r>
+      <w:r>
+        <w:rPr>
+          <w:rFonts w:ascii="Courier New" w:eastAsia="Times New Roman" w:hAnsi="Courier New" w:cs="Courier New"/>
+          <w:color w:val="000000"/>
+          <w:sz w:val="20"/>
+          <w:szCs w:val="20"/>
+        </w:rPr>
+        <w:t xml:space="preserve"> subscriber</w:t>
+      </w:r>
+      <w:r>
+        <w:rPr>
+          <w:rFonts w:ascii="Courier New" w:eastAsia="Times New Roman" w:hAnsi="Courier New" w:cs="Courier New"/>
+          <w:b/>
+          <w:bCs/>
+          <w:color w:val="000080"/>
+          <w:sz w:val="20"/>
+          <w:szCs w:val="20"/>
+        </w:rPr>
+        <w:t>){</w:t>
+      </w:r>
+    </w:p>
+    <w:p>
+      <w:pPr>
+        <w:shd w:val="clear" w:color="auto" w:fill="FFFFFF"/>
+        <w:spacing w:after="0" w:line="240" w:lineRule="auto"/>
+        <w:rPr>
+          <w:rFonts w:ascii="Courier New" w:eastAsia="Times New Roman" w:hAnsi="Courier New" w:cs="Courier New"/>
+          <w:color w:val="000000"/>
+          <w:sz w:val="20"/>
+          <w:szCs w:val="20"/>
+        </w:rPr>
+      </w:pPr>
+      <w:r>
+        <w:rPr>
+          <w:rFonts w:ascii="Courier New" w:eastAsia="Times New Roman" w:hAnsi="Courier New" w:cs="Courier New"/>
+          <w:color w:val="000000"/>
+          <w:sz w:val="20"/>
+          <w:szCs w:val="20"/>
+        </w:rPr>
+        <w:t xml:space="preserve">                    MainMovieListModel</w:t>
+      </w:r>
+      <w:r>
+        <w:rPr>
+          <w:rFonts w:ascii="Courier New" w:eastAsia="Times New Roman" w:hAnsi="Courier New" w:cs="Courier New"/>
+          <w:b/>
+          <w:bCs/>
+          <w:color w:val="000080"/>
+          <w:sz w:val="20"/>
+          <w:szCs w:val="20"/>
+        </w:rPr>
+        <w:t>.</w:t>
+      </w:r>
+      <w:r>
+        <w:rPr>
+          <w:rFonts w:ascii="Courier New" w:eastAsia="Times New Roman" w:hAnsi="Courier New" w:cs="Courier New"/>
+          <w:b/>
+          <w:bCs/>
+          <w:color w:val="0000FF"/>
+          <w:sz w:val="20"/>
+          <w:szCs w:val="20"/>
+        </w:rPr>
+        <w:t>this</w:t>
+      </w:r>
+      <w:r>
+        <w:rPr>
+          <w:rFonts w:ascii="Courier New" w:eastAsia="Times New Roman" w:hAnsi="Courier New" w:cs="Courier New"/>
+          <w:b/>
+          <w:bCs/>
+          <w:color w:val="000080"/>
+          <w:sz w:val="20"/>
+          <w:szCs w:val="20"/>
+        </w:rPr>
+        <w:t>.</w:t>
+      </w:r>
+      <w:r>
+        <w:rPr>
+          <w:rFonts w:ascii="Courier New" w:eastAsia="Times New Roman" w:hAnsi="Courier New" w:cs="Courier New"/>
+          <w:color w:val="000000"/>
+          <w:sz w:val="20"/>
+          <w:szCs w:val="20"/>
+        </w:rPr>
+        <w:t>getMovies</w:t>
+      </w:r>
+      <w:r>
+        <w:rPr>
+          <w:rFonts w:ascii="Courier New" w:eastAsia="Times New Roman" w:hAnsi="Courier New" w:cs="Courier New"/>
+          <w:b/>
+          <w:bCs/>
+          <w:color w:val="000080"/>
+          <w:sz w:val="20"/>
+          <w:szCs w:val="20"/>
+        </w:rPr>
+        <w:t>(</w:t>
+      </w:r>
+      <w:r>
+        <w:rPr>
+          <w:rFonts w:ascii="Courier New" w:eastAsia="Times New Roman" w:hAnsi="Courier New" w:cs="Courier New"/>
+          <w:color w:val="000000"/>
+          <w:sz w:val="20"/>
+          <w:szCs w:val="20"/>
+        </w:rPr>
+        <w:t>subscriber</w:t>
+      </w:r>
+      <w:r>
+        <w:rPr>
+          <w:rFonts w:ascii="Courier New" w:eastAsia="Times New Roman" w:hAnsi="Courier New" w:cs="Courier New"/>
+          <w:b/>
+          <w:bCs/>
+          <w:color w:val="000080"/>
+          <w:sz w:val="20"/>
+          <w:szCs w:val="20"/>
+        </w:rPr>
+        <w:t>);</w:t>
+      </w:r>
+    </w:p>
+    <w:p>
+      <w:pPr>
+        <w:shd w:val="clear" w:color="auto" w:fill="FFFFFF"/>
+        <w:spacing w:after="0" w:line="240" w:lineRule="auto"/>
+        <w:rPr>
+          <w:rFonts w:ascii="Courier New" w:eastAsia="Times New Roman" w:hAnsi="Courier New" w:cs="Courier New"/>
+          <w:color w:val="000000"/>
+          <w:sz w:val="20"/>
+          <w:szCs w:val="20"/>
+        </w:rPr>
+      </w:pPr>
+      <w:r>
+        <w:rPr>
+          <w:rFonts w:ascii="Courier New" w:eastAsia="Times New Roman" w:hAnsi="Courier New" w:cs="Courier New"/>
+          <w:color w:val="000000"/>
+          <w:sz w:val="20"/>
+          <w:szCs w:val="20"/>
+        </w:rPr>
+        <w:t xml:space="preserve">                </w:t>
+      </w:r>
+      <w:r>
+        <w:rPr>
+          <w:rFonts w:ascii="Courier New" w:eastAsia="Times New Roman" w:hAnsi="Courier New" w:cs="Courier New"/>
+          <w:b/>
+          <w:bCs/>
+          <w:color w:val="000080"/>
+          <w:sz w:val="20"/>
+          <w:szCs w:val="20"/>
+        </w:rPr>
+        <w:t>}</w:t>
+      </w:r>
+    </w:p>
+    <w:p>
+      <w:pPr>
+        <w:shd w:val="clear" w:color="auto" w:fill="FFFFFF"/>
+        <w:spacing w:after="0" w:line="240" w:lineRule="auto"/>
+        <w:rPr>
+          <w:rFonts w:ascii="Times New Roman" w:eastAsia="Times New Roman" w:hAnsi="Times New Roman" w:cs="Times New Roman"/>
+          <w:sz w:val="24"/>
+          <w:szCs w:val="24"/>
+        </w:rPr>
+      </w:pPr>
+      <w:r>
+        <w:rPr>
+          <w:rFonts w:ascii="Courier New" w:eastAsia="Times New Roman" w:hAnsi="Courier New" w:cs="Courier New"/>
+          <w:color w:val="000000"/>
+          <w:sz w:val="20"/>
+          <w:szCs w:val="20"/>
+        </w:rPr>
+        <w:t xml:space="preserve">            </w:t>
+      </w:r>
+      <w:r>
+        <w:rPr>
+          <w:rFonts w:ascii="Courier New" w:eastAsia="Times New Roman" w:hAnsi="Courier New" w:cs="Courier New"/>
+          <w:b/>
+          <w:bCs/>
+          <w:color w:val="000080"/>
+          <w:sz w:val="20"/>
+          <w:szCs w:val="20"/>
+        </w:rPr>
+        <w:t>})</w:t>
+      </w:r>
+    </w:p>
+    <w:p>
+      <w:pPr>
+        <w:shd w:val="clear" w:color="auto" w:fill="FFFFFF"/>
+        <w:rPr>
+          <w:rFonts w:ascii="Arial" w:eastAsia="Times New Roman" w:hAnsi="Arial" w:cs="Arial"/>
+          <w:sz w:val="24"/>
+          <w:szCs w:val="24"/>
+        </w:rPr>
+      </w:pPr>
+      <w:r>
+        <w:rPr>
+          <w:rFonts w:ascii="Arial" w:eastAsia="Times New Roman" w:hAnsi="Arial" w:cs="Arial"/>
+          <w:sz w:val="24"/>
+          <w:szCs w:val="24"/>
+        </w:rPr>
+        <w:t xml:space="preserve">Gde metoda </w:t>
+      </w:r>
+      <w:r>
+        <w:rPr>
+          <w:rFonts w:ascii="Courier New" w:eastAsia="Times New Roman" w:hAnsi="Courier New" w:cs="Courier New"/>
+          <w:color w:val="000000"/>
+          <w:sz w:val="20"/>
+          <w:szCs w:val="20"/>
+        </w:rPr>
+        <w:t>getMovies</w:t>
+      </w:r>
+      <w:r>
+        <w:rPr>
+          <w:rFonts w:ascii="Courier New" w:eastAsia="Times New Roman" w:hAnsi="Courier New" w:cs="Courier New"/>
+          <w:color w:val="000000"/>
+          <w:sz w:val="20"/>
+          <w:szCs w:val="20"/>
+        </w:rPr>
+        <w:t xml:space="preserve"> </w:t>
+      </w:r>
+      <w:r>
+        <w:rPr>
+          <w:rFonts w:ascii="Arial" w:eastAsia="Times New Roman" w:hAnsi="Arial" w:cs="Arial"/>
+          <w:sz w:val="24"/>
+          <w:szCs w:val="24"/>
+        </w:rPr>
+        <w:t>slu</w:t>
+      </w:r>
+      <w:r>
+        <w:rPr>
+          <w:rFonts w:ascii="Arial" w:eastAsia="Times New Roman" w:hAnsi="Arial" w:cs="Arial"/>
+          <w:sz w:val="24"/>
+          <w:szCs w:val="24"/>
+          <w:lang w:val="sr-Latn-RS"/>
+        </w:rPr>
+        <w:t>ži za dohvatanje filmova sa mreže</w:t>
+      </w:r>
+      <w:r>
+        <w:rPr>
+          <w:rFonts w:ascii="Arial" w:eastAsia="Times New Roman" w:hAnsi="Arial" w:cs="Arial"/>
+          <w:sz w:val="24"/>
+          <w:szCs w:val="24"/>
+        </w:rPr>
+        <w:t>:</w:t>
+      </w:r>
+    </w:p>
+    <w:p>
+      <w:pPr>
+        <w:shd w:val="clear" w:color="auto" w:fill="FFFFFF"/>
+        <w:rPr>
+          <w:rFonts w:ascii="Arial" w:eastAsia="Times New Roman" w:hAnsi="Arial" w:cs="Arial"/>
+          <w:sz w:val="24"/>
+          <w:szCs w:val="24"/>
+        </w:rPr>
+      </w:pPr>
+    </w:p>
+    <w:p>
+      <w:pPr>
+        <w:shd w:val="clear" w:color="auto" w:fill="FFFFFF"/>
+        <w:spacing w:after="0" w:line="240" w:lineRule="auto"/>
+        <w:rPr>
+          <w:rFonts w:ascii="Courier New" w:eastAsia="Times New Roman" w:hAnsi="Courier New" w:cs="Courier New"/>
+          <w:color w:val="000000"/>
+          <w:sz w:val="20"/>
+          <w:szCs w:val="20"/>
+        </w:rPr>
+      </w:pPr>
+      <w:r>
+        <w:rPr>
+          <w:rFonts w:ascii="Courier New" w:eastAsia="Times New Roman" w:hAnsi="Courier New" w:cs="Courier New"/>
+          <w:color w:val="000000"/>
+          <w:sz w:val="20"/>
+          <w:szCs w:val="20"/>
+        </w:rPr>
+        <w:t xml:space="preserve">  </w:t>
+      </w:r>
+    </w:p>
+    <w:p>
+      <w:pPr>
+        <w:shd w:val="clear" w:color="auto" w:fill="FFFFFF"/>
+        <w:spacing w:after="0" w:line="240" w:lineRule="auto"/>
+        <w:rPr>
+          <w:rFonts w:ascii="Courier New" w:eastAsia="Times New Roman" w:hAnsi="Courier New" w:cs="Courier New"/>
+          <w:color w:val="000000"/>
+          <w:sz w:val="20"/>
+          <w:szCs w:val="20"/>
+        </w:rPr>
+      </w:pPr>
+      <w:r>
+        <w:rPr>
+          <w:rFonts w:ascii="Courier New" w:eastAsia="Times New Roman" w:hAnsi="Courier New" w:cs="Courier New"/>
+          <w:color w:val="000000"/>
+          <w:sz w:val="20"/>
+          <w:szCs w:val="20"/>
+        </w:rPr>
         <w:lastRenderedPageBreak/>
-        <w:t xml:space="preserve">                </w:t>
-      </w:r>
-      <w:r>
-        <w:rPr>
-          <w:rFonts w:ascii="Courier New" w:eastAsia="Times New Roman" w:hAnsi="Courier New" w:cs="Courier New"/>
-          <w:color w:val="8000FF"/>
-          <w:sz w:val="20"/>
-          <w:szCs w:val="20"/>
-        </w:rPr>
-        <w:t>public</w:t>
-      </w:r>
-      <w:r>
-        <w:rPr>
-          <w:rFonts w:ascii="Courier New" w:eastAsia="Times New Roman" w:hAnsi="Courier New" w:cs="Courier New"/>
-          <w:color w:val="000000"/>
-          <w:sz w:val="20"/>
-          <w:szCs w:val="20"/>
-        </w:rPr>
-        <w:t xml:space="preserve"> </w:t>
-      </w:r>
-      <w:r>
-        <w:rPr>
-          <w:rFonts w:ascii="Courier New" w:eastAsia="Times New Roman" w:hAnsi="Courier New" w:cs="Courier New"/>
-          <w:color w:val="8000FF"/>
-          <w:sz w:val="20"/>
-          <w:szCs w:val="20"/>
-        </w:rPr>
-        <w:t>void</w:t>
-      </w:r>
-      <w:r>
-        <w:rPr>
-          <w:rFonts w:ascii="Courier New" w:eastAsia="Times New Roman" w:hAnsi="Courier New" w:cs="Courier New"/>
-          <w:color w:val="000000"/>
-          <w:sz w:val="20"/>
-          <w:szCs w:val="20"/>
-        </w:rPr>
-        <w:t xml:space="preserve"> call</w:t>
-      </w:r>
-      <w:r>
-        <w:rPr>
-          <w:rFonts w:ascii="Courier New" w:eastAsia="Times New Roman" w:hAnsi="Courier New" w:cs="Courier New"/>
-          <w:b/>
-          <w:bCs/>
-          <w:color w:val="000080"/>
-          <w:sz w:val="20"/>
-          <w:szCs w:val="20"/>
-        </w:rPr>
-        <w:t>(</w:t>
-      </w:r>
-      <w:r>
-        <w:rPr>
-          <w:rFonts w:ascii="Courier New" w:eastAsia="Times New Roman" w:hAnsi="Courier New" w:cs="Courier New"/>
-          <w:color w:val="000000"/>
-          <w:sz w:val="20"/>
-          <w:szCs w:val="20"/>
-        </w:rPr>
-        <w:t>Subscriber</w:t>
-      </w:r>
-      <w:r>
-        <w:rPr>
-          <w:rFonts w:ascii="Courier New" w:eastAsia="Times New Roman" w:hAnsi="Courier New" w:cs="Courier New"/>
-          <w:b/>
-          <w:bCs/>
-          <w:color w:val="000080"/>
-          <w:sz w:val="20"/>
-          <w:szCs w:val="20"/>
-        </w:rPr>
-        <w:t>&lt;?</w:t>
-      </w:r>
-      <w:r>
-        <w:rPr>
-          <w:rFonts w:ascii="Courier New" w:eastAsia="Times New Roman" w:hAnsi="Courier New" w:cs="Courier New"/>
-          <w:color w:val="000000"/>
-          <w:sz w:val="20"/>
-          <w:szCs w:val="20"/>
-        </w:rPr>
-        <w:t xml:space="preserve"> </w:t>
-      </w:r>
-      <w:r>
-        <w:rPr>
-          <w:rFonts w:ascii="Courier New" w:eastAsia="Times New Roman" w:hAnsi="Courier New" w:cs="Courier New"/>
-          <w:b/>
-          <w:bCs/>
-          <w:color w:val="0000FF"/>
-          <w:sz w:val="20"/>
-          <w:szCs w:val="20"/>
-        </w:rPr>
-        <w:t>super</w:t>
-      </w:r>
-      <w:r>
-        <w:rPr>
-          <w:rFonts w:ascii="Courier New" w:eastAsia="Times New Roman" w:hAnsi="Courier New" w:cs="Courier New"/>
-          <w:color w:val="000000"/>
-          <w:sz w:val="20"/>
-          <w:szCs w:val="20"/>
-        </w:rPr>
-        <w:t xml:space="preserve"> List</w:t>
-      </w:r>
-      <w:r>
-        <w:rPr>
-          <w:rFonts w:ascii="Courier New" w:eastAsia="Times New Roman" w:hAnsi="Courier New" w:cs="Courier New"/>
-          <w:b/>
-          <w:bCs/>
-          <w:color w:val="000080"/>
-          <w:sz w:val="20"/>
-          <w:szCs w:val="20"/>
-        </w:rPr>
-        <w:t>&lt;</w:t>
-      </w:r>
-      <w:r>
-        <w:rPr>
-          <w:rFonts w:ascii="Courier New" w:eastAsia="Times New Roman" w:hAnsi="Courier New" w:cs="Courier New"/>
-          <w:color w:val="000000"/>
-          <w:sz w:val="20"/>
-          <w:szCs w:val="20"/>
-        </w:rPr>
-        <w:t>Movie</w:t>
-      </w:r>
-      <w:r>
-        <w:rPr>
-          <w:rFonts w:ascii="Courier New" w:eastAsia="Times New Roman" w:hAnsi="Courier New" w:cs="Courier New"/>
-          <w:b/>
-          <w:bCs/>
-          <w:color w:val="000080"/>
-          <w:sz w:val="20"/>
-          <w:szCs w:val="20"/>
-        </w:rPr>
-        <w:t>&gt;&gt;</w:t>
-      </w:r>
-      <w:r>
-        <w:rPr>
-          <w:rFonts w:ascii="Courier New" w:eastAsia="Times New Roman" w:hAnsi="Courier New" w:cs="Courier New"/>
-          <w:color w:val="000000"/>
-          <w:sz w:val="20"/>
-          <w:szCs w:val="20"/>
-        </w:rPr>
-        <w:t xml:space="preserve"> subscriber</w:t>
-      </w:r>
-      <w:r>
-        <w:rPr>
-          <w:rFonts w:ascii="Courier New" w:eastAsia="Times New Roman" w:hAnsi="Courier New" w:cs="Courier New"/>
-          <w:b/>
-          <w:bCs/>
-          <w:color w:val="000080"/>
-          <w:sz w:val="20"/>
-          <w:szCs w:val="20"/>
-        </w:rPr>
-        <w:t>){</w:t>
-      </w:r>
-    </w:p>
-    <w:p>
-      <w:pPr>
-        <w:shd w:val="clear" w:color="auto" w:fill="FFFFFF"/>
-        <w:spacing w:after="0" w:line="240" w:lineRule="auto"/>
-        <w:rPr>
-          <w:rFonts w:ascii="Courier New" w:eastAsia="Times New Roman" w:hAnsi="Courier New" w:cs="Courier New"/>
-          <w:color w:val="000000"/>
-          <w:sz w:val="20"/>
-          <w:szCs w:val="20"/>
-        </w:rPr>
-      </w:pPr>
-      <w:r>
-        <w:rPr>
-          <w:rFonts w:ascii="Courier New" w:eastAsia="Times New Roman" w:hAnsi="Courier New" w:cs="Courier New"/>
-          <w:color w:val="000000"/>
-          <w:sz w:val="20"/>
-          <w:szCs w:val="20"/>
-        </w:rPr>
-        <w:t xml:space="preserve">                    MainMovieListModel</w:t>
-      </w:r>
-      <w:r>
-        <w:rPr>
-          <w:rFonts w:ascii="Courier New" w:eastAsia="Times New Roman" w:hAnsi="Courier New" w:cs="Courier New"/>
-          <w:b/>
-          <w:bCs/>
-          <w:color w:val="000080"/>
-          <w:sz w:val="20"/>
-          <w:szCs w:val="20"/>
-        </w:rPr>
-        <w:t>.</w:t>
-      </w:r>
-      <w:r>
-        <w:rPr>
-          <w:rFonts w:ascii="Courier New" w:eastAsia="Times New Roman" w:hAnsi="Courier New" w:cs="Courier New"/>
-          <w:b/>
-          <w:bCs/>
-          <w:color w:val="0000FF"/>
-          <w:sz w:val="20"/>
-          <w:szCs w:val="20"/>
-        </w:rPr>
-        <w:t>this</w:t>
-      </w:r>
-      <w:r>
-        <w:rPr>
-          <w:rFonts w:ascii="Courier New" w:eastAsia="Times New Roman" w:hAnsi="Courier New" w:cs="Courier New"/>
-          <w:b/>
-          <w:bCs/>
-          <w:color w:val="000080"/>
-          <w:sz w:val="20"/>
-          <w:szCs w:val="20"/>
-        </w:rPr>
-        <w:t>.</w:t>
-      </w:r>
-      <w:r>
-        <w:rPr>
-          <w:rFonts w:ascii="Courier New" w:eastAsia="Times New Roman" w:hAnsi="Courier New" w:cs="Courier New"/>
-          <w:color w:val="000000"/>
-          <w:sz w:val="20"/>
-          <w:szCs w:val="20"/>
-        </w:rPr>
-        <w:t>getMovies</w:t>
-      </w:r>
-      <w:r>
-        <w:rPr>
-          <w:rFonts w:ascii="Courier New" w:eastAsia="Times New Roman" w:hAnsi="Courier New" w:cs="Courier New"/>
-          <w:b/>
-          <w:bCs/>
-          <w:color w:val="000080"/>
-          <w:sz w:val="20"/>
-          <w:szCs w:val="20"/>
-        </w:rPr>
-        <w:t>(</w:t>
-      </w:r>
-      <w:r>
-        <w:rPr>
-          <w:rFonts w:ascii="Courier New" w:eastAsia="Times New Roman" w:hAnsi="Courier New" w:cs="Courier New"/>
-          <w:color w:val="000000"/>
-          <w:sz w:val="20"/>
-          <w:szCs w:val="20"/>
-        </w:rPr>
-        <w:t>subscriber</w:t>
-      </w:r>
-      <w:r>
-        <w:rPr>
-          <w:rFonts w:ascii="Courier New" w:eastAsia="Times New Roman" w:hAnsi="Courier New" w:cs="Courier New"/>
-          <w:b/>
-          <w:bCs/>
-          <w:color w:val="000080"/>
-          <w:sz w:val="20"/>
-          <w:szCs w:val="20"/>
-        </w:rPr>
-        <w:t>);</w:t>
-      </w:r>
-    </w:p>
-    <w:p>
-      <w:pPr>
-        <w:shd w:val="clear" w:color="auto" w:fill="FFFFFF"/>
-        <w:spacing w:after="0" w:line="240" w:lineRule="auto"/>
-        <w:rPr>
-          <w:rFonts w:ascii="Courier New" w:eastAsia="Times New Roman" w:hAnsi="Courier New" w:cs="Courier New"/>
-          <w:color w:val="000000"/>
-          <w:sz w:val="20"/>
-          <w:szCs w:val="20"/>
-        </w:rPr>
-      </w:pPr>
-      <w:r>
-        <w:rPr>
-          <w:rFonts w:ascii="Courier New" w:eastAsia="Times New Roman" w:hAnsi="Courier New" w:cs="Courier New"/>
-          <w:color w:val="000000"/>
-          <w:sz w:val="20"/>
-          <w:szCs w:val="20"/>
-        </w:rPr>
-        <w:t xml:space="preserve">                </w:t>
-      </w:r>
-      <w:r>
-        <w:rPr>
-          <w:rFonts w:ascii="Courier New" w:eastAsia="Times New Roman" w:hAnsi="Courier New" w:cs="Courier New"/>
-          <w:b/>
-          <w:bCs/>
-          <w:color w:val="000080"/>
-          <w:sz w:val="20"/>
-          <w:szCs w:val="20"/>
-        </w:rPr>
-        <w:t>}</w:t>
-      </w:r>
-    </w:p>
-    <w:p>
-      <w:pPr>
-        <w:shd w:val="clear" w:color="auto" w:fill="FFFFFF"/>
-        <w:spacing w:after="0" w:line="240" w:lineRule="auto"/>
-        <w:rPr>
-          <w:rFonts w:ascii="Times New Roman" w:eastAsia="Times New Roman" w:hAnsi="Times New Roman" w:cs="Times New Roman"/>
-          <w:sz w:val="24"/>
-          <w:szCs w:val="24"/>
-        </w:rPr>
-      </w:pPr>
-      <w:r>
-        <w:rPr>
-          <w:rFonts w:ascii="Courier New" w:eastAsia="Times New Roman" w:hAnsi="Courier New" w:cs="Courier New"/>
-          <w:color w:val="000000"/>
-          <w:sz w:val="20"/>
-          <w:szCs w:val="20"/>
-        </w:rPr>
-        <w:t xml:space="preserve">            </w:t>
-      </w:r>
-      <w:r>
-        <w:rPr>
-          <w:rFonts w:ascii="Courier New" w:eastAsia="Times New Roman" w:hAnsi="Courier New" w:cs="Courier New"/>
-          <w:b/>
-          <w:bCs/>
-          <w:color w:val="000080"/>
-          <w:sz w:val="20"/>
-          <w:szCs w:val="20"/>
-        </w:rPr>
-        <w:t>})</w:t>
-      </w:r>
-    </w:p>
-    <w:p>
-      <w:pPr>
-        <w:shd w:val="clear" w:color="auto" w:fill="FFFFFF"/>
-        <w:rPr>
-          <w:rFonts w:ascii="Arial" w:eastAsia="Times New Roman" w:hAnsi="Arial" w:cs="Arial"/>
-          <w:sz w:val="24"/>
-          <w:szCs w:val="24"/>
-        </w:rPr>
-      </w:pPr>
-      <w:r>
-        <w:rPr>
-          <w:rFonts w:ascii="Arial" w:eastAsia="Times New Roman" w:hAnsi="Arial" w:cs="Arial"/>
-          <w:sz w:val="24"/>
-          <w:szCs w:val="24"/>
-        </w:rPr>
-        <w:t xml:space="preserve">Gde metoda </w:t>
-      </w:r>
-      <w:r>
-        <w:rPr>
-          <w:rFonts w:ascii="Courier New" w:eastAsia="Times New Roman" w:hAnsi="Courier New" w:cs="Courier New"/>
-          <w:color w:val="000000"/>
-          <w:sz w:val="20"/>
-          <w:szCs w:val="20"/>
-        </w:rPr>
-        <w:t>getMovies</w:t>
-      </w:r>
-      <w:r>
-        <w:rPr>
-          <w:rFonts w:ascii="Courier New" w:eastAsia="Times New Roman" w:hAnsi="Courier New" w:cs="Courier New"/>
-          <w:color w:val="000000"/>
-          <w:sz w:val="20"/>
-          <w:szCs w:val="20"/>
-        </w:rPr>
-        <w:t xml:space="preserve"> </w:t>
-      </w:r>
-      <w:r>
-        <w:rPr>
-          <w:rFonts w:ascii="Arial" w:eastAsia="Times New Roman" w:hAnsi="Arial" w:cs="Arial"/>
-          <w:sz w:val="24"/>
-          <w:szCs w:val="24"/>
-        </w:rPr>
-        <w:t>slu</w:t>
-      </w:r>
-      <w:r>
-        <w:rPr>
-          <w:rFonts w:ascii="Arial" w:eastAsia="Times New Roman" w:hAnsi="Arial" w:cs="Arial"/>
-          <w:sz w:val="24"/>
-          <w:szCs w:val="24"/>
-          <w:lang w:val="sr-Latn-RS"/>
-        </w:rPr>
-        <w:t>ži za dohvatanje filmova sa mreže</w:t>
-      </w:r>
-      <w:r>
-        <w:rPr>
-          <w:rFonts w:ascii="Arial" w:eastAsia="Times New Roman" w:hAnsi="Arial" w:cs="Arial"/>
-          <w:sz w:val="24"/>
-          <w:szCs w:val="24"/>
-        </w:rPr>
-        <w:t>:</w:t>
-      </w:r>
-    </w:p>
-    <w:p>
-      <w:pPr>
-        <w:shd w:val="clear" w:color="auto" w:fill="FFFFFF"/>
-        <w:rPr>
-          <w:rFonts w:ascii="Arial" w:eastAsia="Times New Roman" w:hAnsi="Arial" w:cs="Arial"/>
-          <w:sz w:val="24"/>
-          <w:szCs w:val="24"/>
-        </w:rPr>
-      </w:pPr>
-    </w:p>
-    <w:p>
-      <w:pPr>
-        <w:shd w:val="clear" w:color="auto" w:fill="FFFFFF"/>
-        <w:spacing w:after="0" w:line="240" w:lineRule="auto"/>
-        <w:rPr>
-          <w:rFonts w:ascii="Courier New" w:eastAsia="Times New Roman" w:hAnsi="Courier New" w:cs="Courier New"/>
-          <w:color w:val="000000"/>
-          <w:sz w:val="20"/>
-          <w:szCs w:val="20"/>
-        </w:rPr>
-      </w:pPr>
-      <w:r>
-        <w:rPr>
-          <w:rFonts w:ascii="Courier New" w:eastAsia="Times New Roman" w:hAnsi="Courier New" w:cs="Courier New"/>
-          <w:color w:val="000000"/>
-          <w:sz w:val="20"/>
-          <w:szCs w:val="20"/>
-        </w:rPr>
-        <w:t xml:space="preserve">  </w:t>
-      </w:r>
-    </w:p>
-    <w:p>
-      <w:pPr>
-        <w:shd w:val="clear" w:color="auto" w:fill="FFFFFF"/>
-        <w:spacing w:after="0" w:line="240" w:lineRule="auto"/>
-        <w:rPr>
-          <w:rFonts w:ascii="Courier New" w:eastAsia="Times New Roman" w:hAnsi="Courier New" w:cs="Courier New"/>
-          <w:color w:val="000000"/>
-          <w:sz w:val="20"/>
-          <w:szCs w:val="20"/>
-        </w:rPr>
-      </w:pPr>
-      <w:r>
-        <w:rPr>
-          <w:rFonts w:ascii="Courier New" w:eastAsia="Times New Roman" w:hAnsi="Courier New" w:cs="Courier New"/>
-          <w:color w:val="000000"/>
-          <w:sz w:val="20"/>
-          <w:szCs w:val="20"/>
-        </w:rPr>
         <w:t xml:space="preserve">  </w:t>
       </w:r>
       <w:r>
@@ -26742,492 +27929,492 @@
           <w:sz w:val="20"/>
           <w:szCs w:val="20"/>
         </w:rPr>
+        <w:t xml:space="preserve">        </w:t>
+      </w:r>
+      <w:r>
+        <w:rPr>
+          <w:rFonts w:ascii="Courier New" w:eastAsia="Times New Roman" w:hAnsi="Courier New" w:cs="Courier New"/>
+          <w:b/>
+          <w:bCs/>
+          <w:color w:val="0000FF"/>
+          <w:sz w:val="20"/>
+          <w:szCs w:val="20"/>
+        </w:rPr>
+        <w:t>try</w:t>
+      </w:r>
+      <w:r>
+        <w:rPr>
+          <w:rFonts w:ascii="Courier New" w:eastAsia="Times New Roman" w:hAnsi="Courier New" w:cs="Courier New"/>
+          <w:color w:val="000000"/>
+          <w:sz w:val="20"/>
+          <w:szCs w:val="20"/>
+        </w:rPr>
+        <w:t xml:space="preserve"> </w:t>
+      </w:r>
+      <w:r>
+        <w:rPr>
+          <w:rFonts w:ascii="Courier New" w:eastAsia="Times New Roman" w:hAnsi="Courier New" w:cs="Courier New"/>
+          <w:b/>
+          <w:bCs/>
+          <w:color w:val="000080"/>
+          <w:sz w:val="20"/>
+          <w:szCs w:val="20"/>
+        </w:rPr>
+        <w:t>{</w:t>
+      </w:r>
+    </w:p>
+    <w:p>
+      <w:pPr>
+        <w:shd w:val="clear" w:color="auto" w:fill="FFFFFF"/>
+        <w:spacing w:after="0" w:line="240" w:lineRule="auto"/>
+        <w:rPr>
+          <w:rFonts w:ascii="Courier New" w:eastAsia="Times New Roman" w:hAnsi="Courier New" w:cs="Courier New"/>
+          <w:color w:val="000000"/>
+          <w:sz w:val="20"/>
+          <w:szCs w:val="20"/>
+        </w:rPr>
+      </w:pPr>
+      <w:r>
+        <w:rPr>
+          <w:rFonts w:ascii="Courier New" w:eastAsia="Times New Roman" w:hAnsi="Courier New" w:cs="Courier New"/>
+          <w:color w:val="000000"/>
+          <w:sz w:val="20"/>
+          <w:szCs w:val="20"/>
+        </w:rPr>
+        <w:t xml:space="preserve">            subscriber</w:t>
+      </w:r>
+      <w:r>
+        <w:rPr>
+          <w:rFonts w:ascii="Courier New" w:eastAsia="Times New Roman" w:hAnsi="Courier New" w:cs="Courier New"/>
+          <w:b/>
+          <w:bCs/>
+          <w:color w:val="000080"/>
+          <w:sz w:val="20"/>
+          <w:szCs w:val="20"/>
+        </w:rPr>
+        <w:t>.</w:t>
+      </w:r>
+      <w:r>
+        <w:rPr>
+          <w:rFonts w:ascii="Courier New" w:eastAsia="Times New Roman" w:hAnsi="Courier New" w:cs="Courier New"/>
+          <w:color w:val="000000"/>
+          <w:sz w:val="20"/>
+          <w:szCs w:val="20"/>
+        </w:rPr>
+        <w:t>onNext</w:t>
+      </w:r>
+      <w:r>
+        <w:rPr>
+          <w:rFonts w:ascii="Courier New" w:eastAsia="Times New Roman" w:hAnsi="Courier New" w:cs="Courier New"/>
+          <w:b/>
+          <w:bCs/>
+          <w:color w:val="000080"/>
+          <w:sz w:val="20"/>
+          <w:szCs w:val="20"/>
+        </w:rPr>
+        <w:t>(</w:t>
+      </w:r>
+      <w:r>
+        <w:rPr>
+          <w:rFonts w:ascii="Courier New" w:eastAsia="Times New Roman" w:hAnsi="Courier New" w:cs="Courier New"/>
+          <w:color w:val="000000"/>
+          <w:sz w:val="20"/>
+          <w:szCs w:val="20"/>
+        </w:rPr>
+        <w:t>cachedMovies</w:t>
+      </w:r>
+      <w:r>
+        <w:rPr>
+          <w:rFonts w:ascii="Courier New" w:eastAsia="Times New Roman" w:hAnsi="Courier New" w:cs="Courier New"/>
+          <w:b/>
+          <w:bCs/>
+          <w:color w:val="000080"/>
+          <w:sz w:val="20"/>
+          <w:szCs w:val="20"/>
+        </w:rPr>
+        <w:t>);</w:t>
+      </w:r>
+    </w:p>
+    <w:p>
+      <w:pPr>
+        <w:shd w:val="clear" w:color="auto" w:fill="FFFFFF"/>
+        <w:spacing w:after="0" w:line="240" w:lineRule="auto"/>
+        <w:rPr>
+          <w:rFonts w:ascii="Courier New" w:eastAsia="Times New Roman" w:hAnsi="Courier New" w:cs="Courier New"/>
+          <w:color w:val="000000"/>
+          <w:sz w:val="20"/>
+          <w:szCs w:val="20"/>
+        </w:rPr>
+      </w:pPr>
+      <w:r>
+        <w:rPr>
+          <w:rFonts w:ascii="Courier New" w:eastAsia="Times New Roman" w:hAnsi="Courier New" w:cs="Courier New"/>
+          <w:color w:val="000000"/>
+          <w:sz w:val="20"/>
+          <w:szCs w:val="20"/>
+        </w:rPr>
+        <w:t xml:space="preserve">            subscriber</w:t>
+      </w:r>
+      <w:r>
+        <w:rPr>
+          <w:rFonts w:ascii="Courier New" w:eastAsia="Times New Roman" w:hAnsi="Courier New" w:cs="Courier New"/>
+          <w:b/>
+          <w:bCs/>
+          <w:color w:val="000080"/>
+          <w:sz w:val="20"/>
+          <w:szCs w:val="20"/>
+        </w:rPr>
+        <w:t>.</w:t>
+      </w:r>
+      <w:r>
+        <w:rPr>
+          <w:rFonts w:ascii="Courier New" w:eastAsia="Times New Roman" w:hAnsi="Courier New" w:cs="Courier New"/>
+          <w:color w:val="000000"/>
+          <w:sz w:val="20"/>
+          <w:szCs w:val="20"/>
+        </w:rPr>
+        <w:t>onCompleted</w:t>
+      </w:r>
+      <w:r>
+        <w:rPr>
+          <w:rFonts w:ascii="Courier New" w:eastAsia="Times New Roman" w:hAnsi="Courier New" w:cs="Courier New"/>
+          <w:b/>
+          <w:bCs/>
+          <w:color w:val="000080"/>
+          <w:sz w:val="20"/>
+          <w:szCs w:val="20"/>
+        </w:rPr>
+        <w:t>();</w:t>
+      </w:r>
+    </w:p>
+    <w:p>
+      <w:pPr>
+        <w:shd w:val="clear" w:color="auto" w:fill="FFFFFF"/>
+        <w:spacing w:after="0" w:line="240" w:lineRule="auto"/>
+        <w:rPr>
+          <w:rFonts w:ascii="Courier New" w:eastAsia="Times New Roman" w:hAnsi="Courier New" w:cs="Courier New"/>
+          <w:color w:val="000000"/>
+          <w:sz w:val="20"/>
+          <w:szCs w:val="20"/>
+        </w:rPr>
+      </w:pPr>
+      <w:r>
+        <w:rPr>
+          <w:rFonts w:ascii="Courier New" w:eastAsia="Times New Roman" w:hAnsi="Courier New" w:cs="Courier New"/>
+          <w:color w:val="000000"/>
+          <w:sz w:val="20"/>
+          <w:szCs w:val="20"/>
+        </w:rPr>
+        <w:t xml:space="preserve">        </w:t>
+      </w:r>
+      <w:r>
+        <w:rPr>
+          <w:rFonts w:ascii="Courier New" w:eastAsia="Times New Roman" w:hAnsi="Courier New" w:cs="Courier New"/>
+          <w:b/>
+          <w:bCs/>
+          <w:color w:val="000080"/>
+          <w:sz w:val="20"/>
+          <w:szCs w:val="20"/>
+        </w:rPr>
+        <w:t>}</w:t>
+      </w:r>
+      <w:r>
+        <w:rPr>
+          <w:rFonts w:ascii="Courier New" w:eastAsia="Times New Roman" w:hAnsi="Courier New" w:cs="Courier New"/>
+          <w:color w:val="000000"/>
+          <w:sz w:val="20"/>
+          <w:szCs w:val="20"/>
+        </w:rPr>
+        <w:t xml:space="preserve"> </w:t>
+      </w:r>
+      <w:r>
+        <w:rPr>
+          <w:rFonts w:ascii="Courier New" w:eastAsia="Times New Roman" w:hAnsi="Courier New" w:cs="Courier New"/>
+          <w:b/>
+          <w:bCs/>
+          <w:color w:val="0000FF"/>
+          <w:sz w:val="20"/>
+          <w:szCs w:val="20"/>
+        </w:rPr>
+        <w:t>catch</w:t>
+      </w:r>
+      <w:r>
+        <w:rPr>
+          <w:rFonts w:ascii="Courier New" w:eastAsia="Times New Roman" w:hAnsi="Courier New" w:cs="Courier New"/>
+          <w:color w:val="000000"/>
+          <w:sz w:val="20"/>
+          <w:szCs w:val="20"/>
+        </w:rPr>
+        <w:t xml:space="preserve"> </w:t>
+      </w:r>
+      <w:r>
+        <w:rPr>
+          <w:rFonts w:ascii="Courier New" w:eastAsia="Times New Roman" w:hAnsi="Courier New" w:cs="Courier New"/>
+          <w:b/>
+          <w:bCs/>
+          <w:color w:val="000080"/>
+          <w:sz w:val="20"/>
+          <w:szCs w:val="20"/>
+        </w:rPr>
+        <w:t>(</w:t>
+      </w:r>
+      <w:r>
+        <w:rPr>
+          <w:rFonts w:ascii="Courier New" w:eastAsia="Times New Roman" w:hAnsi="Courier New" w:cs="Courier New"/>
+          <w:color w:val="000000"/>
+          <w:sz w:val="20"/>
+          <w:szCs w:val="20"/>
+        </w:rPr>
+        <w:t>Exception e</w:t>
+      </w:r>
+      <w:r>
+        <w:rPr>
+          <w:rFonts w:ascii="Courier New" w:eastAsia="Times New Roman" w:hAnsi="Courier New" w:cs="Courier New"/>
+          <w:b/>
+          <w:bCs/>
+          <w:color w:val="000080"/>
+          <w:sz w:val="20"/>
+          <w:szCs w:val="20"/>
+        </w:rPr>
+        <w:t>)</w:t>
+      </w:r>
+      <w:r>
+        <w:rPr>
+          <w:rFonts w:ascii="Courier New" w:eastAsia="Times New Roman" w:hAnsi="Courier New" w:cs="Courier New"/>
+          <w:color w:val="000000"/>
+          <w:sz w:val="20"/>
+          <w:szCs w:val="20"/>
+        </w:rPr>
+        <w:t xml:space="preserve"> </w:t>
+      </w:r>
+      <w:r>
+        <w:rPr>
+          <w:rFonts w:ascii="Courier New" w:eastAsia="Times New Roman" w:hAnsi="Courier New" w:cs="Courier New"/>
+          <w:b/>
+          <w:bCs/>
+          <w:color w:val="000080"/>
+          <w:sz w:val="20"/>
+          <w:szCs w:val="20"/>
+        </w:rPr>
+        <w:t>{</w:t>
+      </w:r>
+    </w:p>
+    <w:p>
+      <w:pPr>
+        <w:shd w:val="clear" w:color="auto" w:fill="FFFFFF"/>
+        <w:spacing w:after="0" w:line="240" w:lineRule="auto"/>
+        <w:rPr>
+          <w:rFonts w:ascii="Courier New" w:eastAsia="Times New Roman" w:hAnsi="Courier New" w:cs="Courier New"/>
+          <w:color w:val="000000"/>
+          <w:sz w:val="20"/>
+          <w:szCs w:val="20"/>
+        </w:rPr>
+      </w:pPr>
+      <w:r>
+        <w:rPr>
+          <w:rFonts w:ascii="Courier New" w:eastAsia="Times New Roman" w:hAnsi="Courier New" w:cs="Courier New"/>
+          <w:color w:val="000000"/>
+          <w:sz w:val="20"/>
+          <w:szCs w:val="20"/>
+        </w:rPr>
+        <w:t xml:space="preserve">            e</w:t>
+      </w:r>
+      <w:r>
+        <w:rPr>
+          <w:rFonts w:ascii="Courier New" w:eastAsia="Times New Roman" w:hAnsi="Courier New" w:cs="Courier New"/>
+          <w:b/>
+          <w:bCs/>
+          <w:color w:val="000080"/>
+          <w:sz w:val="20"/>
+          <w:szCs w:val="20"/>
+        </w:rPr>
+        <w:t>.</w:t>
+      </w:r>
+      <w:r>
+        <w:rPr>
+          <w:rFonts w:ascii="Courier New" w:eastAsia="Times New Roman" w:hAnsi="Courier New" w:cs="Courier New"/>
+          <w:color w:val="000000"/>
+          <w:sz w:val="20"/>
+          <w:szCs w:val="20"/>
+        </w:rPr>
+        <w:t>printStackTrace</w:t>
+      </w:r>
+      <w:r>
+        <w:rPr>
+          <w:rFonts w:ascii="Courier New" w:eastAsia="Times New Roman" w:hAnsi="Courier New" w:cs="Courier New"/>
+          <w:b/>
+          <w:bCs/>
+          <w:color w:val="000080"/>
+          <w:sz w:val="20"/>
+          <w:szCs w:val="20"/>
+        </w:rPr>
+        <w:t>();</w:t>
+      </w:r>
+    </w:p>
+    <w:p>
+      <w:pPr>
+        <w:shd w:val="clear" w:color="auto" w:fill="FFFFFF"/>
+        <w:spacing w:after="0" w:line="240" w:lineRule="auto"/>
+        <w:rPr>
+          <w:rFonts w:ascii="Courier New" w:eastAsia="Times New Roman" w:hAnsi="Courier New" w:cs="Courier New"/>
+          <w:color w:val="000000"/>
+          <w:sz w:val="20"/>
+          <w:szCs w:val="20"/>
+        </w:rPr>
+      </w:pPr>
+      <w:r>
+        <w:rPr>
+          <w:rFonts w:ascii="Courier New" w:eastAsia="Times New Roman" w:hAnsi="Courier New" w:cs="Courier New"/>
+          <w:color w:val="000000"/>
+          <w:sz w:val="20"/>
+          <w:szCs w:val="20"/>
+        </w:rPr>
+        <w:t xml:space="preserve">            subscriber</w:t>
+      </w:r>
+      <w:r>
+        <w:rPr>
+          <w:rFonts w:ascii="Courier New" w:eastAsia="Times New Roman" w:hAnsi="Courier New" w:cs="Courier New"/>
+          <w:b/>
+          <w:bCs/>
+          <w:color w:val="000080"/>
+          <w:sz w:val="20"/>
+          <w:szCs w:val="20"/>
+        </w:rPr>
+        <w:t>.</w:t>
+      </w:r>
+      <w:r>
+        <w:rPr>
+          <w:rFonts w:ascii="Courier New" w:eastAsia="Times New Roman" w:hAnsi="Courier New" w:cs="Courier New"/>
+          <w:color w:val="000000"/>
+          <w:sz w:val="20"/>
+          <w:szCs w:val="20"/>
+        </w:rPr>
+        <w:t>onError</w:t>
+      </w:r>
+      <w:r>
+        <w:rPr>
+          <w:rFonts w:ascii="Courier New" w:eastAsia="Times New Roman" w:hAnsi="Courier New" w:cs="Courier New"/>
+          <w:b/>
+          <w:bCs/>
+          <w:color w:val="000080"/>
+          <w:sz w:val="20"/>
+          <w:szCs w:val="20"/>
+        </w:rPr>
+        <w:t>(</w:t>
+      </w:r>
+      <w:r>
+        <w:rPr>
+          <w:rFonts w:ascii="Courier New" w:eastAsia="Times New Roman" w:hAnsi="Courier New" w:cs="Courier New"/>
+          <w:color w:val="000000"/>
+          <w:sz w:val="20"/>
+          <w:szCs w:val="20"/>
+        </w:rPr>
+        <w:t>e</w:t>
+      </w:r>
+      <w:r>
+        <w:rPr>
+          <w:rFonts w:ascii="Courier New" w:eastAsia="Times New Roman" w:hAnsi="Courier New" w:cs="Courier New"/>
+          <w:b/>
+          <w:bCs/>
+          <w:color w:val="000080"/>
+          <w:sz w:val="20"/>
+          <w:szCs w:val="20"/>
+        </w:rPr>
+        <w:t>);</w:t>
+      </w:r>
+    </w:p>
+    <w:p>
+      <w:pPr>
+        <w:shd w:val="clear" w:color="auto" w:fill="FFFFFF"/>
+        <w:spacing w:after="0" w:line="240" w:lineRule="auto"/>
+        <w:rPr>
+          <w:rFonts w:ascii="Courier New" w:eastAsia="Times New Roman" w:hAnsi="Courier New" w:cs="Courier New"/>
+          <w:color w:val="000000"/>
+          <w:sz w:val="20"/>
+          <w:szCs w:val="20"/>
+        </w:rPr>
+      </w:pPr>
+      <w:r>
+        <w:rPr>
+          <w:rFonts w:ascii="Courier New" w:eastAsia="Times New Roman" w:hAnsi="Courier New" w:cs="Courier New"/>
+          <w:color w:val="000000"/>
+          <w:sz w:val="20"/>
+          <w:szCs w:val="20"/>
+        </w:rPr>
+        <w:t xml:space="preserve">        </w:t>
+      </w:r>
+      <w:r>
+        <w:rPr>
+          <w:rFonts w:ascii="Courier New" w:eastAsia="Times New Roman" w:hAnsi="Courier New" w:cs="Courier New"/>
+          <w:b/>
+          <w:bCs/>
+          <w:color w:val="000080"/>
+          <w:sz w:val="20"/>
+          <w:szCs w:val="20"/>
+        </w:rPr>
+        <w:t>}</w:t>
+      </w:r>
+    </w:p>
+    <w:p>
+      <w:pPr>
+        <w:shd w:val="clear" w:color="auto" w:fill="FFFFFF"/>
+        <w:spacing w:after="0" w:line="240" w:lineRule="auto"/>
+        <w:rPr>
+          <w:rFonts w:ascii="Courier New" w:eastAsia="Times New Roman" w:hAnsi="Courier New" w:cs="Courier New"/>
+          <w:color w:val="000000"/>
+          <w:sz w:val="20"/>
+          <w:szCs w:val="20"/>
+        </w:rPr>
+      </w:pPr>
+      <w:r>
+        <w:rPr>
+          <w:rFonts w:ascii="Courier New" w:eastAsia="Times New Roman" w:hAnsi="Courier New" w:cs="Courier New"/>
+          <w:color w:val="000000"/>
+          <w:sz w:val="20"/>
+          <w:szCs w:val="20"/>
+        </w:rPr>
+        <w:t xml:space="preserve">    </w:t>
+      </w:r>
+      <w:r>
+        <w:rPr>
+          <w:rFonts w:ascii="Courier New" w:eastAsia="Times New Roman" w:hAnsi="Courier New" w:cs="Courier New"/>
+          <w:b/>
+          <w:bCs/>
+          <w:color w:val="000080"/>
+          <w:sz w:val="20"/>
+          <w:szCs w:val="20"/>
+        </w:rPr>
+        <w:t>}</w:t>
+      </w:r>
+    </w:p>
+    <w:p>
+      <w:pPr>
+        <w:shd w:val="clear" w:color="auto" w:fill="FFFFFF"/>
+        <w:rPr>
+          <w:rFonts w:ascii="Arial" w:hAnsi="Arial" w:cs="Arial"/>
+          <w:sz w:val="24"/>
+          <w:szCs w:val="24"/>
+          <w:lang w:val="sr-Latn-RS"/>
+        </w:rPr>
+      </w:pPr>
+    </w:p>
+    <w:p>
+      <w:pPr>
+        <w:shd w:val="clear" w:color="auto" w:fill="FFFFFF"/>
+        <w:rPr>
+          <w:rFonts w:ascii="Arial" w:hAnsi="Arial" w:cs="Arial"/>
+          <w:sz w:val="24"/>
+          <w:szCs w:val="24"/>
+        </w:rPr>
+      </w:pPr>
+      <w:r>
+        <w:rPr>
+          <w:rFonts w:ascii="Arial" w:eastAsia="Times New Roman" w:hAnsi="Arial" w:cs="Arial"/>
+          <w:sz w:val="24"/>
+          <w:szCs w:val="24"/>
+          <w:lang w:val="sr-Latn-RS"/>
+        </w:rPr>
         <w:lastRenderedPageBreak/>
-        <w:t xml:space="preserve">        </w:t>
-      </w:r>
-      <w:r>
-        <w:rPr>
-          <w:rFonts w:ascii="Courier New" w:eastAsia="Times New Roman" w:hAnsi="Courier New" w:cs="Courier New"/>
-          <w:b/>
-          <w:bCs/>
-          <w:color w:val="0000FF"/>
-          <w:sz w:val="20"/>
-          <w:szCs w:val="20"/>
-        </w:rPr>
-        <w:t>try</w:t>
-      </w:r>
-      <w:r>
-        <w:rPr>
-          <w:rFonts w:ascii="Courier New" w:eastAsia="Times New Roman" w:hAnsi="Courier New" w:cs="Courier New"/>
-          <w:color w:val="000000"/>
-          <w:sz w:val="20"/>
-          <w:szCs w:val="20"/>
-        </w:rPr>
-        <w:t xml:space="preserve"> </w:t>
-      </w:r>
-      <w:r>
-        <w:rPr>
-          <w:rFonts w:ascii="Courier New" w:eastAsia="Times New Roman" w:hAnsi="Courier New" w:cs="Courier New"/>
-          <w:b/>
-          <w:bCs/>
-          <w:color w:val="000080"/>
-          <w:sz w:val="20"/>
-          <w:szCs w:val="20"/>
-        </w:rPr>
-        <w:t>{</w:t>
-      </w:r>
-    </w:p>
-    <w:p>
-      <w:pPr>
-        <w:shd w:val="clear" w:color="auto" w:fill="FFFFFF"/>
-        <w:spacing w:after="0" w:line="240" w:lineRule="auto"/>
-        <w:rPr>
-          <w:rFonts w:ascii="Courier New" w:eastAsia="Times New Roman" w:hAnsi="Courier New" w:cs="Courier New"/>
-          <w:color w:val="000000"/>
-          <w:sz w:val="20"/>
-          <w:szCs w:val="20"/>
-        </w:rPr>
-      </w:pPr>
-      <w:r>
-        <w:rPr>
-          <w:rFonts w:ascii="Courier New" w:eastAsia="Times New Roman" w:hAnsi="Courier New" w:cs="Courier New"/>
-          <w:color w:val="000000"/>
-          <w:sz w:val="20"/>
-          <w:szCs w:val="20"/>
-        </w:rPr>
-        <w:t xml:space="preserve">            subscriber</w:t>
-      </w:r>
-      <w:r>
-        <w:rPr>
-          <w:rFonts w:ascii="Courier New" w:eastAsia="Times New Roman" w:hAnsi="Courier New" w:cs="Courier New"/>
-          <w:b/>
-          <w:bCs/>
-          <w:color w:val="000080"/>
-          <w:sz w:val="20"/>
-          <w:szCs w:val="20"/>
-        </w:rPr>
-        <w:t>.</w:t>
-      </w:r>
-      <w:r>
-        <w:rPr>
-          <w:rFonts w:ascii="Courier New" w:eastAsia="Times New Roman" w:hAnsi="Courier New" w:cs="Courier New"/>
-          <w:color w:val="000000"/>
-          <w:sz w:val="20"/>
-          <w:szCs w:val="20"/>
-        </w:rPr>
-        <w:t>onNext</w:t>
-      </w:r>
-      <w:r>
-        <w:rPr>
-          <w:rFonts w:ascii="Courier New" w:eastAsia="Times New Roman" w:hAnsi="Courier New" w:cs="Courier New"/>
-          <w:b/>
-          <w:bCs/>
-          <w:color w:val="000080"/>
-          <w:sz w:val="20"/>
-          <w:szCs w:val="20"/>
-        </w:rPr>
-        <w:t>(</w:t>
-      </w:r>
-      <w:r>
-        <w:rPr>
-          <w:rFonts w:ascii="Courier New" w:eastAsia="Times New Roman" w:hAnsi="Courier New" w:cs="Courier New"/>
-          <w:color w:val="000000"/>
-          <w:sz w:val="20"/>
-          <w:szCs w:val="20"/>
-        </w:rPr>
-        <w:t>cachedMovies</w:t>
-      </w:r>
-      <w:r>
-        <w:rPr>
-          <w:rFonts w:ascii="Courier New" w:eastAsia="Times New Roman" w:hAnsi="Courier New" w:cs="Courier New"/>
-          <w:b/>
-          <w:bCs/>
-          <w:color w:val="000080"/>
-          <w:sz w:val="20"/>
-          <w:szCs w:val="20"/>
-        </w:rPr>
-        <w:t>);</w:t>
-      </w:r>
-    </w:p>
-    <w:p>
-      <w:pPr>
-        <w:shd w:val="clear" w:color="auto" w:fill="FFFFFF"/>
-        <w:spacing w:after="0" w:line="240" w:lineRule="auto"/>
-        <w:rPr>
-          <w:rFonts w:ascii="Courier New" w:eastAsia="Times New Roman" w:hAnsi="Courier New" w:cs="Courier New"/>
-          <w:color w:val="000000"/>
-          <w:sz w:val="20"/>
-          <w:szCs w:val="20"/>
-        </w:rPr>
-      </w:pPr>
-      <w:r>
-        <w:rPr>
-          <w:rFonts w:ascii="Courier New" w:eastAsia="Times New Roman" w:hAnsi="Courier New" w:cs="Courier New"/>
-          <w:color w:val="000000"/>
-          <w:sz w:val="20"/>
-          <w:szCs w:val="20"/>
-        </w:rPr>
-        <w:t xml:space="preserve">            subscriber</w:t>
-      </w:r>
-      <w:r>
-        <w:rPr>
-          <w:rFonts w:ascii="Courier New" w:eastAsia="Times New Roman" w:hAnsi="Courier New" w:cs="Courier New"/>
-          <w:b/>
-          <w:bCs/>
-          <w:color w:val="000080"/>
-          <w:sz w:val="20"/>
-          <w:szCs w:val="20"/>
-        </w:rPr>
-        <w:t>.</w:t>
-      </w:r>
-      <w:r>
-        <w:rPr>
-          <w:rFonts w:ascii="Courier New" w:eastAsia="Times New Roman" w:hAnsi="Courier New" w:cs="Courier New"/>
-          <w:color w:val="000000"/>
-          <w:sz w:val="20"/>
-          <w:szCs w:val="20"/>
-        </w:rPr>
-        <w:t>onCompleted</w:t>
-      </w:r>
-      <w:r>
-        <w:rPr>
-          <w:rFonts w:ascii="Courier New" w:eastAsia="Times New Roman" w:hAnsi="Courier New" w:cs="Courier New"/>
-          <w:b/>
-          <w:bCs/>
-          <w:color w:val="000080"/>
-          <w:sz w:val="20"/>
-          <w:szCs w:val="20"/>
-        </w:rPr>
-        <w:t>();</w:t>
-      </w:r>
-    </w:p>
-    <w:p>
-      <w:pPr>
-        <w:shd w:val="clear" w:color="auto" w:fill="FFFFFF"/>
-        <w:spacing w:after="0" w:line="240" w:lineRule="auto"/>
-        <w:rPr>
-          <w:rFonts w:ascii="Courier New" w:eastAsia="Times New Roman" w:hAnsi="Courier New" w:cs="Courier New"/>
-          <w:color w:val="000000"/>
-          <w:sz w:val="20"/>
-          <w:szCs w:val="20"/>
-        </w:rPr>
-      </w:pPr>
-      <w:r>
-        <w:rPr>
-          <w:rFonts w:ascii="Courier New" w:eastAsia="Times New Roman" w:hAnsi="Courier New" w:cs="Courier New"/>
-          <w:color w:val="000000"/>
-          <w:sz w:val="20"/>
-          <w:szCs w:val="20"/>
-        </w:rPr>
-        <w:t xml:space="preserve">        </w:t>
-      </w:r>
-      <w:r>
-        <w:rPr>
-          <w:rFonts w:ascii="Courier New" w:eastAsia="Times New Roman" w:hAnsi="Courier New" w:cs="Courier New"/>
-          <w:b/>
-          <w:bCs/>
-          <w:color w:val="000080"/>
-          <w:sz w:val="20"/>
-          <w:szCs w:val="20"/>
-        </w:rPr>
-        <w:t>}</w:t>
-      </w:r>
-      <w:r>
-        <w:rPr>
-          <w:rFonts w:ascii="Courier New" w:eastAsia="Times New Roman" w:hAnsi="Courier New" w:cs="Courier New"/>
-          <w:color w:val="000000"/>
-          <w:sz w:val="20"/>
-          <w:szCs w:val="20"/>
-        </w:rPr>
-        <w:t xml:space="preserve"> </w:t>
-      </w:r>
-      <w:r>
-        <w:rPr>
-          <w:rFonts w:ascii="Courier New" w:eastAsia="Times New Roman" w:hAnsi="Courier New" w:cs="Courier New"/>
-          <w:b/>
-          <w:bCs/>
-          <w:color w:val="0000FF"/>
-          <w:sz w:val="20"/>
-          <w:szCs w:val="20"/>
-        </w:rPr>
-        <w:t>catch</w:t>
-      </w:r>
-      <w:r>
-        <w:rPr>
-          <w:rFonts w:ascii="Courier New" w:eastAsia="Times New Roman" w:hAnsi="Courier New" w:cs="Courier New"/>
-          <w:color w:val="000000"/>
-          <w:sz w:val="20"/>
-          <w:szCs w:val="20"/>
-        </w:rPr>
-        <w:t xml:space="preserve"> </w:t>
-      </w:r>
-      <w:r>
-        <w:rPr>
-          <w:rFonts w:ascii="Courier New" w:eastAsia="Times New Roman" w:hAnsi="Courier New" w:cs="Courier New"/>
-          <w:b/>
-          <w:bCs/>
-          <w:color w:val="000080"/>
-          <w:sz w:val="20"/>
-          <w:szCs w:val="20"/>
-        </w:rPr>
-        <w:t>(</w:t>
-      </w:r>
-      <w:r>
-        <w:rPr>
-          <w:rFonts w:ascii="Courier New" w:eastAsia="Times New Roman" w:hAnsi="Courier New" w:cs="Courier New"/>
-          <w:color w:val="000000"/>
-          <w:sz w:val="20"/>
-          <w:szCs w:val="20"/>
-        </w:rPr>
-        <w:t>Exception e</w:t>
-      </w:r>
-      <w:r>
-        <w:rPr>
-          <w:rFonts w:ascii="Courier New" w:eastAsia="Times New Roman" w:hAnsi="Courier New" w:cs="Courier New"/>
-          <w:b/>
-          <w:bCs/>
-          <w:color w:val="000080"/>
-          <w:sz w:val="20"/>
-          <w:szCs w:val="20"/>
-        </w:rPr>
-        <w:t>)</w:t>
-      </w:r>
-      <w:r>
-        <w:rPr>
-          <w:rFonts w:ascii="Courier New" w:eastAsia="Times New Roman" w:hAnsi="Courier New" w:cs="Courier New"/>
-          <w:color w:val="000000"/>
-          <w:sz w:val="20"/>
-          <w:szCs w:val="20"/>
-        </w:rPr>
-        <w:t xml:space="preserve"> </w:t>
-      </w:r>
-      <w:r>
-        <w:rPr>
-          <w:rFonts w:ascii="Courier New" w:eastAsia="Times New Roman" w:hAnsi="Courier New" w:cs="Courier New"/>
-          <w:b/>
-          <w:bCs/>
-          <w:color w:val="000080"/>
-          <w:sz w:val="20"/>
-          <w:szCs w:val="20"/>
-        </w:rPr>
-        <w:t>{</w:t>
-      </w:r>
-    </w:p>
-    <w:p>
-      <w:pPr>
-        <w:shd w:val="clear" w:color="auto" w:fill="FFFFFF"/>
-        <w:spacing w:after="0" w:line="240" w:lineRule="auto"/>
-        <w:rPr>
-          <w:rFonts w:ascii="Courier New" w:eastAsia="Times New Roman" w:hAnsi="Courier New" w:cs="Courier New"/>
-          <w:color w:val="000000"/>
-          <w:sz w:val="20"/>
-          <w:szCs w:val="20"/>
-        </w:rPr>
-      </w:pPr>
-      <w:r>
-        <w:rPr>
-          <w:rFonts w:ascii="Courier New" w:eastAsia="Times New Roman" w:hAnsi="Courier New" w:cs="Courier New"/>
-          <w:color w:val="000000"/>
-          <w:sz w:val="20"/>
-          <w:szCs w:val="20"/>
-        </w:rPr>
-        <w:t xml:space="preserve">            e</w:t>
-      </w:r>
-      <w:r>
-        <w:rPr>
-          <w:rFonts w:ascii="Courier New" w:eastAsia="Times New Roman" w:hAnsi="Courier New" w:cs="Courier New"/>
-          <w:b/>
-          <w:bCs/>
-          <w:color w:val="000080"/>
-          <w:sz w:val="20"/>
-          <w:szCs w:val="20"/>
-        </w:rPr>
-        <w:t>.</w:t>
-      </w:r>
-      <w:r>
-        <w:rPr>
-          <w:rFonts w:ascii="Courier New" w:eastAsia="Times New Roman" w:hAnsi="Courier New" w:cs="Courier New"/>
-          <w:color w:val="000000"/>
-          <w:sz w:val="20"/>
-          <w:szCs w:val="20"/>
-        </w:rPr>
-        <w:t>printStackTrace</w:t>
-      </w:r>
-      <w:r>
-        <w:rPr>
-          <w:rFonts w:ascii="Courier New" w:eastAsia="Times New Roman" w:hAnsi="Courier New" w:cs="Courier New"/>
-          <w:b/>
-          <w:bCs/>
-          <w:color w:val="000080"/>
-          <w:sz w:val="20"/>
-          <w:szCs w:val="20"/>
-        </w:rPr>
-        <w:t>();</w:t>
-      </w:r>
-    </w:p>
-    <w:p>
-      <w:pPr>
-        <w:shd w:val="clear" w:color="auto" w:fill="FFFFFF"/>
-        <w:spacing w:after="0" w:line="240" w:lineRule="auto"/>
-        <w:rPr>
-          <w:rFonts w:ascii="Courier New" w:eastAsia="Times New Roman" w:hAnsi="Courier New" w:cs="Courier New"/>
-          <w:color w:val="000000"/>
-          <w:sz w:val="20"/>
-          <w:szCs w:val="20"/>
-        </w:rPr>
-      </w:pPr>
-      <w:r>
-        <w:rPr>
-          <w:rFonts w:ascii="Courier New" w:eastAsia="Times New Roman" w:hAnsi="Courier New" w:cs="Courier New"/>
-          <w:color w:val="000000"/>
-          <w:sz w:val="20"/>
-          <w:szCs w:val="20"/>
-        </w:rPr>
-        <w:t xml:space="preserve">            subscriber</w:t>
-      </w:r>
-      <w:r>
-        <w:rPr>
-          <w:rFonts w:ascii="Courier New" w:eastAsia="Times New Roman" w:hAnsi="Courier New" w:cs="Courier New"/>
-          <w:b/>
-          <w:bCs/>
-          <w:color w:val="000080"/>
-          <w:sz w:val="20"/>
-          <w:szCs w:val="20"/>
-        </w:rPr>
-        <w:t>.</w:t>
-      </w:r>
-      <w:r>
-        <w:rPr>
-          <w:rFonts w:ascii="Courier New" w:eastAsia="Times New Roman" w:hAnsi="Courier New" w:cs="Courier New"/>
-          <w:color w:val="000000"/>
-          <w:sz w:val="20"/>
-          <w:szCs w:val="20"/>
-        </w:rPr>
-        <w:t>onError</w:t>
-      </w:r>
-      <w:r>
-        <w:rPr>
-          <w:rFonts w:ascii="Courier New" w:eastAsia="Times New Roman" w:hAnsi="Courier New" w:cs="Courier New"/>
-          <w:b/>
-          <w:bCs/>
-          <w:color w:val="000080"/>
-          <w:sz w:val="20"/>
-          <w:szCs w:val="20"/>
-        </w:rPr>
-        <w:t>(</w:t>
-      </w:r>
-      <w:r>
-        <w:rPr>
-          <w:rFonts w:ascii="Courier New" w:eastAsia="Times New Roman" w:hAnsi="Courier New" w:cs="Courier New"/>
-          <w:color w:val="000000"/>
-          <w:sz w:val="20"/>
-          <w:szCs w:val="20"/>
-        </w:rPr>
-        <w:t>e</w:t>
-      </w:r>
-      <w:r>
-        <w:rPr>
-          <w:rFonts w:ascii="Courier New" w:eastAsia="Times New Roman" w:hAnsi="Courier New" w:cs="Courier New"/>
-          <w:b/>
-          <w:bCs/>
-          <w:color w:val="000080"/>
-          <w:sz w:val="20"/>
-          <w:szCs w:val="20"/>
-        </w:rPr>
-        <w:t>);</w:t>
-      </w:r>
-    </w:p>
-    <w:p>
-      <w:pPr>
-        <w:shd w:val="clear" w:color="auto" w:fill="FFFFFF"/>
-        <w:spacing w:after="0" w:line="240" w:lineRule="auto"/>
-        <w:rPr>
-          <w:rFonts w:ascii="Courier New" w:eastAsia="Times New Roman" w:hAnsi="Courier New" w:cs="Courier New"/>
-          <w:color w:val="000000"/>
-          <w:sz w:val="20"/>
-          <w:szCs w:val="20"/>
-        </w:rPr>
-      </w:pPr>
-      <w:r>
-        <w:rPr>
-          <w:rFonts w:ascii="Courier New" w:eastAsia="Times New Roman" w:hAnsi="Courier New" w:cs="Courier New"/>
-          <w:color w:val="000000"/>
-          <w:sz w:val="20"/>
-          <w:szCs w:val="20"/>
-        </w:rPr>
-        <w:t xml:space="preserve">        </w:t>
-      </w:r>
-      <w:r>
-        <w:rPr>
-          <w:rFonts w:ascii="Courier New" w:eastAsia="Times New Roman" w:hAnsi="Courier New" w:cs="Courier New"/>
-          <w:b/>
-          <w:bCs/>
-          <w:color w:val="000080"/>
-          <w:sz w:val="20"/>
-          <w:szCs w:val="20"/>
-        </w:rPr>
-        <w:t>}</w:t>
-      </w:r>
-    </w:p>
-    <w:p>
-      <w:pPr>
-        <w:shd w:val="clear" w:color="auto" w:fill="FFFFFF"/>
-        <w:spacing w:after="0" w:line="240" w:lineRule="auto"/>
-        <w:rPr>
-          <w:rFonts w:ascii="Courier New" w:eastAsia="Times New Roman" w:hAnsi="Courier New" w:cs="Courier New"/>
-          <w:color w:val="000000"/>
-          <w:sz w:val="20"/>
-          <w:szCs w:val="20"/>
-        </w:rPr>
-      </w:pPr>
-      <w:r>
-        <w:rPr>
-          <w:rFonts w:ascii="Courier New" w:eastAsia="Times New Roman" w:hAnsi="Courier New" w:cs="Courier New"/>
-          <w:color w:val="000000"/>
-          <w:sz w:val="20"/>
-          <w:szCs w:val="20"/>
-        </w:rPr>
-        <w:t xml:space="preserve">    </w:t>
-      </w:r>
-      <w:r>
-        <w:rPr>
-          <w:rFonts w:ascii="Courier New" w:eastAsia="Times New Roman" w:hAnsi="Courier New" w:cs="Courier New"/>
-          <w:b/>
-          <w:bCs/>
-          <w:color w:val="000080"/>
-          <w:sz w:val="20"/>
-          <w:szCs w:val="20"/>
-        </w:rPr>
-        <w:t>}</w:t>
-      </w:r>
-    </w:p>
-    <w:p>
-      <w:pPr>
-        <w:shd w:val="clear" w:color="auto" w:fill="FFFFFF"/>
-        <w:rPr>
-          <w:rFonts w:ascii="Arial" w:hAnsi="Arial" w:cs="Arial"/>
-          <w:sz w:val="24"/>
-          <w:szCs w:val="24"/>
-          <w:lang w:val="sr-Latn-RS"/>
-        </w:rPr>
-      </w:pPr>
-    </w:p>
-    <w:p>
-      <w:pPr>
-        <w:shd w:val="clear" w:color="auto" w:fill="FFFFFF"/>
-        <w:rPr>
-          <w:rFonts w:ascii="Arial" w:hAnsi="Arial" w:cs="Arial"/>
-          <w:sz w:val="24"/>
-          <w:szCs w:val="24"/>
-        </w:rPr>
-      </w:pPr>
-      <w:r>
-        <w:rPr>
-          <w:rFonts w:ascii="Arial" w:eastAsia="Times New Roman" w:hAnsi="Arial" w:cs="Arial"/>
-          <w:sz w:val="24"/>
-          <w:szCs w:val="24"/>
-          <w:lang w:val="sr-Latn-RS"/>
-        </w:rPr>
         <w:t xml:space="preserve">Pretplatnik će se nalaziti u klasi </w:t>
       </w:r>
       <w:r>
@@ -28578,7 +29765,17 @@
           <w:sz w:val="24"/>
           <w:szCs w:val="24"/>
         </w:rPr>
-        <w:t xml:space="preserve">  Reaktivno programiranje je nova paradigma u programiranju Android aplikacija. Sa obzirom da je Android programiranje klijentsko programiranje gde je najčešća situacija da aplikacija dobija podatke sa mreže i treba da reaguje na njih, odnosno da ih obradi i prikaže, jasno je da se ovakav oblik programiranja nameće kao prirodno rešenje. Koristeći RxAndroid u kombinaciji sa Java 8 sintaksom imamo čitljiviji i jednostavniji kod, koji je lakši za održavanje. Naravno i ovaj pristup ima svojih mana, promena razmišljanja sa imperativne na reaktivnu paradigmu inicijalno zahteva puno vremena</w:t>
+        <w:t xml:space="preserve">  Reaktivno programiranje je nova paradigma u programiranju Android aplikacija. Sa obzirom da je Android programiranje klijentsko programiranje gde je najčešća situacija da aplikacija dobija podatke sa mreže i treba da reaguje na njih, odnosno da ih obradi i prikaže, jasno je da se ovakav oblik programiranja nameće kao prirodno rešenje. Koristeći RxAndroid u kombinaciji sa Java 8 sintaksom imamo čitljiviji i jednostavniji kod, koji je lakši za održavanje. Naravno i ovaj pristup ima svojih mana, promena razmišljanja sa imperativne na reak</w:t>
+      </w:r>
+      <w:bookmarkStart w:id="0" w:name="_GoBack"/>
+      <w:bookmarkEnd w:id="0"/>
+      <w:r>
+        <w:rPr>
+          <w:rFonts w:ascii="Arial" w:hAnsi="Arial" w:cs="Arial"/>
+          <w:sz w:val="24"/>
+          <w:szCs w:val="24"/>
+        </w:rPr>
+        <w:t>tivnu paradigmu inicijalno zahteva puno vremena</w:t>
       </w:r>
       <w:r>
         <w:rPr>
@@ -28714,7 +29911,7 @@
           <w:rPr>
             <w:noProof/>
           </w:rPr>
-          <w:t>10</w:t>
+          <w:t>19</w:t>
         </w:r>
         <w:r>
           <w:rPr>
@@ -28963,6 +30160,155 @@
 <file path=word/numbering.xml><?xml version="1.0" encoding="utf-8"?>
 <w:numbering xmlns:wpc="http://schemas.microsoft.com/office/word/2010/wordprocessingCanvas" xmlns:mc="http://schemas.openxmlformats.org/markup-compatibility/2006" xmlns:o="urn:schemas-microsoft-com:office:office" xmlns:r="http://schemas.openxmlformats.org/officeDocument/2006/relationships" xmlns:m="http://schemas.openxmlformats.org/officeDocument/2006/math" xmlns:v="urn:schemas-microsoft-com:vml" xmlns:wp14="http://schemas.microsoft.com/office/word/2010/wordprocessingDrawing" xmlns:wp="http://schemas.openxmlformats.org/drawingml/2006/wordprocessingDrawing" xmlns:w10="urn:schemas-microsoft-com:office:word" xmlns:w="http://schemas.openxmlformats.org/wordprocessingml/2006/main" xmlns:w14="http://schemas.microsoft.com/office/word/2010/wordml" xmlns:w15="http://schemas.microsoft.com/office/word/2012/wordml" xmlns:wpg="http://schemas.microsoft.com/office/word/2010/wordprocessingGroup" xmlns:wpi="http://schemas.microsoft.com/office/word/2010/wordprocessingInk" xmlns:wne="http://schemas.microsoft.com/office/word/2006/wordml" xmlns:wps="http://schemas.microsoft.com/office/word/2010/wordprocessingShape" mc:Ignorable="w14 w15 wp14">
   <w:abstractNum w:abstractNumId="0" w15:restartNumberingAfterBreak="0">
+    <w:nsid w:val="00E34111"/>
+    <w:multiLevelType w:val="multilevel"/>
+    <w:tmpl w:val="E048A83C"/>
+    <w:lvl w:ilvl="0">
+      <w:start w:val="1"/>
+      <w:numFmt w:val="bullet"/>
+      <w:lvlText w:val=""/>
+      <w:lvlJc w:val="left"/>
+      <w:pPr>
+        <w:tabs>
+          <w:tab w:val="num" w:pos="720"/>
+        </w:tabs>
+        <w:ind w:left="720" w:hanging="360"/>
+      </w:pPr>
+      <w:rPr>
+        <w:rFonts w:ascii="Symbol" w:hAnsi="Symbol" w:hint="default"/>
+        <w:sz w:val="20"/>
+      </w:rPr>
+    </w:lvl>
+    <w:lvl w:ilvl="1" w:tentative="1">
+      <w:start w:val="1"/>
+      <w:numFmt w:val="bullet"/>
+      <w:lvlText w:val="o"/>
+      <w:lvlJc w:val="left"/>
+      <w:pPr>
+        <w:tabs>
+          <w:tab w:val="num" w:pos="1440"/>
+        </w:tabs>
+        <w:ind w:left="1440" w:hanging="360"/>
+      </w:pPr>
+      <w:rPr>
+        <w:rFonts w:ascii="Courier New" w:hAnsi="Courier New" w:hint="default"/>
+        <w:sz w:val="20"/>
+      </w:rPr>
+    </w:lvl>
+    <w:lvl w:ilvl="2" w:tentative="1">
+      <w:start w:val="1"/>
+      <w:numFmt w:val="bullet"/>
+      <w:lvlText w:val=""/>
+      <w:lvlJc w:val="left"/>
+      <w:pPr>
+        <w:tabs>
+          <w:tab w:val="num" w:pos="2160"/>
+        </w:tabs>
+        <w:ind w:left="2160" w:hanging="360"/>
+      </w:pPr>
+      <w:rPr>
+        <w:rFonts w:ascii="Wingdings" w:hAnsi="Wingdings" w:hint="default"/>
+        <w:sz w:val="20"/>
+      </w:rPr>
+    </w:lvl>
+    <w:lvl w:ilvl="3" w:tentative="1">
+      <w:start w:val="1"/>
+      <w:numFmt w:val="bullet"/>
+      <w:lvlText w:val=""/>
+      <w:lvlJc w:val="left"/>
+      <w:pPr>
+        <w:tabs>
+          <w:tab w:val="num" w:pos="2880"/>
+        </w:tabs>
+        <w:ind w:left="2880" w:hanging="360"/>
+      </w:pPr>
+      <w:rPr>
+        <w:rFonts w:ascii="Wingdings" w:hAnsi="Wingdings" w:hint="default"/>
+        <w:sz w:val="20"/>
+      </w:rPr>
+    </w:lvl>
+    <w:lvl w:ilvl="4" w:tentative="1">
+      <w:start w:val="1"/>
+      <w:numFmt w:val="bullet"/>
+      <w:lvlText w:val=""/>
+      <w:lvlJc w:val="left"/>
+      <w:pPr>
+        <w:tabs>
+          <w:tab w:val="num" w:pos="3600"/>
+        </w:tabs>
+        <w:ind w:left="3600" w:hanging="360"/>
+      </w:pPr>
+      <w:rPr>
+        <w:rFonts w:ascii="Wingdings" w:hAnsi="Wingdings" w:hint="default"/>
+        <w:sz w:val="20"/>
+      </w:rPr>
+    </w:lvl>
+    <w:lvl w:ilvl="5" w:tentative="1">
+      <w:start w:val="1"/>
+      <w:numFmt w:val="bullet"/>
+      <w:lvlText w:val=""/>
+      <w:lvlJc w:val="left"/>
+      <w:pPr>
+        <w:tabs>
+          <w:tab w:val="num" w:pos="4320"/>
+        </w:tabs>
+        <w:ind w:left="4320" w:hanging="360"/>
+      </w:pPr>
+      <w:rPr>
+        <w:rFonts w:ascii="Wingdings" w:hAnsi="Wingdings" w:hint="default"/>
+        <w:sz w:val="20"/>
+      </w:rPr>
+    </w:lvl>
+    <w:lvl w:ilvl="6" w:tentative="1">
+      <w:start w:val="1"/>
+      <w:numFmt w:val="bullet"/>
+      <w:lvlText w:val=""/>
+      <w:lvlJc w:val="left"/>
+      <w:pPr>
+        <w:tabs>
+          <w:tab w:val="num" w:pos="5040"/>
+        </w:tabs>
+        <w:ind w:left="5040" w:hanging="360"/>
+      </w:pPr>
+      <w:rPr>
+        <w:rFonts w:ascii="Wingdings" w:hAnsi="Wingdings" w:hint="default"/>
+        <w:sz w:val="20"/>
+      </w:rPr>
+    </w:lvl>
+    <w:lvl w:ilvl="7" w:tentative="1">
+      <w:start w:val="1"/>
+      <w:numFmt w:val="bullet"/>
+      <w:lvlText w:val=""/>
+      <w:lvlJc w:val="left"/>
+      <w:pPr>
+        <w:tabs>
+          <w:tab w:val="num" w:pos="5760"/>
+        </w:tabs>
+        <w:ind w:left="5760" w:hanging="360"/>
+      </w:pPr>
+      <w:rPr>
+        <w:rFonts w:ascii="Wingdings" w:hAnsi="Wingdings" w:hint="default"/>
+        <w:sz w:val="20"/>
+      </w:rPr>
+    </w:lvl>
+    <w:lvl w:ilvl="8" w:tentative="1">
+      <w:start w:val="1"/>
+      <w:numFmt w:val="bullet"/>
+      <w:lvlText w:val=""/>
+      <w:lvlJc w:val="left"/>
+      <w:pPr>
+        <w:tabs>
+          <w:tab w:val="num" w:pos="6480"/>
+        </w:tabs>
+        <w:ind w:left="6480" w:hanging="360"/>
+      </w:pPr>
+      <w:rPr>
+        <w:rFonts w:ascii="Wingdings" w:hAnsi="Wingdings" w:hint="default"/>
+        <w:sz w:val="20"/>
+      </w:rPr>
+    </w:lvl>
+  </w:abstractNum>
+  <w:abstractNum w:abstractNumId="1" w15:restartNumberingAfterBreak="0">
     <w:nsid w:val="0D472008"/>
     <w:multiLevelType w:val="hybridMultilevel"/>
     <w:tmpl w:val="F5600D12"/>
@@ -29075,7 +30421,454 @@
       </w:rPr>
     </w:lvl>
   </w:abstractNum>
-  <w:abstractNum w:abstractNumId="1" w15:restartNumberingAfterBreak="0">
+  <w:abstractNum w:abstractNumId="2" w15:restartNumberingAfterBreak="0">
+    <w:nsid w:val="1C3F5DCA"/>
+    <w:multiLevelType w:val="multilevel"/>
+    <w:tmpl w:val="D604D8F2"/>
+    <w:lvl w:ilvl="0">
+      <w:start w:val="1"/>
+      <w:numFmt w:val="bullet"/>
+      <w:lvlText w:val=""/>
+      <w:lvlJc w:val="left"/>
+      <w:pPr>
+        <w:tabs>
+          <w:tab w:val="num" w:pos="720"/>
+        </w:tabs>
+        <w:ind w:left="720" w:hanging="360"/>
+      </w:pPr>
+      <w:rPr>
+        <w:rFonts w:ascii="Symbol" w:hAnsi="Symbol" w:hint="default"/>
+        <w:sz w:val="20"/>
+      </w:rPr>
+    </w:lvl>
+    <w:lvl w:ilvl="1" w:tentative="1">
+      <w:start w:val="1"/>
+      <w:numFmt w:val="bullet"/>
+      <w:lvlText w:val="o"/>
+      <w:lvlJc w:val="left"/>
+      <w:pPr>
+        <w:tabs>
+          <w:tab w:val="num" w:pos="1440"/>
+        </w:tabs>
+        <w:ind w:left="1440" w:hanging="360"/>
+      </w:pPr>
+      <w:rPr>
+        <w:rFonts w:ascii="Courier New" w:hAnsi="Courier New" w:hint="default"/>
+        <w:sz w:val="20"/>
+      </w:rPr>
+    </w:lvl>
+    <w:lvl w:ilvl="2" w:tentative="1">
+      <w:start w:val="1"/>
+      <w:numFmt w:val="bullet"/>
+      <w:lvlText w:val=""/>
+      <w:lvlJc w:val="left"/>
+      <w:pPr>
+        <w:tabs>
+          <w:tab w:val="num" w:pos="2160"/>
+        </w:tabs>
+        <w:ind w:left="2160" w:hanging="360"/>
+      </w:pPr>
+      <w:rPr>
+        <w:rFonts w:ascii="Wingdings" w:hAnsi="Wingdings" w:hint="default"/>
+        <w:sz w:val="20"/>
+      </w:rPr>
+    </w:lvl>
+    <w:lvl w:ilvl="3" w:tentative="1">
+      <w:start w:val="1"/>
+      <w:numFmt w:val="bullet"/>
+      <w:lvlText w:val=""/>
+      <w:lvlJc w:val="left"/>
+      <w:pPr>
+        <w:tabs>
+          <w:tab w:val="num" w:pos="2880"/>
+        </w:tabs>
+        <w:ind w:left="2880" w:hanging="360"/>
+      </w:pPr>
+      <w:rPr>
+        <w:rFonts w:ascii="Wingdings" w:hAnsi="Wingdings" w:hint="default"/>
+        <w:sz w:val="20"/>
+      </w:rPr>
+    </w:lvl>
+    <w:lvl w:ilvl="4" w:tentative="1">
+      <w:start w:val="1"/>
+      <w:numFmt w:val="bullet"/>
+      <w:lvlText w:val=""/>
+      <w:lvlJc w:val="left"/>
+      <w:pPr>
+        <w:tabs>
+          <w:tab w:val="num" w:pos="3600"/>
+        </w:tabs>
+        <w:ind w:left="3600" w:hanging="360"/>
+      </w:pPr>
+      <w:rPr>
+        <w:rFonts w:ascii="Wingdings" w:hAnsi="Wingdings" w:hint="default"/>
+        <w:sz w:val="20"/>
+      </w:rPr>
+    </w:lvl>
+    <w:lvl w:ilvl="5" w:tentative="1">
+      <w:start w:val="1"/>
+      <w:numFmt w:val="bullet"/>
+      <w:lvlText w:val=""/>
+      <w:lvlJc w:val="left"/>
+      <w:pPr>
+        <w:tabs>
+          <w:tab w:val="num" w:pos="4320"/>
+        </w:tabs>
+        <w:ind w:left="4320" w:hanging="360"/>
+      </w:pPr>
+      <w:rPr>
+        <w:rFonts w:ascii="Wingdings" w:hAnsi="Wingdings" w:hint="default"/>
+        <w:sz w:val="20"/>
+      </w:rPr>
+    </w:lvl>
+    <w:lvl w:ilvl="6" w:tentative="1">
+      <w:start w:val="1"/>
+      <w:numFmt w:val="bullet"/>
+      <w:lvlText w:val=""/>
+      <w:lvlJc w:val="left"/>
+      <w:pPr>
+        <w:tabs>
+          <w:tab w:val="num" w:pos="5040"/>
+        </w:tabs>
+        <w:ind w:left="5040" w:hanging="360"/>
+      </w:pPr>
+      <w:rPr>
+        <w:rFonts w:ascii="Wingdings" w:hAnsi="Wingdings" w:hint="default"/>
+        <w:sz w:val="20"/>
+      </w:rPr>
+    </w:lvl>
+    <w:lvl w:ilvl="7" w:tentative="1">
+      <w:start w:val="1"/>
+      <w:numFmt w:val="bullet"/>
+      <w:lvlText w:val=""/>
+      <w:lvlJc w:val="left"/>
+      <w:pPr>
+        <w:tabs>
+          <w:tab w:val="num" w:pos="5760"/>
+        </w:tabs>
+        <w:ind w:left="5760" w:hanging="360"/>
+      </w:pPr>
+      <w:rPr>
+        <w:rFonts w:ascii="Wingdings" w:hAnsi="Wingdings" w:hint="default"/>
+        <w:sz w:val="20"/>
+      </w:rPr>
+    </w:lvl>
+    <w:lvl w:ilvl="8" w:tentative="1">
+      <w:start w:val="1"/>
+      <w:numFmt w:val="bullet"/>
+      <w:lvlText w:val=""/>
+      <w:lvlJc w:val="left"/>
+      <w:pPr>
+        <w:tabs>
+          <w:tab w:val="num" w:pos="6480"/>
+        </w:tabs>
+        <w:ind w:left="6480" w:hanging="360"/>
+      </w:pPr>
+      <w:rPr>
+        <w:rFonts w:ascii="Wingdings" w:hAnsi="Wingdings" w:hint="default"/>
+        <w:sz w:val="20"/>
+      </w:rPr>
+    </w:lvl>
+  </w:abstractNum>
+  <w:abstractNum w:abstractNumId="3" w15:restartNumberingAfterBreak="0">
+    <w:nsid w:val="24BB4141"/>
+    <w:multiLevelType w:val="multilevel"/>
+    <w:tmpl w:val="2326E278"/>
+    <w:lvl w:ilvl="0">
+      <w:start w:val="1"/>
+      <w:numFmt w:val="bullet"/>
+      <w:lvlText w:val=""/>
+      <w:lvlJc w:val="left"/>
+      <w:pPr>
+        <w:tabs>
+          <w:tab w:val="num" w:pos="720"/>
+        </w:tabs>
+        <w:ind w:left="720" w:hanging="360"/>
+      </w:pPr>
+      <w:rPr>
+        <w:rFonts w:ascii="Symbol" w:hAnsi="Symbol" w:hint="default"/>
+        <w:sz w:val="20"/>
+      </w:rPr>
+    </w:lvl>
+    <w:lvl w:ilvl="1" w:tentative="1">
+      <w:start w:val="1"/>
+      <w:numFmt w:val="bullet"/>
+      <w:lvlText w:val="o"/>
+      <w:lvlJc w:val="left"/>
+      <w:pPr>
+        <w:tabs>
+          <w:tab w:val="num" w:pos="1440"/>
+        </w:tabs>
+        <w:ind w:left="1440" w:hanging="360"/>
+      </w:pPr>
+      <w:rPr>
+        <w:rFonts w:ascii="Courier New" w:hAnsi="Courier New" w:hint="default"/>
+        <w:sz w:val="20"/>
+      </w:rPr>
+    </w:lvl>
+    <w:lvl w:ilvl="2" w:tentative="1">
+      <w:start w:val="1"/>
+      <w:numFmt w:val="bullet"/>
+      <w:lvlText w:val=""/>
+      <w:lvlJc w:val="left"/>
+      <w:pPr>
+        <w:tabs>
+          <w:tab w:val="num" w:pos="2160"/>
+        </w:tabs>
+        <w:ind w:left="2160" w:hanging="360"/>
+      </w:pPr>
+      <w:rPr>
+        <w:rFonts w:ascii="Wingdings" w:hAnsi="Wingdings" w:hint="default"/>
+        <w:sz w:val="20"/>
+      </w:rPr>
+    </w:lvl>
+    <w:lvl w:ilvl="3" w:tentative="1">
+      <w:start w:val="1"/>
+      <w:numFmt w:val="bullet"/>
+      <w:lvlText w:val=""/>
+      <w:lvlJc w:val="left"/>
+      <w:pPr>
+        <w:tabs>
+          <w:tab w:val="num" w:pos="2880"/>
+        </w:tabs>
+        <w:ind w:left="2880" w:hanging="360"/>
+      </w:pPr>
+      <w:rPr>
+        <w:rFonts w:ascii="Wingdings" w:hAnsi="Wingdings" w:hint="default"/>
+        <w:sz w:val="20"/>
+      </w:rPr>
+    </w:lvl>
+    <w:lvl w:ilvl="4" w:tentative="1">
+      <w:start w:val="1"/>
+      <w:numFmt w:val="bullet"/>
+      <w:lvlText w:val=""/>
+      <w:lvlJc w:val="left"/>
+      <w:pPr>
+        <w:tabs>
+          <w:tab w:val="num" w:pos="3600"/>
+        </w:tabs>
+        <w:ind w:left="3600" w:hanging="360"/>
+      </w:pPr>
+      <w:rPr>
+        <w:rFonts w:ascii="Wingdings" w:hAnsi="Wingdings" w:hint="default"/>
+        <w:sz w:val="20"/>
+      </w:rPr>
+    </w:lvl>
+    <w:lvl w:ilvl="5" w:tentative="1">
+      <w:start w:val="1"/>
+      <w:numFmt w:val="bullet"/>
+      <w:lvlText w:val=""/>
+      <w:lvlJc w:val="left"/>
+      <w:pPr>
+        <w:tabs>
+          <w:tab w:val="num" w:pos="4320"/>
+        </w:tabs>
+        <w:ind w:left="4320" w:hanging="360"/>
+      </w:pPr>
+      <w:rPr>
+        <w:rFonts w:ascii="Wingdings" w:hAnsi="Wingdings" w:hint="default"/>
+        <w:sz w:val="20"/>
+      </w:rPr>
+    </w:lvl>
+    <w:lvl w:ilvl="6" w:tentative="1">
+      <w:start w:val="1"/>
+      <w:numFmt w:val="bullet"/>
+      <w:lvlText w:val=""/>
+      <w:lvlJc w:val="left"/>
+      <w:pPr>
+        <w:tabs>
+          <w:tab w:val="num" w:pos="5040"/>
+        </w:tabs>
+        <w:ind w:left="5040" w:hanging="360"/>
+      </w:pPr>
+      <w:rPr>
+        <w:rFonts w:ascii="Wingdings" w:hAnsi="Wingdings" w:hint="default"/>
+        <w:sz w:val="20"/>
+      </w:rPr>
+    </w:lvl>
+    <w:lvl w:ilvl="7" w:tentative="1">
+      <w:start w:val="1"/>
+      <w:numFmt w:val="bullet"/>
+      <w:lvlText w:val=""/>
+      <w:lvlJc w:val="left"/>
+      <w:pPr>
+        <w:tabs>
+          <w:tab w:val="num" w:pos="5760"/>
+        </w:tabs>
+        <w:ind w:left="5760" w:hanging="360"/>
+      </w:pPr>
+      <w:rPr>
+        <w:rFonts w:ascii="Wingdings" w:hAnsi="Wingdings" w:hint="default"/>
+        <w:sz w:val="20"/>
+      </w:rPr>
+    </w:lvl>
+    <w:lvl w:ilvl="8" w:tentative="1">
+      <w:start w:val="1"/>
+      <w:numFmt w:val="bullet"/>
+      <w:lvlText w:val=""/>
+      <w:lvlJc w:val="left"/>
+      <w:pPr>
+        <w:tabs>
+          <w:tab w:val="num" w:pos="6480"/>
+        </w:tabs>
+        <w:ind w:left="6480" w:hanging="360"/>
+      </w:pPr>
+      <w:rPr>
+        <w:rFonts w:ascii="Wingdings" w:hAnsi="Wingdings" w:hint="default"/>
+        <w:sz w:val="20"/>
+      </w:rPr>
+    </w:lvl>
+  </w:abstractNum>
+  <w:abstractNum w:abstractNumId="4" w15:restartNumberingAfterBreak="0">
+    <w:nsid w:val="2B1D2629"/>
+    <w:multiLevelType w:val="multilevel"/>
+    <w:tmpl w:val="3D7C4BF4"/>
+    <w:lvl w:ilvl="0">
+      <w:start w:val="1"/>
+      <w:numFmt w:val="bullet"/>
+      <w:lvlText w:val=""/>
+      <w:lvlJc w:val="left"/>
+      <w:pPr>
+        <w:tabs>
+          <w:tab w:val="num" w:pos="720"/>
+        </w:tabs>
+        <w:ind w:left="720" w:hanging="360"/>
+      </w:pPr>
+      <w:rPr>
+        <w:rFonts w:ascii="Symbol" w:hAnsi="Symbol" w:hint="default"/>
+        <w:sz w:val="20"/>
+      </w:rPr>
+    </w:lvl>
+    <w:lvl w:ilvl="1" w:tentative="1">
+      <w:start w:val="1"/>
+      <w:numFmt w:val="bullet"/>
+      <w:lvlText w:val="o"/>
+      <w:lvlJc w:val="left"/>
+      <w:pPr>
+        <w:tabs>
+          <w:tab w:val="num" w:pos="1440"/>
+        </w:tabs>
+        <w:ind w:left="1440" w:hanging="360"/>
+      </w:pPr>
+      <w:rPr>
+        <w:rFonts w:ascii="Courier New" w:hAnsi="Courier New" w:hint="default"/>
+        <w:sz w:val="20"/>
+      </w:rPr>
+    </w:lvl>
+    <w:lvl w:ilvl="2" w:tentative="1">
+      <w:start w:val="1"/>
+      <w:numFmt w:val="bullet"/>
+      <w:lvlText w:val=""/>
+      <w:lvlJc w:val="left"/>
+      <w:pPr>
+        <w:tabs>
+          <w:tab w:val="num" w:pos="2160"/>
+        </w:tabs>
+        <w:ind w:left="2160" w:hanging="360"/>
+      </w:pPr>
+      <w:rPr>
+        <w:rFonts w:ascii="Wingdings" w:hAnsi="Wingdings" w:hint="default"/>
+        <w:sz w:val="20"/>
+      </w:rPr>
+    </w:lvl>
+    <w:lvl w:ilvl="3" w:tentative="1">
+      <w:start w:val="1"/>
+      <w:numFmt w:val="bullet"/>
+      <w:lvlText w:val=""/>
+      <w:lvlJc w:val="left"/>
+      <w:pPr>
+        <w:tabs>
+          <w:tab w:val="num" w:pos="2880"/>
+        </w:tabs>
+        <w:ind w:left="2880" w:hanging="360"/>
+      </w:pPr>
+      <w:rPr>
+        <w:rFonts w:ascii="Wingdings" w:hAnsi="Wingdings" w:hint="default"/>
+        <w:sz w:val="20"/>
+      </w:rPr>
+    </w:lvl>
+    <w:lvl w:ilvl="4" w:tentative="1">
+      <w:start w:val="1"/>
+      <w:numFmt w:val="bullet"/>
+      <w:lvlText w:val=""/>
+      <w:lvlJc w:val="left"/>
+      <w:pPr>
+        <w:tabs>
+          <w:tab w:val="num" w:pos="3600"/>
+        </w:tabs>
+        <w:ind w:left="3600" w:hanging="360"/>
+      </w:pPr>
+      <w:rPr>
+        <w:rFonts w:ascii="Wingdings" w:hAnsi="Wingdings" w:hint="default"/>
+        <w:sz w:val="20"/>
+      </w:rPr>
+    </w:lvl>
+    <w:lvl w:ilvl="5" w:tentative="1">
+      <w:start w:val="1"/>
+      <w:numFmt w:val="bullet"/>
+      <w:lvlText w:val=""/>
+      <w:lvlJc w:val="left"/>
+      <w:pPr>
+        <w:tabs>
+          <w:tab w:val="num" w:pos="4320"/>
+        </w:tabs>
+        <w:ind w:left="4320" w:hanging="360"/>
+      </w:pPr>
+      <w:rPr>
+        <w:rFonts w:ascii="Wingdings" w:hAnsi="Wingdings" w:hint="default"/>
+        <w:sz w:val="20"/>
+      </w:rPr>
+    </w:lvl>
+    <w:lvl w:ilvl="6" w:tentative="1">
+      <w:start w:val="1"/>
+      <w:numFmt w:val="bullet"/>
+      <w:lvlText w:val=""/>
+      <w:lvlJc w:val="left"/>
+      <w:pPr>
+        <w:tabs>
+          <w:tab w:val="num" w:pos="5040"/>
+        </w:tabs>
+        <w:ind w:left="5040" w:hanging="360"/>
+      </w:pPr>
+      <w:rPr>
+        <w:rFonts w:ascii="Wingdings" w:hAnsi="Wingdings" w:hint="default"/>
+        <w:sz w:val="20"/>
+      </w:rPr>
+    </w:lvl>
+    <w:lvl w:ilvl="7" w:tentative="1">
+      <w:start w:val="1"/>
+      <w:numFmt w:val="bullet"/>
+      <w:lvlText w:val=""/>
+      <w:lvlJc w:val="left"/>
+      <w:pPr>
+        <w:tabs>
+          <w:tab w:val="num" w:pos="5760"/>
+        </w:tabs>
+        <w:ind w:left="5760" w:hanging="360"/>
+      </w:pPr>
+      <w:rPr>
+        <w:rFonts w:ascii="Wingdings" w:hAnsi="Wingdings" w:hint="default"/>
+        <w:sz w:val="20"/>
+      </w:rPr>
+    </w:lvl>
+    <w:lvl w:ilvl="8" w:tentative="1">
+      <w:start w:val="1"/>
+      <w:numFmt w:val="bullet"/>
+      <w:lvlText w:val=""/>
+      <w:lvlJc w:val="left"/>
+      <w:pPr>
+        <w:tabs>
+          <w:tab w:val="num" w:pos="6480"/>
+        </w:tabs>
+        <w:ind w:left="6480" w:hanging="360"/>
+      </w:pPr>
+      <w:rPr>
+        <w:rFonts w:ascii="Wingdings" w:hAnsi="Wingdings" w:hint="default"/>
+        <w:sz w:val="20"/>
+      </w:rPr>
+    </w:lvl>
+  </w:abstractNum>
+  <w:abstractNum w:abstractNumId="5" w15:restartNumberingAfterBreak="0">
     <w:nsid w:val="2BE64ABA"/>
     <w:multiLevelType w:val="hybridMultilevel"/>
     <w:tmpl w:val="F650E68E"/>
@@ -29188,7 +30981,156 @@
       </w:rPr>
     </w:lvl>
   </w:abstractNum>
-  <w:abstractNum w:abstractNumId="2" w15:restartNumberingAfterBreak="0">
+  <w:abstractNum w:abstractNumId="6" w15:restartNumberingAfterBreak="0">
+    <w:nsid w:val="300F5933"/>
+    <w:multiLevelType w:val="multilevel"/>
+    <w:tmpl w:val="733AE020"/>
+    <w:lvl w:ilvl="0">
+      <w:start w:val="1"/>
+      <w:numFmt w:val="bullet"/>
+      <w:lvlText w:val=""/>
+      <w:lvlJc w:val="left"/>
+      <w:pPr>
+        <w:tabs>
+          <w:tab w:val="num" w:pos="720"/>
+        </w:tabs>
+        <w:ind w:left="720" w:hanging="360"/>
+      </w:pPr>
+      <w:rPr>
+        <w:rFonts w:ascii="Symbol" w:hAnsi="Symbol" w:hint="default"/>
+        <w:sz w:val="20"/>
+      </w:rPr>
+    </w:lvl>
+    <w:lvl w:ilvl="1" w:tentative="1">
+      <w:start w:val="1"/>
+      <w:numFmt w:val="bullet"/>
+      <w:lvlText w:val="o"/>
+      <w:lvlJc w:val="left"/>
+      <w:pPr>
+        <w:tabs>
+          <w:tab w:val="num" w:pos="1440"/>
+        </w:tabs>
+        <w:ind w:left="1440" w:hanging="360"/>
+      </w:pPr>
+      <w:rPr>
+        <w:rFonts w:ascii="Courier New" w:hAnsi="Courier New" w:hint="default"/>
+        <w:sz w:val="20"/>
+      </w:rPr>
+    </w:lvl>
+    <w:lvl w:ilvl="2" w:tentative="1">
+      <w:start w:val="1"/>
+      <w:numFmt w:val="bullet"/>
+      <w:lvlText w:val=""/>
+      <w:lvlJc w:val="left"/>
+      <w:pPr>
+        <w:tabs>
+          <w:tab w:val="num" w:pos="2160"/>
+        </w:tabs>
+        <w:ind w:left="2160" w:hanging="360"/>
+      </w:pPr>
+      <w:rPr>
+        <w:rFonts w:ascii="Wingdings" w:hAnsi="Wingdings" w:hint="default"/>
+        <w:sz w:val="20"/>
+      </w:rPr>
+    </w:lvl>
+    <w:lvl w:ilvl="3" w:tentative="1">
+      <w:start w:val="1"/>
+      <w:numFmt w:val="bullet"/>
+      <w:lvlText w:val=""/>
+      <w:lvlJc w:val="left"/>
+      <w:pPr>
+        <w:tabs>
+          <w:tab w:val="num" w:pos="2880"/>
+        </w:tabs>
+        <w:ind w:left="2880" w:hanging="360"/>
+      </w:pPr>
+      <w:rPr>
+        <w:rFonts w:ascii="Wingdings" w:hAnsi="Wingdings" w:hint="default"/>
+        <w:sz w:val="20"/>
+      </w:rPr>
+    </w:lvl>
+    <w:lvl w:ilvl="4" w:tentative="1">
+      <w:start w:val="1"/>
+      <w:numFmt w:val="bullet"/>
+      <w:lvlText w:val=""/>
+      <w:lvlJc w:val="left"/>
+      <w:pPr>
+        <w:tabs>
+          <w:tab w:val="num" w:pos="3600"/>
+        </w:tabs>
+        <w:ind w:left="3600" w:hanging="360"/>
+      </w:pPr>
+      <w:rPr>
+        <w:rFonts w:ascii="Wingdings" w:hAnsi="Wingdings" w:hint="default"/>
+        <w:sz w:val="20"/>
+      </w:rPr>
+    </w:lvl>
+    <w:lvl w:ilvl="5" w:tentative="1">
+      <w:start w:val="1"/>
+      <w:numFmt w:val="bullet"/>
+      <w:lvlText w:val=""/>
+      <w:lvlJc w:val="left"/>
+      <w:pPr>
+        <w:tabs>
+          <w:tab w:val="num" w:pos="4320"/>
+        </w:tabs>
+        <w:ind w:left="4320" w:hanging="360"/>
+      </w:pPr>
+      <w:rPr>
+        <w:rFonts w:ascii="Wingdings" w:hAnsi="Wingdings" w:hint="default"/>
+        <w:sz w:val="20"/>
+      </w:rPr>
+    </w:lvl>
+    <w:lvl w:ilvl="6" w:tentative="1">
+      <w:start w:val="1"/>
+      <w:numFmt w:val="bullet"/>
+      <w:lvlText w:val=""/>
+      <w:lvlJc w:val="left"/>
+      <w:pPr>
+        <w:tabs>
+          <w:tab w:val="num" w:pos="5040"/>
+        </w:tabs>
+        <w:ind w:left="5040" w:hanging="360"/>
+      </w:pPr>
+      <w:rPr>
+        <w:rFonts w:ascii="Wingdings" w:hAnsi="Wingdings" w:hint="default"/>
+        <w:sz w:val="20"/>
+      </w:rPr>
+    </w:lvl>
+    <w:lvl w:ilvl="7" w:tentative="1">
+      <w:start w:val="1"/>
+      <w:numFmt w:val="bullet"/>
+      <w:lvlText w:val=""/>
+      <w:lvlJc w:val="left"/>
+      <w:pPr>
+        <w:tabs>
+          <w:tab w:val="num" w:pos="5760"/>
+        </w:tabs>
+        <w:ind w:left="5760" w:hanging="360"/>
+      </w:pPr>
+      <w:rPr>
+        <w:rFonts w:ascii="Wingdings" w:hAnsi="Wingdings" w:hint="default"/>
+        <w:sz w:val="20"/>
+      </w:rPr>
+    </w:lvl>
+    <w:lvl w:ilvl="8" w:tentative="1">
+      <w:start w:val="1"/>
+      <w:numFmt w:val="bullet"/>
+      <w:lvlText w:val=""/>
+      <w:lvlJc w:val="left"/>
+      <w:pPr>
+        <w:tabs>
+          <w:tab w:val="num" w:pos="6480"/>
+        </w:tabs>
+        <w:ind w:left="6480" w:hanging="360"/>
+      </w:pPr>
+      <w:rPr>
+        <w:rFonts w:ascii="Wingdings" w:hAnsi="Wingdings" w:hint="default"/>
+        <w:sz w:val="20"/>
+      </w:rPr>
+    </w:lvl>
+  </w:abstractNum>
+  <w:abstractNum w:abstractNumId="7" w15:restartNumberingAfterBreak="0">
     <w:nsid w:val="3CA126C6"/>
     <w:multiLevelType w:val="hybridMultilevel"/>
     <w:tmpl w:val="4D7847E2"/>
@@ -29301,7 +31243,156 @@
       </w:rPr>
     </w:lvl>
   </w:abstractNum>
-  <w:abstractNum w:abstractNumId="3" w15:restartNumberingAfterBreak="0">
+  <w:abstractNum w:abstractNumId="8" w15:restartNumberingAfterBreak="0">
+    <w:nsid w:val="5BF51BB2"/>
+    <w:multiLevelType w:val="multilevel"/>
+    <w:tmpl w:val="4B46397A"/>
+    <w:lvl w:ilvl="0">
+      <w:start w:val="1"/>
+      <w:numFmt w:val="bullet"/>
+      <w:lvlText w:val=""/>
+      <w:lvlJc w:val="left"/>
+      <w:pPr>
+        <w:tabs>
+          <w:tab w:val="num" w:pos="720"/>
+        </w:tabs>
+        <w:ind w:left="720" w:hanging="360"/>
+      </w:pPr>
+      <w:rPr>
+        <w:rFonts w:ascii="Symbol" w:hAnsi="Symbol" w:hint="default"/>
+        <w:sz w:val="20"/>
+      </w:rPr>
+    </w:lvl>
+    <w:lvl w:ilvl="1" w:tentative="1">
+      <w:start w:val="1"/>
+      <w:numFmt w:val="bullet"/>
+      <w:lvlText w:val="o"/>
+      <w:lvlJc w:val="left"/>
+      <w:pPr>
+        <w:tabs>
+          <w:tab w:val="num" w:pos="1440"/>
+        </w:tabs>
+        <w:ind w:left="1440" w:hanging="360"/>
+      </w:pPr>
+      <w:rPr>
+        <w:rFonts w:ascii="Courier New" w:hAnsi="Courier New" w:hint="default"/>
+        <w:sz w:val="20"/>
+      </w:rPr>
+    </w:lvl>
+    <w:lvl w:ilvl="2" w:tentative="1">
+      <w:start w:val="1"/>
+      <w:numFmt w:val="bullet"/>
+      <w:lvlText w:val=""/>
+      <w:lvlJc w:val="left"/>
+      <w:pPr>
+        <w:tabs>
+          <w:tab w:val="num" w:pos="2160"/>
+        </w:tabs>
+        <w:ind w:left="2160" w:hanging="360"/>
+      </w:pPr>
+      <w:rPr>
+        <w:rFonts w:ascii="Wingdings" w:hAnsi="Wingdings" w:hint="default"/>
+        <w:sz w:val="20"/>
+      </w:rPr>
+    </w:lvl>
+    <w:lvl w:ilvl="3" w:tentative="1">
+      <w:start w:val="1"/>
+      <w:numFmt w:val="bullet"/>
+      <w:lvlText w:val=""/>
+      <w:lvlJc w:val="left"/>
+      <w:pPr>
+        <w:tabs>
+          <w:tab w:val="num" w:pos="2880"/>
+        </w:tabs>
+        <w:ind w:left="2880" w:hanging="360"/>
+      </w:pPr>
+      <w:rPr>
+        <w:rFonts w:ascii="Wingdings" w:hAnsi="Wingdings" w:hint="default"/>
+        <w:sz w:val="20"/>
+      </w:rPr>
+    </w:lvl>
+    <w:lvl w:ilvl="4" w:tentative="1">
+      <w:start w:val="1"/>
+      <w:numFmt w:val="bullet"/>
+      <w:lvlText w:val=""/>
+      <w:lvlJc w:val="left"/>
+      <w:pPr>
+        <w:tabs>
+          <w:tab w:val="num" w:pos="3600"/>
+        </w:tabs>
+        <w:ind w:left="3600" w:hanging="360"/>
+      </w:pPr>
+      <w:rPr>
+        <w:rFonts w:ascii="Wingdings" w:hAnsi="Wingdings" w:hint="default"/>
+        <w:sz w:val="20"/>
+      </w:rPr>
+    </w:lvl>
+    <w:lvl w:ilvl="5" w:tentative="1">
+      <w:start w:val="1"/>
+      <w:numFmt w:val="bullet"/>
+      <w:lvlText w:val=""/>
+      <w:lvlJc w:val="left"/>
+      <w:pPr>
+        <w:tabs>
+          <w:tab w:val="num" w:pos="4320"/>
+        </w:tabs>
+        <w:ind w:left="4320" w:hanging="360"/>
+      </w:pPr>
+      <w:rPr>
+        <w:rFonts w:ascii="Wingdings" w:hAnsi="Wingdings" w:hint="default"/>
+        <w:sz w:val="20"/>
+      </w:rPr>
+    </w:lvl>
+    <w:lvl w:ilvl="6" w:tentative="1">
+      <w:start w:val="1"/>
+      <w:numFmt w:val="bullet"/>
+      <w:lvlText w:val=""/>
+      <w:lvlJc w:val="left"/>
+      <w:pPr>
+        <w:tabs>
+          <w:tab w:val="num" w:pos="5040"/>
+        </w:tabs>
+        <w:ind w:left="5040" w:hanging="360"/>
+      </w:pPr>
+      <w:rPr>
+        <w:rFonts w:ascii="Wingdings" w:hAnsi="Wingdings" w:hint="default"/>
+        <w:sz w:val="20"/>
+      </w:rPr>
+    </w:lvl>
+    <w:lvl w:ilvl="7" w:tentative="1">
+      <w:start w:val="1"/>
+      <w:numFmt w:val="bullet"/>
+      <w:lvlText w:val=""/>
+      <w:lvlJc w:val="left"/>
+      <w:pPr>
+        <w:tabs>
+          <w:tab w:val="num" w:pos="5760"/>
+        </w:tabs>
+        <w:ind w:left="5760" w:hanging="360"/>
+      </w:pPr>
+      <w:rPr>
+        <w:rFonts w:ascii="Wingdings" w:hAnsi="Wingdings" w:hint="default"/>
+        <w:sz w:val="20"/>
+      </w:rPr>
+    </w:lvl>
+    <w:lvl w:ilvl="8" w:tentative="1">
+      <w:start w:val="1"/>
+      <w:numFmt w:val="bullet"/>
+      <w:lvlText w:val=""/>
+      <w:lvlJc w:val="left"/>
+      <w:pPr>
+        <w:tabs>
+          <w:tab w:val="num" w:pos="6480"/>
+        </w:tabs>
+        <w:ind w:left="6480" w:hanging="360"/>
+      </w:pPr>
+      <w:rPr>
+        <w:rFonts w:ascii="Wingdings" w:hAnsi="Wingdings" w:hint="default"/>
+        <w:sz w:val="20"/>
+      </w:rPr>
+    </w:lvl>
+  </w:abstractNum>
+  <w:abstractNum w:abstractNumId="9" w15:restartNumberingAfterBreak="0">
     <w:nsid w:val="65E019B0"/>
     <w:multiLevelType w:val="hybridMultilevel"/>
     <w:tmpl w:val="415E1D90"/>
@@ -29415,16 +31506,34 @@
     </w:lvl>
   </w:abstractNum>
   <w:num w:numId="1">
+    <w:abstractNumId w:val="9"/>
+  </w:num>
+  <w:num w:numId="2">
+    <w:abstractNumId w:val="7"/>
+  </w:num>
+  <w:num w:numId="3">
+    <w:abstractNumId w:val="1"/>
+  </w:num>
+  <w:num w:numId="4">
+    <w:abstractNumId w:val="5"/>
+  </w:num>
+  <w:num w:numId="5">
+    <w:abstractNumId w:val="6"/>
+  </w:num>
+  <w:num w:numId="6">
     <w:abstractNumId w:val="3"/>
   </w:num>
-  <w:num w:numId="2">
-    <w:abstractNumId w:val="2"/>
+  <w:num w:numId="7">
+    <w:abstractNumId w:val="4"/>
   </w:num>
-  <w:num w:numId="3">
+  <w:num w:numId="8">
     <w:abstractNumId w:val="0"/>
   </w:num>
-  <w:num w:numId="4">
-    <w:abstractNumId w:val="1"/>
+  <w:num w:numId="9">
+    <w:abstractNumId w:val="8"/>
+  </w:num>
+  <w:num w:numId="10">
+    <w:abstractNumId w:val="2"/>
   </w:num>
 </w:numbering>
 </file>
@@ -29848,7 +31957,6 @@
   <w:style w:type="character" w:default="1" w:styleId="DefaultParagraphFont">
     <w:name w:val="Default Paragraph Font"/>
     <w:uiPriority w:val="1"/>
-    <w:semiHidden/>
     <w:unhideWhenUsed/>
   </w:style>
   <w:style w:type="table" w:default="1" w:styleId="TableNormal">
@@ -30121,6 +32229,19 @@
     <w:rPr>
       <w:rFonts w:ascii="Courier New" w:hAnsi="Courier New" w:cs="Courier New" w:hint="default"/>
       <w:color w:val="FF8000"/>
+      <w:sz w:val="20"/>
+      <w:szCs w:val="20"/>
+    </w:rPr>
+  </w:style>
+  <w:style w:type="character" w:styleId="HTMLCode">
+    <w:name w:val="HTML Code"/>
+    <w:basedOn w:val="DefaultParagraphFont"/>
+    <w:uiPriority w:val="99"/>
+    <w:semiHidden/>
+    <w:unhideWhenUsed/>
+    <w:rsid w:val="00B85C80"/>
+    <w:rPr>
+      <w:rFonts w:ascii="Courier New" w:eastAsia="Times New Roman" w:hAnsi="Courier New" w:cs="Courier New"/>
       <w:sz w:val="20"/>
       <w:szCs w:val="20"/>
     </w:rPr>
@@ -30412,7 +32533,7 @@
 </file>
 
 <file path=customXml/itemProps1.xml><?xml version="1.0" encoding="utf-8"?>
-<ds:datastoreItem xmlns:ds="http://schemas.openxmlformats.org/officeDocument/2006/customXml" ds:itemID="{6D5D43AA-E612-4363-8B0B-0A2C3B220854}">
+<ds:datastoreItem xmlns:ds="http://schemas.openxmlformats.org/officeDocument/2006/customXml" ds:itemID="{A73CE603-31CF-4F03-AB7E-2EB234F69899}">
   <ds:schemaRefs>
     <ds:schemaRef ds:uri="http://schemas.openxmlformats.org/officeDocument/2006/bibliography"/>
   </ds:schemaRefs>

</xml_diff>

<commit_message>
Zapoceta Dagger 2, obradjeni moduli
</commit_message>
<xml_diff>
--- a/Master rad.docx
+++ b/Master rad.docx
@@ -30085,48 +30085,2584 @@
           <w:szCs w:val="24"/>
           <w:lang w:val="sr-Latn-RS"/>
         </w:rPr>
-        <w:t xml:space="preserve">isnosti na više načina. Trenutno najkorišćenije biblioteke za ostvarivanje umetanja zavisnosti u Androidu su RoboGuice i </w:t>
-      </w:r>
-      <w:r>
+        <w:t>isnosti na više načina. Trenutno najkorišćenije biblioteke za ostvarivanje umetanja zavisnosti u Androidu su RoboGuice i Dagger 2. Dok RoboGuice koristi refleksiju za umetanje zavisnosti u izvršavanju koda, Dagger koristi  statičko umetanje zavisnosti prilikom kompilacije. Svaki od ovih pristupa ima svojih prednosti i mana o čemu će dalje biti reči.</w:t>
+      </w:r>
+    </w:p>
+    <w:p>
+      <w:pPr>
+        <w:shd w:val="clear" w:color="auto" w:fill="FFFFFF"/>
         <w:rPr>
           <w:rFonts w:ascii="Arial" w:eastAsia="Times New Roman" w:hAnsi="Arial" w:cs="Arial"/>
           <w:sz w:val="24"/>
           <w:szCs w:val="24"/>
           <w:lang w:val="sr-Latn-RS"/>
         </w:rPr>
-        <w:t>Dagger 2</w:t>
-      </w:r>
-      <w:r>
-        <w:rPr>
-          <w:rFonts w:ascii="Arial" w:eastAsia="Times New Roman" w:hAnsi="Arial" w:cs="Arial"/>
-          <w:sz w:val="24"/>
-          <w:szCs w:val="24"/>
-          <w:lang w:val="sr-Latn-RS"/>
-        </w:rPr>
-        <w:t>. Dok RoboGuice koristi refleksiju za umetanje zavisnosti u izvršavanju koda, Dagger koristi  statičko umetanje zavisnosti prilikom kompilacije. Svaki od ovih pristupa ima svojih prednosti i mana o čemu će dalje biti reči.</w:t>
-      </w:r>
+      </w:pPr>
     </w:p>
     <w:p>
       <w:pPr>
         <w:shd w:val="clear" w:color="auto" w:fill="FFFFFF"/>
         <w:jc w:val="center"/>
-        <w:rPr>
-          <w:rFonts w:ascii="Arial" w:eastAsia="Times New Roman" w:hAnsi="Arial" w:cs="Arial"/>
-          <w:sz w:val="24"/>
-          <w:szCs w:val="24"/>
-        </w:rPr>
-      </w:pPr>
-      <w:r>
         <w:rPr>
           <w:rFonts w:ascii="Arial" w:hAnsi="Arial" w:cs="Arial"/>
           <w:b/>
           <w:sz w:val="32"/>
           <w:szCs w:val="32"/>
         </w:rPr>
+      </w:pPr>
+      <w:r>
+        <w:rPr>
+          <w:rFonts w:ascii="Arial" w:hAnsi="Arial" w:cs="Arial"/>
+          <w:b/>
+          <w:sz w:val="32"/>
+          <w:szCs w:val="32"/>
+        </w:rPr>
         <w:t>Dagger 2</w:t>
+      </w:r>
+    </w:p>
+    <w:p>
+      <w:pPr>
+        <w:shd w:val="clear" w:color="auto" w:fill="FFFFFF"/>
+        <w:rPr>
+          <w:rFonts w:ascii="Arial" w:eastAsia="Times New Roman" w:hAnsi="Arial" w:cs="Arial"/>
+          <w:sz w:val="24"/>
+          <w:szCs w:val="24"/>
+        </w:rPr>
+      </w:pPr>
+    </w:p>
+    <w:p>
+      <w:pPr>
+        <w:shd w:val="clear" w:color="auto" w:fill="FFFFFF"/>
+        <w:rPr>
+          <w:rFonts w:ascii="Arial" w:eastAsia="Times New Roman" w:hAnsi="Arial" w:cs="Arial"/>
+          <w:sz w:val="24"/>
+          <w:szCs w:val="24"/>
+        </w:rPr>
+      </w:pPr>
+      <w:r>
+        <w:rPr>
+          <w:rFonts w:ascii="Arial" w:eastAsia="Times New Roman" w:hAnsi="Arial" w:cs="Arial"/>
+          <w:sz w:val="24"/>
+          <w:szCs w:val="24"/>
+        </w:rPr>
+        <w:t xml:space="preserve">  </w:t>
+      </w:r>
+      <w:r>
+        <w:rPr>
+          <w:rFonts w:ascii="Arial" w:eastAsia="Times New Roman" w:hAnsi="Arial" w:cs="Arial"/>
+          <w:sz w:val="24"/>
+          <w:szCs w:val="24"/>
+        </w:rPr>
+        <w:t>Dagger je stati</w:t>
+      </w:r>
+      <w:r>
+        <w:rPr>
+          <w:lang w:val="sr-Latn-RS"/>
+        </w:rPr>
+        <w:t>čki</w:t>
+      </w:r>
+      <w:r>
+        <w:rPr>
+          <w:rFonts w:ascii="Arial" w:eastAsia="Times New Roman" w:hAnsi="Arial" w:cs="Arial"/>
+          <w:sz w:val="24"/>
+          <w:szCs w:val="24"/>
+        </w:rPr>
+        <w:t xml:space="preserve"> radni okvir za Javu i Android i služi za umetanje zavisnosti gde se kod neophodan za umetanje zavisnosti generiše u toku kompilacije. Prvobitno je razvijen u kompaniji Square a trenutno ga održava kompanija Google.</w:t>
+      </w:r>
+      <w:sdt>
+        <w:sdtPr>
+          <w:rPr>
+            <w:rFonts w:ascii="Arial" w:eastAsia="Times New Roman" w:hAnsi="Arial" w:cs="Arial"/>
+            <w:sz w:val="24"/>
+            <w:szCs w:val="24"/>
+          </w:rPr>
+          <w:id w:val="2039004135"/>
+          <w:citation/>
+        </w:sdtPr>
+        <w:sdtContent>
+          <w:r>
+            <w:rPr>
+              <w:rFonts w:ascii="Arial" w:eastAsia="Times New Roman" w:hAnsi="Arial" w:cs="Arial"/>
+              <w:sz w:val="24"/>
+              <w:szCs w:val="24"/>
+            </w:rPr>
+            <w:fldChar w:fldCharType="begin"/>
+          </w:r>
+          <w:r>
+            <w:rPr>
+              <w:rFonts w:ascii="Arial" w:eastAsia="Times New Roman" w:hAnsi="Arial" w:cs="Arial"/>
+              <w:sz w:val="24"/>
+              <w:szCs w:val="24"/>
+            </w:rPr>
+            <w:instrText xml:space="preserve"> CITATION Dag17 \l 1033 </w:instrText>
+          </w:r>
+          <w:r>
+            <w:rPr>
+              <w:rFonts w:ascii="Arial" w:eastAsia="Times New Roman" w:hAnsi="Arial" w:cs="Arial"/>
+              <w:sz w:val="24"/>
+              <w:szCs w:val="24"/>
+            </w:rPr>
+            <w:fldChar w:fldCharType="separate"/>
+          </w:r>
+          <w:r>
+            <w:rPr>
+              <w:rFonts w:ascii="Arial" w:eastAsia="Times New Roman" w:hAnsi="Arial" w:cs="Arial"/>
+              <w:noProof/>
+              <w:sz w:val="24"/>
+              <w:szCs w:val="24"/>
+            </w:rPr>
+            <w:t xml:space="preserve"> </w:t>
+          </w:r>
+          <w:r>
+            <w:rPr>
+              <w:rFonts w:ascii="Arial" w:eastAsia="Times New Roman" w:hAnsi="Arial" w:cs="Arial"/>
+              <w:noProof/>
+              <w:sz w:val="24"/>
+              <w:szCs w:val="24"/>
+            </w:rPr>
+            <w:t>(1)</w:t>
+          </w:r>
+          <w:r>
+            <w:rPr>
+              <w:rFonts w:ascii="Arial" w:eastAsia="Times New Roman" w:hAnsi="Arial" w:cs="Arial"/>
+              <w:sz w:val="24"/>
+              <w:szCs w:val="24"/>
+            </w:rPr>
+            <w:fldChar w:fldCharType="end"/>
+          </w:r>
+        </w:sdtContent>
+      </w:sdt>
+      <w:r>
+        <w:rPr>
+          <w:rFonts w:ascii="Arial" w:eastAsia="Times New Roman" w:hAnsi="Arial" w:cs="Arial"/>
+          <w:sz w:val="24"/>
+          <w:szCs w:val="24"/>
+        </w:rPr>
+        <w:t>.</w:t>
+      </w:r>
+    </w:p>
+    <w:p>
+      <w:pPr>
+        <w:shd w:val="clear" w:color="auto" w:fill="FFFFFF"/>
+        <w:rPr>
+          <w:rFonts w:ascii="Times New Roman" w:eastAsia="Times New Roman" w:hAnsi="Times New Roman" w:cs="Times New Roman"/>
+          <w:sz w:val="24"/>
+          <w:szCs w:val="24"/>
+        </w:rPr>
+      </w:pPr>
+      <w:r>
+        <w:t xml:space="preserve">  </w:t>
+      </w:r>
+      <w:r>
+        <w:rPr>
+          <w:rFonts w:ascii="Arial" w:hAnsi="Arial" w:cs="Arial"/>
+          <w:sz w:val="24"/>
+          <w:szCs w:val="24"/>
+        </w:rPr>
+        <w:t>Da bismo mog</w:t>
+      </w:r>
+      <w:r>
+        <w:rPr>
+          <w:rFonts w:ascii="Arial" w:hAnsi="Arial" w:cs="Arial"/>
+          <w:sz w:val="24"/>
+          <w:szCs w:val="24"/>
+        </w:rPr>
+        <w:t xml:space="preserve">li da umetnemo objekat koji </w:t>
+      </w:r>
+      <w:r>
+        <w:rPr>
+          <w:rFonts w:ascii="Arial" w:hAnsi="Arial" w:cs="Arial"/>
+          <w:sz w:val="24"/>
+          <w:szCs w:val="24"/>
+          <w:lang w:val="sr-Latn-RS"/>
+        </w:rPr>
+        <w:t xml:space="preserve">želimo u neki drugi objekat, Dagger mora da zna kako </w:t>
+      </w:r>
+      <w:r>
+        <w:rPr>
+          <w:rFonts w:ascii="Arial" w:hAnsi="Arial" w:cs="Arial"/>
+          <w:sz w:val="24"/>
+          <w:szCs w:val="24"/>
+          <w:lang w:val="sr-Latn-RS"/>
+        </w:rPr>
+        <w:t>se</w:t>
+      </w:r>
+      <w:r>
+        <w:rPr>
+          <w:rFonts w:ascii="Arial" w:hAnsi="Arial" w:cs="Arial"/>
+          <w:sz w:val="24"/>
+          <w:szCs w:val="24"/>
+          <w:lang w:val="sr-Latn-RS"/>
+        </w:rPr>
+        <w:t xml:space="preserve"> konstruiše taj objekat</w:t>
+      </w:r>
+      <w:r>
+        <w:rPr>
+          <w:rFonts w:ascii="Arial" w:hAnsi="Arial" w:cs="Arial"/>
+          <w:sz w:val="24"/>
+          <w:szCs w:val="24"/>
+          <w:lang w:val="sr-Latn-RS"/>
+        </w:rPr>
+        <w:t>, odnosno koji objekti su potrebni da bi se kreirao željeni objekat</w:t>
+      </w:r>
+      <w:r>
+        <w:rPr>
+          <w:rFonts w:ascii="Arial" w:hAnsi="Arial" w:cs="Arial"/>
+          <w:sz w:val="24"/>
+          <w:szCs w:val="24"/>
+          <w:lang w:val="sr-Latn-RS"/>
+        </w:rPr>
+        <w:t>. Moduli su klase</w:t>
+      </w:r>
+      <w:r>
+        <w:rPr>
+          <w:rFonts w:ascii="Arial" w:hAnsi="Arial" w:cs="Arial"/>
+          <w:sz w:val="24"/>
+          <w:szCs w:val="24"/>
+          <w:lang w:val="sr-Latn-RS"/>
+        </w:rPr>
+        <w:t xml:space="preserve"> koje</w:t>
+      </w:r>
+      <w:r>
+        <w:rPr>
+          <w:rFonts w:ascii="Arial" w:hAnsi="Arial" w:cs="Arial"/>
+          <w:sz w:val="24"/>
+          <w:szCs w:val="24"/>
+          <w:lang w:val="sr-Latn-RS"/>
+        </w:rPr>
+        <w:t xml:space="preserve"> </w:t>
+      </w:r>
+      <w:r>
+        <w:rPr>
+          <w:rFonts w:ascii="Arial" w:hAnsi="Arial" w:cs="Arial"/>
+          <w:sz w:val="24"/>
+          <w:szCs w:val="24"/>
+          <w:lang w:val="sr-Latn-RS"/>
+        </w:rPr>
+        <w:t>definišu</w:t>
+      </w:r>
+      <w:r>
+        <w:rPr>
+          <w:rFonts w:ascii="Arial" w:hAnsi="Arial" w:cs="Arial"/>
+          <w:sz w:val="24"/>
+          <w:szCs w:val="24"/>
+          <w:lang w:val="sr-Latn-RS"/>
+        </w:rPr>
+        <w:t xml:space="preserve"> i obezbeđuju zavi</w:t>
+      </w:r>
+      <w:r>
+        <w:rPr>
+          <w:rFonts w:ascii="Arial" w:hAnsi="Arial" w:cs="Arial"/>
+          <w:sz w:val="24"/>
+          <w:szCs w:val="24"/>
+          <w:lang w:val="sr-Latn-RS"/>
+        </w:rPr>
+        <w:t>snosti</w:t>
+      </w:r>
+      <w:r>
+        <w:rPr>
+          <w:rStyle w:val="FootnoteReference"/>
+          <w:rFonts w:ascii="Arial" w:hAnsi="Arial" w:cs="Arial"/>
+          <w:sz w:val="24"/>
+          <w:szCs w:val="24"/>
+          <w:lang w:val="sr-Latn-RS"/>
+        </w:rPr>
+        <w:footnoteReference w:id="8"/>
+      </w:r>
+      <w:r>
+        <w:rPr>
+          <w:rFonts w:ascii="Arial" w:hAnsi="Arial" w:cs="Arial"/>
+          <w:sz w:val="24"/>
+          <w:szCs w:val="24"/>
+          <w:lang w:val="sr-Latn-RS"/>
+        </w:rPr>
+        <w:t xml:space="preserve">, zavisnosti treba da budu grupisani po modulima tako da je svaki modul jedna logička celina. Moduli su u Daggeru označeni anotacijom </w:t>
+      </w:r>
+      <w:r>
+        <w:rPr>
+          <w:rFonts w:ascii="Courier New" w:eastAsia="Times New Roman" w:hAnsi="Courier New" w:cs="Courier New"/>
+          <w:color w:val="000000"/>
+          <w:sz w:val="20"/>
+          <w:szCs w:val="20"/>
+        </w:rPr>
+        <w:t>@Module</w:t>
+      </w:r>
+      <w:r>
+        <w:rPr>
+          <w:rFonts w:ascii="Arial" w:hAnsi="Arial" w:cs="Arial"/>
+          <w:sz w:val="24"/>
+          <w:szCs w:val="24"/>
+          <w:lang w:val="sr-Latn-RS"/>
+        </w:rPr>
+        <w:t xml:space="preserve">, dok su </w:t>
+      </w:r>
+      <w:r>
+        <w:rPr>
+          <w:rFonts w:ascii="Arial" w:hAnsi="Arial" w:cs="Arial"/>
+          <w:sz w:val="24"/>
+          <w:szCs w:val="24"/>
+          <w:lang w:val="sr-Latn-RS"/>
+        </w:rPr>
+        <w:t xml:space="preserve">zavisnosti date kao povratni argumenti metoda koje su anotirane sa </w:t>
+      </w:r>
+      <w:r>
+        <w:rPr>
+          <w:rFonts w:ascii="Courier New" w:eastAsia="Times New Roman" w:hAnsi="Courier New" w:cs="Courier New"/>
+          <w:color w:val="000000"/>
+          <w:sz w:val="20"/>
+          <w:szCs w:val="20"/>
+        </w:rPr>
+        <w:t>@Provides</w:t>
+      </w:r>
+      <w:r>
+        <w:rPr>
+          <w:rFonts w:ascii="Times New Roman" w:eastAsia="Times New Roman" w:hAnsi="Times New Roman" w:cs="Times New Roman"/>
+          <w:sz w:val="24"/>
+          <w:szCs w:val="24"/>
+        </w:rPr>
+        <w:t>.</w:t>
+      </w:r>
+      <w:r>
+        <w:rPr>
+          <w:rFonts w:ascii="Times New Roman" w:eastAsia="Times New Roman" w:hAnsi="Times New Roman" w:cs="Times New Roman"/>
+          <w:sz w:val="24"/>
+          <w:szCs w:val="24"/>
+        </w:rPr>
+        <w:t xml:space="preserve"> Na primer:</w:t>
+      </w:r>
+    </w:p>
+    <w:p>
+      <w:pPr>
+        <w:shd w:val="clear" w:color="auto" w:fill="FFFFFF"/>
+        <w:spacing w:after="0" w:line="240" w:lineRule="auto"/>
+        <w:rPr>
+          <w:rFonts w:ascii="Courier New" w:eastAsia="Times New Roman" w:hAnsi="Courier New" w:cs="Courier New"/>
+          <w:color w:val="000000"/>
+          <w:sz w:val="20"/>
+          <w:szCs w:val="20"/>
+        </w:rPr>
+      </w:pPr>
+      <w:r>
+        <w:rPr>
+          <w:rFonts w:ascii="Courier New" w:eastAsia="Times New Roman" w:hAnsi="Courier New" w:cs="Courier New"/>
+          <w:color w:val="000000"/>
+          <w:sz w:val="20"/>
+          <w:szCs w:val="20"/>
+        </w:rPr>
+        <w:t xml:space="preserve">    @Module</w:t>
+      </w:r>
+    </w:p>
+    <w:p>
+      <w:pPr>
+        <w:shd w:val="clear" w:color="auto" w:fill="FFFFFF"/>
+        <w:spacing w:after="0" w:line="240" w:lineRule="auto"/>
+        <w:rPr>
+          <w:rFonts w:ascii="Courier New" w:eastAsia="Times New Roman" w:hAnsi="Courier New" w:cs="Courier New"/>
+          <w:color w:val="000000"/>
+          <w:sz w:val="20"/>
+          <w:szCs w:val="20"/>
+        </w:rPr>
+      </w:pPr>
+      <w:r>
+        <w:rPr>
+          <w:rFonts w:ascii="Courier New" w:eastAsia="Times New Roman" w:hAnsi="Courier New" w:cs="Courier New"/>
+          <w:color w:val="000000"/>
+          <w:sz w:val="20"/>
+          <w:szCs w:val="20"/>
+        </w:rPr>
+        <w:t xml:space="preserve">    </w:t>
+      </w:r>
+      <w:r>
+        <w:rPr>
+          <w:rFonts w:ascii="Courier New" w:eastAsia="Times New Roman" w:hAnsi="Courier New" w:cs="Courier New"/>
+          <w:color w:val="8000FF"/>
+          <w:sz w:val="20"/>
+          <w:szCs w:val="20"/>
+        </w:rPr>
+        <w:t>public</w:t>
+      </w:r>
+      <w:r>
+        <w:rPr>
+          <w:rFonts w:ascii="Courier New" w:eastAsia="Times New Roman" w:hAnsi="Courier New" w:cs="Courier New"/>
+          <w:color w:val="000000"/>
+          <w:sz w:val="20"/>
+          <w:szCs w:val="20"/>
+        </w:rPr>
+        <w:t xml:space="preserve"> </w:t>
+      </w:r>
+      <w:r>
+        <w:rPr>
+          <w:rFonts w:ascii="Courier New" w:eastAsia="Times New Roman" w:hAnsi="Courier New" w:cs="Courier New"/>
+          <w:color w:val="8000FF"/>
+          <w:sz w:val="20"/>
+          <w:szCs w:val="20"/>
+        </w:rPr>
+        <w:t>class</w:t>
+      </w:r>
+      <w:r>
+        <w:rPr>
+          <w:rFonts w:ascii="Courier New" w:eastAsia="Times New Roman" w:hAnsi="Courier New" w:cs="Courier New"/>
+          <w:color w:val="000000"/>
+          <w:sz w:val="20"/>
+          <w:szCs w:val="20"/>
+        </w:rPr>
+        <w:t xml:space="preserve"> SubsystemModule </w:t>
+      </w:r>
+      <w:r>
+        <w:rPr>
+          <w:rFonts w:ascii="Courier New" w:eastAsia="Times New Roman" w:hAnsi="Courier New" w:cs="Courier New"/>
+          <w:b/>
+          <w:bCs/>
+          <w:color w:val="000080"/>
+          <w:sz w:val="20"/>
+          <w:szCs w:val="20"/>
+        </w:rPr>
+        <w:t>{</w:t>
+      </w:r>
+    </w:p>
+    <w:p>
+      <w:pPr>
+        <w:shd w:val="clear" w:color="auto" w:fill="FFFFFF"/>
+        <w:spacing w:after="0" w:line="240" w:lineRule="auto"/>
+        <w:rPr>
+          <w:rFonts w:ascii="Courier New" w:eastAsia="Times New Roman" w:hAnsi="Courier New" w:cs="Courier New"/>
+          <w:color w:val="000000"/>
+          <w:sz w:val="20"/>
+          <w:szCs w:val="20"/>
+        </w:rPr>
+      </w:pPr>
+      <w:r>
+        <w:rPr>
+          <w:rFonts w:ascii="Courier New" w:eastAsia="Times New Roman" w:hAnsi="Courier New" w:cs="Courier New"/>
+          <w:color w:val="000000"/>
+          <w:sz w:val="20"/>
+          <w:szCs w:val="20"/>
+        </w:rPr>
+        <w:t xml:space="preserve">        @Provides</w:t>
+      </w:r>
+    </w:p>
+    <w:p>
+      <w:pPr>
+        <w:shd w:val="clear" w:color="auto" w:fill="FFFFFF"/>
+        <w:spacing w:after="0" w:line="240" w:lineRule="auto"/>
+        <w:rPr>
+          <w:rFonts w:ascii="Courier New" w:eastAsia="Times New Roman" w:hAnsi="Courier New" w:cs="Courier New"/>
+          <w:color w:val="000000"/>
+          <w:sz w:val="20"/>
+          <w:szCs w:val="20"/>
+        </w:rPr>
+      </w:pPr>
+      <w:r>
+        <w:rPr>
+          <w:rFonts w:ascii="Courier New" w:eastAsia="Times New Roman" w:hAnsi="Courier New" w:cs="Courier New"/>
+          <w:color w:val="000000"/>
+          <w:sz w:val="20"/>
+          <w:szCs w:val="20"/>
+        </w:rPr>
+        <w:t xml:space="preserve">        </w:t>
+      </w:r>
+      <w:r>
+        <w:rPr>
+          <w:rFonts w:ascii="Courier New" w:eastAsia="Times New Roman" w:hAnsi="Courier New" w:cs="Courier New"/>
+          <w:color w:val="8000FF"/>
+          <w:sz w:val="20"/>
+          <w:szCs w:val="20"/>
+        </w:rPr>
+        <w:t>public</w:t>
+      </w:r>
+      <w:r>
+        <w:rPr>
+          <w:rFonts w:ascii="Courier New" w:eastAsia="Times New Roman" w:hAnsi="Courier New" w:cs="Courier New"/>
+          <w:color w:val="000000"/>
+          <w:sz w:val="20"/>
+          <w:szCs w:val="20"/>
+        </w:rPr>
+        <w:t xml:space="preserve"> SubsystemPartOne provideSubsystemPartOne</w:t>
+      </w:r>
+      <w:r>
+        <w:rPr>
+          <w:rFonts w:ascii="Courier New" w:eastAsia="Times New Roman" w:hAnsi="Courier New" w:cs="Courier New"/>
+          <w:b/>
+          <w:bCs/>
+          <w:color w:val="000080"/>
+          <w:sz w:val="20"/>
+          <w:szCs w:val="20"/>
+        </w:rPr>
+        <w:t>()</w:t>
+      </w:r>
+      <w:r>
+        <w:rPr>
+          <w:rFonts w:ascii="Courier New" w:eastAsia="Times New Roman" w:hAnsi="Courier New" w:cs="Courier New"/>
+          <w:color w:val="000000"/>
+          <w:sz w:val="20"/>
+          <w:szCs w:val="20"/>
+        </w:rPr>
+        <w:t xml:space="preserve"> </w:t>
+      </w:r>
+      <w:r>
+        <w:rPr>
+          <w:rFonts w:ascii="Courier New" w:eastAsia="Times New Roman" w:hAnsi="Courier New" w:cs="Courier New"/>
+          <w:b/>
+          <w:bCs/>
+          <w:color w:val="000080"/>
+          <w:sz w:val="20"/>
+          <w:szCs w:val="20"/>
+        </w:rPr>
+        <w:t>{</w:t>
+      </w:r>
+    </w:p>
+    <w:p>
+      <w:pPr>
+        <w:shd w:val="clear" w:color="auto" w:fill="FFFFFF"/>
+        <w:spacing w:after="0" w:line="240" w:lineRule="auto"/>
+        <w:rPr>
+          <w:rFonts w:ascii="Courier New" w:eastAsia="Times New Roman" w:hAnsi="Courier New" w:cs="Courier New"/>
+          <w:color w:val="000000"/>
+          <w:sz w:val="20"/>
+          <w:szCs w:val="20"/>
+        </w:rPr>
+      </w:pPr>
+      <w:r>
+        <w:rPr>
+          <w:rFonts w:ascii="Courier New" w:eastAsia="Times New Roman" w:hAnsi="Courier New" w:cs="Courier New"/>
+          <w:color w:val="000000"/>
+          <w:sz w:val="20"/>
+          <w:szCs w:val="20"/>
+        </w:rPr>
+        <w:t xml:space="preserve">            </w:t>
+      </w:r>
+      <w:r>
+        <w:rPr>
+          <w:rFonts w:ascii="Courier New" w:eastAsia="Times New Roman" w:hAnsi="Courier New" w:cs="Courier New"/>
+          <w:b/>
+          <w:bCs/>
+          <w:color w:val="0000FF"/>
+          <w:sz w:val="20"/>
+          <w:szCs w:val="20"/>
+        </w:rPr>
+        <w:t>return</w:t>
+      </w:r>
+      <w:r>
+        <w:rPr>
+          <w:rFonts w:ascii="Courier New" w:eastAsia="Times New Roman" w:hAnsi="Courier New" w:cs="Courier New"/>
+          <w:color w:val="000000"/>
+          <w:sz w:val="20"/>
+          <w:szCs w:val="20"/>
+        </w:rPr>
+        <w:t xml:space="preserve"> </w:t>
+      </w:r>
+      <w:r>
+        <w:rPr>
+          <w:rFonts w:ascii="Courier New" w:eastAsia="Times New Roman" w:hAnsi="Courier New" w:cs="Courier New"/>
+          <w:b/>
+          <w:bCs/>
+          <w:color w:val="0000FF"/>
+          <w:sz w:val="20"/>
+          <w:szCs w:val="20"/>
+        </w:rPr>
+        <w:t>new</w:t>
+      </w:r>
+      <w:r>
+        <w:rPr>
+          <w:rFonts w:ascii="Courier New" w:eastAsia="Times New Roman" w:hAnsi="Courier New" w:cs="Courier New"/>
+          <w:color w:val="000000"/>
+          <w:sz w:val="20"/>
+          <w:szCs w:val="20"/>
+        </w:rPr>
+        <w:t xml:space="preserve"> SubsystemPartOneImplementation</w:t>
+      </w:r>
+      <w:r>
+        <w:rPr>
+          <w:rFonts w:ascii="Courier New" w:eastAsia="Times New Roman" w:hAnsi="Courier New" w:cs="Courier New"/>
+          <w:b/>
+          <w:bCs/>
+          <w:color w:val="000080"/>
+          <w:sz w:val="20"/>
+          <w:szCs w:val="20"/>
+        </w:rPr>
+        <w:t>();</w:t>
+      </w:r>
+    </w:p>
+    <w:p>
+      <w:pPr>
+        <w:shd w:val="clear" w:color="auto" w:fill="FFFFFF"/>
+        <w:spacing w:after="0" w:line="240" w:lineRule="auto"/>
+        <w:rPr>
+          <w:rFonts w:ascii="Courier New" w:eastAsia="Times New Roman" w:hAnsi="Courier New" w:cs="Courier New"/>
+          <w:color w:val="000000"/>
+          <w:sz w:val="20"/>
+          <w:szCs w:val="20"/>
+        </w:rPr>
+      </w:pPr>
+      <w:r>
+        <w:rPr>
+          <w:rFonts w:ascii="Courier New" w:eastAsia="Times New Roman" w:hAnsi="Courier New" w:cs="Courier New"/>
+          <w:color w:val="000000"/>
+          <w:sz w:val="20"/>
+          <w:szCs w:val="20"/>
+        </w:rPr>
+        <w:t xml:space="preserve">        </w:t>
+      </w:r>
+      <w:r>
+        <w:rPr>
+          <w:rFonts w:ascii="Courier New" w:eastAsia="Times New Roman" w:hAnsi="Courier New" w:cs="Courier New"/>
+          <w:b/>
+          <w:bCs/>
+          <w:color w:val="000080"/>
+          <w:sz w:val="20"/>
+          <w:szCs w:val="20"/>
+        </w:rPr>
+        <w:t>}</w:t>
+      </w:r>
+    </w:p>
+    <w:p>
+      <w:pPr>
+        <w:shd w:val="clear" w:color="auto" w:fill="FFFFFF"/>
+        <w:spacing w:after="0" w:line="240" w:lineRule="auto"/>
+        <w:rPr>
+          <w:rFonts w:ascii="Courier New" w:eastAsia="Times New Roman" w:hAnsi="Courier New" w:cs="Courier New"/>
+          <w:color w:val="000000"/>
+          <w:sz w:val="20"/>
+          <w:szCs w:val="20"/>
+        </w:rPr>
+      </w:pPr>
+      <w:r>
+        <w:rPr>
+          <w:rFonts w:ascii="Courier New" w:eastAsia="Times New Roman" w:hAnsi="Courier New" w:cs="Courier New"/>
+          <w:color w:val="000000"/>
+          <w:sz w:val="20"/>
+          <w:szCs w:val="20"/>
+        </w:rPr>
+        <w:t xml:space="preserve">    </w:t>
+      </w:r>
+      <w:r>
+        <w:rPr>
+          <w:rFonts w:ascii="Courier New" w:eastAsia="Times New Roman" w:hAnsi="Courier New" w:cs="Courier New"/>
+          <w:b/>
+          <w:bCs/>
+          <w:color w:val="000080"/>
+          <w:sz w:val="20"/>
+          <w:szCs w:val="20"/>
+        </w:rPr>
+        <w:t>}</w:t>
+      </w:r>
+    </w:p>
+    <w:p>
+      <w:pPr>
+        <w:rPr>
+          <w:rFonts w:ascii="Arial" w:hAnsi="Arial" w:cs="Arial"/>
+          <w:sz w:val="24"/>
+          <w:szCs w:val="24"/>
+          <w:lang w:val="sr-Latn-RS"/>
+        </w:rPr>
+      </w:pPr>
+      <w:r>
+        <w:rPr>
+          <w:rFonts w:ascii="Arial" w:hAnsi="Arial" w:cs="Arial"/>
+          <w:sz w:val="24"/>
+          <w:szCs w:val="24"/>
+        </w:rPr>
+        <w:lastRenderedPageBreak/>
+        <w:t xml:space="preserve">U primeru je kao zavisnost data samo klasa </w:t>
+      </w:r>
+      <w:r>
+        <w:rPr>
+          <w:rFonts w:ascii="Courier New" w:eastAsia="Times New Roman" w:hAnsi="Courier New" w:cs="Courier New"/>
+          <w:color w:val="000000"/>
+          <w:sz w:val="20"/>
+          <w:szCs w:val="20"/>
+        </w:rPr>
+        <w:t>SubsystemPartOne</w:t>
+      </w:r>
+      <w:r>
+        <w:rPr>
+          <w:rFonts w:ascii="Courier New" w:eastAsia="Times New Roman" w:hAnsi="Courier New" w:cs="Courier New"/>
+          <w:color w:val="000000"/>
+          <w:sz w:val="20"/>
+          <w:szCs w:val="20"/>
+        </w:rPr>
+        <w:t xml:space="preserve"> </w:t>
+      </w:r>
+      <w:r>
+        <w:rPr>
+          <w:rFonts w:ascii="Arial" w:hAnsi="Arial" w:cs="Arial"/>
+          <w:sz w:val="24"/>
+          <w:szCs w:val="24"/>
+        </w:rPr>
+        <w:t xml:space="preserve">koja ima konstruktor koji ne sadrži nijedan argument što naravno nije realna situacija. Neka klasa </w:t>
+      </w:r>
+      <w:r>
+        <w:rPr>
+          <w:rFonts w:ascii="Courier New" w:hAnsi="Courier New" w:cs="Courier New"/>
+          <w:color w:val="000000"/>
+          <w:sz w:val="20"/>
+          <w:szCs w:val="20"/>
+        </w:rPr>
+        <w:t>SubsystemPartOne</w:t>
+      </w:r>
+      <w:r>
+        <w:rPr>
+          <w:rFonts w:ascii="Courier New" w:hAnsi="Courier New" w:cs="Courier New"/>
+          <w:color w:val="000000"/>
+          <w:sz w:val="20"/>
+          <w:szCs w:val="20"/>
+        </w:rPr>
+        <w:t xml:space="preserve"> </w:t>
+      </w:r>
+      <w:r>
+        <w:rPr>
+          <w:rFonts w:ascii="Arial" w:hAnsi="Arial" w:cs="Arial"/>
+          <w:sz w:val="24"/>
+          <w:szCs w:val="24"/>
+        </w:rPr>
+        <w:t xml:space="preserve">kao argument prima objekat klase </w:t>
+      </w:r>
+      <w:r>
+        <w:rPr>
+          <w:rFonts w:ascii="Courier New" w:hAnsi="Courier New" w:cs="Courier New"/>
+          <w:color w:val="000000"/>
+          <w:sz w:val="20"/>
+          <w:szCs w:val="20"/>
+        </w:rPr>
+        <w:t>SubsystemPart</w:t>
+      </w:r>
+      <w:r>
+        <w:rPr>
+          <w:rFonts w:ascii="Courier New" w:hAnsi="Courier New" w:cs="Courier New"/>
+          <w:color w:val="000000"/>
+          <w:sz w:val="20"/>
+          <w:szCs w:val="20"/>
+        </w:rPr>
+        <w:t>Two</w:t>
+      </w:r>
+      <w:r>
+        <w:rPr>
+          <w:rFonts w:ascii="Arial" w:hAnsi="Arial" w:cs="Arial"/>
+          <w:sz w:val="24"/>
+          <w:szCs w:val="24"/>
+        </w:rPr>
+        <w:t xml:space="preserve">, dovoljno je da u modulu navedemo kako se gradi objekat klase </w:t>
+      </w:r>
+      <w:r>
+        <w:rPr>
+          <w:rFonts w:ascii="Courier New" w:hAnsi="Courier New" w:cs="Courier New"/>
+          <w:color w:val="000000"/>
+          <w:sz w:val="20"/>
+          <w:szCs w:val="20"/>
+        </w:rPr>
+        <w:t>SubsystemPart</w:t>
+      </w:r>
+      <w:r>
+        <w:rPr>
+          <w:rFonts w:ascii="Courier New" w:hAnsi="Courier New" w:cs="Courier New"/>
+          <w:color w:val="000000"/>
+          <w:sz w:val="20"/>
+          <w:szCs w:val="20"/>
+        </w:rPr>
+        <w:t>Two</w:t>
+      </w:r>
+      <w:r>
+        <w:rPr>
+          <w:rFonts w:ascii="Arial" w:hAnsi="Arial" w:cs="Arial"/>
+          <w:sz w:val="24"/>
+          <w:szCs w:val="24"/>
+        </w:rPr>
+        <w:t xml:space="preserve">. </w:t>
+      </w:r>
+      <w:r>
+        <w:rPr>
+          <w:rFonts w:ascii="Arial" w:hAnsi="Arial" w:cs="Arial"/>
+          <w:sz w:val="24"/>
+          <w:szCs w:val="24"/>
+        </w:rPr>
+        <w:t xml:space="preserve">U slučaju da je potrebno konstruisati objekat klase </w:t>
+      </w:r>
+      <w:r>
+        <w:rPr>
+          <w:rFonts w:ascii="Courier New" w:hAnsi="Courier New" w:cs="Courier New"/>
+          <w:color w:val="000000"/>
+          <w:sz w:val="20"/>
+          <w:szCs w:val="20"/>
+        </w:rPr>
+        <w:t>SubsystemPartOne</w:t>
+      </w:r>
+      <w:r>
+        <w:rPr>
+          <w:rFonts w:ascii="Courier New" w:hAnsi="Courier New" w:cs="Courier New"/>
+          <w:color w:val="000000"/>
+          <w:sz w:val="20"/>
+          <w:szCs w:val="20"/>
+        </w:rPr>
+        <w:t xml:space="preserve"> </w:t>
+      </w:r>
+      <w:r>
+        <w:rPr>
+          <w:rFonts w:ascii="Arial" w:hAnsi="Arial" w:cs="Arial"/>
+          <w:sz w:val="24"/>
+          <w:szCs w:val="24"/>
+        </w:rPr>
+        <w:t xml:space="preserve">Dagger </w:t>
+      </w:r>
+      <w:r>
+        <w:rPr>
+          <w:rFonts w:ascii="Arial" w:hAnsi="Arial" w:cs="Arial"/>
+          <w:sz w:val="24"/>
+          <w:szCs w:val="24"/>
+          <w:lang w:val="sr-Latn-RS"/>
+        </w:rPr>
+        <w:t xml:space="preserve">će na osnovu metode za izgradnju objekta klase </w:t>
+      </w:r>
+      <w:r>
+        <w:rPr>
+          <w:rFonts w:ascii="Courier New" w:hAnsi="Courier New" w:cs="Courier New"/>
+          <w:color w:val="000000"/>
+          <w:sz w:val="20"/>
+          <w:szCs w:val="20"/>
+        </w:rPr>
+        <w:t>SubsystemPart</w:t>
+      </w:r>
+      <w:r>
+        <w:rPr>
+          <w:rFonts w:ascii="Courier New" w:hAnsi="Courier New" w:cs="Courier New"/>
+          <w:color w:val="000000"/>
+          <w:sz w:val="20"/>
+          <w:szCs w:val="20"/>
+        </w:rPr>
+        <w:t>Two</w:t>
+      </w:r>
+      <w:r>
+        <w:rPr>
+          <w:rFonts w:ascii="Courier New" w:hAnsi="Courier New" w:cs="Courier New"/>
+          <w:color w:val="000000"/>
+          <w:sz w:val="20"/>
+          <w:szCs w:val="20"/>
+        </w:rPr>
+        <w:t xml:space="preserve"> </w:t>
+      </w:r>
+      <w:r>
+        <w:rPr>
+          <w:rFonts w:ascii="Arial" w:hAnsi="Arial" w:cs="Arial"/>
+          <w:sz w:val="24"/>
+          <w:szCs w:val="24"/>
+        </w:rPr>
+        <w:t>mo</w:t>
+      </w:r>
+      <w:r>
+        <w:rPr>
+          <w:rFonts w:ascii="Arial" w:hAnsi="Arial" w:cs="Arial"/>
+          <w:sz w:val="24"/>
+          <w:szCs w:val="24"/>
+          <w:lang w:val="sr-Latn-RS"/>
+        </w:rPr>
+        <w:t xml:space="preserve">ći prvo da konstruiše taj objekat a zatim da ga </w:t>
+      </w:r>
+      <w:r>
+        <w:rPr>
+          <w:rFonts w:ascii="Arial" w:hAnsi="Arial" w:cs="Arial"/>
+          <w:sz w:val="24"/>
+          <w:szCs w:val="24"/>
+          <w:lang w:val="sr-Latn-RS"/>
+        </w:rPr>
+        <w:t>prosledi</w:t>
+      </w:r>
+      <w:r>
+        <w:rPr>
+          <w:rFonts w:ascii="Arial" w:hAnsi="Arial" w:cs="Arial"/>
+          <w:sz w:val="24"/>
+          <w:szCs w:val="24"/>
+          <w:lang w:val="sr-Latn-RS"/>
+        </w:rPr>
+        <w:t xml:space="preserve"> da bi izgradio traženi objekat.</w:t>
+      </w:r>
+      <w:r>
+        <w:rPr>
+          <w:rFonts w:ascii="Arial" w:hAnsi="Arial" w:cs="Arial"/>
+          <w:sz w:val="24"/>
+          <w:szCs w:val="24"/>
+        </w:rPr>
+        <w:t xml:space="preserve"> Ukoliko ima i vi</w:t>
+      </w:r>
+      <w:r>
+        <w:rPr>
+          <w:rFonts w:ascii="Arial" w:hAnsi="Arial" w:cs="Arial"/>
+          <w:sz w:val="24"/>
+          <w:szCs w:val="24"/>
+          <w:lang w:val="sr-Latn-RS"/>
+        </w:rPr>
+        <w:t>še zavisnosti Dagger će automatski da detektuje redosled kojim treba da konstruiše objekte.</w:t>
+      </w:r>
+    </w:p>
+    <w:p>
+      <w:pPr>
+        <w:shd w:val="clear" w:color="auto" w:fill="FFFFFF"/>
+        <w:spacing w:after="0" w:line="240" w:lineRule="auto"/>
+        <w:rPr>
+          <w:rFonts w:ascii="Courier New" w:eastAsia="Times New Roman" w:hAnsi="Courier New" w:cs="Courier New"/>
+          <w:color w:val="000000"/>
+          <w:sz w:val="20"/>
+          <w:szCs w:val="20"/>
+        </w:rPr>
+      </w:pPr>
+      <w:r>
+        <w:rPr>
+          <w:rFonts w:ascii="Courier New" w:eastAsia="Times New Roman" w:hAnsi="Courier New" w:cs="Courier New"/>
+          <w:color w:val="000000"/>
+          <w:sz w:val="20"/>
+          <w:szCs w:val="20"/>
+        </w:rPr>
+        <w:t>@Module</w:t>
+      </w:r>
+    </w:p>
+    <w:p>
+      <w:pPr>
+        <w:shd w:val="clear" w:color="auto" w:fill="FFFFFF"/>
+        <w:spacing w:after="0" w:line="240" w:lineRule="auto"/>
+        <w:rPr>
+          <w:rFonts w:ascii="Courier New" w:eastAsia="Times New Roman" w:hAnsi="Courier New" w:cs="Courier New"/>
+          <w:color w:val="000000"/>
+          <w:sz w:val="20"/>
+          <w:szCs w:val="20"/>
+        </w:rPr>
+      </w:pPr>
+      <w:r>
+        <w:rPr>
+          <w:rFonts w:ascii="Courier New" w:eastAsia="Times New Roman" w:hAnsi="Courier New" w:cs="Courier New"/>
+          <w:color w:val="8000FF"/>
+          <w:sz w:val="20"/>
+          <w:szCs w:val="20"/>
+        </w:rPr>
+        <w:t>public</w:t>
+      </w:r>
+      <w:r>
+        <w:rPr>
+          <w:rFonts w:ascii="Courier New" w:eastAsia="Times New Roman" w:hAnsi="Courier New" w:cs="Courier New"/>
+          <w:color w:val="000000"/>
+          <w:sz w:val="20"/>
+          <w:szCs w:val="20"/>
+        </w:rPr>
+        <w:t xml:space="preserve"> </w:t>
+      </w:r>
+      <w:r>
+        <w:rPr>
+          <w:rFonts w:ascii="Courier New" w:eastAsia="Times New Roman" w:hAnsi="Courier New" w:cs="Courier New"/>
+          <w:color w:val="8000FF"/>
+          <w:sz w:val="20"/>
+          <w:szCs w:val="20"/>
+        </w:rPr>
+        <w:t>class</w:t>
+      </w:r>
+      <w:r>
+        <w:rPr>
+          <w:rFonts w:ascii="Courier New" w:eastAsia="Times New Roman" w:hAnsi="Courier New" w:cs="Courier New"/>
+          <w:color w:val="000000"/>
+          <w:sz w:val="20"/>
+          <w:szCs w:val="20"/>
+        </w:rPr>
+        <w:t xml:space="preserve"> DependencyModule </w:t>
+      </w:r>
+      <w:r>
+        <w:rPr>
+          <w:rFonts w:ascii="Courier New" w:eastAsia="Times New Roman" w:hAnsi="Courier New" w:cs="Courier New"/>
+          <w:b/>
+          <w:bCs/>
+          <w:color w:val="000080"/>
+          <w:sz w:val="20"/>
+          <w:szCs w:val="20"/>
+        </w:rPr>
+        <w:t>{</w:t>
+      </w:r>
+    </w:p>
+    <w:p>
+      <w:pPr>
+        <w:shd w:val="clear" w:color="auto" w:fill="FFFFFF"/>
+        <w:spacing w:after="0" w:line="240" w:lineRule="auto"/>
+        <w:rPr>
+          <w:rFonts w:ascii="Courier New" w:eastAsia="Times New Roman" w:hAnsi="Courier New" w:cs="Courier New"/>
+          <w:color w:val="000000"/>
+          <w:sz w:val="20"/>
+          <w:szCs w:val="20"/>
+        </w:rPr>
+      </w:pPr>
+      <w:r>
+        <w:rPr>
+          <w:rFonts w:ascii="Courier New" w:eastAsia="Times New Roman" w:hAnsi="Courier New" w:cs="Courier New"/>
+          <w:color w:val="000000"/>
+          <w:sz w:val="20"/>
+          <w:szCs w:val="20"/>
+        </w:rPr>
+        <w:t xml:space="preserve">    @Provides</w:t>
+      </w:r>
+    </w:p>
+    <w:p>
+      <w:pPr>
+        <w:shd w:val="clear" w:color="auto" w:fill="FFFFFF"/>
+        <w:spacing w:after="0" w:line="240" w:lineRule="auto"/>
+        <w:rPr>
+          <w:rFonts w:ascii="Courier New" w:eastAsia="Times New Roman" w:hAnsi="Courier New" w:cs="Courier New"/>
+          <w:color w:val="000000"/>
+          <w:sz w:val="20"/>
+          <w:szCs w:val="20"/>
+        </w:rPr>
+      </w:pPr>
+      <w:r>
+        <w:rPr>
+          <w:rFonts w:ascii="Courier New" w:eastAsia="Times New Roman" w:hAnsi="Courier New" w:cs="Courier New"/>
+          <w:color w:val="000000"/>
+          <w:sz w:val="20"/>
+          <w:szCs w:val="20"/>
+        </w:rPr>
+        <w:t xml:space="preserve">    </w:t>
+      </w:r>
+      <w:r>
+        <w:rPr>
+          <w:rFonts w:ascii="Courier New" w:eastAsia="Times New Roman" w:hAnsi="Courier New" w:cs="Courier New"/>
+          <w:color w:val="8000FF"/>
+          <w:sz w:val="20"/>
+          <w:szCs w:val="20"/>
+        </w:rPr>
+        <w:t>public</w:t>
+      </w:r>
+      <w:r>
+        <w:rPr>
+          <w:rFonts w:ascii="Courier New" w:eastAsia="Times New Roman" w:hAnsi="Courier New" w:cs="Courier New"/>
+          <w:color w:val="000000"/>
+          <w:sz w:val="20"/>
+          <w:szCs w:val="20"/>
+        </w:rPr>
+        <w:t xml:space="preserve"> Dependency provideDependency</w:t>
+      </w:r>
+      <w:r>
+        <w:rPr>
+          <w:rFonts w:ascii="Courier New" w:eastAsia="Times New Roman" w:hAnsi="Courier New" w:cs="Courier New"/>
+          <w:b/>
+          <w:bCs/>
+          <w:color w:val="000080"/>
+          <w:sz w:val="20"/>
+          <w:szCs w:val="20"/>
+        </w:rPr>
+        <w:t>(</w:t>
+      </w:r>
+    </w:p>
+    <w:p>
+      <w:pPr>
+        <w:shd w:val="clear" w:color="auto" w:fill="FFFFFF"/>
+        <w:spacing w:after="0" w:line="240" w:lineRule="auto"/>
+        <w:rPr>
+          <w:rFonts w:ascii="Courier New" w:eastAsia="Times New Roman" w:hAnsi="Courier New" w:cs="Courier New"/>
+          <w:color w:val="000000"/>
+          <w:sz w:val="20"/>
+          <w:szCs w:val="20"/>
+        </w:rPr>
+      </w:pPr>
+      <w:r>
+        <w:rPr>
+          <w:rFonts w:ascii="Courier New" w:eastAsia="Times New Roman" w:hAnsi="Courier New" w:cs="Courier New"/>
+          <w:color w:val="000000"/>
+          <w:sz w:val="20"/>
+          <w:szCs w:val="20"/>
+        </w:rPr>
+        <w:t xml:space="preserve">               SecondaryDependency secondaryDependency</w:t>
+      </w:r>
+      <w:r>
+        <w:rPr>
+          <w:rFonts w:ascii="Courier New" w:eastAsia="Times New Roman" w:hAnsi="Courier New" w:cs="Courier New"/>
+          <w:b/>
+          <w:bCs/>
+          <w:color w:val="000080"/>
+          <w:sz w:val="20"/>
+          <w:szCs w:val="20"/>
+        </w:rPr>
+        <w:t>)</w:t>
+      </w:r>
+      <w:r>
+        <w:rPr>
+          <w:rFonts w:ascii="Courier New" w:eastAsia="Times New Roman" w:hAnsi="Courier New" w:cs="Courier New"/>
+          <w:color w:val="000000"/>
+          <w:sz w:val="20"/>
+          <w:szCs w:val="20"/>
+        </w:rPr>
+        <w:t xml:space="preserve"> </w:t>
+      </w:r>
+      <w:r>
+        <w:rPr>
+          <w:rFonts w:ascii="Courier New" w:eastAsia="Times New Roman" w:hAnsi="Courier New" w:cs="Courier New"/>
+          <w:b/>
+          <w:bCs/>
+          <w:color w:val="000080"/>
+          <w:sz w:val="20"/>
+          <w:szCs w:val="20"/>
+        </w:rPr>
+        <w:t>{</w:t>
+      </w:r>
+    </w:p>
+    <w:p>
+      <w:pPr>
+        <w:shd w:val="clear" w:color="auto" w:fill="FFFFFF"/>
+        <w:spacing w:after="0" w:line="240" w:lineRule="auto"/>
+        <w:rPr>
+          <w:rFonts w:ascii="Courier New" w:eastAsia="Times New Roman" w:hAnsi="Courier New" w:cs="Courier New"/>
+          <w:color w:val="000000"/>
+          <w:sz w:val="20"/>
+          <w:szCs w:val="20"/>
+        </w:rPr>
+      </w:pPr>
+      <w:r>
+        <w:rPr>
+          <w:rFonts w:ascii="Courier New" w:eastAsia="Times New Roman" w:hAnsi="Courier New" w:cs="Courier New"/>
+          <w:color w:val="000000"/>
+          <w:sz w:val="20"/>
+          <w:szCs w:val="20"/>
+        </w:rPr>
+        <w:t xml:space="preserve">        </w:t>
+      </w:r>
+      <w:r>
+        <w:rPr>
+          <w:rFonts w:ascii="Courier New" w:eastAsia="Times New Roman" w:hAnsi="Courier New" w:cs="Courier New"/>
+          <w:b/>
+          <w:bCs/>
+          <w:color w:val="0000FF"/>
+          <w:sz w:val="20"/>
+          <w:szCs w:val="20"/>
+        </w:rPr>
+        <w:t>return</w:t>
+      </w:r>
+      <w:r>
+        <w:rPr>
+          <w:rFonts w:ascii="Courier New" w:eastAsia="Times New Roman" w:hAnsi="Courier New" w:cs="Courier New"/>
+          <w:color w:val="000000"/>
+          <w:sz w:val="20"/>
+          <w:szCs w:val="20"/>
+        </w:rPr>
+        <w:t xml:space="preserve"> </w:t>
+      </w:r>
+      <w:r>
+        <w:rPr>
+          <w:rFonts w:ascii="Courier New" w:eastAsia="Times New Roman" w:hAnsi="Courier New" w:cs="Courier New"/>
+          <w:b/>
+          <w:bCs/>
+          <w:color w:val="0000FF"/>
+          <w:sz w:val="20"/>
+          <w:szCs w:val="20"/>
+        </w:rPr>
+        <w:t>new</w:t>
+      </w:r>
+      <w:r>
+        <w:rPr>
+          <w:rFonts w:ascii="Courier New" w:eastAsia="Times New Roman" w:hAnsi="Courier New" w:cs="Courier New"/>
+          <w:color w:val="000000"/>
+          <w:sz w:val="20"/>
+          <w:szCs w:val="20"/>
+        </w:rPr>
+        <w:t xml:space="preserve"> DependencyImplementation</w:t>
+      </w:r>
+      <w:r>
+        <w:rPr>
+          <w:rFonts w:ascii="Courier New" w:eastAsia="Times New Roman" w:hAnsi="Courier New" w:cs="Courier New"/>
+          <w:b/>
+          <w:bCs/>
+          <w:color w:val="000080"/>
+          <w:sz w:val="20"/>
+          <w:szCs w:val="20"/>
+        </w:rPr>
+        <w:t>(</w:t>
+      </w:r>
+      <w:r>
+        <w:rPr>
+          <w:rFonts w:ascii="Courier New" w:eastAsia="Times New Roman" w:hAnsi="Courier New" w:cs="Courier New"/>
+          <w:color w:val="000000"/>
+          <w:sz w:val="20"/>
+          <w:szCs w:val="20"/>
+        </w:rPr>
+        <w:t>secondaryDependency</w:t>
+      </w:r>
+      <w:r>
+        <w:rPr>
+          <w:rFonts w:ascii="Courier New" w:eastAsia="Times New Roman" w:hAnsi="Courier New" w:cs="Courier New"/>
+          <w:b/>
+          <w:bCs/>
+          <w:color w:val="000080"/>
+          <w:sz w:val="20"/>
+          <w:szCs w:val="20"/>
+        </w:rPr>
+        <w:t>);</w:t>
+      </w:r>
+    </w:p>
+    <w:p>
+      <w:pPr>
+        <w:shd w:val="clear" w:color="auto" w:fill="FFFFFF"/>
+        <w:tabs>
+          <w:tab w:val="left" w:pos="3703"/>
+        </w:tabs>
+        <w:spacing w:after="0" w:line="240" w:lineRule="auto"/>
+        <w:rPr>
+          <w:rFonts w:ascii="Courier New" w:eastAsia="Times New Roman" w:hAnsi="Courier New" w:cs="Courier New"/>
+          <w:color w:val="000000"/>
+          <w:sz w:val="20"/>
+          <w:szCs w:val="20"/>
+        </w:rPr>
+      </w:pPr>
+      <w:r>
+        <w:rPr>
+          <w:rFonts w:ascii="Courier New" w:eastAsia="Times New Roman" w:hAnsi="Courier New" w:cs="Courier New"/>
+          <w:color w:val="000000"/>
+          <w:sz w:val="20"/>
+          <w:szCs w:val="20"/>
+        </w:rPr>
+        <w:t xml:space="preserve">    </w:t>
+      </w:r>
+      <w:r>
+        <w:rPr>
+          <w:rFonts w:ascii="Courier New" w:eastAsia="Times New Roman" w:hAnsi="Courier New" w:cs="Courier New"/>
+          <w:b/>
+          <w:bCs/>
+          <w:color w:val="000080"/>
+          <w:sz w:val="20"/>
+          <w:szCs w:val="20"/>
+        </w:rPr>
+        <w:t>}</w:t>
+      </w:r>
+      <w:r>
+        <w:rPr>
+          <w:rFonts w:ascii="Courier New" w:eastAsia="Times New Roman" w:hAnsi="Courier New" w:cs="Courier New"/>
+          <w:b/>
+          <w:bCs/>
+          <w:color w:val="000080"/>
+          <w:sz w:val="20"/>
+          <w:szCs w:val="20"/>
+        </w:rPr>
+        <w:tab/>
+      </w:r>
+    </w:p>
+    <w:p>
+      <w:pPr>
+        <w:shd w:val="clear" w:color="auto" w:fill="FFFFFF"/>
+        <w:spacing w:after="0" w:line="240" w:lineRule="auto"/>
+        <w:rPr>
+          <w:rFonts w:ascii="Courier New" w:eastAsia="Times New Roman" w:hAnsi="Courier New" w:cs="Courier New"/>
+          <w:color w:val="000000"/>
+          <w:sz w:val="20"/>
+          <w:szCs w:val="20"/>
+        </w:rPr>
+      </w:pPr>
+    </w:p>
+    <w:p>
+      <w:pPr>
+        <w:shd w:val="clear" w:color="auto" w:fill="FFFFFF"/>
+        <w:spacing w:after="0" w:line="240" w:lineRule="auto"/>
+        <w:rPr>
+          <w:rFonts w:ascii="Courier New" w:eastAsia="Times New Roman" w:hAnsi="Courier New" w:cs="Courier New"/>
+          <w:color w:val="000000"/>
+          <w:sz w:val="20"/>
+          <w:szCs w:val="20"/>
+        </w:rPr>
+      </w:pPr>
+      <w:r>
+        <w:rPr>
+          <w:rFonts w:ascii="Courier New" w:eastAsia="Times New Roman" w:hAnsi="Courier New" w:cs="Courier New"/>
+          <w:color w:val="000000"/>
+          <w:sz w:val="20"/>
+          <w:szCs w:val="20"/>
+        </w:rPr>
+        <w:t xml:space="preserve">    @Provides</w:t>
       </w:r>
       <w:bookmarkStart w:id="0" w:name="_GoBack"/>
       <w:bookmarkEnd w:id="0"/>
+    </w:p>
+    <w:p>
+      <w:pPr>
+        <w:shd w:val="clear" w:color="auto" w:fill="FFFFFF"/>
+        <w:spacing w:after="0" w:line="240" w:lineRule="auto"/>
+        <w:rPr>
+          <w:rFonts w:ascii="Courier New" w:eastAsia="Times New Roman" w:hAnsi="Courier New" w:cs="Courier New"/>
+          <w:color w:val="000000"/>
+          <w:sz w:val="20"/>
+          <w:szCs w:val="20"/>
+        </w:rPr>
+      </w:pPr>
+      <w:r>
+        <w:rPr>
+          <w:rFonts w:ascii="Courier New" w:eastAsia="Times New Roman" w:hAnsi="Courier New" w:cs="Courier New"/>
+          <w:color w:val="000000"/>
+          <w:sz w:val="20"/>
+          <w:szCs w:val="20"/>
+        </w:rPr>
+        <w:t xml:space="preserve">    </w:t>
+      </w:r>
+      <w:r>
+        <w:rPr>
+          <w:rFonts w:ascii="Courier New" w:eastAsia="Times New Roman" w:hAnsi="Courier New" w:cs="Courier New"/>
+          <w:color w:val="8000FF"/>
+          <w:sz w:val="20"/>
+          <w:szCs w:val="20"/>
+        </w:rPr>
+        <w:t>public</w:t>
+      </w:r>
+      <w:r>
+        <w:rPr>
+          <w:rFonts w:ascii="Courier New" w:eastAsia="Times New Roman" w:hAnsi="Courier New" w:cs="Courier New"/>
+          <w:color w:val="000000"/>
+          <w:sz w:val="20"/>
+          <w:szCs w:val="20"/>
+        </w:rPr>
+        <w:t xml:space="preserve"> SecondaryDependency provideSecondaryDependency</w:t>
+      </w:r>
+      <w:r>
+        <w:rPr>
+          <w:rFonts w:ascii="Courier New" w:eastAsia="Times New Roman" w:hAnsi="Courier New" w:cs="Courier New"/>
+          <w:b/>
+          <w:bCs/>
+          <w:color w:val="000080"/>
+          <w:sz w:val="20"/>
+          <w:szCs w:val="20"/>
+        </w:rPr>
+        <w:t>()</w:t>
+      </w:r>
+      <w:r>
+        <w:rPr>
+          <w:rFonts w:ascii="Courier New" w:eastAsia="Times New Roman" w:hAnsi="Courier New" w:cs="Courier New"/>
+          <w:color w:val="000000"/>
+          <w:sz w:val="20"/>
+          <w:szCs w:val="20"/>
+        </w:rPr>
+        <w:t xml:space="preserve"> </w:t>
+      </w:r>
+      <w:r>
+        <w:rPr>
+          <w:rFonts w:ascii="Courier New" w:eastAsia="Times New Roman" w:hAnsi="Courier New" w:cs="Courier New"/>
+          <w:b/>
+          <w:bCs/>
+          <w:color w:val="000080"/>
+          <w:sz w:val="20"/>
+          <w:szCs w:val="20"/>
+        </w:rPr>
+        <w:t>{</w:t>
+      </w:r>
+    </w:p>
+    <w:p>
+      <w:pPr>
+        <w:shd w:val="clear" w:color="auto" w:fill="FFFFFF"/>
+        <w:spacing w:after="0" w:line="240" w:lineRule="auto"/>
+        <w:rPr>
+          <w:rFonts w:ascii="Courier New" w:eastAsia="Times New Roman" w:hAnsi="Courier New" w:cs="Courier New"/>
+          <w:color w:val="000000"/>
+          <w:sz w:val="20"/>
+          <w:szCs w:val="20"/>
+        </w:rPr>
+      </w:pPr>
+      <w:r>
+        <w:rPr>
+          <w:rFonts w:ascii="Courier New" w:eastAsia="Times New Roman" w:hAnsi="Courier New" w:cs="Courier New"/>
+          <w:color w:val="000000"/>
+          <w:sz w:val="20"/>
+          <w:szCs w:val="20"/>
+        </w:rPr>
+        <w:t xml:space="preserve">        </w:t>
+      </w:r>
+      <w:r>
+        <w:rPr>
+          <w:rFonts w:ascii="Courier New" w:eastAsia="Times New Roman" w:hAnsi="Courier New" w:cs="Courier New"/>
+          <w:b/>
+          <w:bCs/>
+          <w:color w:val="0000FF"/>
+          <w:sz w:val="20"/>
+          <w:szCs w:val="20"/>
+        </w:rPr>
+        <w:t>return</w:t>
+      </w:r>
+      <w:r>
+        <w:rPr>
+          <w:rFonts w:ascii="Courier New" w:eastAsia="Times New Roman" w:hAnsi="Courier New" w:cs="Courier New"/>
+          <w:color w:val="000000"/>
+          <w:sz w:val="20"/>
+          <w:szCs w:val="20"/>
+        </w:rPr>
+        <w:t xml:space="preserve"> </w:t>
+      </w:r>
+      <w:r>
+        <w:rPr>
+          <w:rFonts w:ascii="Courier New" w:eastAsia="Times New Roman" w:hAnsi="Courier New" w:cs="Courier New"/>
+          <w:b/>
+          <w:bCs/>
+          <w:color w:val="0000FF"/>
+          <w:sz w:val="20"/>
+          <w:szCs w:val="20"/>
+        </w:rPr>
+        <w:t>new</w:t>
+      </w:r>
+      <w:r>
+        <w:rPr>
+          <w:rFonts w:ascii="Courier New" w:eastAsia="Times New Roman" w:hAnsi="Courier New" w:cs="Courier New"/>
+          <w:color w:val="000000"/>
+          <w:sz w:val="20"/>
+          <w:szCs w:val="20"/>
+        </w:rPr>
+        <w:t xml:space="preserve"> SecondaryDependencyImplementation</w:t>
+      </w:r>
+      <w:r>
+        <w:rPr>
+          <w:rFonts w:ascii="Courier New" w:eastAsia="Times New Roman" w:hAnsi="Courier New" w:cs="Courier New"/>
+          <w:b/>
+          <w:bCs/>
+          <w:color w:val="000080"/>
+          <w:sz w:val="20"/>
+          <w:szCs w:val="20"/>
+        </w:rPr>
+        <w:t>();</w:t>
+      </w:r>
+    </w:p>
+    <w:p>
+      <w:pPr>
+        <w:shd w:val="clear" w:color="auto" w:fill="FFFFFF"/>
+        <w:spacing w:after="0" w:line="240" w:lineRule="auto"/>
+        <w:rPr>
+          <w:rFonts w:ascii="Courier New" w:eastAsia="Times New Roman" w:hAnsi="Courier New" w:cs="Courier New"/>
+          <w:color w:val="000000"/>
+          <w:sz w:val="20"/>
+          <w:szCs w:val="20"/>
+        </w:rPr>
+      </w:pPr>
+      <w:r>
+        <w:rPr>
+          <w:rFonts w:ascii="Courier New" w:eastAsia="Times New Roman" w:hAnsi="Courier New" w:cs="Courier New"/>
+          <w:color w:val="000000"/>
+          <w:sz w:val="20"/>
+          <w:szCs w:val="20"/>
+        </w:rPr>
+        <w:t xml:space="preserve">    </w:t>
+      </w:r>
+      <w:r>
+        <w:rPr>
+          <w:rFonts w:ascii="Courier New" w:eastAsia="Times New Roman" w:hAnsi="Courier New" w:cs="Courier New"/>
+          <w:b/>
+          <w:bCs/>
+          <w:color w:val="000080"/>
+          <w:sz w:val="20"/>
+          <w:szCs w:val="20"/>
+        </w:rPr>
+        <w:t>}</w:t>
+      </w:r>
+    </w:p>
+    <w:p>
+      <w:pPr>
+        <w:shd w:val="clear" w:color="auto" w:fill="FFFFFF"/>
+        <w:spacing w:after="0" w:line="240" w:lineRule="auto"/>
+        <w:rPr>
+          <w:rFonts w:ascii="Courier New" w:eastAsia="Times New Roman" w:hAnsi="Courier New" w:cs="Courier New"/>
+          <w:color w:val="000000"/>
+          <w:sz w:val="20"/>
+          <w:szCs w:val="20"/>
+        </w:rPr>
+      </w:pPr>
+      <w:r>
+        <w:rPr>
+          <w:rFonts w:ascii="Courier New" w:eastAsia="Times New Roman" w:hAnsi="Courier New" w:cs="Courier New"/>
+          <w:b/>
+          <w:bCs/>
+          <w:color w:val="000080"/>
+          <w:sz w:val="20"/>
+          <w:szCs w:val="20"/>
+        </w:rPr>
+        <w:t>}</w:t>
+      </w:r>
+    </w:p>
+    <w:p>
+      <w:pPr>
+        <w:rPr>
+          <w:rFonts w:ascii="Arial" w:hAnsi="Arial" w:cs="Arial"/>
+          <w:sz w:val="24"/>
+          <w:szCs w:val="24"/>
+        </w:rPr>
+      </w:pPr>
+    </w:p>
+    <w:p>
+      <w:pPr>
+        <w:shd w:val="clear" w:color="auto" w:fill="FFFFFF"/>
+        <w:rPr>
+          <w:rFonts w:ascii="Arial" w:eastAsia="Times New Roman" w:hAnsi="Arial" w:cs="Arial"/>
+          <w:sz w:val="24"/>
+          <w:szCs w:val="24"/>
+          <w:lang w:val="sr-Latn-RS"/>
+        </w:rPr>
+      </w:pPr>
+      <w:r>
+        <w:rPr>
+          <w:rFonts w:ascii="Arial" w:eastAsia="Times New Roman" w:hAnsi="Arial" w:cs="Arial"/>
+          <w:sz w:val="24"/>
+          <w:szCs w:val="24"/>
+        </w:rPr>
+        <w:t>Pored stati</w:t>
+      </w:r>
+      <w:r>
+        <w:rPr>
+          <w:rFonts w:ascii="Arial" w:eastAsia="Times New Roman" w:hAnsi="Arial" w:cs="Arial"/>
+          <w:sz w:val="24"/>
+          <w:szCs w:val="24"/>
+          <w:lang w:val="sr-Latn-RS"/>
+        </w:rPr>
+        <w:t>čkih objekata moguće je proslediti i objekat koji je dostupan tek u vreme izvršavanja programa.</w:t>
+      </w:r>
+    </w:p>
+    <w:p>
+      <w:pPr>
+        <w:shd w:val="clear" w:color="auto" w:fill="FFFFFF"/>
+        <w:spacing w:after="0" w:line="240" w:lineRule="auto"/>
+        <w:rPr>
+          <w:rFonts w:ascii="Courier New" w:eastAsia="Times New Roman" w:hAnsi="Courier New" w:cs="Courier New"/>
+          <w:color w:val="000000"/>
+          <w:sz w:val="20"/>
+          <w:szCs w:val="20"/>
+        </w:rPr>
+      </w:pPr>
+      <w:r>
+        <w:rPr>
+          <w:rFonts w:ascii="Courier New" w:eastAsia="Times New Roman" w:hAnsi="Courier New" w:cs="Courier New"/>
+          <w:color w:val="000000"/>
+          <w:sz w:val="20"/>
+          <w:szCs w:val="20"/>
+        </w:rPr>
+        <w:t>@Module</w:t>
+      </w:r>
+    </w:p>
+    <w:p>
+      <w:pPr>
+        <w:shd w:val="clear" w:color="auto" w:fill="FFFFFF"/>
+        <w:spacing w:after="0" w:line="240" w:lineRule="auto"/>
+        <w:rPr>
+          <w:rFonts w:ascii="Courier New" w:eastAsia="Times New Roman" w:hAnsi="Courier New" w:cs="Courier New"/>
+          <w:color w:val="000000"/>
+          <w:sz w:val="20"/>
+          <w:szCs w:val="20"/>
+        </w:rPr>
+      </w:pPr>
+      <w:r>
+        <w:rPr>
+          <w:rFonts w:ascii="Courier New" w:eastAsia="Times New Roman" w:hAnsi="Courier New" w:cs="Courier New"/>
+          <w:color w:val="8000FF"/>
+          <w:sz w:val="20"/>
+          <w:szCs w:val="20"/>
+        </w:rPr>
+        <w:t>public</w:t>
+      </w:r>
+      <w:r>
+        <w:rPr>
+          <w:rFonts w:ascii="Courier New" w:eastAsia="Times New Roman" w:hAnsi="Courier New" w:cs="Courier New"/>
+          <w:color w:val="000000"/>
+          <w:sz w:val="20"/>
+          <w:szCs w:val="20"/>
+        </w:rPr>
+        <w:t xml:space="preserve"> </w:t>
+      </w:r>
+      <w:r>
+        <w:rPr>
+          <w:rFonts w:ascii="Courier New" w:eastAsia="Times New Roman" w:hAnsi="Courier New" w:cs="Courier New"/>
+          <w:color w:val="8000FF"/>
+          <w:sz w:val="20"/>
+          <w:szCs w:val="20"/>
+        </w:rPr>
+        <w:t>class</w:t>
+      </w:r>
+      <w:r>
+        <w:rPr>
+          <w:rFonts w:ascii="Courier New" w:eastAsia="Times New Roman" w:hAnsi="Courier New" w:cs="Courier New"/>
+          <w:color w:val="000000"/>
+          <w:sz w:val="20"/>
+          <w:szCs w:val="20"/>
+        </w:rPr>
+        <w:t xml:space="preserve"> DependencyModule </w:t>
+      </w:r>
+      <w:r>
+        <w:rPr>
+          <w:rFonts w:ascii="Courier New" w:eastAsia="Times New Roman" w:hAnsi="Courier New" w:cs="Courier New"/>
+          <w:b/>
+          <w:bCs/>
+          <w:color w:val="000080"/>
+          <w:sz w:val="20"/>
+          <w:szCs w:val="20"/>
+        </w:rPr>
+        <w:t>{</w:t>
+      </w:r>
+    </w:p>
+    <w:p>
+      <w:pPr>
+        <w:shd w:val="clear" w:color="auto" w:fill="FFFFFF"/>
+        <w:spacing w:after="0" w:line="240" w:lineRule="auto"/>
+        <w:rPr>
+          <w:rFonts w:ascii="Courier New" w:eastAsia="Times New Roman" w:hAnsi="Courier New" w:cs="Courier New"/>
+          <w:color w:val="000000"/>
+          <w:sz w:val="20"/>
+          <w:szCs w:val="20"/>
+        </w:rPr>
+      </w:pPr>
+      <w:r>
+        <w:rPr>
+          <w:rFonts w:ascii="Courier New" w:eastAsia="Times New Roman" w:hAnsi="Courier New" w:cs="Courier New"/>
+          <w:color w:val="000000"/>
+          <w:sz w:val="20"/>
+          <w:szCs w:val="20"/>
+        </w:rPr>
+        <w:t xml:space="preserve">    </w:t>
+      </w:r>
+      <w:r>
+        <w:rPr>
+          <w:rFonts w:ascii="Courier New" w:eastAsia="Times New Roman" w:hAnsi="Courier New" w:cs="Courier New"/>
+          <w:color w:val="8000FF"/>
+          <w:sz w:val="20"/>
+          <w:szCs w:val="20"/>
+        </w:rPr>
+        <w:t>public</w:t>
+      </w:r>
+      <w:r>
+        <w:rPr>
+          <w:rFonts w:ascii="Courier New" w:eastAsia="Times New Roman" w:hAnsi="Courier New" w:cs="Courier New"/>
+          <w:color w:val="000000"/>
+          <w:sz w:val="20"/>
+          <w:szCs w:val="20"/>
+        </w:rPr>
+        <w:t xml:space="preserve"> RuntimeParameter runtimeParameter</w:t>
+      </w:r>
+      <w:r>
+        <w:rPr>
+          <w:rFonts w:ascii="Courier New" w:eastAsia="Times New Roman" w:hAnsi="Courier New" w:cs="Courier New"/>
+          <w:b/>
+          <w:bCs/>
+          <w:color w:val="000080"/>
+          <w:sz w:val="20"/>
+          <w:szCs w:val="20"/>
+        </w:rPr>
+        <w:t>;</w:t>
+      </w:r>
+    </w:p>
+    <w:p>
+      <w:pPr>
+        <w:shd w:val="clear" w:color="auto" w:fill="FFFFFF"/>
+        <w:spacing w:after="0" w:line="240" w:lineRule="auto"/>
+        <w:rPr>
+          <w:rFonts w:ascii="Courier New" w:eastAsia="Times New Roman" w:hAnsi="Courier New" w:cs="Courier New"/>
+          <w:color w:val="000000"/>
+          <w:sz w:val="20"/>
+          <w:szCs w:val="20"/>
+        </w:rPr>
+      </w:pPr>
+      <w:r>
+        <w:rPr>
+          <w:rFonts w:ascii="Courier New" w:eastAsia="Times New Roman" w:hAnsi="Courier New" w:cs="Courier New"/>
+          <w:color w:val="000000"/>
+          <w:sz w:val="20"/>
+          <w:szCs w:val="20"/>
+        </w:rPr>
+        <w:t xml:space="preserve">    </w:t>
+      </w:r>
+      <w:r>
+        <w:rPr>
+          <w:rFonts w:ascii="Courier New" w:eastAsia="Times New Roman" w:hAnsi="Courier New" w:cs="Courier New"/>
+          <w:color w:val="8000FF"/>
+          <w:sz w:val="20"/>
+          <w:szCs w:val="20"/>
+        </w:rPr>
+        <w:t>public</w:t>
+      </w:r>
+      <w:r>
+        <w:rPr>
+          <w:rFonts w:ascii="Courier New" w:eastAsia="Times New Roman" w:hAnsi="Courier New" w:cs="Courier New"/>
+          <w:color w:val="000000"/>
+          <w:sz w:val="20"/>
+          <w:szCs w:val="20"/>
+        </w:rPr>
+        <w:t xml:space="preserve"> DependencyModule</w:t>
+      </w:r>
+      <w:r>
+        <w:rPr>
+          <w:rFonts w:ascii="Courier New" w:eastAsia="Times New Roman" w:hAnsi="Courier New" w:cs="Courier New"/>
+          <w:b/>
+          <w:bCs/>
+          <w:color w:val="000080"/>
+          <w:sz w:val="20"/>
+          <w:szCs w:val="20"/>
+        </w:rPr>
+        <w:t>(</w:t>
+      </w:r>
+      <w:r>
+        <w:rPr>
+          <w:rFonts w:ascii="Courier New" w:eastAsia="Times New Roman" w:hAnsi="Courier New" w:cs="Courier New"/>
+          <w:color w:val="000000"/>
+          <w:sz w:val="20"/>
+          <w:szCs w:val="20"/>
+        </w:rPr>
+        <w:t>RuntimeParameter runtimeParameter</w:t>
+      </w:r>
+      <w:r>
+        <w:rPr>
+          <w:rFonts w:ascii="Courier New" w:eastAsia="Times New Roman" w:hAnsi="Courier New" w:cs="Courier New"/>
+          <w:b/>
+          <w:bCs/>
+          <w:color w:val="000080"/>
+          <w:sz w:val="20"/>
+          <w:szCs w:val="20"/>
+        </w:rPr>
+        <w:t>)</w:t>
+      </w:r>
+      <w:r>
+        <w:rPr>
+          <w:rFonts w:ascii="Courier New" w:eastAsia="Times New Roman" w:hAnsi="Courier New" w:cs="Courier New"/>
+          <w:color w:val="000000"/>
+          <w:sz w:val="20"/>
+          <w:szCs w:val="20"/>
+        </w:rPr>
+        <w:t xml:space="preserve"> </w:t>
+      </w:r>
+      <w:r>
+        <w:rPr>
+          <w:rFonts w:ascii="Courier New" w:eastAsia="Times New Roman" w:hAnsi="Courier New" w:cs="Courier New"/>
+          <w:b/>
+          <w:bCs/>
+          <w:color w:val="000080"/>
+          <w:sz w:val="20"/>
+          <w:szCs w:val="20"/>
+        </w:rPr>
+        <w:t>{</w:t>
+      </w:r>
+    </w:p>
+    <w:p>
+      <w:pPr>
+        <w:shd w:val="clear" w:color="auto" w:fill="FFFFFF"/>
+        <w:spacing w:after="0" w:line="240" w:lineRule="auto"/>
+        <w:rPr>
+          <w:rFonts w:ascii="Courier New" w:eastAsia="Times New Roman" w:hAnsi="Courier New" w:cs="Courier New"/>
+          <w:color w:val="000000"/>
+          <w:sz w:val="20"/>
+          <w:szCs w:val="20"/>
+        </w:rPr>
+      </w:pPr>
+      <w:r>
+        <w:rPr>
+          <w:rFonts w:ascii="Courier New" w:eastAsia="Times New Roman" w:hAnsi="Courier New" w:cs="Courier New"/>
+          <w:color w:val="000000"/>
+          <w:sz w:val="20"/>
+          <w:szCs w:val="20"/>
+        </w:rPr>
+        <w:t xml:space="preserve">        </w:t>
+      </w:r>
+      <w:r>
+        <w:rPr>
+          <w:rFonts w:ascii="Courier New" w:eastAsia="Times New Roman" w:hAnsi="Courier New" w:cs="Courier New"/>
+          <w:b/>
+          <w:bCs/>
+          <w:color w:val="0000FF"/>
+          <w:sz w:val="20"/>
+          <w:szCs w:val="20"/>
+        </w:rPr>
+        <w:t>this</w:t>
+      </w:r>
+      <w:r>
+        <w:rPr>
+          <w:rFonts w:ascii="Courier New" w:eastAsia="Times New Roman" w:hAnsi="Courier New" w:cs="Courier New"/>
+          <w:b/>
+          <w:bCs/>
+          <w:color w:val="000080"/>
+          <w:sz w:val="20"/>
+          <w:szCs w:val="20"/>
+        </w:rPr>
+        <w:t>.</w:t>
+      </w:r>
+      <w:r>
+        <w:rPr>
+          <w:rFonts w:ascii="Courier New" w:eastAsia="Times New Roman" w:hAnsi="Courier New" w:cs="Courier New"/>
+          <w:color w:val="000000"/>
+          <w:sz w:val="20"/>
+          <w:szCs w:val="20"/>
+        </w:rPr>
+        <w:t xml:space="preserve">runtimeParameter </w:t>
+      </w:r>
+      <w:r>
+        <w:rPr>
+          <w:rFonts w:ascii="Courier New" w:eastAsia="Times New Roman" w:hAnsi="Courier New" w:cs="Courier New"/>
+          <w:b/>
+          <w:bCs/>
+          <w:color w:val="000080"/>
+          <w:sz w:val="20"/>
+          <w:szCs w:val="20"/>
+        </w:rPr>
+        <w:t>=</w:t>
+      </w:r>
+      <w:r>
+        <w:rPr>
+          <w:rFonts w:ascii="Courier New" w:eastAsia="Times New Roman" w:hAnsi="Courier New" w:cs="Courier New"/>
+          <w:color w:val="000000"/>
+          <w:sz w:val="20"/>
+          <w:szCs w:val="20"/>
+        </w:rPr>
+        <w:t xml:space="preserve"> runtimeParameter</w:t>
+      </w:r>
+      <w:r>
+        <w:rPr>
+          <w:rFonts w:ascii="Courier New" w:eastAsia="Times New Roman" w:hAnsi="Courier New" w:cs="Courier New"/>
+          <w:b/>
+          <w:bCs/>
+          <w:color w:val="000080"/>
+          <w:sz w:val="20"/>
+          <w:szCs w:val="20"/>
+        </w:rPr>
+        <w:t>;</w:t>
+      </w:r>
+    </w:p>
+    <w:p>
+      <w:pPr>
+        <w:shd w:val="clear" w:color="auto" w:fill="FFFFFF"/>
+        <w:spacing w:after="0" w:line="240" w:lineRule="auto"/>
+        <w:rPr>
+          <w:rFonts w:ascii="Courier New" w:eastAsia="Times New Roman" w:hAnsi="Courier New" w:cs="Courier New"/>
+          <w:color w:val="000000"/>
+          <w:sz w:val="20"/>
+          <w:szCs w:val="20"/>
+        </w:rPr>
+      </w:pPr>
+      <w:r>
+        <w:rPr>
+          <w:rFonts w:ascii="Courier New" w:eastAsia="Times New Roman" w:hAnsi="Courier New" w:cs="Courier New"/>
+          <w:color w:val="000000"/>
+          <w:sz w:val="20"/>
+          <w:szCs w:val="20"/>
+        </w:rPr>
+        <w:t xml:space="preserve">    </w:t>
+      </w:r>
+      <w:r>
+        <w:rPr>
+          <w:rFonts w:ascii="Courier New" w:eastAsia="Times New Roman" w:hAnsi="Courier New" w:cs="Courier New"/>
+          <w:b/>
+          <w:bCs/>
+          <w:color w:val="000080"/>
+          <w:sz w:val="20"/>
+          <w:szCs w:val="20"/>
+        </w:rPr>
+        <w:t>}</w:t>
+      </w:r>
+    </w:p>
+    <w:p>
+      <w:pPr>
+        <w:shd w:val="clear" w:color="auto" w:fill="FFFFFF"/>
+        <w:spacing w:after="0" w:line="240" w:lineRule="auto"/>
+        <w:rPr>
+          <w:rFonts w:ascii="Courier New" w:eastAsia="Times New Roman" w:hAnsi="Courier New" w:cs="Courier New"/>
+          <w:color w:val="000000"/>
+          <w:sz w:val="20"/>
+          <w:szCs w:val="20"/>
+        </w:rPr>
+      </w:pPr>
+      <w:r>
+        <w:rPr>
+          <w:rFonts w:ascii="Courier New" w:eastAsia="Times New Roman" w:hAnsi="Courier New" w:cs="Courier New"/>
+          <w:color w:val="000000"/>
+          <w:sz w:val="20"/>
+          <w:szCs w:val="20"/>
+        </w:rPr>
+        <w:t xml:space="preserve">    @Provides</w:t>
+      </w:r>
+    </w:p>
+    <w:p>
+      <w:pPr>
+        <w:shd w:val="clear" w:color="auto" w:fill="FFFFFF"/>
+        <w:spacing w:after="0" w:line="240" w:lineRule="auto"/>
+        <w:rPr>
+          <w:rFonts w:ascii="Courier New" w:eastAsia="Times New Roman" w:hAnsi="Courier New" w:cs="Courier New"/>
+          <w:color w:val="000000"/>
+          <w:sz w:val="20"/>
+          <w:szCs w:val="20"/>
+        </w:rPr>
+      </w:pPr>
+      <w:r>
+        <w:rPr>
+          <w:rFonts w:ascii="Courier New" w:eastAsia="Times New Roman" w:hAnsi="Courier New" w:cs="Courier New"/>
+          <w:color w:val="000000"/>
+          <w:sz w:val="20"/>
+          <w:szCs w:val="20"/>
+        </w:rPr>
+        <w:t xml:space="preserve">    </w:t>
+      </w:r>
+      <w:r>
+        <w:rPr>
+          <w:rFonts w:ascii="Courier New" w:eastAsia="Times New Roman" w:hAnsi="Courier New" w:cs="Courier New"/>
+          <w:color w:val="8000FF"/>
+          <w:sz w:val="20"/>
+          <w:szCs w:val="20"/>
+        </w:rPr>
+        <w:t>public</w:t>
+      </w:r>
+      <w:r>
+        <w:rPr>
+          <w:rFonts w:ascii="Courier New" w:eastAsia="Times New Roman" w:hAnsi="Courier New" w:cs="Courier New"/>
+          <w:color w:val="000000"/>
+          <w:sz w:val="20"/>
+          <w:szCs w:val="20"/>
+        </w:rPr>
+        <w:t xml:space="preserve"> Dependency provideDepedency</w:t>
+      </w:r>
+      <w:r>
+        <w:rPr>
+          <w:rFonts w:ascii="Courier New" w:eastAsia="Times New Roman" w:hAnsi="Courier New" w:cs="Courier New"/>
+          <w:b/>
+          <w:bCs/>
+          <w:color w:val="000080"/>
+          <w:sz w:val="20"/>
+          <w:szCs w:val="20"/>
+        </w:rPr>
+        <w:t>()</w:t>
+      </w:r>
+      <w:r>
+        <w:rPr>
+          <w:rFonts w:ascii="Courier New" w:eastAsia="Times New Roman" w:hAnsi="Courier New" w:cs="Courier New"/>
+          <w:color w:val="000000"/>
+          <w:sz w:val="20"/>
+          <w:szCs w:val="20"/>
+        </w:rPr>
+        <w:t xml:space="preserve"> </w:t>
+      </w:r>
+      <w:r>
+        <w:rPr>
+          <w:rFonts w:ascii="Courier New" w:eastAsia="Times New Roman" w:hAnsi="Courier New" w:cs="Courier New"/>
+          <w:b/>
+          <w:bCs/>
+          <w:color w:val="000080"/>
+          <w:sz w:val="20"/>
+          <w:szCs w:val="20"/>
+        </w:rPr>
+        <w:t>{</w:t>
+      </w:r>
+    </w:p>
+    <w:p>
+      <w:pPr>
+        <w:shd w:val="clear" w:color="auto" w:fill="FFFFFF"/>
+        <w:spacing w:after="0" w:line="240" w:lineRule="auto"/>
+        <w:rPr>
+          <w:rFonts w:ascii="Courier New" w:eastAsia="Times New Roman" w:hAnsi="Courier New" w:cs="Courier New"/>
+          <w:color w:val="000000"/>
+          <w:sz w:val="20"/>
+          <w:szCs w:val="20"/>
+        </w:rPr>
+      </w:pPr>
+      <w:r>
+        <w:rPr>
+          <w:rFonts w:ascii="Courier New" w:eastAsia="Times New Roman" w:hAnsi="Courier New" w:cs="Courier New"/>
+          <w:color w:val="000000"/>
+          <w:sz w:val="20"/>
+          <w:szCs w:val="20"/>
+        </w:rPr>
+        <w:t xml:space="preserve">        </w:t>
+      </w:r>
+      <w:r>
+        <w:rPr>
+          <w:rFonts w:ascii="Courier New" w:eastAsia="Times New Roman" w:hAnsi="Courier New" w:cs="Courier New"/>
+          <w:b/>
+          <w:bCs/>
+          <w:color w:val="0000FF"/>
+          <w:sz w:val="20"/>
+          <w:szCs w:val="20"/>
+        </w:rPr>
+        <w:t>return</w:t>
+      </w:r>
+      <w:r>
+        <w:rPr>
+          <w:rFonts w:ascii="Courier New" w:eastAsia="Times New Roman" w:hAnsi="Courier New" w:cs="Courier New"/>
+          <w:color w:val="000000"/>
+          <w:sz w:val="20"/>
+          <w:szCs w:val="20"/>
+        </w:rPr>
+        <w:t xml:space="preserve"> </w:t>
+      </w:r>
+      <w:r>
+        <w:rPr>
+          <w:rFonts w:ascii="Courier New" w:eastAsia="Times New Roman" w:hAnsi="Courier New" w:cs="Courier New"/>
+          <w:b/>
+          <w:bCs/>
+          <w:color w:val="0000FF"/>
+          <w:sz w:val="20"/>
+          <w:szCs w:val="20"/>
+        </w:rPr>
+        <w:t>new</w:t>
+      </w:r>
+      <w:r>
+        <w:rPr>
+          <w:rFonts w:ascii="Courier New" w:eastAsia="Times New Roman" w:hAnsi="Courier New" w:cs="Courier New"/>
+          <w:color w:val="000000"/>
+          <w:sz w:val="20"/>
+          <w:szCs w:val="20"/>
+        </w:rPr>
+        <w:t xml:space="preserve"> Dependency</w:t>
+      </w:r>
+      <w:r>
+        <w:rPr>
+          <w:rFonts w:ascii="Courier New" w:eastAsia="Times New Roman" w:hAnsi="Courier New" w:cs="Courier New"/>
+          <w:b/>
+          <w:bCs/>
+          <w:color w:val="000080"/>
+          <w:sz w:val="20"/>
+          <w:szCs w:val="20"/>
+        </w:rPr>
+        <w:t>(</w:t>
+      </w:r>
+      <w:r>
+        <w:rPr>
+          <w:rFonts w:ascii="Courier New" w:eastAsia="Times New Roman" w:hAnsi="Courier New" w:cs="Courier New"/>
+          <w:color w:val="000000"/>
+          <w:sz w:val="20"/>
+          <w:szCs w:val="20"/>
+        </w:rPr>
+        <w:t>runtimeParameter</w:t>
+      </w:r>
+      <w:r>
+        <w:rPr>
+          <w:rFonts w:ascii="Courier New" w:eastAsia="Times New Roman" w:hAnsi="Courier New" w:cs="Courier New"/>
+          <w:b/>
+          <w:bCs/>
+          <w:color w:val="000080"/>
+          <w:sz w:val="20"/>
+          <w:szCs w:val="20"/>
+        </w:rPr>
+        <w:t>);</w:t>
+      </w:r>
+    </w:p>
+    <w:p>
+      <w:pPr>
+        <w:shd w:val="clear" w:color="auto" w:fill="FFFFFF"/>
+        <w:spacing w:after="0" w:line="240" w:lineRule="auto"/>
+        <w:rPr>
+          <w:rFonts w:ascii="Courier New" w:eastAsia="Times New Roman" w:hAnsi="Courier New" w:cs="Courier New"/>
+          <w:color w:val="000000"/>
+          <w:sz w:val="20"/>
+          <w:szCs w:val="20"/>
+        </w:rPr>
+      </w:pPr>
+      <w:r>
+        <w:rPr>
+          <w:rFonts w:ascii="Courier New" w:eastAsia="Times New Roman" w:hAnsi="Courier New" w:cs="Courier New"/>
+          <w:color w:val="000000"/>
+          <w:sz w:val="20"/>
+          <w:szCs w:val="20"/>
+        </w:rPr>
+        <w:t xml:space="preserve">    </w:t>
+      </w:r>
+      <w:r>
+        <w:rPr>
+          <w:rFonts w:ascii="Courier New" w:eastAsia="Times New Roman" w:hAnsi="Courier New" w:cs="Courier New"/>
+          <w:b/>
+          <w:bCs/>
+          <w:color w:val="000080"/>
+          <w:sz w:val="20"/>
+          <w:szCs w:val="20"/>
+        </w:rPr>
+        <w:t>}</w:t>
+      </w:r>
+    </w:p>
+    <w:p>
+      <w:pPr>
+        <w:shd w:val="clear" w:color="auto" w:fill="FFFFFF"/>
+        <w:spacing w:after="0" w:line="240" w:lineRule="auto"/>
+        <w:rPr>
+          <w:rFonts w:ascii="Courier New" w:eastAsia="Times New Roman" w:hAnsi="Courier New" w:cs="Courier New"/>
+          <w:color w:val="000000"/>
+          <w:sz w:val="20"/>
+          <w:szCs w:val="20"/>
+        </w:rPr>
+      </w:pPr>
+      <w:r>
+        <w:rPr>
+          <w:rFonts w:ascii="Courier New" w:eastAsia="Times New Roman" w:hAnsi="Courier New" w:cs="Courier New"/>
+          <w:b/>
+          <w:bCs/>
+          <w:color w:val="000080"/>
+          <w:sz w:val="20"/>
+          <w:szCs w:val="20"/>
+        </w:rPr>
+        <w:t>}</w:t>
+      </w:r>
+    </w:p>
+    <w:p>
+      <w:pPr>
+        <w:shd w:val="clear" w:color="auto" w:fill="FFFFFF"/>
+        <w:rPr>
+          <w:rFonts w:ascii="Arial" w:eastAsia="Times New Roman" w:hAnsi="Arial" w:cs="Arial"/>
+          <w:sz w:val="24"/>
+          <w:szCs w:val="24"/>
+          <w:lang w:val="sr-Latn-RS"/>
+        </w:rPr>
+      </w:pPr>
+    </w:p>
+    <w:p>
+      <w:pPr>
+        <w:shd w:val="clear" w:color="auto" w:fill="FFFFFF"/>
+        <w:rPr>
+          <w:rFonts w:ascii="Arial" w:eastAsia="Times New Roman" w:hAnsi="Arial" w:cs="Arial"/>
+          <w:sz w:val="24"/>
+          <w:szCs w:val="24"/>
+        </w:rPr>
+      </w:pPr>
+    </w:p>
+    <w:p>
+      <w:pPr>
+        <w:shd w:val="clear" w:color="auto" w:fill="FFFFFF"/>
+        <w:rPr>
+          <w:rFonts w:ascii="Arial" w:eastAsia="Times New Roman" w:hAnsi="Arial" w:cs="Arial"/>
+          <w:sz w:val="24"/>
+          <w:szCs w:val="24"/>
+        </w:rPr>
+      </w:pPr>
+    </w:p>
+    <w:p>
+      <w:pPr>
+        <w:shd w:val="clear" w:color="auto" w:fill="FFFFFF"/>
+        <w:rPr>
+          <w:rFonts w:ascii="Arial" w:eastAsia="Times New Roman" w:hAnsi="Arial" w:cs="Arial"/>
+          <w:sz w:val="24"/>
+          <w:szCs w:val="24"/>
+        </w:rPr>
+      </w:pPr>
+    </w:p>
+    <w:p>
+      <w:pPr>
+        <w:shd w:val="clear" w:color="auto" w:fill="FFFFFF"/>
+        <w:rPr>
+          <w:rFonts w:ascii="Arial" w:eastAsia="Times New Roman" w:hAnsi="Arial" w:cs="Arial"/>
+          <w:sz w:val="24"/>
+          <w:szCs w:val="24"/>
+        </w:rPr>
+      </w:pPr>
+    </w:p>
+    <w:p>
+      <w:pPr>
+        <w:shd w:val="clear" w:color="auto" w:fill="FFFFFF"/>
+        <w:rPr>
+          <w:rFonts w:ascii="Arial" w:eastAsia="Times New Roman" w:hAnsi="Arial" w:cs="Arial"/>
+          <w:sz w:val="24"/>
+          <w:szCs w:val="24"/>
+        </w:rPr>
+      </w:pPr>
+    </w:p>
+    <w:p>
+      <w:pPr>
+        <w:shd w:val="clear" w:color="auto" w:fill="FFFFFF"/>
+        <w:rPr>
+          <w:rFonts w:ascii="Arial" w:eastAsia="Times New Roman" w:hAnsi="Arial" w:cs="Arial"/>
+          <w:sz w:val="24"/>
+          <w:szCs w:val="24"/>
+        </w:rPr>
+      </w:pPr>
+    </w:p>
+    <w:p>
+      <w:pPr>
+        <w:shd w:val="clear" w:color="auto" w:fill="FFFFFF"/>
+        <w:rPr>
+          <w:rFonts w:ascii="Arial" w:eastAsia="Times New Roman" w:hAnsi="Arial" w:cs="Arial"/>
+          <w:sz w:val="24"/>
+          <w:szCs w:val="24"/>
+        </w:rPr>
+      </w:pPr>
+    </w:p>
+    <w:p>
+      <w:pPr>
+        <w:shd w:val="clear" w:color="auto" w:fill="FFFFFF"/>
+        <w:rPr>
+          <w:rFonts w:ascii="Arial" w:eastAsia="Times New Roman" w:hAnsi="Arial" w:cs="Arial"/>
+          <w:sz w:val="24"/>
+          <w:szCs w:val="24"/>
+        </w:rPr>
+      </w:pPr>
+    </w:p>
+    <w:p>
+      <w:pPr>
+        <w:shd w:val="clear" w:color="auto" w:fill="FFFFFF"/>
+        <w:rPr>
+          <w:rFonts w:ascii="Arial" w:eastAsia="Times New Roman" w:hAnsi="Arial" w:cs="Arial"/>
+          <w:sz w:val="24"/>
+          <w:szCs w:val="24"/>
+        </w:rPr>
+      </w:pPr>
+    </w:p>
+    <w:p>
+      <w:pPr>
+        <w:shd w:val="clear" w:color="auto" w:fill="FFFFFF"/>
+        <w:rPr>
+          <w:rFonts w:ascii="Arial" w:eastAsia="Times New Roman" w:hAnsi="Arial" w:cs="Arial"/>
+          <w:sz w:val="24"/>
+          <w:szCs w:val="24"/>
+        </w:rPr>
+      </w:pPr>
+    </w:p>
+    <w:p>
+      <w:pPr>
+        <w:shd w:val="clear" w:color="auto" w:fill="FFFFFF"/>
+        <w:rPr>
+          <w:rFonts w:ascii="Arial" w:eastAsia="Times New Roman" w:hAnsi="Arial" w:cs="Arial"/>
+          <w:sz w:val="24"/>
+          <w:szCs w:val="24"/>
+        </w:rPr>
+      </w:pPr>
+    </w:p>
+    <w:p>
+      <w:pPr>
+        <w:shd w:val="clear" w:color="auto" w:fill="FFFFFF"/>
+        <w:rPr>
+          <w:rFonts w:ascii="Arial" w:eastAsia="Times New Roman" w:hAnsi="Arial" w:cs="Arial"/>
+          <w:sz w:val="24"/>
+          <w:szCs w:val="24"/>
+        </w:rPr>
+      </w:pPr>
+    </w:p>
+    <w:p>
+      <w:pPr>
+        <w:shd w:val="clear" w:color="auto" w:fill="FFFFFF"/>
+        <w:rPr>
+          <w:rFonts w:ascii="Arial" w:eastAsia="Times New Roman" w:hAnsi="Arial" w:cs="Arial"/>
+          <w:sz w:val="24"/>
+          <w:szCs w:val="24"/>
+        </w:rPr>
+      </w:pPr>
+    </w:p>
+    <w:p>
+      <w:pPr>
+        <w:shd w:val="clear" w:color="auto" w:fill="FFFFFF"/>
+        <w:rPr>
+          <w:rFonts w:ascii="Arial" w:eastAsia="Times New Roman" w:hAnsi="Arial" w:cs="Arial"/>
+          <w:sz w:val="24"/>
+          <w:szCs w:val="24"/>
+        </w:rPr>
+      </w:pPr>
+    </w:p>
+    <w:p>
+      <w:pPr>
+        <w:shd w:val="clear" w:color="auto" w:fill="FFFFFF"/>
+        <w:rPr>
+          <w:rFonts w:ascii="Arial" w:eastAsia="Times New Roman" w:hAnsi="Arial" w:cs="Arial"/>
+          <w:sz w:val="24"/>
+          <w:szCs w:val="24"/>
+        </w:rPr>
+      </w:pPr>
+    </w:p>
+    <w:p>
+      <w:pPr>
+        <w:shd w:val="clear" w:color="auto" w:fill="FFFFFF"/>
+        <w:rPr>
+          <w:rFonts w:ascii="Arial" w:eastAsia="Times New Roman" w:hAnsi="Arial" w:cs="Arial"/>
+          <w:sz w:val="24"/>
+          <w:szCs w:val="24"/>
+        </w:rPr>
+      </w:pPr>
+    </w:p>
+    <w:p>
+      <w:pPr>
+        <w:shd w:val="clear" w:color="auto" w:fill="FFFFFF"/>
+        <w:rPr>
+          <w:rFonts w:ascii="Arial" w:eastAsia="Times New Roman" w:hAnsi="Arial" w:cs="Arial"/>
+          <w:sz w:val="24"/>
+          <w:szCs w:val="24"/>
+        </w:rPr>
+      </w:pPr>
+    </w:p>
+    <w:p>
+      <w:pPr>
+        <w:shd w:val="clear" w:color="auto" w:fill="FFFFFF"/>
+        <w:rPr>
+          <w:rFonts w:ascii="Arial" w:eastAsia="Times New Roman" w:hAnsi="Arial" w:cs="Arial"/>
+          <w:sz w:val="24"/>
+          <w:szCs w:val="24"/>
+        </w:rPr>
+      </w:pPr>
+    </w:p>
+    <w:p>
+      <w:pPr>
+        <w:shd w:val="clear" w:color="auto" w:fill="FFFFFF"/>
+        <w:rPr>
+          <w:rFonts w:ascii="Arial" w:eastAsia="Times New Roman" w:hAnsi="Arial" w:cs="Arial"/>
+          <w:sz w:val="24"/>
+          <w:szCs w:val="24"/>
+        </w:rPr>
+      </w:pPr>
+    </w:p>
+    <w:p>
+      <w:pPr>
+        <w:shd w:val="clear" w:color="auto" w:fill="FFFFFF"/>
+        <w:rPr>
+          <w:rFonts w:ascii="Arial" w:eastAsia="Times New Roman" w:hAnsi="Arial" w:cs="Arial"/>
+          <w:sz w:val="24"/>
+          <w:szCs w:val="24"/>
+        </w:rPr>
+      </w:pPr>
+    </w:p>
+    <w:p>
+      <w:pPr>
+        <w:shd w:val="clear" w:color="auto" w:fill="FFFFFF"/>
+        <w:rPr>
+          <w:rFonts w:ascii="Arial" w:eastAsia="Times New Roman" w:hAnsi="Arial" w:cs="Arial"/>
+          <w:sz w:val="24"/>
+          <w:szCs w:val="24"/>
+        </w:rPr>
+      </w:pPr>
+    </w:p>
+    <w:p>
+      <w:pPr>
+        <w:shd w:val="clear" w:color="auto" w:fill="FFFFFF"/>
+        <w:rPr>
+          <w:rFonts w:ascii="Arial" w:eastAsia="Times New Roman" w:hAnsi="Arial" w:cs="Arial"/>
+          <w:sz w:val="24"/>
+          <w:szCs w:val="24"/>
+        </w:rPr>
+      </w:pPr>
+    </w:p>
+    <w:p>
+      <w:pPr>
+        <w:shd w:val="clear" w:color="auto" w:fill="FFFFFF"/>
+        <w:rPr>
+          <w:rFonts w:ascii="Arial" w:eastAsia="Times New Roman" w:hAnsi="Arial" w:cs="Arial"/>
+          <w:sz w:val="24"/>
+          <w:szCs w:val="24"/>
+        </w:rPr>
+      </w:pPr>
+    </w:p>
+    <w:p>
+      <w:pPr>
+        <w:shd w:val="clear" w:color="auto" w:fill="FFFFFF"/>
+        <w:rPr>
+          <w:rFonts w:ascii="Arial" w:eastAsia="Times New Roman" w:hAnsi="Arial" w:cs="Arial"/>
+          <w:sz w:val="24"/>
+          <w:szCs w:val="24"/>
+        </w:rPr>
+      </w:pPr>
+    </w:p>
+    <w:p>
+      <w:pPr>
+        <w:shd w:val="clear" w:color="auto" w:fill="FFFFFF"/>
+        <w:rPr>
+          <w:rFonts w:ascii="Arial" w:eastAsia="Times New Roman" w:hAnsi="Arial" w:cs="Arial"/>
+          <w:sz w:val="24"/>
+          <w:szCs w:val="24"/>
+        </w:rPr>
+      </w:pPr>
+    </w:p>
+    <w:p>
+      <w:pPr>
+        <w:shd w:val="clear" w:color="auto" w:fill="FFFFFF"/>
+        <w:rPr>
+          <w:rFonts w:ascii="Arial" w:eastAsia="Times New Roman" w:hAnsi="Arial" w:cs="Arial"/>
+          <w:sz w:val="24"/>
+          <w:szCs w:val="24"/>
+        </w:rPr>
+      </w:pPr>
+    </w:p>
+    <w:p>
+      <w:pPr>
+        <w:shd w:val="clear" w:color="auto" w:fill="FFFFFF"/>
+        <w:rPr>
+          <w:rFonts w:ascii="Arial" w:eastAsia="Times New Roman" w:hAnsi="Arial" w:cs="Arial"/>
+          <w:sz w:val="24"/>
+          <w:szCs w:val="24"/>
+        </w:rPr>
+      </w:pPr>
+    </w:p>
+    <w:p>
+      <w:pPr>
+        <w:shd w:val="clear" w:color="auto" w:fill="FFFFFF"/>
+        <w:rPr>
+          <w:rFonts w:ascii="Arial" w:eastAsia="Times New Roman" w:hAnsi="Arial" w:cs="Arial"/>
+          <w:sz w:val="24"/>
+          <w:szCs w:val="24"/>
+        </w:rPr>
+      </w:pPr>
+    </w:p>
+    <w:p>
+      <w:pPr>
+        <w:shd w:val="clear" w:color="auto" w:fill="FFFFFF"/>
+        <w:rPr>
+          <w:rFonts w:ascii="Arial" w:eastAsia="Times New Roman" w:hAnsi="Arial" w:cs="Arial"/>
+          <w:sz w:val="24"/>
+          <w:szCs w:val="24"/>
+        </w:rPr>
+      </w:pPr>
+    </w:p>
+    <w:p>
+      <w:pPr>
+        <w:shd w:val="clear" w:color="auto" w:fill="FFFFFF"/>
+        <w:rPr>
+          <w:rFonts w:ascii="Arial" w:eastAsia="Times New Roman" w:hAnsi="Arial" w:cs="Arial"/>
+          <w:sz w:val="24"/>
+          <w:szCs w:val="24"/>
+        </w:rPr>
+      </w:pPr>
+    </w:p>
+    <w:p>
+      <w:pPr>
+        <w:shd w:val="clear" w:color="auto" w:fill="FFFFFF"/>
+        <w:rPr>
+          <w:rFonts w:ascii="Arial" w:eastAsia="Times New Roman" w:hAnsi="Arial" w:cs="Arial"/>
+          <w:sz w:val="24"/>
+          <w:szCs w:val="24"/>
+        </w:rPr>
+      </w:pPr>
+    </w:p>
+    <w:p>
+      <w:pPr>
+        <w:shd w:val="clear" w:color="auto" w:fill="FFFFFF"/>
+        <w:rPr>
+          <w:rFonts w:ascii="Arial" w:eastAsia="Times New Roman" w:hAnsi="Arial" w:cs="Arial"/>
+          <w:sz w:val="24"/>
+          <w:szCs w:val="24"/>
+        </w:rPr>
+      </w:pPr>
+    </w:p>
+    <w:p>
+      <w:pPr>
+        <w:shd w:val="clear" w:color="auto" w:fill="FFFFFF"/>
+        <w:rPr>
+          <w:rFonts w:ascii="Arial" w:eastAsia="Times New Roman" w:hAnsi="Arial" w:cs="Arial"/>
+          <w:sz w:val="24"/>
+          <w:szCs w:val="24"/>
+        </w:rPr>
+      </w:pPr>
+    </w:p>
+    <w:p>
+      <w:pPr>
+        <w:shd w:val="clear" w:color="auto" w:fill="FFFFFF"/>
+        <w:rPr>
+          <w:rFonts w:ascii="Arial" w:eastAsia="Times New Roman" w:hAnsi="Arial" w:cs="Arial"/>
+          <w:sz w:val="24"/>
+          <w:szCs w:val="24"/>
+        </w:rPr>
+      </w:pPr>
+    </w:p>
+    <w:p>
+      <w:pPr>
+        <w:shd w:val="clear" w:color="auto" w:fill="FFFFFF"/>
+        <w:rPr>
+          <w:rFonts w:ascii="Arial" w:eastAsia="Times New Roman" w:hAnsi="Arial" w:cs="Arial"/>
+          <w:sz w:val="24"/>
+          <w:szCs w:val="24"/>
+        </w:rPr>
+      </w:pPr>
+    </w:p>
+    <w:p>
+      <w:pPr>
+        <w:shd w:val="clear" w:color="auto" w:fill="FFFFFF"/>
+        <w:rPr>
+          <w:rFonts w:ascii="Arial" w:eastAsia="Times New Roman" w:hAnsi="Arial" w:cs="Arial"/>
+          <w:sz w:val="24"/>
+          <w:szCs w:val="24"/>
+        </w:rPr>
+      </w:pPr>
+    </w:p>
+    <w:p>
+      <w:pPr>
+        <w:shd w:val="clear" w:color="auto" w:fill="FFFFFF"/>
+        <w:rPr>
+          <w:rFonts w:ascii="Arial" w:eastAsia="Times New Roman" w:hAnsi="Arial" w:cs="Arial"/>
+          <w:sz w:val="24"/>
+          <w:szCs w:val="24"/>
+        </w:rPr>
+      </w:pPr>
+    </w:p>
+    <w:sdt>
+      <w:sdtPr>
+        <w:id w:val="481592320"/>
+        <w:docPartObj>
+          <w:docPartGallery w:val="Bibliographies"/>
+          <w:docPartUnique/>
+        </w:docPartObj>
+      </w:sdtPr>
+      <w:sdtEndPr>
+        <w:rPr>
+          <w:rFonts w:asciiTheme="minorHAnsi" w:eastAsiaTheme="minorHAnsi" w:hAnsiTheme="minorHAnsi" w:cstheme="minorBidi"/>
+          <w:color w:val="auto"/>
+          <w:sz w:val="22"/>
+          <w:szCs w:val="22"/>
+        </w:rPr>
+      </w:sdtEndPr>
+      <w:sdtContent>
+        <w:p>
+          <w:pPr>
+            <w:pStyle w:val="Heading1"/>
+          </w:pPr>
+          <w:r>
+            <w:t>References</w:t>
+          </w:r>
+        </w:p>
+        <w:sdt>
+          <w:sdtPr>
+            <w:id w:val="-573587230"/>
+            <w:bibliography/>
+          </w:sdtPr>
+          <w:sdtContent>
+            <w:p>
+              <w:pPr>
+                <w:pStyle w:val="Bibliography"/>
+                <w:rPr>
+                  <w:b/>
+                  <w:bCs/>
+                  <w:noProof/>
+                  <w:sz w:val="24"/>
+                  <w:szCs w:val="24"/>
+                </w:rPr>
+              </w:pPr>
+              <w:r>
+                <w:fldChar w:fldCharType="begin"/>
+              </w:r>
+              <w:r>
+                <w:instrText xml:space="preserve"> BIBLIOGRAPHY </w:instrText>
+              </w:r>
+              <w:r>
+                <w:fldChar w:fldCharType="separate"/>
+              </w:r>
+              <w:r>
+                <w:rPr>
+                  <w:noProof/>
+                </w:rPr>
+                <w:t xml:space="preserve">1. </w:t>
+              </w:r>
+              <w:r>
+                <w:rPr>
+                  <w:b/>
+                  <w:bCs/>
+                  <w:noProof/>
+                </w:rPr>
+                <w:t xml:space="preserve">Dagger. </w:t>
+              </w:r>
+              <w:r>
+                <w:rPr>
+                  <w:b/>
+                  <w:bCs/>
+                  <w:i/>
+                  <w:iCs/>
+                  <w:noProof/>
+                </w:rPr>
+                <w:t xml:space="preserve">Github. </w:t>
+              </w:r>
+              <w:r>
+                <w:rPr>
+                  <w:b/>
+                  <w:bCs/>
+                  <w:noProof/>
+                </w:rPr>
+                <w:t>[Online] 7 16, 2017. https://google.github.io/dagger/.</w:t>
+              </w:r>
+            </w:p>
+            <w:p>
+              <w:r>
+                <w:rPr>
+                  <w:b/>
+                  <w:bCs/>
+                  <w:noProof/>
+                </w:rPr>
+                <w:fldChar w:fldCharType="end"/>
+              </w:r>
+            </w:p>
+          </w:sdtContent>
+        </w:sdt>
+      </w:sdtContent>
+    </w:sdt>
+    <w:p>
+      <w:pPr>
+        <w:shd w:val="clear" w:color="auto" w:fill="FFFFFF"/>
+        <w:rPr>
+          <w:rFonts w:ascii="Arial" w:eastAsia="Times New Roman" w:hAnsi="Arial" w:cs="Arial"/>
+          <w:sz w:val="24"/>
+          <w:szCs w:val="24"/>
+        </w:rPr>
+      </w:pPr>
     </w:p>
     <w:sectPr>
       <w:footerReference w:type="default" r:id="rId9"/>
@@ -30199,7 +32735,7 @@
           <w:rPr>
             <w:noProof/>
           </w:rPr>
-          <w:t>20</w:t>
+          <w:t>22</w:t>
         </w:r>
         <w:r>
           <w:rPr>
@@ -30439,6 +32975,22 @@
       </w:r>
       <w:r>
         <w:t>”</w:t>
+      </w:r>
+    </w:p>
+  </w:footnote>
+  <w:footnote w:id="8">
+    <w:p>
+      <w:pPr>
+        <w:pStyle w:val="FootnoteText"/>
+      </w:pPr>
+      <w:r>
+        <w:rPr>
+          <w:rStyle w:val="FootnoteReference"/>
+        </w:rPr>
+        <w:footnoteRef/>
+      </w:r>
+      <w:r>
+        <w:t xml:space="preserve"> eng. Dependencies – objekti koje je potrebno umetnuti</w:t>
       </w:r>
     </w:p>
   </w:footnote>
@@ -32245,7 +34797,6 @@
   <w:style w:type="character" w:default="1" w:styleId="DefaultParagraphFont">
     <w:name w:val="Default Paragraph Font"/>
     <w:uiPriority w:val="1"/>
-    <w:semiHidden/>
     <w:unhideWhenUsed/>
   </w:style>
   <w:style w:type="table" w:default="1" w:styleId="TableNormal">
@@ -32535,6 +35086,123 @@
       <w:szCs w:val="20"/>
     </w:rPr>
   </w:style>
+  <w:style w:type="character" w:styleId="CommentReference">
+    <w:name w:val="annotation reference"/>
+    <w:basedOn w:val="DefaultParagraphFont"/>
+    <w:uiPriority w:val="99"/>
+    <w:semiHidden/>
+    <w:unhideWhenUsed/>
+    <w:rsid w:val="00FA586E"/>
+    <w:rPr>
+      <w:sz w:val="16"/>
+      <w:szCs w:val="16"/>
+    </w:rPr>
+  </w:style>
+  <w:style w:type="paragraph" w:styleId="CommentText">
+    <w:name w:val="annotation text"/>
+    <w:basedOn w:val="Normal"/>
+    <w:link w:val="CommentTextChar"/>
+    <w:uiPriority w:val="99"/>
+    <w:semiHidden/>
+    <w:unhideWhenUsed/>
+    <w:rsid w:val="00FA586E"/>
+    <w:pPr>
+      <w:spacing w:line="240" w:lineRule="auto"/>
+    </w:pPr>
+    <w:rPr>
+      <w:sz w:val="20"/>
+      <w:szCs w:val="20"/>
+    </w:rPr>
+  </w:style>
+  <w:style w:type="character" w:customStyle="1" w:styleId="CommentTextChar">
+    <w:name w:val="Comment Text Char"/>
+    <w:basedOn w:val="DefaultParagraphFont"/>
+    <w:link w:val="CommentText"/>
+    <w:uiPriority w:val="99"/>
+    <w:semiHidden/>
+    <w:rsid w:val="00FA586E"/>
+    <w:rPr>
+      <w:sz w:val="20"/>
+      <w:szCs w:val="20"/>
+    </w:rPr>
+  </w:style>
+  <w:style w:type="paragraph" w:styleId="CommentSubject">
+    <w:name w:val="annotation subject"/>
+    <w:basedOn w:val="CommentText"/>
+    <w:next w:val="CommentText"/>
+    <w:link w:val="CommentSubjectChar"/>
+    <w:uiPriority w:val="99"/>
+    <w:semiHidden/>
+    <w:unhideWhenUsed/>
+    <w:rsid w:val="00FA586E"/>
+    <w:rPr>
+      <w:b/>
+      <w:bCs/>
+    </w:rPr>
+  </w:style>
+  <w:style w:type="character" w:customStyle="1" w:styleId="CommentSubjectChar">
+    <w:name w:val="Comment Subject Char"/>
+    <w:basedOn w:val="CommentTextChar"/>
+    <w:link w:val="CommentSubject"/>
+    <w:uiPriority w:val="99"/>
+    <w:semiHidden/>
+    <w:rsid w:val="00FA586E"/>
+    <w:rPr>
+      <w:b/>
+      <w:bCs/>
+      <w:sz w:val="20"/>
+      <w:szCs w:val="20"/>
+    </w:rPr>
+  </w:style>
+  <w:style w:type="paragraph" w:styleId="BalloonText">
+    <w:name w:val="Balloon Text"/>
+    <w:basedOn w:val="Normal"/>
+    <w:link w:val="BalloonTextChar"/>
+    <w:uiPriority w:val="99"/>
+    <w:semiHidden/>
+    <w:unhideWhenUsed/>
+    <w:rsid w:val="00FA586E"/>
+    <w:pPr>
+      <w:spacing w:after="0" w:line="240" w:lineRule="auto"/>
+    </w:pPr>
+    <w:rPr>
+      <w:rFonts w:ascii="Segoe UI" w:hAnsi="Segoe UI" w:cs="Segoe UI"/>
+      <w:sz w:val="18"/>
+      <w:szCs w:val="18"/>
+    </w:rPr>
+  </w:style>
+  <w:style w:type="character" w:customStyle="1" w:styleId="BalloonTextChar">
+    <w:name w:val="Balloon Text Char"/>
+    <w:basedOn w:val="DefaultParagraphFont"/>
+    <w:link w:val="BalloonText"/>
+    <w:uiPriority w:val="99"/>
+    <w:semiHidden/>
+    <w:rsid w:val="00FA586E"/>
+    <w:rPr>
+      <w:rFonts w:ascii="Segoe UI" w:hAnsi="Segoe UI" w:cs="Segoe UI"/>
+      <w:sz w:val="18"/>
+      <w:szCs w:val="18"/>
+    </w:rPr>
+  </w:style>
+  <w:style w:type="paragraph" w:styleId="Bibliography">
+    <w:name w:val="Bibliography"/>
+    <w:basedOn w:val="Normal"/>
+    <w:next w:val="Normal"/>
+    <w:uiPriority w:val="37"/>
+    <w:unhideWhenUsed/>
+    <w:rsid w:val="00D676F9"/>
+  </w:style>
+  <w:style w:type="character" w:customStyle="1" w:styleId="sc21">
+    <w:name w:val="sc21"/>
+    <w:basedOn w:val="DefaultParagraphFont"/>
+    <w:rsid w:val="00AC1739"/>
+    <w:rPr>
+      <w:rFonts w:ascii="Courier New" w:hAnsi="Courier New" w:cs="Courier New" w:hint="default"/>
+      <w:color w:val="008000"/>
+      <w:sz w:val="20"/>
+      <w:szCs w:val="20"/>
+    </w:rPr>
+  </w:style>
 </w:styles>
 </file>
 
@@ -32818,11 +35486,24 @@
 </file>
 
 <file path=customXml/item1.xml><?xml version="1.0" encoding="utf-8"?>
-<b:Sources xmlns:b="http://schemas.openxmlformats.org/officeDocument/2006/bibliography" xmlns="http://schemas.openxmlformats.org/officeDocument/2006/bibliography" SelectedStyle="\APASixthEditionOfficeOnline.xsl" StyleName="APA" Version="6"/>
+<b:Sources xmlns:b="http://schemas.openxmlformats.org/officeDocument/2006/bibliography" xmlns="http://schemas.openxmlformats.org/officeDocument/2006/bibliography" SelectedStyle="\ISO690Nmerical.XSL" StyleName="ISO 690 - Numerical Reference" Version="1987">
+  <b:Source>
+    <b:Tag>Dag17</b:Tag>
+    <b:SourceType>InternetSite</b:SourceType>
+    <b:Guid>{B4A0EE0C-D4EF-442C-A405-816AEB3D4701}</b:Guid>
+    <b:Title>Dagger</b:Title>
+    <b:Year>2017</b:Year>
+    <b:InternetSiteTitle>Github</b:InternetSiteTitle>
+    <b:Month>7</b:Month>
+    <b:Day>16</b:Day>
+    <b:URL>https://google.github.io/dagger/</b:URL>
+    <b:RefOrder>1</b:RefOrder>
+  </b:Source>
+</b:Sources>
 </file>
 
 <file path=customXml/itemProps1.xml><?xml version="1.0" encoding="utf-8"?>
-<ds:datastoreItem xmlns:ds="http://schemas.openxmlformats.org/officeDocument/2006/customXml" ds:itemID="{044BDD90-9062-47BB-B39A-96A81A0BBA13}">
+<ds:datastoreItem xmlns:ds="http://schemas.openxmlformats.org/officeDocument/2006/customXml" ds:itemID="{82C53C76-9D48-48A1-A610-184D3C8CA278}">
   <ds:schemaRefs>
     <ds:schemaRef ds:uri="http://schemas.openxmlformats.org/officeDocument/2006/bibliography"/>
   </ds:schemaRefs>

</xml_diff>

<commit_message>
Nastavak rada na Daggeru
</commit_message>
<xml_diff>
--- a/Master rad.docx
+++ b/Master rad.docx
@@ -30928,16 +30928,7 @@
           <w:sz w:val="20"/>
           <w:szCs w:val="20"/>
         </w:rPr>
-        <w:t>Two</w:t>
-      </w:r>
-      <w:r>
-        <w:rPr>
-          <w:rFonts w:ascii="Courier New" w:hAnsi="Courier New" w:cs="Courier New"/>
-          <w:color w:val="000000"/>
-          <w:sz w:val="20"/>
-          <w:szCs w:val="20"/>
-        </w:rPr>
-        <w:t xml:space="preserve"> </w:t>
+        <w:t xml:space="preserve">Two </w:t>
       </w:r>
       <w:r>
         <w:rPr>
@@ -31365,830 +31356,896 @@
         </w:rPr>
         <w:t xml:space="preserve">    @Provides</w:t>
       </w:r>
+    </w:p>
+    <w:p>
+      <w:pPr>
+        <w:shd w:val="clear" w:color="auto" w:fill="FFFFFF"/>
+        <w:spacing w:after="0" w:line="240" w:lineRule="auto"/>
+        <w:rPr>
+          <w:rFonts w:ascii="Courier New" w:eastAsia="Times New Roman" w:hAnsi="Courier New" w:cs="Courier New"/>
+          <w:color w:val="000000"/>
+          <w:sz w:val="20"/>
+          <w:szCs w:val="20"/>
+        </w:rPr>
+      </w:pPr>
+      <w:r>
+        <w:rPr>
+          <w:rFonts w:ascii="Courier New" w:eastAsia="Times New Roman" w:hAnsi="Courier New" w:cs="Courier New"/>
+          <w:color w:val="000000"/>
+          <w:sz w:val="20"/>
+          <w:szCs w:val="20"/>
+        </w:rPr>
+        <w:t xml:space="preserve">    </w:t>
+      </w:r>
+      <w:r>
+        <w:rPr>
+          <w:rFonts w:ascii="Courier New" w:eastAsia="Times New Roman" w:hAnsi="Courier New" w:cs="Courier New"/>
+          <w:color w:val="8000FF"/>
+          <w:sz w:val="20"/>
+          <w:szCs w:val="20"/>
+        </w:rPr>
+        <w:t>public</w:t>
+      </w:r>
+      <w:r>
+        <w:rPr>
+          <w:rFonts w:ascii="Courier New" w:eastAsia="Times New Roman" w:hAnsi="Courier New" w:cs="Courier New"/>
+          <w:color w:val="000000"/>
+          <w:sz w:val="20"/>
+          <w:szCs w:val="20"/>
+        </w:rPr>
+        <w:t xml:space="preserve"> SecondaryDependency provideSecondaryDependency</w:t>
+      </w:r>
+      <w:r>
+        <w:rPr>
+          <w:rFonts w:ascii="Courier New" w:eastAsia="Times New Roman" w:hAnsi="Courier New" w:cs="Courier New"/>
+          <w:b/>
+          <w:bCs/>
+          <w:color w:val="000080"/>
+          <w:sz w:val="20"/>
+          <w:szCs w:val="20"/>
+        </w:rPr>
+        <w:t>()</w:t>
+      </w:r>
+      <w:r>
+        <w:rPr>
+          <w:rFonts w:ascii="Courier New" w:eastAsia="Times New Roman" w:hAnsi="Courier New" w:cs="Courier New"/>
+          <w:color w:val="000000"/>
+          <w:sz w:val="20"/>
+          <w:szCs w:val="20"/>
+        </w:rPr>
+        <w:t xml:space="preserve"> </w:t>
+      </w:r>
+      <w:r>
+        <w:rPr>
+          <w:rFonts w:ascii="Courier New" w:eastAsia="Times New Roman" w:hAnsi="Courier New" w:cs="Courier New"/>
+          <w:b/>
+          <w:bCs/>
+          <w:color w:val="000080"/>
+          <w:sz w:val="20"/>
+          <w:szCs w:val="20"/>
+        </w:rPr>
+        <w:t>{</w:t>
+      </w:r>
+    </w:p>
+    <w:p>
+      <w:pPr>
+        <w:shd w:val="clear" w:color="auto" w:fill="FFFFFF"/>
+        <w:spacing w:after="0" w:line="240" w:lineRule="auto"/>
+        <w:rPr>
+          <w:rFonts w:ascii="Courier New" w:eastAsia="Times New Roman" w:hAnsi="Courier New" w:cs="Courier New"/>
+          <w:color w:val="000000"/>
+          <w:sz w:val="20"/>
+          <w:szCs w:val="20"/>
+        </w:rPr>
+      </w:pPr>
+      <w:r>
+        <w:rPr>
+          <w:rFonts w:ascii="Courier New" w:eastAsia="Times New Roman" w:hAnsi="Courier New" w:cs="Courier New"/>
+          <w:color w:val="000000"/>
+          <w:sz w:val="20"/>
+          <w:szCs w:val="20"/>
+        </w:rPr>
+        <w:t xml:space="preserve">        </w:t>
+      </w:r>
+      <w:r>
+        <w:rPr>
+          <w:rFonts w:ascii="Courier New" w:eastAsia="Times New Roman" w:hAnsi="Courier New" w:cs="Courier New"/>
+          <w:b/>
+          <w:bCs/>
+          <w:color w:val="0000FF"/>
+          <w:sz w:val="20"/>
+          <w:szCs w:val="20"/>
+        </w:rPr>
+        <w:t>return</w:t>
+      </w:r>
+      <w:r>
+        <w:rPr>
+          <w:rFonts w:ascii="Courier New" w:eastAsia="Times New Roman" w:hAnsi="Courier New" w:cs="Courier New"/>
+          <w:color w:val="000000"/>
+          <w:sz w:val="20"/>
+          <w:szCs w:val="20"/>
+        </w:rPr>
+        <w:t xml:space="preserve"> </w:t>
+      </w:r>
+      <w:r>
+        <w:rPr>
+          <w:rFonts w:ascii="Courier New" w:eastAsia="Times New Roman" w:hAnsi="Courier New" w:cs="Courier New"/>
+          <w:b/>
+          <w:bCs/>
+          <w:color w:val="0000FF"/>
+          <w:sz w:val="20"/>
+          <w:szCs w:val="20"/>
+        </w:rPr>
+        <w:t>new</w:t>
+      </w:r>
+      <w:r>
+        <w:rPr>
+          <w:rFonts w:ascii="Courier New" w:eastAsia="Times New Roman" w:hAnsi="Courier New" w:cs="Courier New"/>
+          <w:color w:val="000000"/>
+          <w:sz w:val="20"/>
+          <w:szCs w:val="20"/>
+        </w:rPr>
+        <w:t xml:space="preserve"> SecondaryDependencyImplementation</w:t>
+      </w:r>
+      <w:r>
+        <w:rPr>
+          <w:rFonts w:ascii="Courier New" w:eastAsia="Times New Roman" w:hAnsi="Courier New" w:cs="Courier New"/>
+          <w:b/>
+          <w:bCs/>
+          <w:color w:val="000080"/>
+          <w:sz w:val="20"/>
+          <w:szCs w:val="20"/>
+        </w:rPr>
+        <w:t>();</w:t>
+      </w:r>
+    </w:p>
+    <w:p>
+      <w:pPr>
+        <w:shd w:val="clear" w:color="auto" w:fill="FFFFFF"/>
+        <w:spacing w:after="0" w:line="240" w:lineRule="auto"/>
+        <w:rPr>
+          <w:rFonts w:ascii="Courier New" w:eastAsia="Times New Roman" w:hAnsi="Courier New" w:cs="Courier New"/>
+          <w:color w:val="000000"/>
+          <w:sz w:val="20"/>
+          <w:szCs w:val="20"/>
+        </w:rPr>
+      </w:pPr>
+      <w:r>
+        <w:rPr>
+          <w:rFonts w:ascii="Courier New" w:eastAsia="Times New Roman" w:hAnsi="Courier New" w:cs="Courier New"/>
+          <w:color w:val="000000"/>
+          <w:sz w:val="20"/>
+          <w:szCs w:val="20"/>
+        </w:rPr>
+        <w:t xml:space="preserve">    </w:t>
+      </w:r>
+      <w:r>
+        <w:rPr>
+          <w:rFonts w:ascii="Courier New" w:eastAsia="Times New Roman" w:hAnsi="Courier New" w:cs="Courier New"/>
+          <w:b/>
+          <w:bCs/>
+          <w:color w:val="000080"/>
+          <w:sz w:val="20"/>
+          <w:szCs w:val="20"/>
+        </w:rPr>
+        <w:t>}</w:t>
+      </w:r>
+    </w:p>
+    <w:p>
+      <w:pPr>
+        <w:shd w:val="clear" w:color="auto" w:fill="FFFFFF"/>
+        <w:spacing w:after="0" w:line="240" w:lineRule="auto"/>
+        <w:rPr>
+          <w:rFonts w:ascii="Courier New" w:eastAsia="Times New Roman" w:hAnsi="Courier New" w:cs="Courier New"/>
+          <w:color w:val="000000"/>
+          <w:sz w:val="20"/>
+          <w:szCs w:val="20"/>
+        </w:rPr>
+      </w:pPr>
+      <w:r>
+        <w:rPr>
+          <w:rFonts w:ascii="Courier New" w:eastAsia="Times New Roman" w:hAnsi="Courier New" w:cs="Courier New"/>
+          <w:b/>
+          <w:bCs/>
+          <w:color w:val="000080"/>
+          <w:sz w:val="20"/>
+          <w:szCs w:val="20"/>
+        </w:rPr>
+        <w:t>}</w:t>
+      </w:r>
+    </w:p>
+    <w:p>
+      <w:pPr>
+        <w:rPr>
+          <w:rFonts w:ascii="Arial" w:hAnsi="Arial" w:cs="Arial"/>
+          <w:sz w:val="24"/>
+          <w:szCs w:val="24"/>
+        </w:rPr>
+      </w:pPr>
+    </w:p>
+    <w:p>
+      <w:pPr>
+        <w:shd w:val="clear" w:color="auto" w:fill="FFFFFF"/>
+        <w:rPr>
+          <w:rFonts w:ascii="Arial" w:eastAsia="Times New Roman" w:hAnsi="Arial" w:cs="Arial"/>
+          <w:sz w:val="24"/>
+          <w:szCs w:val="24"/>
+          <w:lang w:val="sr-Latn-RS"/>
+        </w:rPr>
+      </w:pPr>
+      <w:r>
+        <w:rPr>
+          <w:rFonts w:ascii="Arial" w:eastAsia="Times New Roman" w:hAnsi="Arial" w:cs="Arial"/>
+          <w:sz w:val="24"/>
+          <w:szCs w:val="24"/>
+        </w:rPr>
+        <w:t>Pored stati</w:t>
+      </w:r>
+      <w:r>
+        <w:rPr>
+          <w:rFonts w:ascii="Arial" w:eastAsia="Times New Roman" w:hAnsi="Arial" w:cs="Arial"/>
+          <w:sz w:val="24"/>
+          <w:szCs w:val="24"/>
+          <w:lang w:val="sr-Latn-RS"/>
+        </w:rPr>
+        <w:t>čkih objekata moguće je proslediti i objekat koji je dostupan tek u vreme izvršavanja programa.</w:t>
+      </w:r>
+    </w:p>
+    <w:p>
+      <w:pPr>
+        <w:shd w:val="clear" w:color="auto" w:fill="FFFFFF"/>
+        <w:spacing w:after="0" w:line="240" w:lineRule="auto"/>
+        <w:rPr>
+          <w:rFonts w:ascii="Courier New" w:eastAsia="Times New Roman" w:hAnsi="Courier New" w:cs="Courier New"/>
+          <w:color w:val="000000"/>
+          <w:sz w:val="20"/>
+          <w:szCs w:val="20"/>
+        </w:rPr>
+      </w:pPr>
+      <w:r>
+        <w:rPr>
+          <w:rFonts w:ascii="Courier New" w:eastAsia="Times New Roman" w:hAnsi="Courier New" w:cs="Courier New"/>
+          <w:color w:val="000000"/>
+          <w:sz w:val="20"/>
+          <w:szCs w:val="20"/>
+        </w:rPr>
+        <w:t>@Module</w:t>
+      </w:r>
+    </w:p>
+    <w:p>
+      <w:pPr>
+        <w:shd w:val="clear" w:color="auto" w:fill="FFFFFF"/>
+        <w:spacing w:after="0" w:line="240" w:lineRule="auto"/>
+        <w:rPr>
+          <w:rFonts w:ascii="Courier New" w:eastAsia="Times New Roman" w:hAnsi="Courier New" w:cs="Courier New"/>
+          <w:color w:val="000000"/>
+          <w:sz w:val="20"/>
+          <w:szCs w:val="20"/>
+        </w:rPr>
+      </w:pPr>
+      <w:r>
+        <w:rPr>
+          <w:rFonts w:ascii="Courier New" w:eastAsia="Times New Roman" w:hAnsi="Courier New" w:cs="Courier New"/>
+          <w:color w:val="8000FF"/>
+          <w:sz w:val="20"/>
+          <w:szCs w:val="20"/>
+        </w:rPr>
+        <w:t>public</w:t>
+      </w:r>
+      <w:r>
+        <w:rPr>
+          <w:rFonts w:ascii="Courier New" w:eastAsia="Times New Roman" w:hAnsi="Courier New" w:cs="Courier New"/>
+          <w:color w:val="000000"/>
+          <w:sz w:val="20"/>
+          <w:szCs w:val="20"/>
+        </w:rPr>
+        <w:t xml:space="preserve"> </w:t>
+      </w:r>
+      <w:r>
+        <w:rPr>
+          <w:rFonts w:ascii="Courier New" w:eastAsia="Times New Roman" w:hAnsi="Courier New" w:cs="Courier New"/>
+          <w:color w:val="8000FF"/>
+          <w:sz w:val="20"/>
+          <w:szCs w:val="20"/>
+        </w:rPr>
+        <w:t>class</w:t>
+      </w:r>
+      <w:r>
+        <w:rPr>
+          <w:rFonts w:ascii="Courier New" w:eastAsia="Times New Roman" w:hAnsi="Courier New" w:cs="Courier New"/>
+          <w:color w:val="000000"/>
+          <w:sz w:val="20"/>
+          <w:szCs w:val="20"/>
+        </w:rPr>
+        <w:t xml:space="preserve"> DependencyModule </w:t>
+      </w:r>
+      <w:r>
+        <w:rPr>
+          <w:rFonts w:ascii="Courier New" w:eastAsia="Times New Roman" w:hAnsi="Courier New" w:cs="Courier New"/>
+          <w:b/>
+          <w:bCs/>
+          <w:color w:val="000080"/>
+          <w:sz w:val="20"/>
+          <w:szCs w:val="20"/>
+        </w:rPr>
+        <w:t>{</w:t>
+      </w:r>
+    </w:p>
+    <w:p>
+      <w:pPr>
+        <w:shd w:val="clear" w:color="auto" w:fill="FFFFFF"/>
+        <w:spacing w:after="0" w:line="240" w:lineRule="auto"/>
+        <w:rPr>
+          <w:rFonts w:ascii="Courier New" w:eastAsia="Times New Roman" w:hAnsi="Courier New" w:cs="Courier New"/>
+          <w:color w:val="000000"/>
+          <w:sz w:val="20"/>
+          <w:szCs w:val="20"/>
+        </w:rPr>
+      </w:pPr>
+      <w:r>
+        <w:rPr>
+          <w:rFonts w:ascii="Courier New" w:eastAsia="Times New Roman" w:hAnsi="Courier New" w:cs="Courier New"/>
+          <w:color w:val="000000"/>
+          <w:sz w:val="20"/>
+          <w:szCs w:val="20"/>
+        </w:rPr>
+        <w:t xml:space="preserve">    </w:t>
+      </w:r>
+      <w:r>
+        <w:rPr>
+          <w:rFonts w:ascii="Courier New" w:eastAsia="Times New Roman" w:hAnsi="Courier New" w:cs="Courier New"/>
+          <w:color w:val="8000FF"/>
+          <w:sz w:val="20"/>
+          <w:szCs w:val="20"/>
+        </w:rPr>
+        <w:t>public</w:t>
+      </w:r>
+      <w:r>
+        <w:rPr>
+          <w:rFonts w:ascii="Courier New" w:eastAsia="Times New Roman" w:hAnsi="Courier New" w:cs="Courier New"/>
+          <w:color w:val="000000"/>
+          <w:sz w:val="20"/>
+          <w:szCs w:val="20"/>
+        </w:rPr>
+        <w:t xml:space="preserve"> RuntimeParameter runtimeParameter</w:t>
+      </w:r>
+      <w:r>
+        <w:rPr>
+          <w:rFonts w:ascii="Courier New" w:eastAsia="Times New Roman" w:hAnsi="Courier New" w:cs="Courier New"/>
+          <w:b/>
+          <w:bCs/>
+          <w:color w:val="000080"/>
+          <w:sz w:val="20"/>
+          <w:szCs w:val="20"/>
+        </w:rPr>
+        <w:t>;</w:t>
+      </w:r>
+    </w:p>
+    <w:p>
+      <w:pPr>
+        <w:shd w:val="clear" w:color="auto" w:fill="FFFFFF"/>
+        <w:spacing w:after="0" w:line="240" w:lineRule="auto"/>
+        <w:rPr>
+          <w:rFonts w:ascii="Courier New" w:eastAsia="Times New Roman" w:hAnsi="Courier New" w:cs="Courier New"/>
+          <w:color w:val="000000"/>
+          <w:sz w:val="20"/>
+          <w:szCs w:val="20"/>
+        </w:rPr>
+      </w:pPr>
+      <w:r>
+        <w:rPr>
+          <w:rFonts w:ascii="Courier New" w:eastAsia="Times New Roman" w:hAnsi="Courier New" w:cs="Courier New"/>
+          <w:color w:val="000000"/>
+          <w:sz w:val="20"/>
+          <w:szCs w:val="20"/>
+        </w:rPr>
+        <w:t xml:space="preserve">    </w:t>
+      </w:r>
+      <w:r>
+        <w:rPr>
+          <w:rFonts w:ascii="Courier New" w:eastAsia="Times New Roman" w:hAnsi="Courier New" w:cs="Courier New"/>
+          <w:color w:val="8000FF"/>
+          <w:sz w:val="20"/>
+          <w:szCs w:val="20"/>
+        </w:rPr>
+        <w:t>public</w:t>
+      </w:r>
+      <w:r>
+        <w:rPr>
+          <w:rFonts w:ascii="Courier New" w:eastAsia="Times New Roman" w:hAnsi="Courier New" w:cs="Courier New"/>
+          <w:color w:val="000000"/>
+          <w:sz w:val="20"/>
+          <w:szCs w:val="20"/>
+        </w:rPr>
+        <w:t xml:space="preserve"> DependencyModule</w:t>
+      </w:r>
+      <w:r>
+        <w:rPr>
+          <w:rFonts w:ascii="Courier New" w:eastAsia="Times New Roman" w:hAnsi="Courier New" w:cs="Courier New"/>
+          <w:b/>
+          <w:bCs/>
+          <w:color w:val="000080"/>
+          <w:sz w:val="20"/>
+          <w:szCs w:val="20"/>
+        </w:rPr>
+        <w:t>(</w:t>
+      </w:r>
+      <w:r>
+        <w:rPr>
+          <w:rFonts w:ascii="Courier New" w:eastAsia="Times New Roman" w:hAnsi="Courier New" w:cs="Courier New"/>
+          <w:color w:val="000000"/>
+          <w:sz w:val="20"/>
+          <w:szCs w:val="20"/>
+        </w:rPr>
+        <w:t>RuntimeParameter runtimeParameter</w:t>
+      </w:r>
+      <w:r>
+        <w:rPr>
+          <w:rFonts w:ascii="Courier New" w:eastAsia="Times New Roman" w:hAnsi="Courier New" w:cs="Courier New"/>
+          <w:b/>
+          <w:bCs/>
+          <w:color w:val="000080"/>
+          <w:sz w:val="20"/>
+          <w:szCs w:val="20"/>
+        </w:rPr>
+        <w:t>)</w:t>
+      </w:r>
+      <w:r>
+        <w:rPr>
+          <w:rFonts w:ascii="Courier New" w:eastAsia="Times New Roman" w:hAnsi="Courier New" w:cs="Courier New"/>
+          <w:color w:val="000000"/>
+          <w:sz w:val="20"/>
+          <w:szCs w:val="20"/>
+        </w:rPr>
+        <w:t xml:space="preserve"> </w:t>
+      </w:r>
+      <w:r>
+        <w:rPr>
+          <w:rFonts w:ascii="Courier New" w:eastAsia="Times New Roman" w:hAnsi="Courier New" w:cs="Courier New"/>
+          <w:b/>
+          <w:bCs/>
+          <w:color w:val="000080"/>
+          <w:sz w:val="20"/>
+          <w:szCs w:val="20"/>
+        </w:rPr>
+        <w:t>{</w:t>
+      </w:r>
+    </w:p>
+    <w:p>
+      <w:pPr>
+        <w:shd w:val="clear" w:color="auto" w:fill="FFFFFF"/>
+        <w:spacing w:after="0" w:line="240" w:lineRule="auto"/>
+        <w:rPr>
+          <w:rFonts w:ascii="Courier New" w:eastAsia="Times New Roman" w:hAnsi="Courier New" w:cs="Courier New"/>
+          <w:color w:val="000000"/>
+          <w:sz w:val="20"/>
+          <w:szCs w:val="20"/>
+        </w:rPr>
+      </w:pPr>
+      <w:r>
+        <w:rPr>
+          <w:rFonts w:ascii="Courier New" w:eastAsia="Times New Roman" w:hAnsi="Courier New" w:cs="Courier New"/>
+          <w:color w:val="000000"/>
+          <w:sz w:val="20"/>
+          <w:szCs w:val="20"/>
+        </w:rPr>
+        <w:t xml:space="preserve">        </w:t>
+      </w:r>
+      <w:r>
+        <w:rPr>
+          <w:rFonts w:ascii="Courier New" w:eastAsia="Times New Roman" w:hAnsi="Courier New" w:cs="Courier New"/>
+          <w:b/>
+          <w:bCs/>
+          <w:color w:val="0000FF"/>
+          <w:sz w:val="20"/>
+          <w:szCs w:val="20"/>
+        </w:rPr>
+        <w:t>this</w:t>
+      </w:r>
+      <w:r>
+        <w:rPr>
+          <w:rFonts w:ascii="Courier New" w:eastAsia="Times New Roman" w:hAnsi="Courier New" w:cs="Courier New"/>
+          <w:b/>
+          <w:bCs/>
+          <w:color w:val="000080"/>
+          <w:sz w:val="20"/>
+          <w:szCs w:val="20"/>
+        </w:rPr>
+        <w:t>.</w:t>
+      </w:r>
+      <w:r>
+        <w:rPr>
+          <w:rFonts w:ascii="Courier New" w:eastAsia="Times New Roman" w:hAnsi="Courier New" w:cs="Courier New"/>
+          <w:color w:val="000000"/>
+          <w:sz w:val="20"/>
+          <w:szCs w:val="20"/>
+        </w:rPr>
+        <w:t xml:space="preserve">runtimeParameter </w:t>
+      </w:r>
+      <w:r>
+        <w:rPr>
+          <w:rFonts w:ascii="Courier New" w:eastAsia="Times New Roman" w:hAnsi="Courier New" w:cs="Courier New"/>
+          <w:b/>
+          <w:bCs/>
+          <w:color w:val="000080"/>
+          <w:sz w:val="20"/>
+          <w:szCs w:val="20"/>
+        </w:rPr>
+        <w:t>=</w:t>
+      </w:r>
+      <w:r>
+        <w:rPr>
+          <w:rFonts w:ascii="Courier New" w:eastAsia="Times New Roman" w:hAnsi="Courier New" w:cs="Courier New"/>
+          <w:color w:val="000000"/>
+          <w:sz w:val="20"/>
+          <w:szCs w:val="20"/>
+        </w:rPr>
+        <w:t xml:space="preserve"> runtimeParameter</w:t>
+      </w:r>
+      <w:r>
+        <w:rPr>
+          <w:rFonts w:ascii="Courier New" w:eastAsia="Times New Roman" w:hAnsi="Courier New" w:cs="Courier New"/>
+          <w:b/>
+          <w:bCs/>
+          <w:color w:val="000080"/>
+          <w:sz w:val="20"/>
+          <w:szCs w:val="20"/>
+        </w:rPr>
+        <w:t>;</w:t>
+      </w:r>
+    </w:p>
+    <w:p>
+      <w:pPr>
+        <w:shd w:val="clear" w:color="auto" w:fill="FFFFFF"/>
+        <w:spacing w:after="0" w:line="240" w:lineRule="auto"/>
+        <w:rPr>
+          <w:rFonts w:ascii="Courier New" w:eastAsia="Times New Roman" w:hAnsi="Courier New" w:cs="Courier New"/>
+          <w:color w:val="000000"/>
+          <w:sz w:val="20"/>
+          <w:szCs w:val="20"/>
+        </w:rPr>
+      </w:pPr>
+      <w:r>
+        <w:rPr>
+          <w:rFonts w:ascii="Courier New" w:eastAsia="Times New Roman" w:hAnsi="Courier New" w:cs="Courier New"/>
+          <w:color w:val="000000"/>
+          <w:sz w:val="20"/>
+          <w:szCs w:val="20"/>
+        </w:rPr>
+        <w:t xml:space="preserve">    </w:t>
+      </w:r>
+      <w:r>
+        <w:rPr>
+          <w:rFonts w:ascii="Courier New" w:eastAsia="Times New Roman" w:hAnsi="Courier New" w:cs="Courier New"/>
+          <w:b/>
+          <w:bCs/>
+          <w:color w:val="000080"/>
+          <w:sz w:val="20"/>
+          <w:szCs w:val="20"/>
+        </w:rPr>
+        <w:t>}</w:t>
+      </w:r>
+    </w:p>
+    <w:p>
+      <w:pPr>
+        <w:shd w:val="clear" w:color="auto" w:fill="FFFFFF"/>
+        <w:spacing w:after="0" w:line="240" w:lineRule="auto"/>
+        <w:rPr>
+          <w:rFonts w:ascii="Courier New" w:eastAsia="Times New Roman" w:hAnsi="Courier New" w:cs="Courier New"/>
+          <w:color w:val="000000"/>
+          <w:sz w:val="20"/>
+          <w:szCs w:val="20"/>
+        </w:rPr>
+      </w:pPr>
+      <w:r>
+        <w:rPr>
+          <w:rFonts w:ascii="Courier New" w:eastAsia="Times New Roman" w:hAnsi="Courier New" w:cs="Courier New"/>
+          <w:color w:val="000000"/>
+          <w:sz w:val="20"/>
+          <w:szCs w:val="20"/>
+        </w:rPr>
+        <w:t xml:space="preserve">    @Provides</w:t>
+      </w:r>
+    </w:p>
+    <w:p>
+      <w:pPr>
+        <w:shd w:val="clear" w:color="auto" w:fill="FFFFFF"/>
+        <w:spacing w:after="0" w:line="240" w:lineRule="auto"/>
+        <w:rPr>
+          <w:rFonts w:ascii="Courier New" w:eastAsia="Times New Roman" w:hAnsi="Courier New" w:cs="Courier New"/>
+          <w:color w:val="000000"/>
+          <w:sz w:val="20"/>
+          <w:szCs w:val="20"/>
+        </w:rPr>
+      </w:pPr>
+      <w:r>
+        <w:rPr>
+          <w:rFonts w:ascii="Courier New" w:eastAsia="Times New Roman" w:hAnsi="Courier New" w:cs="Courier New"/>
+          <w:color w:val="000000"/>
+          <w:sz w:val="20"/>
+          <w:szCs w:val="20"/>
+        </w:rPr>
+        <w:t xml:space="preserve">    </w:t>
+      </w:r>
+      <w:r>
+        <w:rPr>
+          <w:rFonts w:ascii="Courier New" w:eastAsia="Times New Roman" w:hAnsi="Courier New" w:cs="Courier New"/>
+          <w:color w:val="8000FF"/>
+          <w:sz w:val="20"/>
+          <w:szCs w:val="20"/>
+        </w:rPr>
+        <w:t>public</w:t>
+      </w:r>
+      <w:r>
+        <w:rPr>
+          <w:rFonts w:ascii="Courier New" w:eastAsia="Times New Roman" w:hAnsi="Courier New" w:cs="Courier New"/>
+          <w:color w:val="000000"/>
+          <w:sz w:val="20"/>
+          <w:szCs w:val="20"/>
+        </w:rPr>
+        <w:t xml:space="preserve"> Dependency provideDepedency</w:t>
+      </w:r>
+      <w:r>
+        <w:rPr>
+          <w:rFonts w:ascii="Courier New" w:eastAsia="Times New Roman" w:hAnsi="Courier New" w:cs="Courier New"/>
+          <w:b/>
+          <w:bCs/>
+          <w:color w:val="000080"/>
+          <w:sz w:val="20"/>
+          <w:szCs w:val="20"/>
+        </w:rPr>
+        <w:t>()</w:t>
+      </w:r>
+      <w:r>
+        <w:rPr>
+          <w:rFonts w:ascii="Courier New" w:eastAsia="Times New Roman" w:hAnsi="Courier New" w:cs="Courier New"/>
+          <w:color w:val="000000"/>
+          <w:sz w:val="20"/>
+          <w:szCs w:val="20"/>
+        </w:rPr>
+        <w:t xml:space="preserve"> </w:t>
+      </w:r>
+      <w:r>
+        <w:rPr>
+          <w:rFonts w:ascii="Courier New" w:eastAsia="Times New Roman" w:hAnsi="Courier New" w:cs="Courier New"/>
+          <w:b/>
+          <w:bCs/>
+          <w:color w:val="000080"/>
+          <w:sz w:val="20"/>
+          <w:szCs w:val="20"/>
+        </w:rPr>
+        <w:t>{</w:t>
+      </w:r>
+    </w:p>
+    <w:p>
+      <w:pPr>
+        <w:shd w:val="clear" w:color="auto" w:fill="FFFFFF"/>
+        <w:spacing w:after="0" w:line="240" w:lineRule="auto"/>
+        <w:rPr>
+          <w:rFonts w:ascii="Courier New" w:eastAsia="Times New Roman" w:hAnsi="Courier New" w:cs="Courier New"/>
+          <w:color w:val="000000"/>
+          <w:sz w:val="20"/>
+          <w:szCs w:val="20"/>
+        </w:rPr>
+      </w:pPr>
+      <w:r>
+        <w:rPr>
+          <w:rFonts w:ascii="Courier New" w:eastAsia="Times New Roman" w:hAnsi="Courier New" w:cs="Courier New"/>
+          <w:color w:val="000000"/>
+          <w:sz w:val="20"/>
+          <w:szCs w:val="20"/>
+        </w:rPr>
+        <w:t xml:space="preserve">        </w:t>
+      </w:r>
+      <w:r>
+        <w:rPr>
+          <w:rFonts w:ascii="Courier New" w:eastAsia="Times New Roman" w:hAnsi="Courier New" w:cs="Courier New"/>
+          <w:b/>
+          <w:bCs/>
+          <w:color w:val="0000FF"/>
+          <w:sz w:val="20"/>
+          <w:szCs w:val="20"/>
+        </w:rPr>
+        <w:t>return</w:t>
+      </w:r>
+      <w:r>
+        <w:rPr>
+          <w:rFonts w:ascii="Courier New" w:eastAsia="Times New Roman" w:hAnsi="Courier New" w:cs="Courier New"/>
+          <w:color w:val="000000"/>
+          <w:sz w:val="20"/>
+          <w:szCs w:val="20"/>
+        </w:rPr>
+        <w:t xml:space="preserve"> </w:t>
+      </w:r>
+      <w:r>
+        <w:rPr>
+          <w:rFonts w:ascii="Courier New" w:eastAsia="Times New Roman" w:hAnsi="Courier New" w:cs="Courier New"/>
+          <w:b/>
+          <w:bCs/>
+          <w:color w:val="0000FF"/>
+          <w:sz w:val="20"/>
+          <w:szCs w:val="20"/>
+        </w:rPr>
+        <w:t>new</w:t>
+      </w:r>
+      <w:r>
+        <w:rPr>
+          <w:rFonts w:ascii="Courier New" w:eastAsia="Times New Roman" w:hAnsi="Courier New" w:cs="Courier New"/>
+          <w:color w:val="000000"/>
+          <w:sz w:val="20"/>
+          <w:szCs w:val="20"/>
+        </w:rPr>
+        <w:t xml:space="preserve"> Dependency</w:t>
+      </w:r>
+      <w:r>
+        <w:rPr>
+          <w:rFonts w:ascii="Courier New" w:eastAsia="Times New Roman" w:hAnsi="Courier New" w:cs="Courier New"/>
+          <w:b/>
+          <w:bCs/>
+          <w:color w:val="000080"/>
+          <w:sz w:val="20"/>
+          <w:szCs w:val="20"/>
+        </w:rPr>
+        <w:t>(</w:t>
+      </w:r>
+      <w:r>
+        <w:rPr>
+          <w:rFonts w:ascii="Courier New" w:eastAsia="Times New Roman" w:hAnsi="Courier New" w:cs="Courier New"/>
+          <w:color w:val="000000"/>
+          <w:sz w:val="20"/>
+          <w:szCs w:val="20"/>
+        </w:rPr>
+        <w:t>runtimeParameter</w:t>
+      </w:r>
+      <w:r>
+        <w:rPr>
+          <w:rFonts w:ascii="Courier New" w:eastAsia="Times New Roman" w:hAnsi="Courier New" w:cs="Courier New"/>
+          <w:b/>
+          <w:bCs/>
+          <w:color w:val="000080"/>
+          <w:sz w:val="20"/>
+          <w:szCs w:val="20"/>
+        </w:rPr>
+        <w:t>);</w:t>
+      </w:r>
+    </w:p>
+    <w:p>
+      <w:pPr>
+        <w:shd w:val="clear" w:color="auto" w:fill="FFFFFF"/>
+        <w:spacing w:after="0" w:line="240" w:lineRule="auto"/>
+        <w:rPr>
+          <w:rFonts w:ascii="Courier New" w:eastAsia="Times New Roman" w:hAnsi="Courier New" w:cs="Courier New"/>
+          <w:color w:val="000000"/>
+          <w:sz w:val="20"/>
+          <w:szCs w:val="20"/>
+        </w:rPr>
+      </w:pPr>
+      <w:r>
+        <w:rPr>
+          <w:rFonts w:ascii="Courier New" w:eastAsia="Times New Roman" w:hAnsi="Courier New" w:cs="Courier New"/>
+          <w:color w:val="000000"/>
+          <w:sz w:val="20"/>
+          <w:szCs w:val="20"/>
+        </w:rPr>
+        <w:t xml:space="preserve">    </w:t>
+      </w:r>
+      <w:r>
+        <w:rPr>
+          <w:rFonts w:ascii="Courier New" w:eastAsia="Times New Roman" w:hAnsi="Courier New" w:cs="Courier New"/>
+          <w:b/>
+          <w:bCs/>
+          <w:color w:val="000080"/>
+          <w:sz w:val="20"/>
+          <w:szCs w:val="20"/>
+        </w:rPr>
+        <w:t>}</w:t>
+      </w:r>
+    </w:p>
+    <w:p>
+      <w:pPr>
+        <w:shd w:val="clear" w:color="auto" w:fill="FFFFFF"/>
+        <w:spacing w:after="0" w:line="240" w:lineRule="auto"/>
+        <w:rPr>
+          <w:rFonts w:ascii="Courier New" w:eastAsia="Times New Roman" w:hAnsi="Courier New" w:cs="Courier New"/>
+          <w:color w:val="000000"/>
+          <w:sz w:val="20"/>
+          <w:szCs w:val="20"/>
+        </w:rPr>
+      </w:pPr>
+      <w:r>
+        <w:rPr>
+          <w:rFonts w:ascii="Courier New" w:eastAsia="Times New Roman" w:hAnsi="Courier New" w:cs="Courier New"/>
+          <w:b/>
+          <w:bCs/>
+          <w:color w:val="000080"/>
+          <w:sz w:val="20"/>
+          <w:szCs w:val="20"/>
+        </w:rPr>
+        <w:t>}</w:t>
+      </w:r>
+    </w:p>
+    <w:p>
+      <w:pPr>
+        <w:shd w:val="clear" w:color="auto" w:fill="FFFFFF"/>
+        <w:rPr>
+          <w:rFonts w:ascii="Arial" w:eastAsia="Times New Roman" w:hAnsi="Arial" w:cs="Arial"/>
+          <w:sz w:val="24"/>
+          <w:szCs w:val="24"/>
+          <w:lang w:val="sr-Latn-RS"/>
+        </w:rPr>
+      </w:pPr>
+    </w:p>
+    <w:p>
+      <w:pPr>
+        <w:shd w:val="clear" w:color="auto" w:fill="FFFFFF"/>
+        <w:tabs>
+          <w:tab w:val="left" w:pos="2469"/>
+        </w:tabs>
+        <w:rPr>
+          <w:rFonts w:ascii="Arial" w:eastAsia="Times New Roman" w:hAnsi="Arial" w:cs="Arial"/>
+          <w:sz w:val="24"/>
+          <w:szCs w:val="24"/>
+          <w:lang w:val="sr-Latn-RS"/>
+        </w:rPr>
+      </w:pPr>
+      <w:r>
+        <w:rPr>
+          <w:rFonts w:ascii="Arial" w:eastAsia="Times New Roman" w:hAnsi="Arial" w:cs="Arial"/>
+          <w:sz w:val="24"/>
+          <w:szCs w:val="24"/>
+          <w:lang w:val="sr-Latn-RS"/>
+        </w:rPr>
+        <w:t xml:space="preserve">  Proces pri kome se razrešavaju zavisnosti u iole većem projektu na kraju vodi ka mreži međuzavisnosti, ova </w:t>
+      </w:r>
+      <w:r>
+        <w:rPr>
+          <w:rFonts w:ascii="Arial" w:eastAsia="Times New Roman" w:hAnsi="Arial" w:cs="Arial"/>
+          <w:sz w:val="24"/>
+          <w:szCs w:val="24"/>
+        </w:rPr>
+        <w:t>mre</w:t>
+      </w:r>
+      <w:r>
+        <w:rPr>
+          <w:rFonts w:ascii="Arial" w:eastAsia="Times New Roman" w:hAnsi="Arial" w:cs="Arial"/>
+          <w:sz w:val="24"/>
+          <w:szCs w:val="24"/>
+          <w:lang w:val="sr-Latn-RS"/>
+        </w:rPr>
+        <w:t>ža se naziva graf zavisnosti.</w:t>
+      </w:r>
+      <w:r>
+        <w:rPr>
+          <w:rFonts w:ascii="Arial" w:eastAsia="Times New Roman" w:hAnsi="Arial" w:cs="Arial"/>
+          <w:sz w:val="24"/>
+          <w:szCs w:val="24"/>
+        </w:rPr>
+        <w:t xml:space="preserve"> Kada je potrebno konstruisati i umetnuti neki objekat, on se konstrui</w:t>
+      </w:r>
+      <w:r>
+        <w:rPr>
+          <w:rFonts w:ascii="Arial" w:eastAsia="Times New Roman" w:hAnsi="Arial" w:cs="Arial"/>
+          <w:sz w:val="24"/>
+          <w:szCs w:val="24"/>
+          <w:lang w:val="sr-Latn-RS"/>
+        </w:rPr>
+        <w:t xml:space="preserve">še pomoću ovog grafa i vraća traženi objekat. U Daggeru jedan modul često ne sadrže sve sekundarne zavisnosti potrebne da bi se kreirao objekat koji taj modul obezbeđuje. </w:t>
+      </w:r>
+      <w:r>
+        <w:rPr>
+          <w:rFonts w:ascii="Arial" w:eastAsia="Times New Roman" w:hAnsi="Arial" w:cs="Arial"/>
+          <w:sz w:val="24"/>
+          <w:szCs w:val="24"/>
+          <w:lang w:val="sr-Latn-RS"/>
+        </w:rPr>
+        <w:t xml:space="preserve">Drugi moduli takođe mogu sadržati zavisnosti potrebne za kreiranje traženog objekta. </w:t>
+      </w:r>
       <w:bookmarkStart w:id="0" w:name="_GoBack"/>
       <w:bookmarkEnd w:id="0"/>
     </w:p>
     <w:p>
       <w:pPr>
         <w:shd w:val="clear" w:color="auto" w:fill="FFFFFF"/>
-        <w:spacing w:after="0" w:line="240" w:lineRule="auto"/>
-        <w:rPr>
-          <w:rFonts w:ascii="Courier New" w:eastAsia="Times New Roman" w:hAnsi="Courier New" w:cs="Courier New"/>
-          <w:color w:val="000000"/>
-          <w:sz w:val="20"/>
-          <w:szCs w:val="20"/>
-        </w:rPr>
-      </w:pPr>
-      <w:r>
-        <w:rPr>
-          <w:rFonts w:ascii="Courier New" w:eastAsia="Times New Roman" w:hAnsi="Courier New" w:cs="Courier New"/>
-          <w:color w:val="000000"/>
-          <w:sz w:val="20"/>
-          <w:szCs w:val="20"/>
-        </w:rPr>
-        <w:t xml:space="preserve">    </w:t>
-      </w:r>
-      <w:r>
-        <w:rPr>
-          <w:rFonts w:ascii="Courier New" w:eastAsia="Times New Roman" w:hAnsi="Courier New" w:cs="Courier New"/>
-          <w:color w:val="8000FF"/>
-          <w:sz w:val="20"/>
-          <w:szCs w:val="20"/>
-        </w:rPr>
-        <w:t>public</w:t>
-      </w:r>
-      <w:r>
-        <w:rPr>
-          <w:rFonts w:ascii="Courier New" w:eastAsia="Times New Roman" w:hAnsi="Courier New" w:cs="Courier New"/>
-          <w:color w:val="000000"/>
-          <w:sz w:val="20"/>
-          <w:szCs w:val="20"/>
-        </w:rPr>
-        <w:t xml:space="preserve"> SecondaryDependency provideSecondaryDependency</w:t>
-      </w:r>
-      <w:r>
-        <w:rPr>
-          <w:rFonts w:ascii="Courier New" w:eastAsia="Times New Roman" w:hAnsi="Courier New" w:cs="Courier New"/>
-          <w:b/>
-          <w:bCs/>
-          <w:color w:val="000080"/>
-          <w:sz w:val="20"/>
-          <w:szCs w:val="20"/>
-        </w:rPr>
-        <w:t>()</w:t>
-      </w:r>
-      <w:r>
-        <w:rPr>
-          <w:rFonts w:ascii="Courier New" w:eastAsia="Times New Roman" w:hAnsi="Courier New" w:cs="Courier New"/>
-          <w:color w:val="000000"/>
-          <w:sz w:val="20"/>
-          <w:szCs w:val="20"/>
-        </w:rPr>
-        <w:t xml:space="preserve"> </w:t>
-      </w:r>
-      <w:r>
-        <w:rPr>
-          <w:rFonts w:ascii="Courier New" w:eastAsia="Times New Roman" w:hAnsi="Courier New" w:cs="Courier New"/>
-          <w:b/>
-          <w:bCs/>
-          <w:color w:val="000080"/>
-          <w:sz w:val="20"/>
-          <w:szCs w:val="20"/>
-        </w:rPr>
-        <w:t>{</w:t>
-      </w:r>
-    </w:p>
-    <w:p>
-      <w:pPr>
-        <w:shd w:val="clear" w:color="auto" w:fill="FFFFFF"/>
-        <w:spacing w:after="0" w:line="240" w:lineRule="auto"/>
-        <w:rPr>
-          <w:rFonts w:ascii="Courier New" w:eastAsia="Times New Roman" w:hAnsi="Courier New" w:cs="Courier New"/>
-          <w:color w:val="000000"/>
-          <w:sz w:val="20"/>
-          <w:szCs w:val="20"/>
-        </w:rPr>
-      </w:pPr>
-      <w:r>
-        <w:rPr>
-          <w:rFonts w:ascii="Courier New" w:eastAsia="Times New Roman" w:hAnsi="Courier New" w:cs="Courier New"/>
-          <w:color w:val="000000"/>
-          <w:sz w:val="20"/>
-          <w:szCs w:val="20"/>
-        </w:rPr>
-        <w:t xml:space="preserve">        </w:t>
-      </w:r>
-      <w:r>
-        <w:rPr>
-          <w:rFonts w:ascii="Courier New" w:eastAsia="Times New Roman" w:hAnsi="Courier New" w:cs="Courier New"/>
-          <w:b/>
-          <w:bCs/>
-          <w:color w:val="0000FF"/>
-          <w:sz w:val="20"/>
-          <w:szCs w:val="20"/>
-        </w:rPr>
-        <w:t>return</w:t>
-      </w:r>
-      <w:r>
-        <w:rPr>
-          <w:rFonts w:ascii="Courier New" w:eastAsia="Times New Roman" w:hAnsi="Courier New" w:cs="Courier New"/>
-          <w:color w:val="000000"/>
-          <w:sz w:val="20"/>
-          <w:szCs w:val="20"/>
-        </w:rPr>
-        <w:t xml:space="preserve"> </w:t>
-      </w:r>
-      <w:r>
-        <w:rPr>
-          <w:rFonts w:ascii="Courier New" w:eastAsia="Times New Roman" w:hAnsi="Courier New" w:cs="Courier New"/>
-          <w:b/>
-          <w:bCs/>
-          <w:color w:val="0000FF"/>
-          <w:sz w:val="20"/>
-          <w:szCs w:val="20"/>
-        </w:rPr>
-        <w:t>new</w:t>
-      </w:r>
-      <w:r>
-        <w:rPr>
-          <w:rFonts w:ascii="Courier New" w:eastAsia="Times New Roman" w:hAnsi="Courier New" w:cs="Courier New"/>
-          <w:color w:val="000000"/>
-          <w:sz w:val="20"/>
-          <w:szCs w:val="20"/>
-        </w:rPr>
-        <w:t xml:space="preserve"> SecondaryDependencyImplementation</w:t>
-      </w:r>
-      <w:r>
-        <w:rPr>
-          <w:rFonts w:ascii="Courier New" w:eastAsia="Times New Roman" w:hAnsi="Courier New" w:cs="Courier New"/>
-          <w:b/>
-          <w:bCs/>
-          <w:color w:val="000080"/>
-          <w:sz w:val="20"/>
-          <w:szCs w:val="20"/>
-        </w:rPr>
-        <w:t>();</w:t>
-      </w:r>
-    </w:p>
-    <w:p>
-      <w:pPr>
-        <w:shd w:val="clear" w:color="auto" w:fill="FFFFFF"/>
-        <w:spacing w:after="0" w:line="240" w:lineRule="auto"/>
-        <w:rPr>
-          <w:rFonts w:ascii="Courier New" w:eastAsia="Times New Roman" w:hAnsi="Courier New" w:cs="Courier New"/>
-          <w:color w:val="000000"/>
-          <w:sz w:val="20"/>
-          <w:szCs w:val="20"/>
-        </w:rPr>
-      </w:pPr>
-      <w:r>
-        <w:rPr>
-          <w:rFonts w:ascii="Courier New" w:eastAsia="Times New Roman" w:hAnsi="Courier New" w:cs="Courier New"/>
-          <w:color w:val="000000"/>
-          <w:sz w:val="20"/>
-          <w:szCs w:val="20"/>
-        </w:rPr>
-        <w:t xml:space="preserve">    </w:t>
-      </w:r>
-      <w:r>
-        <w:rPr>
-          <w:rFonts w:ascii="Courier New" w:eastAsia="Times New Roman" w:hAnsi="Courier New" w:cs="Courier New"/>
-          <w:b/>
-          <w:bCs/>
-          <w:color w:val="000080"/>
-          <w:sz w:val="20"/>
-          <w:szCs w:val="20"/>
-        </w:rPr>
-        <w:t>}</w:t>
-      </w:r>
-    </w:p>
-    <w:p>
-      <w:pPr>
-        <w:shd w:val="clear" w:color="auto" w:fill="FFFFFF"/>
-        <w:spacing w:after="0" w:line="240" w:lineRule="auto"/>
-        <w:rPr>
-          <w:rFonts w:ascii="Courier New" w:eastAsia="Times New Roman" w:hAnsi="Courier New" w:cs="Courier New"/>
-          <w:color w:val="000000"/>
-          <w:sz w:val="20"/>
-          <w:szCs w:val="20"/>
-        </w:rPr>
-      </w:pPr>
-      <w:r>
-        <w:rPr>
-          <w:rFonts w:ascii="Courier New" w:eastAsia="Times New Roman" w:hAnsi="Courier New" w:cs="Courier New"/>
-          <w:b/>
-          <w:bCs/>
-          <w:color w:val="000080"/>
-          <w:sz w:val="20"/>
-          <w:szCs w:val="20"/>
-        </w:rPr>
-        <w:t>}</w:t>
-      </w:r>
-    </w:p>
-    <w:p>
-      <w:pPr>
-        <w:rPr>
-          <w:rFonts w:ascii="Arial" w:hAnsi="Arial" w:cs="Arial"/>
-          <w:sz w:val="24"/>
-          <w:szCs w:val="24"/>
-        </w:rPr>
-      </w:pPr>
-    </w:p>
-    <w:p>
-      <w:pPr>
-        <w:shd w:val="clear" w:color="auto" w:fill="FFFFFF"/>
-        <w:rPr>
-          <w:rFonts w:ascii="Arial" w:eastAsia="Times New Roman" w:hAnsi="Arial" w:cs="Arial"/>
-          <w:sz w:val="24"/>
-          <w:szCs w:val="24"/>
-          <w:lang w:val="sr-Latn-RS"/>
-        </w:rPr>
-      </w:pPr>
-      <w:r>
-        <w:rPr>
-          <w:rFonts w:ascii="Arial" w:eastAsia="Times New Roman" w:hAnsi="Arial" w:cs="Arial"/>
-          <w:sz w:val="24"/>
-          <w:szCs w:val="24"/>
-        </w:rPr>
-        <w:t>Pored stati</w:t>
-      </w:r>
-      <w:r>
-        <w:rPr>
-          <w:rFonts w:ascii="Arial" w:eastAsia="Times New Roman" w:hAnsi="Arial" w:cs="Arial"/>
-          <w:sz w:val="24"/>
-          <w:szCs w:val="24"/>
-          <w:lang w:val="sr-Latn-RS"/>
-        </w:rPr>
-        <w:t>čkih objekata moguće je proslediti i objekat koji je dostupan tek u vreme izvršavanja programa.</w:t>
-      </w:r>
-    </w:p>
-    <w:p>
-      <w:pPr>
-        <w:shd w:val="clear" w:color="auto" w:fill="FFFFFF"/>
-        <w:spacing w:after="0" w:line="240" w:lineRule="auto"/>
-        <w:rPr>
-          <w:rFonts w:ascii="Courier New" w:eastAsia="Times New Roman" w:hAnsi="Courier New" w:cs="Courier New"/>
-          <w:color w:val="000000"/>
-          <w:sz w:val="20"/>
-          <w:szCs w:val="20"/>
-        </w:rPr>
-      </w:pPr>
-      <w:r>
-        <w:rPr>
-          <w:rFonts w:ascii="Courier New" w:eastAsia="Times New Roman" w:hAnsi="Courier New" w:cs="Courier New"/>
-          <w:color w:val="000000"/>
-          <w:sz w:val="20"/>
-          <w:szCs w:val="20"/>
-        </w:rPr>
-        <w:t>@Module</w:t>
-      </w:r>
-    </w:p>
-    <w:p>
-      <w:pPr>
-        <w:shd w:val="clear" w:color="auto" w:fill="FFFFFF"/>
-        <w:spacing w:after="0" w:line="240" w:lineRule="auto"/>
-        <w:rPr>
-          <w:rFonts w:ascii="Courier New" w:eastAsia="Times New Roman" w:hAnsi="Courier New" w:cs="Courier New"/>
-          <w:color w:val="000000"/>
-          <w:sz w:val="20"/>
-          <w:szCs w:val="20"/>
-        </w:rPr>
-      </w:pPr>
-      <w:r>
-        <w:rPr>
-          <w:rFonts w:ascii="Courier New" w:eastAsia="Times New Roman" w:hAnsi="Courier New" w:cs="Courier New"/>
-          <w:color w:val="8000FF"/>
-          <w:sz w:val="20"/>
-          <w:szCs w:val="20"/>
-        </w:rPr>
-        <w:t>public</w:t>
-      </w:r>
-      <w:r>
-        <w:rPr>
-          <w:rFonts w:ascii="Courier New" w:eastAsia="Times New Roman" w:hAnsi="Courier New" w:cs="Courier New"/>
-          <w:color w:val="000000"/>
-          <w:sz w:val="20"/>
-          <w:szCs w:val="20"/>
-        </w:rPr>
-        <w:t xml:space="preserve"> </w:t>
-      </w:r>
-      <w:r>
-        <w:rPr>
-          <w:rFonts w:ascii="Courier New" w:eastAsia="Times New Roman" w:hAnsi="Courier New" w:cs="Courier New"/>
-          <w:color w:val="8000FF"/>
-          <w:sz w:val="20"/>
-          <w:szCs w:val="20"/>
-        </w:rPr>
-        <w:t>class</w:t>
-      </w:r>
-      <w:r>
-        <w:rPr>
-          <w:rFonts w:ascii="Courier New" w:eastAsia="Times New Roman" w:hAnsi="Courier New" w:cs="Courier New"/>
-          <w:color w:val="000000"/>
-          <w:sz w:val="20"/>
-          <w:szCs w:val="20"/>
-        </w:rPr>
-        <w:t xml:space="preserve"> DependencyModule </w:t>
-      </w:r>
-      <w:r>
-        <w:rPr>
-          <w:rFonts w:ascii="Courier New" w:eastAsia="Times New Roman" w:hAnsi="Courier New" w:cs="Courier New"/>
-          <w:b/>
-          <w:bCs/>
-          <w:color w:val="000080"/>
-          <w:sz w:val="20"/>
-          <w:szCs w:val="20"/>
-        </w:rPr>
-        <w:t>{</w:t>
-      </w:r>
-    </w:p>
-    <w:p>
-      <w:pPr>
-        <w:shd w:val="clear" w:color="auto" w:fill="FFFFFF"/>
-        <w:spacing w:after="0" w:line="240" w:lineRule="auto"/>
-        <w:rPr>
-          <w:rFonts w:ascii="Courier New" w:eastAsia="Times New Roman" w:hAnsi="Courier New" w:cs="Courier New"/>
-          <w:color w:val="000000"/>
-          <w:sz w:val="20"/>
-          <w:szCs w:val="20"/>
-        </w:rPr>
-      </w:pPr>
-      <w:r>
-        <w:rPr>
-          <w:rFonts w:ascii="Courier New" w:eastAsia="Times New Roman" w:hAnsi="Courier New" w:cs="Courier New"/>
-          <w:color w:val="000000"/>
-          <w:sz w:val="20"/>
-          <w:szCs w:val="20"/>
-        </w:rPr>
-        <w:t xml:space="preserve">    </w:t>
-      </w:r>
-      <w:r>
-        <w:rPr>
-          <w:rFonts w:ascii="Courier New" w:eastAsia="Times New Roman" w:hAnsi="Courier New" w:cs="Courier New"/>
-          <w:color w:val="8000FF"/>
-          <w:sz w:val="20"/>
-          <w:szCs w:val="20"/>
-        </w:rPr>
-        <w:t>public</w:t>
-      </w:r>
-      <w:r>
-        <w:rPr>
-          <w:rFonts w:ascii="Courier New" w:eastAsia="Times New Roman" w:hAnsi="Courier New" w:cs="Courier New"/>
-          <w:color w:val="000000"/>
-          <w:sz w:val="20"/>
-          <w:szCs w:val="20"/>
-        </w:rPr>
-        <w:t xml:space="preserve"> RuntimeParameter runtimeParameter</w:t>
-      </w:r>
-      <w:r>
-        <w:rPr>
-          <w:rFonts w:ascii="Courier New" w:eastAsia="Times New Roman" w:hAnsi="Courier New" w:cs="Courier New"/>
-          <w:b/>
-          <w:bCs/>
-          <w:color w:val="000080"/>
-          <w:sz w:val="20"/>
-          <w:szCs w:val="20"/>
-        </w:rPr>
-        <w:t>;</w:t>
-      </w:r>
-    </w:p>
-    <w:p>
-      <w:pPr>
-        <w:shd w:val="clear" w:color="auto" w:fill="FFFFFF"/>
-        <w:spacing w:after="0" w:line="240" w:lineRule="auto"/>
-        <w:rPr>
-          <w:rFonts w:ascii="Courier New" w:eastAsia="Times New Roman" w:hAnsi="Courier New" w:cs="Courier New"/>
-          <w:color w:val="000000"/>
-          <w:sz w:val="20"/>
-          <w:szCs w:val="20"/>
-        </w:rPr>
-      </w:pPr>
-      <w:r>
-        <w:rPr>
-          <w:rFonts w:ascii="Courier New" w:eastAsia="Times New Roman" w:hAnsi="Courier New" w:cs="Courier New"/>
-          <w:color w:val="000000"/>
-          <w:sz w:val="20"/>
-          <w:szCs w:val="20"/>
-        </w:rPr>
-        <w:t xml:space="preserve">    </w:t>
-      </w:r>
-      <w:r>
-        <w:rPr>
-          <w:rFonts w:ascii="Courier New" w:eastAsia="Times New Roman" w:hAnsi="Courier New" w:cs="Courier New"/>
-          <w:color w:val="8000FF"/>
-          <w:sz w:val="20"/>
-          <w:szCs w:val="20"/>
-        </w:rPr>
-        <w:t>public</w:t>
-      </w:r>
-      <w:r>
-        <w:rPr>
-          <w:rFonts w:ascii="Courier New" w:eastAsia="Times New Roman" w:hAnsi="Courier New" w:cs="Courier New"/>
-          <w:color w:val="000000"/>
-          <w:sz w:val="20"/>
-          <w:szCs w:val="20"/>
-        </w:rPr>
-        <w:t xml:space="preserve"> DependencyModule</w:t>
-      </w:r>
-      <w:r>
-        <w:rPr>
-          <w:rFonts w:ascii="Courier New" w:eastAsia="Times New Roman" w:hAnsi="Courier New" w:cs="Courier New"/>
-          <w:b/>
-          <w:bCs/>
-          <w:color w:val="000080"/>
-          <w:sz w:val="20"/>
-          <w:szCs w:val="20"/>
-        </w:rPr>
-        <w:t>(</w:t>
-      </w:r>
-      <w:r>
-        <w:rPr>
-          <w:rFonts w:ascii="Courier New" w:eastAsia="Times New Roman" w:hAnsi="Courier New" w:cs="Courier New"/>
-          <w:color w:val="000000"/>
-          <w:sz w:val="20"/>
-          <w:szCs w:val="20"/>
-        </w:rPr>
-        <w:t>RuntimeParameter runtimeParameter</w:t>
-      </w:r>
-      <w:r>
-        <w:rPr>
-          <w:rFonts w:ascii="Courier New" w:eastAsia="Times New Roman" w:hAnsi="Courier New" w:cs="Courier New"/>
-          <w:b/>
-          <w:bCs/>
-          <w:color w:val="000080"/>
-          <w:sz w:val="20"/>
-          <w:szCs w:val="20"/>
-        </w:rPr>
-        <w:t>)</w:t>
-      </w:r>
-      <w:r>
-        <w:rPr>
-          <w:rFonts w:ascii="Courier New" w:eastAsia="Times New Roman" w:hAnsi="Courier New" w:cs="Courier New"/>
-          <w:color w:val="000000"/>
-          <w:sz w:val="20"/>
-          <w:szCs w:val="20"/>
-        </w:rPr>
-        <w:t xml:space="preserve"> </w:t>
-      </w:r>
-      <w:r>
-        <w:rPr>
-          <w:rFonts w:ascii="Courier New" w:eastAsia="Times New Roman" w:hAnsi="Courier New" w:cs="Courier New"/>
-          <w:b/>
-          <w:bCs/>
-          <w:color w:val="000080"/>
-          <w:sz w:val="20"/>
-          <w:szCs w:val="20"/>
-        </w:rPr>
-        <w:t>{</w:t>
-      </w:r>
-    </w:p>
-    <w:p>
-      <w:pPr>
-        <w:shd w:val="clear" w:color="auto" w:fill="FFFFFF"/>
-        <w:spacing w:after="0" w:line="240" w:lineRule="auto"/>
-        <w:rPr>
-          <w:rFonts w:ascii="Courier New" w:eastAsia="Times New Roman" w:hAnsi="Courier New" w:cs="Courier New"/>
-          <w:color w:val="000000"/>
-          <w:sz w:val="20"/>
-          <w:szCs w:val="20"/>
-        </w:rPr>
-      </w:pPr>
-      <w:r>
-        <w:rPr>
-          <w:rFonts w:ascii="Courier New" w:eastAsia="Times New Roman" w:hAnsi="Courier New" w:cs="Courier New"/>
-          <w:color w:val="000000"/>
-          <w:sz w:val="20"/>
-          <w:szCs w:val="20"/>
-        </w:rPr>
-        <w:t xml:space="preserve">        </w:t>
-      </w:r>
-      <w:r>
-        <w:rPr>
-          <w:rFonts w:ascii="Courier New" w:eastAsia="Times New Roman" w:hAnsi="Courier New" w:cs="Courier New"/>
-          <w:b/>
-          <w:bCs/>
-          <w:color w:val="0000FF"/>
-          <w:sz w:val="20"/>
-          <w:szCs w:val="20"/>
-        </w:rPr>
-        <w:t>this</w:t>
-      </w:r>
-      <w:r>
-        <w:rPr>
-          <w:rFonts w:ascii="Courier New" w:eastAsia="Times New Roman" w:hAnsi="Courier New" w:cs="Courier New"/>
-          <w:b/>
-          <w:bCs/>
-          <w:color w:val="000080"/>
-          <w:sz w:val="20"/>
-          <w:szCs w:val="20"/>
-        </w:rPr>
-        <w:t>.</w:t>
-      </w:r>
-      <w:r>
-        <w:rPr>
-          <w:rFonts w:ascii="Courier New" w:eastAsia="Times New Roman" w:hAnsi="Courier New" w:cs="Courier New"/>
-          <w:color w:val="000000"/>
-          <w:sz w:val="20"/>
-          <w:szCs w:val="20"/>
-        </w:rPr>
-        <w:t xml:space="preserve">runtimeParameter </w:t>
-      </w:r>
-      <w:r>
-        <w:rPr>
-          <w:rFonts w:ascii="Courier New" w:eastAsia="Times New Roman" w:hAnsi="Courier New" w:cs="Courier New"/>
-          <w:b/>
-          <w:bCs/>
-          <w:color w:val="000080"/>
-          <w:sz w:val="20"/>
-          <w:szCs w:val="20"/>
-        </w:rPr>
-        <w:t>=</w:t>
-      </w:r>
-      <w:r>
-        <w:rPr>
-          <w:rFonts w:ascii="Courier New" w:eastAsia="Times New Roman" w:hAnsi="Courier New" w:cs="Courier New"/>
-          <w:color w:val="000000"/>
-          <w:sz w:val="20"/>
-          <w:szCs w:val="20"/>
-        </w:rPr>
-        <w:t xml:space="preserve"> runtimeParameter</w:t>
-      </w:r>
-      <w:r>
-        <w:rPr>
-          <w:rFonts w:ascii="Courier New" w:eastAsia="Times New Roman" w:hAnsi="Courier New" w:cs="Courier New"/>
-          <w:b/>
-          <w:bCs/>
-          <w:color w:val="000080"/>
-          <w:sz w:val="20"/>
-          <w:szCs w:val="20"/>
-        </w:rPr>
-        <w:t>;</w:t>
-      </w:r>
-    </w:p>
-    <w:p>
-      <w:pPr>
-        <w:shd w:val="clear" w:color="auto" w:fill="FFFFFF"/>
-        <w:spacing w:after="0" w:line="240" w:lineRule="auto"/>
-        <w:rPr>
-          <w:rFonts w:ascii="Courier New" w:eastAsia="Times New Roman" w:hAnsi="Courier New" w:cs="Courier New"/>
-          <w:color w:val="000000"/>
-          <w:sz w:val="20"/>
-          <w:szCs w:val="20"/>
-        </w:rPr>
-      </w:pPr>
-      <w:r>
-        <w:rPr>
-          <w:rFonts w:ascii="Courier New" w:eastAsia="Times New Roman" w:hAnsi="Courier New" w:cs="Courier New"/>
-          <w:color w:val="000000"/>
-          <w:sz w:val="20"/>
-          <w:szCs w:val="20"/>
-        </w:rPr>
-        <w:t xml:space="preserve">    </w:t>
-      </w:r>
-      <w:r>
-        <w:rPr>
-          <w:rFonts w:ascii="Courier New" w:eastAsia="Times New Roman" w:hAnsi="Courier New" w:cs="Courier New"/>
-          <w:b/>
-          <w:bCs/>
-          <w:color w:val="000080"/>
-          <w:sz w:val="20"/>
-          <w:szCs w:val="20"/>
-        </w:rPr>
-        <w:t>}</w:t>
-      </w:r>
-    </w:p>
-    <w:p>
-      <w:pPr>
-        <w:shd w:val="clear" w:color="auto" w:fill="FFFFFF"/>
-        <w:spacing w:after="0" w:line="240" w:lineRule="auto"/>
-        <w:rPr>
-          <w:rFonts w:ascii="Courier New" w:eastAsia="Times New Roman" w:hAnsi="Courier New" w:cs="Courier New"/>
-          <w:color w:val="000000"/>
-          <w:sz w:val="20"/>
-          <w:szCs w:val="20"/>
-        </w:rPr>
-      </w:pPr>
-      <w:r>
-        <w:rPr>
-          <w:rFonts w:ascii="Courier New" w:eastAsia="Times New Roman" w:hAnsi="Courier New" w:cs="Courier New"/>
-          <w:color w:val="000000"/>
-          <w:sz w:val="20"/>
-          <w:szCs w:val="20"/>
-        </w:rPr>
-        <w:t xml:space="preserve">    @Provides</w:t>
-      </w:r>
-    </w:p>
-    <w:p>
-      <w:pPr>
-        <w:shd w:val="clear" w:color="auto" w:fill="FFFFFF"/>
-        <w:spacing w:after="0" w:line="240" w:lineRule="auto"/>
-        <w:rPr>
-          <w:rFonts w:ascii="Courier New" w:eastAsia="Times New Roman" w:hAnsi="Courier New" w:cs="Courier New"/>
-          <w:color w:val="000000"/>
-          <w:sz w:val="20"/>
-          <w:szCs w:val="20"/>
-        </w:rPr>
-      </w:pPr>
-      <w:r>
-        <w:rPr>
-          <w:rFonts w:ascii="Courier New" w:eastAsia="Times New Roman" w:hAnsi="Courier New" w:cs="Courier New"/>
-          <w:color w:val="000000"/>
-          <w:sz w:val="20"/>
-          <w:szCs w:val="20"/>
-        </w:rPr>
-        <w:t xml:space="preserve">    </w:t>
-      </w:r>
-      <w:r>
-        <w:rPr>
-          <w:rFonts w:ascii="Courier New" w:eastAsia="Times New Roman" w:hAnsi="Courier New" w:cs="Courier New"/>
-          <w:color w:val="8000FF"/>
-          <w:sz w:val="20"/>
-          <w:szCs w:val="20"/>
-        </w:rPr>
-        <w:t>public</w:t>
-      </w:r>
-      <w:r>
-        <w:rPr>
-          <w:rFonts w:ascii="Courier New" w:eastAsia="Times New Roman" w:hAnsi="Courier New" w:cs="Courier New"/>
-          <w:color w:val="000000"/>
-          <w:sz w:val="20"/>
-          <w:szCs w:val="20"/>
-        </w:rPr>
-        <w:t xml:space="preserve"> Dependency provideDepedency</w:t>
-      </w:r>
-      <w:r>
-        <w:rPr>
-          <w:rFonts w:ascii="Courier New" w:eastAsia="Times New Roman" w:hAnsi="Courier New" w:cs="Courier New"/>
-          <w:b/>
-          <w:bCs/>
-          <w:color w:val="000080"/>
-          <w:sz w:val="20"/>
-          <w:szCs w:val="20"/>
-        </w:rPr>
-        <w:t>()</w:t>
-      </w:r>
-      <w:r>
-        <w:rPr>
-          <w:rFonts w:ascii="Courier New" w:eastAsia="Times New Roman" w:hAnsi="Courier New" w:cs="Courier New"/>
-          <w:color w:val="000000"/>
-          <w:sz w:val="20"/>
-          <w:szCs w:val="20"/>
-        </w:rPr>
-        <w:t xml:space="preserve"> </w:t>
-      </w:r>
-      <w:r>
-        <w:rPr>
-          <w:rFonts w:ascii="Courier New" w:eastAsia="Times New Roman" w:hAnsi="Courier New" w:cs="Courier New"/>
-          <w:b/>
-          <w:bCs/>
-          <w:color w:val="000080"/>
-          <w:sz w:val="20"/>
-          <w:szCs w:val="20"/>
-        </w:rPr>
-        <w:t>{</w:t>
-      </w:r>
-    </w:p>
-    <w:p>
-      <w:pPr>
-        <w:shd w:val="clear" w:color="auto" w:fill="FFFFFF"/>
-        <w:spacing w:after="0" w:line="240" w:lineRule="auto"/>
-        <w:rPr>
-          <w:rFonts w:ascii="Courier New" w:eastAsia="Times New Roman" w:hAnsi="Courier New" w:cs="Courier New"/>
-          <w:color w:val="000000"/>
-          <w:sz w:val="20"/>
-          <w:szCs w:val="20"/>
-        </w:rPr>
-      </w:pPr>
-      <w:r>
-        <w:rPr>
-          <w:rFonts w:ascii="Courier New" w:eastAsia="Times New Roman" w:hAnsi="Courier New" w:cs="Courier New"/>
-          <w:color w:val="000000"/>
-          <w:sz w:val="20"/>
-          <w:szCs w:val="20"/>
-        </w:rPr>
-        <w:t xml:space="preserve">        </w:t>
-      </w:r>
-      <w:r>
-        <w:rPr>
-          <w:rFonts w:ascii="Courier New" w:eastAsia="Times New Roman" w:hAnsi="Courier New" w:cs="Courier New"/>
-          <w:b/>
-          <w:bCs/>
-          <w:color w:val="0000FF"/>
-          <w:sz w:val="20"/>
-          <w:szCs w:val="20"/>
-        </w:rPr>
-        <w:t>return</w:t>
-      </w:r>
-      <w:r>
-        <w:rPr>
-          <w:rFonts w:ascii="Courier New" w:eastAsia="Times New Roman" w:hAnsi="Courier New" w:cs="Courier New"/>
-          <w:color w:val="000000"/>
-          <w:sz w:val="20"/>
-          <w:szCs w:val="20"/>
-        </w:rPr>
-        <w:t xml:space="preserve"> </w:t>
-      </w:r>
-      <w:r>
-        <w:rPr>
-          <w:rFonts w:ascii="Courier New" w:eastAsia="Times New Roman" w:hAnsi="Courier New" w:cs="Courier New"/>
-          <w:b/>
-          <w:bCs/>
-          <w:color w:val="0000FF"/>
-          <w:sz w:val="20"/>
-          <w:szCs w:val="20"/>
-        </w:rPr>
-        <w:t>new</w:t>
-      </w:r>
-      <w:r>
-        <w:rPr>
-          <w:rFonts w:ascii="Courier New" w:eastAsia="Times New Roman" w:hAnsi="Courier New" w:cs="Courier New"/>
-          <w:color w:val="000000"/>
-          <w:sz w:val="20"/>
-          <w:szCs w:val="20"/>
-        </w:rPr>
-        <w:t xml:space="preserve"> Dependency</w:t>
-      </w:r>
-      <w:r>
-        <w:rPr>
-          <w:rFonts w:ascii="Courier New" w:eastAsia="Times New Roman" w:hAnsi="Courier New" w:cs="Courier New"/>
-          <w:b/>
-          <w:bCs/>
-          <w:color w:val="000080"/>
-          <w:sz w:val="20"/>
-          <w:szCs w:val="20"/>
-        </w:rPr>
-        <w:t>(</w:t>
-      </w:r>
-      <w:r>
-        <w:rPr>
-          <w:rFonts w:ascii="Courier New" w:eastAsia="Times New Roman" w:hAnsi="Courier New" w:cs="Courier New"/>
-          <w:color w:val="000000"/>
-          <w:sz w:val="20"/>
-          <w:szCs w:val="20"/>
-        </w:rPr>
-        <w:t>runtimeParameter</w:t>
-      </w:r>
-      <w:r>
-        <w:rPr>
-          <w:rFonts w:ascii="Courier New" w:eastAsia="Times New Roman" w:hAnsi="Courier New" w:cs="Courier New"/>
-          <w:b/>
-          <w:bCs/>
-          <w:color w:val="000080"/>
-          <w:sz w:val="20"/>
-          <w:szCs w:val="20"/>
-        </w:rPr>
-        <w:t>);</w:t>
-      </w:r>
-    </w:p>
-    <w:p>
-      <w:pPr>
-        <w:shd w:val="clear" w:color="auto" w:fill="FFFFFF"/>
-        <w:spacing w:after="0" w:line="240" w:lineRule="auto"/>
-        <w:rPr>
-          <w:rFonts w:ascii="Courier New" w:eastAsia="Times New Roman" w:hAnsi="Courier New" w:cs="Courier New"/>
-          <w:color w:val="000000"/>
-          <w:sz w:val="20"/>
-          <w:szCs w:val="20"/>
-        </w:rPr>
-      </w:pPr>
-      <w:r>
-        <w:rPr>
-          <w:rFonts w:ascii="Courier New" w:eastAsia="Times New Roman" w:hAnsi="Courier New" w:cs="Courier New"/>
-          <w:color w:val="000000"/>
-          <w:sz w:val="20"/>
-          <w:szCs w:val="20"/>
-        </w:rPr>
-        <w:t xml:space="preserve">    </w:t>
-      </w:r>
-      <w:r>
-        <w:rPr>
-          <w:rFonts w:ascii="Courier New" w:eastAsia="Times New Roman" w:hAnsi="Courier New" w:cs="Courier New"/>
-          <w:b/>
-          <w:bCs/>
-          <w:color w:val="000080"/>
-          <w:sz w:val="20"/>
-          <w:szCs w:val="20"/>
-        </w:rPr>
-        <w:t>}</w:t>
-      </w:r>
-    </w:p>
-    <w:p>
-      <w:pPr>
-        <w:shd w:val="clear" w:color="auto" w:fill="FFFFFF"/>
-        <w:spacing w:after="0" w:line="240" w:lineRule="auto"/>
-        <w:rPr>
-          <w:rFonts w:ascii="Courier New" w:eastAsia="Times New Roman" w:hAnsi="Courier New" w:cs="Courier New"/>
-          <w:color w:val="000000"/>
-          <w:sz w:val="20"/>
-          <w:szCs w:val="20"/>
-        </w:rPr>
-      </w:pPr>
-      <w:r>
-        <w:rPr>
-          <w:rFonts w:ascii="Courier New" w:eastAsia="Times New Roman" w:hAnsi="Courier New" w:cs="Courier New"/>
-          <w:b/>
-          <w:bCs/>
-          <w:color w:val="000080"/>
-          <w:sz w:val="20"/>
-          <w:szCs w:val="20"/>
-        </w:rPr>
-        <w:t>}</w:t>
-      </w:r>
-    </w:p>
-    <w:p>
-      <w:pPr>
-        <w:shd w:val="clear" w:color="auto" w:fill="FFFFFF"/>
-        <w:rPr>
-          <w:rFonts w:ascii="Arial" w:eastAsia="Times New Roman" w:hAnsi="Arial" w:cs="Arial"/>
-          <w:sz w:val="24"/>
-          <w:szCs w:val="24"/>
-          <w:lang w:val="sr-Latn-RS"/>
-        </w:rPr>
-      </w:pPr>
-    </w:p>
-    <w:p>
-      <w:pPr>
-        <w:shd w:val="clear" w:color="auto" w:fill="FFFFFF"/>
         <w:rPr>
           <w:rFonts w:ascii="Arial" w:eastAsia="Times New Roman" w:hAnsi="Arial" w:cs="Arial"/>
           <w:sz w:val="24"/>
@@ -32558,20 +32615,18 @@
     </w:p>
     <w:sdt>
       <w:sdtPr>
+        <w:rPr>
+          <w:rFonts w:asciiTheme="minorHAnsi" w:eastAsiaTheme="minorHAnsi" w:hAnsiTheme="minorHAnsi" w:cstheme="minorBidi"/>
+          <w:color w:val="auto"/>
+          <w:sz w:val="22"/>
+          <w:szCs w:val="22"/>
+        </w:rPr>
         <w:id w:val="481592320"/>
         <w:docPartObj>
           <w:docPartGallery w:val="Bibliographies"/>
           <w:docPartUnique/>
         </w:docPartObj>
       </w:sdtPr>
-      <w:sdtEndPr>
-        <w:rPr>
-          <w:rFonts w:asciiTheme="minorHAnsi" w:eastAsiaTheme="minorHAnsi" w:hAnsiTheme="minorHAnsi" w:cstheme="minorBidi"/>
-          <w:color w:val="auto"/>
-          <w:sz w:val="22"/>
-          <w:szCs w:val="22"/>
-        </w:rPr>
-      </w:sdtEndPr>
       <w:sdtContent>
         <w:p>
           <w:pPr>
@@ -34797,6 +34852,7 @@
   <w:style w:type="character" w:default="1" w:styleId="DefaultParagraphFont">
     <w:name w:val="Default Paragraph Font"/>
     <w:uiPriority w:val="1"/>
+    <w:semiHidden/>
     <w:unhideWhenUsed/>
   </w:style>
   <w:style w:type="table" w:default="1" w:styleId="TableNormal">
@@ -35503,7 +35559,7 @@
 </file>
 
 <file path=customXml/itemProps1.xml><?xml version="1.0" encoding="utf-8"?>
-<ds:datastoreItem xmlns:ds="http://schemas.openxmlformats.org/officeDocument/2006/customXml" ds:itemID="{82C53C76-9D48-48A1-A610-184D3C8CA278}">
+<ds:datastoreItem xmlns:ds="http://schemas.openxmlformats.org/officeDocument/2006/customXml" ds:itemID="{F6057C0E-4A92-46EA-9CC4-D9FAF64D49AA}">
   <ds:schemaRefs>
     <ds:schemaRef ds:uri="http://schemas.openxmlformats.org/officeDocument/2006/bibliography"/>
   </ds:schemaRefs>

</xml_diff>

<commit_message>
Zavrsena teorijska prica o daggeru2
</commit_message>
<xml_diff>
--- a/Master rad.docx
+++ b/Master rad.docx
@@ -33212,129 +33212,1343 @@
           <w:szCs w:val="20"/>
         </w:rPr>
       </w:pPr>
+    </w:p>
+    <w:p>
+      <w:pPr>
+        <w:shd w:val="clear" w:color="auto" w:fill="FFFFFF"/>
+        <w:spacing w:after="0" w:line="240" w:lineRule="auto"/>
+        <w:rPr>
+          <w:rFonts w:ascii="Courier New" w:eastAsia="Times New Roman" w:hAnsi="Courier New" w:cs="Courier New"/>
+          <w:color w:val="000000"/>
+          <w:sz w:val="20"/>
+          <w:szCs w:val="20"/>
+        </w:rPr>
+      </w:pPr>
+      <w:r>
+        <w:rPr>
+          <w:rFonts w:ascii="Courier New" w:eastAsia="Times New Roman" w:hAnsi="Courier New" w:cs="Courier New"/>
+          <w:color w:val="000000"/>
+          <w:sz w:val="20"/>
+          <w:szCs w:val="20"/>
+        </w:rPr>
+        <w:t xml:space="preserve">ModuleOneDependency moduleOneDependency </w:t>
+      </w:r>
+      <w:r>
+        <w:rPr>
+          <w:rFonts w:ascii="Courier New" w:eastAsia="Times New Roman" w:hAnsi="Courier New" w:cs="Courier New"/>
+          <w:b/>
+          <w:bCs/>
+          <w:color w:val="000080"/>
+          <w:sz w:val="20"/>
+          <w:szCs w:val="20"/>
+        </w:rPr>
+        <w:t>=</w:t>
+      </w:r>
+      <w:r>
+        <w:rPr>
+          <w:rFonts w:ascii="Courier New" w:eastAsia="Times New Roman" w:hAnsi="Courier New" w:cs="Courier New"/>
+          <w:color w:val="000000"/>
+          <w:sz w:val="20"/>
+          <w:szCs w:val="20"/>
+        </w:rPr>
+        <w:t xml:space="preserve"> dependencyComponent</w:t>
+      </w:r>
+    </w:p>
+    <w:p>
+      <w:pPr>
+        <w:shd w:val="clear" w:color="auto" w:fill="FFFFFF"/>
+        <w:spacing w:after="0" w:line="240" w:lineRule="auto"/>
+        <w:rPr>
+          <w:rFonts w:ascii="Courier New" w:eastAsia="Times New Roman" w:hAnsi="Courier New" w:cs="Courier New"/>
+          <w:color w:val="000000"/>
+          <w:sz w:val="20"/>
+          <w:szCs w:val="20"/>
+        </w:rPr>
+      </w:pPr>
+      <w:r>
+        <w:rPr>
+          <w:rFonts w:ascii="Courier New" w:eastAsia="Times New Roman" w:hAnsi="Courier New" w:cs="Courier New"/>
+          <w:color w:val="000000"/>
+          <w:sz w:val="20"/>
+          <w:szCs w:val="20"/>
+        </w:rPr>
+        <w:t xml:space="preserve">            </w:t>
+      </w:r>
+      <w:r>
+        <w:rPr>
+          <w:rFonts w:ascii="Courier New" w:eastAsia="Times New Roman" w:hAnsi="Courier New" w:cs="Courier New"/>
+          <w:b/>
+          <w:bCs/>
+          <w:color w:val="000080"/>
+          <w:sz w:val="20"/>
+          <w:szCs w:val="20"/>
+        </w:rPr>
+        <w:t>.</w:t>
+      </w:r>
+      <w:r>
+        <w:rPr>
+          <w:rFonts w:ascii="Courier New" w:eastAsia="Times New Roman" w:hAnsi="Courier New" w:cs="Courier New"/>
+          <w:color w:val="000000"/>
+          <w:sz w:val="20"/>
+          <w:szCs w:val="20"/>
+        </w:rPr>
+        <w:t>moduleOneDependency</w:t>
+      </w:r>
+      <w:r>
+        <w:rPr>
+          <w:rFonts w:ascii="Courier New" w:eastAsia="Times New Roman" w:hAnsi="Courier New" w:cs="Courier New"/>
+          <w:b/>
+          <w:bCs/>
+          <w:color w:val="000080"/>
+          <w:sz w:val="20"/>
+          <w:szCs w:val="20"/>
+        </w:rPr>
+        <w:t>();</w:t>
+      </w:r>
+    </w:p>
+    <w:p>
+      <w:pPr>
+        <w:shd w:val="clear" w:color="auto" w:fill="FFFFFF"/>
+        <w:rPr>
+          <w:rFonts w:ascii="Times New Roman" w:eastAsia="Times New Roman" w:hAnsi="Times New Roman" w:cs="Times New Roman"/>
+          <w:sz w:val="24"/>
+          <w:szCs w:val="24"/>
+        </w:rPr>
+      </w:pPr>
+    </w:p>
+    <w:p>
+      <w:pPr>
+        <w:shd w:val="clear" w:color="auto" w:fill="FFFFFF"/>
+        <w:rPr>
+          <w:rFonts w:ascii="Arial" w:eastAsia="Times New Roman" w:hAnsi="Arial" w:cs="Arial"/>
+          <w:sz w:val="24"/>
+          <w:szCs w:val="24"/>
+          <w:lang w:val="sr-Latn-RS"/>
+        </w:rPr>
+      </w:pPr>
+      <w:r>
+        <w:rPr>
+          <w:rFonts w:ascii="Arial" w:eastAsia="Times New Roman" w:hAnsi="Arial" w:cs="Arial"/>
+          <w:sz w:val="24"/>
+          <w:szCs w:val="24"/>
+        </w:rPr>
+        <w:t xml:space="preserve">Kod metode umetanja </w:t>
+      </w:r>
+      <w:r>
+        <w:rPr>
+          <w:rFonts w:ascii="Arial" w:eastAsia="Times New Roman" w:hAnsi="Arial" w:cs="Arial"/>
+          <w:sz w:val="24"/>
+          <w:szCs w:val="24"/>
+          <w:lang w:val="sr-Latn-RS"/>
+        </w:rPr>
+        <w:t xml:space="preserve">članova metode u komponenti imaju samo jedan parametar i zavisnosti se automatski umeću u sva polja sa anotacijom </w:t>
+      </w:r>
+      <w:r>
+        <w:rPr>
+          <w:rFonts w:ascii="Courier New" w:eastAsia="Times New Roman" w:hAnsi="Courier New" w:cs="Courier New"/>
+          <w:color w:val="000000"/>
+          <w:sz w:val="20"/>
+          <w:szCs w:val="20"/>
+        </w:rPr>
+        <w:t>@Inject</w:t>
+      </w:r>
+      <w:r>
+        <w:rPr>
+          <w:rFonts w:ascii="Courier New" w:eastAsia="Times New Roman" w:hAnsi="Courier New" w:cs="Courier New"/>
+          <w:color w:val="000000"/>
+          <w:sz w:val="20"/>
+          <w:szCs w:val="20"/>
+        </w:rPr>
+        <w:t xml:space="preserve"> </w:t>
+      </w:r>
+      <w:r>
+        <w:rPr>
+          <w:rFonts w:ascii="Arial" w:eastAsia="Times New Roman" w:hAnsi="Arial" w:cs="Arial"/>
+          <w:sz w:val="24"/>
+          <w:szCs w:val="24"/>
+          <w:lang w:val="sr-Latn-RS"/>
+        </w:rPr>
+        <w:t>prosleđenog parametra</w:t>
+      </w:r>
+      <w:r>
+        <w:rPr>
+          <w:rFonts w:ascii="Arial" w:eastAsia="Times New Roman" w:hAnsi="Arial" w:cs="Arial"/>
+          <w:sz w:val="24"/>
+          <w:szCs w:val="24"/>
+          <w:lang w:val="sr-Latn-RS"/>
+        </w:rPr>
+        <w:t>.</w:t>
+      </w:r>
+    </w:p>
+    <w:p>
+      <w:pPr>
+        <w:shd w:val="clear" w:color="auto" w:fill="FFFFFF"/>
+        <w:spacing w:after="0" w:line="240" w:lineRule="auto"/>
+        <w:rPr>
+          <w:rFonts w:ascii="Courier New" w:eastAsia="Times New Roman" w:hAnsi="Courier New" w:cs="Courier New"/>
+          <w:color w:val="000000"/>
+          <w:sz w:val="20"/>
+          <w:szCs w:val="20"/>
+        </w:rPr>
+      </w:pPr>
+      <w:r>
+        <w:rPr>
+          <w:rFonts w:ascii="Courier New" w:eastAsia="Times New Roman" w:hAnsi="Courier New" w:cs="Courier New"/>
+          <w:color w:val="000000"/>
+          <w:sz w:val="20"/>
+          <w:szCs w:val="20"/>
+        </w:rPr>
+        <w:t>@Component</w:t>
+      </w:r>
+      <w:r>
+        <w:rPr>
+          <w:rFonts w:ascii="Courier New" w:eastAsia="Times New Roman" w:hAnsi="Courier New" w:cs="Courier New"/>
+          <w:b/>
+          <w:bCs/>
+          <w:color w:val="000080"/>
+          <w:sz w:val="20"/>
+          <w:szCs w:val="20"/>
+        </w:rPr>
+        <w:t>()</w:t>
+      </w:r>
+    </w:p>
+    <w:p>
+      <w:pPr>
+        <w:shd w:val="clear" w:color="auto" w:fill="FFFFFF"/>
+        <w:spacing w:after="0" w:line="240" w:lineRule="auto"/>
+        <w:rPr>
+          <w:rFonts w:ascii="Courier New" w:eastAsia="Times New Roman" w:hAnsi="Courier New" w:cs="Courier New"/>
+          <w:color w:val="000000"/>
+          <w:sz w:val="20"/>
+          <w:szCs w:val="20"/>
+        </w:rPr>
+      </w:pPr>
+      <w:r>
+        <w:rPr>
+          <w:rFonts w:ascii="Courier New" w:eastAsia="Times New Roman" w:hAnsi="Courier New" w:cs="Courier New"/>
+          <w:color w:val="8000FF"/>
+          <w:sz w:val="20"/>
+          <w:szCs w:val="20"/>
+        </w:rPr>
+        <w:t>public</w:t>
+      </w:r>
+      <w:r>
+        <w:rPr>
+          <w:rFonts w:ascii="Courier New" w:eastAsia="Times New Roman" w:hAnsi="Courier New" w:cs="Courier New"/>
+          <w:color w:val="000000"/>
+          <w:sz w:val="20"/>
+          <w:szCs w:val="20"/>
+        </w:rPr>
+        <w:t xml:space="preserve"> </w:t>
+      </w:r>
+      <w:r>
+        <w:rPr>
+          <w:rFonts w:ascii="Courier New" w:eastAsia="Times New Roman" w:hAnsi="Courier New" w:cs="Courier New"/>
+          <w:color w:val="8000FF"/>
+          <w:sz w:val="20"/>
+          <w:szCs w:val="20"/>
+        </w:rPr>
+        <w:t>interface</w:t>
+      </w:r>
+      <w:r>
+        <w:rPr>
+          <w:rFonts w:ascii="Courier New" w:eastAsia="Times New Roman" w:hAnsi="Courier New" w:cs="Courier New"/>
+          <w:color w:val="000000"/>
+          <w:sz w:val="20"/>
+          <w:szCs w:val="20"/>
+        </w:rPr>
+        <w:t xml:space="preserve"> DependencyComponent </w:t>
+      </w:r>
+      <w:r>
+        <w:rPr>
+          <w:rFonts w:ascii="Courier New" w:eastAsia="Times New Roman" w:hAnsi="Courier New" w:cs="Courier New"/>
+          <w:b/>
+          <w:bCs/>
+          <w:color w:val="000080"/>
+          <w:sz w:val="20"/>
+          <w:szCs w:val="20"/>
+        </w:rPr>
+        <w:t>{</w:t>
+      </w:r>
+    </w:p>
+    <w:p>
+      <w:pPr>
+        <w:shd w:val="clear" w:color="auto" w:fill="FFFFFF"/>
+        <w:spacing w:after="0" w:line="240" w:lineRule="auto"/>
+        <w:rPr>
+          <w:rFonts w:ascii="Courier New" w:eastAsia="Times New Roman" w:hAnsi="Courier New" w:cs="Courier New"/>
+          <w:color w:val="000000"/>
+          <w:sz w:val="20"/>
+          <w:szCs w:val="20"/>
+        </w:rPr>
+      </w:pPr>
+      <w:r>
+        <w:rPr>
+          <w:rFonts w:ascii="Courier New" w:eastAsia="Times New Roman" w:hAnsi="Courier New" w:cs="Courier New"/>
+          <w:color w:val="000000"/>
+          <w:sz w:val="20"/>
+          <w:szCs w:val="20"/>
+        </w:rPr>
+        <w:t xml:space="preserve">    </w:t>
+      </w:r>
+      <w:r>
+        <w:rPr>
+          <w:rFonts w:ascii="Courier New" w:eastAsia="Times New Roman" w:hAnsi="Courier New" w:cs="Courier New"/>
+          <w:color w:val="8000FF"/>
+          <w:sz w:val="20"/>
+          <w:szCs w:val="20"/>
+        </w:rPr>
+        <w:t>void</w:t>
+      </w:r>
+      <w:r>
+        <w:rPr>
+          <w:rFonts w:ascii="Courier New" w:eastAsia="Times New Roman" w:hAnsi="Courier New" w:cs="Courier New"/>
+          <w:color w:val="000000"/>
+          <w:sz w:val="20"/>
+          <w:szCs w:val="20"/>
+        </w:rPr>
+        <w:t xml:space="preserve"> inject</w:t>
+      </w:r>
+      <w:r>
+        <w:rPr>
+          <w:rFonts w:ascii="Courier New" w:eastAsia="Times New Roman" w:hAnsi="Courier New" w:cs="Courier New"/>
+          <w:b/>
+          <w:bCs/>
+          <w:color w:val="000080"/>
+          <w:sz w:val="20"/>
+          <w:szCs w:val="20"/>
+        </w:rPr>
+        <w:t>(</w:t>
+      </w:r>
+      <w:r>
+        <w:rPr>
+          <w:rFonts w:ascii="Courier New" w:eastAsia="Times New Roman" w:hAnsi="Courier New" w:cs="Courier New"/>
+          <w:color w:val="000000"/>
+          <w:sz w:val="20"/>
+          <w:szCs w:val="20"/>
+        </w:rPr>
+        <w:t>DependencyReceiver dependencyReciever</w:t>
+      </w:r>
+      <w:r>
+        <w:rPr>
+          <w:rFonts w:ascii="Courier New" w:eastAsia="Times New Roman" w:hAnsi="Courier New" w:cs="Courier New"/>
+          <w:b/>
+          <w:bCs/>
+          <w:color w:val="000080"/>
+          <w:sz w:val="20"/>
+          <w:szCs w:val="20"/>
+        </w:rPr>
+        <w:t>);</w:t>
+      </w:r>
+    </w:p>
+    <w:p>
+      <w:pPr>
+        <w:shd w:val="clear" w:color="auto" w:fill="FFFFFF"/>
+        <w:spacing w:after="0" w:line="240" w:lineRule="auto"/>
+        <w:rPr>
+          <w:rFonts w:ascii="Courier New" w:eastAsia="Times New Roman" w:hAnsi="Courier New" w:cs="Courier New"/>
+          <w:color w:val="000000"/>
+          <w:sz w:val="20"/>
+          <w:szCs w:val="20"/>
+        </w:rPr>
+      </w:pPr>
+      <w:r>
+        <w:rPr>
+          <w:rFonts w:ascii="Courier New" w:eastAsia="Times New Roman" w:hAnsi="Courier New" w:cs="Courier New"/>
+          <w:b/>
+          <w:bCs/>
+          <w:color w:val="000080"/>
+          <w:sz w:val="20"/>
+          <w:szCs w:val="20"/>
+        </w:rPr>
+        <w:t>}</w:t>
+      </w:r>
+    </w:p>
+    <w:p>
+      <w:pPr>
+        <w:shd w:val="clear" w:color="auto" w:fill="FFFFFF"/>
+        <w:spacing w:after="0" w:line="240" w:lineRule="auto"/>
+        <w:rPr>
+          <w:rFonts w:ascii="Courier New" w:eastAsia="Times New Roman" w:hAnsi="Courier New" w:cs="Courier New"/>
+          <w:color w:val="000000"/>
+          <w:sz w:val="20"/>
+          <w:szCs w:val="20"/>
+        </w:rPr>
+      </w:pPr>
+    </w:p>
+    <w:p>
+      <w:pPr>
+        <w:shd w:val="clear" w:color="auto" w:fill="FFFFFF"/>
+        <w:spacing w:after="0" w:line="240" w:lineRule="auto"/>
+        <w:rPr>
+          <w:rFonts w:ascii="Courier New" w:eastAsia="Times New Roman" w:hAnsi="Courier New" w:cs="Courier New"/>
+          <w:color w:val="000000"/>
+          <w:sz w:val="20"/>
+          <w:szCs w:val="20"/>
+        </w:rPr>
+      </w:pPr>
+      <w:r>
+        <w:rPr>
+          <w:rFonts w:ascii="Courier New" w:eastAsia="Times New Roman" w:hAnsi="Courier New" w:cs="Courier New"/>
+          <w:color w:val="8000FF"/>
+          <w:sz w:val="20"/>
+          <w:szCs w:val="20"/>
+        </w:rPr>
+        <w:t>public</w:t>
+      </w:r>
+      <w:r>
+        <w:rPr>
+          <w:rFonts w:ascii="Courier New" w:eastAsia="Times New Roman" w:hAnsi="Courier New" w:cs="Courier New"/>
+          <w:color w:val="000000"/>
+          <w:sz w:val="20"/>
+          <w:szCs w:val="20"/>
+        </w:rPr>
+        <w:t xml:space="preserve"> </w:t>
+      </w:r>
+      <w:r>
+        <w:rPr>
+          <w:rFonts w:ascii="Courier New" w:eastAsia="Times New Roman" w:hAnsi="Courier New" w:cs="Courier New"/>
+          <w:color w:val="8000FF"/>
+          <w:sz w:val="20"/>
+          <w:szCs w:val="20"/>
+        </w:rPr>
+        <w:t>class</w:t>
+      </w:r>
+      <w:r>
+        <w:rPr>
+          <w:rFonts w:ascii="Courier New" w:eastAsia="Times New Roman" w:hAnsi="Courier New" w:cs="Courier New"/>
+          <w:color w:val="000000"/>
+          <w:sz w:val="20"/>
+          <w:szCs w:val="20"/>
+        </w:rPr>
+        <w:t xml:space="preserve"> DependencyReceiverActivity </w:t>
+      </w:r>
+      <w:r>
+        <w:rPr>
+          <w:rFonts w:ascii="Courier New" w:eastAsia="Times New Roman" w:hAnsi="Courier New" w:cs="Courier New"/>
+          <w:b/>
+          <w:bCs/>
+          <w:color w:val="0000FF"/>
+          <w:sz w:val="20"/>
+          <w:szCs w:val="20"/>
+        </w:rPr>
+        <w:t>extends</w:t>
+      </w:r>
+      <w:r>
+        <w:rPr>
+          <w:rFonts w:ascii="Courier New" w:eastAsia="Times New Roman" w:hAnsi="Courier New" w:cs="Courier New"/>
+          <w:color w:val="000000"/>
+          <w:sz w:val="20"/>
+          <w:szCs w:val="20"/>
+        </w:rPr>
+        <w:t xml:space="preserve"> AppCompatActivity </w:t>
+      </w:r>
+      <w:r>
+        <w:rPr>
+          <w:rFonts w:ascii="Courier New" w:eastAsia="Times New Roman" w:hAnsi="Courier New" w:cs="Courier New"/>
+          <w:b/>
+          <w:bCs/>
+          <w:color w:val="000080"/>
+          <w:sz w:val="20"/>
+          <w:szCs w:val="20"/>
+        </w:rPr>
+        <w:t>{</w:t>
+      </w:r>
+    </w:p>
+    <w:p>
+      <w:pPr>
+        <w:shd w:val="clear" w:color="auto" w:fill="FFFFFF"/>
+        <w:spacing w:after="0" w:line="240" w:lineRule="auto"/>
+        <w:rPr>
+          <w:rFonts w:ascii="Courier New" w:eastAsia="Times New Roman" w:hAnsi="Courier New" w:cs="Courier New"/>
+          <w:color w:val="000000"/>
+          <w:sz w:val="20"/>
+          <w:szCs w:val="20"/>
+        </w:rPr>
+      </w:pPr>
+      <w:r>
+        <w:rPr>
+          <w:rFonts w:ascii="Courier New" w:eastAsia="Times New Roman" w:hAnsi="Courier New" w:cs="Courier New"/>
+          <w:color w:val="000000"/>
+          <w:sz w:val="20"/>
+          <w:szCs w:val="20"/>
+        </w:rPr>
+        <w:t xml:space="preserve">  @Inject</w:t>
+      </w:r>
+    </w:p>
+    <w:p>
+      <w:pPr>
+        <w:shd w:val="clear" w:color="auto" w:fill="FFFFFF"/>
+        <w:spacing w:after="0" w:line="240" w:lineRule="auto"/>
+        <w:rPr>
+          <w:rFonts w:ascii="Courier New" w:eastAsia="Times New Roman" w:hAnsi="Courier New" w:cs="Courier New"/>
+          <w:color w:val="000000"/>
+          <w:sz w:val="20"/>
+          <w:szCs w:val="20"/>
+        </w:rPr>
+      </w:pPr>
+      <w:r>
+        <w:rPr>
+          <w:rFonts w:ascii="Courier New" w:eastAsia="Times New Roman" w:hAnsi="Courier New" w:cs="Courier New"/>
+          <w:color w:val="000000"/>
+          <w:sz w:val="20"/>
+          <w:szCs w:val="20"/>
+        </w:rPr>
+        <w:t xml:space="preserve">  Dependency dependency</w:t>
+      </w:r>
+      <w:r>
+        <w:rPr>
+          <w:rFonts w:ascii="Courier New" w:eastAsia="Times New Roman" w:hAnsi="Courier New" w:cs="Courier New"/>
+          <w:b/>
+          <w:bCs/>
+          <w:color w:val="000080"/>
+          <w:sz w:val="20"/>
+          <w:szCs w:val="20"/>
+        </w:rPr>
+        <w:t>;</w:t>
+      </w:r>
+    </w:p>
+    <w:p>
+      <w:pPr>
+        <w:shd w:val="clear" w:color="auto" w:fill="FFFFFF"/>
+        <w:spacing w:after="0" w:line="240" w:lineRule="auto"/>
+        <w:rPr>
+          <w:rFonts w:ascii="Courier New" w:eastAsia="Times New Roman" w:hAnsi="Courier New" w:cs="Courier New"/>
+          <w:color w:val="000000"/>
+          <w:sz w:val="20"/>
+          <w:szCs w:val="20"/>
+        </w:rPr>
+      </w:pPr>
+      <w:r>
+        <w:rPr>
+          <w:rFonts w:ascii="Courier New" w:eastAsia="Times New Roman" w:hAnsi="Courier New" w:cs="Courier New"/>
+          <w:color w:val="000000"/>
+          <w:sz w:val="20"/>
+          <w:szCs w:val="20"/>
+        </w:rPr>
+        <w:t xml:space="preserve"> </w:t>
+      </w:r>
+    </w:p>
+    <w:p>
+      <w:pPr>
+        <w:shd w:val="clear" w:color="auto" w:fill="FFFFFF"/>
+        <w:spacing w:after="0" w:line="240" w:lineRule="auto"/>
+        <w:rPr>
+          <w:rFonts w:ascii="Courier New" w:eastAsia="Times New Roman" w:hAnsi="Courier New" w:cs="Courier New"/>
+          <w:color w:val="000000"/>
+          <w:sz w:val="20"/>
+          <w:szCs w:val="20"/>
+        </w:rPr>
+      </w:pPr>
+      <w:r>
+        <w:rPr>
+          <w:rFonts w:ascii="Courier New" w:eastAsia="Times New Roman" w:hAnsi="Courier New" w:cs="Courier New"/>
+          <w:color w:val="000000"/>
+          <w:sz w:val="20"/>
+          <w:szCs w:val="20"/>
+        </w:rPr>
+        <w:t xml:space="preserve"> @Override</w:t>
+      </w:r>
+    </w:p>
+    <w:p>
+      <w:pPr>
+        <w:shd w:val="clear" w:color="auto" w:fill="FFFFFF"/>
+        <w:spacing w:after="0" w:line="240" w:lineRule="auto"/>
+        <w:rPr>
+          <w:rFonts w:ascii="Courier New" w:eastAsia="Times New Roman" w:hAnsi="Courier New" w:cs="Courier New"/>
+          <w:color w:val="000000"/>
+          <w:sz w:val="20"/>
+          <w:szCs w:val="20"/>
+        </w:rPr>
+      </w:pPr>
+      <w:r>
+        <w:rPr>
+          <w:rFonts w:ascii="Courier New" w:eastAsia="Times New Roman" w:hAnsi="Courier New" w:cs="Courier New"/>
+          <w:color w:val="000000"/>
+          <w:sz w:val="20"/>
+          <w:szCs w:val="20"/>
+        </w:rPr>
+        <w:t xml:space="preserve">    </w:t>
+      </w:r>
+      <w:r>
+        <w:rPr>
+          <w:rFonts w:ascii="Courier New" w:eastAsia="Times New Roman" w:hAnsi="Courier New" w:cs="Courier New"/>
+          <w:color w:val="8000FF"/>
+          <w:sz w:val="20"/>
+          <w:szCs w:val="20"/>
+        </w:rPr>
+        <w:t>public</w:t>
+      </w:r>
+      <w:r>
+        <w:rPr>
+          <w:rFonts w:ascii="Courier New" w:eastAsia="Times New Roman" w:hAnsi="Courier New" w:cs="Courier New"/>
+          <w:color w:val="000000"/>
+          <w:sz w:val="20"/>
+          <w:szCs w:val="20"/>
+        </w:rPr>
+        <w:t xml:space="preserve"> </w:t>
+      </w:r>
+      <w:r>
+        <w:rPr>
+          <w:rFonts w:ascii="Courier New" w:eastAsia="Times New Roman" w:hAnsi="Courier New" w:cs="Courier New"/>
+          <w:color w:val="8000FF"/>
+          <w:sz w:val="20"/>
+          <w:szCs w:val="20"/>
+        </w:rPr>
+        <w:t>void</w:t>
+      </w:r>
+      <w:r>
+        <w:rPr>
+          <w:rFonts w:ascii="Courier New" w:eastAsia="Times New Roman" w:hAnsi="Courier New" w:cs="Courier New"/>
+          <w:color w:val="000000"/>
+          <w:sz w:val="20"/>
+          <w:szCs w:val="20"/>
+        </w:rPr>
+        <w:t xml:space="preserve"> onCreate</w:t>
+      </w:r>
+      <w:r>
+        <w:rPr>
+          <w:rFonts w:ascii="Courier New" w:eastAsia="Times New Roman" w:hAnsi="Courier New" w:cs="Courier New"/>
+          <w:b/>
+          <w:bCs/>
+          <w:color w:val="000080"/>
+          <w:sz w:val="20"/>
+          <w:szCs w:val="20"/>
+        </w:rPr>
+        <w:t>(</w:t>
+      </w:r>
+      <w:r>
+        <w:rPr>
+          <w:rFonts w:ascii="Courier New" w:eastAsia="Times New Roman" w:hAnsi="Courier New" w:cs="Courier New"/>
+          <w:color w:val="000000"/>
+          <w:sz w:val="20"/>
+          <w:szCs w:val="20"/>
+        </w:rPr>
+        <w:t>Bundle savedInstanceState</w:t>
+      </w:r>
+      <w:r>
+        <w:rPr>
+          <w:rFonts w:ascii="Courier New" w:eastAsia="Times New Roman" w:hAnsi="Courier New" w:cs="Courier New"/>
+          <w:b/>
+          <w:bCs/>
+          <w:color w:val="000080"/>
+          <w:sz w:val="20"/>
+          <w:szCs w:val="20"/>
+        </w:rPr>
+        <w:t>)</w:t>
+      </w:r>
+      <w:r>
+        <w:rPr>
+          <w:rFonts w:ascii="Courier New" w:eastAsia="Times New Roman" w:hAnsi="Courier New" w:cs="Courier New"/>
+          <w:color w:val="000000"/>
+          <w:sz w:val="20"/>
+          <w:szCs w:val="20"/>
+        </w:rPr>
+        <w:t xml:space="preserve"> </w:t>
+      </w:r>
+      <w:r>
+        <w:rPr>
+          <w:rFonts w:ascii="Courier New" w:eastAsia="Times New Roman" w:hAnsi="Courier New" w:cs="Courier New"/>
+          <w:b/>
+          <w:bCs/>
+          <w:color w:val="000080"/>
+          <w:sz w:val="20"/>
+          <w:szCs w:val="20"/>
+        </w:rPr>
+        <w:t>{</w:t>
+      </w:r>
+    </w:p>
+    <w:p>
+      <w:pPr>
+        <w:shd w:val="clear" w:color="auto" w:fill="FFFFFF"/>
+        <w:spacing w:after="0" w:line="240" w:lineRule="auto"/>
+        <w:rPr>
+          <w:rFonts w:ascii="Courier New" w:eastAsia="Times New Roman" w:hAnsi="Courier New" w:cs="Courier New"/>
+          <w:color w:val="000000"/>
+          <w:sz w:val="20"/>
+          <w:szCs w:val="20"/>
+        </w:rPr>
+      </w:pPr>
+      <w:r>
+        <w:rPr>
+          <w:rFonts w:ascii="Courier New" w:eastAsia="Times New Roman" w:hAnsi="Courier New" w:cs="Courier New"/>
+          <w:color w:val="000000"/>
+          <w:sz w:val="20"/>
+          <w:szCs w:val="20"/>
+        </w:rPr>
+        <w:t xml:space="preserve">        DaggerDependencyComponent</w:t>
+      </w:r>
+      <w:r>
+        <w:rPr>
+          <w:rFonts w:ascii="Courier New" w:eastAsia="Times New Roman" w:hAnsi="Courier New" w:cs="Courier New"/>
+          <w:b/>
+          <w:bCs/>
+          <w:color w:val="000080"/>
+          <w:sz w:val="20"/>
+          <w:szCs w:val="20"/>
+        </w:rPr>
+        <w:t>.</w:t>
+      </w:r>
+      <w:r>
+        <w:rPr>
+          <w:rFonts w:ascii="Courier New" w:eastAsia="Times New Roman" w:hAnsi="Courier New" w:cs="Courier New"/>
+          <w:color w:val="000000"/>
+          <w:sz w:val="20"/>
+          <w:szCs w:val="20"/>
+        </w:rPr>
+        <w:t>Builder</w:t>
+      </w:r>
+      <w:r>
+        <w:rPr>
+          <w:rFonts w:ascii="Courier New" w:eastAsia="Times New Roman" w:hAnsi="Courier New" w:cs="Courier New"/>
+          <w:b/>
+          <w:bCs/>
+          <w:color w:val="000080"/>
+          <w:sz w:val="20"/>
+          <w:szCs w:val="20"/>
+        </w:rPr>
+        <w:t>()</w:t>
+      </w:r>
+    </w:p>
+    <w:p>
+      <w:pPr>
+        <w:shd w:val="clear" w:color="auto" w:fill="FFFFFF"/>
+        <w:spacing w:after="0" w:line="240" w:lineRule="auto"/>
+        <w:rPr>
+          <w:rFonts w:ascii="Courier New" w:eastAsia="Times New Roman" w:hAnsi="Courier New" w:cs="Courier New"/>
+          <w:color w:val="000000"/>
+          <w:sz w:val="20"/>
+          <w:szCs w:val="20"/>
+        </w:rPr>
+      </w:pPr>
+      <w:r>
+        <w:rPr>
+          <w:rFonts w:ascii="Courier New" w:eastAsia="Times New Roman" w:hAnsi="Courier New" w:cs="Courier New"/>
+          <w:color w:val="000000"/>
+          <w:sz w:val="20"/>
+          <w:szCs w:val="20"/>
+        </w:rPr>
+        <w:t xml:space="preserve">                </w:t>
+      </w:r>
+      <w:r>
+        <w:rPr>
+          <w:rFonts w:ascii="Courier New" w:eastAsia="Times New Roman" w:hAnsi="Courier New" w:cs="Courier New"/>
+          <w:b/>
+          <w:bCs/>
+          <w:color w:val="000080"/>
+          <w:sz w:val="20"/>
+          <w:szCs w:val="20"/>
+        </w:rPr>
+        <w:t>.</w:t>
+      </w:r>
+      <w:r>
+        <w:rPr>
+          <w:rFonts w:ascii="Courier New" w:eastAsia="Times New Roman" w:hAnsi="Courier New" w:cs="Courier New"/>
+          <w:color w:val="000000"/>
+          <w:sz w:val="20"/>
+          <w:szCs w:val="20"/>
+        </w:rPr>
+        <w:t>build</w:t>
+      </w:r>
+      <w:r>
+        <w:rPr>
+          <w:rFonts w:ascii="Courier New" w:eastAsia="Times New Roman" w:hAnsi="Courier New" w:cs="Courier New"/>
+          <w:b/>
+          <w:bCs/>
+          <w:color w:val="000080"/>
+          <w:sz w:val="20"/>
+          <w:szCs w:val="20"/>
+        </w:rPr>
+        <w:t>().</w:t>
+      </w:r>
+      <w:r>
+        <w:rPr>
+          <w:rFonts w:ascii="Courier New" w:eastAsia="Times New Roman" w:hAnsi="Courier New" w:cs="Courier New"/>
+          <w:color w:val="000000"/>
+          <w:sz w:val="20"/>
+          <w:szCs w:val="20"/>
+        </w:rPr>
+        <w:t>inject</w:t>
+      </w:r>
+      <w:r>
+        <w:rPr>
+          <w:rFonts w:ascii="Courier New" w:eastAsia="Times New Roman" w:hAnsi="Courier New" w:cs="Courier New"/>
+          <w:b/>
+          <w:bCs/>
+          <w:color w:val="000080"/>
+          <w:sz w:val="20"/>
+          <w:szCs w:val="20"/>
+        </w:rPr>
+        <w:t>(</w:t>
+      </w:r>
+      <w:r>
+        <w:rPr>
+          <w:rFonts w:ascii="Courier New" w:eastAsia="Times New Roman" w:hAnsi="Courier New" w:cs="Courier New"/>
+          <w:b/>
+          <w:bCs/>
+          <w:color w:val="0000FF"/>
+          <w:sz w:val="20"/>
+          <w:szCs w:val="20"/>
+        </w:rPr>
+        <w:t>this</w:t>
+      </w:r>
+      <w:r>
+        <w:rPr>
+          <w:rFonts w:ascii="Courier New" w:eastAsia="Times New Roman" w:hAnsi="Courier New" w:cs="Courier New"/>
+          <w:b/>
+          <w:bCs/>
+          <w:color w:val="000080"/>
+          <w:sz w:val="20"/>
+          <w:szCs w:val="20"/>
+        </w:rPr>
+        <w:t>);</w:t>
+      </w:r>
+    </w:p>
+    <w:p>
+      <w:pPr>
+        <w:shd w:val="clear" w:color="auto" w:fill="FFFFFF"/>
+        <w:spacing w:after="0" w:line="240" w:lineRule="auto"/>
+        <w:rPr>
+          <w:rFonts w:ascii="Courier New" w:eastAsia="Times New Roman" w:hAnsi="Courier New" w:cs="Courier New"/>
+          <w:color w:val="000000"/>
+          <w:sz w:val="20"/>
+          <w:szCs w:val="20"/>
+        </w:rPr>
+      </w:pPr>
+      <w:r>
+        <w:rPr>
+          <w:rFonts w:ascii="Courier New" w:eastAsia="Times New Roman" w:hAnsi="Courier New" w:cs="Courier New"/>
+          <w:color w:val="000000"/>
+          <w:sz w:val="20"/>
+          <w:szCs w:val="20"/>
+        </w:rPr>
+        <w:t xml:space="preserve">    </w:t>
+      </w:r>
+      <w:r>
+        <w:rPr>
+          <w:rFonts w:ascii="Courier New" w:eastAsia="Times New Roman" w:hAnsi="Courier New" w:cs="Courier New"/>
+          <w:b/>
+          <w:bCs/>
+          <w:color w:val="000080"/>
+          <w:sz w:val="20"/>
+          <w:szCs w:val="20"/>
+        </w:rPr>
+        <w:t>}</w:t>
+      </w:r>
+    </w:p>
+    <w:p>
+      <w:pPr>
+        <w:shd w:val="clear" w:color="auto" w:fill="FFFFFF"/>
+        <w:spacing w:after="0" w:line="240" w:lineRule="auto"/>
+        <w:rPr>
+          <w:rFonts w:ascii="Times New Roman" w:eastAsia="Times New Roman" w:hAnsi="Times New Roman" w:cs="Times New Roman"/>
+          <w:sz w:val="24"/>
+          <w:szCs w:val="24"/>
+        </w:rPr>
+      </w:pPr>
+      <w:r>
+        <w:rPr>
+          <w:rFonts w:ascii="Courier New" w:eastAsia="Times New Roman" w:hAnsi="Courier New" w:cs="Courier New"/>
+          <w:b/>
+          <w:bCs/>
+          <w:color w:val="000080"/>
+          <w:sz w:val="20"/>
+          <w:szCs w:val="20"/>
+        </w:rPr>
+        <w:t>}</w:t>
+      </w:r>
+    </w:p>
+    <w:p>
+      <w:pPr>
+        <w:shd w:val="clear" w:color="auto" w:fill="FFFFFF"/>
+        <w:rPr>
+          <w:rFonts w:ascii="Times New Roman" w:eastAsia="Times New Roman" w:hAnsi="Times New Roman" w:cs="Times New Roman"/>
+          <w:sz w:val="24"/>
+          <w:szCs w:val="24"/>
+          <w:lang w:val="sr-Latn-RS"/>
+        </w:rPr>
+      </w:pPr>
+    </w:p>
+    <w:p>
+      <w:pPr>
+        <w:shd w:val="clear" w:color="auto" w:fill="FFFFFF"/>
+        <w:rPr>
+          <w:rFonts w:ascii="Arial" w:eastAsia="Times New Roman" w:hAnsi="Arial" w:cs="Arial"/>
+          <w:sz w:val="24"/>
+          <w:szCs w:val="24"/>
+        </w:rPr>
+      </w:pPr>
+      <w:r>
+        <w:rPr>
+          <w:rFonts w:ascii="Arial" w:eastAsia="Times New Roman" w:hAnsi="Arial" w:cs="Arial"/>
+          <w:sz w:val="24"/>
+          <w:szCs w:val="24"/>
+        </w:rPr>
+        <w:lastRenderedPageBreak/>
+        <w:t xml:space="preserve">    Podkomponente su komponente </w:t>
+      </w:r>
+      <w:r>
+        <w:rPr>
+          <w:rFonts w:ascii="Arial" w:eastAsia="Times New Roman" w:hAnsi="Arial" w:cs="Arial"/>
+          <w:sz w:val="24"/>
+          <w:szCs w:val="24"/>
+        </w:rPr>
+        <w:t xml:space="preserve">čija je implementacija generisana unutar roditeljske komponente i nasleđuje ceo graf zavisnosti. Podkomponenta se definiše kao bilo koja komponenta a zatim se roditeljskoj komponenti dodaje metod koji prima module podkomponente i vraća podkomponentu. </w:t>
+      </w:r>
+    </w:p>
+    <w:p>
+      <w:pPr>
+        <w:shd w:val="clear" w:color="auto" w:fill="FFFFFF"/>
+        <w:spacing w:after="0" w:line="240" w:lineRule="auto"/>
+        <w:rPr>
+          <w:rFonts w:ascii="Courier New" w:eastAsia="Times New Roman" w:hAnsi="Courier New" w:cs="Courier New"/>
+          <w:color w:val="000000"/>
+          <w:sz w:val="20"/>
+          <w:szCs w:val="20"/>
+        </w:rPr>
+      </w:pPr>
+    </w:p>
+    <w:p>
+      <w:pPr>
+        <w:shd w:val="clear" w:color="auto" w:fill="FFFFFF"/>
+        <w:spacing w:after="0" w:line="240" w:lineRule="auto"/>
+        <w:rPr>
+          <w:rFonts w:ascii="Courier New" w:eastAsia="Times New Roman" w:hAnsi="Courier New" w:cs="Courier New"/>
+          <w:color w:val="000000"/>
+          <w:sz w:val="20"/>
+          <w:szCs w:val="20"/>
+        </w:rPr>
+      </w:pPr>
+      <w:r>
+        <w:rPr>
+          <w:rFonts w:ascii="Courier New" w:eastAsia="Times New Roman" w:hAnsi="Courier New" w:cs="Courier New"/>
+          <w:color w:val="000000"/>
+          <w:sz w:val="20"/>
+          <w:szCs w:val="20"/>
+        </w:rPr>
+        <w:t>@Component</w:t>
+      </w:r>
+      <w:r>
+        <w:rPr>
+          <w:rFonts w:ascii="Courier New" w:eastAsia="Times New Roman" w:hAnsi="Courier New" w:cs="Courier New"/>
+          <w:b/>
+          <w:bCs/>
+          <w:color w:val="000080"/>
+          <w:sz w:val="20"/>
+          <w:szCs w:val="20"/>
+        </w:rPr>
+        <w:t>(</w:t>
+      </w:r>
+    </w:p>
+    <w:p>
+      <w:pPr>
+        <w:shd w:val="clear" w:color="auto" w:fill="FFFFFF"/>
+        <w:spacing w:after="0" w:line="240" w:lineRule="auto"/>
+        <w:rPr>
+          <w:rFonts w:ascii="Courier New" w:eastAsia="Times New Roman" w:hAnsi="Courier New" w:cs="Courier New"/>
+          <w:color w:val="000000"/>
+          <w:sz w:val="20"/>
+          <w:szCs w:val="20"/>
+        </w:rPr>
+      </w:pPr>
+      <w:r>
+        <w:rPr>
+          <w:rFonts w:ascii="Courier New" w:eastAsia="Times New Roman" w:hAnsi="Courier New" w:cs="Courier New"/>
+          <w:color w:val="000000"/>
+          <w:sz w:val="20"/>
+          <w:szCs w:val="20"/>
+        </w:rPr>
+        <w:t xml:space="preserve">    modules </w:t>
+      </w:r>
+      <w:r>
+        <w:rPr>
+          <w:rFonts w:ascii="Courier New" w:eastAsia="Times New Roman" w:hAnsi="Courier New" w:cs="Courier New"/>
+          <w:b/>
+          <w:bCs/>
+          <w:color w:val="000080"/>
+          <w:sz w:val="20"/>
+          <w:szCs w:val="20"/>
+        </w:rPr>
+        <w:t>=</w:t>
+      </w:r>
+      <w:r>
+        <w:rPr>
+          <w:rFonts w:ascii="Courier New" w:eastAsia="Times New Roman" w:hAnsi="Courier New" w:cs="Courier New"/>
+          <w:color w:val="000000"/>
+          <w:sz w:val="20"/>
+          <w:szCs w:val="20"/>
+        </w:rPr>
+        <w:t xml:space="preserve"> </w:t>
+      </w:r>
+      <w:r>
+        <w:rPr>
+          <w:rFonts w:ascii="Courier New" w:eastAsia="Times New Roman" w:hAnsi="Courier New" w:cs="Courier New"/>
+          <w:b/>
+          <w:bCs/>
+          <w:color w:val="000080"/>
+          <w:sz w:val="20"/>
+          <w:szCs w:val="20"/>
+        </w:rPr>
+        <w:t>{...}</w:t>
+      </w:r>
+    </w:p>
+    <w:p>
+      <w:pPr>
+        <w:shd w:val="clear" w:color="auto" w:fill="FFFFFF"/>
+        <w:spacing w:after="0" w:line="240" w:lineRule="auto"/>
+        <w:rPr>
+          <w:rFonts w:ascii="Courier New" w:eastAsia="Times New Roman" w:hAnsi="Courier New" w:cs="Courier New"/>
+          <w:color w:val="000000"/>
+          <w:sz w:val="20"/>
+          <w:szCs w:val="20"/>
+        </w:rPr>
+      </w:pPr>
+      <w:r>
+        <w:rPr>
+          <w:rFonts w:ascii="Courier New" w:eastAsia="Times New Roman" w:hAnsi="Courier New" w:cs="Courier New"/>
+          <w:b/>
+          <w:bCs/>
+          <w:color w:val="000080"/>
+          <w:sz w:val="20"/>
+          <w:szCs w:val="20"/>
+        </w:rPr>
+        <w:t>)</w:t>
+      </w:r>
+    </w:p>
+    <w:p>
+      <w:pPr>
+        <w:shd w:val="clear" w:color="auto" w:fill="FFFFFF"/>
+        <w:spacing w:after="0" w:line="240" w:lineRule="auto"/>
+        <w:rPr>
+          <w:rFonts w:ascii="Courier New" w:eastAsia="Times New Roman" w:hAnsi="Courier New" w:cs="Courier New"/>
+          <w:color w:val="000000"/>
+          <w:sz w:val="20"/>
+          <w:szCs w:val="20"/>
+        </w:rPr>
+      </w:pPr>
+      <w:r>
+        <w:rPr>
+          <w:rFonts w:ascii="Courier New" w:eastAsia="Times New Roman" w:hAnsi="Courier New" w:cs="Courier New"/>
+          <w:color w:val="8000FF"/>
+          <w:sz w:val="20"/>
+          <w:szCs w:val="20"/>
+        </w:rPr>
+        <w:t>public</w:t>
+      </w:r>
+      <w:r>
+        <w:rPr>
+          <w:rFonts w:ascii="Courier New" w:eastAsia="Times New Roman" w:hAnsi="Courier New" w:cs="Courier New"/>
+          <w:color w:val="000000"/>
+          <w:sz w:val="20"/>
+          <w:szCs w:val="20"/>
+        </w:rPr>
+        <w:t xml:space="preserve"> </w:t>
+      </w:r>
+      <w:r>
+        <w:rPr>
+          <w:rFonts w:ascii="Courier New" w:eastAsia="Times New Roman" w:hAnsi="Courier New" w:cs="Courier New"/>
+          <w:color w:val="8000FF"/>
+          <w:sz w:val="20"/>
+          <w:szCs w:val="20"/>
+        </w:rPr>
+        <w:t>interface</w:t>
+      </w:r>
+      <w:r>
+        <w:rPr>
+          <w:rFonts w:ascii="Courier New" w:eastAsia="Times New Roman" w:hAnsi="Courier New" w:cs="Courier New"/>
+          <w:color w:val="000000"/>
+          <w:sz w:val="20"/>
+          <w:szCs w:val="20"/>
+        </w:rPr>
+        <w:t xml:space="preserve"> DependencyComponent </w:t>
+      </w:r>
+      <w:r>
+        <w:rPr>
+          <w:rFonts w:ascii="Courier New" w:eastAsia="Times New Roman" w:hAnsi="Courier New" w:cs="Courier New"/>
+          <w:b/>
+          <w:bCs/>
+          <w:color w:val="000080"/>
+          <w:sz w:val="20"/>
+          <w:szCs w:val="20"/>
+        </w:rPr>
+        <w:t>{</w:t>
+      </w:r>
+    </w:p>
+    <w:p>
+      <w:pPr>
+        <w:shd w:val="clear" w:color="auto" w:fill="FFFFFF"/>
+        <w:spacing w:after="0" w:line="240" w:lineRule="auto"/>
+        <w:rPr>
+          <w:rFonts w:ascii="Courier New" w:eastAsia="Times New Roman" w:hAnsi="Courier New" w:cs="Courier New"/>
+          <w:color w:val="000000"/>
+          <w:sz w:val="20"/>
+          <w:szCs w:val="20"/>
+        </w:rPr>
+      </w:pPr>
+      <w:r>
+        <w:rPr>
+          <w:rFonts w:ascii="Courier New" w:eastAsia="Times New Roman" w:hAnsi="Courier New" w:cs="Courier New"/>
+          <w:color w:val="000000"/>
+          <w:sz w:val="20"/>
+          <w:szCs w:val="20"/>
+        </w:rPr>
+        <w:t xml:space="preserve">    DependencyOne dependencyOne</w:t>
+      </w:r>
+      <w:r>
+        <w:rPr>
+          <w:rFonts w:ascii="Courier New" w:eastAsia="Times New Roman" w:hAnsi="Courier New" w:cs="Courier New"/>
+          <w:b/>
+          <w:bCs/>
+          <w:color w:val="000080"/>
+          <w:sz w:val="20"/>
+          <w:szCs w:val="20"/>
+        </w:rPr>
+        <w:t>();</w:t>
+      </w:r>
+    </w:p>
+    <w:p>
+      <w:pPr>
+        <w:shd w:val="clear" w:color="auto" w:fill="FFFFFF"/>
+        <w:spacing w:after="0" w:line="240" w:lineRule="auto"/>
+        <w:rPr>
+          <w:rFonts w:ascii="Courier New" w:eastAsia="Times New Roman" w:hAnsi="Courier New" w:cs="Courier New"/>
+          <w:color w:val="000000"/>
+          <w:sz w:val="20"/>
+          <w:szCs w:val="20"/>
+        </w:rPr>
+      </w:pPr>
+      <w:r>
+        <w:rPr>
+          <w:rFonts w:ascii="Courier New" w:eastAsia="Times New Roman" w:hAnsi="Courier New" w:cs="Courier New"/>
+          <w:color w:val="000000"/>
+          <w:sz w:val="20"/>
+          <w:szCs w:val="20"/>
+        </w:rPr>
+        <w:t xml:space="preserve">    DependencySubcomponent dependencySubcomponent</w:t>
+      </w:r>
+      <w:r>
+        <w:rPr>
+          <w:rFonts w:ascii="Courier New" w:eastAsia="Times New Roman" w:hAnsi="Courier New" w:cs="Courier New"/>
+          <w:b/>
+          <w:bCs/>
+          <w:color w:val="000080"/>
+          <w:sz w:val="20"/>
+          <w:szCs w:val="20"/>
+        </w:rPr>
+        <w:t>(</w:t>
+      </w:r>
+      <w:r>
+        <w:rPr>
+          <w:rFonts w:ascii="Courier New" w:eastAsia="Times New Roman" w:hAnsi="Courier New" w:cs="Courier New"/>
+          <w:color w:val="000000"/>
+          <w:sz w:val="20"/>
+          <w:szCs w:val="20"/>
+        </w:rPr>
+        <w:t>DependencyModule dependencyModule</w:t>
+      </w:r>
+      <w:r>
+        <w:rPr>
+          <w:rFonts w:ascii="Courier New" w:eastAsia="Times New Roman" w:hAnsi="Courier New" w:cs="Courier New"/>
+          <w:b/>
+          <w:bCs/>
+          <w:color w:val="000080"/>
+          <w:sz w:val="20"/>
+          <w:szCs w:val="20"/>
+        </w:rPr>
+        <w:t>);</w:t>
+      </w:r>
+    </w:p>
+    <w:p>
+      <w:pPr>
+        <w:shd w:val="clear" w:color="auto" w:fill="FFFFFF"/>
+        <w:spacing w:after="0" w:line="240" w:lineRule="auto"/>
+        <w:rPr>
+          <w:rFonts w:ascii="Courier New" w:eastAsia="Times New Roman" w:hAnsi="Courier New" w:cs="Courier New"/>
+          <w:color w:val="000000"/>
+          <w:sz w:val="20"/>
+          <w:szCs w:val="20"/>
+        </w:rPr>
+      </w:pPr>
+      <w:r>
+        <w:rPr>
+          <w:rFonts w:ascii="Courier New" w:eastAsia="Times New Roman" w:hAnsi="Courier New" w:cs="Courier New"/>
+          <w:b/>
+          <w:bCs/>
+          <w:color w:val="000080"/>
+          <w:sz w:val="20"/>
+          <w:szCs w:val="20"/>
+        </w:rPr>
+        <w:t>}</w:t>
+      </w:r>
+    </w:p>
+    <w:p>
+      <w:pPr>
+        <w:shd w:val="clear" w:color="auto" w:fill="FFFFFF"/>
+        <w:rPr>
+          <w:rFonts w:ascii="Arial" w:eastAsia="Times New Roman" w:hAnsi="Arial" w:cs="Arial"/>
+          <w:sz w:val="24"/>
+          <w:szCs w:val="24"/>
+        </w:rPr>
+      </w:pPr>
+    </w:p>
+    <w:p>
+      <w:pPr>
+        <w:shd w:val="clear" w:color="auto" w:fill="FFFFFF"/>
+        <w:rPr>
+          <w:rFonts w:ascii="Arial" w:hAnsi="Arial" w:cs="Arial"/>
+          <w:sz w:val="24"/>
+          <w:szCs w:val="24"/>
+          <w:lang w:val="sr-Latn-RS"/>
+        </w:rPr>
+      </w:pPr>
+      <w:r>
+        <w:rPr>
+          <w:rFonts w:ascii="Arial" w:hAnsi="Arial" w:cs="Arial"/>
+          <w:sz w:val="24"/>
+          <w:szCs w:val="24"/>
+        </w:rPr>
+        <w:t xml:space="preserve">  </w:t>
+      </w:r>
+      <w:r>
+        <w:rPr>
+          <w:rFonts w:ascii="Arial" w:hAnsi="Arial" w:cs="Arial"/>
+          <w:sz w:val="24"/>
+          <w:szCs w:val="24"/>
+        </w:rPr>
+        <w:t>Samo umetanje zavisnosti se vr</w:t>
+      </w:r>
+      <w:r>
+        <w:rPr>
+          <w:rFonts w:ascii="Arial" w:hAnsi="Arial" w:cs="Arial"/>
+          <w:sz w:val="24"/>
+          <w:szCs w:val="24"/>
+          <w:lang w:val="sr-Latn-RS"/>
+        </w:rPr>
+        <w:t xml:space="preserve">ši isto kao kod komponenti, bitno je takođe istaći da je moguće imati i podkomponente podkomponenata i izgraditi jako složen graf zavisnosti na taj način. </w:t>
+      </w:r>
+    </w:p>
+    <w:p>
+      <w:pPr>
+        <w:shd w:val="clear" w:color="auto" w:fill="FFFFFF"/>
+        <w:rPr>
+          <w:rFonts w:ascii="Arial" w:hAnsi="Arial" w:cs="Arial"/>
+          <w:sz w:val="24"/>
+          <w:szCs w:val="24"/>
+          <w:lang w:val="sr-Latn-RS"/>
+        </w:rPr>
+      </w:pPr>
+      <w:r>
+        <w:rPr>
+          <w:rFonts w:ascii="Arial" w:hAnsi="Arial" w:cs="Arial"/>
+          <w:sz w:val="24"/>
+          <w:szCs w:val="24"/>
+          <w:lang w:val="sr-Latn-RS"/>
+        </w:rPr>
+        <w:t xml:space="preserve">  Aleternativa podkomponentama je navođenje zavisnosti komponente od druge komponente. Ovaj pristup omogućava veću kontrolu nad zavisnostima jer </w:t>
+      </w:r>
+      <w:r>
+        <w:rPr>
+          <w:rFonts w:ascii="Arial" w:hAnsi="Arial" w:cs="Arial"/>
+          <w:sz w:val="24"/>
+          <w:szCs w:val="24"/>
+          <w:lang w:val="sr-Latn-RS"/>
+        </w:rPr>
+        <w:t>je moguć pristup samo zavisnostima koje su deklarisane u metodama koje obezbeđuju zavisnost (eng. provision methods).</w:t>
+      </w:r>
+    </w:p>
+    <w:p>
+      <w:pPr>
+        <w:shd w:val="clear" w:color="auto" w:fill="FFFFFF"/>
+        <w:rPr>
+          <w:rFonts w:ascii="Courier New" w:eastAsia="Times New Roman" w:hAnsi="Courier New" w:cs="Courier New"/>
+          <w:color w:val="000000"/>
+          <w:sz w:val="20"/>
+          <w:szCs w:val="20"/>
+        </w:rPr>
+      </w:pPr>
+      <w:r>
+        <w:rPr>
+          <w:rFonts w:ascii="Arial" w:hAnsi="Arial" w:cs="Arial"/>
+          <w:sz w:val="24"/>
+          <w:szCs w:val="24"/>
+          <w:lang w:val="sr-Latn-RS"/>
+        </w:rPr>
+        <w:t xml:space="preserve">  </w:t>
+      </w:r>
+      <w:r>
+        <w:rPr>
+          <w:rFonts w:ascii="Arial" w:hAnsi="Arial" w:cs="Arial"/>
+          <w:sz w:val="24"/>
+          <w:szCs w:val="24"/>
+          <w:lang w:val="sr-Latn-RS"/>
+        </w:rPr>
+        <w:t>Jedna od funkcionalnosti Daggera koja nam</w:t>
+      </w:r>
+      <w:r>
+        <w:rPr>
+          <w:rFonts w:ascii="Arial" w:hAnsi="Arial" w:cs="Arial"/>
+          <w:sz w:val="24"/>
+          <w:szCs w:val="24"/>
+          <w:lang w:val="sr-Latn-RS"/>
+        </w:rPr>
+        <w:t xml:space="preserve"> takođe</w:t>
+      </w:r>
+      <w:r>
+        <w:rPr>
+          <w:rFonts w:ascii="Arial" w:hAnsi="Arial" w:cs="Arial"/>
+          <w:sz w:val="24"/>
+          <w:szCs w:val="24"/>
+          <w:lang w:val="sr-Latn-RS"/>
+        </w:rPr>
+        <w:t xml:space="preserve"> omogućava veću kontrolu nad kreiranjem i dostupnošću zavisnosti je obim</w:t>
+      </w:r>
+      <w:r>
+        <w:rPr>
+          <w:rFonts w:ascii="Arial" w:hAnsi="Arial" w:cs="Arial"/>
+          <w:sz w:val="24"/>
+          <w:szCs w:val="24"/>
+          <w:lang w:val="sr-Latn-RS"/>
+        </w:rPr>
+        <w:t xml:space="preserve"> zavisnosti (eng. scope).  Obim zavisnosti se odnosi na dostupnost neke zavisnosti u kodu, odnosno držanja jedne instance zavisnosti u memoriji dok nam je potreban. U Daggeru je definisan obim </w:t>
+      </w:r>
+      <w:r>
+        <w:rPr>
+          <w:rFonts w:ascii="Courier New" w:eastAsia="Times New Roman" w:hAnsi="Courier New" w:cs="Courier New"/>
+          <w:color w:val="000000"/>
+          <w:sz w:val="20"/>
+          <w:szCs w:val="20"/>
+        </w:rPr>
+        <w:t>@Singleton</w:t>
+      </w:r>
+      <w:r>
+        <w:rPr>
+          <w:rFonts w:ascii="Courier New" w:eastAsia="Times New Roman" w:hAnsi="Courier New" w:cs="Courier New"/>
+          <w:color w:val="000000"/>
+          <w:sz w:val="20"/>
+          <w:szCs w:val="20"/>
+        </w:rPr>
+        <w:t xml:space="preserve"> </w:t>
+      </w:r>
+      <w:r>
+        <w:rPr>
+          <w:rFonts w:ascii="Arial" w:hAnsi="Arial" w:cs="Arial"/>
+          <w:sz w:val="24"/>
+          <w:szCs w:val="24"/>
+          <w:lang w:val="sr-Latn-RS"/>
+        </w:rPr>
+        <w:t xml:space="preserve">koji označava da će samo jedna instanca anotirane klase postojati na aplikacionom nivou (dok god se aplikacija izvršava). Moguće je definisati i druge obime npr. obim određenog korisnika ili obim određene aktivnosti, gde će anotirane klase postojati samo dok je korisnik ulogovan ili aktivnost </w:t>
+      </w:r>
+      <w:r>
+        <w:rPr>
+          <w:rFonts w:ascii="Arial" w:hAnsi="Arial" w:cs="Arial"/>
+          <w:sz w:val="24"/>
+          <w:szCs w:val="24"/>
+          <w:lang w:val="sr-Latn-RS"/>
+        </w:rPr>
+        <w:t>postoji.</w:t>
+      </w:r>
       <w:bookmarkStart w:id="0" w:name="_GoBack"/>
       <w:bookmarkEnd w:id="0"/>
-    </w:p>
-    <w:p>
-      <w:pPr>
-        <w:shd w:val="clear" w:color="auto" w:fill="FFFFFF"/>
-        <w:spacing w:after="0" w:line="240" w:lineRule="auto"/>
-        <w:rPr>
-          <w:rFonts w:ascii="Courier New" w:eastAsia="Times New Roman" w:hAnsi="Courier New" w:cs="Courier New"/>
-          <w:color w:val="000000"/>
-          <w:sz w:val="20"/>
-          <w:szCs w:val="20"/>
-        </w:rPr>
-      </w:pPr>
-      <w:r>
-        <w:rPr>
-          <w:rFonts w:ascii="Courier New" w:eastAsia="Times New Roman" w:hAnsi="Courier New" w:cs="Courier New"/>
-          <w:color w:val="000000"/>
-          <w:sz w:val="20"/>
-          <w:szCs w:val="20"/>
-        </w:rPr>
-        <w:t xml:space="preserve">ModuleOneDependency moduleOneDependency </w:t>
-      </w:r>
-      <w:r>
-        <w:rPr>
-          <w:rFonts w:ascii="Courier New" w:eastAsia="Times New Roman" w:hAnsi="Courier New" w:cs="Courier New"/>
-          <w:b/>
-          <w:bCs/>
-          <w:color w:val="000080"/>
-          <w:sz w:val="20"/>
-          <w:szCs w:val="20"/>
-        </w:rPr>
-        <w:t>=</w:t>
-      </w:r>
-      <w:r>
-        <w:rPr>
-          <w:rFonts w:ascii="Courier New" w:eastAsia="Times New Roman" w:hAnsi="Courier New" w:cs="Courier New"/>
-          <w:color w:val="000000"/>
-          <w:sz w:val="20"/>
-          <w:szCs w:val="20"/>
-        </w:rPr>
-        <w:t xml:space="preserve"> dependencyComponent</w:t>
-      </w:r>
-    </w:p>
-    <w:p>
-      <w:pPr>
-        <w:shd w:val="clear" w:color="auto" w:fill="FFFFFF"/>
-        <w:spacing w:after="0" w:line="240" w:lineRule="auto"/>
-        <w:rPr>
-          <w:rFonts w:ascii="Courier New" w:eastAsia="Times New Roman" w:hAnsi="Courier New" w:cs="Courier New"/>
-          <w:color w:val="000000"/>
-          <w:sz w:val="20"/>
-          <w:szCs w:val="20"/>
-        </w:rPr>
-      </w:pPr>
-      <w:r>
-        <w:rPr>
-          <w:rFonts w:ascii="Courier New" w:eastAsia="Times New Roman" w:hAnsi="Courier New" w:cs="Courier New"/>
-          <w:color w:val="000000"/>
-          <w:sz w:val="20"/>
-          <w:szCs w:val="20"/>
-        </w:rPr>
-        <w:t xml:space="preserve">            </w:t>
-      </w:r>
-      <w:r>
-        <w:rPr>
-          <w:rFonts w:ascii="Courier New" w:eastAsia="Times New Roman" w:hAnsi="Courier New" w:cs="Courier New"/>
-          <w:b/>
-          <w:bCs/>
-          <w:color w:val="000080"/>
-          <w:sz w:val="20"/>
-          <w:szCs w:val="20"/>
-        </w:rPr>
-        <w:t>.</w:t>
-      </w:r>
-      <w:r>
-        <w:rPr>
-          <w:rFonts w:ascii="Courier New" w:eastAsia="Times New Roman" w:hAnsi="Courier New" w:cs="Courier New"/>
-          <w:color w:val="000000"/>
-          <w:sz w:val="20"/>
-          <w:szCs w:val="20"/>
-        </w:rPr>
-        <w:t>moduleOneDependency</w:t>
-      </w:r>
-      <w:r>
-        <w:rPr>
-          <w:rFonts w:ascii="Courier New" w:eastAsia="Times New Roman" w:hAnsi="Courier New" w:cs="Courier New"/>
-          <w:b/>
-          <w:bCs/>
-          <w:color w:val="000080"/>
-          <w:sz w:val="20"/>
-          <w:szCs w:val="20"/>
-        </w:rPr>
-        <w:t>();</w:t>
-      </w:r>
-    </w:p>
-    <w:p>
-      <w:pPr>
-        <w:shd w:val="clear" w:color="auto" w:fill="FFFFFF"/>
-        <w:rPr>
-          <w:rFonts w:ascii="Times New Roman" w:eastAsia="Times New Roman" w:hAnsi="Times New Roman" w:cs="Times New Roman"/>
-          <w:sz w:val="24"/>
-          <w:szCs w:val="24"/>
-        </w:rPr>
-      </w:pPr>
-    </w:p>
-    <w:p>
-      <w:pPr>
-        <w:shd w:val="clear" w:color="auto" w:fill="FFFFFF"/>
-        <w:rPr>
-          <w:rFonts w:ascii="Times New Roman" w:eastAsia="Times New Roman" w:hAnsi="Times New Roman" w:cs="Times New Roman"/>
-          <w:sz w:val="24"/>
-          <w:szCs w:val="24"/>
-        </w:rPr>
-      </w:pPr>
-      <w:r>
-        <w:rPr>
-          <w:rFonts w:ascii="Arial" w:hAnsi="Arial" w:cs="Arial"/>
-          <w:sz w:val="24"/>
-          <w:szCs w:val="24"/>
-        </w:rPr>
-        <w:t xml:space="preserve">  </w:t>
-      </w:r>
     </w:p>
     <w:p>
       <w:pPr>
@@ -33930,7 +35144,7 @@
           <w:rPr>
             <w:noProof/>
           </w:rPr>
-          <w:t>21</w:t>
+          <w:t>22</w:t>
         </w:r>
         <w:r>
           <w:rPr>
@@ -36711,7 +37925,7 @@
 </file>
 
 <file path=customXml/itemProps1.xml><?xml version="1.0" encoding="utf-8"?>
-<ds:datastoreItem xmlns:ds="http://schemas.openxmlformats.org/officeDocument/2006/customXml" ds:itemID="{3907F3CE-227D-4158-BE3B-C730ACCEECAE}">
+<ds:datastoreItem xmlns:ds="http://schemas.openxmlformats.org/officeDocument/2006/customXml" ds:itemID="{C2C0F440-9FDA-4FD0-9D5A-016A15E811C8}">
   <ds:schemaRefs>
     <ds:schemaRef ds:uri="http://schemas.openxmlformats.org/officeDocument/2006/bibliography"/>
   </ds:schemaRefs>

</xml_diff>

<commit_message>
Uklonjeni nepotrebne komponente i moduli
</commit_message>
<xml_diff>
--- a/Master rad.docx
+++ b/Master rad.docx
@@ -34547,119 +34547,138 @@
         </w:rPr>
         <w:t>postoji.</w:t>
       </w:r>
+    </w:p>
+    <w:p>
+      <w:pPr>
+        <w:shd w:val="clear" w:color="auto" w:fill="FFFFFF"/>
+        <w:rPr>
+          <w:rFonts w:ascii="Times New Roman" w:eastAsia="Times New Roman" w:hAnsi="Times New Roman" w:cs="Times New Roman"/>
+          <w:sz w:val="24"/>
+          <w:szCs w:val="24"/>
+        </w:rPr>
+      </w:pPr>
+    </w:p>
+    <w:p>
+      <w:pPr>
+        <w:shd w:val="clear" w:color="auto" w:fill="FFFFFF"/>
+        <w:rPr>
+          <w:rFonts w:ascii="Arial" w:eastAsia="Times New Roman" w:hAnsi="Arial" w:cs="Arial"/>
+          <w:sz w:val="24"/>
+          <w:szCs w:val="24"/>
+          <w:lang w:val="sr-Latn-RS"/>
+        </w:rPr>
+      </w:pPr>
+    </w:p>
+    <w:p>
+      <w:pPr>
+        <w:shd w:val="clear" w:color="auto" w:fill="FFFFFF"/>
+        <w:rPr>
+          <w:rFonts w:ascii="Arial" w:eastAsia="Times New Roman" w:hAnsi="Arial" w:cs="Arial"/>
+          <w:sz w:val="24"/>
+          <w:szCs w:val="24"/>
+        </w:rPr>
+      </w:pPr>
+    </w:p>
+    <w:p>
+      <w:pPr>
+        <w:shd w:val="clear" w:color="auto" w:fill="FFFFFF"/>
+        <w:rPr>
+          <w:rFonts w:ascii="Arial" w:eastAsia="Times New Roman" w:hAnsi="Arial" w:cs="Arial"/>
+          <w:sz w:val="24"/>
+          <w:szCs w:val="24"/>
+        </w:rPr>
+      </w:pPr>
+    </w:p>
+    <w:p>
+      <w:pPr>
+        <w:shd w:val="clear" w:color="auto" w:fill="FFFFFF"/>
+        <w:rPr>
+          <w:rFonts w:ascii="Arial" w:eastAsia="Times New Roman" w:hAnsi="Arial" w:cs="Arial"/>
+          <w:sz w:val="24"/>
+          <w:szCs w:val="24"/>
+        </w:rPr>
+      </w:pPr>
+    </w:p>
+    <w:p>
+      <w:pPr>
+        <w:shd w:val="clear" w:color="auto" w:fill="FFFFFF"/>
+        <w:rPr>
+          <w:rFonts w:ascii="Arial" w:eastAsia="Times New Roman" w:hAnsi="Arial" w:cs="Arial"/>
+          <w:sz w:val="24"/>
+          <w:szCs w:val="24"/>
+        </w:rPr>
+      </w:pPr>
+    </w:p>
+    <w:p>
+      <w:pPr>
+        <w:shd w:val="clear" w:color="auto" w:fill="FFFFFF"/>
+        <w:rPr>
+          <w:rFonts w:ascii="Arial" w:eastAsia="Times New Roman" w:hAnsi="Arial" w:cs="Arial"/>
+          <w:sz w:val="24"/>
+          <w:szCs w:val="24"/>
+        </w:rPr>
+      </w:pPr>
+    </w:p>
+    <w:p>
+      <w:pPr>
+        <w:shd w:val="clear" w:color="auto" w:fill="FFFFFF"/>
+        <w:rPr>
+          <w:rFonts w:ascii="Arial" w:eastAsia="Times New Roman" w:hAnsi="Arial" w:cs="Arial"/>
+          <w:sz w:val="24"/>
+          <w:szCs w:val="24"/>
+        </w:rPr>
+      </w:pPr>
+    </w:p>
+    <w:p>
+      <w:pPr>
+        <w:shd w:val="clear" w:color="auto" w:fill="FFFFFF"/>
+        <w:rPr>
+          <w:rFonts w:ascii="Arial" w:eastAsia="Times New Roman" w:hAnsi="Arial" w:cs="Arial"/>
+          <w:sz w:val="24"/>
+          <w:szCs w:val="24"/>
+        </w:rPr>
+      </w:pPr>
+    </w:p>
+    <w:p>
+      <w:pPr>
+        <w:shd w:val="clear" w:color="auto" w:fill="FFFFFF"/>
+        <w:rPr>
+          <w:rFonts w:ascii="Arial" w:eastAsia="Times New Roman" w:hAnsi="Arial" w:cs="Arial"/>
+          <w:sz w:val="24"/>
+          <w:szCs w:val="24"/>
+        </w:rPr>
+      </w:pPr>
+    </w:p>
+    <w:p>
+      <w:pPr>
+        <w:shd w:val="clear" w:color="auto" w:fill="FFFFFF"/>
+        <w:jc w:val="center"/>
+        <w:rPr>
+          <w:rFonts w:ascii="Arial" w:eastAsia="Times New Roman" w:hAnsi="Arial" w:cs="Arial"/>
+          <w:sz w:val="24"/>
+          <w:szCs w:val="24"/>
+        </w:rPr>
+      </w:pPr>
+      <w:r>
+        <w:rPr>
+          <w:rFonts w:ascii="Arial" w:hAnsi="Arial" w:cs="Arial"/>
+          <w:b/>
+          <w:sz w:val="32"/>
+          <w:szCs w:val="32"/>
+        </w:rPr>
+        <w:t>Implementacija u ap</w:t>
+      </w:r>
       <w:bookmarkStart w:id="0" w:name="_GoBack"/>
       <w:bookmarkEnd w:id="0"/>
-    </w:p>
-    <w:p>
-      <w:pPr>
-        <w:shd w:val="clear" w:color="auto" w:fill="FFFFFF"/>
-        <w:rPr>
-          <w:rFonts w:ascii="Times New Roman" w:eastAsia="Times New Roman" w:hAnsi="Times New Roman" w:cs="Times New Roman"/>
-          <w:sz w:val="24"/>
-          <w:szCs w:val="24"/>
-        </w:rPr>
-      </w:pPr>
-    </w:p>
-    <w:p>
-      <w:pPr>
-        <w:shd w:val="clear" w:color="auto" w:fill="FFFFFF"/>
-        <w:rPr>
-          <w:rFonts w:ascii="Arial" w:eastAsia="Times New Roman" w:hAnsi="Arial" w:cs="Arial"/>
-          <w:sz w:val="24"/>
-          <w:szCs w:val="24"/>
-          <w:lang w:val="sr-Latn-RS"/>
-        </w:rPr>
-      </w:pPr>
-    </w:p>
-    <w:p>
-      <w:pPr>
-        <w:shd w:val="clear" w:color="auto" w:fill="FFFFFF"/>
-        <w:rPr>
-          <w:rFonts w:ascii="Arial" w:eastAsia="Times New Roman" w:hAnsi="Arial" w:cs="Arial"/>
-          <w:sz w:val="24"/>
-          <w:szCs w:val="24"/>
-        </w:rPr>
-      </w:pPr>
-    </w:p>
-    <w:p>
-      <w:pPr>
-        <w:shd w:val="clear" w:color="auto" w:fill="FFFFFF"/>
-        <w:rPr>
-          <w:rFonts w:ascii="Arial" w:eastAsia="Times New Roman" w:hAnsi="Arial" w:cs="Arial"/>
-          <w:sz w:val="24"/>
-          <w:szCs w:val="24"/>
-        </w:rPr>
-      </w:pPr>
-    </w:p>
-    <w:p>
-      <w:pPr>
-        <w:shd w:val="clear" w:color="auto" w:fill="FFFFFF"/>
-        <w:rPr>
-          <w:rFonts w:ascii="Arial" w:eastAsia="Times New Roman" w:hAnsi="Arial" w:cs="Arial"/>
-          <w:sz w:val="24"/>
-          <w:szCs w:val="24"/>
-        </w:rPr>
-      </w:pPr>
-    </w:p>
-    <w:p>
-      <w:pPr>
-        <w:shd w:val="clear" w:color="auto" w:fill="FFFFFF"/>
-        <w:rPr>
-          <w:rFonts w:ascii="Arial" w:eastAsia="Times New Roman" w:hAnsi="Arial" w:cs="Arial"/>
-          <w:sz w:val="24"/>
-          <w:szCs w:val="24"/>
-        </w:rPr>
-      </w:pPr>
-    </w:p>
-    <w:p>
-      <w:pPr>
-        <w:shd w:val="clear" w:color="auto" w:fill="FFFFFF"/>
-        <w:rPr>
-          <w:rFonts w:ascii="Arial" w:eastAsia="Times New Roman" w:hAnsi="Arial" w:cs="Arial"/>
-          <w:sz w:val="24"/>
-          <w:szCs w:val="24"/>
-        </w:rPr>
-      </w:pPr>
-    </w:p>
-    <w:p>
-      <w:pPr>
-        <w:shd w:val="clear" w:color="auto" w:fill="FFFFFF"/>
-        <w:rPr>
-          <w:rFonts w:ascii="Arial" w:eastAsia="Times New Roman" w:hAnsi="Arial" w:cs="Arial"/>
-          <w:sz w:val="24"/>
-          <w:szCs w:val="24"/>
-        </w:rPr>
-      </w:pPr>
-    </w:p>
-    <w:p>
-      <w:pPr>
-        <w:shd w:val="clear" w:color="auto" w:fill="FFFFFF"/>
-        <w:rPr>
-          <w:rFonts w:ascii="Arial" w:eastAsia="Times New Roman" w:hAnsi="Arial" w:cs="Arial"/>
-          <w:sz w:val="24"/>
-          <w:szCs w:val="24"/>
-        </w:rPr>
-      </w:pPr>
-    </w:p>
-    <w:p>
-      <w:pPr>
-        <w:shd w:val="clear" w:color="auto" w:fill="FFFFFF"/>
-        <w:rPr>
-          <w:rFonts w:ascii="Arial" w:eastAsia="Times New Roman" w:hAnsi="Arial" w:cs="Arial"/>
-          <w:sz w:val="24"/>
-          <w:szCs w:val="24"/>
-        </w:rPr>
-      </w:pPr>
-    </w:p>
-    <w:p>
-      <w:pPr>
-        <w:shd w:val="clear" w:color="auto" w:fill="FFFFFF"/>
-        <w:rPr>
-          <w:rFonts w:ascii="Arial" w:eastAsia="Times New Roman" w:hAnsi="Arial" w:cs="Arial"/>
-          <w:sz w:val="24"/>
-          <w:szCs w:val="24"/>
-        </w:rPr>
-      </w:pPr>
+      <w:r>
+        <w:rPr>
+          <w:rFonts w:ascii="Arial" w:hAnsi="Arial" w:cs="Arial"/>
+          <w:b/>
+          <w:sz w:val="32"/>
+          <w:szCs w:val="32"/>
+        </w:rPr>
+        <w:t>likaciji</w:t>
+      </w:r>
     </w:p>
     <w:p>
       <w:pPr>
@@ -35144,7 +35163,7 @@
           <w:rPr>
             <w:noProof/>
           </w:rPr>
-          <w:t>22</w:t>
+          <w:t>24</w:t>
         </w:r>
         <w:r>
           <w:rPr>
@@ -37925,7 +37944,7 @@
 </file>
 
 <file path=customXml/itemProps1.xml><?xml version="1.0" encoding="utf-8"?>
-<ds:datastoreItem xmlns:ds="http://schemas.openxmlformats.org/officeDocument/2006/customXml" ds:itemID="{C2C0F440-9FDA-4FD0-9D5A-016A15E811C8}">
+<ds:datastoreItem xmlns:ds="http://schemas.openxmlformats.org/officeDocument/2006/customXml" ds:itemID="{7AABCF00-6E33-414B-AFE6-B6D36FDD2F3A}">
   <ds:schemaRefs>
     <ds:schemaRef ds:uri="http://schemas.openxmlformats.org/officeDocument/2006/bibliography"/>
   </ds:schemaRefs>

</xml_diff>

<commit_message>
MVVM teorijski deo i Dagger 2, zapocet opis implementacije
</commit_message>
<xml_diff>
--- a/Master rad.docx
+++ b/Master rad.docx
@@ -10124,30 +10124,1026 @@
         <w:rPr>
           <w:rFonts w:ascii="Arial" w:hAnsi="Arial" w:cs="Arial"/>
           <w:b/>
-          <w:sz w:val="32"/>
-          <w:szCs w:val="32"/>
-        </w:rPr>
-      </w:pPr>
-      <w:r>
-        <w:rPr>
-          <w:rFonts w:ascii="Arial" w:hAnsi="Arial" w:cs="Arial"/>
-          <w:b/>
           <w:i w:val="0"/>
           <w:iCs w:val="0"/>
           <w:color w:val="auto"/>
           <w:sz w:val="32"/>
           <w:szCs w:val="32"/>
         </w:rPr>
-        <w:lastRenderedPageBreak/>
-        <w:t>Android i Java 8</w:t>
-      </w:r>
-      <w:r>
-        <w:rPr>
-          <w:rFonts w:ascii="Arial" w:hAnsi="Arial" w:cs="Arial"/>
-          <w:b/>
+      </w:pPr>
+      <w:r>
+        <w:rPr>
+          <w:rFonts w:ascii="Arial" w:hAnsi="Arial" w:cs="Arial"/>
+          <w:b/>
+          <w:i w:val="0"/>
+          <w:iCs w:val="0"/>
+          <w:color w:val="auto"/>
           <w:sz w:val="32"/>
           <w:szCs w:val="32"/>
         </w:rPr>
+        <w:lastRenderedPageBreak/>
+        <w:t>Model-Pogled-Pogled Model</w:t>
+      </w:r>
+    </w:p>
+    <w:p>
+      <w:pPr>
+        <w:pStyle w:val="Caption"/>
+        <w:jc w:val="center"/>
+        <w:rPr>
+          <w:rFonts w:ascii="Arial" w:hAnsi="Arial" w:cs="Arial"/>
+          <w:b/>
+          <w:i w:val="0"/>
+          <w:iCs w:val="0"/>
+          <w:color w:val="auto"/>
+          <w:sz w:val="32"/>
+          <w:szCs w:val="32"/>
+        </w:rPr>
+      </w:pPr>
+    </w:p>
+    <w:p>
+      <w:pPr>
+        <w:rPr>
+          <w:rFonts w:ascii="Arial" w:hAnsi="Arial" w:cs="Arial"/>
+          <w:sz w:val="24"/>
+          <w:szCs w:val="24"/>
+          <w:lang w:val="sr-Latn-RS"/>
+        </w:rPr>
+      </w:pPr>
+      <w:r>
+        <w:rPr>
+          <w:rFonts w:ascii="Arial" w:hAnsi="Arial" w:cs="Arial"/>
+          <w:sz w:val="24"/>
+          <w:szCs w:val="24"/>
+        </w:rPr>
+        <w:t xml:space="preserve">  </w:t>
+      </w:r>
+      <w:r>
+        <w:rPr>
+          <w:rFonts w:ascii="Arial" w:hAnsi="Arial" w:cs="Arial"/>
+          <w:sz w:val="24"/>
+          <w:szCs w:val="24"/>
+        </w:rPr>
+        <w:t>M</w:t>
+      </w:r>
+      <w:r>
+        <w:rPr>
+          <w:rFonts w:ascii="Arial" w:hAnsi="Arial" w:cs="Arial"/>
+          <w:sz w:val="24"/>
+          <w:szCs w:val="24"/>
+        </w:rPr>
+        <w:t>odel-Pogled-Pogled Model</w:t>
+      </w:r>
+      <w:r>
+        <w:rPr>
+          <w:rFonts w:ascii="Arial" w:hAnsi="Arial" w:cs="Arial"/>
+          <w:sz w:val="24"/>
+          <w:szCs w:val="24"/>
+        </w:rPr>
+        <w:t xml:space="preserve"> (u daljem tekstu MVVM)</w:t>
+      </w:r>
+      <w:r>
+        <w:rPr>
+          <w:rFonts w:ascii="Arial" w:hAnsi="Arial" w:cs="Arial"/>
+          <w:sz w:val="24"/>
+          <w:szCs w:val="24"/>
+        </w:rPr>
+        <w:t xml:space="preserve"> je arhitekturalni </w:t>
+      </w:r>
+      <w:r>
+        <w:rPr>
+          <w:rFonts w:ascii="Arial" w:hAnsi="Arial" w:cs="Arial"/>
+          <w:sz w:val="24"/>
+          <w:szCs w:val="24"/>
+          <w:lang w:val="sr-Latn-RS"/>
+        </w:rPr>
+        <w:t xml:space="preserve">šablon </w:t>
+      </w:r>
+      <w:r>
+        <w:rPr>
+          <w:rFonts w:ascii="Arial" w:hAnsi="Arial" w:cs="Arial"/>
+          <w:sz w:val="24"/>
+          <w:szCs w:val="24"/>
+          <w:lang w:val="sr-Latn-RS"/>
+        </w:rPr>
+        <w:t xml:space="preserve">koji  olakšava podelu između razvoja grafičkog korisničkog interfejsa i </w:t>
+      </w:r>
+      <w:r>
+        <w:rPr>
+          <w:rFonts w:ascii="Arial" w:hAnsi="Arial" w:cs="Arial"/>
+          <w:sz w:val="24"/>
+          <w:szCs w:val="24"/>
+          <w:lang w:val="sr-Latn-RS"/>
+        </w:rPr>
+        <w:t>biznis logike. MVVM šablon je, slično kao i MVP šablon, izveden iz MVC šablona. Prvobitno je razvijen od strane Microsoft-ovih inženjera Ken Kupera i Ted Patersa sa ciljem da pojednostave programiranje korisničkih interfejsa, naročito interakciju sa korisničkim interfejsom koristeći funkcionalnosti Windows Presentation Foundation (WPF) - grafičkog sistema u .NET programskom okviru</w:t>
+      </w:r>
+      <w:sdt>
+        <w:sdtPr>
+          <w:rPr>
+            <w:rFonts w:ascii="Arial" w:hAnsi="Arial" w:cs="Arial"/>
+            <w:sz w:val="24"/>
+            <w:szCs w:val="24"/>
+            <w:lang w:val="sr-Latn-RS"/>
+          </w:rPr>
+          <w:id w:val="658039580"/>
+          <w:citation/>
+        </w:sdtPr>
+        <w:sdtContent>
+          <w:r>
+            <w:rPr>
+              <w:rFonts w:ascii="Arial" w:hAnsi="Arial" w:cs="Arial"/>
+              <w:sz w:val="24"/>
+              <w:szCs w:val="24"/>
+              <w:lang w:val="sr-Latn-RS"/>
+            </w:rPr>
+            <w:fldChar w:fldCharType="begin"/>
+          </w:r>
+          <w:r>
+            <w:rPr>
+              <w:rFonts w:ascii="Arial" w:hAnsi="Arial" w:cs="Arial"/>
+              <w:sz w:val="24"/>
+              <w:szCs w:val="24"/>
+              <w:lang w:val="sr-Latn-RS"/>
+            </w:rPr>
+            <w:instrText xml:space="preserve"> CITATION Jos09 \l 9242 </w:instrText>
+          </w:r>
+          <w:r>
+            <w:rPr>
+              <w:rFonts w:ascii="Arial" w:hAnsi="Arial" w:cs="Arial"/>
+              <w:sz w:val="24"/>
+              <w:szCs w:val="24"/>
+              <w:lang w:val="sr-Latn-RS"/>
+            </w:rPr>
+            <w:fldChar w:fldCharType="separate"/>
+          </w:r>
+          <w:r>
+            <w:rPr>
+              <w:rFonts w:ascii="Arial" w:hAnsi="Arial" w:cs="Arial"/>
+              <w:noProof/>
+              <w:sz w:val="24"/>
+              <w:szCs w:val="24"/>
+              <w:lang w:val="sr-Latn-RS"/>
+            </w:rPr>
+            <w:t xml:space="preserve"> </w:t>
+          </w:r>
+          <w:r>
+            <w:rPr>
+              <w:rFonts w:ascii="Arial" w:hAnsi="Arial" w:cs="Arial"/>
+              <w:noProof/>
+              <w:sz w:val="24"/>
+              <w:szCs w:val="24"/>
+              <w:lang w:val="sr-Latn-RS"/>
+            </w:rPr>
+            <w:t>(1)</w:t>
+          </w:r>
+          <w:r>
+            <w:rPr>
+              <w:rFonts w:ascii="Arial" w:hAnsi="Arial" w:cs="Arial"/>
+              <w:sz w:val="24"/>
+              <w:szCs w:val="24"/>
+              <w:lang w:val="sr-Latn-RS"/>
+            </w:rPr>
+            <w:fldChar w:fldCharType="end"/>
+          </w:r>
+        </w:sdtContent>
+      </w:sdt>
+      <w:r>
+        <w:rPr>
+          <w:rFonts w:ascii="Arial" w:hAnsi="Arial" w:cs="Arial"/>
+          <w:sz w:val="24"/>
+          <w:szCs w:val="24"/>
+          <w:lang w:val="sr-Latn-RS"/>
+        </w:rPr>
+        <w:t>. Džon Gosman, jedan od arhitekta</w:t>
+      </w:r>
+      <w:r>
+        <w:rPr>
+          <w:rFonts w:ascii="Arial" w:hAnsi="Arial" w:cs="Arial"/>
+          <w:sz w:val="24"/>
+          <w:szCs w:val="24"/>
+          <w:lang w:val="sr-Latn-RS"/>
+        </w:rPr>
+        <w:t xml:space="preserve"> WPF-a je objavio MVVM na svom blogu 2005. godine. MVVM se takođe naziva i Model-Pogled-Povezivač (Model-View-Binder).</w:t>
+      </w:r>
+    </w:p>
+    <w:p>
+      <w:pPr>
+        <w:rPr>
+          <w:rFonts w:ascii="Arial" w:hAnsi="Arial" w:cs="Arial"/>
+          <w:sz w:val="24"/>
+          <w:szCs w:val="24"/>
+        </w:rPr>
+      </w:pPr>
+      <w:r>
+        <w:rPr>
+          <w:rFonts w:ascii="Arial" w:hAnsi="Arial" w:cs="Arial"/>
+          <w:sz w:val="24"/>
+          <w:szCs w:val="24"/>
+          <w:lang w:val="sr-Latn-RS"/>
+        </w:rPr>
+        <w:t xml:space="preserve">  </w:t>
+      </w:r>
+      <w:r>
+        <w:rPr>
+          <w:rFonts w:ascii="Arial" w:hAnsi="Arial" w:cs="Arial"/>
+          <w:sz w:val="24"/>
+          <w:szCs w:val="24"/>
+          <w:lang w:val="sr-Latn-RS"/>
+        </w:rPr>
+        <w:t xml:space="preserve">MVVM se sastoji od sledećih </w:t>
+      </w:r>
+      <w:r>
+        <w:rPr>
+          <w:rFonts w:ascii="Arial" w:hAnsi="Arial" w:cs="Arial"/>
+          <w:sz w:val="24"/>
+          <w:szCs w:val="24"/>
+          <w:lang w:val="sr-Latn-RS"/>
+        </w:rPr>
+        <w:t>komponenata</w:t>
+      </w:r>
+      <w:r>
+        <w:rPr>
+          <w:rFonts w:ascii="Arial" w:hAnsi="Arial" w:cs="Arial"/>
+          <w:sz w:val="24"/>
+          <w:szCs w:val="24"/>
+        </w:rPr>
+        <w:t>:</w:t>
+      </w:r>
+    </w:p>
+    <w:p>
+      <w:pPr>
+        <w:pStyle w:val="ListParagraph"/>
+        <w:numPr>
+          <w:ilvl w:val="0"/>
+          <w:numId w:val="1"/>
+        </w:numPr>
+        <w:rPr>
+          <w:rFonts w:ascii="Arial" w:hAnsi="Arial" w:cs="Arial"/>
+          <w:sz w:val="24"/>
+          <w:szCs w:val="24"/>
+        </w:rPr>
+      </w:pPr>
+      <w:r>
+        <w:rPr>
+          <w:rFonts w:ascii="Arial" w:hAnsi="Arial" w:cs="Arial"/>
+          <w:b/>
+          <w:sz w:val="24"/>
+          <w:szCs w:val="24"/>
+        </w:rPr>
+        <w:t>Model</w:t>
+      </w:r>
+      <w:r>
+        <w:rPr>
+          <w:rFonts w:ascii="Arial" w:hAnsi="Arial" w:cs="Arial"/>
+          <w:sz w:val="24"/>
+          <w:szCs w:val="24"/>
+        </w:rPr>
+        <w:t xml:space="preserve"> – model</w:t>
+      </w:r>
+      <w:r>
+        <w:rPr>
+          <w:rFonts w:ascii="Arial" w:hAnsi="Arial" w:cs="Arial"/>
+          <w:sz w:val="24"/>
+          <w:szCs w:val="24"/>
+        </w:rPr>
+        <w:t xml:space="preserve"> ima potpuno istu ulogu kao i kod MVC i MVP </w:t>
+      </w:r>
+      <w:r>
+        <w:rPr>
+          <w:rFonts w:ascii="Arial" w:hAnsi="Arial" w:cs="Arial"/>
+          <w:sz w:val="24"/>
+          <w:szCs w:val="24"/>
+          <w:lang w:val="sr-Latn-RS"/>
+        </w:rPr>
+        <w:t>šablona</w:t>
+      </w:r>
+      <w:r>
+        <w:rPr>
+          <w:rFonts w:ascii="Arial" w:hAnsi="Arial" w:cs="Arial"/>
+          <w:sz w:val="24"/>
+          <w:szCs w:val="24"/>
+          <w:lang w:val="sr-Latn-RS"/>
+        </w:rPr>
+        <w:t xml:space="preserve">. </w:t>
+      </w:r>
+      <w:r>
+        <w:rPr>
+          <w:rFonts w:ascii="Arial" w:hAnsi="Arial" w:cs="Arial"/>
+          <w:sz w:val="24"/>
+          <w:szCs w:val="24"/>
+          <w:lang w:val="sr-Latn-RS"/>
+        </w:rPr>
+        <w:t>S</w:t>
+      </w:r>
+      <w:r>
+        <w:rPr>
+          <w:rFonts w:ascii="Arial" w:hAnsi="Arial" w:cs="Arial"/>
+          <w:sz w:val="24"/>
+          <w:szCs w:val="24"/>
+          <w:lang w:val="sr-Latn-RS"/>
+        </w:rPr>
+        <w:t>luži za dohvatanje podataka i biznis logiku ap</w:t>
+      </w:r>
+      <w:r>
+        <w:rPr>
+          <w:rFonts w:ascii="Arial" w:hAnsi="Arial" w:cs="Arial"/>
+          <w:sz w:val="24"/>
+          <w:szCs w:val="24"/>
+          <w:lang w:val="sr-Latn-RS"/>
+        </w:rPr>
+        <w:t xml:space="preserve">likacije i nezavisan je od ostalih slojeva. </w:t>
+      </w:r>
+    </w:p>
+    <w:p>
+      <w:pPr>
+        <w:pStyle w:val="ListParagraph"/>
+        <w:numPr>
+          <w:ilvl w:val="0"/>
+          <w:numId w:val="1"/>
+        </w:numPr>
+        <w:rPr>
+          <w:rFonts w:ascii="Arial" w:hAnsi="Arial" w:cs="Arial"/>
+          <w:sz w:val="24"/>
+          <w:szCs w:val="24"/>
+        </w:rPr>
+      </w:pPr>
+      <w:r>
+        <w:rPr>
+          <w:rFonts w:ascii="Arial" w:hAnsi="Arial" w:cs="Arial"/>
+          <w:b/>
+          <w:sz w:val="24"/>
+          <w:szCs w:val="24"/>
+          <w:lang w:val="sr-Latn-RS"/>
+        </w:rPr>
+        <w:t>Pogled</w:t>
+      </w:r>
+      <w:r>
+        <w:rPr>
+          <w:rFonts w:ascii="Arial" w:hAnsi="Arial" w:cs="Arial"/>
+          <w:sz w:val="24"/>
+          <w:szCs w:val="24"/>
+          <w:lang w:val="sr-Latn-RS"/>
+        </w:rPr>
+        <w:t xml:space="preserve"> – pogled je odgovoran za predstavljanje podataka</w:t>
+      </w:r>
+      <w:r>
+        <w:rPr>
+          <w:rFonts w:ascii="Arial" w:hAnsi="Arial" w:cs="Arial"/>
+          <w:sz w:val="24"/>
+          <w:szCs w:val="24"/>
+          <w:lang w:val="sr-Latn-RS"/>
+        </w:rPr>
+        <w:t>.</w:t>
+      </w:r>
+      <w:r>
+        <w:rPr>
+          <w:rFonts w:ascii="Arial" w:hAnsi="Arial" w:cs="Arial"/>
+          <w:sz w:val="24"/>
+          <w:szCs w:val="24"/>
+          <w:lang w:val="sr-Latn-RS"/>
+        </w:rPr>
+        <w:t xml:space="preserve"> Slično kao kod</w:t>
+      </w:r>
+      <w:r>
+        <w:rPr>
+          <w:rFonts w:ascii="Arial" w:hAnsi="Arial" w:cs="Arial"/>
+          <w:sz w:val="24"/>
+          <w:szCs w:val="24"/>
+          <w:lang w:val="sr-Latn-RS"/>
+        </w:rPr>
+        <w:t xml:space="preserve"> MVP šablona implementacija pogleda</w:t>
+      </w:r>
+      <w:r>
+        <w:rPr>
+          <w:rFonts w:ascii="Arial" w:hAnsi="Arial" w:cs="Arial"/>
+          <w:sz w:val="24"/>
+          <w:szCs w:val="24"/>
+          <w:lang w:val="sr-Latn-RS"/>
+        </w:rPr>
+        <w:t xml:space="preserve"> u Androidu</w:t>
+      </w:r>
+      <w:r>
+        <w:rPr>
+          <w:rFonts w:ascii="Arial" w:hAnsi="Arial" w:cs="Arial"/>
+          <w:sz w:val="24"/>
+          <w:szCs w:val="24"/>
+          <w:lang w:val="sr-Latn-RS"/>
+        </w:rPr>
+        <w:t xml:space="preserve"> </w:t>
+      </w:r>
+      <w:r>
+        <w:rPr>
+          <w:rFonts w:ascii="Arial" w:hAnsi="Arial" w:cs="Arial"/>
+          <w:sz w:val="24"/>
+          <w:szCs w:val="24"/>
+          <w:lang w:val="sr-Latn-RS"/>
+        </w:rPr>
+        <w:t>j</w:t>
+      </w:r>
+      <w:r>
+        <w:rPr>
+          <w:rFonts w:ascii="Arial" w:hAnsi="Arial" w:cs="Arial"/>
+          <w:sz w:val="24"/>
+          <w:szCs w:val="24"/>
+          <w:lang w:val="sr-Latn-RS"/>
+        </w:rPr>
+        <w:t>e u aktivnostima ili fragmentim</w:t>
+      </w:r>
+      <w:r>
+        <w:rPr>
+          <w:rFonts w:ascii="Arial" w:hAnsi="Arial" w:cs="Arial"/>
+          <w:sz w:val="24"/>
+          <w:szCs w:val="24"/>
+          <w:lang w:val="sr-Latn-RS"/>
+        </w:rPr>
+        <w:t>.</w:t>
+      </w:r>
+      <w:r>
+        <w:rPr>
+          <w:rFonts w:ascii="Arial" w:hAnsi="Arial" w:cs="Arial"/>
+          <w:sz w:val="24"/>
+          <w:szCs w:val="24"/>
+          <w:lang w:val="sr-Latn-RS"/>
+        </w:rPr>
+        <w:t xml:space="preserve"> Ono što se razlikuje je da</w:t>
+      </w:r>
+      <w:r>
+        <w:rPr>
+          <w:rFonts w:ascii="Arial" w:hAnsi="Arial" w:cs="Arial"/>
+          <w:sz w:val="24"/>
+          <w:szCs w:val="24"/>
+          <w:lang w:val="sr-Latn-RS"/>
+        </w:rPr>
+        <w:t xml:space="preserve"> se iz aktivnosti ne kontrolišu komponente u xml prikazu već samo uspostavi povezivanje podataka između prikaza opisanog xml datotekom i modela pogleda. Takođe</w:t>
+      </w:r>
+      <w:r>
+        <w:rPr>
+          <w:rFonts w:ascii="Arial" w:hAnsi="Arial" w:cs="Arial"/>
+          <w:sz w:val="24"/>
+          <w:szCs w:val="24"/>
+          <w:lang w:val="sr-Latn-RS"/>
+        </w:rPr>
+        <w:t xml:space="preserve"> </w:t>
+      </w:r>
+      <w:r>
+        <w:rPr>
+          <w:rFonts w:ascii="Arial" w:hAnsi="Arial" w:cs="Arial"/>
+          <w:sz w:val="24"/>
+          <w:szCs w:val="24"/>
+          <w:lang w:val="sr-Latn-RS"/>
+        </w:rPr>
+        <w:t>u</w:t>
+      </w:r>
+      <w:r>
+        <w:rPr>
+          <w:rFonts w:ascii="Arial" w:hAnsi="Arial" w:cs="Arial"/>
+          <w:sz w:val="24"/>
+          <w:szCs w:val="24"/>
+          <w:lang w:val="sr-Latn-RS"/>
+        </w:rPr>
+        <w:t xml:space="preserve"> okviru </w:t>
+      </w:r>
+      <w:r>
+        <w:rPr>
+          <w:rFonts w:ascii="Arial" w:hAnsi="Arial" w:cs="Arial"/>
+          <w:sz w:val="24"/>
+          <w:szCs w:val="24"/>
+          <w:lang w:val="sr-Latn-RS"/>
+        </w:rPr>
+        <w:t>xml datoteke</w:t>
+      </w:r>
+      <w:r>
+        <w:rPr>
+          <w:rFonts w:ascii="Arial" w:hAnsi="Arial" w:cs="Arial"/>
+          <w:sz w:val="24"/>
+          <w:szCs w:val="24"/>
+          <w:lang w:val="sr-Latn-RS"/>
+        </w:rPr>
+        <w:t xml:space="preserve"> je moguće imati određenu logiku, međutim dobra je praksa izostaviti bilu kakvu logiku iz pogleda ili eventualno imati što jednostavniju logiku u pogledu usko vezanu za prikaz. U suprotnom može doći do velikog broja grešaka koje se teško otkrivaju i do visoke spregnutosti pogleda i logike.</w:t>
+      </w:r>
+    </w:p>
+    <w:p>
+      <w:pPr>
+        <w:pStyle w:val="ListParagraph"/>
+        <w:numPr>
+          <w:ilvl w:val="0"/>
+          <w:numId w:val="1"/>
+        </w:numPr>
+        <w:rPr>
+          <w:rFonts w:ascii="Arial" w:hAnsi="Arial" w:cs="Arial"/>
+          <w:sz w:val="24"/>
+          <w:szCs w:val="24"/>
+        </w:rPr>
+      </w:pPr>
+      <w:r>
+        <w:rPr>
+          <w:rFonts w:ascii="Arial" w:hAnsi="Arial" w:cs="Arial"/>
+          <w:b/>
+          <w:sz w:val="24"/>
+          <w:szCs w:val="24"/>
+          <w:lang w:val="sr-Latn-RS"/>
+        </w:rPr>
+        <w:t>Pogled m</w:t>
+      </w:r>
+      <w:r>
+        <w:rPr>
+          <w:rFonts w:ascii="Arial" w:hAnsi="Arial" w:cs="Arial"/>
+          <w:b/>
+          <w:sz w:val="24"/>
+          <w:szCs w:val="24"/>
+          <w:lang w:val="sr-Latn-RS"/>
+        </w:rPr>
+        <w:t>odel</w:t>
+      </w:r>
+      <w:r>
+        <w:rPr>
+          <w:rFonts w:ascii="Arial" w:hAnsi="Arial" w:cs="Arial"/>
+          <w:sz w:val="24"/>
+          <w:szCs w:val="24"/>
+          <w:lang w:val="sr-Latn-RS"/>
+        </w:rPr>
+        <w:t xml:space="preserve"> – </w:t>
+      </w:r>
+      <w:r>
+        <w:rPr>
+          <w:rFonts w:ascii="Arial" w:hAnsi="Arial" w:cs="Arial"/>
+          <w:sz w:val="24"/>
+          <w:szCs w:val="24"/>
+          <w:lang w:val="sr-Latn-RS"/>
+        </w:rPr>
+        <w:t xml:space="preserve">pogled model je abstrakcija pogleda u kojoj su izložene javna svojstva i komande nad pogledom. </w:t>
+      </w:r>
+      <w:r>
+        <w:rPr>
+          <w:rFonts w:ascii="Arial" w:hAnsi="Arial" w:cs="Arial"/>
+          <w:sz w:val="24"/>
+          <w:szCs w:val="24"/>
+          <w:lang w:val="sr-Latn-RS"/>
+        </w:rPr>
+        <w:t xml:space="preserve">Pogled model dohvata sve neophodne podatke iz modela i zatim izlaže sve što je potrebno pogledu. Na taj način </w:t>
+      </w:r>
+      <w:r>
+        <w:rPr>
+          <w:rFonts w:ascii="Arial" w:hAnsi="Arial" w:cs="Arial"/>
+          <w:sz w:val="24"/>
+          <w:szCs w:val="24"/>
+          <w:lang w:val="sr-Latn-RS"/>
+        </w:rPr>
+        <w:t>se postiže da pogled bude pasivan i da se svaka promena na podacima automatski prosleđuje ka pogledu bez potrebe da programer piše kod koji bi ažurirao pogled.</w:t>
+      </w:r>
+    </w:p>
+    <w:p>
+      <w:pPr>
+        <w:pStyle w:val="ListParagraph"/>
+        <w:numPr>
+          <w:ilvl w:val="0"/>
+          <w:numId w:val="1"/>
+        </w:numPr>
+        <w:rPr>
+          <w:rFonts w:ascii="Arial" w:hAnsi="Arial" w:cs="Arial"/>
+          <w:sz w:val="24"/>
+          <w:szCs w:val="24"/>
+        </w:rPr>
+      </w:pPr>
+      <w:r>
+        <w:rPr>
+          <w:rFonts w:ascii="Arial" w:hAnsi="Arial" w:cs="Arial"/>
+          <w:b/>
+          <w:sz w:val="24"/>
+          <w:szCs w:val="24"/>
+          <w:lang w:val="sr-Latn-RS"/>
+        </w:rPr>
+        <w:t>Povezivanje podataka</w:t>
+      </w:r>
+      <w:r>
+        <w:rPr>
+          <w:rFonts w:ascii="Arial" w:hAnsi="Arial" w:cs="Arial"/>
+          <w:sz w:val="24"/>
+          <w:szCs w:val="24"/>
+          <w:lang w:val="sr-Latn-RS"/>
+        </w:rPr>
+        <w:t xml:space="preserve"> – u MVVM-u je takođe potrebna komponenta koja povezuje model pogled sa pogledom definisanim u xml datoteci. Android pruža tu mogućnost za sve verzije Androida počev od Androida 2.1 potrebno je samo omogućiti biblioteku za povezivanje podataka.   </w:t>
+      </w:r>
+    </w:p>
+    <w:p>
+      <w:pPr>
+        <w:rPr>
+          <w:rFonts w:ascii="Arial" w:hAnsi="Arial" w:cs="Arial"/>
+          <w:sz w:val="24"/>
+          <w:szCs w:val="24"/>
+        </w:rPr>
+      </w:pPr>
+      <w:r>
+        <w:rPr>
+          <w:rFonts w:ascii="Arial" w:hAnsi="Arial" w:cs="Arial"/>
+          <w:sz w:val="24"/>
+          <w:szCs w:val="24"/>
+        </w:rPr>
+        <w:lastRenderedPageBreak/>
+        <w:pict>
+          <v:shape id="_x0000_i1026" type="#_x0000_t75" style="width:467.6pt;height:140.85pt">
+            <v:imagedata r:id="rId9" o:title="MVVMPattern"/>
+          </v:shape>
+        </w:pict>
+      </w:r>
+    </w:p>
+    <w:p>
+      <w:pPr>
+        <w:pStyle w:val="Caption"/>
+        <w:jc w:val="center"/>
+        <w:rPr>
+          <w:rFonts w:ascii="Arial" w:hAnsi="Arial" w:cs="Arial"/>
+          <w:b/>
+          <w:i w:val="0"/>
+          <w:iCs w:val="0"/>
+          <w:color w:val="auto"/>
+          <w:sz w:val="32"/>
+          <w:szCs w:val="32"/>
+        </w:rPr>
+      </w:pPr>
+      <w:r>
+        <w:rPr>
+          <w:sz w:val="22"/>
+          <w:szCs w:val="22"/>
+        </w:rPr>
+        <w:t>Model-Pogled</w:t>
+      </w:r>
+      <w:r>
+        <w:rPr>
+          <w:sz w:val="22"/>
+          <w:szCs w:val="22"/>
+        </w:rPr>
+        <w:t xml:space="preserve"> Model</w:t>
+      </w:r>
+      <w:r>
+        <w:rPr>
+          <w:sz w:val="22"/>
+          <w:szCs w:val="22"/>
+        </w:rPr>
+        <w:t>-P</w:t>
+      </w:r>
+      <w:r>
+        <w:rPr>
+          <w:sz w:val="22"/>
+          <w:szCs w:val="22"/>
+        </w:rPr>
+        <w:t>ogled</w:t>
+      </w:r>
+      <w:r>
+        <w:rPr>
+          <w:sz w:val="22"/>
+          <w:szCs w:val="22"/>
+        </w:rPr>
+        <w:t xml:space="preserve"> shema </w:t>
+      </w:r>
+    </w:p>
+    <w:p>
+      <w:pPr>
+        <w:pStyle w:val="Caption"/>
+        <w:jc w:val="center"/>
+        <w:rPr>
+          <w:rFonts w:ascii="Arial" w:hAnsi="Arial" w:cs="Arial"/>
+          <w:b/>
+          <w:i w:val="0"/>
+          <w:iCs w:val="0"/>
+          <w:color w:val="auto"/>
+          <w:sz w:val="32"/>
+          <w:szCs w:val="32"/>
+          <w:lang w:val="sr-Latn-RS"/>
+        </w:rPr>
+      </w:pPr>
+    </w:p>
+    <w:p>
+      <w:pPr>
+        <w:pStyle w:val="Caption"/>
+        <w:jc w:val="center"/>
+        <w:rPr>
+          <w:rFonts w:ascii="Arial" w:hAnsi="Arial" w:cs="Arial"/>
+          <w:b/>
+          <w:i w:val="0"/>
+          <w:iCs w:val="0"/>
+          <w:color w:val="auto"/>
+          <w:sz w:val="32"/>
+          <w:szCs w:val="32"/>
+        </w:rPr>
+      </w:pPr>
+    </w:p>
+    <w:p>
+      <w:pPr>
+        <w:pStyle w:val="Caption"/>
+        <w:jc w:val="center"/>
+        <w:rPr>
+          <w:rFonts w:ascii="Arial" w:hAnsi="Arial" w:cs="Arial"/>
+          <w:b/>
+          <w:i w:val="0"/>
+          <w:iCs w:val="0"/>
+          <w:color w:val="auto"/>
+          <w:sz w:val="32"/>
+          <w:szCs w:val="32"/>
+        </w:rPr>
+      </w:pPr>
+    </w:p>
+    <w:p>
+      <w:pPr>
+        <w:pStyle w:val="Caption"/>
+        <w:jc w:val="center"/>
+        <w:rPr>
+          <w:rFonts w:ascii="Arial" w:hAnsi="Arial" w:cs="Arial"/>
+          <w:b/>
+          <w:i w:val="0"/>
+          <w:iCs w:val="0"/>
+          <w:color w:val="auto"/>
+          <w:sz w:val="32"/>
+          <w:szCs w:val="32"/>
+        </w:rPr>
+      </w:pPr>
+      <w:bookmarkStart w:id="0" w:name="_GoBack"/>
+      <w:bookmarkEnd w:id="0"/>
+    </w:p>
+    <w:p>
+      <w:pPr>
+        <w:pStyle w:val="Caption"/>
+        <w:jc w:val="center"/>
+        <w:rPr>
+          <w:rFonts w:ascii="Arial" w:hAnsi="Arial" w:cs="Arial"/>
+          <w:b/>
+          <w:i w:val="0"/>
+          <w:iCs w:val="0"/>
+          <w:color w:val="auto"/>
+          <w:sz w:val="32"/>
+          <w:szCs w:val="32"/>
+        </w:rPr>
+      </w:pPr>
+    </w:p>
+    <w:p>
+      <w:pPr>
+        <w:pStyle w:val="Caption"/>
+        <w:jc w:val="center"/>
+        <w:rPr>
+          <w:rFonts w:ascii="Arial" w:hAnsi="Arial" w:cs="Arial"/>
+          <w:b/>
+          <w:i w:val="0"/>
+          <w:iCs w:val="0"/>
+          <w:color w:val="auto"/>
+          <w:sz w:val="32"/>
+          <w:szCs w:val="32"/>
+        </w:rPr>
+      </w:pPr>
+    </w:p>
+    <w:p>
+      <w:pPr>
+        <w:pStyle w:val="Caption"/>
+        <w:jc w:val="center"/>
+        <w:rPr>
+          <w:rFonts w:ascii="Arial" w:hAnsi="Arial" w:cs="Arial"/>
+          <w:b/>
+          <w:i w:val="0"/>
+          <w:iCs w:val="0"/>
+          <w:color w:val="auto"/>
+          <w:sz w:val="32"/>
+          <w:szCs w:val="32"/>
+        </w:rPr>
+      </w:pPr>
+    </w:p>
+    <w:p>
+      <w:pPr>
+        <w:pStyle w:val="Caption"/>
+        <w:jc w:val="center"/>
+        <w:rPr>
+          <w:rFonts w:ascii="Arial" w:hAnsi="Arial" w:cs="Arial"/>
+          <w:b/>
+          <w:i w:val="0"/>
+          <w:iCs w:val="0"/>
+          <w:color w:val="auto"/>
+          <w:sz w:val="32"/>
+          <w:szCs w:val="32"/>
+        </w:rPr>
+      </w:pPr>
+    </w:p>
+    <w:p>
+      <w:pPr>
+        <w:pStyle w:val="Caption"/>
+        <w:jc w:val="center"/>
+        <w:rPr>
+          <w:rFonts w:ascii="Arial" w:hAnsi="Arial" w:cs="Arial"/>
+          <w:b/>
+          <w:i w:val="0"/>
+          <w:iCs w:val="0"/>
+          <w:color w:val="auto"/>
+          <w:sz w:val="32"/>
+          <w:szCs w:val="32"/>
+        </w:rPr>
+      </w:pPr>
+    </w:p>
+    <w:p>
+      <w:pPr>
+        <w:pStyle w:val="Caption"/>
+        <w:jc w:val="center"/>
+        <w:rPr>
+          <w:rFonts w:ascii="Arial" w:hAnsi="Arial" w:cs="Arial"/>
+          <w:b/>
+          <w:i w:val="0"/>
+          <w:iCs w:val="0"/>
+          <w:color w:val="auto"/>
+          <w:sz w:val="32"/>
+          <w:szCs w:val="32"/>
+        </w:rPr>
+      </w:pPr>
+    </w:p>
+    <w:p>
+      <w:pPr>
+        <w:pStyle w:val="Caption"/>
+        <w:jc w:val="center"/>
+        <w:rPr>
+          <w:rFonts w:ascii="Arial" w:hAnsi="Arial" w:cs="Arial"/>
+          <w:b/>
+          <w:i w:val="0"/>
+          <w:iCs w:val="0"/>
+          <w:color w:val="auto"/>
+          <w:sz w:val="32"/>
+          <w:szCs w:val="32"/>
+        </w:rPr>
+      </w:pPr>
+    </w:p>
+    <w:p>
+      <w:pPr>
+        <w:pStyle w:val="Caption"/>
+        <w:jc w:val="center"/>
+        <w:rPr>
+          <w:rFonts w:ascii="Arial" w:hAnsi="Arial" w:cs="Arial"/>
+          <w:b/>
+          <w:i w:val="0"/>
+          <w:iCs w:val="0"/>
+          <w:color w:val="auto"/>
+          <w:sz w:val="32"/>
+          <w:szCs w:val="32"/>
+        </w:rPr>
+      </w:pPr>
+    </w:p>
+    <w:p>
+      <w:pPr>
+        <w:pStyle w:val="Caption"/>
+        <w:jc w:val="center"/>
+        <w:rPr>
+          <w:rFonts w:ascii="Arial" w:hAnsi="Arial" w:cs="Arial"/>
+          <w:b/>
+          <w:i w:val="0"/>
+          <w:iCs w:val="0"/>
+          <w:color w:val="auto"/>
+          <w:sz w:val="32"/>
+          <w:szCs w:val="32"/>
+        </w:rPr>
+      </w:pPr>
+    </w:p>
+    <w:p>
+      <w:pPr>
+        <w:pStyle w:val="Caption"/>
+        <w:jc w:val="center"/>
+        <w:rPr>
+          <w:rFonts w:ascii="Arial" w:hAnsi="Arial" w:cs="Arial"/>
+          <w:b/>
+          <w:i w:val="0"/>
+          <w:iCs w:val="0"/>
+          <w:color w:val="auto"/>
+          <w:sz w:val="32"/>
+          <w:szCs w:val="32"/>
+        </w:rPr>
+      </w:pPr>
+    </w:p>
+    <w:p>
+      <w:pPr>
+        <w:pStyle w:val="Caption"/>
+        <w:jc w:val="center"/>
+        <w:rPr>
+          <w:rFonts w:ascii="Arial" w:hAnsi="Arial" w:cs="Arial"/>
+          <w:b/>
+          <w:i w:val="0"/>
+          <w:iCs w:val="0"/>
+          <w:color w:val="auto"/>
+          <w:sz w:val="32"/>
+          <w:szCs w:val="32"/>
+        </w:rPr>
+      </w:pPr>
+    </w:p>
+    <w:p>
+      <w:pPr>
+        <w:pStyle w:val="Caption"/>
+        <w:jc w:val="center"/>
+        <w:rPr>
+          <w:rFonts w:ascii="Arial" w:hAnsi="Arial" w:cs="Arial"/>
+          <w:b/>
+          <w:i w:val="0"/>
+          <w:iCs w:val="0"/>
+          <w:color w:val="auto"/>
+          <w:sz w:val="32"/>
+          <w:szCs w:val="32"/>
+        </w:rPr>
+      </w:pPr>
+    </w:p>
+    <w:p>
+      <w:pPr>
+        <w:pStyle w:val="Caption"/>
+        <w:jc w:val="center"/>
+        <w:rPr>
+          <w:rFonts w:ascii="Arial" w:hAnsi="Arial" w:cs="Arial"/>
+          <w:b/>
+          <w:i w:val="0"/>
+          <w:iCs w:val="0"/>
+          <w:color w:val="auto"/>
+          <w:sz w:val="32"/>
+          <w:szCs w:val="32"/>
+        </w:rPr>
+      </w:pPr>
+    </w:p>
+    <w:p>
+      <w:pPr>
+        <w:pStyle w:val="Caption"/>
+        <w:jc w:val="center"/>
+        <w:rPr>
+          <w:rFonts w:ascii="Arial" w:hAnsi="Arial" w:cs="Arial"/>
+          <w:b/>
+          <w:i w:val="0"/>
+          <w:iCs w:val="0"/>
+          <w:color w:val="auto"/>
+          <w:sz w:val="32"/>
+          <w:szCs w:val="32"/>
+        </w:rPr>
+      </w:pPr>
+    </w:p>
+    <w:p>
+      <w:pPr>
+        <w:pStyle w:val="Caption"/>
+        <w:jc w:val="center"/>
+        <w:rPr>
+          <w:rFonts w:ascii="Arial" w:hAnsi="Arial" w:cs="Arial"/>
+          <w:b/>
+          <w:i w:val="0"/>
+          <w:iCs w:val="0"/>
+          <w:color w:val="auto"/>
+          <w:sz w:val="32"/>
+          <w:szCs w:val="32"/>
+        </w:rPr>
+      </w:pPr>
+    </w:p>
+    <w:p>
+      <w:pPr>
+        <w:pStyle w:val="Caption"/>
+        <w:jc w:val="center"/>
+        <w:rPr>
+          <w:rFonts w:ascii="Arial" w:hAnsi="Arial" w:cs="Arial"/>
+          <w:b/>
+          <w:i w:val="0"/>
+          <w:iCs w:val="0"/>
+          <w:color w:val="auto"/>
+          <w:sz w:val="32"/>
+          <w:szCs w:val="32"/>
+        </w:rPr>
+      </w:pPr>
+    </w:p>
+    <w:p>
+      <w:pPr>
+        <w:pStyle w:val="Caption"/>
+        <w:jc w:val="center"/>
+        <w:rPr>
+          <w:rFonts w:ascii="Arial" w:hAnsi="Arial" w:cs="Arial"/>
+          <w:b/>
+          <w:i w:val="0"/>
+          <w:iCs w:val="0"/>
+          <w:color w:val="auto"/>
+          <w:sz w:val="32"/>
+          <w:szCs w:val="32"/>
+        </w:rPr>
+      </w:pPr>
+    </w:p>
+    <w:p>
+      <w:pPr>
+        <w:pStyle w:val="Caption"/>
+        <w:jc w:val="center"/>
+        <w:rPr>
+          <w:rFonts w:ascii="Arial" w:hAnsi="Arial" w:cs="Arial"/>
+          <w:b/>
+          <w:sz w:val="32"/>
+          <w:szCs w:val="32"/>
+        </w:rPr>
+      </w:pPr>
+      <w:r>
+        <w:rPr>
+          <w:rFonts w:ascii="Arial" w:hAnsi="Arial" w:cs="Arial"/>
+          <w:b/>
+          <w:i w:val="0"/>
+          <w:iCs w:val="0"/>
+          <w:color w:val="auto"/>
+          <w:sz w:val="32"/>
+          <w:szCs w:val="32"/>
+        </w:rPr>
+        <w:t>Android i Java 8</w:t>
+      </w:r>
+      <w:r>
+        <w:rPr>
+          <w:rFonts w:ascii="Arial" w:hAnsi="Arial" w:cs="Arial"/>
+          <w:b/>
+          <w:sz w:val="32"/>
+          <w:szCs w:val="32"/>
+        </w:rPr>
         <w:t xml:space="preserve"> </w:t>
       </w:r>
     </w:p>
@@ -11056,6 +12052,7 @@
           <w:sz w:val="20"/>
           <w:szCs w:val="20"/>
         </w:rPr>
+        <w:lastRenderedPageBreak/>
         <w:t xml:space="preserve">   repositories {</w:t>
       </w:r>
     </w:p>
@@ -11249,7 +12246,6 @@
           <w:sz w:val="20"/>
           <w:szCs w:val="20"/>
         </w:rPr>
-        <w:lastRenderedPageBreak/>
         <w:t>repositories {</w:t>
       </w:r>
     </w:p>
@@ -12035,7 +13031,6 @@
           <w:sz w:val="32"/>
           <w:szCs w:val="32"/>
         </w:rPr>
-        <w:lastRenderedPageBreak/>
         <w:t>Reaktivno programiranje u Androidu</w:t>
       </w:r>
     </w:p>
@@ -12574,6 +13569,7 @@
           <w:sz w:val="20"/>
           <w:szCs w:val="20"/>
         </w:rPr>
+        <w:lastRenderedPageBreak/>
         <w:t>Subscriber</w:t>
       </w:r>
       <w:r>
@@ -14920,6 +15916,7 @@
           <w:sz w:val="20"/>
           <w:szCs w:val="20"/>
         </w:rPr>
+        <w:lastRenderedPageBreak/>
         <w:t xml:space="preserve">        System</w:t>
       </w:r>
       <w:r>
@@ -17580,6 +18577,7 @@
           <w:sz w:val="20"/>
           <w:szCs w:val="20"/>
         </w:rPr>
+        <w:lastRenderedPageBreak/>
         <w:t>query</w:t>
       </w:r>
       <w:r>
@@ -18006,7 +19004,6 @@
           <w:sz w:val="24"/>
           <w:szCs w:val="24"/>
         </w:rPr>
-        <w:lastRenderedPageBreak/>
         <w:t>Me</w:t>
       </w:r>
       <w:r>
@@ -19937,6 +20934,7 @@
           <w:sz w:val="20"/>
           <w:szCs w:val="20"/>
         </w:rPr>
+        <w:lastRenderedPageBreak/>
         <w:t>query</w:t>
       </w:r>
       <w:r>
@@ -20444,7 +21442,6 @@
           <w:sz w:val="20"/>
           <w:szCs w:val="20"/>
         </w:rPr>
-        <w:lastRenderedPageBreak/>
         <w:t>query</w:t>
       </w:r>
       <w:r>
@@ -22281,17 +23278,7 @@
           <w:szCs w:val="24"/>
           <w:lang w:val="sr-Latn-RS"/>
         </w:rPr>
-        <w:t xml:space="preserve">emitera što </w:t>
-      </w:r>
-      <w:r>
-        <w:rPr>
-          <w:rFonts w:ascii="Arial" w:eastAsia="Times New Roman" w:hAnsi="Arial" w:cs="Arial"/>
-          <w:sz w:val="24"/>
-          <w:szCs w:val="24"/>
-          <w:lang w:val="sr-Latn-RS"/>
-        </w:rPr>
-        <w:lastRenderedPageBreak/>
-        <w:t>dovodi do ponovnog izvršavanja koda emitera, što može biti skupa operacija dohvatanja podataka sa mreže ili iz baze. Rešenje za ovo je keširanje podataka, na taj način se mogu koristiti keširani podaci i izbeći skupi pozivi. Drugi problem u vezi životnog ciklusa koji se javlja je curenje memorije pri prebacivanju aplikacije u pozadinu</w:t>
+        <w:t>emitera što dovodi do ponovnog izvršavanja koda emitera, što može biti skupa operacija dohvatanja podataka sa mreže ili iz baze. Rešenje za ovo je keširanje podataka, na taj način se mogu koristiti keširani podaci i izbeći skupi pozivi. Drugi problem u vezi životnog ciklusa koji se javlja je curenje memorije pri prebacivanju aplikacije u pozadinu</w:t>
       </w:r>
       <w:r>
         <w:rPr>
@@ -22829,6 +23816,7 @@
           <w:sz w:val="20"/>
           <w:szCs w:val="20"/>
         </w:rPr>
+        <w:lastRenderedPageBreak/>
         <w:t>doInBackground</w:t>
       </w:r>
       <w:r>
@@ -23139,7 +24127,6 @@
           <w:sz w:val="20"/>
           <w:szCs w:val="20"/>
         </w:rPr>
-        <w:lastRenderedPageBreak/>
         <w:t>onPostExecute</w:t>
       </w:r>
       <w:r>
@@ -25508,6 +26495,7 @@
           <w:sz w:val="20"/>
           <w:szCs w:val="20"/>
         </w:rPr>
+        <w:lastRenderedPageBreak/>
         <w:t xml:space="preserve">                </w:t>
       </w:r>
       <w:r>
@@ -25925,7 +26913,6 @@
           <w:sz w:val="20"/>
           <w:szCs w:val="20"/>
         </w:rPr>
-        <w:lastRenderedPageBreak/>
         <w:t xml:space="preserve">  </w:t>
       </w:r>
       <w:r>
@@ -27929,6 +28916,7 @@
           <w:sz w:val="20"/>
           <w:szCs w:val="20"/>
         </w:rPr>
+        <w:lastRenderedPageBreak/>
         <w:t xml:space="preserve">        </w:t>
       </w:r>
       <w:r>
@@ -28414,7 +29402,6 @@
           <w:szCs w:val="24"/>
           <w:lang w:val="sr-Latn-RS"/>
         </w:rPr>
-        <w:lastRenderedPageBreak/>
         <w:t xml:space="preserve">Pretplatnik će se nalaziti u klasi </w:t>
       </w:r>
       <w:r>
@@ -29905,7 +30892,6 @@
           <w:sz w:val="32"/>
           <w:szCs w:val="32"/>
         </w:rPr>
-        <w:lastRenderedPageBreak/>
         <w:t>Umetanje zavisnosti u Androidu</w:t>
       </w:r>
     </w:p>
@@ -30000,7 +30986,16 @@
           <w:szCs w:val="24"/>
           <w:lang w:val="sr-Latn-RS"/>
         </w:rPr>
-        <w:t xml:space="preserve"> tome da funkcionalno različiti delovi aplikacije ne budu usko spregnuti što </w:t>
+        <w:t xml:space="preserve"> tome da funkcionalno različiti delovi aplikacije ne budu usko spregnuti </w:t>
+      </w:r>
+      <w:r>
+        <w:rPr>
+          <w:rFonts w:ascii="Arial" w:eastAsia="Times New Roman" w:hAnsi="Arial" w:cs="Arial"/>
+          <w:sz w:val="24"/>
+          <w:szCs w:val="24"/>
+          <w:lang w:val="sr-Latn-RS"/>
+        </w:rPr>
+        <w:t>odnosno da budu što nezavisniji</w:t>
       </w:r>
       <w:r>
         <w:rPr>
@@ -30220,7 +31215,7 @@
               <w:sz w:val="24"/>
               <w:szCs w:val="24"/>
             </w:rPr>
-            <w:t>(1)</w:t>
+            <w:t>(2)</w:t>
           </w:r>
           <w:r>
             <w:rPr>
@@ -30376,7 +31371,17 @@
           <w:szCs w:val="24"/>
           <w:lang w:val="sr-Latn-RS"/>
         </w:rPr>
-        <w:t xml:space="preserve">, zavisnosti treba da budu grupisani po modulima tako da je svaki modul jedna logička celina. Moduli su u Daggeru označeni anotacijom </w:t>
+        <w:t xml:space="preserve">, zavisnosti treba da budu grupisani po modulima tako da je svaki modul jedna logička celina. Moduli su u </w:t>
+      </w:r>
+      <w:r>
+        <w:rPr>
+          <w:rFonts w:ascii="Arial" w:hAnsi="Arial" w:cs="Arial"/>
+          <w:sz w:val="24"/>
+          <w:szCs w:val="24"/>
+          <w:lang w:val="sr-Latn-RS"/>
+        </w:rPr>
+        <w:lastRenderedPageBreak/>
+        <w:t xml:space="preserve">Daggeru označeni anotacijom </w:t>
       </w:r>
       <w:r>
         <w:rPr>
@@ -30762,7 +31767,6 @@
           <w:sz w:val="24"/>
           <w:szCs w:val="24"/>
         </w:rPr>
-        <w:lastRenderedPageBreak/>
         <w:t xml:space="preserve">U primeru je kao zavisnost data samo klasa </w:t>
       </w:r>
       <w:r>
@@ -30789,7 +31793,23 @@
           <w:sz w:val="24"/>
           <w:szCs w:val="24"/>
         </w:rPr>
-        <w:t xml:space="preserve">koja ima konstruktor koji ne sadrži nijedan argument što naravno nije realna situacija. Neka klasa </w:t>
+        <w:t>koja ima konstruktor koji ne sadrži nijedan argument</w:t>
+      </w:r>
+      <w:r>
+        <w:rPr>
+          <w:rFonts w:ascii="Arial" w:hAnsi="Arial" w:cs="Arial"/>
+          <w:sz w:val="24"/>
+          <w:szCs w:val="24"/>
+        </w:rPr>
+        <w:t>,</w:t>
+      </w:r>
+      <w:r>
+        <w:rPr>
+          <w:rFonts w:ascii="Arial" w:hAnsi="Arial" w:cs="Arial"/>
+          <w:sz w:val="24"/>
+          <w:szCs w:val="24"/>
+        </w:rPr>
+        <w:t xml:space="preserve"> što naravno nije realna situacija. Neka klasa </w:t>
       </w:r>
       <w:r>
         <w:rPr>
@@ -32225,7 +33245,7 @@
           <w:szCs w:val="24"/>
           <w:lang w:val="sr-Latn-RS"/>
         </w:rPr>
-        <w:t xml:space="preserve">še pomoću ovog grafa i vraća traženi objekat. U Daggeru jedan modul često ne sadrže sve sekundarne zavisnosti potrebne da bi se kreirao objekat koji taj modul obezbeđuje. </w:t>
+        <w:t xml:space="preserve">še pomoću ovog grafa i vraća traženi objekat. U </w:t>
       </w:r>
       <w:r>
         <w:rPr>
@@ -32234,6 +33254,16 @@
           <w:szCs w:val="24"/>
           <w:lang w:val="sr-Latn-RS"/>
         </w:rPr>
+        <w:lastRenderedPageBreak/>
+        <w:t xml:space="preserve">Daggeru jedan modul često ne sadrže sve sekundarne zavisnosti potrebne da bi se kreirao objekat koji taj modul obezbeđuje. </w:t>
+      </w:r>
+      <w:r>
+        <w:rPr>
+          <w:rFonts w:ascii="Arial" w:eastAsia="Times New Roman" w:hAnsi="Arial" w:cs="Arial"/>
+          <w:sz w:val="24"/>
+          <w:szCs w:val="24"/>
+          <w:lang w:val="sr-Latn-RS"/>
+        </w:rPr>
         <w:t xml:space="preserve">Drugi moduli takođe mogu sadržati zavisnosti potrebne za kreiranje traženog objekta. </w:t>
       </w:r>
       <w:r>
@@ -32322,17 +33352,7 @@
           <w:szCs w:val="24"/>
           <w:lang w:val="sr-Latn-RS"/>
         </w:rPr>
-        <w:t xml:space="preserve"> Generisana klasa će imati ime </w:t>
-      </w:r>
-      <w:r>
-        <w:rPr>
-          <w:rFonts w:ascii="Arial" w:eastAsia="Times New Roman" w:hAnsi="Arial" w:cs="Arial"/>
-          <w:sz w:val="24"/>
-          <w:szCs w:val="24"/>
-          <w:lang w:val="sr-Latn-RS"/>
-        </w:rPr>
-        <w:lastRenderedPageBreak/>
-        <w:t>kao kompon</w:t>
+        <w:t xml:space="preserve"> Generisana klasa će imati ime kao kompon</w:t>
       </w:r>
       <w:r>
         <w:rPr>
@@ -32399,17 +33419,7 @@
               <w:szCs w:val="24"/>
               <w:lang w:val="sr-Latn-RS"/>
             </w:rPr>
-            <w:t xml:space="preserve"> </w:t>
-          </w:r>
-          <w:r>
-            <w:rPr>
-              <w:rFonts w:ascii="Arial" w:eastAsia="Times New Roman" w:hAnsi="Arial" w:cs="Arial"/>
-              <w:noProof/>
-              <w:sz w:val="24"/>
-              <w:szCs w:val="24"/>
-              <w:lang w:val="sr-Latn-RS"/>
-            </w:rPr>
-            <w:t>(2)</w:t>
+            <w:t>(3)</w:t>
           </w:r>
           <w:r>
             <w:rPr>
@@ -33341,7 +34351,25 @@
           <w:szCs w:val="24"/>
           <w:lang w:val="sr-Latn-RS"/>
         </w:rPr>
-        <w:t xml:space="preserve">članova metode u komponenti imaju samo jedan parametar i zavisnosti se automatski umeću u sva polja sa anotacijom </w:t>
+        <w:t>članova</w:t>
+      </w:r>
+      <w:r>
+        <w:rPr>
+          <w:rFonts w:ascii="Arial" w:eastAsia="Times New Roman" w:hAnsi="Arial" w:cs="Arial"/>
+          <w:sz w:val="24"/>
+          <w:szCs w:val="24"/>
+          <w:lang w:val="sr-Latn-RS"/>
+        </w:rPr>
+        <w:t>,</w:t>
+      </w:r>
+      <w:r>
+        <w:rPr>
+          <w:rFonts w:ascii="Arial" w:eastAsia="Times New Roman" w:hAnsi="Arial" w:cs="Arial"/>
+          <w:sz w:val="24"/>
+          <w:szCs w:val="24"/>
+          <w:lang w:val="sr-Latn-RS"/>
+        </w:rPr>
+        <w:t xml:space="preserve"> metode u komponenti imaju samo jedan parametar i zavisnosti se automatski umeću u sva polja sa anotacijom </w:t>
       </w:r>
       <w:r>
         <w:rPr>
@@ -33726,6 +34754,7 @@
           <w:sz w:val="20"/>
           <w:szCs w:val="20"/>
         </w:rPr>
+        <w:lastRenderedPageBreak/>
         <w:t xml:space="preserve"> </w:t>
       </w:r>
     </w:p>
@@ -34084,7 +35113,6 @@
           <w:sz w:val="24"/>
           <w:szCs w:val="24"/>
         </w:rPr>
-        <w:lastRenderedPageBreak/>
         <w:t xml:space="preserve">    Podkomponente su komponente </w:t>
       </w:r>
       <w:r>
@@ -34644,6 +35672,7 @@
         <w:shd w:val="clear" w:color="auto" w:fill="FFFFFF"/>
         <w:rPr>
           <w:rFonts w:ascii="Arial" w:eastAsia="Times New Roman" w:hAnsi="Arial" w:cs="Arial"/>
+          <w:b/>
           <w:sz w:val="24"/>
           <w:szCs w:val="24"/>
         </w:rPr>
@@ -34666,18 +35695,7 @@
           <w:sz w:val="32"/>
           <w:szCs w:val="32"/>
         </w:rPr>
-        <w:t>Implementacija u ap</w:t>
-      </w:r>
-      <w:bookmarkStart w:id="0" w:name="_GoBack"/>
-      <w:bookmarkEnd w:id="0"/>
-      <w:r>
-        <w:rPr>
-          <w:rFonts w:ascii="Arial" w:hAnsi="Arial" w:cs="Arial"/>
-          <w:b/>
-          <w:sz w:val="32"/>
-          <w:szCs w:val="32"/>
-        </w:rPr>
-        <w:t>likaciji</w:t>
+        <w:t>Implementacija u aplikaciji</w:t>
       </w:r>
     </w:p>
     <w:p>
@@ -34699,6 +35717,375 @@
           <w:szCs w:val="24"/>
         </w:rPr>
       </w:pPr>
+      <w:r>
+        <w:rPr>
+          <w:rFonts w:ascii="Arial" w:eastAsia="Times New Roman" w:hAnsi="Arial" w:cs="Arial"/>
+          <w:sz w:val="24"/>
+          <w:szCs w:val="24"/>
+        </w:rPr>
+        <w:t xml:space="preserve">  Celokupna aplikacija je podeljena na nezavisne module koji me</w:t>
+      </w:r>
+      <w:r>
+        <w:rPr>
+          <w:rFonts w:ascii="Arial" w:eastAsia="Times New Roman" w:hAnsi="Arial" w:cs="Arial"/>
+          <w:sz w:val="24"/>
+          <w:szCs w:val="24"/>
+          <w:lang w:val="sr-Latn-RS"/>
+        </w:rPr>
+        <w:t xml:space="preserve">đusobno povezani, na ovaj način se postiže visoka nezavisnost i laka izmena celokupnih </w:t>
+      </w:r>
+      <w:r>
+        <w:rPr>
+          <w:rFonts w:ascii="Arial" w:eastAsia="Times New Roman" w:hAnsi="Arial" w:cs="Arial"/>
+          <w:sz w:val="24"/>
+          <w:szCs w:val="24"/>
+          <w:lang w:val="sr-Latn-RS"/>
+        </w:rPr>
+        <w:t>modula. Aplikacija je arhitekturalno razdvojena na sledeće module</w:t>
+      </w:r>
+      <w:r>
+        <w:rPr>
+          <w:rFonts w:ascii="Arial" w:eastAsia="Times New Roman" w:hAnsi="Arial" w:cs="Arial"/>
+          <w:sz w:val="24"/>
+          <w:szCs w:val="24"/>
+        </w:rPr>
+        <w:t xml:space="preserve">: </w:t>
+      </w:r>
+    </w:p>
+    <w:p>
+      <w:pPr>
+        <w:pStyle w:val="ListParagraph"/>
+        <w:numPr>
+          <w:ilvl w:val="0"/>
+          <w:numId w:val="11"/>
+        </w:numPr>
+        <w:shd w:val="clear" w:color="auto" w:fill="FFFFFF"/>
+        <w:rPr>
+          <w:rFonts w:ascii="Arial" w:eastAsia="Times New Roman" w:hAnsi="Arial" w:cs="Arial"/>
+          <w:sz w:val="24"/>
+          <w:szCs w:val="24"/>
+        </w:rPr>
+      </w:pPr>
+      <w:r>
+        <w:rPr>
+          <w:rFonts w:ascii="Arial" w:eastAsia="Times New Roman" w:hAnsi="Arial" w:cs="Arial"/>
+          <w:b/>
+          <w:sz w:val="24"/>
+          <w:szCs w:val="24"/>
+        </w:rPr>
+        <w:t>NetworkModule</w:t>
+      </w:r>
+      <w:r>
+        <w:rPr>
+          <w:rFonts w:ascii="Arial" w:eastAsia="Times New Roman" w:hAnsi="Arial" w:cs="Arial"/>
+          <w:sz w:val="24"/>
+          <w:szCs w:val="24"/>
+        </w:rPr>
+        <w:t xml:space="preserve"> - modul koji obezbe</w:t>
+      </w:r>
+      <w:r>
+        <w:rPr>
+          <w:rFonts w:ascii="Arial" w:eastAsia="Times New Roman" w:hAnsi="Arial" w:cs="Arial"/>
+          <w:sz w:val="24"/>
+          <w:szCs w:val="24"/>
+          <w:lang w:val="sr-Latn-RS"/>
+        </w:rPr>
+        <w:t xml:space="preserve">đuje komunikaciju sa serverom preko mreže </w:t>
+      </w:r>
+    </w:p>
+    <w:p>
+      <w:pPr>
+        <w:pStyle w:val="ListParagraph"/>
+        <w:numPr>
+          <w:ilvl w:val="0"/>
+          <w:numId w:val="11"/>
+        </w:numPr>
+        <w:shd w:val="clear" w:color="auto" w:fill="FFFFFF"/>
+        <w:rPr>
+          <w:rFonts w:ascii="Arial" w:eastAsia="Times New Roman" w:hAnsi="Arial" w:cs="Arial"/>
+          <w:sz w:val="24"/>
+          <w:szCs w:val="24"/>
+        </w:rPr>
+      </w:pPr>
+      <w:r>
+        <w:rPr>
+          <w:rFonts w:ascii="Arial" w:eastAsia="Times New Roman" w:hAnsi="Arial" w:cs="Arial"/>
+          <w:b/>
+          <w:sz w:val="24"/>
+          <w:szCs w:val="24"/>
+        </w:rPr>
+        <w:t>MovieModule</w:t>
+      </w:r>
+      <w:r>
+        <w:rPr>
+          <w:rFonts w:ascii="Arial" w:eastAsia="Times New Roman" w:hAnsi="Arial" w:cs="Arial"/>
+          <w:sz w:val="24"/>
+          <w:szCs w:val="24"/>
+        </w:rPr>
+        <w:t xml:space="preserve"> - </w:t>
+      </w:r>
+      <w:r>
+        <w:rPr>
+          <w:rFonts w:ascii="Arial" w:eastAsia="Times New Roman" w:hAnsi="Arial" w:cs="Arial"/>
+          <w:sz w:val="24"/>
+          <w:szCs w:val="24"/>
+        </w:rPr>
+        <w:t>modul koji slu</w:t>
+      </w:r>
+      <w:r>
+        <w:rPr>
+          <w:rFonts w:ascii="Arial" w:eastAsia="Times New Roman" w:hAnsi="Arial" w:cs="Arial"/>
+          <w:sz w:val="24"/>
+          <w:szCs w:val="24"/>
+          <w:lang w:val="sr-Latn-RS"/>
+        </w:rPr>
+        <w:t xml:space="preserve">ži za prikaz ekrana sa listom svih filmova, odnosno modul koji povezuje model, pogled i </w:t>
+      </w:r>
+      <w:r>
+        <w:rPr>
+          <w:rFonts w:ascii="Arial" w:eastAsia="Times New Roman" w:hAnsi="Arial" w:cs="Arial"/>
+          <w:sz w:val="24"/>
+          <w:szCs w:val="24"/>
+        </w:rPr>
+        <w:t>prezenter liste svih filmova</w:t>
+      </w:r>
+      <w:r>
+        <w:rPr>
+          <w:rFonts w:ascii="Arial" w:eastAsia="Times New Roman" w:hAnsi="Arial" w:cs="Arial"/>
+          <w:sz w:val="24"/>
+          <w:szCs w:val="24"/>
+        </w:rPr>
+        <w:t xml:space="preserve"> </w:t>
+      </w:r>
+    </w:p>
+    <w:p>
+      <w:pPr>
+        <w:pStyle w:val="ListParagraph"/>
+        <w:numPr>
+          <w:ilvl w:val="0"/>
+          <w:numId w:val="11"/>
+        </w:numPr>
+        <w:shd w:val="clear" w:color="auto" w:fill="FFFFFF"/>
+        <w:rPr>
+          <w:rFonts w:ascii="Arial" w:eastAsia="Times New Roman" w:hAnsi="Arial" w:cs="Arial"/>
+          <w:sz w:val="24"/>
+          <w:szCs w:val="24"/>
+        </w:rPr>
+      </w:pPr>
+      <w:r>
+        <w:rPr>
+          <w:rFonts w:ascii="Arial" w:eastAsia="Times New Roman" w:hAnsi="Arial" w:cs="Arial"/>
+          <w:b/>
+          <w:sz w:val="24"/>
+          <w:szCs w:val="24"/>
+        </w:rPr>
+        <w:t>DBModule</w:t>
+      </w:r>
+      <w:r>
+        <w:rPr>
+          <w:rFonts w:ascii="Arial" w:eastAsia="Times New Roman" w:hAnsi="Arial" w:cs="Arial"/>
+          <w:sz w:val="24"/>
+          <w:szCs w:val="24"/>
+        </w:rPr>
+        <w:t xml:space="preserve"> - </w:t>
+      </w:r>
+      <w:r>
+        <w:rPr>
+          <w:rFonts w:ascii="Arial" w:eastAsia="Times New Roman" w:hAnsi="Arial" w:cs="Arial"/>
+          <w:sz w:val="24"/>
+          <w:szCs w:val="24"/>
+        </w:rPr>
+        <w:t xml:space="preserve">modul koji </w:t>
+      </w:r>
+      <w:r>
+        <w:rPr>
+          <w:rFonts w:ascii="Arial" w:eastAsia="Times New Roman" w:hAnsi="Arial" w:cs="Arial"/>
+          <w:sz w:val="24"/>
+          <w:szCs w:val="24"/>
+        </w:rPr>
+        <w:t>obezbe</w:t>
+      </w:r>
+      <w:r>
+        <w:rPr>
+          <w:rFonts w:ascii="Arial" w:eastAsia="Times New Roman" w:hAnsi="Arial" w:cs="Arial"/>
+          <w:sz w:val="24"/>
+          <w:szCs w:val="24"/>
+          <w:lang w:val="sr-Latn-RS"/>
+        </w:rPr>
+        <w:t>đuje</w:t>
+      </w:r>
+      <w:r>
+        <w:rPr>
+          <w:rFonts w:ascii="Arial" w:eastAsia="Times New Roman" w:hAnsi="Arial" w:cs="Arial"/>
+          <w:sz w:val="24"/>
+          <w:szCs w:val="24"/>
+          <w:lang w:val="sr-Latn-RS"/>
+        </w:rPr>
+        <w:t xml:space="preserve"> </w:t>
+      </w:r>
+      <w:r>
+        <w:rPr>
+          <w:rFonts w:ascii="Arial" w:eastAsia="Times New Roman" w:hAnsi="Arial" w:cs="Arial"/>
+          <w:sz w:val="24"/>
+          <w:szCs w:val="24"/>
+          <w:lang w:val="sr-Latn-RS"/>
+        </w:rPr>
+        <w:t>CRUD</w:t>
+      </w:r>
+      <w:r>
+        <w:rPr>
+          <w:rStyle w:val="FootnoteReference"/>
+          <w:rFonts w:ascii="Arial" w:eastAsia="Times New Roman" w:hAnsi="Arial" w:cs="Arial"/>
+          <w:sz w:val="24"/>
+          <w:szCs w:val="24"/>
+          <w:lang w:val="sr-Latn-RS"/>
+        </w:rPr>
+        <w:footnoteReference w:id="9"/>
+      </w:r>
+      <w:r>
+        <w:rPr>
+          <w:rFonts w:ascii="Arial" w:eastAsia="Times New Roman" w:hAnsi="Arial" w:cs="Arial"/>
+          <w:sz w:val="24"/>
+          <w:szCs w:val="24"/>
+          <w:lang w:val="sr-Latn-RS"/>
+        </w:rPr>
+        <w:t xml:space="preserve"> operacije nad</w:t>
+      </w:r>
+      <w:r>
+        <w:rPr>
+          <w:rFonts w:ascii="Arial" w:eastAsia="Times New Roman" w:hAnsi="Arial" w:cs="Arial"/>
+          <w:sz w:val="24"/>
+          <w:szCs w:val="24"/>
+          <w:lang w:val="sr-Latn-RS"/>
+        </w:rPr>
+        <w:t xml:space="preserve"> lokalnom bazom</w:t>
+      </w:r>
+    </w:p>
+    <w:p>
+      <w:pPr>
+        <w:pStyle w:val="ListParagraph"/>
+        <w:numPr>
+          <w:ilvl w:val="0"/>
+          <w:numId w:val="11"/>
+        </w:numPr>
+        <w:shd w:val="clear" w:color="auto" w:fill="FFFFFF"/>
+        <w:rPr>
+          <w:rFonts w:ascii="Arial" w:eastAsia="Times New Roman" w:hAnsi="Arial" w:cs="Arial"/>
+          <w:sz w:val="24"/>
+          <w:szCs w:val="24"/>
+        </w:rPr>
+      </w:pPr>
+      <w:r>
+        <w:rPr>
+          <w:rFonts w:ascii="Arial" w:eastAsia="Times New Roman" w:hAnsi="Arial" w:cs="Arial"/>
+          <w:b/>
+          <w:sz w:val="24"/>
+          <w:szCs w:val="24"/>
+        </w:rPr>
+        <w:t xml:space="preserve">MovieDetailsModule </w:t>
+      </w:r>
+      <w:r>
+        <w:rPr>
+          <w:rFonts w:ascii="Arial" w:eastAsia="Times New Roman" w:hAnsi="Arial" w:cs="Arial"/>
+          <w:sz w:val="24"/>
+          <w:szCs w:val="24"/>
+        </w:rPr>
+        <w:t>– modul koji služi za prikaz ekrana sa detaljima odabranog filma, povezuje model, pogled i pogled-model u MVVM šablonu</w:t>
+      </w:r>
+    </w:p>
+    <w:p>
+      <w:pPr>
+        <w:pStyle w:val="ListParagraph"/>
+        <w:numPr>
+          <w:ilvl w:val="0"/>
+          <w:numId w:val="11"/>
+        </w:numPr>
+        <w:shd w:val="clear" w:color="auto" w:fill="FFFFFF"/>
+        <w:rPr>
+          <w:rFonts w:ascii="Arial" w:eastAsia="Times New Roman" w:hAnsi="Arial" w:cs="Arial"/>
+          <w:sz w:val="24"/>
+          <w:szCs w:val="24"/>
+        </w:rPr>
+      </w:pPr>
+      <w:r>
+        <w:rPr>
+          <w:rFonts w:ascii="Arial" w:eastAsia="Times New Roman" w:hAnsi="Arial" w:cs="Arial"/>
+          <w:b/>
+          <w:sz w:val="24"/>
+          <w:szCs w:val="24"/>
+        </w:rPr>
+        <w:t xml:space="preserve">CustomListModule </w:t>
+      </w:r>
+      <w:r>
+        <w:rPr>
+          <w:rFonts w:ascii="Arial" w:eastAsia="Times New Roman" w:hAnsi="Arial" w:cs="Arial"/>
+          <w:sz w:val="24"/>
+          <w:szCs w:val="24"/>
+        </w:rPr>
+        <w:t>– modul koji omogu</w:t>
+      </w:r>
+      <w:r>
+        <w:rPr>
+          <w:rFonts w:ascii="Arial" w:eastAsia="Times New Roman" w:hAnsi="Arial" w:cs="Arial"/>
+          <w:sz w:val="24"/>
+          <w:szCs w:val="24"/>
+          <w:lang w:val="sr-Latn-RS"/>
+        </w:rPr>
+        <w:t>ćava prikaz personalizovanih korisničkih lista</w:t>
+      </w:r>
+      <w:r>
+        <w:rPr>
+          <w:rFonts w:ascii="Arial" w:eastAsia="Times New Roman" w:hAnsi="Arial" w:cs="Arial"/>
+          <w:sz w:val="24"/>
+          <w:szCs w:val="24"/>
+        </w:rPr>
+        <w:t xml:space="preserve"> </w:t>
+      </w:r>
+    </w:p>
+    <w:p>
+      <w:pPr>
+        <w:shd w:val="clear" w:color="auto" w:fill="FFFFFF"/>
+        <w:rPr>
+          <w:rFonts w:ascii="Arial" w:eastAsia="Times New Roman" w:hAnsi="Arial" w:cs="Arial"/>
+          <w:sz w:val="24"/>
+          <w:szCs w:val="24"/>
+        </w:rPr>
+      </w:pPr>
+      <w:r>
+        <w:rPr>
+          <w:rFonts w:ascii="Arial" w:eastAsia="Times New Roman" w:hAnsi="Arial" w:cs="Arial"/>
+          <w:sz w:val="24"/>
+          <w:szCs w:val="24"/>
+        </w:rPr>
+        <w:t xml:space="preserve">  Da bi se implementirao MVP </w:t>
+      </w:r>
+      <w:r>
+        <w:rPr>
+          <w:rFonts w:ascii="Arial" w:eastAsia="Times New Roman" w:hAnsi="Arial" w:cs="Arial"/>
+          <w:sz w:val="24"/>
+          <w:szCs w:val="24"/>
+          <w:lang w:val="sr-Latn-RS"/>
+        </w:rPr>
+        <w:t>šablon, koji je u pozadini ekrana sa prikazom liste svih filmovima, neophodno je da slojevi modela, prezentera i pogleda budu razdvojeni i lako zamenljivi, iz tog razloga pogodno je koristiti Dagger 2 i umetanje zavisnosti.</w:t>
+      </w:r>
+      <w:r>
+        <w:rPr>
+          <w:rFonts w:ascii="Arial" w:eastAsia="Times New Roman" w:hAnsi="Arial" w:cs="Arial"/>
+          <w:sz w:val="24"/>
+          <w:szCs w:val="24"/>
+          <w:lang w:val="sr-Latn-RS"/>
+        </w:rPr>
+        <w:t xml:space="preserve"> Ovaj ekran </w:t>
+      </w:r>
+      <w:r>
+        <w:rPr>
+          <w:rFonts w:ascii="Arial" w:eastAsia="Times New Roman" w:hAnsi="Arial" w:cs="Arial"/>
+          <w:sz w:val="24"/>
+          <w:szCs w:val="24"/>
+          <w:lang w:val="sr-Latn-RS"/>
+        </w:rPr>
+        <w:t xml:space="preserve"> </w:t>
+      </w:r>
     </w:p>
     <w:p>
       <w:pPr>
@@ -34983,8 +36370,6 @@
               <w:pPr>
                 <w:pStyle w:val="Bibliography"/>
                 <w:rPr>
-                  <w:b/>
-                  <w:bCs/>
                   <w:noProof/>
                   <w:sz w:val="24"/>
                   <w:szCs w:val="24"/>
@@ -35004,6 +36389,50 @@
                   <w:noProof/>
                 </w:rPr>
                 <w:t xml:space="preserve">1. </w:t>
+              </w:r>
+              <w:r>
+                <w:rPr>
+                  <w:b/>
+                  <w:bCs/>
+                  <w:noProof/>
+                </w:rPr>
+                <w:t>Smith, Josh.</w:t>
+              </w:r>
+              <w:r>
+                <w:rPr>
+                  <w:noProof/>
+                </w:rPr>
+                <w:t xml:space="preserve"> Patterns - WPF Apps With The Model-View-ViewModel Design Pattern. </w:t>
+              </w:r>
+              <w:r>
+                <w:rPr>
+                  <w:i/>
+                  <w:iCs/>
+                  <w:noProof/>
+                </w:rPr>
+                <w:t xml:space="preserve">MSDN Magazine. </w:t>
+              </w:r>
+              <w:r>
+                <w:rPr>
+                  <w:noProof/>
+                </w:rPr>
+                <w:t>February, 2009.</w:t>
+              </w:r>
+            </w:p>
+            <w:p>
+              <w:pPr>
+                <w:pStyle w:val="Bibliography"/>
+                <w:rPr>
+                  <w:b/>
+                  <w:bCs/>
+                  <w:noProof/>
+                </w:rPr>
+              </w:pPr>
+              <w:r>
+                <w:rPr>
+                  <w:noProof/>
+                </w:rPr>
+                <w:t xml:space="preserve">2. </w:t>
               </w:r>
               <w:r>
                 <w:rPr>
@@ -35047,7 +36476,7 @@
                   <w:bCs/>
                   <w:noProof/>
                 </w:rPr>
-                <w:t xml:space="preserve">2. Component. </w:t>
+                <w:t xml:space="preserve">3. Component. </w:t>
               </w:r>
               <w:r>
                 <w:rPr>
@@ -35093,7 +36522,7 @@
       </w:pPr>
     </w:p>
     <w:sectPr>
-      <w:footerReference w:type="default" r:id="rId9"/>
+      <w:footerReference w:type="default" r:id="rId10"/>
       <w:pgSz w:w="12240" w:h="15840"/>
       <w:pgMar w:top="1440" w:right="1440" w:bottom="1440" w:left="1440" w:header="720" w:footer="720" w:gutter="0"/>
       <w:cols w:space="720"/>
@@ -35163,7 +36592,7 @@
           <w:rPr>
             <w:noProof/>
           </w:rPr>
-          <w:t>24</w:t>
+          <w:t>10</w:t>
         </w:r>
         <w:r>
           <w:rPr>
@@ -35422,6 +36851,40 @@
       </w:r>
     </w:p>
   </w:footnote>
+  <w:footnote w:id="9">
+    <w:p>
+      <w:pPr>
+        <w:pStyle w:val="FootnoteText"/>
+        <w:rPr>
+          <w:lang w:val="sr-Latn-RS"/>
+        </w:rPr>
+      </w:pPr>
+      <w:r>
+        <w:rPr>
+          <w:rStyle w:val="FootnoteReference"/>
+        </w:rPr>
+        <w:footnoteRef/>
+      </w:r>
+      <w:r>
+        <w:t xml:space="preserve"> </w:t>
+      </w:r>
+      <w:r>
+        <w:rPr>
+          <w:lang w:val="sr-Latn-RS"/>
+        </w:rPr>
+        <w:t xml:space="preserve">CRUD </w:t>
+      </w:r>
+      <w:r>
+        <w:t xml:space="preserve">(eng. </w:t>
+      </w:r>
+      <w:r>
+        <w:rPr>
+          <w:lang w:val="sr-Latn-RS"/>
+        </w:rPr>
+        <w:t>Create, Read, Update, Delete) – kreiranje, čitanje, ažuriranje i brisanje iz baze</w:t>
+      </w:r>
+    </w:p>
+  </w:footnote>
 </w:footnotes>
 </file>
 
@@ -36664,6 +38127,119 @@
     <w:nsid w:val="65E019B0"/>
     <w:multiLevelType w:val="hybridMultilevel"/>
     <w:tmpl w:val="415E1D90"/>
+    <w:lvl w:ilvl="0" w:tplc="04090001">
+      <w:start w:val="1"/>
+      <w:numFmt w:val="bullet"/>
+      <w:lvlText w:val=""/>
+      <w:lvlJc w:val="left"/>
+      <w:pPr>
+        <w:ind w:left="720" w:hanging="360"/>
+      </w:pPr>
+      <w:rPr>
+        <w:rFonts w:ascii="Symbol" w:hAnsi="Symbol" w:hint="default"/>
+      </w:rPr>
+    </w:lvl>
+    <w:lvl w:ilvl="1" w:tplc="04090003" w:tentative="1">
+      <w:start w:val="1"/>
+      <w:numFmt w:val="bullet"/>
+      <w:lvlText w:val="o"/>
+      <w:lvlJc w:val="left"/>
+      <w:pPr>
+        <w:ind w:left="1440" w:hanging="360"/>
+      </w:pPr>
+      <w:rPr>
+        <w:rFonts w:ascii="Courier New" w:hAnsi="Courier New" w:cs="Courier New" w:hint="default"/>
+      </w:rPr>
+    </w:lvl>
+    <w:lvl w:ilvl="2" w:tplc="04090005" w:tentative="1">
+      <w:start w:val="1"/>
+      <w:numFmt w:val="bullet"/>
+      <w:lvlText w:val=""/>
+      <w:lvlJc w:val="left"/>
+      <w:pPr>
+        <w:ind w:left="2160" w:hanging="360"/>
+      </w:pPr>
+      <w:rPr>
+        <w:rFonts w:ascii="Wingdings" w:hAnsi="Wingdings" w:hint="default"/>
+      </w:rPr>
+    </w:lvl>
+    <w:lvl w:ilvl="3" w:tplc="04090001" w:tentative="1">
+      <w:start w:val="1"/>
+      <w:numFmt w:val="bullet"/>
+      <w:lvlText w:val=""/>
+      <w:lvlJc w:val="left"/>
+      <w:pPr>
+        <w:ind w:left="2880" w:hanging="360"/>
+      </w:pPr>
+      <w:rPr>
+        <w:rFonts w:ascii="Symbol" w:hAnsi="Symbol" w:hint="default"/>
+      </w:rPr>
+    </w:lvl>
+    <w:lvl w:ilvl="4" w:tplc="04090003" w:tentative="1">
+      <w:start w:val="1"/>
+      <w:numFmt w:val="bullet"/>
+      <w:lvlText w:val="o"/>
+      <w:lvlJc w:val="left"/>
+      <w:pPr>
+        <w:ind w:left="3600" w:hanging="360"/>
+      </w:pPr>
+      <w:rPr>
+        <w:rFonts w:ascii="Courier New" w:hAnsi="Courier New" w:cs="Courier New" w:hint="default"/>
+      </w:rPr>
+    </w:lvl>
+    <w:lvl w:ilvl="5" w:tplc="04090005" w:tentative="1">
+      <w:start w:val="1"/>
+      <w:numFmt w:val="bullet"/>
+      <w:lvlText w:val=""/>
+      <w:lvlJc w:val="left"/>
+      <w:pPr>
+        <w:ind w:left="4320" w:hanging="360"/>
+      </w:pPr>
+      <w:rPr>
+        <w:rFonts w:ascii="Wingdings" w:hAnsi="Wingdings" w:hint="default"/>
+      </w:rPr>
+    </w:lvl>
+    <w:lvl w:ilvl="6" w:tplc="04090001" w:tentative="1">
+      <w:start w:val="1"/>
+      <w:numFmt w:val="bullet"/>
+      <w:lvlText w:val=""/>
+      <w:lvlJc w:val="left"/>
+      <w:pPr>
+        <w:ind w:left="5040" w:hanging="360"/>
+      </w:pPr>
+      <w:rPr>
+        <w:rFonts w:ascii="Symbol" w:hAnsi="Symbol" w:hint="default"/>
+      </w:rPr>
+    </w:lvl>
+    <w:lvl w:ilvl="7" w:tplc="04090003" w:tentative="1">
+      <w:start w:val="1"/>
+      <w:numFmt w:val="bullet"/>
+      <w:lvlText w:val="o"/>
+      <w:lvlJc w:val="left"/>
+      <w:pPr>
+        <w:ind w:left="5760" w:hanging="360"/>
+      </w:pPr>
+      <w:rPr>
+        <w:rFonts w:ascii="Courier New" w:hAnsi="Courier New" w:cs="Courier New" w:hint="default"/>
+      </w:rPr>
+    </w:lvl>
+    <w:lvl w:ilvl="8" w:tplc="04090005" w:tentative="1">
+      <w:start w:val="1"/>
+      <w:numFmt w:val="bullet"/>
+      <w:lvlText w:val=""/>
+      <w:lvlJc w:val="left"/>
+      <w:pPr>
+        <w:ind w:left="6480" w:hanging="360"/>
+      </w:pPr>
+      <w:rPr>
+        <w:rFonts w:ascii="Wingdings" w:hAnsi="Wingdings" w:hint="default"/>
+      </w:rPr>
+    </w:lvl>
+  </w:abstractNum>
+  <w:abstractNum w:abstractNumId="10" w15:restartNumberingAfterBreak="0">
+    <w:nsid w:val="7D962D41"/>
+    <w:multiLevelType w:val="hybridMultilevel"/>
+    <w:tmpl w:val="C38A2472"/>
     <w:lvl w:ilvl="0" w:tplc="04090001">
       <w:start w:val="1"/>
       <w:numFmt w:val="bullet"/>
@@ -36802,6 +38378,9 @@
   </w:num>
   <w:num w:numId="10">
     <w:abstractNumId w:val="2"/>
+  </w:num>
+  <w:num w:numId="11">
+    <w:abstractNumId w:val="10"/>
   </w:num>
 </w:numbering>
 </file>
@@ -37926,7 +39505,7 @@
     <b:Month>7</b:Month>
     <b:Day>16</b:Day>
     <b:URL>https://google.github.io/dagger/</b:URL>
-    <b:RefOrder>1</b:RefOrder>
+    <b:RefOrder>2</b:RefOrder>
   </b:Source>
   <b:Source>
     <b:Tag>Com17</b:Tag>
@@ -37938,13 +39517,33 @@
     <b:MonthAccessed>7</b:MonthAccessed>
     <b:DayAccessed>18</b:DayAccessed>
     <b:URL>https://google.github.io/dagger/api/2.0/dagger/Component.html</b:URL>
-    <b:RefOrder>2</b:RefOrder>
+    <b:RefOrder>3</b:RefOrder>
+  </b:Source>
+  <b:Source>
+    <b:Tag>Jos09</b:Tag>
+    <b:SourceType>ArticleInAPeriodical</b:SourceType>
+    <b:Guid>{6BCAB51D-BA3A-4EC4-A0A8-7D78F3522151}</b:Guid>
+    <b:Title>Patterns - WPF Apps With The Model-View-ViewModel Design Pattern</b:Title>
+    <b:Year>2009</b:Year>
+    <b:Author>
+      <b:Author>
+        <b:NameList>
+          <b:Person>
+            <b:Last>Smith</b:Last>
+            <b:First>Josh</b:First>
+          </b:Person>
+        </b:NameList>
+      </b:Author>
+    </b:Author>
+    <b:PeriodicalTitle>MSDN Magazine</b:PeriodicalTitle>
+    <b:Edition>February</b:Edition>
+    <b:RefOrder>1</b:RefOrder>
   </b:Source>
 </b:Sources>
 </file>
 
 <file path=customXml/itemProps1.xml><?xml version="1.0" encoding="utf-8"?>
-<ds:datastoreItem xmlns:ds="http://schemas.openxmlformats.org/officeDocument/2006/customXml" ds:itemID="{7AABCF00-6E33-414B-AFE6-B6D36FDD2F3A}">
+<ds:datastoreItem xmlns:ds="http://schemas.openxmlformats.org/officeDocument/2006/customXml" ds:itemID="{4E747491-5FFD-4725-84ED-C4C20DBB943E}">
   <ds:schemaRefs>
     <ds:schemaRef ds:uri="http://schemas.openxmlformats.org/officeDocument/2006/bibliography"/>
   </ds:schemaRefs>

</xml_diff>

<commit_message>
ViewModel implementacija zavrsena u MVVM
</commit_message>
<xml_diff>
--- a/Master rad.docx
+++ b/Master rad.docx
@@ -20767,7 +20767,7 @@
           <w:sz w:val="24"/>
           <w:szCs w:val="24"/>
         </w:rPr>
-        <w:t>u podaci izloženi na dva načina. Prvi na</w:t>
+        <w:t xml:space="preserve">u podaci izloženi na </w:t>
       </w:r>
       <w:r>
         <w:rPr>
@@ -20777,9 +20777,8 @@
           <w:color w:val="auto"/>
           <w:sz w:val="24"/>
           <w:szCs w:val="24"/>
-          <w:lang w:val="sr-Latn-RS"/>
-        </w:rPr>
-        <w:t>čin je</w:t>
+        </w:rPr>
+        <w:t>tri</w:t>
       </w:r>
       <w:r>
         <w:rPr>
@@ -20790,8 +20789,90 @@
           <w:sz w:val="24"/>
           <w:szCs w:val="24"/>
         </w:rPr>
-        <w:t xml:space="preserve"> preko</w:t>
-      </w:r>
+        <w:t xml:space="preserve"> načina</w:t>
+      </w:r>
+      <w:sdt>
+        <w:sdtPr>
+          <w:rPr>
+            <w:rFonts w:ascii="Arial" w:hAnsi="Arial" w:cs="Arial"/>
+            <w:i w:val="0"/>
+            <w:iCs w:val="0"/>
+            <w:color w:val="auto"/>
+            <w:sz w:val="24"/>
+            <w:szCs w:val="24"/>
+          </w:rPr>
+          <w:id w:val="-418645097"/>
+          <w:citation/>
+        </w:sdtPr>
+        <w:sdtContent>
+          <w:r>
+            <w:rPr>
+              <w:rFonts w:ascii="Arial" w:hAnsi="Arial" w:cs="Arial"/>
+              <w:i w:val="0"/>
+              <w:iCs w:val="0"/>
+              <w:color w:val="auto"/>
+              <w:sz w:val="24"/>
+              <w:szCs w:val="24"/>
+            </w:rPr>
+            <w:fldChar w:fldCharType="begin"/>
+          </w:r>
+          <w:r>
+            <w:rPr>
+              <w:rFonts w:ascii="Arial" w:hAnsi="Arial" w:cs="Arial"/>
+              <w:i w:val="0"/>
+              <w:iCs w:val="0"/>
+              <w:color w:val="auto"/>
+              <w:sz w:val="24"/>
+              <w:szCs w:val="24"/>
+            </w:rPr>
+            <w:instrText xml:space="preserve"> CITATION Dat17 \l 1033 </w:instrText>
+          </w:r>
+          <w:r>
+            <w:rPr>
+              <w:rFonts w:ascii="Arial" w:hAnsi="Arial" w:cs="Arial"/>
+              <w:i w:val="0"/>
+              <w:iCs w:val="0"/>
+              <w:color w:val="auto"/>
+              <w:sz w:val="24"/>
+              <w:szCs w:val="24"/>
+            </w:rPr>
+            <w:fldChar w:fldCharType="separate"/>
+          </w:r>
+          <w:r>
+            <w:rPr>
+              <w:rFonts w:ascii="Arial" w:hAnsi="Arial" w:cs="Arial"/>
+              <w:i w:val="0"/>
+              <w:iCs w:val="0"/>
+              <w:noProof/>
+              <w:color w:val="auto"/>
+              <w:sz w:val="24"/>
+              <w:szCs w:val="24"/>
+            </w:rPr>
+            <w:t xml:space="preserve"> </w:t>
+          </w:r>
+          <w:r>
+            <w:rPr>
+              <w:rFonts w:ascii="Arial" w:hAnsi="Arial" w:cs="Arial"/>
+              <w:noProof/>
+              <w:color w:val="auto"/>
+              <w:sz w:val="24"/>
+              <w:szCs w:val="24"/>
+            </w:rPr>
+            <w:t>(2)</w:t>
+          </w:r>
+          <w:r>
+            <w:rPr>
+              <w:rFonts w:ascii="Arial" w:hAnsi="Arial" w:cs="Arial"/>
+              <w:i w:val="0"/>
+              <w:iCs w:val="0"/>
+              <w:color w:val="auto"/>
+              <w:sz w:val="24"/>
+              <w:szCs w:val="24"/>
+            </w:rPr>
+            <w:fldChar w:fldCharType="end"/>
+          </w:r>
+        </w:sdtContent>
+      </w:sdt>
       <w:r>
         <w:rPr>
           <w:rFonts w:ascii="Arial" w:hAnsi="Arial" w:cs="Arial"/>
@@ -20801,7 +20882,7 @@
           <w:sz w:val="24"/>
           <w:szCs w:val="24"/>
         </w:rPr>
-        <w:t xml:space="preserve"> </w:t>
+        <w:t>. Prvi na</w:t>
       </w:r>
       <w:r>
         <w:rPr>
@@ -20811,8 +20892,53 @@
           <w:color w:val="auto"/>
           <w:sz w:val="24"/>
           <w:szCs w:val="24"/>
-        </w:rPr>
-        <w:t>Observable tipova</w:t>
+          <w:lang w:val="sr-Latn-RS"/>
+        </w:rPr>
+        <w:t>čin je</w:t>
+      </w:r>
+      <w:r>
+        <w:rPr>
+          <w:rFonts w:ascii="Arial" w:hAnsi="Arial" w:cs="Arial"/>
+          <w:i w:val="0"/>
+          <w:iCs w:val="0"/>
+          <w:color w:val="auto"/>
+          <w:sz w:val="24"/>
+          <w:szCs w:val="24"/>
+        </w:rPr>
+        <w:t xml:space="preserve"> preko</w:t>
+      </w:r>
+      <w:r>
+        <w:rPr>
+          <w:rFonts w:ascii="Arial" w:hAnsi="Arial" w:cs="Arial"/>
+          <w:i w:val="0"/>
+          <w:iCs w:val="0"/>
+          <w:color w:val="auto"/>
+          <w:sz w:val="24"/>
+          <w:szCs w:val="24"/>
+        </w:rPr>
+        <w:t xml:space="preserve"> </w:t>
+      </w:r>
+      <w:r>
+        <w:rPr>
+          <w:rFonts w:ascii="Arial" w:hAnsi="Arial" w:cs="Arial"/>
+          <w:i w:val="0"/>
+          <w:iCs w:val="0"/>
+          <w:color w:val="auto"/>
+          <w:sz w:val="24"/>
+          <w:szCs w:val="24"/>
+        </w:rPr>
+        <w:t>polja</w:t>
+      </w:r>
+      <w:r>
+        <w:rPr>
+          <w:rFonts w:ascii="Arial" w:hAnsi="Arial" w:cs="Arial"/>
+          <w:i w:val="0"/>
+          <w:iCs w:val="0"/>
+          <w:color w:val="auto"/>
+          <w:sz w:val="24"/>
+          <w:szCs w:val="24"/>
+        </w:rPr>
+        <w:t xml:space="preserve"> koja se posmatraju (eng. Observable fields)</w:t>
       </w:r>
       <w:r>
         <w:rPr>
@@ -20975,7 +21101,7 @@
               <w:szCs w:val="24"/>
               <w:lang w:val="sr-Latn-RS"/>
             </w:rPr>
-            <w:t>(2)</w:t>
+            <w:t>(3)</w:t>
           </w:r>
           <w:r>
             <w:rPr>
@@ -21033,7 +21159,7 @@
           <w:sz w:val="24"/>
           <w:szCs w:val="24"/>
         </w:rPr>
-        <w:t>Vrednost ovog polja se inicijalizuje prilikom kreiranja</w:t>
+        <w:t xml:space="preserve">Vrednost ovog polja se inicijalizuje </w:t>
       </w:r>
       <w:r>
         <w:rPr>
@@ -21044,7 +21170,8 @@
           <w:sz w:val="24"/>
           <w:szCs w:val="24"/>
         </w:rPr>
-        <w:t xml:space="preserve"> </w:t>
+        <w:lastRenderedPageBreak/>
+        <w:t>prilikom kreiranja</w:t>
       </w:r>
       <w:r>
         <w:rPr>
@@ -21055,8 +21182,7 @@
           <w:sz w:val="24"/>
           <w:szCs w:val="24"/>
         </w:rPr>
-        <w:lastRenderedPageBreak/>
-        <w:t>mo</w:t>
+        <w:t xml:space="preserve"> mo</w:t>
       </w:r>
       <w:r>
         <w:rPr>
@@ -22552,16 +22678,19 @@
     <w:p>
       <w:pPr>
         <w:rPr>
-          <w:lang w:val="sr-Latn-RS"/>
-        </w:rPr>
-      </w:pPr>
-      <w:r>
-        <w:rPr>
           <w:rFonts w:ascii="Arial" w:hAnsi="Arial" w:cs="Arial"/>
           <w:iCs/>
           <w:sz w:val="24"/>
           <w:szCs w:val="24"/>
         </w:rPr>
+      </w:pPr>
+      <w:r>
+        <w:rPr>
+          <w:rFonts w:ascii="Arial" w:hAnsi="Arial" w:cs="Arial"/>
+          <w:iCs/>
+          <w:sz w:val="24"/>
+          <w:szCs w:val="24"/>
+        </w:rPr>
         <w:t xml:space="preserve">XML element koji predstavlja dugme na čiji se klik dodaje ili briše film iz liste omiljenih. Primetimo da natpis na dugmetu zavisi od promenljive </w:t>
       </w:r>
       <w:r>
@@ -22591,38 +22720,1144 @@
         </w:rPr>
         <w:t>i da se na klik poziva metoda iz pogleda modela.</w:t>
       </w:r>
+      <w:r>
+        <w:rPr>
+          <w:rFonts w:ascii="Arial" w:hAnsi="Arial" w:cs="Arial"/>
+          <w:iCs/>
+          <w:sz w:val="24"/>
+          <w:szCs w:val="24"/>
+        </w:rPr>
+        <w:t xml:space="preserve"> </w:t>
+      </w:r>
+    </w:p>
+    <w:p>
+      <w:pPr>
+        <w:shd w:val="clear" w:color="auto" w:fill="FFFFFF"/>
+        <w:rPr>
+          <w:rFonts w:ascii="Times New Roman" w:eastAsia="Times New Roman" w:hAnsi="Times New Roman" w:cs="Times New Roman"/>
+          <w:sz w:val="24"/>
+          <w:szCs w:val="24"/>
+        </w:rPr>
+      </w:pPr>
+      <w:r>
+        <w:rPr>
+          <w:rFonts w:ascii="Arial" w:hAnsi="Arial" w:cs="Arial"/>
+          <w:iCs/>
+          <w:sz w:val="24"/>
+          <w:szCs w:val="24"/>
+        </w:rPr>
+        <w:t xml:space="preserve">  Drugi na</w:t>
+      </w:r>
+      <w:r>
+        <w:rPr>
+          <w:rFonts w:ascii="Arial" w:hAnsi="Arial" w:cs="Arial"/>
+          <w:iCs/>
+          <w:sz w:val="24"/>
+          <w:szCs w:val="24"/>
+          <w:lang w:val="sr-Latn-RS"/>
+        </w:rPr>
+        <w:t>čin je preko objekata koji se posmatraju (eng. Observable objects)</w:t>
+      </w:r>
+      <w:r>
+        <w:rPr>
+          <w:rFonts w:ascii="Arial" w:hAnsi="Arial" w:cs="Arial"/>
+          <w:iCs/>
+          <w:sz w:val="24"/>
+          <w:szCs w:val="24"/>
+          <w:lang w:val="sr-Latn-RS"/>
+        </w:rPr>
+        <w:t xml:space="preserve">. Klasa koja </w:t>
+      </w:r>
+      <w:r>
+        <w:rPr>
+          <w:rFonts w:ascii="Arial" w:hAnsi="Arial" w:cs="Arial"/>
+          <w:iCs/>
+          <w:sz w:val="24"/>
+          <w:szCs w:val="24"/>
+          <w:lang w:val="sr-Latn-RS"/>
+        </w:rPr>
+        <w:t xml:space="preserve">implementira </w:t>
+      </w:r>
+      <w:r>
+        <w:rPr>
+          <w:rFonts w:ascii="Courier New" w:eastAsia="Times New Roman" w:hAnsi="Courier New" w:cs="Courier New"/>
+          <w:color w:val="000000"/>
+          <w:sz w:val="20"/>
+          <w:szCs w:val="20"/>
+        </w:rPr>
+        <w:t>Observable</w:t>
+      </w:r>
+      <w:r>
+        <w:rPr>
+          <w:rFonts w:ascii="Courier New" w:eastAsia="Times New Roman" w:hAnsi="Courier New" w:cs="Courier New"/>
+          <w:color w:val="000000"/>
+          <w:sz w:val="20"/>
+          <w:szCs w:val="20"/>
+        </w:rPr>
+        <w:t xml:space="preserve"> </w:t>
+      </w:r>
+      <w:r>
+        <w:rPr>
+          <w:rFonts w:ascii="Arial" w:hAnsi="Arial" w:cs="Arial"/>
+          <w:iCs/>
+          <w:sz w:val="24"/>
+          <w:szCs w:val="24"/>
+          <w:lang w:val="sr-Latn-RS"/>
+        </w:rPr>
+        <w:t xml:space="preserve">interfejs dozvoljava vezivanje </w:t>
+      </w:r>
+      <w:r>
+        <w:rPr>
+          <w:rFonts w:ascii="Arial" w:hAnsi="Arial" w:cs="Arial"/>
+          <w:iCs/>
+          <w:sz w:val="24"/>
+          <w:szCs w:val="24"/>
+          <w:lang w:val="sr-Latn-RS"/>
+        </w:rPr>
+        <w:t xml:space="preserve">i osluškivanje objekta i promena bilo kog njegovog svojstva. </w:t>
+      </w:r>
+      <w:r>
+        <w:rPr>
+          <w:rFonts w:ascii="Courier New" w:eastAsia="Times New Roman" w:hAnsi="Courier New" w:cs="Courier New"/>
+          <w:color w:val="000000"/>
+          <w:sz w:val="20"/>
+          <w:szCs w:val="20"/>
+        </w:rPr>
+        <w:t>Observable</w:t>
+      </w:r>
+      <w:r>
+        <w:rPr>
+          <w:rFonts w:ascii="Courier New" w:eastAsia="Times New Roman" w:hAnsi="Courier New" w:cs="Courier New"/>
+          <w:color w:val="000000"/>
+          <w:sz w:val="20"/>
+          <w:szCs w:val="20"/>
+        </w:rPr>
+        <w:t xml:space="preserve"> </w:t>
+      </w:r>
+      <w:r>
+        <w:rPr>
+          <w:rFonts w:ascii="Arial" w:hAnsi="Arial" w:cs="Arial"/>
+          <w:iCs/>
+          <w:sz w:val="24"/>
+          <w:szCs w:val="24"/>
+          <w:lang w:val="sr-Latn-RS"/>
+        </w:rPr>
+        <w:t>interfejs</w:t>
+      </w:r>
+      <w:r>
+        <w:rPr>
+          <w:rFonts w:ascii="Arial" w:hAnsi="Arial" w:cs="Arial"/>
+          <w:iCs/>
+          <w:sz w:val="24"/>
+          <w:szCs w:val="24"/>
+          <w:lang w:val="sr-Latn-RS"/>
+        </w:rPr>
+        <w:t xml:space="preserve"> poseduje mehanizme za dodavanje i uklanjanje osluškivanja objekta, ali samo obaveštavanje o promena nad objektom ostaje na programeru. Da bi se olakšao razvoj </w:t>
+      </w:r>
+      <w:r>
+        <w:rPr>
+          <w:rFonts w:ascii="Arial" w:hAnsi="Arial" w:cs="Arial"/>
+          <w:iCs/>
+          <w:sz w:val="24"/>
+          <w:szCs w:val="24"/>
+          <w:lang w:val="sr-Latn-RS"/>
+        </w:rPr>
+        <w:t xml:space="preserve">kreirana je klasa </w:t>
+      </w:r>
+      <w:r>
+        <w:rPr>
+          <w:rFonts w:ascii="Courier New" w:eastAsia="Times New Roman" w:hAnsi="Courier New" w:cs="Courier New"/>
+          <w:color w:val="000000"/>
+          <w:sz w:val="20"/>
+          <w:szCs w:val="20"/>
+        </w:rPr>
+        <w:t>BaseObservable</w:t>
+      </w:r>
+      <w:r>
+        <w:rPr>
+          <w:rFonts w:ascii="Times New Roman" w:eastAsia="Times New Roman" w:hAnsi="Times New Roman" w:cs="Times New Roman"/>
+          <w:sz w:val="24"/>
+          <w:szCs w:val="24"/>
+        </w:rPr>
+        <w:t xml:space="preserve"> </w:t>
+      </w:r>
+      <w:r>
+        <w:rPr>
+          <w:rFonts w:ascii="Arial" w:hAnsi="Arial" w:cs="Arial"/>
+          <w:iCs/>
+          <w:sz w:val="24"/>
+          <w:szCs w:val="24"/>
+          <w:lang w:val="sr-Latn-RS"/>
+        </w:rPr>
+        <w:t>koja implementira mehanizme za registraciju osluškivanja objekta. Svaki objekat koji se posmatra</w:t>
+      </w:r>
+      <w:r>
+        <w:rPr>
+          <w:rFonts w:ascii="Arial" w:hAnsi="Arial" w:cs="Arial"/>
+          <w:iCs/>
+          <w:sz w:val="24"/>
+          <w:szCs w:val="24"/>
+          <w:lang w:val="sr-Latn-RS"/>
+        </w:rPr>
+        <w:t xml:space="preserve"> ima svoj getter koji</w:t>
+      </w:r>
+      <w:r>
+        <w:rPr>
+          <w:rFonts w:ascii="Arial" w:hAnsi="Arial" w:cs="Arial"/>
+          <w:iCs/>
+          <w:sz w:val="24"/>
+          <w:szCs w:val="24"/>
+          <w:lang w:val="sr-Latn-RS"/>
+        </w:rPr>
+        <w:t xml:space="preserve"> je obeležen anotacijom </w:t>
+      </w:r>
+      <w:r>
+        <w:rPr>
+          <w:rFonts w:ascii="Courier New" w:eastAsia="Times New Roman" w:hAnsi="Courier New" w:cs="Courier New"/>
+          <w:color w:val="000000"/>
+          <w:sz w:val="20"/>
+          <w:szCs w:val="20"/>
+        </w:rPr>
+        <w:t>@Bindable</w:t>
+      </w:r>
+      <w:r>
+        <w:rPr>
+          <w:rFonts w:ascii="Courier New" w:eastAsia="Times New Roman" w:hAnsi="Courier New" w:cs="Courier New"/>
+          <w:color w:val="000000"/>
+          <w:sz w:val="20"/>
+          <w:szCs w:val="20"/>
+        </w:rPr>
+        <w:t xml:space="preserve">. </w:t>
+      </w:r>
+    </w:p>
+    <w:p>
+      <w:pPr>
+        <w:shd w:val="clear" w:color="auto" w:fill="FFFFFF"/>
+        <w:rPr>
+          <w:rFonts w:ascii="Arial" w:hAnsi="Arial" w:cs="Arial"/>
+          <w:iCs/>
+          <w:sz w:val="24"/>
+          <w:szCs w:val="24"/>
+          <w:lang w:val="sr-Latn-RS"/>
+        </w:rPr>
+      </w:pPr>
+    </w:p>
+    <w:p>
+      <w:pPr>
+        <w:shd w:val="clear" w:color="auto" w:fill="FFFFFF"/>
+        <w:rPr>
+          <w:rFonts w:ascii="Times New Roman" w:eastAsia="Times New Roman" w:hAnsi="Times New Roman" w:cs="Times New Roman"/>
+          <w:sz w:val="24"/>
+          <w:szCs w:val="24"/>
+          <w:lang w:val="sr-Latn-RS"/>
+        </w:rPr>
+      </w:pPr>
+      <w:r>
+        <w:rPr>
+          <w:rFonts w:ascii="Arial" w:hAnsi="Arial" w:cs="Arial"/>
+          <w:iCs/>
+          <w:sz w:val="24"/>
+          <w:szCs w:val="24"/>
+          <w:lang w:val="sr-Latn-RS"/>
+        </w:rPr>
+        <w:t xml:space="preserve">  </w:t>
+      </w:r>
+      <w:r>
+        <w:rPr>
+          <w:rFonts w:ascii="Arial" w:hAnsi="Arial" w:cs="Arial"/>
+          <w:iCs/>
+          <w:sz w:val="24"/>
+          <w:szCs w:val="24"/>
+          <w:lang w:val="sr-Latn-RS"/>
+        </w:rPr>
+        <w:t xml:space="preserve">Klasa </w:t>
+      </w:r>
+      <w:r>
+        <w:rPr>
+          <w:rFonts w:ascii="Courier New" w:eastAsia="Times New Roman" w:hAnsi="Courier New" w:cs="Courier New"/>
+          <w:color w:val="000000"/>
+          <w:sz w:val="20"/>
+          <w:szCs w:val="20"/>
+        </w:rPr>
+        <w:t>MovieDetailsViewModel</w:t>
+      </w:r>
+      <w:r>
+        <w:rPr>
+          <w:rFonts w:ascii="Courier New" w:eastAsia="Times New Roman" w:hAnsi="Courier New" w:cs="Courier New"/>
+          <w:color w:val="000000"/>
+          <w:sz w:val="20"/>
+          <w:szCs w:val="20"/>
+        </w:rPr>
+        <w:t xml:space="preserve"> </w:t>
+      </w:r>
+      <w:r>
+        <w:rPr>
+          <w:rFonts w:ascii="Arial" w:hAnsi="Arial" w:cs="Arial"/>
+          <w:iCs/>
+          <w:sz w:val="24"/>
+          <w:szCs w:val="24"/>
+          <w:lang w:val="sr-Latn-RS"/>
+        </w:rPr>
+        <w:t xml:space="preserve">nasleđuje </w:t>
+      </w:r>
+      <w:r>
+        <w:rPr>
+          <w:rFonts w:ascii="Arial" w:hAnsi="Arial" w:cs="Arial"/>
+          <w:iCs/>
+          <w:sz w:val="24"/>
+          <w:szCs w:val="24"/>
+          <w:lang w:val="sr-Latn-RS"/>
+        </w:rPr>
+        <w:t xml:space="preserve">klasu </w:t>
+      </w:r>
+      <w:r>
+        <w:rPr>
+          <w:rFonts w:ascii="Arial" w:hAnsi="Arial" w:cs="Arial"/>
+          <w:iCs/>
+          <w:sz w:val="24"/>
+          <w:szCs w:val="24"/>
+          <w:lang w:val="sr-Latn-RS"/>
+        </w:rPr>
+        <w:t xml:space="preserve"> </w:t>
+      </w:r>
+      <w:r>
+        <w:rPr>
+          <w:rFonts w:ascii="Courier New" w:eastAsia="Times New Roman" w:hAnsi="Courier New" w:cs="Courier New"/>
+          <w:color w:val="000000"/>
+          <w:sz w:val="20"/>
+          <w:szCs w:val="20"/>
+        </w:rPr>
+        <w:t>BaseObservable</w:t>
+      </w:r>
+      <w:r>
+        <w:rPr>
+          <w:rFonts w:ascii="Courier New" w:eastAsia="Times New Roman" w:hAnsi="Courier New" w:cs="Courier New"/>
+          <w:color w:val="000000"/>
+          <w:sz w:val="20"/>
+          <w:szCs w:val="20"/>
+        </w:rPr>
+        <w:t xml:space="preserve"> </w:t>
+      </w:r>
+      <w:r>
+        <w:rPr>
+          <w:rFonts w:ascii="Arial" w:hAnsi="Arial" w:cs="Arial"/>
+          <w:iCs/>
+          <w:sz w:val="24"/>
+          <w:szCs w:val="24"/>
+          <w:lang w:val="sr-Latn-RS"/>
+        </w:rPr>
+        <w:t xml:space="preserve">i sadrži mnogo polja koja se posmatraju. Posmatrajmo na primer objekat </w:t>
+      </w:r>
+      <w:r>
+        <w:rPr>
+          <w:rFonts w:ascii="Courier New" w:eastAsia="Times New Roman" w:hAnsi="Courier New" w:cs="Courier New"/>
+          <w:color w:val="000000"/>
+          <w:sz w:val="20"/>
+          <w:szCs w:val="20"/>
+        </w:rPr>
+        <w:t xml:space="preserve">name </w:t>
+      </w:r>
+      <w:r>
+        <w:rPr>
+          <w:rFonts w:ascii="Arial" w:hAnsi="Arial" w:cs="Arial"/>
+          <w:iCs/>
+          <w:sz w:val="24"/>
+          <w:szCs w:val="24"/>
+          <w:lang w:val="sr-Latn-RS"/>
+        </w:rPr>
+        <w:t xml:space="preserve">koje ima getter označen sa </w:t>
+      </w:r>
+      <w:r>
+        <w:rPr>
+          <w:rFonts w:ascii="Courier New" w:eastAsia="Times New Roman" w:hAnsi="Courier New" w:cs="Courier New"/>
+          <w:color w:val="000000"/>
+          <w:sz w:val="20"/>
+          <w:szCs w:val="20"/>
+        </w:rPr>
+        <w:t>@Bindable</w:t>
+      </w:r>
+      <w:r>
+        <w:rPr>
+          <w:rFonts w:ascii="Courier New" w:eastAsia="Times New Roman" w:hAnsi="Courier New" w:cs="Courier New"/>
+          <w:color w:val="000000"/>
+          <w:sz w:val="20"/>
+          <w:szCs w:val="20"/>
+        </w:rPr>
+        <w:t xml:space="preserve">. </w:t>
+      </w:r>
+      <w:r>
+        <w:rPr>
+          <w:rFonts w:ascii="Arial" w:hAnsi="Arial" w:cs="Arial"/>
+          <w:iCs/>
+          <w:sz w:val="24"/>
+          <w:szCs w:val="24"/>
+          <w:lang w:val="sr-Latn-RS"/>
+        </w:rPr>
+        <w:t>Međutim kada korisnik dođe na stranicu sa detaljima filma, objekat nije inicijalizovan jer se tek u tom trenutku poziva REST servis koji vraća detalje filma u JSON formatu, iz tog razloga</w:t>
+      </w:r>
+      <w:r>
+        <w:rPr>
+          <w:rFonts w:ascii="Arial" w:hAnsi="Arial" w:cs="Arial"/>
+          <w:iCs/>
+          <w:sz w:val="24"/>
+          <w:szCs w:val="24"/>
+          <w:lang w:val="sr-Latn-RS"/>
+        </w:rPr>
+        <w:t xml:space="preserve"> se</w:t>
+      </w:r>
+      <w:r>
+        <w:rPr>
+          <w:rFonts w:ascii="Arial" w:hAnsi="Arial" w:cs="Arial"/>
+          <w:iCs/>
+          <w:sz w:val="24"/>
+          <w:szCs w:val="24"/>
+          <w:lang w:val="sr-Latn-RS"/>
+        </w:rPr>
+        <w:t xml:space="preserve"> u metodi </w:t>
+      </w:r>
+      <w:r>
+        <w:rPr>
+          <w:rFonts w:ascii="Courier New" w:eastAsia="Times New Roman" w:hAnsi="Courier New" w:cs="Courier New"/>
+          <w:color w:val="000000"/>
+          <w:sz w:val="20"/>
+          <w:szCs w:val="20"/>
+        </w:rPr>
+        <w:t>loadMovieDetails</w:t>
+      </w:r>
+      <w:r>
+        <w:rPr>
+          <w:rFonts w:ascii="Courier New" w:eastAsia="Times New Roman" w:hAnsi="Courier New" w:cs="Courier New"/>
+          <w:b/>
+          <w:bCs/>
+          <w:color w:val="000080"/>
+          <w:sz w:val="20"/>
+          <w:szCs w:val="20"/>
+        </w:rPr>
+        <w:t>()</w:t>
+      </w:r>
+      <w:r>
+        <w:rPr>
+          <w:rFonts w:ascii="Courier New" w:eastAsia="Times New Roman" w:hAnsi="Courier New" w:cs="Courier New"/>
+          <w:b/>
+          <w:bCs/>
+          <w:color w:val="000080"/>
+          <w:sz w:val="20"/>
+          <w:szCs w:val="20"/>
+        </w:rPr>
+        <w:t xml:space="preserve"> </w:t>
+      </w:r>
+      <w:r>
+        <w:rPr>
+          <w:rFonts w:ascii="Arial" w:hAnsi="Arial" w:cs="Arial"/>
+          <w:iCs/>
+          <w:sz w:val="24"/>
+          <w:szCs w:val="24"/>
+          <w:lang w:val="sr-Latn-RS"/>
+        </w:rPr>
+        <w:t xml:space="preserve">poziva metoda </w:t>
+      </w:r>
+      <w:r>
+        <w:rPr>
+          <w:rFonts w:ascii="Courier New" w:eastAsia="Times New Roman" w:hAnsi="Courier New" w:cs="Courier New"/>
+          <w:color w:val="000000"/>
+          <w:sz w:val="20"/>
+          <w:szCs w:val="20"/>
+        </w:rPr>
+        <w:t>notifyChange</w:t>
+      </w:r>
+      <w:r>
+        <w:rPr>
+          <w:rFonts w:ascii="Courier New" w:eastAsia="Times New Roman" w:hAnsi="Courier New" w:cs="Courier New"/>
+          <w:b/>
+          <w:bCs/>
+          <w:color w:val="000080"/>
+          <w:sz w:val="20"/>
+          <w:szCs w:val="20"/>
+        </w:rPr>
+        <w:t xml:space="preserve">() </w:t>
+      </w:r>
+      <w:r>
+        <w:rPr>
+          <w:rFonts w:ascii="Arial" w:hAnsi="Arial" w:cs="Arial"/>
+          <w:iCs/>
+          <w:sz w:val="24"/>
+          <w:szCs w:val="24"/>
+          <w:lang w:val="sr-Latn-RS"/>
+        </w:rPr>
+        <w:t xml:space="preserve">(moguće je pozivati i metodu </w:t>
+      </w:r>
+      <w:r>
+        <w:rPr>
+          <w:rFonts w:ascii="Courier New" w:eastAsia="Times New Roman" w:hAnsi="Courier New" w:cs="Courier New"/>
+          <w:color w:val="000000"/>
+          <w:sz w:val="20"/>
+          <w:szCs w:val="20"/>
+        </w:rPr>
+        <w:t>notifyPropertyChanged</w:t>
+      </w:r>
+      <w:r>
+        <w:rPr>
+          <w:rFonts w:ascii="Courier New" w:eastAsia="Times New Roman" w:hAnsi="Courier New" w:cs="Courier New"/>
+          <w:b/>
+          <w:bCs/>
+          <w:color w:val="000080"/>
+          <w:sz w:val="20"/>
+          <w:szCs w:val="20"/>
+        </w:rPr>
+        <w:t>()</w:t>
+      </w:r>
+      <w:r>
+        <w:rPr>
+          <w:rFonts w:ascii="Courier New" w:eastAsia="Times New Roman" w:hAnsi="Courier New" w:cs="Courier New"/>
+          <w:b/>
+          <w:bCs/>
+          <w:color w:val="000080"/>
+          <w:sz w:val="20"/>
+          <w:szCs w:val="20"/>
+        </w:rPr>
+        <w:t xml:space="preserve"> </w:t>
+      </w:r>
+      <w:r>
+        <w:rPr>
+          <w:rFonts w:ascii="Arial" w:hAnsi="Arial" w:cs="Arial"/>
+          <w:iCs/>
+          <w:sz w:val="24"/>
+          <w:szCs w:val="24"/>
+          <w:lang w:val="sr-Latn-RS"/>
+        </w:rPr>
+        <w:t xml:space="preserve">koja kao argument prima objekat i obaveštava samo o promenama tog objekta). Dat je XML element koji ispisuje ime filma u formatu </w:t>
+      </w:r>
+      <w:r>
+        <w:rPr>
+          <w:rFonts w:ascii="Courier New" w:eastAsia="Times New Roman" w:hAnsi="Courier New" w:cs="Courier New"/>
+          <w:color w:val="000000"/>
+          <w:sz w:val="20"/>
+          <w:szCs w:val="20"/>
+        </w:rPr>
+        <w:t>ime(godina)</w:t>
+      </w:r>
+      <w:r>
+        <w:rPr>
+          <w:rFonts w:ascii="Arial" w:hAnsi="Arial" w:cs="Arial"/>
+          <w:iCs/>
+          <w:sz w:val="24"/>
+          <w:szCs w:val="24"/>
+          <w:lang w:val="sr-Cyrl-RS"/>
+        </w:rPr>
+        <w:t xml:space="preserve"> </w:t>
+      </w:r>
+      <w:r>
+        <w:rPr>
+          <w:rFonts w:ascii="Arial" w:hAnsi="Arial" w:cs="Arial"/>
+          <w:iCs/>
+          <w:sz w:val="24"/>
+          <w:szCs w:val="24"/>
+        </w:rPr>
+        <w:t>gde je i godina povezana na isti na</w:t>
+      </w:r>
+      <w:r>
+        <w:rPr>
+          <w:rFonts w:ascii="Arial" w:hAnsi="Arial" w:cs="Arial"/>
+          <w:iCs/>
+          <w:sz w:val="24"/>
+          <w:szCs w:val="24"/>
+          <w:lang w:val="sr-Latn-RS"/>
+        </w:rPr>
+        <w:t>čin kao i ime filma.</w:t>
+      </w:r>
+    </w:p>
+    <w:p>
+      <w:pPr>
+        <w:shd w:val="clear" w:color="auto" w:fill="FFFFFF"/>
+        <w:spacing w:after="0" w:line="240" w:lineRule="auto"/>
+        <w:rPr>
+          <w:rFonts w:ascii="Courier New" w:eastAsia="Times New Roman" w:hAnsi="Courier New" w:cs="Courier New"/>
+          <w:color w:val="000000"/>
+          <w:sz w:val="20"/>
+          <w:szCs w:val="20"/>
+        </w:rPr>
+      </w:pPr>
+      <w:r>
+        <w:rPr>
+          <w:rFonts w:ascii="Courier New" w:eastAsia="Times New Roman" w:hAnsi="Courier New" w:cs="Courier New"/>
+          <w:b/>
+          <w:bCs/>
+          <w:color w:val="000000"/>
+          <w:sz w:val="20"/>
+          <w:szCs w:val="20"/>
+        </w:rPr>
+        <w:t xml:space="preserve">            </w:t>
+      </w:r>
+      <w:r>
+        <w:rPr>
+          <w:rFonts w:ascii="Courier New" w:eastAsia="Times New Roman" w:hAnsi="Courier New" w:cs="Courier New"/>
+          <w:color w:val="0000FF"/>
+          <w:sz w:val="20"/>
+          <w:szCs w:val="20"/>
+        </w:rPr>
+        <w:t>&lt;TextView</w:t>
+      </w:r>
+    </w:p>
+    <w:p>
+      <w:pPr>
+        <w:shd w:val="clear" w:color="auto" w:fill="FFFFFF"/>
+        <w:spacing w:after="0" w:line="240" w:lineRule="auto"/>
+        <w:rPr>
+          <w:rFonts w:ascii="Courier New" w:eastAsia="Times New Roman" w:hAnsi="Courier New" w:cs="Courier New"/>
+          <w:color w:val="000000"/>
+          <w:sz w:val="20"/>
+          <w:szCs w:val="20"/>
+        </w:rPr>
+      </w:pPr>
+      <w:r>
+        <w:rPr>
+          <w:rFonts w:ascii="Courier New" w:eastAsia="Times New Roman" w:hAnsi="Courier New" w:cs="Courier New"/>
+          <w:color w:val="000000"/>
+          <w:sz w:val="20"/>
+          <w:szCs w:val="20"/>
+        </w:rPr>
+        <w:t xml:space="preserve">                </w:t>
+      </w:r>
+      <w:r>
+        <w:rPr>
+          <w:rFonts w:ascii="Courier New" w:eastAsia="Times New Roman" w:hAnsi="Courier New" w:cs="Courier New"/>
+          <w:color w:val="FF0000"/>
+          <w:sz w:val="20"/>
+          <w:szCs w:val="20"/>
+        </w:rPr>
+        <w:t>android:id</w:t>
+      </w:r>
+      <w:r>
+        <w:rPr>
+          <w:rFonts w:ascii="Courier New" w:eastAsia="Times New Roman" w:hAnsi="Courier New" w:cs="Courier New"/>
+          <w:color w:val="000000"/>
+          <w:sz w:val="20"/>
+          <w:szCs w:val="20"/>
+        </w:rPr>
+        <w:t>=</w:t>
+      </w:r>
+      <w:r>
+        <w:rPr>
+          <w:rFonts w:ascii="Courier New" w:eastAsia="Times New Roman" w:hAnsi="Courier New" w:cs="Courier New"/>
+          <w:b/>
+          <w:bCs/>
+          <w:color w:val="8000FF"/>
+          <w:sz w:val="20"/>
+          <w:szCs w:val="20"/>
+        </w:rPr>
+        <w:t>"@+id/header"</w:t>
+      </w:r>
+    </w:p>
+    <w:p>
+      <w:pPr>
+        <w:shd w:val="clear" w:color="auto" w:fill="FFFFFF"/>
+        <w:spacing w:after="0" w:line="240" w:lineRule="auto"/>
+        <w:rPr>
+          <w:rFonts w:ascii="Courier New" w:eastAsia="Times New Roman" w:hAnsi="Courier New" w:cs="Courier New"/>
+          <w:color w:val="000000"/>
+          <w:sz w:val="20"/>
+          <w:szCs w:val="20"/>
+        </w:rPr>
+      </w:pPr>
+      <w:r>
+        <w:rPr>
+          <w:rFonts w:ascii="Courier New" w:eastAsia="Times New Roman" w:hAnsi="Courier New" w:cs="Courier New"/>
+          <w:color w:val="000000"/>
+          <w:sz w:val="20"/>
+          <w:szCs w:val="20"/>
+        </w:rPr>
+        <w:t xml:space="preserve">                </w:t>
+      </w:r>
+      <w:r>
+        <w:rPr>
+          <w:rFonts w:ascii="Courier New" w:eastAsia="Times New Roman" w:hAnsi="Courier New" w:cs="Courier New"/>
+          <w:color w:val="FF0000"/>
+          <w:sz w:val="20"/>
+          <w:szCs w:val="20"/>
+        </w:rPr>
+        <w:t>tools:text</w:t>
+      </w:r>
+      <w:r>
+        <w:rPr>
+          <w:rFonts w:ascii="Courier New" w:eastAsia="Times New Roman" w:hAnsi="Courier New" w:cs="Courier New"/>
+          <w:color w:val="000000"/>
+          <w:sz w:val="20"/>
+          <w:szCs w:val="20"/>
+        </w:rPr>
+        <w:t>=</w:t>
+      </w:r>
+      <w:r>
+        <w:rPr>
+          <w:rFonts w:ascii="Courier New" w:eastAsia="Times New Roman" w:hAnsi="Courier New" w:cs="Courier New"/>
+          <w:b/>
+          <w:bCs/>
+          <w:color w:val="8000FF"/>
+          <w:sz w:val="20"/>
+          <w:szCs w:val="20"/>
+        </w:rPr>
+        <w:t>"Shawshank Redemption (1994)"</w:t>
+      </w:r>
+    </w:p>
+    <w:p>
+      <w:pPr>
+        <w:shd w:val="clear" w:color="auto" w:fill="FFFFFF"/>
+        <w:spacing w:after="0" w:line="240" w:lineRule="auto"/>
+        <w:rPr>
+          <w:rFonts w:ascii="Courier New" w:eastAsia="Times New Roman" w:hAnsi="Courier New" w:cs="Courier New"/>
+          <w:color w:val="000000"/>
+          <w:sz w:val="20"/>
+          <w:szCs w:val="20"/>
+        </w:rPr>
+      </w:pPr>
+      <w:r>
+        <w:rPr>
+          <w:rFonts w:ascii="Courier New" w:eastAsia="Times New Roman" w:hAnsi="Courier New" w:cs="Courier New"/>
+          <w:color w:val="000000"/>
+          <w:sz w:val="20"/>
+          <w:szCs w:val="20"/>
+        </w:rPr>
+        <w:t xml:space="preserve">                </w:t>
+      </w:r>
+      <w:r>
+        <w:rPr>
+          <w:rFonts w:ascii="Courier New" w:eastAsia="Times New Roman" w:hAnsi="Courier New" w:cs="Courier New"/>
+          <w:color w:val="FF0000"/>
+          <w:sz w:val="20"/>
+          <w:szCs w:val="20"/>
+          <w:highlight w:val="yellow"/>
+        </w:rPr>
+        <w:t>android:text</w:t>
+      </w:r>
+      <w:r>
+        <w:rPr>
+          <w:rFonts w:ascii="Courier New" w:eastAsia="Times New Roman" w:hAnsi="Courier New" w:cs="Courier New"/>
+          <w:color w:val="000000"/>
+          <w:sz w:val="20"/>
+          <w:szCs w:val="20"/>
+          <w:highlight w:val="yellow"/>
+        </w:rPr>
+        <w:t>=</w:t>
+      </w:r>
+      <w:r>
+        <w:rPr>
+          <w:rFonts w:ascii="Courier New" w:eastAsia="Times New Roman" w:hAnsi="Courier New" w:cs="Courier New"/>
+          <w:b/>
+          <w:bCs/>
+          <w:color w:val="8000FF"/>
+          <w:sz w:val="20"/>
+          <w:szCs w:val="20"/>
+          <w:highlight w:val="yellow"/>
+        </w:rPr>
+        <w:t>"@{movieDetailsViewModel.name + ` (` + movieDetailsViewModel.year + ')'}"</w:t>
+      </w:r>
+    </w:p>
+    <w:p>
+      <w:pPr>
+        <w:shd w:val="clear" w:color="auto" w:fill="FFFFFF"/>
+        <w:spacing w:after="0" w:line="240" w:lineRule="auto"/>
+        <w:rPr>
+          <w:rFonts w:ascii="Courier New" w:eastAsia="Times New Roman" w:hAnsi="Courier New" w:cs="Courier New"/>
+          <w:color w:val="000000"/>
+          <w:sz w:val="20"/>
+          <w:szCs w:val="20"/>
+        </w:rPr>
+      </w:pPr>
+      <w:r>
+        <w:rPr>
+          <w:rFonts w:ascii="Courier New" w:eastAsia="Times New Roman" w:hAnsi="Courier New" w:cs="Courier New"/>
+          <w:color w:val="000000"/>
+          <w:sz w:val="20"/>
+          <w:szCs w:val="20"/>
+        </w:rPr>
+        <w:t xml:space="preserve">                </w:t>
+      </w:r>
+      <w:r>
+        <w:rPr>
+          <w:rFonts w:ascii="Courier New" w:eastAsia="Times New Roman" w:hAnsi="Courier New" w:cs="Courier New"/>
+          <w:color w:val="FF0000"/>
+          <w:sz w:val="20"/>
+          <w:szCs w:val="20"/>
+        </w:rPr>
+        <w:t>android:textAlignment</w:t>
+      </w:r>
+      <w:r>
+        <w:rPr>
+          <w:rFonts w:ascii="Courier New" w:eastAsia="Times New Roman" w:hAnsi="Courier New" w:cs="Courier New"/>
+          <w:color w:val="000000"/>
+          <w:sz w:val="20"/>
+          <w:szCs w:val="20"/>
+        </w:rPr>
+        <w:t>=</w:t>
+      </w:r>
+      <w:r>
+        <w:rPr>
+          <w:rFonts w:ascii="Courier New" w:eastAsia="Times New Roman" w:hAnsi="Courier New" w:cs="Courier New"/>
+          <w:b/>
+          <w:bCs/>
+          <w:color w:val="8000FF"/>
+          <w:sz w:val="20"/>
+          <w:szCs w:val="20"/>
+        </w:rPr>
+        <w:t>"center"</w:t>
+      </w:r>
+    </w:p>
+    <w:p>
+      <w:pPr>
+        <w:shd w:val="clear" w:color="auto" w:fill="FFFFFF"/>
+        <w:spacing w:after="0" w:line="240" w:lineRule="auto"/>
+        <w:rPr>
+          <w:rFonts w:ascii="Courier New" w:eastAsia="Times New Roman" w:hAnsi="Courier New" w:cs="Courier New"/>
+          <w:color w:val="000000"/>
+          <w:sz w:val="20"/>
+          <w:szCs w:val="20"/>
+        </w:rPr>
+      </w:pPr>
+      <w:r>
+        <w:rPr>
+          <w:rFonts w:ascii="Courier New" w:eastAsia="Times New Roman" w:hAnsi="Courier New" w:cs="Courier New"/>
+          <w:color w:val="000000"/>
+          <w:sz w:val="20"/>
+          <w:szCs w:val="20"/>
+        </w:rPr>
+        <w:t xml:space="preserve">                </w:t>
+      </w:r>
+      <w:r>
+        <w:rPr>
+          <w:rFonts w:ascii="Courier New" w:eastAsia="Times New Roman" w:hAnsi="Courier New" w:cs="Courier New"/>
+          <w:color w:val="FF0000"/>
+          <w:sz w:val="20"/>
+          <w:szCs w:val="20"/>
+        </w:rPr>
+        <w:t>android:gravity</w:t>
+      </w:r>
+      <w:r>
+        <w:rPr>
+          <w:rFonts w:ascii="Courier New" w:eastAsia="Times New Roman" w:hAnsi="Courier New" w:cs="Courier New"/>
+          <w:color w:val="000000"/>
+          <w:sz w:val="20"/>
+          <w:szCs w:val="20"/>
+        </w:rPr>
+        <w:t>=</w:t>
+      </w:r>
+      <w:r>
+        <w:rPr>
+          <w:rFonts w:ascii="Courier New" w:eastAsia="Times New Roman" w:hAnsi="Courier New" w:cs="Courier New"/>
+          <w:b/>
+          <w:bCs/>
+          <w:color w:val="8000FF"/>
+          <w:sz w:val="20"/>
+          <w:szCs w:val="20"/>
+        </w:rPr>
+        <w:t>"center"</w:t>
+      </w:r>
+    </w:p>
+    <w:p>
+      <w:pPr>
+        <w:shd w:val="clear" w:color="auto" w:fill="FFFFFF"/>
+        <w:spacing w:after="0" w:line="240" w:lineRule="auto"/>
+        <w:rPr>
+          <w:rFonts w:ascii="Courier New" w:eastAsia="Times New Roman" w:hAnsi="Courier New" w:cs="Courier New"/>
+          <w:color w:val="000000"/>
+          <w:sz w:val="20"/>
+          <w:szCs w:val="20"/>
+        </w:rPr>
+      </w:pPr>
+      <w:r>
+        <w:rPr>
+          <w:rFonts w:ascii="Courier New" w:eastAsia="Times New Roman" w:hAnsi="Courier New" w:cs="Courier New"/>
+          <w:color w:val="000000"/>
+          <w:sz w:val="20"/>
+          <w:szCs w:val="20"/>
+        </w:rPr>
+        <w:t xml:space="preserve">                </w:t>
+      </w:r>
+      <w:r>
+        <w:rPr>
+          <w:rFonts w:ascii="Courier New" w:eastAsia="Times New Roman" w:hAnsi="Courier New" w:cs="Courier New"/>
+          <w:color w:val="FF0000"/>
+          <w:sz w:val="20"/>
+          <w:szCs w:val="20"/>
+        </w:rPr>
+        <w:t>android:layout_gravity</w:t>
+      </w:r>
+      <w:r>
+        <w:rPr>
+          <w:rFonts w:ascii="Courier New" w:eastAsia="Times New Roman" w:hAnsi="Courier New" w:cs="Courier New"/>
+          <w:color w:val="000000"/>
+          <w:sz w:val="20"/>
+          <w:szCs w:val="20"/>
+        </w:rPr>
+        <w:t>=</w:t>
+      </w:r>
+      <w:r>
+        <w:rPr>
+          <w:rFonts w:ascii="Courier New" w:eastAsia="Times New Roman" w:hAnsi="Courier New" w:cs="Courier New"/>
+          <w:b/>
+          <w:bCs/>
+          <w:color w:val="8000FF"/>
+          <w:sz w:val="20"/>
+          <w:szCs w:val="20"/>
+        </w:rPr>
+        <w:t>"center"</w:t>
+      </w:r>
+    </w:p>
+    <w:p>
+      <w:pPr>
+        <w:shd w:val="clear" w:color="auto" w:fill="FFFFFF"/>
+        <w:spacing w:after="0" w:line="240" w:lineRule="auto"/>
+        <w:rPr>
+          <w:rFonts w:ascii="Courier New" w:eastAsia="Times New Roman" w:hAnsi="Courier New" w:cs="Courier New"/>
+          <w:color w:val="000000"/>
+          <w:sz w:val="20"/>
+          <w:szCs w:val="20"/>
+        </w:rPr>
+      </w:pPr>
+      <w:r>
+        <w:rPr>
+          <w:rFonts w:ascii="Courier New" w:eastAsia="Times New Roman" w:hAnsi="Courier New" w:cs="Courier New"/>
+          <w:color w:val="000000"/>
+          <w:sz w:val="20"/>
+          <w:szCs w:val="20"/>
+        </w:rPr>
+        <w:t xml:space="preserve">                </w:t>
+      </w:r>
+      <w:r>
+        <w:rPr>
+          <w:rFonts w:ascii="Courier New" w:eastAsia="Times New Roman" w:hAnsi="Courier New" w:cs="Courier New"/>
+          <w:color w:val="FF0000"/>
+          <w:sz w:val="20"/>
+          <w:szCs w:val="20"/>
+        </w:rPr>
+        <w:t>android:textColor</w:t>
+      </w:r>
+      <w:r>
+        <w:rPr>
+          <w:rFonts w:ascii="Courier New" w:eastAsia="Times New Roman" w:hAnsi="Courier New" w:cs="Courier New"/>
+          <w:color w:val="000000"/>
+          <w:sz w:val="20"/>
+          <w:szCs w:val="20"/>
+        </w:rPr>
+        <w:t>=</w:t>
+      </w:r>
+      <w:r>
+        <w:rPr>
+          <w:rFonts w:ascii="Courier New" w:eastAsia="Times New Roman" w:hAnsi="Courier New" w:cs="Courier New"/>
+          <w:b/>
+          <w:bCs/>
+          <w:color w:val="8000FF"/>
+          <w:sz w:val="20"/>
+          <w:szCs w:val="20"/>
+        </w:rPr>
+        <w:t>"@color/white"</w:t>
+      </w:r>
+    </w:p>
+    <w:p>
+      <w:pPr>
+        <w:shd w:val="clear" w:color="auto" w:fill="FFFFFF"/>
+        <w:spacing w:after="0" w:line="240" w:lineRule="auto"/>
+        <w:rPr>
+          <w:rFonts w:ascii="Courier New" w:eastAsia="Times New Roman" w:hAnsi="Courier New" w:cs="Courier New"/>
+          <w:color w:val="000000"/>
+          <w:sz w:val="20"/>
+          <w:szCs w:val="20"/>
+        </w:rPr>
+      </w:pPr>
+      <w:r>
+        <w:rPr>
+          <w:rFonts w:ascii="Courier New" w:eastAsia="Times New Roman" w:hAnsi="Courier New" w:cs="Courier New"/>
+          <w:color w:val="000000"/>
+          <w:sz w:val="20"/>
+          <w:szCs w:val="20"/>
+        </w:rPr>
+        <w:t xml:space="preserve">                </w:t>
+      </w:r>
+      <w:r>
+        <w:rPr>
+          <w:rFonts w:ascii="Courier New" w:eastAsia="Times New Roman" w:hAnsi="Courier New" w:cs="Courier New"/>
+          <w:color w:val="FF0000"/>
+          <w:sz w:val="20"/>
+          <w:szCs w:val="20"/>
+        </w:rPr>
+        <w:t>android:layout_width</w:t>
+      </w:r>
+      <w:r>
+        <w:rPr>
+          <w:rFonts w:ascii="Courier New" w:eastAsia="Times New Roman" w:hAnsi="Courier New" w:cs="Courier New"/>
+          <w:color w:val="000000"/>
+          <w:sz w:val="20"/>
+          <w:szCs w:val="20"/>
+        </w:rPr>
+        <w:t>=</w:t>
+      </w:r>
+      <w:r>
+        <w:rPr>
+          <w:rFonts w:ascii="Courier New" w:eastAsia="Times New Roman" w:hAnsi="Courier New" w:cs="Courier New"/>
+          <w:b/>
+          <w:bCs/>
+          <w:color w:val="8000FF"/>
+          <w:sz w:val="20"/>
+          <w:szCs w:val="20"/>
+        </w:rPr>
+        <w:t>"wrap_content"</w:t>
+      </w:r>
+    </w:p>
+    <w:p>
+      <w:pPr>
+        <w:shd w:val="clear" w:color="auto" w:fill="FFFFFF"/>
+        <w:spacing w:after="0" w:line="240" w:lineRule="auto"/>
+        <w:rPr>
+          <w:rFonts w:ascii="Courier New" w:eastAsia="Times New Roman" w:hAnsi="Courier New" w:cs="Courier New"/>
+          <w:color w:val="000000"/>
+          <w:sz w:val="20"/>
+          <w:szCs w:val="20"/>
+        </w:rPr>
+      </w:pPr>
+      <w:r>
+        <w:rPr>
+          <w:rFonts w:ascii="Courier New" w:eastAsia="Times New Roman" w:hAnsi="Courier New" w:cs="Courier New"/>
+          <w:color w:val="000000"/>
+          <w:sz w:val="20"/>
+          <w:szCs w:val="20"/>
+        </w:rPr>
+        <w:t xml:space="preserve">                </w:t>
+      </w:r>
+      <w:r>
+        <w:rPr>
+          <w:rFonts w:ascii="Courier New" w:eastAsia="Times New Roman" w:hAnsi="Courier New" w:cs="Courier New"/>
+          <w:color w:val="FF0000"/>
+          <w:sz w:val="20"/>
+          <w:szCs w:val="20"/>
+        </w:rPr>
+        <w:t>android:layout_height</w:t>
+      </w:r>
+      <w:r>
+        <w:rPr>
+          <w:rFonts w:ascii="Courier New" w:eastAsia="Times New Roman" w:hAnsi="Courier New" w:cs="Courier New"/>
+          <w:color w:val="000000"/>
+          <w:sz w:val="20"/>
+          <w:szCs w:val="20"/>
+        </w:rPr>
+        <w:t>=</w:t>
+      </w:r>
+      <w:r>
+        <w:rPr>
+          <w:rFonts w:ascii="Courier New" w:eastAsia="Times New Roman" w:hAnsi="Courier New" w:cs="Courier New"/>
+          <w:b/>
+          <w:bCs/>
+          <w:color w:val="8000FF"/>
+          <w:sz w:val="20"/>
+          <w:szCs w:val="20"/>
+        </w:rPr>
+        <w:t>"match_parent"</w:t>
+      </w:r>
+    </w:p>
+    <w:p>
+      <w:pPr>
+        <w:shd w:val="clear" w:color="auto" w:fill="FFFFFF"/>
+        <w:spacing w:after="0" w:line="240" w:lineRule="auto"/>
+        <w:rPr>
+          <w:rFonts w:ascii="Courier New" w:eastAsia="Times New Roman" w:hAnsi="Courier New" w:cs="Courier New"/>
+          <w:b/>
+          <w:bCs/>
+          <w:color w:val="000000"/>
+          <w:sz w:val="20"/>
+          <w:szCs w:val="20"/>
+        </w:rPr>
+      </w:pPr>
+      <w:r>
+        <w:rPr>
+          <w:rFonts w:ascii="Courier New" w:eastAsia="Times New Roman" w:hAnsi="Courier New" w:cs="Courier New"/>
+          <w:color w:val="000000"/>
+          <w:sz w:val="20"/>
+          <w:szCs w:val="20"/>
+        </w:rPr>
+        <w:t xml:space="preserve">                </w:t>
+      </w:r>
+      <w:r>
+        <w:rPr>
+          <w:rFonts w:ascii="Courier New" w:eastAsia="Times New Roman" w:hAnsi="Courier New" w:cs="Courier New"/>
+          <w:color w:val="FF0000"/>
+          <w:sz w:val="20"/>
+          <w:szCs w:val="20"/>
+        </w:rPr>
+        <w:t>android:textSize</w:t>
+      </w:r>
+      <w:r>
+        <w:rPr>
+          <w:rFonts w:ascii="Courier New" w:eastAsia="Times New Roman" w:hAnsi="Courier New" w:cs="Courier New"/>
+          <w:color w:val="000000"/>
+          <w:sz w:val="20"/>
+          <w:szCs w:val="20"/>
+        </w:rPr>
+        <w:t>=</w:t>
+      </w:r>
+      <w:r>
+        <w:rPr>
+          <w:rFonts w:ascii="Courier New" w:eastAsia="Times New Roman" w:hAnsi="Courier New" w:cs="Courier New"/>
+          <w:b/>
+          <w:bCs/>
+          <w:color w:val="8000FF"/>
+          <w:sz w:val="20"/>
+          <w:szCs w:val="20"/>
+        </w:rPr>
+        <w:t>"21sp"</w:t>
+      </w:r>
+      <w:r>
+        <w:rPr>
+          <w:rFonts w:ascii="Courier New" w:eastAsia="Times New Roman" w:hAnsi="Courier New" w:cs="Courier New"/>
+          <w:color w:val="0000FF"/>
+          <w:sz w:val="20"/>
+          <w:szCs w:val="20"/>
+        </w:rPr>
+        <w:t>/&gt;</w:t>
+      </w:r>
+    </w:p>
+    <w:p>
+      <w:pPr>
+        <w:rPr>
+          <w:lang w:val="sr-Latn-RS"/>
+        </w:rPr>
+      </w:pPr>
     </w:p>
     <w:p>
       <w:pPr>
         <w:pStyle w:val="Caption"/>
-        <w:jc w:val="center"/>
-        <w:rPr>
-          <w:rFonts w:ascii="Arial" w:hAnsi="Arial" w:cs="Arial"/>
-          <w:b/>
+        <w:rPr>
+          <w:rFonts w:ascii="Arial" w:hAnsi="Arial" w:cs="Arial"/>
           <w:i w:val="0"/>
           <w:iCs w:val="0"/>
           <w:color w:val="auto"/>
-          <w:sz w:val="32"/>
-          <w:szCs w:val="32"/>
-        </w:rPr>
-      </w:pPr>
-      <w:bookmarkStart w:id="0" w:name="_GoBack"/>
-      <w:bookmarkEnd w:id="0"/>
-    </w:p>
-    <w:p>
-      <w:pPr>
-        <w:pStyle w:val="Caption"/>
-        <w:jc w:val="center"/>
-        <w:rPr>
-          <w:rFonts w:ascii="Arial" w:hAnsi="Arial" w:cs="Arial"/>
-          <w:b/>
+          <w:sz w:val="24"/>
+          <w:szCs w:val="24"/>
+        </w:rPr>
+      </w:pPr>
+      <w:r>
+        <w:rPr>
+          <w:rFonts w:ascii="Arial" w:hAnsi="Arial" w:cs="Arial"/>
           <w:i w:val="0"/>
           <w:iCs w:val="0"/>
           <w:color w:val="auto"/>
-          <w:sz w:val="32"/>
-          <w:szCs w:val="32"/>
-        </w:rPr>
-      </w:pPr>
+          <w:sz w:val="24"/>
+          <w:szCs w:val="24"/>
+        </w:rPr>
+        <w:t xml:space="preserve">  Treći način povezivanja je kroz kolekcije koje se posmatraju (eng. Observable Collections). Ove kolekcije su najsličnije </w:t>
+      </w:r>
+      <w:r>
+        <w:rPr>
+          <w:rFonts w:ascii="Arial" w:hAnsi="Arial" w:cs="Arial"/>
+          <w:i w:val="0"/>
+          <w:iCs w:val="0"/>
+          <w:color w:val="auto"/>
+          <w:sz w:val="24"/>
+          <w:szCs w:val="24"/>
+        </w:rPr>
+        <w:t>mapama sa ključ-vrednost parovima.</w:t>
+      </w:r>
+    </w:p>
+    <w:p>
+      <w:r>
+        <w:t>//TODO</w:t>
+      </w:r>
     </w:p>
     <w:p>
       <w:pPr>
@@ -22861,6 +24096,99 @@
     <w:p/>
     <w:p/>
     <w:p/>
+    <w:p>
+      <w:pPr>
+        <w:pStyle w:val="Caption"/>
+        <w:jc w:val="center"/>
+        <w:rPr>
+          <w:rFonts w:ascii="Arial" w:hAnsi="Arial" w:cs="Arial"/>
+          <w:b/>
+          <w:i w:val="0"/>
+          <w:iCs w:val="0"/>
+          <w:color w:val="auto"/>
+          <w:sz w:val="32"/>
+          <w:szCs w:val="32"/>
+        </w:rPr>
+      </w:pPr>
+    </w:p>
+    <w:p>
+      <w:pPr>
+        <w:pStyle w:val="Caption"/>
+        <w:jc w:val="center"/>
+        <w:rPr>
+          <w:rFonts w:ascii="Arial" w:hAnsi="Arial" w:cs="Arial"/>
+          <w:b/>
+          <w:i w:val="0"/>
+          <w:iCs w:val="0"/>
+          <w:color w:val="auto"/>
+          <w:sz w:val="32"/>
+          <w:szCs w:val="32"/>
+        </w:rPr>
+      </w:pPr>
+    </w:p>
+    <w:p>
+      <w:pPr>
+        <w:pStyle w:val="Caption"/>
+        <w:jc w:val="center"/>
+        <w:rPr>
+          <w:rFonts w:ascii="Arial" w:hAnsi="Arial" w:cs="Arial"/>
+          <w:b/>
+          <w:i w:val="0"/>
+          <w:iCs w:val="0"/>
+          <w:color w:val="auto"/>
+          <w:sz w:val="32"/>
+          <w:szCs w:val="32"/>
+        </w:rPr>
+      </w:pPr>
+    </w:p>
+    <w:p>
+      <w:pPr>
+        <w:pStyle w:val="Caption"/>
+        <w:jc w:val="center"/>
+        <w:rPr>
+          <w:rFonts w:ascii="Arial" w:hAnsi="Arial" w:cs="Arial"/>
+          <w:b/>
+          <w:i w:val="0"/>
+          <w:iCs w:val="0"/>
+          <w:color w:val="auto"/>
+          <w:sz w:val="32"/>
+          <w:szCs w:val="32"/>
+        </w:rPr>
+      </w:pPr>
+    </w:p>
+    <w:p>
+      <w:pPr>
+        <w:pStyle w:val="Caption"/>
+        <w:jc w:val="center"/>
+        <w:rPr>
+          <w:rFonts w:ascii="Arial" w:hAnsi="Arial" w:cs="Arial"/>
+          <w:b/>
+          <w:i w:val="0"/>
+          <w:iCs w:val="0"/>
+          <w:color w:val="auto"/>
+          <w:sz w:val="32"/>
+          <w:szCs w:val="32"/>
+        </w:rPr>
+      </w:pPr>
+    </w:p>
+    <w:p>
+      <w:pPr>
+        <w:pStyle w:val="Caption"/>
+        <w:rPr>
+          <w:rFonts w:ascii="Arial" w:hAnsi="Arial" w:cs="Arial"/>
+          <w:b/>
+          <w:i w:val="0"/>
+          <w:iCs w:val="0"/>
+          <w:color w:val="auto"/>
+          <w:sz w:val="32"/>
+          <w:szCs w:val="32"/>
+        </w:rPr>
+      </w:pPr>
+    </w:p>
+    <w:p>
+      <w:bookmarkStart w:id="0" w:name="_GoBack"/>
+      <w:bookmarkEnd w:id="0"/>
+    </w:p>
     <w:p>
       <w:pPr>
         <w:pStyle w:val="Caption"/>
@@ -42973,7 +44301,7 @@
               <w:sz w:val="24"/>
               <w:szCs w:val="24"/>
             </w:rPr>
-            <w:t>(3)</w:t>
+            <w:t>(4)</w:t>
           </w:r>
           <w:r>
             <w:rPr>
@@ -45168,7 +46496,7 @@
               <w:szCs w:val="24"/>
               <w:lang w:val="sr-Latn-RS"/>
             </w:rPr>
-            <w:t>(4)</w:t>
+            <w:t>(5)</w:t>
           </w:r>
           <w:r>
             <w:rPr>
@@ -47796,6 +49124,14 @@
           <w:szCs w:val="24"/>
         </w:rPr>
       </w:pPr>
+      <w:r>
+        <w:rPr>
+          <w:rFonts w:ascii="Arial" w:eastAsia="Times New Roman" w:hAnsi="Arial" w:cs="Arial"/>
+          <w:sz w:val="24"/>
+          <w:szCs w:val="24"/>
+        </w:rPr>
+        <w:t>//TODO</w:t>
+      </w:r>
     </w:p>
     <w:p>
       <w:pPr>
@@ -48130,7 +49466,43 @@
                   <w:bCs/>
                   <w:noProof/>
                 </w:rPr>
-                <w:t xml:space="preserve">ObservableBoolean. </w:t>
+                <w:t xml:space="preserve">Data binding library. </w:t>
+              </w:r>
+              <w:r>
+                <w:rPr>
+                  <w:b/>
+                  <w:bCs/>
+                  <w:i/>
+                  <w:iCs/>
+                  <w:noProof/>
+                </w:rPr>
+                <w:t xml:space="preserve">Android Developers. </w:t>
+              </w:r>
+              <w:r>
+                <w:rPr>
+                  <w:b/>
+                  <w:bCs/>
+                  <w:noProof/>
+                </w:rPr>
+                <w:t>[Online] Google. [Cited: 8 14, 2017.] https://developer.android.com/topic/libraries/data-binding/index.html.</w:t>
+              </w:r>
+            </w:p>
+            <w:p>
+              <w:pPr>
+                <w:pStyle w:val="Bibliography"/>
+                <w:rPr>
+                  <w:b/>
+                  <w:bCs/>
+                  <w:noProof/>
+                </w:rPr>
+              </w:pPr>
+              <w:r>
+                <w:rPr>
+                  <w:b/>
+                  <w:bCs/>
+                  <w:noProof/>
+                </w:rPr>
+                <w:t xml:space="preserve">3. ObservableBoolean. </w:t>
               </w:r>
               <w:r>
                 <w:rPr>
@@ -48166,7 +49538,7 @@
                   <w:bCs/>
                   <w:noProof/>
                 </w:rPr>
-                <w:t xml:space="preserve">3. Dagger. </w:t>
+                <w:t xml:space="preserve">4. Dagger. </w:t>
               </w:r>
               <w:r>
                 <w:rPr>
@@ -48202,7 +49574,7 @@
                   <w:bCs/>
                   <w:noProof/>
                 </w:rPr>
-                <w:t xml:space="preserve">4. Component. </w:t>
+                <w:t xml:space="preserve">5. Component. </w:t>
               </w:r>
               <w:r>
                 <w:rPr>
@@ -48237,6 +49609,16 @@
         </w:sdt>
       </w:sdtContent>
     </w:sdt>
+    <w:p>
+      <w:pPr>
+        <w:shd w:val="clear" w:color="auto" w:fill="FFFFFF"/>
+        <w:rPr>
+          <w:rFonts w:ascii="Arial" w:eastAsia="Times New Roman" w:hAnsi="Arial" w:cs="Arial"/>
+          <w:sz w:val="24"/>
+          <w:szCs w:val="24"/>
+        </w:rPr>
+      </w:pPr>
+    </w:p>
     <w:p>
       <w:pPr>
         <w:shd w:val="clear" w:color="auto" w:fill="FFFFFF"/>
@@ -48318,7 +49700,7 @@
           <w:rPr>
             <w:noProof/>
           </w:rPr>
-          <w:t>15</w:t>
+          <w:t>33</w:t>
         </w:r>
         <w:r>
           <w:rPr>
@@ -51288,7 +52670,7 @@
     <b:Month>7</b:Month>
     <b:Day>16</b:Day>
     <b:URL>https://google.github.io/dagger/</b:URL>
-    <b:RefOrder>3</b:RefOrder>
+    <b:RefOrder>4</b:RefOrder>
   </b:Source>
   <b:Source>
     <b:Tag>Com17</b:Tag>
@@ -51300,7 +52682,7 @@
     <b:MonthAccessed>7</b:MonthAccessed>
     <b:DayAccessed>18</b:DayAccessed>
     <b:URL>https://google.github.io/dagger/api/2.0/dagger/Component.html</b:URL>
-    <b:RefOrder>4</b:RefOrder>
+    <b:RefOrder>5</b:RefOrder>
   </b:Source>
   <b:Source>
     <b:Tag>Jos09</b:Tag>
@@ -51333,13 +52715,26 @@
     <b:MonthAccessed>8</b:MonthAccessed>
     <b:DayAccessed>13</b:DayAccessed>
     <b:URL>https://developer.android.com/reference/android/databinding/ObservableBoolean.html</b:URL>
+    <b:RefOrder>3</b:RefOrder>
+  </b:Source>
+  <b:Source>
+    <b:Tag>Dat17</b:Tag>
+    <b:SourceType>InternetSite</b:SourceType>
+    <b:Guid>{AF306EC9-5191-47E6-B4E0-186FC75E745A}</b:Guid>
+    <b:Title>Data binding library</b:Title>
+    <b:InternetSiteTitle>Android Developers</b:InternetSiteTitle>
+    <b:ProductionCompany>Google</b:ProductionCompany>
+    <b:YearAccessed>2017</b:YearAccessed>
+    <b:MonthAccessed>8</b:MonthAccessed>
+    <b:DayAccessed>14</b:DayAccessed>
+    <b:URL>https://developer.android.com/topic/libraries/data-binding/index.html</b:URL>
     <b:RefOrder>2</b:RefOrder>
   </b:Source>
 </b:Sources>
 </file>
 
 <file path=customXml/itemProps1.xml><?xml version="1.0" encoding="utf-8"?>
-<ds:datastoreItem xmlns:ds="http://schemas.openxmlformats.org/officeDocument/2006/customXml" ds:itemID="{2BE399AC-5DDA-4F4F-82EF-FCB61AD2803E}">
+<ds:datastoreItem xmlns:ds="http://schemas.openxmlformats.org/officeDocument/2006/customXml" ds:itemID="{EF5BF684-8FEE-4316-9EA8-6BFE0B8E8D44}">
   <ds:schemaRefs>
     <ds:schemaRef ds:uri="http://schemas.openxmlformats.org/officeDocument/2006/bibliography"/>
   </ds:schemaRefs>

</xml_diff>